<commit_message>
Improved and completed Architecture section
</commit_message>
<xml_diff>
--- a/Documentation/SEG2105A Assignment 5.docx
+++ b/Documentation/SEG2105A Assignment 5.docx
@@ -6,24 +6,38 @@
       <w:pPr>
         <w:spacing w:after="0" w:line="240" w:lineRule="auto"/>
         <w:rPr>
+          <w:rFonts w:ascii="Arial" w:eastAsia="Times New Roman" w:hAnsi="Arial" w:cs="Arial"/>
+          <w:b/>
+          <w:bCs/>
+          <w:color w:val="000000"/>
+          <w:sz w:val="23"/>
+          <w:szCs w:val="23"/>
+          <w:lang w:val="en-US"/>
+        </w:rPr>
+      </w:pPr>
+      <w:r>
+        <w:rPr>
+          <w:rFonts w:ascii="Arial" w:eastAsia="Times New Roman" w:hAnsi="Arial" w:cs="Arial"/>
+          <w:b/>
+          <w:bCs/>
+          <w:color w:val="000000"/>
+          <w:sz w:val="23"/>
+          <w:szCs w:val="23"/>
+          <w:lang w:val="en-US"/>
+        </w:rPr>
+        <w:t>SEG2105A Assignment 5</w:t>
+      </w:r>
+    </w:p>
+    <w:p>
+      <w:pPr>
+        <w:spacing w:after="0" w:line="240" w:lineRule="auto"/>
+        <w:rPr>
           <w:rFonts w:ascii="Times New Roman" w:eastAsia="Times New Roman" w:hAnsi="Times New Roman" w:cs="Times New Roman"/>
           <w:sz w:val="24"/>
           <w:szCs w:val="24"/>
           <w:lang w:val="en-US"/>
         </w:rPr>
       </w:pPr>
-      <w:r>
-        <w:rPr>
-          <w:rFonts w:ascii="Arial" w:eastAsia="Times New Roman" w:hAnsi="Arial" w:cs="Arial"/>
-          <w:b/>
-          <w:bCs/>
-          <w:color w:val="000000"/>
-          <w:sz w:val="23"/>
-          <w:szCs w:val="23"/>
-          <w:lang w:val="en-US"/>
-        </w:rPr>
-        <w:t>SEG2105A Assignment 5</w:t>
-      </w:r>
     </w:p>
     <w:p>
       <w:pPr>
@@ -63,22 +77,57 @@
         <w:spacing w:after="0" w:line="240" w:lineRule="auto"/>
         <w:ind w:firstLine="720"/>
         <w:rPr>
+          <w:rFonts w:ascii="Arial" w:eastAsia="Times New Roman" w:hAnsi="Arial" w:cs="Arial"/>
+          <w:color w:val="000000"/>
+          <w:sz w:val="23"/>
+          <w:szCs w:val="23"/>
+          <w:lang w:val="en-US"/>
+        </w:rPr>
+      </w:pPr>
+      <w:r>
+        <w:rPr>
+          <w:rFonts w:ascii="Arial" w:eastAsia="Times New Roman" w:hAnsi="Arial" w:cs="Arial"/>
+          <w:color w:val="000000"/>
+          <w:sz w:val="23"/>
+          <w:szCs w:val="23"/>
+          <w:lang w:val="en-US"/>
+        </w:rPr>
+        <w:t xml:space="preserve">University of Ottawa students have no easy way to generate a conflict-free, </w:t>
+      </w:r>
+      <w:proofErr w:type="spellStart"/>
+      <w:r>
+        <w:rPr>
+          <w:rFonts w:ascii="Arial" w:eastAsia="Times New Roman" w:hAnsi="Arial" w:cs="Arial"/>
+          <w:color w:val="000000"/>
+          <w:sz w:val="23"/>
+          <w:szCs w:val="23"/>
+          <w:lang w:val="en-US"/>
+        </w:rPr>
+        <w:t>optimised</w:t>
+      </w:r>
+      <w:proofErr w:type="spellEnd"/>
+      <w:r>
+        <w:rPr>
+          <w:rFonts w:ascii="Arial" w:eastAsia="Times New Roman" w:hAnsi="Arial" w:cs="Arial"/>
+          <w:color w:val="000000"/>
+          <w:sz w:val="23"/>
+          <w:szCs w:val="23"/>
+          <w:lang w:val="en-US"/>
+        </w:rPr>
+        <w:t xml:space="preserve"> schedule.</w:t>
+      </w:r>
+    </w:p>
+    <w:p>
+      <w:pPr>
+        <w:spacing w:after="0" w:line="240" w:lineRule="auto"/>
+        <w:ind w:firstLine="720"/>
+        <w:rPr>
           <w:rFonts w:ascii="Times New Roman" w:eastAsia="Times New Roman" w:hAnsi="Times New Roman" w:cs="Times New Roman"/>
           <w:sz w:val="24"/>
           <w:szCs w:val="24"/>
           <w:lang w:val="en-US"/>
         </w:rPr>
       </w:pPr>
-      <w:r>
-        <w:rPr>
-          <w:rFonts w:ascii="Arial" w:eastAsia="Times New Roman" w:hAnsi="Arial" w:cs="Arial"/>
-          <w:color w:val="000000"/>
-          <w:sz w:val="23"/>
-          <w:szCs w:val="23"/>
-          <w:lang w:val="en-US"/>
-        </w:rPr>
-        <w:t>University of Ottawa students have no easy way to generate a conflict-free, optimised schedule.</w:t>
-      </w:r>
     </w:p>
     <w:p>
       <w:pPr>
@@ -140,44 +189,57 @@
         <w:spacing w:after="0" w:line="240" w:lineRule="auto"/>
         <w:ind w:firstLine="720"/>
         <w:rPr>
+          <w:rFonts w:ascii="Arial" w:eastAsia="Times New Roman" w:hAnsi="Arial" w:cs="Arial"/>
+          <w:color w:val="000000"/>
+          <w:sz w:val="23"/>
+          <w:szCs w:val="23"/>
+          <w:lang w:val="en-US"/>
+        </w:rPr>
+      </w:pPr>
+      <w:r>
+        <w:rPr>
+          <w:rFonts w:ascii="Arial" w:eastAsia="Times New Roman" w:hAnsi="Arial" w:cs="Arial"/>
+          <w:color w:val="000000"/>
+          <w:sz w:val="23"/>
+          <w:szCs w:val="23"/>
+          <w:lang w:val="en-US"/>
+        </w:rPr>
+        <w:t xml:space="preserve">Students will be able to sort the schedules with options prioritizing number of days off, longest breaks, shortest days, latest start, or earliest finish. The student can also choose a set of courses, and from this set choose a minimum number that will be placed on the schedule. For example, if a student must choose two electives out of four possible elective courses, the generated schedules will contain </w:t>
+      </w:r>
+      <w:r>
+        <w:rPr>
+          <w:rFonts w:ascii="Arial" w:eastAsia="Times New Roman" w:hAnsi="Arial" w:cs="Arial"/>
+          <w:b/>
+          <w:bCs/>
+          <w:color w:val="000000"/>
+          <w:sz w:val="23"/>
+          <w:szCs w:val="23"/>
+          <w:lang w:val="en-US"/>
+        </w:rPr>
+        <w:t>every</w:t>
+      </w:r>
+      <w:r>
+        <w:rPr>
+          <w:rFonts w:ascii="Arial" w:eastAsia="Times New Roman" w:hAnsi="Arial" w:cs="Arial"/>
+          <w:color w:val="000000"/>
+          <w:sz w:val="23"/>
+          <w:szCs w:val="23"/>
+          <w:lang w:val="en-US"/>
+        </w:rPr>
+        <w:t xml:space="preserve"> combination of two out of the four electives, and sorting options will help students choose the best. The student should be able to print the schedule, including a color-coded week-long calendar and a table that summarizes the course-code information for quick reference when registering. The student should also be able to save the information to a file, along with the option of opening another configuration or starting a new one.</w:t>
+      </w:r>
+    </w:p>
+    <w:p>
+      <w:pPr>
+        <w:spacing w:after="0" w:line="240" w:lineRule="auto"/>
+        <w:ind w:firstLine="720"/>
+        <w:rPr>
           <w:rFonts w:ascii="Times New Roman" w:eastAsia="Times New Roman" w:hAnsi="Times New Roman" w:cs="Times New Roman"/>
           <w:sz w:val="24"/>
           <w:szCs w:val="24"/>
           <w:lang w:val="en-US"/>
         </w:rPr>
       </w:pPr>
-      <w:r>
-        <w:rPr>
-          <w:rFonts w:ascii="Arial" w:eastAsia="Times New Roman" w:hAnsi="Arial" w:cs="Arial"/>
-          <w:color w:val="000000"/>
-          <w:sz w:val="23"/>
-          <w:szCs w:val="23"/>
-          <w:lang w:val="en-US"/>
-        </w:rPr>
-        <w:t xml:space="preserve">Students will be able to sort the schedules with options prioritizing number of days off, longest breaks, shortest days, latest start, or earliest finish. The student can also choose a set of courses, and from this set choose a minimum number that will be placed on the schedule. For example, if a student must choose two electives out of four possible elective courses, the generated schedules will contain </w:t>
-      </w:r>
-      <w:r>
-        <w:rPr>
-          <w:rFonts w:ascii="Arial" w:eastAsia="Times New Roman" w:hAnsi="Arial" w:cs="Arial"/>
-          <w:b/>
-          <w:bCs/>
-          <w:color w:val="000000"/>
-          <w:sz w:val="23"/>
-          <w:szCs w:val="23"/>
-          <w:lang w:val="en-US"/>
-        </w:rPr>
-        <w:t>every</w:t>
-      </w:r>
-      <w:r>
-        <w:rPr>
-          <w:rFonts w:ascii="Arial" w:eastAsia="Times New Roman" w:hAnsi="Arial" w:cs="Arial"/>
-          <w:color w:val="000000"/>
-          <w:sz w:val="23"/>
-          <w:szCs w:val="23"/>
-          <w:lang w:val="en-US"/>
-        </w:rPr>
-        <w:t xml:space="preserve"> combination of two out of the four electives, and sorting options will help students choose the best. The student should be able to print the schedule, including a color-coded week-long calendar and a table that summarizes the course-code information for quick reference when registering. The student should also be able to save the information to a file, along with the option of opening another configuration or starting a new one.</w:t>
-      </w:r>
     </w:p>
     <w:p>
       <w:pPr>
@@ -348,34 +410,46 @@
       <w:pPr>
         <w:spacing w:after="0" w:line="240" w:lineRule="auto"/>
         <w:rPr>
+          <w:rFonts w:ascii="Arial" w:eastAsia="Times New Roman" w:hAnsi="Arial" w:cs="Arial"/>
+          <w:color w:val="000000"/>
+          <w:sz w:val="23"/>
+          <w:szCs w:val="23"/>
+          <w:lang w:val="en-US"/>
+        </w:rPr>
+      </w:pPr>
+      <w:r>
+        <w:rPr>
+          <w:rFonts w:ascii="Arial" w:eastAsia="Times New Roman" w:hAnsi="Arial" w:cs="Arial"/>
+          <w:b/>
+          <w:bCs/>
+          <w:color w:val="000000"/>
+          <w:sz w:val="23"/>
+          <w:szCs w:val="23"/>
+          <w:lang w:val="en-US"/>
+        </w:rPr>
+        <w:t>Student:</w:t>
+      </w:r>
+      <w:r>
+        <w:rPr>
+          <w:rFonts w:ascii="Arial" w:eastAsia="Times New Roman" w:hAnsi="Arial" w:cs="Arial"/>
+          <w:color w:val="000000"/>
+          <w:sz w:val="23"/>
+          <w:szCs w:val="23"/>
+          <w:lang w:val="en-US"/>
+        </w:rPr>
+        <w:t xml:space="preserve"> I have one elective to take, and three choices. I want the one that lets me wake up the latest. Using the scheduler, I’m going to put these courses in a set next to with my mandatory courses and see which one fits my schedule best, using sorting options.</w:t>
+      </w:r>
+    </w:p>
+    <w:p>
+      <w:pPr>
+        <w:spacing w:after="0" w:line="240" w:lineRule="auto"/>
+        <w:rPr>
           <w:rFonts w:ascii="Times New Roman" w:eastAsia="Times New Roman" w:hAnsi="Times New Roman" w:cs="Times New Roman"/>
           <w:sz w:val="24"/>
           <w:szCs w:val="24"/>
           <w:lang w:val="en-US"/>
         </w:rPr>
       </w:pPr>
-      <w:r>
-        <w:rPr>
-          <w:rFonts w:ascii="Arial" w:eastAsia="Times New Roman" w:hAnsi="Arial" w:cs="Arial"/>
-          <w:b/>
-          <w:bCs/>
-          <w:color w:val="000000"/>
-          <w:sz w:val="23"/>
-          <w:szCs w:val="23"/>
-          <w:lang w:val="en-US"/>
-        </w:rPr>
-        <w:t>Student:</w:t>
-      </w:r>
-      <w:r>
-        <w:rPr>
-          <w:rFonts w:ascii="Arial" w:eastAsia="Times New Roman" w:hAnsi="Arial" w:cs="Arial"/>
-          <w:color w:val="000000"/>
-          <w:sz w:val="23"/>
-          <w:szCs w:val="23"/>
-          <w:lang w:val="en-US"/>
-        </w:rPr>
-        <w:t xml:space="preserve"> I have one elective to take, and three choices. I want the one that lets me wake up the latest. Using the scheduler, I’m going to put these courses in a set next to with my mandatory courses and see which one fits my schedule best, using sorting options.</w:t>
-      </w:r>
     </w:p>
     <w:p>
       <w:pPr>
@@ -405,11 +479,23 @@
           <w:szCs w:val="14"/>
           <w:lang w:val="en-US"/>
         </w:rPr>
-        <w:t xml:space="preserve">       </w:t>
-      </w:r>
-      <w:r>
-        <w:rPr>
-          <w:rFonts w:ascii="Arial" w:eastAsia="Times New Roman" w:hAnsi="Arial" w:cs="Arial"/>
+        <w:t xml:space="preserve">      </w:t>
+      </w:r>
+      <w:r>
+        <w:rPr>
+          <w:rFonts w:ascii="Arial" w:eastAsia="Times New Roman" w:hAnsi="Arial" w:cs="Arial"/>
+          <w:i/>
+          <w:color w:val="000000"/>
+          <w:sz w:val="14"/>
+          <w:szCs w:val="14"/>
+          <w:lang w:val="en-US"/>
+        </w:rPr>
+        <w:t> </w:t>
+      </w:r>
+      <w:r>
+        <w:rPr>
+          <w:rFonts w:ascii="Arial" w:eastAsia="Times New Roman" w:hAnsi="Arial" w:cs="Arial"/>
+          <w:i/>
           <w:color w:val="000000"/>
           <w:sz w:val="23"/>
           <w:szCs w:val="23"/>
@@ -437,7 +523,27 @@
           <w:lang w:val="en-US"/>
         </w:rPr>
         <w:tab/>
-        <w:t>The system uses a client-server architecture. The coding language will be Java, using OCSF. The server will be controlled via console, including only simple actions such as restart, stop, quit, reload, etc. It will also display where connections are coming from at any given time.</w:t>
+        <w:t>The system uses a client-server architecture. The coding language will be Java, using OCSF. The server will be controlled via console, including only simple actions such as restart, stop, quit, reload</w:t>
+      </w:r>
+      <w:r>
+        <w:rPr>
+          <w:rFonts w:ascii="Arial" w:eastAsia="Times New Roman" w:hAnsi="Arial" w:cs="Arial"/>
+          <w:color w:val="000000"/>
+          <w:sz w:val="23"/>
+          <w:szCs w:val="23"/>
+          <w:lang w:val="en-US"/>
+        </w:rPr>
+        <w:t xml:space="preserve"> courses</w:t>
+      </w:r>
+      <w:r>
+        <w:rPr>
+          <w:rFonts w:ascii="Arial" w:eastAsia="Times New Roman" w:hAnsi="Arial" w:cs="Arial"/>
+          <w:color w:val="000000"/>
+          <w:sz w:val="23"/>
+          <w:szCs w:val="23"/>
+          <w:lang w:val="en-US"/>
+        </w:rPr>
+        <w:t>, etc. It will also display where connections are coming from at any given time.</w:t>
       </w:r>
     </w:p>
     <w:p>
@@ -457,12 +563,14 @@
           <w:szCs w:val="24"/>
           <w:lang w:val="en-US"/>
         </w:rPr>
+        <w:lastRenderedPageBreak/>
         <w:br/>
       </w:r>
     </w:p>
     <w:p>
       <w:pPr>
         <w:spacing w:after="0" w:line="240" w:lineRule="auto"/>
+        <w:ind w:firstLine="720"/>
         <w:rPr>
           <w:rFonts w:ascii="Times New Roman" w:eastAsia="Times New Roman" w:hAnsi="Times New Roman" w:cs="Times New Roman"/>
           <w:sz w:val="24"/>
@@ -478,7 +586,750 @@
           <w:szCs w:val="23"/>
           <w:lang w:val="en-US"/>
         </w:rPr>
-        <w:t xml:space="preserve">Upon startup, the server will load in a comma-separated file that holds all course information for the current semesters. The information will be held in a list, possibly an array list, of “Course” objects. Each Course will have a description and a list of Sessions. </w:t>
+        <w:t xml:space="preserve">Upon startup, the server will load in a comma-separated file that </w:t>
+      </w:r>
+      <w:r>
+        <w:rPr>
+          <w:rFonts w:ascii="Arial" w:eastAsia="Times New Roman" w:hAnsi="Arial" w:cs="Arial"/>
+          <w:color w:val="000000"/>
+          <w:sz w:val="23"/>
+          <w:szCs w:val="23"/>
+          <w:lang w:val="en-US"/>
+        </w:rPr>
+        <w:t>holds information for</w:t>
+      </w:r>
+      <w:r>
+        <w:rPr>
+          <w:rFonts w:ascii="Arial" w:eastAsia="Times New Roman" w:hAnsi="Arial" w:cs="Arial"/>
+          <w:color w:val="000000"/>
+          <w:sz w:val="23"/>
+          <w:szCs w:val="23"/>
+          <w:lang w:val="en-US"/>
+        </w:rPr>
+        <w:t xml:space="preserve"> all course information for the current semesters. The information will be held in a list, possibly an array list, of “Course” objects. Each Course will have a description and a list of Se</w:t>
+      </w:r>
+      <w:r>
+        <w:rPr>
+          <w:rFonts w:ascii="Arial" w:eastAsia="Times New Roman" w:hAnsi="Arial" w:cs="Arial"/>
+          <w:color w:val="000000"/>
+          <w:sz w:val="23"/>
+          <w:szCs w:val="23"/>
+          <w:lang w:val="en-US"/>
+        </w:rPr>
+        <w:t>ctions</w:t>
+      </w:r>
+      <w:r>
+        <w:rPr>
+          <w:rFonts w:ascii="Arial" w:eastAsia="Times New Roman" w:hAnsi="Arial" w:cs="Arial"/>
+          <w:color w:val="000000"/>
+          <w:sz w:val="23"/>
+          <w:szCs w:val="23"/>
+          <w:lang w:val="en-US"/>
+        </w:rPr>
+        <w:t>. Se</w:t>
+      </w:r>
+      <w:r>
+        <w:rPr>
+          <w:rFonts w:ascii="Arial" w:eastAsia="Times New Roman" w:hAnsi="Arial" w:cs="Arial"/>
+          <w:color w:val="000000"/>
+          <w:sz w:val="23"/>
+          <w:szCs w:val="23"/>
+          <w:lang w:val="en-US"/>
+        </w:rPr>
+        <w:t>ctions</w:t>
+      </w:r>
+      <w:r>
+        <w:rPr>
+          <w:rFonts w:ascii="Arial" w:eastAsia="Times New Roman" w:hAnsi="Arial" w:cs="Arial"/>
+          <w:color w:val="000000"/>
+          <w:sz w:val="23"/>
+          <w:szCs w:val="23"/>
+          <w:lang w:val="en-US"/>
+        </w:rPr>
+        <w:t xml:space="preserve"> have an ID (course code + a letter), a semester, and a collection of Activities. Each Activity has a type (lecture, seminar, discussion group, tutorial, laboratory), a number (e.g.: lecture 2), a day of the week, a start time, an end time, a location, and the name of the professor.</w:t>
+      </w:r>
+    </w:p>
+    <w:p>
+      <w:pPr>
+        <w:spacing w:after="0" w:line="240" w:lineRule="auto"/>
+        <w:rPr>
+          <w:rFonts w:ascii="Arial" w:eastAsia="Times New Roman" w:hAnsi="Arial" w:cs="Arial"/>
+          <w:i/>
+          <w:color w:val="000000"/>
+          <w:sz w:val="23"/>
+          <w:szCs w:val="23"/>
+          <w:lang w:val="en-US"/>
+        </w:rPr>
+      </w:pPr>
+      <w:r>
+        <w:rPr>
+          <w:rFonts w:ascii="Arial" w:eastAsia="Times New Roman" w:hAnsi="Arial" w:cs="Arial"/>
+          <w:color w:val="000000"/>
+          <w:sz w:val="23"/>
+          <w:szCs w:val="23"/>
+          <w:lang w:val="en-US"/>
+        </w:rPr>
+        <w:tab/>
+        <w:t xml:space="preserve">After starting up and loading the database of courses into memory, the server starts listening for clients. The client </w:t>
+      </w:r>
+      <w:r>
+        <w:rPr>
+          <w:rFonts w:ascii="Arial" w:eastAsia="Times New Roman" w:hAnsi="Arial" w:cs="Arial"/>
+          <w:color w:val="000000"/>
+          <w:sz w:val="23"/>
+          <w:szCs w:val="23"/>
+          <w:lang w:val="en-US"/>
+        </w:rPr>
+        <w:t xml:space="preserve">will </w:t>
+      </w:r>
+      <w:r>
+        <w:rPr>
+          <w:rFonts w:ascii="Arial" w:eastAsia="Times New Roman" w:hAnsi="Arial" w:cs="Arial"/>
+          <w:color w:val="000000"/>
+          <w:sz w:val="23"/>
+          <w:szCs w:val="23"/>
+          <w:lang w:val="en-US"/>
+        </w:rPr>
+        <w:t>automatically connect</w:t>
+      </w:r>
+      <w:r>
+        <w:rPr>
+          <w:rFonts w:ascii="Arial" w:eastAsia="Times New Roman" w:hAnsi="Arial" w:cs="Arial"/>
+          <w:color w:val="000000"/>
+          <w:sz w:val="23"/>
+          <w:szCs w:val="23"/>
+          <w:lang w:val="en-US"/>
+        </w:rPr>
+        <w:t xml:space="preserve"> to the server</w:t>
+      </w:r>
+      <w:r>
+        <w:rPr>
+          <w:rFonts w:ascii="Arial" w:eastAsia="Times New Roman" w:hAnsi="Arial" w:cs="Arial"/>
+          <w:color w:val="000000"/>
+          <w:sz w:val="23"/>
+          <w:szCs w:val="23"/>
+          <w:lang w:val="en-US"/>
+        </w:rPr>
+        <w:t xml:space="preserve"> at startup, having an option to change the defau</w:t>
+      </w:r>
+      <w:r>
+        <w:rPr>
+          <w:rFonts w:ascii="Arial" w:eastAsia="Times New Roman" w:hAnsi="Arial" w:cs="Arial"/>
+          <w:color w:val="000000"/>
+          <w:sz w:val="23"/>
+          <w:szCs w:val="23"/>
+          <w:lang w:val="en-US"/>
+        </w:rPr>
+        <w:t>lt</w:t>
+      </w:r>
+      <w:r>
+        <w:rPr>
+          <w:rFonts w:ascii="Arial" w:eastAsia="Times New Roman" w:hAnsi="Arial" w:cs="Arial"/>
+          <w:color w:val="000000"/>
+          <w:sz w:val="23"/>
+          <w:szCs w:val="23"/>
+          <w:lang w:val="en-US"/>
+        </w:rPr>
+        <w:t xml:space="preserve"> server address using a settings pane. The entire interface for the client is graphical. After connecting to the server, the client may start </w:t>
+      </w:r>
+      <w:r>
+        <w:rPr>
+          <w:rFonts w:ascii="Arial" w:eastAsia="Times New Roman" w:hAnsi="Arial" w:cs="Arial"/>
+          <w:color w:val="000000"/>
+          <w:sz w:val="23"/>
+          <w:szCs w:val="23"/>
+          <w:lang w:val="en-US"/>
+        </w:rPr>
+        <w:t xml:space="preserve">creating their schedule. To do this, the user uses the graphical interface to select a semester. After that, they use a search interface that responds to course codes and to course names to find their course. </w:t>
+      </w:r>
+      <w:r>
+        <w:rPr>
+          <w:rFonts w:ascii="Arial" w:eastAsia="Times New Roman" w:hAnsi="Arial" w:cs="Arial"/>
+          <w:color w:val="000000"/>
+          <w:sz w:val="23"/>
+          <w:szCs w:val="23"/>
+          <w:lang w:val="en-US"/>
+        </w:rPr>
+        <w:t>The search works by sending what the user is typing to the server, the server returning a list of courses that partially match the user’s input, and then the client displays the list in a list box. After selecting a course in the list box, the client hits an Add button, and the Course object is sent to the client. The course then</w:t>
+      </w:r>
+      <w:r>
+        <w:rPr>
+          <w:rFonts w:ascii="Arial" w:eastAsia="Times New Roman" w:hAnsi="Arial" w:cs="Arial"/>
+          <w:color w:val="000000"/>
+          <w:sz w:val="23"/>
+          <w:szCs w:val="23"/>
+          <w:lang w:val="en-US"/>
+        </w:rPr>
+        <w:t xml:space="preserve"> displays on a </w:t>
+      </w:r>
+      <w:r>
+        <w:rPr>
+          <w:rFonts w:ascii="Arial" w:eastAsia="Times New Roman" w:hAnsi="Arial" w:cs="Arial"/>
+          <w:color w:val="000000"/>
+          <w:sz w:val="23"/>
+          <w:szCs w:val="23"/>
+          <w:lang w:val="en-US"/>
+        </w:rPr>
+        <w:t>list</w:t>
+      </w:r>
+      <w:r>
+        <w:rPr>
+          <w:rFonts w:ascii="Arial" w:eastAsia="Times New Roman" w:hAnsi="Arial" w:cs="Arial"/>
+          <w:color w:val="000000"/>
+          <w:sz w:val="23"/>
+          <w:szCs w:val="23"/>
+          <w:lang w:val="en-US"/>
+        </w:rPr>
+        <w:t xml:space="preserve"> of selected courses</w:t>
+      </w:r>
+      <w:r>
+        <w:rPr>
+          <w:rFonts w:ascii="Arial" w:eastAsia="Times New Roman" w:hAnsi="Arial" w:cs="Arial"/>
+          <w:color w:val="000000"/>
+          <w:sz w:val="23"/>
+          <w:szCs w:val="23"/>
+          <w:lang w:val="en-US"/>
+        </w:rPr>
+        <w:t>, on the client side</w:t>
+      </w:r>
+      <w:r>
+        <w:rPr>
+          <w:rFonts w:ascii="Arial" w:eastAsia="Times New Roman" w:hAnsi="Arial" w:cs="Arial"/>
+          <w:color w:val="000000"/>
+          <w:sz w:val="23"/>
+          <w:szCs w:val="23"/>
+          <w:lang w:val="en-US"/>
+        </w:rPr>
+        <w:t xml:space="preserve">. From there, the user may remove </w:t>
+      </w:r>
+      <w:r>
+        <w:rPr>
+          <w:rFonts w:ascii="Arial" w:eastAsia="Times New Roman" w:hAnsi="Arial" w:cs="Arial"/>
+          <w:color w:val="000000"/>
+          <w:sz w:val="23"/>
+          <w:szCs w:val="23"/>
+          <w:lang w:val="en-US"/>
+        </w:rPr>
+        <w:t xml:space="preserve">selected </w:t>
+      </w:r>
+      <w:r>
+        <w:rPr>
+          <w:rFonts w:ascii="Arial" w:eastAsia="Times New Roman" w:hAnsi="Arial" w:cs="Arial"/>
+          <w:color w:val="000000"/>
+          <w:sz w:val="23"/>
+          <w:szCs w:val="23"/>
+          <w:lang w:val="en-US"/>
+        </w:rPr>
+        <w:t>courses,</w:t>
+      </w:r>
+      <w:r>
+        <w:rPr>
+          <w:rFonts w:ascii="Arial" w:eastAsia="Times New Roman" w:hAnsi="Arial" w:cs="Arial"/>
+          <w:color w:val="000000"/>
+          <w:sz w:val="23"/>
+          <w:szCs w:val="23"/>
+          <w:lang w:val="en-US"/>
+        </w:rPr>
+        <w:t xml:space="preserve"> add more courses,</w:t>
+      </w:r>
+      <w:r>
+        <w:rPr>
+          <w:rFonts w:ascii="Arial" w:eastAsia="Times New Roman" w:hAnsi="Arial" w:cs="Arial"/>
+          <w:color w:val="000000"/>
+          <w:sz w:val="23"/>
+          <w:szCs w:val="23"/>
+          <w:lang w:val="en-US"/>
+        </w:rPr>
+        <w:t xml:space="preserve"> </w:t>
+      </w:r>
+      <w:r>
+        <w:rPr>
+          <w:rFonts w:ascii="Arial" w:eastAsia="Times New Roman" w:hAnsi="Arial" w:cs="Arial"/>
+          <w:color w:val="000000"/>
+          <w:sz w:val="23"/>
+          <w:szCs w:val="23"/>
+          <w:lang w:val="en-US"/>
+        </w:rPr>
+        <w:t xml:space="preserve">change the desired sections for selected courses, as well as use other special course selecting functions. One such planned function is the option to select x of y courses. </w:t>
+      </w:r>
+      <w:r>
+        <w:rPr>
+          <w:rFonts w:ascii="Arial" w:eastAsia="Times New Roman" w:hAnsi="Arial" w:cs="Arial"/>
+          <w:color w:val="000000"/>
+          <w:sz w:val="23"/>
+          <w:szCs w:val="23"/>
+          <w:lang w:val="en-US"/>
+        </w:rPr>
+        <w:t xml:space="preserve">Each course option will be held on one line, with the exception of an x of y selection. For an x of y selection, y courses will be on a line, and the user will specify that they need x of them. </w:t>
+      </w:r>
+      <w:r>
+        <w:rPr>
+          <w:rFonts w:ascii="Arial" w:eastAsia="Times New Roman" w:hAnsi="Arial" w:cs="Arial"/>
+          <w:i/>
+          <w:color w:val="000000"/>
+          <w:sz w:val="23"/>
+          <w:szCs w:val="23"/>
+          <w:lang w:val="en-US"/>
+        </w:rPr>
+        <w:t>In real-world usage: I have 2 available electives and 7 choices. What’s the best choice for my schedule?</w:t>
+      </w:r>
+    </w:p>
+    <w:p>
+      <w:pPr>
+        <w:spacing w:after="0" w:line="240" w:lineRule="auto"/>
+        <w:rPr>
+          <w:rFonts w:ascii="Arial" w:eastAsia="Times New Roman" w:hAnsi="Arial" w:cs="Arial"/>
+          <w:color w:val="000000"/>
+          <w:sz w:val="23"/>
+          <w:szCs w:val="23"/>
+          <w:lang w:val="en-US"/>
+        </w:rPr>
+      </w:pPr>
+      <w:r>
+        <w:rPr>
+          <w:rFonts w:ascii="Arial" w:eastAsia="Times New Roman" w:hAnsi="Arial" w:cs="Arial"/>
+          <w:color w:val="000000"/>
+          <w:sz w:val="23"/>
+          <w:szCs w:val="23"/>
+          <w:lang w:val="en-US"/>
+        </w:rPr>
+        <w:tab/>
+        <w:t xml:space="preserve">After making a selection of courses, the user can now generate schedules. The user </w:t>
+      </w:r>
+      <w:r>
+        <w:rPr>
+          <w:rFonts w:ascii="Arial" w:eastAsia="Times New Roman" w:hAnsi="Arial" w:cs="Arial"/>
+          <w:color w:val="000000"/>
+          <w:sz w:val="23"/>
+          <w:szCs w:val="23"/>
+          <w:lang w:val="en-US"/>
+        </w:rPr>
+        <w:t>initiates</w:t>
+      </w:r>
+      <w:r>
+        <w:rPr>
+          <w:rFonts w:ascii="Arial" w:eastAsia="Times New Roman" w:hAnsi="Arial" w:cs="Arial"/>
+          <w:color w:val="000000"/>
+          <w:sz w:val="23"/>
+          <w:szCs w:val="23"/>
+          <w:lang w:val="en-US"/>
+        </w:rPr>
+        <w:t xml:space="preserve"> this process by selecting a sort order (“maximum number of days off”) and then clicking a </w:t>
+      </w:r>
+      <w:r>
+        <w:rPr>
+          <w:rFonts w:ascii="Arial" w:eastAsia="Times New Roman" w:hAnsi="Arial" w:cs="Arial"/>
+          <w:i/>
+          <w:color w:val="000000"/>
+          <w:sz w:val="23"/>
+          <w:szCs w:val="23"/>
+          <w:lang w:val="en-US"/>
+        </w:rPr>
+        <w:t xml:space="preserve">generate </w:t>
+      </w:r>
+      <w:r>
+        <w:rPr>
+          <w:rFonts w:ascii="Arial" w:eastAsia="Times New Roman" w:hAnsi="Arial" w:cs="Arial"/>
+          <w:i/>
+          <w:color w:val="000000"/>
+          <w:sz w:val="23"/>
+          <w:szCs w:val="23"/>
+          <w:lang w:val="en-US"/>
+        </w:rPr>
+        <w:t>courses</w:t>
+      </w:r>
+      <w:r>
+        <w:rPr>
+          <w:rFonts w:ascii="Arial" w:eastAsia="Times New Roman" w:hAnsi="Arial" w:cs="Arial"/>
+          <w:color w:val="000000"/>
+          <w:sz w:val="23"/>
+          <w:szCs w:val="23"/>
+          <w:lang w:val="en-US"/>
+        </w:rPr>
+        <w:t xml:space="preserve"> button. Then the course objects, along with their section selections, are sent to the server. The server will generate a list of every single possible combination of </w:t>
+      </w:r>
+      <w:proofErr w:type="spellStart"/>
+      <w:r>
+        <w:rPr>
+          <w:rFonts w:ascii="Arial" w:eastAsia="Times New Roman" w:hAnsi="Arial" w:cs="Arial"/>
+          <w:i/>
+          <w:color w:val="000000"/>
+          <w:sz w:val="23"/>
+          <w:szCs w:val="23"/>
+          <w:lang w:val="en-US"/>
+        </w:rPr>
+        <w:t>CourseSelection</w:t>
+      </w:r>
+      <w:proofErr w:type="spellEnd"/>
+      <w:r>
+        <w:rPr>
+          <w:rFonts w:ascii="Arial" w:eastAsia="Times New Roman" w:hAnsi="Arial" w:cs="Arial"/>
+          <w:color w:val="000000"/>
+          <w:sz w:val="23"/>
+          <w:szCs w:val="23"/>
+          <w:lang w:val="en-US"/>
+        </w:rPr>
+        <w:t xml:space="preserve"> for all given courses. A </w:t>
+      </w:r>
+      <w:proofErr w:type="spellStart"/>
+      <w:r>
+        <w:rPr>
+          <w:rFonts w:ascii="Arial" w:eastAsia="Times New Roman" w:hAnsi="Arial" w:cs="Arial"/>
+          <w:color w:val="000000"/>
+          <w:sz w:val="23"/>
+          <w:szCs w:val="23"/>
+          <w:lang w:val="en-US"/>
+        </w:rPr>
+        <w:t>CourseSelection</w:t>
+      </w:r>
+      <w:proofErr w:type="spellEnd"/>
+      <w:r>
+        <w:rPr>
+          <w:rFonts w:ascii="Arial" w:eastAsia="Times New Roman" w:hAnsi="Arial" w:cs="Arial"/>
+          <w:color w:val="000000"/>
+          <w:sz w:val="23"/>
+          <w:szCs w:val="23"/>
+          <w:lang w:val="en-US"/>
+        </w:rPr>
+        <w:t xml:space="preserve"> is an object that contain a valid set of activities for a course. A course will have a method to return an </w:t>
+      </w:r>
+      <w:proofErr w:type="spellStart"/>
+      <w:r>
+        <w:rPr>
+          <w:rFonts w:ascii="Arial" w:eastAsia="Times New Roman" w:hAnsi="Arial" w:cs="Arial"/>
+          <w:color w:val="000000"/>
+          <w:sz w:val="23"/>
+          <w:szCs w:val="23"/>
+          <w:lang w:val="en-US"/>
+        </w:rPr>
+        <w:t>ArrayList</w:t>
+      </w:r>
+      <w:proofErr w:type="spellEnd"/>
+      <w:r>
+        <w:rPr>
+          <w:rFonts w:ascii="Arial" w:eastAsia="Times New Roman" w:hAnsi="Arial" w:cs="Arial"/>
+          <w:color w:val="000000"/>
+          <w:sz w:val="23"/>
+          <w:szCs w:val="23"/>
+          <w:lang w:val="en-US"/>
+        </w:rPr>
+        <w:t xml:space="preserve"> of all possible </w:t>
+      </w:r>
+      <w:proofErr w:type="spellStart"/>
+      <w:r>
+        <w:rPr>
+          <w:rFonts w:ascii="Arial" w:eastAsia="Times New Roman" w:hAnsi="Arial" w:cs="Arial"/>
+          <w:color w:val="000000"/>
+          <w:sz w:val="23"/>
+          <w:szCs w:val="23"/>
+          <w:lang w:val="en-US"/>
+        </w:rPr>
+        <w:t>CourseSelections</w:t>
+      </w:r>
+      <w:proofErr w:type="spellEnd"/>
+      <w:r>
+        <w:rPr>
+          <w:rFonts w:ascii="Arial" w:eastAsia="Times New Roman" w:hAnsi="Arial" w:cs="Arial"/>
+          <w:color w:val="000000"/>
+          <w:sz w:val="23"/>
+          <w:szCs w:val="23"/>
+          <w:lang w:val="en-US"/>
+        </w:rPr>
+        <w:t xml:space="preserve"> for a desired seme</w:t>
+      </w:r>
+      <w:r>
+        <w:rPr>
+          <w:rFonts w:ascii="Arial" w:eastAsia="Times New Roman" w:hAnsi="Arial" w:cs="Arial"/>
+          <w:color w:val="000000"/>
+          <w:sz w:val="23"/>
+          <w:szCs w:val="23"/>
+          <w:lang w:val="en-US"/>
+        </w:rPr>
+        <w:t xml:space="preserve">ster. The </w:t>
+      </w:r>
+      <w:proofErr w:type="spellStart"/>
+      <w:r>
+        <w:rPr>
+          <w:rFonts w:ascii="Arial" w:eastAsia="Times New Roman" w:hAnsi="Arial" w:cs="Arial"/>
+          <w:color w:val="000000"/>
+          <w:sz w:val="23"/>
+          <w:szCs w:val="23"/>
+          <w:lang w:val="en-US"/>
+        </w:rPr>
+        <w:t>CourseSelections</w:t>
+      </w:r>
+      <w:proofErr w:type="spellEnd"/>
+      <w:r>
+        <w:rPr>
+          <w:rFonts w:ascii="Arial" w:eastAsia="Times New Roman" w:hAnsi="Arial" w:cs="Arial"/>
+          <w:color w:val="000000"/>
+          <w:sz w:val="23"/>
+          <w:szCs w:val="23"/>
+          <w:lang w:val="en-US"/>
+        </w:rPr>
+        <w:t xml:space="preserve"> will be made up of </w:t>
+      </w:r>
+      <w:r>
+        <w:rPr>
+          <w:rFonts w:ascii="Arial" w:eastAsia="Times New Roman" w:hAnsi="Arial" w:cs="Arial"/>
+          <w:color w:val="000000"/>
+          <w:sz w:val="23"/>
+          <w:szCs w:val="23"/>
+          <w:lang w:val="en-US"/>
+        </w:rPr>
+        <w:t>e</w:t>
+      </w:r>
+      <w:r>
+        <w:rPr>
+          <w:rFonts w:ascii="Arial" w:eastAsia="Times New Roman" w:hAnsi="Arial" w:cs="Arial"/>
+          <w:color w:val="000000"/>
+          <w:sz w:val="23"/>
+          <w:szCs w:val="23"/>
+          <w:lang w:val="en-US"/>
+        </w:rPr>
+        <w:t>very</w:t>
+      </w:r>
+      <w:r>
+        <w:rPr>
+          <w:rFonts w:ascii="Arial" w:eastAsia="Times New Roman" w:hAnsi="Arial" w:cs="Arial"/>
+          <w:color w:val="000000"/>
+          <w:sz w:val="23"/>
+          <w:szCs w:val="23"/>
+          <w:lang w:val="en-US"/>
+        </w:rPr>
+        <w:t xml:space="preserve"> section, and every combination of optional activities possible. The server will generate all the </w:t>
+      </w:r>
+      <w:proofErr w:type="spellStart"/>
+      <w:r>
+        <w:rPr>
+          <w:rFonts w:ascii="Arial" w:eastAsia="Times New Roman" w:hAnsi="Arial" w:cs="Arial"/>
+          <w:color w:val="000000"/>
+          <w:sz w:val="23"/>
+          <w:szCs w:val="23"/>
+          <w:lang w:val="en-US"/>
+        </w:rPr>
+        <w:t>CourseSelections</w:t>
+      </w:r>
+      <w:proofErr w:type="spellEnd"/>
+      <w:r>
+        <w:rPr>
+          <w:rFonts w:ascii="Arial" w:eastAsia="Times New Roman" w:hAnsi="Arial" w:cs="Arial"/>
+          <w:color w:val="000000"/>
+          <w:sz w:val="23"/>
+          <w:szCs w:val="23"/>
+          <w:lang w:val="en-US"/>
+        </w:rPr>
+        <w:t xml:space="preserve"> for every Course that the client sent. Afterwards, it will systematically compare every single possible combination of </w:t>
+      </w:r>
+      <w:proofErr w:type="spellStart"/>
+      <w:r>
+        <w:rPr>
+          <w:rFonts w:ascii="Arial" w:eastAsia="Times New Roman" w:hAnsi="Arial" w:cs="Arial"/>
+          <w:color w:val="000000"/>
+          <w:sz w:val="23"/>
+          <w:szCs w:val="23"/>
+          <w:lang w:val="en-US"/>
+        </w:rPr>
+        <w:t>CourseSelections</w:t>
+      </w:r>
+      <w:proofErr w:type="spellEnd"/>
+      <w:r>
+        <w:rPr>
+          <w:rFonts w:ascii="Arial" w:eastAsia="Times New Roman" w:hAnsi="Arial" w:cs="Arial"/>
+          <w:color w:val="000000"/>
+          <w:sz w:val="23"/>
+          <w:szCs w:val="23"/>
+          <w:lang w:val="en-US"/>
+        </w:rPr>
+        <w:t xml:space="preserve"> to see what combinations do not have conflicts. Every set of </w:t>
+      </w:r>
+      <w:proofErr w:type="spellStart"/>
+      <w:r>
+        <w:rPr>
+          <w:rFonts w:ascii="Arial" w:eastAsia="Times New Roman" w:hAnsi="Arial" w:cs="Arial"/>
+          <w:color w:val="000000"/>
+          <w:sz w:val="23"/>
+          <w:szCs w:val="23"/>
+          <w:lang w:val="en-US"/>
+        </w:rPr>
+        <w:t>CourseSelections</w:t>
+      </w:r>
+      <w:proofErr w:type="spellEnd"/>
+      <w:r>
+        <w:rPr>
+          <w:rFonts w:ascii="Arial" w:eastAsia="Times New Roman" w:hAnsi="Arial" w:cs="Arial"/>
+          <w:color w:val="000000"/>
+          <w:sz w:val="23"/>
+          <w:szCs w:val="23"/>
+          <w:lang w:val="en-US"/>
+        </w:rPr>
+        <w:t xml:space="preserve"> that has no conflicts and includes every course that the client specified will be called a </w:t>
+      </w:r>
+      <w:r>
+        <w:rPr>
+          <w:rFonts w:ascii="Arial" w:eastAsia="Times New Roman" w:hAnsi="Arial" w:cs="Arial"/>
+          <w:i/>
+          <w:color w:val="000000"/>
+          <w:sz w:val="23"/>
+          <w:szCs w:val="23"/>
+          <w:lang w:val="en-US"/>
+        </w:rPr>
+        <w:t>Schedule</w:t>
+      </w:r>
+      <w:r>
+        <w:rPr>
+          <w:rFonts w:ascii="Arial" w:eastAsia="Times New Roman" w:hAnsi="Arial" w:cs="Arial"/>
+          <w:color w:val="000000"/>
+          <w:sz w:val="23"/>
+          <w:szCs w:val="23"/>
+          <w:lang w:val="en-US"/>
+        </w:rPr>
+        <w:t>. The schedule will have statistics associated with it</w:t>
+      </w:r>
+      <w:r>
+        <w:rPr>
+          <w:rFonts w:ascii="Arial" w:eastAsia="Times New Roman" w:hAnsi="Arial" w:cs="Arial"/>
+          <w:color w:val="000000"/>
+          <w:sz w:val="23"/>
+          <w:szCs w:val="23"/>
+          <w:lang w:val="en-US"/>
+        </w:rPr>
+        <w:t>,</w:t>
+      </w:r>
+      <w:r>
+        <w:rPr>
+          <w:rFonts w:ascii="Arial" w:eastAsia="Times New Roman" w:hAnsi="Arial" w:cs="Arial"/>
+          <w:color w:val="000000"/>
+          <w:sz w:val="23"/>
+          <w:szCs w:val="23"/>
+          <w:lang w:val="en-US"/>
+        </w:rPr>
+        <w:t xml:space="preserve"> like average length of days, average of starting times, average of ending time, and number of days off. </w:t>
+      </w:r>
+      <w:r>
+        <w:rPr>
+          <w:rFonts w:ascii="Arial" w:eastAsia="Times New Roman" w:hAnsi="Arial" w:cs="Arial"/>
+          <w:color w:val="000000"/>
+          <w:sz w:val="23"/>
+          <w:szCs w:val="23"/>
+          <w:lang w:val="en-US"/>
+        </w:rPr>
+        <w:t>After all possible schedules have been generated, the next step is to sort them the way that the client specified. After sorting based on statistics, the ordered set of</w:t>
+      </w:r>
+      <w:r>
+        <w:rPr>
+          <w:rFonts w:ascii="Arial" w:eastAsia="Times New Roman" w:hAnsi="Arial" w:cs="Arial"/>
+          <w:color w:val="000000"/>
+          <w:sz w:val="23"/>
+          <w:szCs w:val="23"/>
+          <w:lang w:val="en-US"/>
+        </w:rPr>
+        <w:t xml:space="preserve"> schedule</w:t>
+      </w:r>
+      <w:r>
+        <w:rPr>
+          <w:rFonts w:ascii="Arial" w:eastAsia="Times New Roman" w:hAnsi="Arial" w:cs="Arial"/>
+          <w:color w:val="000000"/>
+          <w:sz w:val="23"/>
+          <w:szCs w:val="23"/>
+          <w:lang w:val="en-US"/>
+        </w:rPr>
+        <w:t>s</w:t>
+      </w:r>
+      <w:r>
+        <w:rPr>
+          <w:rFonts w:ascii="Arial" w:eastAsia="Times New Roman" w:hAnsi="Arial" w:cs="Arial"/>
+          <w:color w:val="000000"/>
+          <w:sz w:val="23"/>
+          <w:szCs w:val="23"/>
+          <w:lang w:val="en-US"/>
+        </w:rPr>
+        <w:t xml:space="preserve"> </w:t>
+      </w:r>
+      <w:r>
+        <w:rPr>
+          <w:rFonts w:ascii="Arial" w:eastAsia="Times New Roman" w:hAnsi="Arial" w:cs="Arial"/>
+          <w:color w:val="000000"/>
+          <w:sz w:val="23"/>
+          <w:szCs w:val="23"/>
+          <w:lang w:val="en-US"/>
+        </w:rPr>
+        <w:t xml:space="preserve">is to be stored </w:t>
+      </w:r>
+      <w:r>
+        <w:rPr>
+          <w:rFonts w:ascii="Arial" w:eastAsia="Times New Roman" w:hAnsi="Arial" w:cs="Arial"/>
+          <w:color w:val="000000"/>
+          <w:sz w:val="23"/>
+          <w:szCs w:val="23"/>
+          <w:lang w:val="en-US"/>
+        </w:rPr>
+        <w:t xml:space="preserve">with the </w:t>
+      </w:r>
+      <w:proofErr w:type="spellStart"/>
+      <w:r>
+        <w:rPr>
+          <w:rFonts w:ascii="Arial" w:eastAsia="Times New Roman" w:hAnsi="Arial" w:cs="Arial"/>
+          <w:color w:val="000000"/>
+          <w:sz w:val="23"/>
+          <w:szCs w:val="23"/>
+          <w:lang w:val="en-US"/>
+        </w:rPr>
+        <w:t>ConnectionToClient</w:t>
+      </w:r>
+      <w:proofErr w:type="spellEnd"/>
+      <w:r>
+        <w:rPr>
+          <w:rFonts w:ascii="Arial" w:eastAsia="Times New Roman" w:hAnsi="Arial" w:cs="Arial"/>
+          <w:color w:val="000000"/>
+          <w:sz w:val="23"/>
+          <w:szCs w:val="23"/>
+          <w:lang w:val="en-US"/>
+        </w:rPr>
+        <w:t xml:space="preserve"> on the server</w:t>
+      </w:r>
+      <w:r>
+        <w:rPr>
+          <w:rFonts w:ascii="Arial" w:eastAsia="Times New Roman" w:hAnsi="Arial" w:cs="Arial"/>
+          <w:color w:val="000000"/>
+          <w:sz w:val="23"/>
+          <w:szCs w:val="23"/>
+          <w:lang w:val="en-US"/>
+        </w:rPr>
+        <w:t>, so long as his course selection stays the same.</w:t>
+      </w:r>
+      <w:r>
+        <w:rPr>
+          <w:rFonts w:ascii="Arial" w:eastAsia="Times New Roman" w:hAnsi="Arial" w:cs="Arial"/>
+          <w:color w:val="000000"/>
+          <w:sz w:val="23"/>
+          <w:szCs w:val="23"/>
+          <w:lang w:val="en-US"/>
+        </w:rPr>
+        <w:t xml:space="preserve"> This way, if the client chooses another sort order but doesn’t change his course selection, then the server will simply reorder the set of schedules, instead of generating all of them again.</w:t>
+      </w:r>
+    </w:p>
+    <w:p>
+      <w:pPr>
+        <w:spacing w:after="0" w:line="240" w:lineRule="auto"/>
+        <w:rPr>
+          <w:rFonts w:ascii="Arial" w:eastAsia="Times New Roman" w:hAnsi="Arial" w:cs="Arial"/>
+          <w:color w:val="000000"/>
+          <w:sz w:val="23"/>
+          <w:szCs w:val="23"/>
+          <w:lang w:val="en-US"/>
+        </w:rPr>
+      </w:pPr>
+      <w:r>
+        <w:rPr>
+          <w:rFonts w:ascii="Arial" w:eastAsia="Times New Roman" w:hAnsi="Arial" w:cs="Arial"/>
+          <w:color w:val="000000"/>
+          <w:sz w:val="23"/>
+          <w:szCs w:val="23"/>
+          <w:lang w:val="en-US"/>
+        </w:rPr>
+        <w:tab/>
+        <w:t xml:space="preserve">The next step is for the server to send back the ordered set of schedules generated, where the client will display the generated schedule, the schedule order, and give the option </w:t>
       </w:r>
       <w:r>
         <w:rPr>
@@ -489,16 +1340,39 @@
           <w:lang w:val="en-US"/>
         </w:rPr>
         <w:lastRenderedPageBreak/>
-        <w:t>Sessions have an ID (course code + a letter), a semester, and a collection of Activities. Each Activity has a type (lecture, seminar, discussion group, tutorial, laboratory), a number (e.g.: lecture 2), a day of the week, a start time, an end time, a location, and the name of the professor.</w:t>
-      </w:r>
-    </w:p>
-    <w:p>
-      <w:pPr>
-        <w:spacing w:after="0" w:line="240" w:lineRule="auto"/>
-        <w:rPr>
-          <w:rFonts w:ascii="Times New Roman" w:eastAsia="Times New Roman" w:hAnsi="Times New Roman" w:cs="Times New Roman"/>
-          <w:sz w:val="24"/>
-          <w:szCs w:val="24"/>
+        <w:t xml:space="preserve">to transition through to the end of the list. The client may save their instance, which includes the course and section selection, the list of sorted schedules, and the sort order. All these objects are </w:t>
+      </w:r>
+      <w:proofErr w:type="spellStart"/>
+      <w:r>
+        <w:rPr>
+          <w:rFonts w:ascii="Arial" w:eastAsia="Times New Roman" w:hAnsi="Arial" w:cs="Arial"/>
+          <w:color w:val="000000"/>
+          <w:sz w:val="23"/>
+          <w:szCs w:val="23"/>
+          <w:lang w:val="en-US"/>
+        </w:rPr>
+        <w:t>serializable</w:t>
+      </w:r>
+      <w:proofErr w:type="spellEnd"/>
+      <w:r>
+        <w:rPr>
+          <w:rFonts w:ascii="Arial" w:eastAsia="Times New Roman" w:hAnsi="Arial" w:cs="Arial"/>
+          <w:color w:val="000000"/>
+          <w:sz w:val="23"/>
+          <w:szCs w:val="23"/>
+          <w:lang w:val="en-US"/>
+        </w:rPr>
+        <w:t xml:space="preserve"> in order to be saved to a file. The user may also load another instance, which will send the necessary files to the server after loading. The program’s settings (at this point, only the server address) are held locally in a configuration file, separately.</w:t>
+      </w:r>
+    </w:p>
+    <w:p>
+      <w:pPr>
+        <w:spacing w:after="0" w:line="240" w:lineRule="auto"/>
+        <w:rPr>
+          <w:rFonts w:ascii="Arial" w:eastAsia="Times New Roman" w:hAnsi="Arial" w:cs="Arial"/>
+          <w:color w:val="000000"/>
+          <w:sz w:val="23"/>
+          <w:szCs w:val="23"/>
           <w:lang w:val="en-US"/>
         </w:rPr>
       </w:pPr>
@@ -511,7 +1385,47 @@
           <w:lang w:val="en-US"/>
         </w:rPr>
         <w:tab/>
-        <w:t xml:space="preserve">After starting up and loading the database of courses into memory, the server starts listening for clients. The client automatically connects at startup, having an option to change the defautl server address using a settings pane. The entire interface for the client is graphical. After connecting to the server, the client may start adding courses through an interface. First, the client selects a </w:t>
+        <w:t>This should cover the</w:t>
+      </w:r>
+      <w:r>
+        <w:rPr>
+          <w:rFonts w:ascii="Arial" w:eastAsia="Times New Roman" w:hAnsi="Arial" w:cs="Arial"/>
+          <w:color w:val="000000"/>
+          <w:sz w:val="23"/>
+          <w:szCs w:val="23"/>
+          <w:lang w:val="en-US"/>
+        </w:rPr>
+        <w:t xml:space="preserve"> essential</w:t>
+      </w:r>
+      <w:r>
+        <w:rPr>
+          <w:rFonts w:ascii="Arial" w:eastAsia="Times New Roman" w:hAnsi="Arial" w:cs="Arial"/>
+          <w:color w:val="000000"/>
+          <w:sz w:val="23"/>
+          <w:szCs w:val="23"/>
+          <w:lang w:val="en-US"/>
+        </w:rPr>
+        <w:t xml:space="preserve"> architecture.</w:t>
+      </w:r>
+      <w:r>
+        <w:rPr>
+          <w:rFonts w:ascii="Arial" w:eastAsia="Times New Roman" w:hAnsi="Arial" w:cs="Arial"/>
+          <w:color w:val="000000"/>
+          <w:sz w:val="23"/>
+          <w:szCs w:val="23"/>
+          <w:lang w:val="en-US"/>
+        </w:rPr>
+        <w:t xml:space="preserve"> All details are subject to change, depending on design decisions made later on.</w:t>
+      </w:r>
+      <w:r>
+        <w:rPr>
+          <w:rFonts w:ascii="Arial" w:eastAsia="Times New Roman" w:hAnsi="Arial" w:cs="Arial"/>
+          <w:color w:val="000000"/>
+          <w:sz w:val="23"/>
+          <w:szCs w:val="23"/>
+          <w:lang w:val="en-US"/>
+        </w:rPr>
+        <w:t xml:space="preserve"> As is apparent, this is a thin-client, thick-server operation. The server stores the global schedule database, does the searching, the brute-force computations, and all the sorting. The client only sends simple lines of input and receives and displays outputs.</w:t>
       </w:r>
     </w:p>
     <w:p>

</xml_diff>

<commit_message>
Added Umple model to documentation.
</commit_message>
<xml_diff>
--- a/Documentation/SEG2105A Assignment 5.docx
+++ b/Documentation/SEG2105A Assignment 5.docx
@@ -181,7 +181,47 @@
           <w:szCs w:val="23"/>
           <w:lang w:val="en-US"/>
         </w:rPr>
-        <w:t xml:space="preserve">The system will be used by students looking to generate an optimized timetable. A student will specify which semester they are planning for, and what courses they want to take. Courses are made up of sections. Each section will contain at least one activity. Activities can be lectures, seminars, discussion groups, tutorials, and laboratories.  More activities are optional. The section will specify the number of lectures, labs, and tutorials required. If a minimum has not been specified of any one kind of activity, then all activities of that type are required. The student should be able to specify when he or she does not want to be in a certain section, due to, for example, an unwanted professor or that section being full. Once all course and section selections have been made, system will generate all possible conflict-free schedules. </w:t>
+        <w:t xml:space="preserve">The system will be used by students looking to generate an optimized timetable. A student will specify which semester they are planning for, and what courses they want to take. Courses are made up of sections. Each section will contain at least one activity. Activities can be lectures, seminars, discussion groups, tutorials, and laboratories.  More activities are optional. The section will specify the number of lectures, labs, and tutorials required. If a minimum has not been specified of any one kind of activity, then all activities of that type </w:t>
+      </w:r>
+      <w:r>
+        <w:rPr>
+          <w:rFonts w:ascii="Arial" w:eastAsia="Times New Roman" w:hAnsi="Arial" w:cs="Arial"/>
+          <w:color w:val="000000"/>
+          <w:sz w:val="23"/>
+          <w:szCs w:val="23"/>
+          <w:lang w:val="en-US"/>
+        </w:rPr>
+        <w:t xml:space="preserve">in the section </w:t>
+      </w:r>
+      <w:r>
+        <w:rPr>
+          <w:rFonts w:ascii="Arial" w:eastAsia="Times New Roman" w:hAnsi="Arial" w:cs="Arial"/>
+          <w:color w:val="000000"/>
+          <w:sz w:val="23"/>
+          <w:szCs w:val="23"/>
+          <w:lang w:val="en-US"/>
+        </w:rPr>
+        <w:t>are required</w:t>
+      </w:r>
+      <w:r>
+        <w:rPr>
+          <w:rFonts w:ascii="Arial" w:eastAsia="Times New Roman" w:hAnsi="Arial" w:cs="Arial"/>
+          <w:color w:val="000000"/>
+          <w:sz w:val="23"/>
+          <w:szCs w:val="23"/>
+          <w:lang w:val="en-US"/>
+        </w:rPr>
+        <w:t xml:space="preserve"> for a course selection</w:t>
+      </w:r>
+      <w:r>
+        <w:rPr>
+          <w:rFonts w:ascii="Arial" w:eastAsia="Times New Roman" w:hAnsi="Arial" w:cs="Arial"/>
+          <w:color w:val="000000"/>
+          <w:sz w:val="23"/>
+          <w:szCs w:val="23"/>
+          <w:lang w:val="en-US"/>
+        </w:rPr>
+        <w:t xml:space="preserve">. The student should be able to specify when he or she does not want to be in a certain section, due to, for example, an unwanted professor or that section being full. Once all course and section selections have been made, system will generate all possible conflict-free schedules. </w:t>
       </w:r>
     </w:p>
     <w:p>
@@ -226,7 +266,27 @@
           <w:szCs w:val="23"/>
           <w:lang w:val="en-US"/>
         </w:rPr>
-        <w:t xml:space="preserve"> combination of two out of the four electives, and sorting options will help students choose the best. The student should be able to print the schedule, including a color-coded week-long calendar and a table that summarizes the course-code information for quick reference when registering. The student should also be able to save the information to a file, along with the option of opening another configuration or starting a new one.</w:t>
+        <w:t xml:space="preserve"> combination of two out of the four electives, and sorting options will help students choose the best. The student should be able to </w:t>
+      </w:r>
+      <w:r>
+        <w:rPr>
+          <w:rFonts w:ascii="Arial" w:eastAsia="Times New Roman" w:hAnsi="Arial" w:cs="Arial"/>
+          <w:color w:val="000000"/>
+          <w:sz w:val="23"/>
+          <w:szCs w:val="23"/>
+          <w:lang w:val="en-US"/>
+        </w:rPr>
+        <w:t>see a graphical representation of the schedule</w:t>
+      </w:r>
+      <w:r>
+        <w:rPr>
+          <w:rFonts w:ascii="Arial" w:eastAsia="Times New Roman" w:hAnsi="Arial" w:cs="Arial"/>
+          <w:color w:val="000000"/>
+          <w:sz w:val="23"/>
+          <w:szCs w:val="23"/>
+          <w:lang w:val="en-US"/>
+        </w:rPr>
+        <w:t>, including a color-coded week-long calendar and a table that summarizes the course-code information for quick reference when registering. The student should also be able to save the information to a file, along with the option of opening another configuration or starting a new one.</w:t>
       </w:r>
     </w:p>
     <w:p>
@@ -646,7 +706,39 @@
           <w:szCs w:val="23"/>
           <w:lang w:val="en-US"/>
         </w:rPr>
-        <w:t xml:space="preserve"> have an ID (course code + a letter), a semester, and a collection of Activities. Each Activity has a type (lecture, seminar, discussion group, tutorial, laboratory), a number (e.g.: lecture 2), a day of the week, a start time, an end time, a location, and the name of the professor.</w:t>
+        <w:t xml:space="preserve"> have a </w:t>
+      </w:r>
+      <w:proofErr w:type="gramStart"/>
+      <w:r>
+        <w:rPr>
+          <w:rFonts w:ascii="Arial" w:eastAsia="Times New Roman" w:hAnsi="Arial" w:cs="Arial"/>
+          <w:color w:val="000000"/>
+          <w:sz w:val="23"/>
+          <w:szCs w:val="23"/>
+          <w:lang w:val="en-US"/>
+        </w:rPr>
+        <w:t>name</w:t>
+      </w:r>
+      <w:r>
+        <w:rPr>
+          <w:rFonts w:ascii="Arial" w:eastAsia="Times New Roman" w:hAnsi="Arial" w:cs="Arial"/>
+          <w:color w:val="000000"/>
+          <w:sz w:val="23"/>
+          <w:szCs w:val="23"/>
+          <w:lang w:val="en-US"/>
+        </w:rPr>
+        <w:t>(</w:t>
+      </w:r>
+      <w:proofErr w:type="gramEnd"/>
+      <w:r>
+        <w:rPr>
+          <w:rFonts w:ascii="Arial" w:eastAsia="Times New Roman" w:hAnsi="Arial" w:cs="Arial"/>
+          <w:color w:val="000000"/>
+          <w:sz w:val="23"/>
+          <w:szCs w:val="23"/>
+          <w:lang w:val="en-US"/>
+        </w:rPr>
+        <w:t>course code + a letter), a semester, and a collection of Activities. Each Activity has a type (lecture, seminar, discussion group, tutorial, laboratory), a number (e.g.: lecture 2), a day of the week, a start time, an end time, a location, and the name of the professor.</w:t>
       </w:r>
     </w:p>
     <w:p>
@@ -1426,6 +1518,1575 @@
           <w:lang w:val="en-US"/>
         </w:rPr>
         <w:t xml:space="preserve"> As is apparent, this is a thin-client, thick-server operation. The server stores the global schedule database, does the searching, the brute-force computations, and all the sorting. The client only sends simple lines of input and receives and displays outputs.</w:t>
+      </w:r>
+    </w:p>
+    <w:p>
+      <w:pPr>
+        <w:spacing w:after="0" w:line="240" w:lineRule="auto"/>
+        <w:rPr>
+          <w:rFonts w:ascii="Arial" w:eastAsia="Times New Roman" w:hAnsi="Arial" w:cs="Arial"/>
+          <w:i/>
+          <w:color w:val="000000"/>
+          <w:sz w:val="23"/>
+          <w:szCs w:val="23"/>
+          <w:lang w:val="en-US"/>
+        </w:rPr>
+      </w:pPr>
+      <w:r>
+        <w:rPr>
+          <w:rFonts w:ascii="Arial" w:eastAsia="Times New Roman" w:hAnsi="Arial" w:cs="Arial"/>
+          <w:color w:val="000000"/>
+          <w:sz w:val="23"/>
+          <w:szCs w:val="23"/>
+          <w:lang w:val="en-US"/>
+        </w:rPr>
+        <w:t>5.</w:t>
+      </w:r>
+      <w:r>
+        <w:rPr>
+          <w:rFonts w:ascii="Arial" w:eastAsia="Times New Roman" w:hAnsi="Arial" w:cs="Arial"/>
+          <w:color w:val="000000"/>
+          <w:sz w:val="14"/>
+          <w:szCs w:val="14"/>
+          <w:lang w:val="en-US"/>
+        </w:rPr>
+        <w:t xml:space="preserve">       </w:t>
+      </w:r>
+      <w:r>
+        <w:rPr>
+          <w:rFonts w:ascii="Arial" w:eastAsia="Times New Roman" w:hAnsi="Arial" w:cs="Arial"/>
+          <w:i/>
+          <w:color w:val="000000"/>
+          <w:sz w:val="23"/>
+          <w:szCs w:val="23"/>
+          <w:lang w:val="en-US"/>
+        </w:rPr>
+        <w:t>UML</w:t>
+      </w:r>
+    </w:p>
+    <w:p>
+      <w:pPr>
+        <w:spacing w:after="0" w:line="240" w:lineRule="auto"/>
+        <w:rPr>
+          <w:rFonts w:ascii="Arial" w:eastAsia="Times New Roman" w:hAnsi="Arial" w:cs="Arial"/>
+          <w:color w:val="000000"/>
+          <w:sz w:val="23"/>
+          <w:szCs w:val="23"/>
+          <w:lang w:val="en-US"/>
+        </w:rPr>
+      </w:pPr>
+      <w:r>
+        <w:rPr>
+          <w:rFonts w:ascii="Arial" w:eastAsia="Times New Roman" w:hAnsi="Arial" w:cs="Arial"/>
+          <w:color w:val="000000"/>
+          <w:sz w:val="23"/>
+          <w:szCs w:val="23"/>
+          <w:lang w:val="en-US"/>
+        </w:rPr>
+        <w:t xml:space="preserve">Editable </w:t>
+      </w:r>
+      <w:proofErr w:type="spellStart"/>
+      <w:r>
+        <w:rPr>
+          <w:rFonts w:ascii="Arial" w:eastAsia="Times New Roman" w:hAnsi="Arial" w:cs="Arial"/>
+          <w:color w:val="000000"/>
+          <w:sz w:val="23"/>
+          <w:szCs w:val="23"/>
+          <w:lang w:val="en-US"/>
+        </w:rPr>
+        <w:t>Umple</w:t>
+      </w:r>
+      <w:proofErr w:type="spellEnd"/>
+      <w:r>
+        <w:rPr>
+          <w:rFonts w:ascii="Arial" w:eastAsia="Times New Roman" w:hAnsi="Arial" w:cs="Arial"/>
+          <w:color w:val="000000"/>
+          <w:sz w:val="23"/>
+          <w:szCs w:val="23"/>
+          <w:lang w:val="en-US"/>
+        </w:rPr>
+        <w:t xml:space="preserve"> model:</w:t>
+      </w:r>
+    </w:p>
+    <w:p>
+      <w:pPr>
+        <w:spacing w:after="0" w:line="240" w:lineRule="auto"/>
+        <w:ind w:firstLine="720"/>
+        <w:rPr>
+          <w:rFonts w:ascii="Arial" w:eastAsia="Times New Roman" w:hAnsi="Arial" w:cs="Arial"/>
+          <w:color w:val="000000"/>
+          <w:sz w:val="23"/>
+          <w:szCs w:val="23"/>
+          <w:lang w:val="en-US"/>
+        </w:rPr>
+      </w:pPr>
+      <w:hyperlink r:id="rId5" w:history="1">
+        <w:r>
+          <w:rPr>
+            <w:rStyle w:val="Hyperlink"/>
+          </w:rPr>
+          <w:t>http://cruise.eecs.uottawa.ca/umpleonline/umple.php?model=131103600516</w:t>
+        </w:r>
+      </w:hyperlink>
+    </w:p>
+    <w:p>
+      <w:pPr>
+        <w:spacing w:after="0" w:line="240" w:lineRule="auto"/>
+        <w:rPr>
+          <w:rFonts w:ascii="Arial" w:eastAsia="Times New Roman" w:hAnsi="Arial" w:cs="Arial"/>
+          <w:color w:val="000000"/>
+          <w:sz w:val="23"/>
+          <w:szCs w:val="23"/>
+          <w:lang w:val="en-US"/>
+        </w:rPr>
+      </w:pPr>
+      <w:proofErr w:type="spellStart"/>
+      <w:r>
+        <w:rPr>
+          <w:rFonts w:ascii="Arial" w:eastAsia="Times New Roman" w:hAnsi="Arial" w:cs="Arial"/>
+          <w:color w:val="000000"/>
+          <w:sz w:val="23"/>
+          <w:szCs w:val="23"/>
+          <w:lang w:val="en-US"/>
+        </w:rPr>
+        <w:t>Umple</w:t>
+      </w:r>
+      <w:proofErr w:type="spellEnd"/>
+      <w:r>
+        <w:rPr>
+          <w:rFonts w:ascii="Arial" w:eastAsia="Times New Roman" w:hAnsi="Arial" w:cs="Arial"/>
+          <w:color w:val="000000"/>
+          <w:sz w:val="23"/>
+          <w:szCs w:val="23"/>
+          <w:lang w:val="en-US"/>
+        </w:rPr>
+        <w:t xml:space="preserve"> Textual Code:</w:t>
+      </w:r>
+    </w:p>
+    <w:p>
+      <w:pPr>
+        <w:spacing w:after="0" w:line="240" w:lineRule="auto"/>
+        <w:ind w:left="720"/>
+        <w:rPr>
+          <w:rFonts w:ascii="Lucida Console" w:eastAsia="Times New Roman" w:hAnsi="Lucida Console" w:cs="Times New Roman"/>
+          <w:sz w:val="18"/>
+          <w:szCs w:val="18"/>
+          <w:lang w:val="en-US"/>
+        </w:rPr>
+      </w:pPr>
+      <w:proofErr w:type="gramStart"/>
+      <w:r>
+        <w:rPr>
+          <w:rFonts w:ascii="Lucida Console" w:eastAsia="Times New Roman" w:hAnsi="Lucida Console" w:cs="Times New Roman"/>
+          <w:sz w:val="18"/>
+          <w:szCs w:val="18"/>
+          <w:lang w:val="en-US"/>
+        </w:rPr>
+        <w:t>class</w:t>
+      </w:r>
+      <w:proofErr w:type="gramEnd"/>
+      <w:r>
+        <w:rPr>
+          <w:rFonts w:ascii="Lucida Console" w:eastAsia="Times New Roman" w:hAnsi="Lucida Console" w:cs="Times New Roman"/>
+          <w:sz w:val="18"/>
+          <w:szCs w:val="18"/>
+          <w:lang w:val="en-US"/>
+        </w:rPr>
+        <w:t xml:space="preserve"> Course</w:t>
+      </w:r>
+    </w:p>
+    <w:p>
+      <w:pPr>
+        <w:spacing w:after="0" w:line="240" w:lineRule="auto"/>
+        <w:ind w:left="720"/>
+        <w:rPr>
+          <w:rFonts w:ascii="Lucida Console" w:eastAsia="Times New Roman" w:hAnsi="Lucida Console" w:cs="Times New Roman"/>
+          <w:sz w:val="18"/>
+          <w:szCs w:val="18"/>
+          <w:lang w:val="en-US"/>
+        </w:rPr>
+      </w:pPr>
+      <w:r>
+        <w:rPr>
+          <w:rFonts w:ascii="Lucida Console" w:eastAsia="Times New Roman" w:hAnsi="Lucida Console" w:cs="Times New Roman"/>
+          <w:sz w:val="18"/>
+          <w:szCs w:val="18"/>
+          <w:lang w:val="en-US"/>
+        </w:rPr>
+        <w:t>{</w:t>
+      </w:r>
+    </w:p>
+    <w:p>
+      <w:pPr>
+        <w:spacing w:after="0" w:line="240" w:lineRule="auto"/>
+        <w:ind w:left="720"/>
+        <w:rPr>
+          <w:rFonts w:ascii="Lucida Console" w:eastAsia="Times New Roman" w:hAnsi="Lucida Console" w:cs="Times New Roman"/>
+          <w:sz w:val="18"/>
+          <w:szCs w:val="18"/>
+          <w:lang w:val="en-US"/>
+        </w:rPr>
+      </w:pPr>
+      <w:r>
+        <w:rPr>
+          <w:rFonts w:ascii="Lucida Console" w:eastAsia="Times New Roman" w:hAnsi="Lucida Console" w:cs="Times New Roman"/>
+          <w:sz w:val="18"/>
+          <w:szCs w:val="18"/>
+          <w:lang w:val="en-US"/>
+        </w:rPr>
+        <w:t xml:space="preserve">  </w:t>
+      </w:r>
+      <w:proofErr w:type="gramStart"/>
+      <w:r>
+        <w:rPr>
+          <w:rFonts w:ascii="Lucida Console" w:eastAsia="Times New Roman" w:hAnsi="Lucida Console" w:cs="Times New Roman"/>
+          <w:sz w:val="18"/>
+          <w:szCs w:val="18"/>
+          <w:lang w:val="en-US"/>
+        </w:rPr>
+        <w:t>description</w:t>
+      </w:r>
+      <w:proofErr w:type="gramEnd"/>
+      <w:r>
+        <w:rPr>
+          <w:rFonts w:ascii="Lucida Console" w:eastAsia="Times New Roman" w:hAnsi="Lucida Console" w:cs="Times New Roman"/>
+          <w:sz w:val="18"/>
+          <w:szCs w:val="18"/>
+          <w:lang w:val="en-US"/>
+        </w:rPr>
+        <w:t>;</w:t>
+      </w:r>
+    </w:p>
+    <w:p>
+      <w:pPr>
+        <w:spacing w:after="0" w:line="240" w:lineRule="auto"/>
+        <w:ind w:left="720"/>
+        <w:rPr>
+          <w:rFonts w:ascii="Lucida Console" w:eastAsia="Times New Roman" w:hAnsi="Lucida Console" w:cs="Times New Roman"/>
+          <w:sz w:val="18"/>
+          <w:szCs w:val="18"/>
+          <w:lang w:val="en-US"/>
+        </w:rPr>
+      </w:pPr>
+      <w:r>
+        <w:rPr>
+          <w:rFonts w:ascii="Lucida Console" w:eastAsia="Times New Roman" w:hAnsi="Lucida Console" w:cs="Times New Roman"/>
+          <w:sz w:val="18"/>
+          <w:szCs w:val="18"/>
+          <w:lang w:val="en-US"/>
+        </w:rPr>
+        <w:t xml:space="preserve">  1 -- 1</w:t>
+      </w:r>
+      <w:proofErr w:type="gramStart"/>
+      <w:r>
+        <w:rPr>
+          <w:rFonts w:ascii="Lucida Console" w:eastAsia="Times New Roman" w:hAnsi="Lucida Console" w:cs="Times New Roman"/>
+          <w:sz w:val="18"/>
+          <w:szCs w:val="18"/>
+          <w:lang w:val="en-US"/>
+        </w:rPr>
+        <w:t>..*</w:t>
+      </w:r>
+      <w:proofErr w:type="gramEnd"/>
+      <w:r>
+        <w:rPr>
+          <w:rFonts w:ascii="Lucida Console" w:eastAsia="Times New Roman" w:hAnsi="Lucida Console" w:cs="Times New Roman"/>
+          <w:sz w:val="18"/>
+          <w:szCs w:val="18"/>
+          <w:lang w:val="en-US"/>
+        </w:rPr>
+        <w:t xml:space="preserve"> Section;</w:t>
+      </w:r>
+    </w:p>
+    <w:p>
+      <w:pPr>
+        <w:spacing w:after="0" w:line="240" w:lineRule="auto"/>
+        <w:ind w:left="720"/>
+        <w:rPr>
+          <w:rFonts w:ascii="Lucida Console" w:eastAsia="Times New Roman" w:hAnsi="Lucida Console" w:cs="Times New Roman"/>
+          <w:sz w:val="18"/>
+          <w:szCs w:val="18"/>
+          <w:lang w:val="en-US"/>
+        </w:rPr>
+      </w:pPr>
+      <w:r>
+        <w:rPr>
+          <w:rFonts w:ascii="Lucida Console" w:eastAsia="Times New Roman" w:hAnsi="Lucida Console" w:cs="Times New Roman"/>
+          <w:sz w:val="18"/>
+          <w:szCs w:val="18"/>
+          <w:lang w:val="en-US"/>
+        </w:rPr>
+        <w:t>}</w:t>
+      </w:r>
+    </w:p>
+    <w:p>
+      <w:pPr>
+        <w:spacing w:after="0" w:line="240" w:lineRule="auto"/>
+        <w:ind w:left="720"/>
+        <w:rPr>
+          <w:rFonts w:ascii="Lucida Console" w:eastAsia="Times New Roman" w:hAnsi="Lucida Console" w:cs="Times New Roman"/>
+          <w:sz w:val="18"/>
+          <w:szCs w:val="18"/>
+          <w:lang w:val="en-US"/>
+        </w:rPr>
+      </w:pPr>
+    </w:p>
+    <w:p>
+      <w:pPr>
+        <w:spacing w:after="0" w:line="240" w:lineRule="auto"/>
+        <w:ind w:left="720"/>
+        <w:rPr>
+          <w:rFonts w:ascii="Lucida Console" w:eastAsia="Times New Roman" w:hAnsi="Lucida Console" w:cs="Times New Roman"/>
+          <w:sz w:val="18"/>
+          <w:szCs w:val="18"/>
+          <w:lang w:val="en-US"/>
+        </w:rPr>
+      </w:pPr>
+      <w:proofErr w:type="gramStart"/>
+      <w:r>
+        <w:rPr>
+          <w:rFonts w:ascii="Lucida Console" w:eastAsia="Times New Roman" w:hAnsi="Lucida Console" w:cs="Times New Roman"/>
+          <w:sz w:val="18"/>
+          <w:szCs w:val="18"/>
+          <w:lang w:val="en-US"/>
+        </w:rPr>
+        <w:t>class</w:t>
+      </w:r>
+      <w:proofErr w:type="gramEnd"/>
+      <w:r>
+        <w:rPr>
+          <w:rFonts w:ascii="Lucida Console" w:eastAsia="Times New Roman" w:hAnsi="Lucida Console" w:cs="Times New Roman"/>
+          <w:sz w:val="18"/>
+          <w:szCs w:val="18"/>
+          <w:lang w:val="en-US"/>
+        </w:rPr>
+        <w:t xml:space="preserve"> Section</w:t>
+      </w:r>
+    </w:p>
+    <w:p>
+      <w:pPr>
+        <w:spacing w:after="0" w:line="240" w:lineRule="auto"/>
+        <w:ind w:left="720"/>
+        <w:rPr>
+          <w:rFonts w:ascii="Lucida Console" w:eastAsia="Times New Roman" w:hAnsi="Lucida Console" w:cs="Times New Roman"/>
+          <w:sz w:val="18"/>
+          <w:szCs w:val="18"/>
+          <w:lang w:val="en-US"/>
+        </w:rPr>
+      </w:pPr>
+      <w:r>
+        <w:rPr>
+          <w:rFonts w:ascii="Lucida Console" w:eastAsia="Times New Roman" w:hAnsi="Lucida Console" w:cs="Times New Roman"/>
+          <w:sz w:val="18"/>
+          <w:szCs w:val="18"/>
+          <w:lang w:val="en-US"/>
+        </w:rPr>
+        <w:t>{</w:t>
+      </w:r>
+    </w:p>
+    <w:p>
+      <w:pPr>
+        <w:spacing w:after="0" w:line="240" w:lineRule="auto"/>
+        <w:ind w:left="720"/>
+        <w:rPr>
+          <w:rFonts w:ascii="Lucida Console" w:eastAsia="Times New Roman" w:hAnsi="Lucida Console" w:cs="Times New Roman"/>
+          <w:sz w:val="18"/>
+          <w:szCs w:val="18"/>
+          <w:lang w:val="en-US"/>
+        </w:rPr>
+      </w:pPr>
+      <w:r>
+        <w:rPr>
+          <w:rFonts w:ascii="Lucida Console" w:eastAsia="Times New Roman" w:hAnsi="Lucida Console" w:cs="Times New Roman"/>
+          <w:sz w:val="18"/>
+          <w:szCs w:val="18"/>
+          <w:lang w:val="en-US"/>
+        </w:rPr>
+        <w:t xml:space="preserve">  </w:t>
+      </w:r>
+      <w:proofErr w:type="gramStart"/>
+      <w:r>
+        <w:rPr>
+          <w:rFonts w:ascii="Lucida Console" w:eastAsia="Times New Roman" w:hAnsi="Lucida Console" w:cs="Times New Roman"/>
+          <w:sz w:val="18"/>
+          <w:szCs w:val="18"/>
+          <w:lang w:val="en-US"/>
+        </w:rPr>
+        <w:t>name</w:t>
+      </w:r>
+      <w:proofErr w:type="gramEnd"/>
+      <w:r>
+        <w:rPr>
+          <w:rFonts w:ascii="Lucida Console" w:eastAsia="Times New Roman" w:hAnsi="Lucida Console" w:cs="Times New Roman"/>
+          <w:sz w:val="18"/>
+          <w:szCs w:val="18"/>
+          <w:lang w:val="en-US"/>
+        </w:rPr>
+        <w:t>;</w:t>
+      </w:r>
+    </w:p>
+    <w:p>
+      <w:pPr>
+        <w:spacing w:after="0" w:line="240" w:lineRule="auto"/>
+        <w:ind w:left="720"/>
+        <w:rPr>
+          <w:rFonts w:ascii="Lucida Console" w:eastAsia="Times New Roman" w:hAnsi="Lucida Console" w:cs="Times New Roman"/>
+          <w:sz w:val="18"/>
+          <w:szCs w:val="18"/>
+          <w:lang w:val="en-US"/>
+        </w:rPr>
+      </w:pPr>
+      <w:r>
+        <w:rPr>
+          <w:rFonts w:ascii="Lucida Console" w:eastAsia="Times New Roman" w:hAnsi="Lucida Console" w:cs="Times New Roman"/>
+          <w:sz w:val="18"/>
+          <w:szCs w:val="18"/>
+          <w:lang w:val="en-US"/>
+        </w:rPr>
+        <w:t xml:space="preserve">  </w:t>
+      </w:r>
+      <w:proofErr w:type="gramStart"/>
+      <w:r>
+        <w:rPr>
+          <w:rFonts w:ascii="Lucida Console" w:eastAsia="Times New Roman" w:hAnsi="Lucida Console" w:cs="Times New Roman"/>
+          <w:sz w:val="18"/>
+          <w:szCs w:val="18"/>
+          <w:lang w:val="en-US"/>
+        </w:rPr>
+        <w:t>semester</w:t>
+      </w:r>
+      <w:proofErr w:type="gramEnd"/>
+      <w:r>
+        <w:rPr>
+          <w:rFonts w:ascii="Lucida Console" w:eastAsia="Times New Roman" w:hAnsi="Lucida Console" w:cs="Times New Roman"/>
+          <w:sz w:val="18"/>
+          <w:szCs w:val="18"/>
+          <w:lang w:val="en-US"/>
+        </w:rPr>
+        <w:t>;</w:t>
+      </w:r>
+    </w:p>
+    <w:p>
+      <w:pPr>
+        <w:spacing w:after="0" w:line="240" w:lineRule="auto"/>
+        <w:ind w:left="720"/>
+        <w:rPr>
+          <w:rFonts w:ascii="Lucida Console" w:eastAsia="Times New Roman" w:hAnsi="Lucida Console" w:cs="Times New Roman"/>
+          <w:sz w:val="18"/>
+          <w:szCs w:val="18"/>
+          <w:lang w:val="en-US"/>
+        </w:rPr>
+      </w:pPr>
+      <w:r>
+        <w:rPr>
+          <w:rFonts w:ascii="Lucida Console" w:eastAsia="Times New Roman" w:hAnsi="Lucida Console" w:cs="Times New Roman"/>
+          <w:sz w:val="18"/>
+          <w:szCs w:val="18"/>
+          <w:lang w:val="en-US"/>
+        </w:rPr>
+        <w:t xml:space="preserve">  Integer </w:t>
+      </w:r>
+      <w:proofErr w:type="spellStart"/>
+      <w:r>
+        <w:rPr>
+          <w:rFonts w:ascii="Lucida Console" w:eastAsia="Times New Roman" w:hAnsi="Lucida Console" w:cs="Times New Roman"/>
+          <w:sz w:val="18"/>
+          <w:szCs w:val="18"/>
+          <w:lang w:val="en-US"/>
+        </w:rPr>
+        <w:t>requiredLEC</w:t>
+      </w:r>
+      <w:proofErr w:type="spellEnd"/>
+      <w:r>
+        <w:rPr>
+          <w:rFonts w:ascii="Lucida Console" w:eastAsia="Times New Roman" w:hAnsi="Lucida Console" w:cs="Times New Roman"/>
+          <w:sz w:val="18"/>
+          <w:szCs w:val="18"/>
+          <w:lang w:val="en-US"/>
+        </w:rPr>
+        <w:t xml:space="preserve"> = 0;</w:t>
+      </w:r>
+    </w:p>
+    <w:p>
+      <w:pPr>
+        <w:spacing w:after="0" w:line="240" w:lineRule="auto"/>
+        <w:ind w:left="720"/>
+        <w:rPr>
+          <w:rFonts w:ascii="Lucida Console" w:eastAsia="Times New Roman" w:hAnsi="Lucida Console" w:cs="Times New Roman"/>
+          <w:sz w:val="18"/>
+          <w:szCs w:val="18"/>
+          <w:lang w:val="en-US"/>
+        </w:rPr>
+      </w:pPr>
+      <w:r>
+        <w:rPr>
+          <w:rFonts w:ascii="Lucida Console" w:eastAsia="Times New Roman" w:hAnsi="Lucida Console" w:cs="Times New Roman"/>
+          <w:sz w:val="18"/>
+          <w:szCs w:val="18"/>
+          <w:lang w:val="en-US"/>
+        </w:rPr>
+        <w:t xml:space="preserve">  Integer </w:t>
+      </w:r>
+      <w:proofErr w:type="spellStart"/>
+      <w:r>
+        <w:rPr>
+          <w:rFonts w:ascii="Lucida Console" w:eastAsia="Times New Roman" w:hAnsi="Lucida Console" w:cs="Times New Roman"/>
+          <w:sz w:val="18"/>
+          <w:szCs w:val="18"/>
+          <w:lang w:val="en-US"/>
+        </w:rPr>
+        <w:t>requiredSEM</w:t>
+      </w:r>
+      <w:proofErr w:type="spellEnd"/>
+      <w:r>
+        <w:rPr>
+          <w:rFonts w:ascii="Lucida Console" w:eastAsia="Times New Roman" w:hAnsi="Lucida Console" w:cs="Times New Roman"/>
+          <w:sz w:val="18"/>
+          <w:szCs w:val="18"/>
+          <w:lang w:val="en-US"/>
+        </w:rPr>
+        <w:t xml:space="preserve"> = 0;</w:t>
+      </w:r>
+    </w:p>
+    <w:p>
+      <w:pPr>
+        <w:spacing w:after="0" w:line="240" w:lineRule="auto"/>
+        <w:ind w:left="720"/>
+        <w:rPr>
+          <w:rFonts w:ascii="Lucida Console" w:eastAsia="Times New Roman" w:hAnsi="Lucida Console" w:cs="Times New Roman"/>
+          <w:sz w:val="18"/>
+          <w:szCs w:val="18"/>
+          <w:lang w:val="en-US"/>
+        </w:rPr>
+      </w:pPr>
+      <w:r>
+        <w:rPr>
+          <w:rFonts w:ascii="Lucida Console" w:eastAsia="Times New Roman" w:hAnsi="Lucida Console" w:cs="Times New Roman"/>
+          <w:sz w:val="18"/>
+          <w:szCs w:val="18"/>
+          <w:lang w:val="en-US"/>
+        </w:rPr>
+        <w:t xml:space="preserve">  Integer </w:t>
+      </w:r>
+      <w:proofErr w:type="spellStart"/>
+      <w:r>
+        <w:rPr>
+          <w:rFonts w:ascii="Lucida Console" w:eastAsia="Times New Roman" w:hAnsi="Lucida Console" w:cs="Times New Roman"/>
+          <w:sz w:val="18"/>
+          <w:szCs w:val="18"/>
+          <w:lang w:val="en-US"/>
+        </w:rPr>
+        <w:t>requiredDGD</w:t>
+      </w:r>
+      <w:proofErr w:type="spellEnd"/>
+      <w:r>
+        <w:rPr>
+          <w:rFonts w:ascii="Lucida Console" w:eastAsia="Times New Roman" w:hAnsi="Lucida Console" w:cs="Times New Roman"/>
+          <w:sz w:val="18"/>
+          <w:szCs w:val="18"/>
+          <w:lang w:val="en-US"/>
+        </w:rPr>
+        <w:t xml:space="preserve"> = 0;</w:t>
+      </w:r>
+    </w:p>
+    <w:p>
+      <w:pPr>
+        <w:spacing w:after="0" w:line="240" w:lineRule="auto"/>
+        <w:ind w:left="720"/>
+        <w:rPr>
+          <w:rFonts w:ascii="Lucida Console" w:eastAsia="Times New Roman" w:hAnsi="Lucida Console" w:cs="Times New Roman"/>
+          <w:sz w:val="18"/>
+          <w:szCs w:val="18"/>
+          <w:lang w:val="en-US"/>
+        </w:rPr>
+      </w:pPr>
+      <w:r>
+        <w:rPr>
+          <w:rFonts w:ascii="Lucida Console" w:eastAsia="Times New Roman" w:hAnsi="Lucida Console" w:cs="Times New Roman"/>
+          <w:sz w:val="18"/>
+          <w:szCs w:val="18"/>
+          <w:lang w:val="en-US"/>
+        </w:rPr>
+        <w:t xml:space="preserve">  Integer </w:t>
+      </w:r>
+      <w:proofErr w:type="spellStart"/>
+      <w:r>
+        <w:rPr>
+          <w:rFonts w:ascii="Lucida Console" w:eastAsia="Times New Roman" w:hAnsi="Lucida Console" w:cs="Times New Roman"/>
+          <w:sz w:val="18"/>
+          <w:szCs w:val="18"/>
+          <w:lang w:val="en-US"/>
+        </w:rPr>
+        <w:t>requiredTUT</w:t>
+      </w:r>
+      <w:proofErr w:type="spellEnd"/>
+      <w:r>
+        <w:rPr>
+          <w:rFonts w:ascii="Lucida Console" w:eastAsia="Times New Roman" w:hAnsi="Lucida Console" w:cs="Times New Roman"/>
+          <w:sz w:val="18"/>
+          <w:szCs w:val="18"/>
+          <w:lang w:val="en-US"/>
+        </w:rPr>
+        <w:t xml:space="preserve"> = 0;</w:t>
+      </w:r>
+    </w:p>
+    <w:p>
+      <w:pPr>
+        <w:spacing w:after="0" w:line="240" w:lineRule="auto"/>
+        <w:ind w:left="720"/>
+        <w:rPr>
+          <w:rFonts w:ascii="Lucida Console" w:eastAsia="Times New Roman" w:hAnsi="Lucida Console" w:cs="Times New Roman"/>
+          <w:sz w:val="18"/>
+          <w:szCs w:val="18"/>
+          <w:lang w:val="en-US"/>
+        </w:rPr>
+      </w:pPr>
+      <w:r>
+        <w:rPr>
+          <w:rFonts w:ascii="Lucida Console" w:eastAsia="Times New Roman" w:hAnsi="Lucida Console" w:cs="Times New Roman"/>
+          <w:sz w:val="18"/>
+          <w:szCs w:val="18"/>
+          <w:lang w:val="en-US"/>
+        </w:rPr>
+        <w:t xml:space="preserve">  Integer </w:t>
+      </w:r>
+      <w:proofErr w:type="spellStart"/>
+      <w:r>
+        <w:rPr>
+          <w:rFonts w:ascii="Lucida Console" w:eastAsia="Times New Roman" w:hAnsi="Lucida Console" w:cs="Times New Roman"/>
+          <w:sz w:val="18"/>
+          <w:szCs w:val="18"/>
+          <w:lang w:val="en-US"/>
+        </w:rPr>
+        <w:t>requiredLAB</w:t>
+      </w:r>
+      <w:proofErr w:type="spellEnd"/>
+      <w:r>
+        <w:rPr>
+          <w:rFonts w:ascii="Lucida Console" w:eastAsia="Times New Roman" w:hAnsi="Lucida Console" w:cs="Times New Roman"/>
+          <w:sz w:val="18"/>
+          <w:szCs w:val="18"/>
+          <w:lang w:val="en-US"/>
+        </w:rPr>
+        <w:t xml:space="preserve"> = 0;</w:t>
+      </w:r>
+    </w:p>
+    <w:p>
+      <w:pPr>
+        <w:spacing w:after="0" w:line="240" w:lineRule="auto"/>
+        <w:ind w:left="720"/>
+        <w:rPr>
+          <w:rFonts w:ascii="Lucida Console" w:eastAsia="Times New Roman" w:hAnsi="Lucida Console" w:cs="Times New Roman"/>
+          <w:sz w:val="18"/>
+          <w:szCs w:val="18"/>
+          <w:lang w:val="en-US"/>
+        </w:rPr>
+      </w:pPr>
+      <w:r>
+        <w:rPr>
+          <w:rFonts w:ascii="Lucida Console" w:eastAsia="Times New Roman" w:hAnsi="Lucida Console" w:cs="Times New Roman"/>
+          <w:sz w:val="18"/>
+          <w:szCs w:val="18"/>
+          <w:lang w:val="en-US"/>
+        </w:rPr>
+        <w:t xml:space="preserve">  1 -- 1</w:t>
+      </w:r>
+      <w:proofErr w:type="gramStart"/>
+      <w:r>
+        <w:rPr>
+          <w:rFonts w:ascii="Lucida Console" w:eastAsia="Times New Roman" w:hAnsi="Lucida Console" w:cs="Times New Roman"/>
+          <w:sz w:val="18"/>
+          <w:szCs w:val="18"/>
+          <w:lang w:val="en-US"/>
+        </w:rPr>
+        <w:t>..*</w:t>
+      </w:r>
+      <w:proofErr w:type="gramEnd"/>
+      <w:r>
+        <w:rPr>
+          <w:rFonts w:ascii="Lucida Console" w:eastAsia="Times New Roman" w:hAnsi="Lucida Console" w:cs="Times New Roman"/>
+          <w:sz w:val="18"/>
+          <w:szCs w:val="18"/>
+          <w:lang w:val="en-US"/>
+        </w:rPr>
+        <w:t xml:space="preserve"> Activity;</w:t>
+      </w:r>
+    </w:p>
+    <w:p>
+      <w:pPr>
+        <w:spacing w:after="0" w:line="240" w:lineRule="auto"/>
+        <w:ind w:left="720"/>
+        <w:rPr>
+          <w:rFonts w:ascii="Lucida Console" w:eastAsia="Times New Roman" w:hAnsi="Lucida Console" w:cs="Times New Roman"/>
+          <w:sz w:val="18"/>
+          <w:szCs w:val="18"/>
+          <w:lang w:val="en-US"/>
+        </w:rPr>
+      </w:pPr>
+      <w:r>
+        <w:rPr>
+          <w:rFonts w:ascii="Lucida Console" w:eastAsia="Times New Roman" w:hAnsi="Lucida Console" w:cs="Times New Roman"/>
+          <w:sz w:val="18"/>
+          <w:szCs w:val="18"/>
+          <w:lang w:val="en-US"/>
+        </w:rPr>
+        <w:t>}</w:t>
+      </w:r>
+    </w:p>
+    <w:p>
+      <w:pPr>
+        <w:spacing w:after="0" w:line="240" w:lineRule="auto"/>
+        <w:ind w:left="720"/>
+        <w:rPr>
+          <w:rFonts w:ascii="Lucida Console" w:eastAsia="Times New Roman" w:hAnsi="Lucida Console" w:cs="Times New Roman"/>
+          <w:sz w:val="18"/>
+          <w:szCs w:val="18"/>
+          <w:lang w:val="en-US"/>
+        </w:rPr>
+      </w:pPr>
+    </w:p>
+    <w:p>
+      <w:pPr>
+        <w:spacing w:after="0" w:line="240" w:lineRule="auto"/>
+        <w:ind w:left="720"/>
+        <w:rPr>
+          <w:rFonts w:ascii="Lucida Console" w:eastAsia="Times New Roman" w:hAnsi="Lucida Console" w:cs="Times New Roman"/>
+          <w:sz w:val="18"/>
+          <w:szCs w:val="18"/>
+          <w:lang w:val="en-US"/>
+        </w:rPr>
+      </w:pPr>
+      <w:proofErr w:type="gramStart"/>
+      <w:r>
+        <w:rPr>
+          <w:rFonts w:ascii="Lucida Console" w:eastAsia="Times New Roman" w:hAnsi="Lucida Console" w:cs="Times New Roman"/>
+          <w:sz w:val="18"/>
+          <w:szCs w:val="18"/>
+          <w:lang w:val="en-US"/>
+        </w:rPr>
+        <w:t>class</w:t>
+      </w:r>
+      <w:proofErr w:type="gramEnd"/>
+      <w:r>
+        <w:rPr>
+          <w:rFonts w:ascii="Lucida Console" w:eastAsia="Times New Roman" w:hAnsi="Lucida Console" w:cs="Times New Roman"/>
+          <w:sz w:val="18"/>
+          <w:szCs w:val="18"/>
+          <w:lang w:val="en-US"/>
+        </w:rPr>
+        <w:t xml:space="preserve"> Activity</w:t>
+      </w:r>
+    </w:p>
+    <w:p>
+      <w:pPr>
+        <w:spacing w:after="0" w:line="240" w:lineRule="auto"/>
+        <w:ind w:left="720"/>
+        <w:rPr>
+          <w:rFonts w:ascii="Lucida Console" w:eastAsia="Times New Roman" w:hAnsi="Lucida Console" w:cs="Times New Roman"/>
+          <w:sz w:val="18"/>
+          <w:szCs w:val="18"/>
+          <w:lang w:val="en-US"/>
+        </w:rPr>
+      </w:pPr>
+      <w:r>
+        <w:rPr>
+          <w:rFonts w:ascii="Lucida Console" w:eastAsia="Times New Roman" w:hAnsi="Lucida Console" w:cs="Times New Roman"/>
+          <w:sz w:val="18"/>
+          <w:szCs w:val="18"/>
+          <w:lang w:val="en-US"/>
+        </w:rPr>
+        <w:t>{</w:t>
+      </w:r>
+    </w:p>
+    <w:p>
+      <w:pPr>
+        <w:spacing w:after="0" w:line="240" w:lineRule="auto"/>
+        <w:ind w:left="720"/>
+        <w:rPr>
+          <w:rFonts w:ascii="Lucida Console" w:eastAsia="Times New Roman" w:hAnsi="Lucida Console" w:cs="Times New Roman"/>
+          <w:sz w:val="18"/>
+          <w:szCs w:val="18"/>
+          <w:lang w:val="en-US"/>
+        </w:rPr>
+      </w:pPr>
+      <w:r>
+        <w:rPr>
+          <w:rFonts w:ascii="Lucida Console" w:eastAsia="Times New Roman" w:hAnsi="Lucida Console" w:cs="Times New Roman"/>
+          <w:sz w:val="18"/>
+          <w:szCs w:val="18"/>
+          <w:lang w:val="en-US"/>
+        </w:rPr>
+        <w:t xml:space="preserve">  </w:t>
+      </w:r>
+      <w:proofErr w:type="gramStart"/>
+      <w:r>
+        <w:rPr>
+          <w:rFonts w:ascii="Lucida Console" w:eastAsia="Times New Roman" w:hAnsi="Lucida Console" w:cs="Times New Roman"/>
+          <w:sz w:val="18"/>
+          <w:szCs w:val="18"/>
+          <w:lang w:val="en-US"/>
+        </w:rPr>
+        <w:t>type</w:t>
+      </w:r>
+      <w:proofErr w:type="gramEnd"/>
+      <w:r>
+        <w:rPr>
+          <w:rFonts w:ascii="Lucida Console" w:eastAsia="Times New Roman" w:hAnsi="Lucida Console" w:cs="Times New Roman"/>
+          <w:sz w:val="18"/>
+          <w:szCs w:val="18"/>
+          <w:lang w:val="en-US"/>
+        </w:rPr>
+        <w:t>;</w:t>
+      </w:r>
+    </w:p>
+    <w:p>
+      <w:pPr>
+        <w:spacing w:after="0" w:line="240" w:lineRule="auto"/>
+        <w:ind w:left="720"/>
+        <w:rPr>
+          <w:rFonts w:ascii="Lucida Console" w:eastAsia="Times New Roman" w:hAnsi="Lucida Console" w:cs="Times New Roman"/>
+          <w:sz w:val="18"/>
+          <w:szCs w:val="18"/>
+          <w:lang w:val="en-US"/>
+        </w:rPr>
+      </w:pPr>
+      <w:r>
+        <w:rPr>
+          <w:rFonts w:ascii="Lucida Console" w:eastAsia="Times New Roman" w:hAnsi="Lucida Console" w:cs="Times New Roman"/>
+          <w:sz w:val="18"/>
+          <w:szCs w:val="18"/>
+          <w:lang w:val="en-US"/>
+        </w:rPr>
+        <w:t xml:space="preserve">  Integer number;</w:t>
+      </w:r>
+    </w:p>
+    <w:p>
+      <w:pPr>
+        <w:spacing w:after="0" w:line="240" w:lineRule="auto"/>
+        <w:ind w:left="720"/>
+        <w:rPr>
+          <w:rFonts w:ascii="Lucida Console" w:eastAsia="Times New Roman" w:hAnsi="Lucida Console" w:cs="Times New Roman"/>
+          <w:sz w:val="18"/>
+          <w:szCs w:val="18"/>
+          <w:lang w:val="en-US"/>
+        </w:rPr>
+      </w:pPr>
+      <w:r>
+        <w:rPr>
+          <w:rFonts w:ascii="Lucida Console" w:eastAsia="Times New Roman" w:hAnsi="Lucida Console" w:cs="Times New Roman"/>
+          <w:sz w:val="18"/>
+          <w:szCs w:val="18"/>
+          <w:lang w:val="en-US"/>
+        </w:rPr>
+        <w:t xml:space="preserve">  </w:t>
+      </w:r>
+      <w:proofErr w:type="gramStart"/>
+      <w:r>
+        <w:rPr>
+          <w:rFonts w:ascii="Lucida Console" w:eastAsia="Times New Roman" w:hAnsi="Lucida Console" w:cs="Times New Roman"/>
+          <w:sz w:val="18"/>
+          <w:szCs w:val="18"/>
+          <w:lang w:val="en-US"/>
+        </w:rPr>
+        <w:t>day</w:t>
+      </w:r>
+      <w:proofErr w:type="gramEnd"/>
+      <w:r>
+        <w:rPr>
+          <w:rFonts w:ascii="Lucida Console" w:eastAsia="Times New Roman" w:hAnsi="Lucida Console" w:cs="Times New Roman"/>
+          <w:sz w:val="18"/>
+          <w:szCs w:val="18"/>
+          <w:lang w:val="en-US"/>
+        </w:rPr>
+        <w:t>;</w:t>
+      </w:r>
+    </w:p>
+    <w:p>
+      <w:pPr>
+        <w:spacing w:after="0" w:line="240" w:lineRule="auto"/>
+        <w:ind w:left="720"/>
+        <w:rPr>
+          <w:rFonts w:ascii="Lucida Console" w:eastAsia="Times New Roman" w:hAnsi="Lucida Console" w:cs="Times New Roman"/>
+          <w:sz w:val="18"/>
+          <w:szCs w:val="18"/>
+          <w:lang w:val="en-US"/>
+        </w:rPr>
+      </w:pPr>
+      <w:r>
+        <w:rPr>
+          <w:rFonts w:ascii="Lucida Console" w:eastAsia="Times New Roman" w:hAnsi="Lucida Console" w:cs="Times New Roman"/>
+          <w:sz w:val="18"/>
+          <w:szCs w:val="18"/>
+          <w:lang w:val="en-US"/>
+        </w:rPr>
+        <w:t xml:space="preserve">  Time </w:t>
+      </w:r>
+      <w:proofErr w:type="spellStart"/>
+      <w:r>
+        <w:rPr>
+          <w:rFonts w:ascii="Lucida Console" w:eastAsia="Times New Roman" w:hAnsi="Lucida Console" w:cs="Times New Roman"/>
+          <w:sz w:val="18"/>
+          <w:szCs w:val="18"/>
+          <w:lang w:val="en-US"/>
+        </w:rPr>
+        <w:t>startTime</w:t>
+      </w:r>
+      <w:proofErr w:type="spellEnd"/>
+      <w:r>
+        <w:rPr>
+          <w:rFonts w:ascii="Lucida Console" w:eastAsia="Times New Roman" w:hAnsi="Lucida Console" w:cs="Times New Roman"/>
+          <w:sz w:val="18"/>
+          <w:szCs w:val="18"/>
+          <w:lang w:val="en-US"/>
+        </w:rPr>
+        <w:t>;</w:t>
+      </w:r>
+    </w:p>
+    <w:p>
+      <w:pPr>
+        <w:spacing w:after="0" w:line="240" w:lineRule="auto"/>
+        <w:ind w:left="720"/>
+        <w:rPr>
+          <w:rFonts w:ascii="Lucida Console" w:eastAsia="Times New Roman" w:hAnsi="Lucida Console" w:cs="Times New Roman"/>
+          <w:sz w:val="18"/>
+          <w:szCs w:val="18"/>
+          <w:lang w:val="en-US"/>
+        </w:rPr>
+      </w:pPr>
+      <w:r>
+        <w:rPr>
+          <w:rFonts w:ascii="Lucida Console" w:eastAsia="Times New Roman" w:hAnsi="Lucida Console" w:cs="Times New Roman"/>
+          <w:sz w:val="18"/>
+          <w:szCs w:val="18"/>
+          <w:lang w:val="en-US"/>
+        </w:rPr>
+        <w:t xml:space="preserve">  Time </w:t>
+      </w:r>
+      <w:proofErr w:type="spellStart"/>
+      <w:r>
+        <w:rPr>
+          <w:rFonts w:ascii="Lucida Console" w:eastAsia="Times New Roman" w:hAnsi="Lucida Console" w:cs="Times New Roman"/>
+          <w:sz w:val="18"/>
+          <w:szCs w:val="18"/>
+          <w:lang w:val="en-US"/>
+        </w:rPr>
+        <w:t>endTime</w:t>
+      </w:r>
+      <w:proofErr w:type="spellEnd"/>
+      <w:r>
+        <w:rPr>
+          <w:rFonts w:ascii="Lucida Console" w:eastAsia="Times New Roman" w:hAnsi="Lucida Console" w:cs="Times New Roman"/>
+          <w:sz w:val="18"/>
+          <w:szCs w:val="18"/>
+          <w:lang w:val="en-US"/>
+        </w:rPr>
+        <w:t>;</w:t>
+      </w:r>
+    </w:p>
+    <w:p>
+      <w:pPr>
+        <w:spacing w:after="0" w:line="240" w:lineRule="auto"/>
+        <w:ind w:left="720"/>
+        <w:rPr>
+          <w:rFonts w:ascii="Lucida Console" w:eastAsia="Times New Roman" w:hAnsi="Lucida Console" w:cs="Times New Roman"/>
+          <w:sz w:val="18"/>
+          <w:szCs w:val="18"/>
+          <w:lang w:val="en-US"/>
+        </w:rPr>
+      </w:pPr>
+      <w:r>
+        <w:rPr>
+          <w:rFonts w:ascii="Lucida Console" w:eastAsia="Times New Roman" w:hAnsi="Lucida Console" w:cs="Times New Roman"/>
+          <w:sz w:val="18"/>
+          <w:szCs w:val="18"/>
+          <w:lang w:val="en-US"/>
+        </w:rPr>
+        <w:t xml:space="preserve">  </w:t>
+      </w:r>
+      <w:proofErr w:type="gramStart"/>
+      <w:r>
+        <w:rPr>
+          <w:rFonts w:ascii="Lucida Console" w:eastAsia="Times New Roman" w:hAnsi="Lucida Console" w:cs="Times New Roman"/>
+          <w:sz w:val="18"/>
+          <w:szCs w:val="18"/>
+          <w:lang w:val="en-US"/>
+        </w:rPr>
+        <w:t>place</w:t>
+      </w:r>
+      <w:proofErr w:type="gramEnd"/>
+      <w:r>
+        <w:rPr>
+          <w:rFonts w:ascii="Lucida Console" w:eastAsia="Times New Roman" w:hAnsi="Lucida Console" w:cs="Times New Roman"/>
+          <w:sz w:val="18"/>
+          <w:szCs w:val="18"/>
+          <w:lang w:val="en-US"/>
+        </w:rPr>
+        <w:t>;</w:t>
+      </w:r>
+    </w:p>
+    <w:p>
+      <w:pPr>
+        <w:spacing w:after="0" w:line="240" w:lineRule="auto"/>
+        <w:ind w:left="720"/>
+        <w:rPr>
+          <w:rFonts w:ascii="Lucida Console" w:eastAsia="Times New Roman" w:hAnsi="Lucida Console" w:cs="Times New Roman"/>
+          <w:sz w:val="18"/>
+          <w:szCs w:val="18"/>
+          <w:lang w:val="en-US"/>
+        </w:rPr>
+      </w:pPr>
+      <w:r>
+        <w:rPr>
+          <w:rFonts w:ascii="Lucida Console" w:eastAsia="Times New Roman" w:hAnsi="Lucida Console" w:cs="Times New Roman"/>
+          <w:sz w:val="18"/>
+          <w:szCs w:val="18"/>
+          <w:lang w:val="en-US"/>
+        </w:rPr>
+        <w:t xml:space="preserve">  </w:t>
+      </w:r>
+      <w:proofErr w:type="gramStart"/>
+      <w:r>
+        <w:rPr>
+          <w:rFonts w:ascii="Lucida Console" w:eastAsia="Times New Roman" w:hAnsi="Lucida Console" w:cs="Times New Roman"/>
+          <w:sz w:val="18"/>
+          <w:szCs w:val="18"/>
+          <w:lang w:val="en-US"/>
+        </w:rPr>
+        <w:t>professor</w:t>
+      </w:r>
+      <w:proofErr w:type="gramEnd"/>
+      <w:r>
+        <w:rPr>
+          <w:rFonts w:ascii="Lucida Console" w:eastAsia="Times New Roman" w:hAnsi="Lucida Console" w:cs="Times New Roman"/>
+          <w:sz w:val="18"/>
+          <w:szCs w:val="18"/>
+          <w:lang w:val="en-US"/>
+        </w:rPr>
+        <w:t>;</w:t>
+      </w:r>
+    </w:p>
+    <w:p>
+      <w:pPr>
+        <w:spacing w:after="0" w:line="240" w:lineRule="auto"/>
+        <w:ind w:left="720"/>
+        <w:rPr>
+          <w:rFonts w:ascii="Lucida Console" w:eastAsia="Times New Roman" w:hAnsi="Lucida Console" w:cs="Times New Roman"/>
+          <w:sz w:val="18"/>
+          <w:szCs w:val="18"/>
+          <w:lang w:val="en-US"/>
+        </w:rPr>
+      </w:pPr>
+      <w:r>
+        <w:rPr>
+          <w:rFonts w:ascii="Lucida Console" w:eastAsia="Times New Roman" w:hAnsi="Lucida Console" w:cs="Times New Roman"/>
+          <w:sz w:val="18"/>
+          <w:szCs w:val="18"/>
+          <w:lang w:val="en-US"/>
+        </w:rPr>
+        <w:t>}</w:t>
+      </w:r>
+    </w:p>
+    <w:p>
+      <w:pPr>
+        <w:spacing w:after="0" w:line="240" w:lineRule="auto"/>
+        <w:ind w:left="720"/>
+        <w:rPr>
+          <w:rFonts w:ascii="Lucida Console" w:eastAsia="Times New Roman" w:hAnsi="Lucida Console" w:cs="Times New Roman"/>
+          <w:sz w:val="18"/>
+          <w:szCs w:val="18"/>
+          <w:lang w:val="en-US"/>
+        </w:rPr>
+      </w:pPr>
+    </w:p>
+    <w:p>
+      <w:pPr>
+        <w:spacing w:after="0" w:line="240" w:lineRule="auto"/>
+        <w:ind w:left="720"/>
+        <w:rPr>
+          <w:rFonts w:ascii="Lucida Console" w:eastAsia="Times New Roman" w:hAnsi="Lucida Console" w:cs="Times New Roman"/>
+          <w:sz w:val="18"/>
+          <w:szCs w:val="18"/>
+          <w:lang w:val="en-US"/>
+        </w:rPr>
+      </w:pPr>
+      <w:proofErr w:type="gramStart"/>
+      <w:r>
+        <w:rPr>
+          <w:rFonts w:ascii="Lucida Console" w:eastAsia="Times New Roman" w:hAnsi="Lucida Console" w:cs="Times New Roman"/>
+          <w:sz w:val="18"/>
+          <w:szCs w:val="18"/>
+          <w:lang w:val="en-US"/>
+        </w:rPr>
+        <w:t>class</w:t>
+      </w:r>
+      <w:proofErr w:type="gramEnd"/>
+      <w:r>
+        <w:rPr>
+          <w:rFonts w:ascii="Lucida Console" w:eastAsia="Times New Roman" w:hAnsi="Lucida Console" w:cs="Times New Roman"/>
+          <w:sz w:val="18"/>
+          <w:szCs w:val="18"/>
+          <w:lang w:val="en-US"/>
+        </w:rPr>
+        <w:t xml:space="preserve"> </w:t>
+      </w:r>
+      <w:proofErr w:type="spellStart"/>
+      <w:r>
+        <w:rPr>
+          <w:rFonts w:ascii="Lucida Console" w:eastAsia="Times New Roman" w:hAnsi="Lucida Console" w:cs="Times New Roman"/>
+          <w:sz w:val="18"/>
+          <w:szCs w:val="18"/>
+          <w:lang w:val="en-US"/>
+        </w:rPr>
+        <w:t>CourseSelection</w:t>
+      </w:r>
+      <w:proofErr w:type="spellEnd"/>
+    </w:p>
+    <w:p>
+      <w:pPr>
+        <w:spacing w:after="0" w:line="240" w:lineRule="auto"/>
+        <w:ind w:left="720"/>
+        <w:rPr>
+          <w:rFonts w:ascii="Lucida Console" w:eastAsia="Times New Roman" w:hAnsi="Lucida Console" w:cs="Times New Roman"/>
+          <w:sz w:val="18"/>
+          <w:szCs w:val="18"/>
+          <w:lang w:val="en-US"/>
+        </w:rPr>
+      </w:pPr>
+      <w:r>
+        <w:rPr>
+          <w:rFonts w:ascii="Lucida Console" w:eastAsia="Times New Roman" w:hAnsi="Lucida Console" w:cs="Times New Roman"/>
+          <w:sz w:val="18"/>
+          <w:szCs w:val="18"/>
+          <w:lang w:val="en-US"/>
+        </w:rPr>
+        <w:t>{</w:t>
+      </w:r>
+    </w:p>
+    <w:p>
+      <w:pPr>
+        <w:spacing w:after="0" w:line="240" w:lineRule="auto"/>
+        <w:ind w:left="720"/>
+        <w:rPr>
+          <w:rFonts w:ascii="Lucida Console" w:eastAsia="Times New Roman" w:hAnsi="Lucida Console" w:cs="Times New Roman"/>
+          <w:sz w:val="18"/>
+          <w:szCs w:val="18"/>
+          <w:lang w:val="en-US"/>
+        </w:rPr>
+      </w:pPr>
+      <w:r>
+        <w:rPr>
+          <w:rFonts w:ascii="Lucida Console" w:eastAsia="Times New Roman" w:hAnsi="Lucida Console" w:cs="Times New Roman"/>
+          <w:sz w:val="18"/>
+          <w:szCs w:val="18"/>
+          <w:lang w:val="en-US"/>
+        </w:rPr>
+        <w:t xml:space="preserve">  * -&gt; 1</w:t>
+      </w:r>
+      <w:proofErr w:type="gramStart"/>
+      <w:r>
+        <w:rPr>
+          <w:rFonts w:ascii="Lucida Console" w:eastAsia="Times New Roman" w:hAnsi="Lucida Console" w:cs="Times New Roman"/>
+          <w:sz w:val="18"/>
+          <w:szCs w:val="18"/>
+          <w:lang w:val="en-US"/>
+        </w:rPr>
+        <w:t>..*</w:t>
+      </w:r>
+      <w:proofErr w:type="gramEnd"/>
+      <w:r>
+        <w:rPr>
+          <w:rFonts w:ascii="Lucida Console" w:eastAsia="Times New Roman" w:hAnsi="Lucida Console" w:cs="Times New Roman"/>
+          <w:sz w:val="18"/>
+          <w:szCs w:val="18"/>
+          <w:lang w:val="en-US"/>
+        </w:rPr>
+        <w:t xml:space="preserve"> Activity;</w:t>
+      </w:r>
+    </w:p>
+    <w:p>
+      <w:pPr>
+        <w:spacing w:after="0" w:line="240" w:lineRule="auto"/>
+        <w:ind w:left="720"/>
+        <w:rPr>
+          <w:rFonts w:ascii="Lucida Console" w:eastAsia="Times New Roman" w:hAnsi="Lucida Console" w:cs="Times New Roman"/>
+          <w:sz w:val="18"/>
+          <w:szCs w:val="18"/>
+          <w:lang w:val="en-US"/>
+        </w:rPr>
+      </w:pPr>
+      <w:r>
+        <w:rPr>
+          <w:rFonts w:ascii="Lucida Console" w:eastAsia="Times New Roman" w:hAnsi="Lucida Console" w:cs="Times New Roman"/>
+          <w:sz w:val="18"/>
+          <w:szCs w:val="18"/>
+          <w:lang w:val="en-US"/>
+        </w:rPr>
+        <w:t>}</w:t>
+      </w:r>
+    </w:p>
+    <w:p>
+      <w:pPr>
+        <w:spacing w:after="0" w:line="240" w:lineRule="auto"/>
+        <w:ind w:left="720"/>
+        <w:rPr>
+          <w:rFonts w:ascii="Lucida Console" w:eastAsia="Times New Roman" w:hAnsi="Lucida Console" w:cs="Times New Roman"/>
+          <w:sz w:val="18"/>
+          <w:szCs w:val="18"/>
+          <w:lang w:val="en-US"/>
+        </w:rPr>
+      </w:pPr>
+    </w:p>
+    <w:p>
+      <w:pPr>
+        <w:spacing w:after="0" w:line="240" w:lineRule="auto"/>
+        <w:ind w:left="720"/>
+        <w:rPr>
+          <w:rFonts w:ascii="Lucida Console" w:eastAsia="Times New Roman" w:hAnsi="Lucida Console" w:cs="Times New Roman"/>
+          <w:sz w:val="18"/>
+          <w:szCs w:val="18"/>
+          <w:lang w:val="en-US"/>
+        </w:rPr>
+      </w:pPr>
+      <w:proofErr w:type="gramStart"/>
+      <w:r>
+        <w:rPr>
+          <w:rFonts w:ascii="Lucida Console" w:eastAsia="Times New Roman" w:hAnsi="Lucida Console" w:cs="Times New Roman"/>
+          <w:sz w:val="18"/>
+          <w:szCs w:val="18"/>
+          <w:lang w:val="en-US"/>
+        </w:rPr>
+        <w:t>class</w:t>
+      </w:r>
+      <w:proofErr w:type="gramEnd"/>
+      <w:r>
+        <w:rPr>
+          <w:rFonts w:ascii="Lucida Console" w:eastAsia="Times New Roman" w:hAnsi="Lucida Console" w:cs="Times New Roman"/>
+          <w:sz w:val="18"/>
+          <w:szCs w:val="18"/>
+          <w:lang w:val="en-US"/>
+        </w:rPr>
+        <w:t xml:space="preserve"> Schedule</w:t>
+      </w:r>
+    </w:p>
+    <w:p>
+      <w:pPr>
+        <w:spacing w:after="0" w:line="240" w:lineRule="auto"/>
+        <w:ind w:left="720"/>
+        <w:rPr>
+          <w:rFonts w:ascii="Lucida Console" w:eastAsia="Times New Roman" w:hAnsi="Lucida Console" w:cs="Times New Roman"/>
+          <w:sz w:val="18"/>
+          <w:szCs w:val="18"/>
+          <w:lang w:val="en-US"/>
+        </w:rPr>
+      </w:pPr>
+      <w:r>
+        <w:rPr>
+          <w:rFonts w:ascii="Lucida Console" w:eastAsia="Times New Roman" w:hAnsi="Lucida Console" w:cs="Times New Roman"/>
+          <w:sz w:val="18"/>
+          <w:szCs w:val="18"/>
+          <w:lang w:val="en-US"/>
+        </w:rPr>
+        <w:t>{</w:t>
+      </w:r>
+    </w:p>
+    <w:p>
+      <w:pPr>
+        <w:spacing w:after="0" w:line="240" w:lineRule="auto"/>
+        <w:ind w:left="720"/>
+        <w:rPr>
+          <w:rFonts w:ascii="Lucida Console" w:eastAsia="Times New Roman" w:hAnsi="Lucida Console" w:cs="Times New Roman"/>
+          <w:sz w:val="18"/>
+          <w:szCs w:val="18"/>
+          <w:lang w:val="en-US"/>
+        </w:rPr>
+      </w:pPr>
+      <w:r>
+        <w:rPr>
+          <w:rFonts w:ascii="Lucida Console" w:eastAsia="Times New Roman" w:hAnsi="Lucida Console" w:cs="Times New Roman"/>
+          <w:sz w:val="18"/>
+          <w:szCs w:val="18"/>
+          <w:lang w:val="en-US"/>
+        </w:rPr>
+        <w:t xml:space="preserve">  * -&gt; 1</w:t>
+      </w:r>
+      <w:proofErr w:type="gramStart"/>
+      <w:r>
+        <w:rPr>
+          <w:rFonts w:ascii="Lucida Console" w:eastAsia="Times New Roman" w:hAnsi="Lucida Console" w:cs="Times New Roman"/>
+          <w:sz w:val="18"/>
+          <w:szCs w:val="18"/>
+          <w:lang w:val="en-US"/>
+        </w:rPr>
+        <w:t>..*</w:t>
+      </w:r>
+      <w:proofErr w:type="gramEnd"/>
+      <w:r>
+        <w:rPr>
+          <w:rFonts w:ascii="Lucida Console" w:eastAsia="Times New Roman" w:hAnsi="Lucida Console" w:cs="Times New Roman"/>
+          <w:sz w:val="18"/>
+          <w:szCs w:val="18"/>
+          <w:lang w:val="en-US"/>
+        </w:rPr>
+        <w:t xml:space="preserve"> </w:t>
+      </w:r>
+      <w:proofErr w:type="spellStart"/>
+      <w:r>
+        <w:rPr>
+          <w:rFonts w:ascii="Lucida Console" w:eastAsia="Times New Roman" w:hAnsi="Lucida Console" w:cs="Times New Roman"/>
+          <w:sz w:val="18"/>
+          <w:szCs w:val="18"/>
+          <w:lang w:val="en-US"/>
+        </w:rPr>
+        <w:t>CourseSelection</w:t>
+      </w:r>
+      <w:proofErr w:type="spellEnd"/>
+      <w:r>
+        <w:rPr>
+          <w:rFonts w:ascii="Lucida Console" w:eastAsia="Times New Roman" w:hAnsi="Lucida Console" w:cs="Times New Roman"/>
+          <w:sz w:val="18"/>
+          <w:szCs w:val="18"/>
+          <w:lang w:val="en-US"/>
+        </w:rPr>
+        <w:t>;</w:t>
+      </w:r>
+    </w:p>
+    <w:p>
+      <w:pPr>
+        <w:spacing w:after="0" w:line="240" w:lineRule="auto"/>
+        <w:ind w:left="720"/>
+        <w:rPr>
+          <w:rFonts w:ascii="Lucida Console" w:eastAsia="Times New Roman" w:hAnsi="Lucida Console" w:cs="Times New Roman"/>
+          <w:sz w:val="18"/>
+          <w:szCs w:val="18"/>
+          <w:lang w:val="en-US"/>
+        </w:rPr>
+      </w:pPr>
+      <w:r>
+        <w:rPr>
+          <w:rFonts w:ascii="Lucida Console" w:eastAsia="Times New Roman" w:hAnsi="Lucida Console" w:cs="Times New Roman"/>
+          <w:sz w:val="18"/>
+          <w:szCs w:val="18"/>
+          <w:lang w:val="en-US"/>
+        </w:rPr>
+        <w:t xml:space="preserve">  Integer </w:t>
+      </w:r>
+      <w:proofErr w:type="spellStart"/>
+      <w:r>
+        <w:rPr>
+          <w:rFonts w:ascii="Lucida Console" w:eastAsia="Times New Roman" w:hAnsi="Lucida Console" w:cs="Times New Roman"/>
+          <w:sz w:val="18"/>
+          <w:szCs w:val="18"/>
+          <w:lang w:val="en-US"/>
+        </w:rPr>
+        <w:t>avgStartingTime</w:t>
+      </w:r>
+      <w:proofErr w:type="spellEnd"/>
+      <w:r>
+        <w:rPr>
+          <w:rFonts w:ascii="Lucida Console" w:eastAsia="Times New Roman" w:hAnsi="Lucida Console" w:cs="Times New Roman"/>
+          <w:sz w:val="18"/>
+          <w:szCs w:val="18"/>
+          <w:lang w:val="en-US"/>
+        </w:rPr>
+        <w:t>;</w:t>
+      </w:r>
+    </w:p>
+    <w:p>
+      <w:pPr>
+        <w:spacing w:after="0" w:line="240" w:lineRule="auto"/>
+        <w:ind w:left="720"/>
+        <w:rPr>
+          <w:rFonts w:ascii="Lucida Console" w:eastAsia="Times New Roman" w:hAnsi="Lucida Console" w:cs="Times New Roman"/>
+          <w:sz w:val="18"/>
+          <w:szCs w:val="18"/>
+          <w:lang w:val="en-US"/>
+        </w:rPr>
+      </w:pPr>
+      <w:r>
+        <w:rPr>
+          <w:rFonts w:ascii="Lucida Console" w:eastAsia="Times New Roman" w:hAnsi="Lucida Console" w:cs="Times New Roman"/>
+          <w:sz w:val="18"/>
+          <w:szCs w:val="18"/>
+          <w:lang w:val="en-US"/>
+        </w:rPr>
+        <w:t xml:space="preserve">  Integer </w:t>
+      </w:r>
+      <w:proofErr w:type="spellStart"/>
+      <w:r>
+        <w:rPr>
+          <w:rFonts w:ascii="Lucida Console" w:eastAsia="Times New Roman" w:hAnsi="Lucida Console" w:cs="Times New Roman"/>
+          <w:sz w:val="18"/>
+          <w:szCs w:val="18"/>
+          <w:lang w:val="en-US"/>
+        </w:rPr>
+        <w:t>avgEndingTime</w:t>
+      </w:r>
+      <w:proofErr w:type="spellEnd"/>
+      <w:r>
+        <w:rPr>
+          <w:rFonts w:ascii="Lucida Console" w:eastAsia="Times New Roman" w:hAnsi="Lucida Console" w:cs="Times New Roman"/>
+          <w:sz w:val="18"/>
+          <w:szCs w:val="18"/>
+          <w:lang w:val="en-US"/>
+        </w:rPr>
+        <w:t>;</w:t>
+      </w:r>
+    </w:p>
+    <w:p>
+      <w:pPr>
+        <w:spacing w:after="0" w:line="240" w:lineRule="auto"/>
+        <w:ind w:left="720"/>
+        <w:rPr>
+          <w:rFonts w:ascii="Lucida Console" w:eastAsia="Times New Roman" w:hAnsi="Lucida Console" w:cs="Times New Roman"/>
+          <w:sz w:val="18"/>
+          <w:szCs w:val="18"/>
+          <w:lang w:val="en-US"/>
+        </w:rPr>
+      </w:pPr>
+      <w:r>
+        <w:rPr>
+          <w:rFonts w:ascii="Lucida Console" w:eastAsia="Times New Roman" w:hAnsi="Lucida Console" w:cs="Times New Roman"/>
+          <w:sz w:val="18"/>
+          <w:szCs w:val="18"/>
+          <w:lang w:val="en-US"/>
+        </w:rPr>
+        <w:t xml:space="preserve">  Integer </w:t>
+      </w:r>
+      <w:proofErr w:type="spellStart"/>
+      <w:r>
+        <w:rPr>
+          <w:rFonts w:ascii="Lucida Console" w:eastAsia="Times New Roman" w:hAnsi="Lucida Console" w:cs="Times New Roman"/>
+          <w:sz w:val="18"/>
+          <w:szCs w:val="18"/>
+          <w:lang w:val="en-US"/>
+        </w:rPr>
+        <w:t>avgLengthOfDay</w:t>
+      </w:r>
+      <w:proofErr w:type="spellEnd"/>
+      <w:r>
+        <w:rPr>
+          <w:rFonts w:ascii="Lucida Console" w:eastAsia="Times New Roman" w:hAnsi="Lucida Console" w:cs="Times New Roman"/>
+          <w:sz w:val="18"/>
+          <w:szCs w:val="18"/>
+          <w:lang w:val="en-US"/>
+        </w:rPr>
+        <w:t>;</w:t>
+      </w:r>
+    </w:p>
+    <w:p>
+      <w:pPr>
+        <w:spacing w:after="0" w:line="240" w:lineRule="auto"/>
+        <w:ind w:left="720"/>
+        <w:rPr>
+          <w:rFonts w:ascii="Lucida Console" w:eastAsia="Times New Roman" w:hAnsi="Lucida Console" w:cs="Times New Roman"/>
+          <w:sz w:val="18"/>
+          <w:szCs w:val="18"/>
+          <w:lang w:val="en-US"/>
+        </w:rPr>
+      </w:pPr>
+      <w:r>
+        <w:rPr>
+          <w:rFonts w:ascii="Lucida Console" w:eastAsia="Times New Roman" w:hAnsi="Lucida Console" w:cs="Times New Roman"/>
+          <w:sz w:val="18"/>
+          <w:szCs w:val="18"/>
+          <w:lang w:val="en-US"/>
+        </w:rPr>
+        <w:t xml:space="preserve">  Integer </w:t>
+      </w:r>
+      <w:proofErr w:type="spellStart"/>
+      <w:r>
+        <w:rPr>
+          <w:rFonts w:ascii="Lucida Console" w:eastAsia="Times New Roman" w:hAnsi="Lucida Console" w:cs="Times New Roman"/>
+          <w:sz w:val="18"/>
+          <w:szCs w:val="18"/>
+          <w:lang w:val="en-US"/>
+        </w:rPr>
+        <w:t>numOfDaysOff</w:t>
+      </w:r>
+      <w:proofErr w:type="spellEnd"/>
+      <w:r>
+        <w:rPr>
+          <w:rFonts w:ascii="Lucida Console" w:eastAsia="Times New Roman" w:hAnsi="Lucida Console" w:cs="Times New Roman"/>
+          <w:sz w:val="18"/>
+          <w:szCs w:val="18"/>
+          <w:lang w:val="en-US"/>
+        </w:rPr>
+        <w:t>;</w:t>
+      </w:r>
+    </w:p>
+    <w:p>
+      <w:pPr>
+        <w:spacing w:after="0" w:line="240" w:lineRule="auto"/>
+        <w:ind w:left="720"/>
+        <w:rPr>
+          <w:rFonts w:ascii="Lucida Console" w:eastAsia="Times New Roman" w:hAnsi="Lucida Console" w:cs="Times New Roman"/>
+          <w:sz w:val="18"/>
+          <w:szCs w:val="18"/>
+          <w:lang w:val="en-US"/>
+        </w:rPr>
+      </w:pPr>
+      <w:r>
+        <w:rPr>
+          <w:rFonts w:ascii="Lucida Console" w:eastAsia="Times New Roman" w:hAnsi="Lucida Console" w:cs="Times New Roman"/>
+          <w:sz w:val="18"/>
+          <w:szCs w:val="18"/>
+          <w:lang w:val="en-US"/>
+        </w:rPr>
+        <w:t>}</w:t>
+      </w:r>
+    </w:p>
+    <w:p>
+      <w:pPr>
+        <w:spacing w:after="0" w:line="240" w:lineRule="auto"/>
+        <w:rPr>
+          <w:rFonts w:ascii="Arial" w:eastAsia="Times New Roman" w:hAnsi="Arial" w:cs="Arial"/>
+          <w:color w:val="000000"/>
+          <w:sz w:val="23"/>
+          <w:szCs w:val="23"/>
+          <w:lang w:val="en-US"/>
+        </w:rPr>
+      </w:pPr>
+      <w:r>
+        <w:rPr>
+          <w:noProof/>
+          <w:lang w:val="en-US"/>
+        </w:rPr>
+        <w:lastRenderedPageBreak/>
+        <w:drawing>
+          <wp:inline distT="0" distB="0" distL="0" distR="0" wp14:anchorId="69C114B5" wp14:editId="4BF1B3D0">
+            <wp:extent cx="5895975" cy="3771900"/>
+            <wp:effectExtent l="0" t="0" r="9525" b="0"/>
+            <wp:docPr id="1" name="Picture 1"/>
+            <wp:cNvGraphicFramePr>
+              <a:graphicFrameLocks xmlns:a="http://schemas.openxmlformats.org/drawingml/2006/main" noChangeAspect="1"/>
+            </wp:cNvGraphicFramePr>
+            <a:graphic xmlns:a="http://schemas.openxmlformats.org/drawingml/2006/main">
+              <a:graphicData uri="http://schemas.openxmlformats.org/drawingml/2006/picture">
+                <pic:pic xmlns:pic="http://schemas.openxmlformats.org/drawingml/2006/picture">
+                  <pic:nvPicPr>
+                    <pic:cNvPr id="1" name=""/>
+                    <pic:cNvPicPr/>
+                  </pic:nvPicPr>
+                  <pic:blipFill>
+                    <a:blip r:embed="rId6"/>
+                    <a:stretch>
+                      <a:fillRect/>
+                    </a:stretch>
+                  </pic:blipFill>
+                  <pic:spPr>
+                    <a:xfrm>
+                      <a:off x="0" y="0"/>
+                      <a:ext cx="5895975" cy="3771900"/>
+                    </a:xfrm>
+                    <a:prstGeom prst="rect">
+                      <a:avLst/>
+                    </a:prstGeom>
+                  </pic:spPr>
+                </pic:pic>
+              </a:graphicData>
+            </a:graphic>
+          </wp:inline>
+        </w:drawing>
       </w:r>
     </w:p>
     <w:p>
@@ -1446,7 +3107,7 @@
           <w:szCs w:val="23"/>
           <w:lang w:val="en-US"/>
         </w:rPr>
-        <w:t>5.</w:t>
+        <w:t>6.</w:t>
       </w:r>
       <w:r>
         <w:rPr>
@@ -1461,47 +3122,7 @@
       <w:r>
         <w:rPr>
           <w:rFonts w:ascii="Arial" w:eastAsia="Times New Roman" w:hAnsi="Arial" w:cs="Arial"/>
-          <w:color w:val="000000"/>
-          <w:sz w:val="23"/>
-          <w:szCs w:val="23"/>
-          <w:lang w:val="en-US"/>
-        </w:rPr>
-        <w:t>UML</w:t>
-      </w:r>
-    </w:p>
-    <w:p>
-      <w:pPr>
-        <w:spacing w:after="0" w:line="240" w:lineRule="auto"/>
-        <w:rPr>
-          <w:rFonts w:ascii="Times New Roman" w:eastAsia="Times New Roman" w:hAnsi="Times New Roman" w:cs="Times New Roman"/>
-          <w:sz w:val="24"/>
-          <w:szCs w:val="24"/>
-          <w:lang w:val="en-US"/>
-        </w:rPr>
-      </w:pPr>
-      <w:r>
-        <w:rPr>
-          <w:rFonts w:ascii="Arial" w:eastAsia="Times New Roman" w:hAnsi="Arial" w:cs="Arial"/>
-          <w:color w:val="000000"/>
-          <w:sz w:val="23"/>
-          <w:szCs w:val="23"/>
-          <w:lang w:val="en-US"/>
-        </w:rPr>
-        <w:t>6.</w:t>
-      </w:r>
-      <w:r>
-        <w:rPr>
-          <w:rFonts w:ascii="Arial" w:eastAsia="Times New Roman" w:hAnsi="Arial" w:cs="Arial"/>
-          <w:color w:val="000000"/>
-          <w:sz w:val="14"/>
-          <w:szCs w:val="14"/>
-          <w:lang w:val="en-US"/>
-        </w:rPr>
-        <w:t xml:space="preserve">       </w:t>
-      </w:r>
-      <w:r>
-        <w:rPr>
-          <w:rFonts w:ascii="Arial" w:eastAsia="Times New Roman" w:hAnsi="Arial" w:cs="Arial"/>
+          <w:i/>
           <w:color w:val="000000"/>
           <w:sz w:val="23"/>
           <w:szCs w:val="23"/>
@@ -1513,24 +3134,6 @@
     <w:p>
       <w:bookmarkStart w:id="0" w:name="_GoBack"/>
       <w:bookmarkEnd w:id="0"/>
-      <w:r>
-        <w:rPr>
-          <w:rFonts w:ascii="Times New Roman" w:eastAsia="Times New Roman" w:hAnsi="Times New Roman" w:cs="Times New Roman"/>
-          <w:sz w:val="24"/>
-          <w:szCs w:val="24"/>
-          <w:lang w:val="en-US"/>
-        </w:rPr>
-        <w:br/>
-      </w:r>
-      <w:r>
-        <w:rPr>
-          <w:rFonts w:ascii="Times New Roman" w:eastAsia="Times New Roman" w:hAnsi="Times New Roman" w:cs="Times New Roman"/>
-          <w:sz w:val="24"/>
-          <w:szCs w:val="24"/>
-          <w:lang w:val="en-US"/>
-        </w:rPr>
-        <w:br/>
-      </w:r>
     </w:p>
     <w:sectPr>
       <w:pgSz w:w="12240" w:h="15840"/>
@@ -2093,6 +3696,18 @@
     <w:basedOn w:val="DefaultParagraphFont"/>
     <w:rsid w:val="00C73A67"/>
   </w:style>
+  <w:style w:type="character" w:styleId="Hyperlink">
+    <w:name w:val="Hyperlink"/>
+    <w:basedOn w:val="DefaultParagraphFont"/>
+    <w:uiPriority w:val="99"/>
+    <w:semiHidden/>
+    <w:unhideWhenUsed/>
+    <w:rsid w:val="007C7D83"/>
+    <w:rPr>
+      <w:color w:val="0000FF"/>
+      <w:u w:val="single"/>
+    </w:rPr>
+  </w:style>
 </w:styles>
 </file>
 

</xml_diff>

<commit_message>
Add video conference activity type to documentation.
</commit_message>
<xml_diff>
--- a/Documentation/SEG2105A Assignment 5.docx
+++ b/Documentation/SEG2105A Assignment 5.docx
@@ -181,7 +181,47 @@
           <w:szCs w:val="23"/>
           <w:lang w:val="en-US"/>
         </w:rPr>
-        <w:t xml:space="preserve">The system will be used by students looking to generate an optimized timetable. A student will specify which semester they are planning for, and what courses they want to take. Courses are made up of sections. Each section will contain at least one activity. Activities can be lectures, seminars, discussion groups, tutorials, and laboratories.  More activities are optional. The section will specify the number of lectures, labs, and tutorials required. If a minimum has not been specified of any one kind of activity, then all activities of that type </w:t>
+        <w:t>The system will be used by students looking to generate an optimized timetable. A student will specify which semester they are planning for, and what courses they want to take. Courses are made up of sections. Each section will contain at least one activity. Activities can be lectures, seminars,</w:t>
+      </w:r>
+      <w:r>
+        <w:rPr>
+          <w:rFonts w:ascii="Arial" w:eastAsia="Times New Roman" w:hAnsi="Arial" w:cs="Arial"/>
+          <w:color w:val="000000"/>
+          <w:sz w:val="23"/>
+          <w:szCs w:val="23"/>
+          <w:lang w:val="en-US"/>
+        </w:rPr>
+        <w:t xml:space="preserve"> video conferences,</w:t>
+      </w:r>
+      <w:r>
+        <w:rPr>
+          <w:rFonts w:ascii="Arial" w:eastAsia="Times New Roman" w:hAnsi="Arial" w:cs="Arial"/>
+          <w:color w:val="000000"/>
+          <w:sz w:val="23"/>
+          <w:szCs w:val="23"/>
+          <w:lang w:val="en-US"/>
+        </w:rPr>
+        <w:t xml:space="preserve"> discussion groups, tutorials, and laboratories.  More activities are optional. The section will specify the number of </w:t>
+      </w:r>
+      <w:r>
+        <w:rPr>
+          <w:rFonts w:ascii="Arial" w:eastAsia="Times New Roman" w:hAnsi="Arial" w:cs="Arial"/>
+          <w:color w:val="000000"/>
+          <w:sz w:val="23"/>
+          <w:szCs w:val="23"/>
+          <w:lang w:val="en-US"/>
+        </w:rPr>
+        <w:t>each kind of activity required</w:t>
+      </w:r>
+      <w:r>
+        <w:rPr>
+          <w:rFonts w:ascii="Arial" w:eastAsia="Times New Roman" w:hAnsi="Arial" w:cs="Arial"/>
+          <w:color w:val="000000"/>
+          <w:sz w:val="23"/>
+          <w:szCs w:val="23"/>
+          <w:lang w:val="en-US"/>
+        </w:rPr>
+        <w:t xml:space="preserve">. If a minimum has not been specified of any one kind of activity, then all activities of that type </w:t>
       </w:r>
       <w:r>
         <w:rPr>
@@ -738,7 +778,27 @@
           <w:szCs w:val="23"/>
           <w:lang w:val="en-US"/>
         </w:rPr>
-        <w:t>course code + a letter), a semester, and a collection of Activities. Each Activity has a type (lecture, seminar, discussion group, tutorial, laboratory), a number (e.g.: lecture 2), a day of the week, a start time, an end time, a location, and the name of the professor.</w:t>
+        <w:t xml:space="preserve">course code + a letter), a semester, and a collection of Activities. Each Activity has a type (lecture, </w:t>
+      </w:r>
+      <w:r>
+        <w:rPr>
+          <w:rFonts w:ascii="Arial" w:eastAsia="Times New Roman" w:hAnsi="Arial" w:cs="Arial"/>
+          <w:color w:val="000000"/>
+          <w:sz w:val="23"/>
+          <w:szCs w:val="23"/>
+          <w:lang w:val="en-US"/>
+        </w:rPr>
+        <w:t xml:space="preserve">video conference, </w:t>
+      </w:r>
+      <w:r>
+        <w:rPr>
+          <w:rFonts w:ascii="Arial" w:eastAsia="Times New Roman" w:hAnsi="Arial" w:cs="Arial"/>
+          <w:color w:val="000000"/>
+          <w:sz w:val="23"/>
+          <w:szCs w:val="23"/>
+          <w:lang w:val="en-US"/>
+        </w:rPr>
+        <w:t>seminar, discussion group, tutorial, laboratory), a number (e.g.: lecture 2), a day of the week, a start time, an end time, a location, and the name of the professor.</w:t>
       </w:r>
     </w:p>
     <w:p>
@@ -842,7 +902,19 @@
           <w:szCs w:val="23"/>
           <w:lang w:val="en-US"/>
         </w:rPr>
-        <w:t>The search works by sending what the user is typing to the server, the server returning a list of courses that partially match the user’s input, and then the client displays the list in a list box. After selecting a course in the list box, the client hits an Add button, and the Course object is sent to the client. The course then</w:t>
+        <w:t xml:space="preserve">The search works by sending what the user is typing to the server, the server returning a list of courses that partially match the user’s input, and then the client displays </w:t>
+      </w:r>
+      <w:bookmarkStart w:id="0" w:name="_GoBack"/>
+      <w:bookmarkEnd w:id="0"/>
+      <w:r>
+        <w:rPr>
+          <w:rFonts w:ascii="Arial" w:eastAsia="Times New Roman" w:hAnsi="Arial" w:cs="Arial"/>
+          <w:color w:val="000000"/>
+          <w:sz w:val="23"/>
+          <w:szCs w:val="23"/>
+          <w:lang w:val="en-US"/>
+        </w:rPr>
+        <w:t>the list in a list box. After selecting a course in the list box, the client hits an Add button, and the Course object is sent to the client. The course then</w:t>
       </w:r>
       <w:r>
         <w:rPr>
@@ -3131,10 +3203,7 @@
         <w:t>Messages</w:t>
       </w:r>
     </w:p>
-    <w:p>
-      <w:bookmarkStart w:id="0" w:name="_GoBack"/>
-      <w:bookmarkEnd w:id="0"/>
-    </w:p>
+    <w:p/>
     <w:sectPr>
       <w:pgSz w:w="12240" w:h="15840"/>
       <w:pgMar w:top="1440" w:right="1440" w:bottom="1440" w:left="1440" w:header="708" w:footer="708" w:gutter="0"/>

</xml_diff>

<commit_message>
Added ~half page on Q6
</commit_message>
<xml_diff>
--- a/Documentation/SEG2105A Assignment 5.docx
+++ b/Documentation/SEG2105A Assignment 5.docx
@@ -1,6 +1,6 @@
 
 <file path=word/document.xml><?xml version="1.0" encoding="utf-8"?>
-<w:document xmlns:wpc="http://schemas.microsoft.com/office/word/2010/wordprocessingCanvas" xmlns:mc="http://schemas.openxmlformats.org/markup-compatibility/2006" xmlns:o="urn:schemas-microsoft-com:office:office" xmlns:r="http://schemas.openxmlformats.org/officeDocument/2006/relationships" xmlns:m="http://schemas.openxmlformats.org/officeDocument/2006/math" xmlns:v="urn:schemas-microsoft-com:vml" xmlns:wp14="http://schemas.microsoft.com/office/word/2010/wordprocessingDrawing" xmlns:wp="http://schemas.openxmlformats.org/drawingml/2006/wordprocessingDrawing" xmlns:w10="urn:schemas-microsoft-com:office:word" xmlns:w="http://schemas.openxmlformats.org/wordprocessingml/2006/main" xmlns:w14="http://schemas.microsoft.com/office/word/2010/wordml" xmlns:w15="http://schemas.microsoft.com/office/word/2012/wordml" xmlns:wpg="http://schemas.microsoft.com/office/word/2010/wordprocessingGroup" xmlns:wpi="http://schemas.microsoft.com/office/word/2010/wordprocessingInk" xmlns:wne="http://schemas.microsoft.com/office/word/2006/wordml" xmlns:wps="http://schemas.microsoft.com/office/word/2010/wordprocessingShape" mc:Ignorable="w14 w15 wp14">
+<w:document xmlns:ve="http://schemas.openxmlformats.org/markup-compatibility/2006" xmlns:o="urn:schemas-microsoft-com:office:office" xmlns:r="http://schemas.openxmlformats.org/officeDocument/2006/relationships" xmlns:m="http://schemas.openxmlformats.org/officeDocument/2006/math" xmlns:v="urn:schemas-microsoft-com:vml" xmlns:wp="http://schemas.openxmlformats.org/drawingml/2006/wordprocessingDrawing" xmlns:w10="urn:schemas-microsoft-com:office:word" xmlns:w="http://schemas.openxmlformats.org/wordprocessingml/2006/main" xmlns:wne="http://schemas.microsoft.com/office/word/2006/wordml">
   <w:body>
     <w:p>
       <w:pPr>
@@ -706,39 +706,17 @@
           <w:szCs w:val="23"/>
           <w:lang w:val="en-US"/>
         </w:rPr>
-        <w:t xml:space="preserve"> have a </w:t>
-      </w:r>
-      <w:proofErr w:type="gramStart"/>
-      <w:r>
-        <w:rPr>
-          <w:rFonts w:ascii="Arial" w:eastAsia="Times New Roman" w:hAnsi="Arial" w:cs="Arial"/>
-          <w:color w:val="000000"/>
-          <w:sz w:val="23"/>
-          <w:szCs w:val="23"/>
-          <w:lang w:val="en-US"/>
-        </w:rPr>
-        <w:t>name</w:t>
-      </w:r>
-      <w:r>
-        <w:rPr>
-          <w:rFonts w:ascii="Arial" w:eastAsia="Times New Roman" w:hAnsi="Arial" w:cs="Arial"/>
-          <w:color w:val="000000"/>
-          <w:sz w:val="23"/>
-          <w:szCs w:val="23"/>
-          <w:lang w:val="en-US"/>
-        </w:rPr>
-        <w:t>(</w:t>
-      </w:r>
-      <w:proofErr w:type="gramEnd"/>
-      <w:r>
-        <w:rPr>
-          <w:rFonts w:ascii="Arial" w:eastAsia="Times New Roman" w:hAnsi="Arial" w:cs="Arial"/>
-          <w:color w:val="000000"/>
-          <w:sz w:val="23"/>
-          <w:szCs w:val="23"/>
-          <w:lang w:val="en-US"/>
-        </w:rPr>
-        <w:t>course code + a letter), a semester, and a collection of Activities. Each Activity has a type (lecture, seminar, discussion group, tutorial, laboratory), a number (e.g.: lecture 2), a day of the week, a start time, an end time, a location, and the name of the professor.</w:t>
+        <w:t xml:space="preserve"> have a name</w:t>
+      </w:r>
+      <w:r>
+        <w:rPr>
+          <w:rFonts w:ascii="Arial" w:eastAsia="Times New Roman" w:hAnsi="Arial" w:cs="Arial"/>
+          <w:color w:val="000000"/>
+          <w:sz w:val="23"/>
+          <w:szCs w:val="23"/>
+          <w:lang w:val="en-US"/>
+        </w:rPr>
+        <w:t>(course code + a letter), a semester, and a collection of Activities. Each Activity has a type (lecture, seminar, discussion group, tutorial, laboratory), a number (e.g.: lecture 2), a day of the week, a start time, an end time, a location, and the name of the professor.</w:t>
       </w:r>
     </w:p>
     <w:p>
@@ -922,27 +900,7 @@
           <w:szCs w:val="23"/>
           <w:lang w:val="en-US"/>
         </w:rPr>
-        <w:t xml:space="preserve"> add more courses,</w:t>
-      </w:r>
-      <w:r>
-        <w:rPr>
-          <w:rFonts w:ascii="Arial" w:eastAsia="Times New Roman" w:hAnsi="Arial" w:cs="Arial"/>
-          <w:color w:val="000000"/>
-          <w:sz w:val="23"/>
-          <w:szCs w:val="23"/>
-          <w:lang w:val="en-US"/>
-        </w:rPr>
-        <w:t xml:space="preserve"> </w:t>
-      </w:r>
-      <w:r>
-        <w:rPr>
-          <w:rFonts w:ascii="Arial" w:eastAsia="Times New Roman" w:hAnsi="Arial" w:cs="Arial"/>
-          <w:color w:val="000000"/>
-          <w:sz w:val="23"/>
-          <w:szCs w:val="23"/>
-          <w:lang w:val="en-US"/>
-        </w:rPr>
-        <w:t xml:space="preserve">change the desired sections for selected courses, as well as use other special course selecting functions. One such planned function is the option to select x of y courses. </w:t>
+        <w:t xml:space="preserve"> add more courses,change the desired sections for selected courses, as well as use other special course selecting functions. One such planned function is the option to select x of y courses. </w:t>
       </w:r>
       <w:r>
         <w:rPr>
@@ -1326,27 +1284,7 @@
           <w:szCs w:val="23"/>
           <w:lang w:val="en-US"/>
         </w:rPr>
-        <w:t>s</w:t>
-      </w:r>
-      <w:r>
-        <w:rPr>
-          <w:rFonts w:ascii="Arial" w:eastAsia="Times New Roman" w:hAnsi="Arial" w:cs="Arial"/>
-          <w:color w:val="000000"/>
-          <w:sz w:val="23"/>
-          <w:szCs w:val="23"/>
-          <w:lang w:val="en-US"/>
-        </w:rPr>
-        <w:t xml:space="preserve"> </w:t>
-      </w:r>
-      <w:r>
-        <w:rPr>
-          <w:rFonts w:ascii="Arial" w:eastAsia="Times New Roman" w:hAnsi="Arial" w:cs="Arial"/>
-          <w:color w:val="000000"/>
-          <w:sz w:val="23"/>
-          <w:szCs w:val="23"/>
-          <w:lang w:val="en-US"/>
-        </w:rPr>
-        <w:t xml:space="preserve">is to be stored </w:t>
+        <w:t xml:space="preserve">sis to be stored </w:t>
       </w:r>
       <w:r>
         <w:rPr>
@@ -1674,25 +1612,14 @@
           <w:lang w:val="en-US"/>
         </w:rPr>
       </w:pPr>
-      <w:proofErr w:type="gramStart"/>
-      <w:r>
-        <w:rPr>
-          <w:rFonts w:ascii="Lucida Console" w:eastAsia="Times New Roman" w:hAnsi="Lucida Console" w:cs="Times New Roman"/>
-          <w:sz w:val="18"/>
-          <w:szCs w:val="18"/>
-          <w:lang w:val="en-US"/>
-        </w:rPr>
-        <w:t>class</w:t>
-      </w:r>
-      <w:proofErr w:type="gramEnd"/>
-      <w:r>
-        <w:rPr>
-          <w:rFonts w:ascii="Lucida Console" w:eastAsia="Times New Roman" w:hAnsi="Lucida Console" w:cs="Times New Roman"/>
-          <w:sz w:val="18"/>
-          <w:szCs w:val="18"/>
-          <w:lang w:val="en-US"/>
-        </w:rPr>
-        <w:t xml:space="preserve"> Course</w:t>
+      <w:r>
+        <w:rPr>
+          <w:rFonts w:ascii="Lucida Console" w:eastAsia="Times New Roman" w:hAnsi="Lucida Console" w:cs="Times New Roman"/>
+          <w:sz w:val="18"/>
+          <w:szCs w:val="18"/>
+          <w:lang w:val="en-US"/>
+        </w:rPr>
+        <w:t>class Course</w:t>
       </w:r>
     </w:p>
     <w:p>
@@ -1734,19 +1661,542 @@
           <w:szCs w:val="18"/>
           <w:lang w:val="en-US"/>
         </w:rPr>
-        <w:t xml:space="preserve">  </w:t>
-      </w:r>
-      <w:proofErr w:type="gramStart"/>
-      <w:r>
-        <w:rPr>
-          <w:rFonts w:ascii="Lucida Console" w:eastAsia="Times New Roman" w:hAnsi="Lucida Console" w:cs="Times New Roman"/>
-          <w:sz w:val="18"/>
-          <w:szCs w:val="18"/>
-          <w:lang w:val="en-US"/>
-        </w:rPr>
-        <w:t>description</w:t>
-      </w:r>
-      <w:proofErr w:type="gramEnd"/>
+        <w:t>description;</w:t>
+      </w:r>
+    </w:p>
+    <w:p>
+      <w:pPr>
+        <w:spacing w:after="0" w:line="240" w:lineRule="auto"/>
+        <w:ind w:left="720"/>
+        <w:rPr>
+          <w:rFonts w:ascii="Lucida Console" w:eastAsia="Times New Roman" w:hAnsi="Lucida Console" w:cs="Times New Roman"/>
+          <w:sz w:val="18"/>
+          <w:szCs w:val="18"/>
+          <w:lang w:val="en-US"/>
+        </w:rPr>
+      </w:pPr>
+      <w:r>
+        <w:rPr>
+          <w:rFonts w:ascii="Lucida Console" w:eastAsia="Times New Roman" w:hAnsi="Lucida Console" w:cs="Times New Roman"/>
+          <w:sz w:val="18"/>
+          <w:szCs w:val="18"/>
+          <w:lang w:val="en-US"/>
+        </w:rPr>
+        <w:t xml:space="preserve">  1 -- 1..* Section;</w:t>
+      </w:r>
+    </w:p>
+    <w:p>
+      <w:pPr>
+        <w:spacing w:after="0" w:line="240" w:lineRule="auto"/>
+        <w:ind w:left="720"/>
+        <w:rPr>
+          <w:rFonts w:ascii="Lucida Console" w:eastAsia="Times New Roman" w:hAnsi="Lucida Console" w:cs="Times New Roman"/>
+          <w:sz w:val="18"/>
+          <w:szCs w:val="18"/>
+          <w:lang w:val="en-US"/>
+        </w:rPr>
+      </w:pPr>
+      <w:r>
+        <w:rPr>
+          <w:rFonts w:ascii="Lucida Console" w:eastAsia="Times New Roman" w:hAnsi="Lucida Console" w:cs="Times New Roman"/>
+          <w:sz w:val="18"/>
+          <w:szCs w:val="18"/>
+          <w:lang w:val="en-US"/>
+        </w:rPr>
+        <w:t>}</w:t>
+      </w:r>
+    </w:p>
+    <w:p>
+      <w:pPr>
+        <w:spacing w:after="0" w:line="240" w:lineRule="auto"/>
+        <w:ind w:left="720"/>
+        <w:rPr>
+          <w:rFonts w:ascii="Lucida Console" w:eastAsia="Times New Roman" w:hAnsi="Lucida Console" w:cs="Times New Roman"/>
+          <w:sz w:val="18"/>
+          <w:szCs w:val="18"/>
+          <w:lang w:val="en-US"/>
+        </w:rPr>
+      </w:pPr>
+    </w:p>
+    <w:p>
+      <w:pPr>
+        <w:spacing w:after="0" w:line="240" w:lineRule="auto"/>
+        <w:ind w:left="720"/>
+        <w:rPr>
+          <w:rFonts w:ascii="Lucida Console" w:eastAsia="Times New Roman" w:hAnsi="Lucida Console" w:cs="Times New Roman"/>
+          <w:sz w:val="18"/>
+          <w:szCs w:val="18"/>
+          <w:lang w:val="en-US"/>
+        </w:rPr>
+      </w:pPr>
+      <w:r>
+        <w:rPr>
+          <w:rFonts w:ascii="Lucida Console" w:eastAsia="Times New Roman" w:hAnsi="Lucida Console" w:cs="Times New Roman"/>
+          <w:sz w:val="18"/>
+          <w:szCs w:val="18"/>
+          <w:lang w:val="en-US"/>
+        </w:rPr>
+        <w:t>class Section</w:t>
+      </w:r>
+    </w:p>
+    <w:p>
+      <w:pPr>
+        <w:spacing w:after="0" w:line="240" w:lineRule="auto"/>
+        <w:ind w:left="720"/>
+        <w:rPr>
+          <w:rFonts w:ascii="Lucida Console" w:eastAsia="Times New Roman" w:hAnsi="Lucida Console" w:cs="Times New Roman"/>
+          <w:sz w:val="18"/>
+          <w:szCs w:val="18"/>
+          <w:lang w:val="en-US"/>
+        </w:rPr>
+      </w:pPr>
+      <w:r>
+        <w:rPr>
+          <w:rFonts w:ascii="Lucida Console" w:eastAsia="Times New Roman" w:hAnsi="Lucida Console" w:cs="Times New Roman"/>
+          <w:sz w:val="18"/>
+          <w:szCs w:val="18"/>
+          <w:lang w:val="en-US"/>
+        </w:rPr>
+        <w:t>{</w:t>
+      </w:r>
+    </w:p>
+    <w:p>
+      <w:pPr>
+        <w:spacing w:after="0" w:line="240" w:lineRule="auto"/>
+        <w:ind w:left="720"/>
+        <w:rPr>
+          <w:rFonts w:ascii="Lucida Console" w:eastAsia="Times New Roman" w:hAnsi="Lucida Console" w:cs="Times New Roman"/>
+          <w:sz w:val="18"/>
+          <w:szCs w:val="18"/>
+          <w:lang w:val="en-US"/>
+        </w:rPr>
+      </w:pPr>
+      <w:r>
+        <w:rPr>
+          <w:rFonts w:ascii="Lucida Console" w:eastAsia="Times New Roman" w:hAnsi="Lucida Console" w:cs="Times New Roman"/>
+          <w:sz w:val="18"/>
+          <w:szCs w:val="18"/>
+          <w:lang w:val="en-US"/>
+        </w:rPr>
+        <w:t>name;</w:t>
+      </w:r>
+    </w:p>
+    <w:p>
+      <w:pPr>
+        <w:spacing w:after="0" w:line="240" w:lineRule="auto"/>
+        <w:ind w:left="720"/>
+        <w:rPr>
+          <w:rFonts w:ascii="Lucida Console" w:eastAsia="Times New Roman" w:hAnsi="Lucida Console" w:cs="Times New Roman"/>
+          <w:sz w:val="18"/>
+          <w:szCs w:val="18"/>
+          <w:lang w:val="en-US"/>
+        </w:rPr>
+      </w:pPr>
+      <w:r>
+        <w:rPr>
+          <w:rFonts w:ascii="Lucida Console" w:eastAsia="Times New Roman" w:hAnsi="Lucida Console" w:cs="Times New Roman"/>
+          <w:sz w:val="18"/>
+          <w:szCs w:val="18"/>
+          <w:lang w:val="en-US"/>
+        </w:rPr>
+        <w:t>semester;</w:t>
+      </w:r>
+    </w:p>
+    <w:p>
+      <w:pPr>
+        <w:spacing w:after="0" w:line="240" w:lineRule="auto"/>
+        <w:ind w:left="720"/>
+        <w:rPr>
+          <w:rFonts w:ascii="Lucida Console" w:eastAsia="Times New Roman" w:hAnsi="Lucida Console" w:cs="Times New Roman"/>
+          <w:sz w:val="18"/>
+          <w:szCs w:val="18"/>
+          <w:lang w:val="en-US"/>
+        </w:rPr>
+      </w:pPr>
+      <w:r>
+        <w:rPr>
+          <w:rFonts w:ascii="Lucida Console" w:eastAsia="Times New Roman" w:hAnsi="Lucida Console" w:cs="Times New Roman"/>
+          <w:sz w:val="18"/>
+          <w:szCs w:val="18"/>
+          <w:lang w:val="en-US"/>
+        </w:rPr>
+        <w:t xml:space="preserve">  Integer </w:t>
+      </w:r>
+      <w:proofErr w:type="spellStart"/>
+      <w:r>
+        <w:rPr>
+          <w:rFonts w:ascii="Lucida Console" w:eastAsia="Times New Roman" w:hAnsi="Lucida Console" w:cs="Times New Roman"/>
+          <w:sz w:val="18"/>
+          <w:szCs w:val="18"/>
+          <w:lang w:val="en-US"/>
+        </w:rPr>
+        <w:t>requiredLEC</w:t>
+      </w:r>
+      <w:proofErr w:type="spellEnd"/>
+      <w:r>
+        <w:rPr>
+          <w:rFonts w:ascii="Lucida Console" w:eastAsia="Times New Roman" w:hAnsi="Lucida Console" w:cs="Times New Roman"/>
+          <w:sz w:val="18"/>
+          <w:szCs w:val="18"/>
+          <w:lang w:val="en-US"/>
+        </w:rPr>
+        <w:t xml:space="preserve"> = 0;</w:t>
+      </w:r>
+    </w:p>
+    <w:p>
+      <w:pPr>
+        <w:spacing w:after="0" w:line="240" w:lineRule="auto"/>
+        <w:ind w:left="720"/>
+        <w:rPr>
+          <w:rFonts w:ascii="Lucida Console" w:eastAsia="Times New Roman" w:hAnsi="Lucida Console" w:cs="Times New Roman"/>
+          <w:sz w:val="18"/>
+          <w:szCs w:val="18"/>
+          <w:lang w:val="en-US"/>
+        </w:rPr>
+      </w:pPr>
+      <w:r>
+        <w:rPr>
+          <w:rFonts w:ascii="Lucida Console" w:eastAsia="Times New Roman" w:hAnsi="Lucida Console" w:cs="Times New Roman"/>
+          <w:sz w:val="18"/>
+          <w:szCs w:val="18"/>
+          <w:lang w:val="en-US"/>
+        </w:rPr>
+        <w:t xml:space="preserve">  Integer </w:t>
+      </w:r>
+      <w:proofErr w:type="spellStart"/>
+      <w:r>
+        <w:rPr>
+          <w:rFonts w:ascii="Lucida Console" w:eastAsia="Times New Roman" w:hAnsi="Lucida Console" w:cs="Times New Roman"/>
+          <w:sz w:val="18"/>
+          <w:szCs w:val="18"/>
+          <w:lang w:val="en-US"/>
+        </w:rPr>
+        <w:t>requiredSEM</w:t>
+      </w:r>
+      <w:proofErr w:type="spellEnd"/>
+      <w:r>
+        <w:rPr>
+          <w:rFonts w:ascii="Lucida Console" w:eastAsia="Times New Roman" w:hAnsi="Lucida Console" w:cs="Times New Roman"/>
+          <w:sz w:val="18"/>
+          <w:szCs w:val="18"/>
+          <w:lang w:val="en-US"/>
+        </w:rPr>
+        <w:t xml:space="preserve"> = 0;</w:t>
+      </w:r>
+    </w:p>
+    <w:p>
+      <w:pPr>
+        <w:spacing w:after="0" w:line="240" w:lineRule="auto"/>
+        <w:ind w:left="720"/>
+        <w:rPr>
+          <w:rFonts w:ascii="Lucida Console" w:eastAsia="Times New Roman" w:hAnsi="Lucida Console" w:cs="Times New Roman"/>
+          <w:sz w:val="18"/>
+          <w:szCs w:val="18"/>
+          <w:lang w:val="en-US"/>
+        </w:rPr>
+      </w:pPr>
+      <w:r>
+        <w:rPr>
+          <w:rFonts w:ascii="Lucida Console" w:eastAsia="Times New Roman" w:hAnsi="Lucida Console" w:cs="Times New Roman"/>
+          <w:sz w:val="18"/>
+          <w:szCs w:val="18"/>
+          <w:lang w:val="en-US"/>
+        </w:rPr>
+        <w:t xml:space="preserve">  Integer </w:t>
+      </w:r>
+      <w:proofErr w:type="spellStart"/>
+      <w:r>
+        <w:rPr>
+          <w:rFonts w:ascii="Lucida Console" w:eastAsia="Times New Roman" w:hAnsi="Lucida Console" w:cs="Times New Roman"/>
+          <w:sz w:val="18"/>
+          <w:szCs w:val="18"/>
+          <w:lang w:val="en-US"/>
+        </w:rPr>
+        <w:t>requiredDGD</w:t>
+      </w:r>
+      <w:proofErr w:type="spellEnd"/>
+      <w:r>
+        <w:rPr>
+          <w:rFonts w:ascii="Lucida Console" w:eastAsia="Times New Roman" w:hAnsi="Lucida Console" w:cs="Times New Roman"/>
+          <w:sz w:val="18"/>
+          <w:szCs w:val="18"/>
+          <w:lang w:val="en-US"/>
+        </w:rPr>
+        <w:t xml:space="preserve"> = 0;</w:t>
+      </w:r>
+    </w:p>
+    <w:p>
+      <w:pPr>
+        <w:spacing w:after="0" w:line="240" w:lineRule="auto"/>
+        <w:ind w:left="720"/>
+        <w:rPr>
+          <w:rFonts w:ascii="Lucida Console" w:eastAsia="Times New Roman" w:hAnsi="Lucida Console" w:cs="Times New Roman"/>
+          <w:sz w:val="18"/>
+          <w:szCs w:val="18"/>
+          <w:lang w:val="en-US"/>
+        </w:rPr>
+      </w:pPr>
+      <w:r>
+        <w:rPr>
+          <w:rFonts w:ascii="Lucida Console" w:eastAsia="Times New Roman" w:hAnsi="Lucida Console" w:cs="Times New Roman"/>
+          <w:sz w:val="18"/>
+          <w:szCs w:val="18"/>
+          <w:lang w:val="en-US"/>
+        </w:rPr>
+        <w:t xml:space="preserve">  Integer </w:t>
+      </w:r>
+      <w:proofErr w:type="spellStart"/>
+      <w:r>
+        <w:rPr>
+          <w:rFonts w:ascii="Lucida Console" w:eastAsia="Times New Roman" w:hAnsi="Lucida Console" w:cs="Times New Roman"/>
+          <w:sz w:val="18"/>
+          <w:szCs w:val="18"/>
+          <w:lang w:val="en-US"/>
+        </w:rPr>
+        <w:t>requiredTUT</w:t>
+      </w:r>
+      <w:proofErr w:type="spellEnd"/>
+      <w:r>
+        <w:rPr>
+          <w:rFonts w:ascii="Lucida Console" w:eastAsia="Times New Roman" w:hAnsi="Lucida Console" w:cs="Times New Roman"/>
+          <w:sz w:val="18"/>
+          <w:szCs w:val="18"/>
+          <w:lang w:val="en-US"/>
+        </w:rPr>
+        <w:t xml:space="preserve"> = 0;</w:t>
+      </w:r>
+    </w:p>
+    <w:p>
+      <w:pPr>
+        <w:spacing w:after="0" w:line="240" w:lineRule="auto"/>
+        <w:ind w:left="720"/>
+        <w:rPr>
+          <w:rFonts w:ascii="Lucida Console" w:eastAsia="Times New Roman" w:hAnsi="Lucida Console" w:cs="Times New Roman"/>
+          <w:sz w:val="18"/>
+          <w:szCs w:val="18"/>
+          <w:lang w:val="en-US"/>
+        </w:rPr>
+      </w:pPr>
+      <w:r>
+        <w:rPr>
+          <w:rFonts w:ascii="Lucida Console" w:eastAsia="Times New Roman" w:hAnsi="Lucida Console" w:cs="Times New Roman"/>
+          <w:sz w:val="18"/>
+          <w:szCs w:val="18"/>
+          <w:lang w:val="en-US"/>
+        </w:rPr>
+        <w:t xml:space="preserve">  Integer </w:t>
+      </w:r>
+      <w:proofErr w:type="spellStart"/>
+      <w:r>
+        <w:rPr>
+          <w:rFonts w:ascii="Lucida Console" w:eastAsia="Times New Roman" w:hAnsi="Lucida Console" w:cs="Times New Roman"/>
+          <w:sz w:val="18"/>
+          <w:szCs w:val="18"/>
+          <w:lang w:val="en-US"/>
+        </w:rPr>
+        <w:t>requiredLAB</w:t>
+      </w:r>
+      <w:proofErr w:type="spellEnd"/>
+      <w:r>
+        <w:rPr>
+          <w:rFonts w:ascii="Lucida Console" w:eastAsia="Times New Roman" w:hAnsi="Lucida Console" w:cs="Times New Roman"/>
+          <w:sz w:val="18"/>
+          <w:szCs w:val="18"/>
+          <w:lang w:val="en-US"/>
+        </w:rPr>
+        <w:t xml:space="preserve"> = 0;</w:t>
+      </w:r>
+    </w:p>
+    <w:p>
+      <w:pPr>
+        <w:spacing w:after="0" w:line="240" w:lineRule="auto"/>
+        <w:ind w:left="720"/>
+        <w:rPr>
+          <w:rFonts w:ascii="Lucida Console" w:eastAsia="Times New Roman" w:hAnsi="Lucida Console" w:cs="Times New Roman"/>
+          <w:sz w:val="18"/>
+          <w:szCs w:val="18"/>
+          <w:lang w:val="en-US"/>
+        </w:rPr>
+      </w:pPr>
+      <w:r>
+        <w:rPr>
+          <w:rFonts w:ascii="Lucida Console" w:eastAsia="Times New Roman" w:hAnsi="Lucida Console" w:cs="Times New Roman"/>
+          <w:sz w:val="18"/>
+          <w:szCs w:val="18"/>
+          <w:lang w:val="en-US"/>
+        </w:rPr>
+        <w:t xml:space="preserve">  1 -- 1..* Activity;</w:t>
+      </w:r>
+    </w:p>
+    <w:p>
+      <w:pPr>
+        <w:spacing w:after="0" w:line="240" w:lineRule="auto"/>
+        <w:ind w:left="720"/>
+        <w:rPr>
+          <w:rFonts w:ascii="Lucida Console" w:eastAsia="Times New Roman" w:hAnsi="Lucida Console" w:cs="Times New Roman"/>
+          <w:sz w:val="18"/>
+          <w:szCs w:val="18"/>
+          <w:lang w:val="en-US"/>
+        </w:rPr>
+      </w:pPr>
+      <w:r>
+        <w:rPr>
+          <w:rFonts w:ascii="Lucida Console" w:eastAsia="Times New Roman" w:hAnsi="Lucida Console" w:cs="Times New Roman"/>
+          <w:sz w:val="18"/>
+          <w:szCs w:val="18"/>
+          <w:lang w:val="en-US"/>
+        </w:rPr>
+        <w:t>}</w:t>
+      </w:r>
+    </w:p>
+    <w:p>
+      <w:pPr>
+        <w:spacing w:after="0" w:line="240" w:lineRule="auto"/>
+        <w:ind w:left="720"/>
+        <w:rPr>
+          <w:rFonts w:ascii="Lucida Console" w:eastAsia="Times New Roman" w:hAnsi="Lucida Console" w:cs="Times New Roman"/>
+          <w:sz w:val="18"/>
+          <w:szCs w:val="18"/>
+          <w:lang w:val="en-US"/>
+        </w:rPr>
+      </w:pPr>
+    </w:p>
+    <w:p>
+      <w:pPr>
+        <w:spacing w:after="0" w:line="240" w:lineRule="auto"/>
+        <w:ind w:left="720"/>
+        <w:rPr>
+          <w:rFonts w:ascii="Lucida Console" w:eastAsia="Times New Roman" w:hAnsi="Lucida Console" w:cs="Times New Roman"/>
+          <w:sz w:val="18"/>
+          <w:szCs w:val="18"/>
+          <w:lang w:val="en-US"/>
+        </w:rPr>
+      </w:pPr>
+      <w:r>
+        <w:rPr>
+          <w:rFonts w:ascii="Lucida Console" w:eastAsia="Times New Roman" w:hAnsi="Lucida Console" w:cs="Times New Roman"/>
+          <w:sz w:val="18"/>
+          <w:szCs w:val="18"/>
+          <w:lang w:val="en-US"/>
+        </w:rPr>
+        <w:t>class Activity</w:t>
+      </w:r>
+    </w:p>
+    <w:p>
+      <w:pPr>
+        <w:spacing w:after="0" w:line="240" w:lineRule="auto"/>
+        <w:ind w:left="720"/>
+        <w:rPr>
+          <w:rFonts w:ascii="Lucida Console" w:eastAsia="Times New Roman" w:hAnsi="Lucida Console" w:cs="Times New Roman"/>
+          <w:sz w:val="18"/>
+          <w:szCs w:val="18"/>
+          <w:lang w:val="en-US"/>
+        </w:rPr>
+      </w:pPr>
+      <w:r>
+        <w:rPr>
+          <w:rFonts w:ascii="Lucida Console" w:eastAsia="Times New Roman" w:hAnsi="Lucida Console" w:cs="Times New Roman"/>
+          <w:sz w:val="18"/>
+          <w:szCs w:val="18"/>
+          <w:lang w:val="en-US"/>
+        </w:rPr>
+        <w:t>{</w:t>
+      </w:r>
+    </w:p>
+    <w:p>
+      <w:pPr>
+        <w:spacing w:after="0" w:line="240" w:lineRule="auto"/>
+        <w:ind w:left="720"/>
+        <w:rPr>
+          <w:rFonts w:ascii="Lucida Console" w:eastAsia="Times New Roman" w:hAnsi="Lucida Console" w:cs="Times New Roman"/>
+          <w:sz w:val="18"/>
+          <w:szCs w:val="18"/>
+          <w:lang w:val="en-US"/>
+        </w:rPr>
+      </w:pPr>
+      <w:r>
+        <w:rPr>
+          <w:rFonts w:ascii="Lucida Console" w:eastAsia="Times New Roman" w:hAnsi="Lucida Console" w:cs="Times New Roman"/>
+          <w:sz w:val="18"/>
+          <w:szCs w:val="18"/>
+          <w:lang w:val="en-US"/>
+        </w:rPr>
+        <w:t>type;</w:t>
+      </w:r>
+    </w:p>
+    <w:p>
+      <w:pPr>
+        <w:spacing w:after="0" w:line="240" w:lineRule="auto"/>
+        <w:ind w:left="720"/>
+        <w:rPr>
+          <w:rFonts w:ascii="Lucida Console" w:eastAsia="Times New Roman" w:hAnsi="Lucida Console" w:cs="Times New Roman"/>
+          <w:sz w:val="18"/>
+          <w:szCs w:val="18"/>
+          <w:lang w:val="en-US"/>
+        </w:rPr>
+      </w:pPr>
+      <w:r>
+        <w:rPr>
+          <w:rFonts w:ascii="Lucida Console" w:eastAsia="Times New Roman" w:hAnsi="Lucida Console" w:cs="Times New Roman"/>
+          <w:sz w:val="18"/>
+          <w:szCs w:val="18"/>
+          <w:lang w:val="en-US"/>
+        </w:rPr>
+        <w:t xml:space="preserve">  Integer number;</w:t>
+      </w:r>
+    </w:p>
+    <w:p>
+      <w:pPr>
+        <w:spacing w:after="0" w:line="240" w:lineRule="auto"/>
+        <w:ind w:left="720"/>
+        <w:rPr>
+          <w:rFonts w:ascii="Lucida Console" w:eastAsia="Times New Roman" w:hAnsi="Lucida Console" w:cs="Times New Roman"/>
+          <w:sz w:val="18"/>
+          <w:szCs w:val="18"/>
+          <w:lang w:val="en-US"/>
+        </w:rPr>
+      </w:pPr>
+      <w:r>
+        <w:rPr>
+          <w:rFonts w:ascii="Lucida Console" w:eastAsia="Times New Roman" w:hAnsi="Lucida Console" w:cs="Times New Roman"/>
+          <w:sz w:val="18"/>
+          <w:szCs w:val="18"/>
+          <w:lang w:val="en-US"/>
+        </w:rPr>
+        <w:t>day;</w:t>
+      </w:r>
+    </w:p>
+    <w:p>
+      <w:pPr>
+        <w:spacing w:after="0" w:line="240" w:lineRule="auto"/>
+        <w:ind w:left="720"/>
+        <w:rPr>
+          <w:rFonts w:ascii="Lucida Console" w:eastAsia="Times New Roman" w:hAnsi="Lucida Console" w:cs="Times New Roman"/>
+          <w:sz w:val="18"/>
+          <w:szCs w:val="18"/>
+          <w:lang w:val="en-US"/>
+        </w:rPr>
+      </w:pPr>
+      <w:r>
+        <w:rPr>
+          <w:rFonts w:ascii="Lucida Console" w:eastAsia="Times New Roman" w:hAnsi="Lucida Console" w:cs="Times New Roman"/>
+          <w:sz w:val="18"/>
+          <w:szCs w:val="18"/>
+          <w:lang w:val="en-US"/>
+        </w:rPr>
+        <w:t xml:space="preserve">  Time </w:t>
+      </w:r>
+      <w:proofErr w:type="spellStart"/>
+      <w:r>
+        <w:rPr>
+          <w:rFonts w:ascii="Lucida Console" w:eastAsia="Times New Roman" w:hAnsi="Lucida Console" w:cs="Times New Roman"/>
+          <w:sz w:val="18"/>
+          <w:szCs w:val="18"/>
+          <w:lang w:val="en-US"/>
+        </w:rPr>
+        <w:t>startTime</w:t>
+      </w:r>
+      <w:proofErr w:type="spellEnd"/>
       <w:r>
         <w:rPr>
           <w:rFonts w:ascii="Lucida Console" w:eastAsia="Times New Roman" w:hAnsi="Lucida Console" w:cs="Times New Roman"/>
@@ -1775,27 +2225,69 @@
           <w:szCs w:val="18"/>
           <w:lang w:val="en-US"/>
         </w:rPr>
-        <w:t xml:space="preserve">  1 -- 1</w:t>
-      </w:r>
-      <w:proofErr w:type="gramStart"/>
-      <w:r>
-        <w:rPr>
-          <w:rFonts w:ascii="Lucida Console" w:eastAsia="Times New Roman" w:hAnsi="Lucida Console" w:cs="Times New Roman"/>
-          <w:sz w:val="18"/>
-          <w:szCs w:val="18"/>
-          <w:lang w:val="en-US"/>
-        </w:rPr>
-        <w:t>..*</w:t>
-      </w:r>
-      <w:proofErr w:type="gramEnd"/>
-      <w:r>
-        <w:rPr>
-          <w:rFonts w:ascii="Lucida Console" w:eastAsia="Times New Roman" w:hAnsi="Lucida Console" w:cs="Times New Roman"/>
-          <w:sz w:val="18"/>
-          <w:szCs w:val="18"/>
-          <w:lang w:val="en-US"/>
-        </w:rPr>
-        <w:t xml:space="preserve"> Section;</w:t>
+        <w:t xml:space="preserve">  Time </w:t>
+      </w:r>
+      <w:proofErr w:type="spellStart"/>
+      <w:r>
+        <w:rPr>
+          <w:rFonts w:ascii="Lucida Console" w:eastAsia="Times New Roman" w:hAnsi="Lucida Console" w:cs="Times New Roman"/>
+          <w:sz w:val="18"/>
+          <w:szCs w:val="18"/>
+          <w:lang w:val="en-US"/>
+        </w:rPr>
+        <w:t>endTime</w:t>
+      </w:r>
+      <w:proofErr w:type="spellEnd"/>
+      <w:r>
+        <w:rPr>
+          <w:rFonts w:ascii="Lucida Console" w:eastAsia="Times New Roman" w:hAnsi="Lucida Console" w:cs="Times New Roman"/>
+          <w:sz w:val="18"/>
+          <w:szCs w:val="18"/>
+          <w:lang w:val="en-US"/>
+        </w:rPr>
+        <w:t>;</w:t>
+      </w:r>
+    </w:p>
+    <w:p>
+      <w:pPr>
+        <w:spacing w:after="0" w:line="240" w:lineRule="auto"/>
+        <w:ind w:left="720"/>
+        <w:rPr>
+          <w:rFonts w:ascii="Lucida Console" w:eastAsia="Times New Roman" w:hAnsi="Lucida Console" w:cs="Times New Roman"/>
+          <w:sz w:val="18"/>
+          <w:szCs w:val="18"/>
+          <w:lang w:val="en-US"/>
+        </w:rPr>
+      </w:pPr>
+      <w:r>
+        <w:rPr>
+          <w:rFonts w:ascii="Lucida Console" w:eastAsia="Times New Roman" w:hAnsi="Lucida Console" w:cs="Times New Roman"/>
+          <w:sz w:val="18"/>
+          <w:szCs w:val="18"/>
+          <w:lang w:val="en-US"/>
+        </w:rPr>
+        <w:t>place;</w:t>
+      </w:r>
+    </w:p>
+    <w:p>
+      <w:pPr>
+        <w:spacing w:after="0" w:line="240" w:lineRule="auto"/>
+        <w:ind w:left="720"/>
+        <w:rPr>
+          <w:rFonts w:ascii="Lucida Console" w:eastAsia="Times New Roman" w:hAnsi="Lucida Console" w:cs="Times New Roman"/>
+          <w:sz w:val="18"/>
+          <w:szCs w:val="18"/>
+          <w:lang w:val="en-US"/>
+        </w:rPr>
+      </w:pPr>
+      <w:r>
+        <w:rPr>
+          <w:rFonts w:ascii="Lucida Console" w:eastAsia="Times New Roman" w:hAnsi="Lucida Console" w:cs="Times New Roman"/>
+          <w:sz w:val="18"/>
+          <w:szCs w:val="18"/>
+          <w:lang w:val="en-US"/>
+        </w:rPr>
+        <w:t>professor;</w:t>
       </w:r>
     </w:p>
     <w:p>
@@ -1842,26 +2334,17 @@
           <w:lang w:val="en-US"/>
         </w:rPr>
       </w:pPr>
-      <w:proofErr w:type="gramStart"/>
-      <w:r>
-        <w:rPr>
-          <w:rFonts w:ascii="Lucida Console" w:eastAsia="Times New Roman" w:hAnsi="Lucida Console" w:cs="Times New Roman"/>
-          <w:sz w:val="18"/>
-          <w:szCs w:val="18"/>
-          <w:lang w:val="en-US"/>
-        </w:rPr>
-        <w:t>class</w:t>
-      </w:r>
-      <w:proofErr w:type="gramEnd"/>
-      <w:r>
-        <w:rPr>
-          <w:rFonts w:ascii="Lucida Console" w:eastAsia="Times New Roman" w:hAnsi="Lucida Console" w:cs="Times New Roman"/>
-          <w:sz w:val="18"/>
-          <w:szCs w:val="18"/>
-          <w:lang w:val="en-US"/>
-        </w:rPr>
-        <w:t xml:space="preserve"> Section</w:t>
-      </w:r>
+      <w:proofErr w:type="spellStart"/>
+      <w:r>
+        <w:rPr>
+          <w:rFonts w:ascii="Lucida Console" w:eastAsia="Times New Roman" w:hAnsi="Lucida Console" w:cs="Times New Roman"/>
+          <w:sz w:val="18"/>
+          <w:szCs w:val="18"/>
+          <w:lang w:val="en-US"/>
+        </w:rPr>
+        <w:t>classCourseSelection</w:t>
+      </w:r>
+      <w:proofErr w:type="spellEnd"/>
     </w:p>
     <w:p>
       <w:pPr>
@@ -1902,314 +2385,7 @@
           <w:szCs w:val="18"/>
           <w:lang w:val="en-US"/>
         </w:rPr>
-        <w:t xml:space="preserve">  </w:t>
-      </w:r>
-      <w:proofErr w:type="gramStart"/>
-      <w:r>
-        <w:rPr>
-          <w:rFonts w:ascii="Lucida Console" w:eastAsia="Times New Roman" w:hAnsi="Lucida Console" w:cs="Times New Roman"/>
-          <w:sz w:val="18"/>
-          <w:szCs w:val="18"/>
-          <w:lang w:val="en-US"/>
-        </w:rPr>
-        <w:t>name</w:t>
-      </w:r>
-      <w:proofErr w:type="gramEnd"/>
-      <w:r>
-        <w:rPr>
-          <w:rFonts w:ascii="Lucida Console" w:eastAsia="Times New Roman" w:hAnsi="Lucida Console" w:cs="Times New Roman"/>
-          <w:sz w:val="18"/>
-          <w:szCs w:val="18"/>
-          <w:lang w:val="en-US"/>
-        </w:rPr>
-        <w:t>;</w:t>
-      </w:r>
-    </w:p>
-    <w:p>
-      <w:pPr>
-        <w:spacing w:after="0" w:line="240" w:lineRule="auto"/>
-        <w:ind w:left="720"/>
-        <w:rPr>
-          <w:rFonts w:ascii="Lucida Console" w:eastAsia="Times New Roman" w:hAnsi="Lucida Console" w:cs="Times New Roman"/>
-          <w:sz w:val="18"/>
-          <w:szCs w:val="18"/>
-          <w:lang w:val="en-US"/>
-        </w:rPr>
-      </w:pPr>
-      <w:r>
-        <w:rPr>
-          <w:rFonts w:ascii="Lucida Console" w:eastAsia="Times New Roman" w:hAnsi="Lucida Console" w:cs="Times New Roman"/>
-          <w:sz w:val="18"/>
-          <w:szCs w:val="18"/>
-          <w:lang w:val="en-US"/>
-        </w:rPr>
-        <w:t xml:space="preserve">  </w:t>
-      </w:r>
-      <w:proofErr w:type="gramStart"/>
-      <w:r>
-        <w:rPr>
-          <w:rFonts w:ascii="Lucida Console" w:eastAsia="Times New Roman" w:hAnsi="Lucida Console" w:cs="Times New Roman"/>
-          <w:sz w:val="18"/>
-          <w:szCs w:val="18"/>
-          <w:lang w:val="en-US"/>
-        </w:rPr>
-        <w:t>semester</w:t>
-      </w:r>
-      <w:proofErr w:type="gramEnd"/>
-      <w:r>
-        <w:rPr>
-          <w:rFonts w:ascii="Lucida Console" w:eastAsia="Times New Roman" w:hAnsi="Lucida Console" w:cs="Times New Roman"/>
-          <w:sz w:val="18"/>
-          <w:szCs w:val="18"/>
-          <w:lang w:val="en-US"/>
-        </w:rPr>
-        <w:t>;</w:t>
-      </w:r>
-    </w:p>
-    <w:p>
-      <w:pPr>
-        <w:spacing w:after="0" w:line="240" w:lineRule="auto"/>
-        <w:ind w:left="720"/>
-        <w:rPr>
-          <w:rFonts w:ascii="Lucida Console" w:eastAsia="Times New Roman" w:hAnsi="Lucida Console" w:cs="Times New Roman"/>
-          <w:sz w:val="18"/>
-          <w:szCs w:val="18"/>
-          <w:lang w:val="en-US"/>
-        </w:rPr>
-      </w:pPr>
-      <w:r>
-        <w:rPr>
-          <w:rFonts w:ascii="Lucida Console" w:eastAsia="Times New Roman" w:hAnsi="Lucida Console" w:cs="Times New Roman"/>
-          <w:sz w:val="18"/>
-          <w:szCs w:val="18"/>
-          <w:lang w:val="en-US"/>
-        </w:rPr>
-        <w:t xml:space="preserve">  Integer </w:t>
-      </w:r>
-      <w:proofErr w:type="spellStart"/>
-      <w:r>
-        <w:rPr>
-          <w:rFonts w:ascii="Lucida Console" w:eastAsia="Times New Roman" w:hAnsi="Lucida Console" w:cs="Times New Roman"/>
-          <w:sz w:val="18"/>
-          <w:szCs w:val="18"/>
-          <w:lang w:val="en-US"/>
-        </w:rPr>
-        <w:t>requiredLEC</w:t>
-      </w:r>
-      <w:proofErr w:type="spellEnd"/>
-      <w:r>
-        <w:rPr>
-          <w:rFonts w:ascii="Lucida Console" w:eastAsia="Times New Roman" w:hAnsi="Lucida Console" w:cs="Times New Roman"/>
-          <w:sz w:val="18"/>
-          <w:szCs w:val="18"/>
-          <w:lang w:val="en-US"/>
-        </w:rPr>
-        <w:t xml:space="preserve"> = 0;</w:t>
-      </w:r>
-    </w:p>
-    <w:p>
-      <w:pPr>
-        <w:spacing w:after="0" w:line="240" w:lineRule="auto"/>
-        <w:ind w:left="720"/>
-        <w:rPr>
-          <w:rFonts w:ascii="Lucida Console" w:eastAsia="Times New Roman" w:hAnsi="Lucida Console" w:cs="Times New Roman"/>
-          <w:sz w:val="18"/>
-          <w:szCs w:val="18"/>
-          <w:lang w:val="en-US"/>
-        </w:rPr>
-      </w:pPr>
-      <w:r>
-        <w:rPr>
-          <w:rFonts w:ascii="Lucida Console" w:eastAsia="Times New Roman" w:hAnsi="Lucida Console" w:cs="Times New Roman"/>
-          <w:sz w:val="18"/>
-          <w:szCs w:val="18"/>
-          <w:lang w:val="en-US"/>
-        </w:rPr>
-        <w:t xml:space="preserve">  Integer </w:t>
-      </w:r>
-      <w:proofErr w:type="spellStart"/>
-      <w:r>
-        <w:rPr>
-          <w:rFonts w:ascii="Lucida Console" w:eastAsia="Times New Roman" w:hAnsi="Lucida Console" w:cs="Times New Roman"/>
-          <w:sz w:val="18"/>
-          <w:szCs w:val="18"/>
-          <w:lang w:val="en-US"/>
-        </w:rPr>
-        <w:t>requiredSEM</w:t>
-      </w:r>
-      <w:proofErr w:type="spellEnd"/>
-      <w:r>
-        <w:rPr>
-          <w:rFonts w:ascii="Lucida Console" w:eastAsia="Times New Roman" w:hAnsi="Lucida Console" w:cs="Times New Roman"/>
-          <w:sz w:val="18"/>
-          <w:szCs w:val="18"/>
-          <w:lang w:val="en-US"/>
-        </w:rPr>
-        <w:t xml:space="preserve"> = 0;</w:t>
-      </w:r>
-    </w:p>
-    <w:p>
-      <w:pPr>
-        <w:spacing w:after="0" w:line="240" w:lineRule="auto"/>
-        <w:ind w:left="720"/>
-        <w:rPr>
-          <w:rFonts w:ascii="Lucida Console" w:eastAsia="Times New Roman" w:hAnsi="Lucida Console" w:cs="Times New Roman"/>
-          <w:sz w:val="18"/>
-          <w:szCs w:val="18"/>
-          <w:lang w:val="en-US"/>
-        </w:rPr>
-      </w:pPr>
-      <w:r>
-        <w:rPr>
-          <w:rFonts w:ascii="Lucida Console" w:eastAsia="Times New Roman" w:hAnsi="Lucida Console" w:cs="Times New Roman"/>
-          <w:sz w:val="18"/>
-          <w:szCs w:val="18"/>
-          <w:lang w:val="en-US"/>
-        </w:rPr>
-        <w:t xml:space="preserve">  Integer </w:t>
-      </w:r>
-      <w:proofErr w:type="spellStart"/>
-      <w:r>
-        <w:rPr>
-          <w:rFonts w:ascii="Lucida Console" w:eastAsia="Times New Roman" w:hAnsi="Lucida Console" w:cs="Times New Roman"/>
-          <w:sz w:val="18"/>
-          <w:szCs w:val="18"/>
-          <w:lang w:val="en-US"/>
-        </w:rPr>
-        <w:t>requiredDGD</w:t>
-      </w:r>
-      <w:proofErr w:type="spellEnd"/>
-      <w:r>
-        <w:rPr>
-          <w:rFonts w:ascii="Lucida Console" w:eastAsia="Times New Roman" w:hAnsi="Lucida Console" w:cs="Times New Roman"/>
-          <w:sz w:val="18"/>
-          <w:szCs w:val="18"/>
-          <w:lang w:val="en-US"/>
-        </w:rPr>
-        <w:t xml:space="preserve"> = 0;</w:t>
-      </w:r>
-    </w:p>
-    <w:p>
-      <w:pPr>
-        <w:spacing w:after="0" w:line="240" w:lineRule="auto"/>
-        <w:ind w:left="720"/>
-        <w:rPr>
-          <w:rFonts w:ascii="Lucida Console" w:eastAsia="Times New Roman" w:hAnsi="Lucida Console" w:cs="Times New Roman"/>
-          <w:sz w:val="18"/>
-          <w:szCs w:val="18"/>
-          <w:lang w:val="en-US"/>
-        </w:rPr>
-      </w:pPr>
-      <w:r>
-        <w:rPr>
-          <w:rFonts w:ascii="Lucida Console" w:eastAsia="Times New Roman" w:hAnsi="Lucida Console" w:cs="Times New Roman"/>
-          <w:sz w:val="18"/>
-          <w:szCs w:val="18"/>
-          <w:lang w:val="en-US"/>
-        </w:rPr>
-        <w:t xml:space="preserve">  Integer </w:t>
-      </w:r>
-      <w:proofErr w:type="spellStart"/>
-      <w:r>
-        <w:rPr>
-          <w:rFonts w:ascii="Lucida Console" w:eastAsia="Times New Roman" w:hAnsi="Lucida Console" w:cs="Times New Roman"/>
-          <w:sz w:val="18"/>
-          <w:szCs w:val="18"/>
-          <w:lang w:val="en-US"/>
-        </w:rPr>
-        <w:t>requiredTUT</w:t>
-      </w:r>
-      <w:proofErr w:type="spellEnd"/>
-      <w:r>
-        <w:rPr>
-          <w:rFonts w:ascii="Lucida Console" w:eastAsia="Times New Roman" w:hAnsi="Lucida Console" w:cs="Times New Roman"/>
-          <w:sz w:val="18"/>
-          <w:szCs w:val="18"/>
-          <w:lang w:val="en-US"/>
-        </w:rPr>
-        <w:t xml:space="preserve"> = 0;</w:t>
-      </w:r>
-    </w:p>
-    <w:p>
-      <w:pPr>
-        <w:spacing w:after="0" w:line="240" w:lineRule="auto"/>
-        <w:ind w:left="720"/>
-        <w:rPr>
-          <w:rFonts w:ascii="Lucida Console" w:eastAsia="Times New Roman" w:hAnsi="Lucida Console" w:cs="Times New Roman"/>
-          <w:sz w:val="18"/>
-          <w:szCs w:val="18"/>
-          <w:lang w:val="en-US"/>
-        </w:rPr>
-      </w:pPr>
-      <w:r>
-        <w:rPr>
-          <w:rFonts w:ascii="Lucida Console" w:eastAsia="Times New Roman" w:hAnsi="Lucida Console" w:cs="Times New Roman"/>
-          <w:sz w:val="18"/>
-          <w:szCs w:val="18"/>
-          <w:lang w:val="en-US"/>
-        </w:rPr>
-        <w:t xml:space="preserve">  Integer </w:t>
-      </w:r>
-      <w:proofErr w:type="spellStart"/>
-      <w:r>
-        <w:rPr>
-          <w:rFonts w:ascii="Lucida Console" w:eastAsia="Times New Roman" w:hAnsi="Lucida Console" w:cs="Times New Roman"/>
-          <w:sz w:val="18"/>
-          <w:szCs w:val="18"/>
-          <w:lang w:val="en-US"/>
-        </w:rPr>
-        <w:t>requiredLAB</w:t>
-      </w:r>
-      <w:proofErr w:type="spellEnd"/>
-      <w:r>
-        <w:rPr>
-          <w:rFonts w:ascii="Lucida Console" w:eastAsia="Times New Roman" w:hAnsi="Lucida Console" w:cs="Times New Roman"/>
-          <w:sz w:val="18"/>
-          <w:szCs w:val="18"/>
-          <w:lang w:val="en-US"/>
-        </w:rPr>
-        <w:t xml:space="preserve"> = 0;</w:t>
-      </w:r>
-    </w:p>
-    <w:p>
-      <w:pPr>
-        <w:spacing w:after="0" w:line="240" w:lineRule="auto"/>
-        <w:ind w:left="720"/>
-        <w:rPr>
-          <w:rFonts w:ascii="Lucida Console" w:eastAsia="Times New Roman" w:hAnsi="Lucida Console" w:cs="Times New Roman"/>
-          <w:sz w:val="18"/>
-          <w:szCs w:val="18"/>
-          <w:lang w:val="en-US"/>
-        </w:rPr>
-      </w:pPr>
-      <w:r>
-        <w:rPr>
-          <w:rFonts w:ascii="Lucida Console" w:eastAsia="Times New Roman" w:hAnsi="Lucida Console" w:cs="Times New Roman"/>
-          <w:sz w:val="18"/>
-          <w:szCs w:val="18"/>
-          <w:lang w:val="en-US"/>
-        </w:rPr>
-        <w:t xml:space="preserve">  1 -- 1</w:t>
-      </w:r>
-      <w:proofErr w:type="gramStart"/>
-      <w:r>
-        <w:rPr>
-          <w:rFonts w:ascii="Lucida Console" w:eastAsia="Times New Roman" w:hAnsi="Lucida Console" w:cs="Times New Roman"/>
-          <w:sz w:val="18"/>
-          <w:szCs w:val="18"/>
-          <w:lang w:val="en-US"/>
-        </w:rPr>
-        <w:t>..*</w:t>
-      </w:r>
-      <w:proofErr w:type="gramEnd"/>
-      <w:r>
-        <w:rPr>
-          <w:rFonts w:ascii="Lucida Console" w:eastAsia="Times New Roman" w:hAnsi="Lucida Console" w:cs="Times New Roman"/>
-          <w:sz w:val="18"/>
-          <w:szCs w:val="18"/>
-          <w:lang w:val="en-US"/>
-        </w:rPr>
-        <w:t xml:space="preserve"> Activity;</w:t>
+        <w:t xml:space="preserve">  * -&gt; 1..* Activity;</w:t>
       </w:r>
     </w:p>
     <w:p>
@@ -2256,25 +2432,14 @@
           <w:lang w:val="en-US"/>
         </w:rPr>
       </w:pPr>
-      <w:proofErr w:type="gramStart"/>
-      <w:r>
-        <w:rPr>
-          <w:rFonts w:ascii="Lucida Console" w:eastAsia="Times New Roman" w:hAnsi="Lucida Console" w:cs="Times New Roman"/>
-          <w:sz w:val="18"/>
-          <w:szCs w:val="18"/>
-          <w:lang w:val="en-US"/>
-        </w:rPr>
-        <w:t>class</w:t>
-      </w:r>
-      <w:proofErr w:type="gramEnd"/>
-      <w:r>
-        <w:rPr>
-          <w:rFonts w:ascii="Lucida Console" w:eastAsia="Times New Roman" w:hAnsi="Lucida Console" w:cs="Times New Roman"/>
-          <w:sz w:val="18"/>
-          <w:szCs w:val="18"/>
-          <w:lang w:val="en-US"/>
-        </w:rPr>
-        <w:t xml:space="preserve"> Activity</w:t>
+      <w:r>
+        <w:rPr>
+          <w:rFonts w:ascii="Lucida Console" w:eastAsia="Times New Roman" w:hAnsi="Lucida Console" w:cs="Times New Roman"/>
+          <w:sz w:val="18"/>
+          <w:szCs w:val="18"/>
+          <w:lang w:val="en-US"/>
+        </w:rPr>
+        <w:t>class Schedule</w:t>
       </w:r>
     </w:p>
     <w:p>
@@ -2316,518 +2481,7 @@
           <w:szCs w:val="18"/>
           <w:lang w:val="en-US"/>
         </w:rPr>
-        <w:t xml:space="preserve">  </w:t>
-      </w:r>
-      <w:proofErr w:type="gramStart"/>
-      <w:r>
-        <w:rPr>
-          <w:rFonts w:ascii="Lucida Console" w:eastAsia="Times New Roman" w:hAnsi="Lucida Console" w:cs="Times New Roman"/>
-          <w:sz w:val="18"/>
-          <w:szCs w:val="18"/>
-          <w:lang w:val="en-US"/>
-        </w:rPr>
-        <w:t>type</w:t>
-      </w:r>
-      <w:proofErr w:type="gramEnd"/>
-      <w:r>
-        <w:rPr>
-          <w:rFonts w:ascii="Lucida Console" w:eastAsia="Times New Roman" w:hAnsi="Lucida Console" w:cs="Times New Roman"/>
-          <w:sz w:val="18"/>
-          <w:szCs w:val="18"/>
-          <w:lang w:val="en-US"/>
-        </w:rPr>
-        <w:t>;</w:t>
-      </w:r>
-    </w:p>
-    <w:p>
-      <w:pPr>
-        <w:spacing w:after="0" w:line="240" w:lineRule="auto"/>
-        <w:ind w:left="720"/>
-        <w:rPr>
-          <w:rFonts w:ascii="Lucida Console" w:eastAsia="Times New Roman" w:hAnsi="Lucida Console" w:cs="Times New Roman"/>
-          <w:sz w:val="18"/>
-          <w:szCs w:val="18"/>
-          <w:lang w:val="en-US"/>
-        </w:rPr>
-      </w:pPr>
-      <w:r>
-        <w:rPr>
-          <w:rFonts w:ascii="Lucida Console" w:eastAsia="Times New Roman" w:hAnsi="Lucida Console" w:cs="Times New Roman"/>
-          <w:sz w:val="18"/>
-          <w:szCs w:val="18"/>
-          <w:lang w:val="en-US"/>
-        </w:rPr>
-        <w:t xml:space="preserve">  Integer number;</w:t>
-      </w:r>
-    </w:p>
-    <w:p>
-      <w:pPr>
-        <w:spacing w:after="0" w:line="240" w:lineRule="auto"/>
-        <w:ind w:left="720"/>
-        <w:rPr>
-          <w:rFonts w:ascii="Lucida Console" w:eastAsia="Times New Roman" w:hAnsi="Lucida Console" w:cs="Times New Roman"/>
-          <w:sz w:val="18"/>
-          <w:szCs w:val="18"/>
-          <w:lang w:val="en-US"/>
-        </w:rPr>
-      </w:pPr>
-      <w:r>
-        <w:rPr>
-          <w:rFonts w:ascii="Lucida Console" w:eastAsia="Times New Roman" w:hAnsi="Lucida Console" w:cs="Times New Roman"/>
-          <w:sz w:val="18"/>
-          <w:szCs w:val="18"/>
-          <w:lang w:val="en-US"/>
-        </w:rPr>
-        <w:t xml:space="preserve">  </w:t>
-      </w:r>
-      <w:proofErr w:type="gramStart"/>
-      <w:r>
-        <w:rPr>
-          <w:rFonts w:ascii="Lucida Console" w:eastAsia="Times New Roman" w:hAnsi="Lucida Console" w:cs="Times New Roman"/>
-          <w:sz w:val="18"/>
-          <w:szCs w:val="18"/>
-          <w:lang w:val="en-US"/>
-        </w:rPr>
-        <w:t>day</w:t>
-      </w:r>
-      <w:proofErr w:type="gramEnd"/>
-      <w:r>
-        <w:rPr>
-          <w:rFonts w:ascii="Lucida Console" w:eastAsia="Times New Roman" w:hAnsi="Lucida Console" w:cs="Times New Roman"/>
-          <w:sz w:val="18"/>
-          <w:szCs w:val="18"/>
-          <w:lang w:val="en-US"/>
-        </w:rPr>
-        <w:t>;</w:t>
-      </w:r>
-    </w:p>
-    <w:p>
-      <w:pPr>
-        <w:spacing w:after="0" w:line="240" w:lineRule="auto"/>
-        <w:ind w:left="720"/>
-        <w:rPr>
-          <w:rFonts w:ascii="Lucida Console" w:eastAsia="Times New Roman" w:hAnsi="Lucida Console" w:cs="Times New Roman"/>
-          <w:sz w:val="18"/>
-          <w:szCs w:val="18"/>
-          <w:lang w:val="en-US"/>
-        </w:rPr>
-      </w:pPr>
-      <w:r>
-        <w:rPr>
-          <w:rFonts w:ascii="Lucida Console" w:eastAsia="Times New Roman" w:hAnsi="Lucida Console" w:cs="Times New Roman"/>
-          <w:sz w:val="18"/>
-          <w:szCs w:val="18"/>
-          <w:lang w:val="en-US"/>
-        </w:rPr>
-        <w:t xml:space="preserve">  Time </w:t>
-      </w:r>
-      <w:proofErr w:type="spellStart"/>
-      <w:r>
-        <w:rPr>
-          <w:rFonts w:ascii="Lucida Console" w:eastAsia="Times New Roman" w:hAnsi="Lucida Console" w:cs="Times New Roman"/>
-          <w:sz w:val="18"/>
-          <w:szCs w:val="18"/>
-          <w:lang w:val="en-US"/>
-        </w:rPr>
-        <w:t>startTime</w:t>
-      </w:r>
-      <w:proofErr w:type="spellEnd"/>
-      <w:r>
-        <w:rPr>
-          <w:rFonts w:ascii="Lucida Console" w:eastAsia="Times New Roman" w:hAnsi="Lucida Console" w:cs="Times New Roman"/>
-          <w:sz w:val="18"/>
-          <w:szCs w:val="18"/>
-          <w:lang w:val="en-US"/>
-        </w:rPr>
-        <w:t>;</w:t>
-      </w:r>
-    </w:p>
-    <w:p>
-      <w:pPr>
-        <w:spacing w:after="0" w:line="240" w:lineRule="auto"/>
-        <w:ind w:left="720"/>
-        <w:rPr>
-          <w:rFonts w:ascii="Lucida Console" w:eastAsia="Times New Roman" w:hAnsi="Lucida Console" w:cs="Times New Roman"/>
-          <w:sz w:val="18"/>
-          <w:szCs w:val="18"/>
-          <w:lang w:val="en-US"/>
-        </w:rPr>
-      </w:pPr>
-      <w:r>
-        <w:rPr>
-          <w:rFonts w:ascii="Lucida Console" w:eastAsia="Times New Roman" w:hAnsi="Lucida Console" w:cs="Times New Roman"/>
-          <w:sz w:val="18"/>
-          <w:szCs w:val="18"/>
-          <w:lang w:val="en-US"/>
-        </w:rPr>
-        <w:t xml:space="preserve">  Time </w:t>
-      </w:r>
-      <w:proofErr w:type="spellStart"/>
-      <w:r>
-        <w:rPr>
-          <w:rFonts w:ascii="Lucida Console" w:eastAsia="Times New Roman" w:hAnsi="Lucida Console" w:cs="Times New Roman"/>
-          <w:sz w:val="18"/>
-          <w:szCs w:val="18"/>
-          <w:lang w:val="en-US"/>
-        </w:rPr>
-        <w:t>endTime</w:t>
-      </w:r>
-      <w:proofErr w:type="spellEnd"/>
-      <w:r>
-        <w:rPr>
-          <w:rFonts w:ascii="Lucida Console" w:eastAsia="Times New Roman" w:hAnsi="Lucida Console" w:cs="Times New Roman"/>
-          <w:sz w:val="18"/>
-          <w:szCs w:val="18"/>
-          <w:lang w:val="en-US"/>
-        </w:rPr>
-        <w:t>;</w:t>
-      </w:r>
-    </w:p>
-    <w:p>
-      <w:pPr>
-        <w:spacing w:after="0" w:line="240" w:lineRule="auto"/>
-        <w:ind w:left="720"/>
-        <w:rPr>
-          <w:rFonts w:ascii="Lucida Console" w:eastAsia="Times New Roman" w:hAnsi="Lucida Console" w:cs="Times New Roman"/>
-          <w:sz w:val="18"/>
-          <w:szCs w:val="18"/>
-          <w:lang w:val="en-US"/>
-        </w:rPr>
-      </w:pPr>
-      <w:r>
-        <w:rPr>
-          <w:rFonts w:ascii="Lucida Console" w:eastAsia="Times New Roman" w:hAnsi="Lucida Console" w:cs="Times New Roman"/>
-          <w:sz w:val="18"/>
-          <w:szCs w:val="18"/>
-          <w:lang w:val="en-US"/>
-        </w:rPr>
-        <w:t xml:space="preserve">  </w:t>
-      </w:r>
-      <w:proofErr w:type="gramStart"/>
-      <w:r>
-        <w:rPr>
-          <w:rFonts w:ascii="Lucida Console" w:eastAsia="Times New Roman" w:hAnsi="Lucida Console" w:cs="Times New Roman"/>
-          <w:sz w:val="18"/>
-          <w:szCs w:val="18"/>
-          <w:lang w:val="en-US"/>
-        </w:rPr>
-        <w:t>place</w:t>
-      </w:r>
-      <w:proofErr w:type="gramEnd"/>
-      <w:r>
-        <w:rPr>
-          <w:rFonts w:ascii="Lucida Console" w:eastAsia="Times New Roman" w:hAnsi="Lucida Console" w:cs="Times New Roman"/>
-          <w:sz w:val="18"/>
-          <w:szCs w:val="18"/>
-          <w:lang w:val="en-US"/>
-        </w:rPr>
-        <w:t>;</w:t>
-      </w:r>
-    </w:p>
-    <w:p>
-      <w:pPr>
-        <w:spacing w:after="0" w:line="240" w:lineRule="auto"/>
-        <w:ind w:left="720"/>
-        <w:rPr>
-          <w:rFonts w:ascii="Lucida Console" w:eastAsia="Times New Roman" w:hAnsi="Lucida Console" w:cs="Times New Roman"/>
-          <w:sz w:val="18"/>
-          <w:szCs w:val="18"/>
-          <w:lang w:val="en-US"/>
-        </w:rPr>
-      </w:pPr>
-      <w:r>
-        <w:rPr>
-          <w:rFonts w:ascii="Lucida Console" w:eastAsia="Times New Roman" w:hAnsi="Lucida Console" w:cs="Times New Roman"/>
-          <w:sz w:val="18"/>
-          <w:szCs w:val="18"/>
-          <w:lang w:val="en-US"/>
-        </w:rPr>
-        <w:t xml:space="preserve">  </w:t>
-      </w:r>
-      <w:proofErr w:type="gramStart"/>
-      <w:r>
-        <w:rPr>
-          <w:rFonts w:ascii="Lucida Console" w:eastAsia="Times New Roman" w:hAnsi="Lucida Console" w:cs="Times New Roman"/>
-          <w:sz w:val="18"/>
-          <w:szCs w:val="18"/>
-          <w:lang w:val="en-US"/>
-        </w:rPr>
-        <w:t>professor</w:t>
-      </w:r>
-      <w:proofErr w:type="gramEnd"/>
-      <w:r>
-        <w:rPr>
-          <w:rFonts w:ascii="Lucida Console" w:eastAsia="Times New Roman" w:hAnsi="Lucida Console" w:cs="Times New Roman"/>
-          <w:sz w:val="18"/>
-          <w:szCs w:val="18"/>
-          <w:lang w:val="en-US"/>
-        </w:rPr>
-        <w:t>;</w:t>
-      </w:r>
-    </w:p>
-    <w:p>
-      <w:pPr>
-        <w:spacing w:after="0" w:line="240" w:lineRule="auto"/>
-        <w:ind w:left="720"/>
-        <w:rPr>
-          <w:rFonts w:ascii="Lucida Console" w:eastAsia="Times New Roman" w:hAnsi="Lucida Console" w:cs="Times New Roman"/>
-          <w:sz w:val="18"/>
-          <w:szCs w:val="18"/>
-          <w:lang w:val="en-US"/>
-        </w:rPr>
-      </w:pPr>
-      <w:r>
-        <w:rPr>
-          <w:rFonts w:ascii="Lucida Console" w:eastAsia="Times New Roman" w:hAnsi="Lucida Console" w:cs="Times New Roman"/>
-          <w:sz w:val="18"/>
-          <w:szCs w:val="18"/>
-          <w:lang w:val="en-US"/>
-        </w:rPr>
-        <w:t>}</w:t>
-      </w:r>
-    </w:p>
-    <w:p>
-      <w:pPr>
-        <w:spacing w:after="0" w:line="240" w:lineRule="auto"/>
-        <w:ind w:left="720"/>
-        <w:rPr>
-          <w:rFonts w:ascii="Lucida Console" w:eastAsia="Times New Roman" w:hAnsi="Lucida Console" w:cs="Times New Roman"/>
-          <w:sz w:val="18"/>
-          <w:szCs w:val="18"/>
-          <w:lang w:val="en-US"/>
-        </w:rPr>
-      </w:pPr>
-    </w:p>
-    <w:p>
-      <w:pPr>
-        <w:spacing w:after="0" w:line="240" w:lineRule="auto"/>
-        <w:ind w:left="720"/>
-        <w:rPr>
-          <w:rFonts w:ascii="Lucida Console" w:eastAsia="Times New Roman" w:hAnsi="Lucida Console" w:cs="Times New Roman"/>
-          <w:sz w:val="18"/>
-          <w:szCs w:val="18"/>
-          <w:lang w:val="en-US"/>
-        </w:rPr>
-      </w:pPr>
-      <w:proofErr w:type="gramStart"/>
-      <w:r>
-        <w:rPr>
-          <w:rFonts w:ascii="Lucida Console" w:eastAsia="Times New Roman" w:hAnsi="Lucida Console" w:cs="Times New Roman"/>
-          <w:sz w:val="18"/>
-          <w:szCs w:val="18"/>
-          <w:lang w:val="en-US"/>
-        </w:rPr>
-        <w:t>class</w:t>
-      </w:r>
-      <w:proofErr w:type="gramEnd"/>
-      <w:r>
-        <w:rPr>
-          <w:rFonts w:ascii="Lucida Console" w:eastAsia="Times New Roman" w:hAnsi="Lucida Console" w:cs="Times New Roman"/>
-          <w:sz w:val="18"/>
-          <w:szCs w:val="18"/>
-          <w:lang w:val="en-US"/>
-        </w:rPr>
-        <w:t xml:space="preserve"> </w:t>
-      </w:r>
-      <w:proofErr w:type="spellStart"/>
-      <w:r>
-        <w:rPr>
-          <w:rFonts w:ascii="Lucida Console" w:eastAsia="Times New Roman" w:hAnsi="Lucida Console" w:cs="Times New Roman"/>
-          <w:sz w:val="18"/>
-          <w:szCs w:val="18"/>
-          <w:lang w:val="en-US"/>
-        </w:rPr>
-        <w:t>CourseSelection</w:t>
-      </w:r>
-      <w:proofErr w:type="spellEnd"/>
-    </w:p>
-    <w:p>
-      <w:pPr>
-        <w:spacing w:after="0" w:line="240" w:lineRule="auto"/>
-        <w:ind w:left="720"/>
-        <w:rPr>
-          <w:rFonts w:ascii="Lucida Console" w:eastAsia="Times New Roman" w:hAnsi="Lucida Console" w:cs="Times New Roman"/>
-          <w:sz w:val="18"/>
-          <w:szCs w:val="18"/>
-          <w:lang w:val="en-US"/>
-        </w:rPr>
-      </w:pPr>
-      <w:r>
-        <w:rPr>
-          <w:rFonts w:ascii="Lucida Console" w:eastAsia="Times New Roman" w:hAnsi="Lucida Console" w:cs="Times New Roman"/>
-          <w:sz w:val="18"/>
-          <w:szCs w:val="18"/>
-          <w:lang w:val="en-US"/>
-        </w:rPr>
-        <w:t>{</w:t>
-      </w:r>
-    </w:p>
-    <w:p>
-      <w:pPr>
-        <w:spacing w:after="0" w:line="240" w:lineRule="auto"/>
-        <w:ind w:left="720"/>
-        <w:rPr>
-          <w:rFonts w:ascii="Lucida Console" w:eastAsia="Times New Roman" w:hAnsi="Lucida Console" w:cs="Times New Roman"/>
-          <w:sz w:val="18"/>
-          <w:szCs w:val="18"/>
-          <w:lang w:val="en-US"/>
-        </w:rPr>
-      </w:pPr>
-      <w:r>
-        <w:rPr>
-          <w:rFonts w:ascii="Lucida Console" w:eastAsia="Times New Roman" w:hAnsi="Lucida Console" w:cs="Times New Roman"/>
-          <w:sz w:val="18"/>
-          <w:szCs w:val="18"/>
-          <w:lang w:val="en-US"/>
-        </w:rPr>
-        <w:t xml:space="preserve">  * -&gt; 1</w:t>
-      </w:r>
-      <w:proofErr w:type="gramStart"/>
-      <w:r>
-        <w:rPr>
-          <w:rFonts w:ascii="Lucida Console" w:eastAsia="Times New Roman" w:hAnsi="Lucida Console" w:cs="Times New Roman"/>
-          <w:sz w:val="18"/>
-          <w:szCs w:val="18"/>
-          <w:lang w:val="en-US"/>
-        </w:rPr>
-        <w:t>..*</w:t>
-      </w:r>
-      <w:proofErr w:type="gramEnd"/>
-      <w:r>
-        <w:rPr>
-          <w:rFonts w:ascii="Lucida Console" w:eastAsia="Times New Roman" w:hAnsi="Lucida Console" w:cs="Times New Roman"/>
-          <w:sz w:val="18"/>
-          <w:szCs w:val="18"/>
-          <w:lang w:val="en-US"/>
-        </w:rPr>
-        <w:t xml:space="preserve"> Activity;</w:t>
-      </w:r>
-    </w:p>
-    <w:p>
-      <w:pPr>
-        <w:spacing w:after="0" w:line="240" w:lineRule="auto"/>
-        <w:ind w:left="720"/>
-        <w:rPr>
-          <w:rFonts w:ascii="Lucida Console" w:eastAsia="Times New Roman" w:hAnsi="Lucida Console" w:cs="Times New Roman"/>
-          <w:sz w:val="18"/>
-          <w:szCs w:val="18"/>
-          <w:lang w:val="en-US"/>
-        </w:rPr>
-      </w:pPr>
-      <w:r>
-        <w:rPr>
-          <w:rFonts w:ascii="Lucida Console" w:eastAsia="Times New Roman" w:hAnsi="Lucida Console" w:cs="Times New Roman"/>
-          <w:sz w:val="18"/>
-          <w:szCs w:val="18"/>
-          <w:lang w:val="en-US"/>
-        </w:rPr>
-        <w:t>}</w:t>
-      </w:r>
-    </w:p>
-    <w:p>
-      <w:pPr>
-        <w:spacing w:after="0" w:line="240" w:lineRule="auto"/>
-        <w:ind w:left="720"/>
-        <w:rPr>
-          <w:rFonts w:ascii="Lucida Console" w:eastAsia="Times New Roman" w:hAnsi="Lucida Console" w:cs="Times New Roman"/>
-          <w:sz w:val="18"/>
-          <w:szCs w:val="18"/>
-          <w:lang w:val="en-US"/>
-        </w:rPr>
-      </w:pPr>
-    </w:p>
-    <w:p>
-      <w:pPr>
-        <w:spacing w:after="0" w:line="240" w:lineRule="auto"/>
-        <w:ind w:left="720"/>
-        <w:rPr>
-          <w:rFonts w:ascii="Lucida Console" w:eastAsia="Times New Roman" w:hAnsi="Lucida Console" w:cs="Times New Roman"/>
-          <w:sz w:val="18"/>
-          <w:szCs w:val="18"/>
-          <w:lang w:val="en-US"/>
-        </w:rPr>
-      </w:pPr>
-      <w:proofErr w:type="gramStart"/>
-      <w:r>
-        <w:rPr>
-          <w:rFonts w:ascii="Lucida Console" w:eastAsia="Times New Roman" w:hAnsi="Lucida Console" w:cs="Times New Roman"/>
-          <w:sz w:val="18"/>
-          <w:szCs w:val="18"/>
-          <w:lang w:val="en-US"/>
-        </w:rPr>
-        <w:t>class</w:t>
-      </w:r>
-      <w:proofErr w:type="gramEnd"/>
-      <w:r>
-        <w:rPr>
-          <w:rFonts w:ascii="Lucida Console" w:eastAsia="Times New Roman" w:hAnsi="Lucida Console" w:cs="Times New Roman"/>
-          <w:sz w:val="18"/>
-          <w:szCs w:val="18"/>
-          <w:lang w:val="en-US"/>
-        </w:rPr>
-        <w:t xml:space="preserve"> Schedule</w:t>
-      </w:r>
-    </w:p>
-    <w:p>
-      <w:pPr>
-        <w:spacing w:after="0" w:line="240" w:lineRule="auto"/>
-        <w:ind w:left="720"/>
-        <w:rPr>
-          <w:rFonts w:ascii="Lucida Console" w:eastAsia="Times New Roman" w:hAnsi="Lucida Console" w:cs="Times New Roman"/>
-          <w:sz w:val="18"/>
-          <w:szCs w:val="18"/>
-          <w:lang w:val="en-US"/>
-        </w:rPr>
-      </w:pPr>
-      <w:r>
-        <w:rPr>
-          <w:rFonts w:ascii="Lucida Console" w:eastAsia="Times New Roman" w:hAnsi="Lucida Console" w:cs="Times New Roman"/>
-          <w:sz w:val="18"/>
-          <w:szCs w:val="18"/>
-          <w:lang w:val="en-US"/>
-        </w:rPr>
-        <w:t>{</w:t>
-      </w:r>
-    </w:p>
-    <w:p>
-      <w:pPr>
-        <w:spacing w:after="0" w:line="240" w:lineRule="auto"/>
-        <w:ind w:left="720"/>
-        <w:rPr>
-          <w:rFonts w:ascii="Lucida Console" w:eastAsia="Times New Roman" w:hAnsi="Lucida Console" w:cs="Times New Roman"/>
-          <w:sz w:val="18"/>
-          <w:szCs w:val="18"/>
-          <w:lang w:val="en-US"/>
-        </w:rPr>
-      </w:pPr>
-      <w:r>
-        <w:rPr>
-          <w:rFonts w:ascii="Lucida Console" w:eastAsia="Times New Roman" w:hAnsi="Lucida Console" w:cs="Times New Roman"/>
-          <w:sz w:val="18"/>
-          <w:szCs w:val="18"/>
-          <w:lang w:val="en-US"/>
-        </w:rPr>
-        <w:t xml:space="preserve">  * -&gt; 1</w:t>
-      </w:r>
-      <w:proofErr w:type="gramStart"/>
-      <w:r>
-        <w:rPr>
-          <w:rFonts w:ascii="Lucida Console" w:eastAsia="Times New Roman" w:hAnsi="Lucida Console" w:cs="Times New Roman"/>
-          <w:sz w:val="18"/>
-          <w:szCs w:val="18"/>
-          <w:lang w:val="en-US"/>
-        </w:rPr>
-        <w:t>..*</w:t>
-      </w:r>
-      <w:proofErr w:type="gramEnd"/>
-      <w:r>
-        <w:rPr>
-          <w:rFonts w:ascii="Lucida Console" w:eastAsia="Times New Roman" w:hAnsi="Lucida Console" w:cs="Times New Roman"/>
-          <w:sz w:val="18"/>
-          <w:szCs w:val="18"/>
-          <w:lang w:val="en-US"/>
-        </w:rPr>
-        <w:t xml:space="preserve"> </w:t>
+        <w:t xml:space="preserve">  * -&gt; 1..*</w:t>
       </w:r>
       <w:proofErr w:type="spellStart"/>
       <w:r>
@@ -3053,7 +2707,7 @@
         </w:rPr>
         <w:lastRenderedPageBreak/>
         <w:drawing>
-          <wp:inline distT="0" distB="0" distL="0" distR="0" wp14:anchorId="69C114B5" wp14:editId="4BF1B3D0">
+          <wp:inline distT="0" distB="0" distL="0" distR="0">
             <wp:extent cx="5895975" cy="3771900"/>
             <wp:effectExtent l="0" t="0" r="9525" b="0"/>
             <wp:docPr id="1" name="Picture 1"/>
@@ -3135,6 +2789,88 @@
       <w:bookmarkStart w:id="0" w:name="_GoBack"/>
       <w:bookmarkEnd w:id="0"/>
     </w:p>
+    <w:p>
+      <w:r>
+        <w:rPr>
+          <w:b/>
+        </w:rPr>
+        <w:t>From Client to Server:</w:t>
+      </w:r>
+      <w:r>
+        <w:br/>
+      </w:r>
+      <w:r>
+        <w:t xml:space="preserve">-"Request for Timetable from Client </w:t>
+      </w:r>
+      <w:proofErr w:type="spellStart"/>
+      <w:r>
+        <w:t>xxxxxxxx</w:t>
+      </w:r>
+      <w:proofErr w:type="spellEnd"/>
+      <w:r>
+        <w:t xml:space="preserve"> for Semester "2014 Fall". Classes: SEG2105 CEG2136 CSI2110"</w:t>
+      </w:r>
+      <w:r>
+        <w:br/>
+      </w:r>
+      <w:r>
+        <w:tab/>
+        <w:t>This message is an example of what it would look like on the server console side when a client (</w:t>
+      </w:r>
+      <w:proofErr w:type="spellStart"/>
+      <w:r>
+        <w:t>xxxxxxxx</w:t>
+      </w:r>
+      <w:proofErr w:type="spellEnd"/>
+      <w:r>
+        <w:t xml:space="preserve">) submits a request to generate a timetable for the given semester with the given three classes (SEG2105 CEG2136 CSI2110).  This message would look different and be added upon if the client desired to specify what type of days they would like (long break days, early classes, late classes, etc.), or if they have to take a subset of a given set of electives. </w:t>
+      </w:r>
+      <w:r>
+        <w:br/>
+      </w:r>
+      <w:r>
+        <w:rPr>
+          <w:b/>
+        </w:rPr>
+        <w:t>From Server to Client:</w:t>
+      </w:r>
+      <w:r>
+        <w:br/>
+      </w:r>
+      <w:r>
+        <w:t xml:space="preserve">-This area of the program will be mainly visual, displaying </w:t>
+      </w:r>
+      <w:r>
+        <w:t>timetables that have been generated by the server to the client. The server will be returning requested timetable generations, however these can't really be considered as messages, they are more like data, as they will be parsed by the clients application . Ex:</w:t>
+      </w:r>
+    </w:p>
+    <w:p>
+      <w:r>
+        <w:tab/>
+        <w:t xml:space="preserve">- "Class: SEG2105 Group: A Lecture 1: Tues 1200-1330 Lecture2:  Thurs 1200-1330 </w:t>
+      </w:r>
+      <w:r>
+        <w:br/>
+      </w:r>
+      <w:r>
+        <w:tab/>
+      </w:r>
+      <w:r>
+        <w:tab/>
+        <w:t>Lab: Tues 1900-2200 DGD: Wed 0800-0930"</w:t>
+      </w:r>
+    </w:p>
+    <w:p>
+      <w:r>
+        <w:t xml:space="preserve">-Messages like this can be parsed by the clients application and turned into visual representations of the server generated timetable. </w:t>
+      </w:r>
+      <w:r>
+        <w:br/>
+      </w:r>
+      <w:r>
+        <w:tab/>
+      </w:r>
+    </w:p>
     <w:sectPr>
       <w:pgSz w:w="12240" w:h="15840"/>
       <w:pgMar w:top="1440" w:right="1440" w:bottom="1440" w:left="1440" w:header="708" w:footer="708" w:gutter="0"/>
@@ -3146,7 +2882,7 @@
 </file>
 
 <file path=word/numbering.xml><?xml version="1.0" encoding="utf-8"?>
-<w:numbering xmlns:wpc="http://schemas.microsoft.com/office/word/2010/wordprocessingCanvas" xmlns:mc="http://schemas.openxmlformats.org/markup-compatibility/2006" xmlns:o="urn:schemas-microsoft-com:office:office" xmlns:r="http://schemas.openxmlformats.org/officeDocument/2006/relationships" xmlns:m="http://schemas.openxmlformats.org/officeDocument/2006/math" xmlns:v="urn:schemas-microsoft-com:vml" xmlns:wp14="http://schemas.microsoft.com/office/word/2010/wordprocessingDrawing" xmlns:wp="http://schemas.openxmlformats.org/drawingml/2006/wordprocessingDrawing" xmlns:w10="urn:schemas-microsoft-com:office:word" xmlns:w="http://schemas.openxmlformats.org/wordprocessingml/2006/main" xmlns:w14="http://schemas.microsoft.com/office/word/2010/wordml" xmlns:w15="http://schemas.microsoft.com/office/word/2012/wordml" xmlns:wpg="http://schemas.microsoft.com/office/word/2010/wordprocessingGroup" xmlns:wpi="http://schemas.microsoft.com/office/word/2010/wordprocessingInk" xmlns:wne="http://schemas.microsoft.com/office/word/2006/wordml" xmlns:wps="http://schemas.microsoft.com/office/word/2010/wordprocessingShape" mc:Ignorable="w14 w15 wp14">
+<w:numbering xmlns:ve="http://schemas.openxmlformats.org/markup-compatibility/2006" xmlns:o="urn:schemas-microsoft-com:office:office" xmlns:r="http://schemas.openxmlformats.org/officeDocument/2006/relationships" xmlns:m="http://schemas.openxmlformats.org/officeDocument/2006/math" xmlns:v="urn:schemas-microsoft-com:vml" xmlns:wp="http://schemas.openxmlformats.org/drawingml/2006/wordprocessingDrawing" xmlns:w10="urn:schemas-microsoft-com:office:word" xmlns:w="http://schemas.openxmlformats.org/wordprocessingml/2006/main" xmlns:wne="http://schemas.microsoft.com/office/word/2006/wordml">
   <w:abstractNum w:abstractNumId="0">
     <w:nsid w:val="49340E7B"/>
     <w:multiLevelType w:val="hybridMultilevel"/>
@@ -3243,7 +2979,7 @@
 </file>
 
 <file path=word/styles.xml><?xml version="1.0" encoding="utf-8"?>
-<w:styles xmlns:mc="http://schemas.openxmlformats.org/markup-compatibility/2006" xmlns:r="http://schemas.openxmlformats.org/officeDocument/2006/relationships" xmlns:w="http://schemas.openxmlformats.org/wordprocessingml/2006/main" xmlns:w14="http://schemas.microsoft.com/office/word/2010/wordml" xmlns:w15="http://schemas.microsoft.com/office/word/2012/wordml" mc:Ignorable="w14 w15">
+<w:styles xmlns:r="http://schemas.openxmlformats.org/officeDocument/2006/relationships" xmlns:w="http://schemas.openxmlformats.org/wordprocessingml/2006/main">
   <w:docDefaults>
     <w:rPrDefault>
       <w:rPr>
@@ -3259,382 +2995,149 @@
       </w:pPr>
     </w:pPrDefault>
   </w:docDefaults>
-  <w:latentStyles w:defLockedState="0" w:defUIPriority="99" w:defSemiHidden="0" w:defUnhideWhenUsed="0" w:defQFormat="0" w:count="371">
-    <w:lsdException w:name="Normal" w:uiPriority="0" w:qFormat="1"/>
-    <w:lsdException w:name="heading 1" w:uiPriority="9" w:qFormat="1"/>
-    <w:lsdException w:name="heading 2" w:semiHidden="1" w:uiPriority="9" w:unhideWhenUsed="1" w:qFormat="1"/>
-    <w:lsdException w:name="heading 3" w:semiHidden="1" w:uiPriority="9" w:unhideWhenUsed="1" w:qFormat="1"/>
-    <w:lsdException w:name="heading 4" w:semiHidden="1" w:uiPriority="9" w:unhideWhenUsed="1" w:qFormat="1"/>
-    <w:lsdException w:name="heading 5" w:semiHidden="1" w:uiPriority="9" w:unhideWhenUsed="1" w:qFormat="1"/>
-    <w:lsdException w:name="heading 6" w:semiHidden="1" w:uiPriority="9" w:unhideWhenUsed="1" w:qFormat="1"/>
-    <w:lsdException w:name="heading 7" w:semiHidden="1" w:uiPriority="9" w:unhideWhenUsed="1" w:qFormat="1"/>
-    <w:lsdException w:name="heading 8" w:semiHidden="1" w:uiPriority="9" w:unhideWhenUsed="1" w:qFormat="1"/>
-    <w:lsdException w:name="heading 9" w:semiHidden="1" w:uiPriority="9" w:unhideWhenUsed="1" w:qFormat="1"/>
-    <w:lsdException w:name="index 1" w:semiHidden="1" w:unhideWhenUsed="1"/>
-    <w:lsdException w:name="index 2" w:semiHidden="1" w:unhideWhenUsed="1"/>
-    <w:lsdException w:name="index 3" w:semiHidden="1" w:unhideWhenUsed="1"/>
-    <w:lsdException w:name="index 4" w:semiHidden="1" w:unhideWhenUsed="1"/>
-    <w:lsdException w:name="index 5" w:semiHidden="1" w:unhideWhenUsed="1"/>
-    <w:lsdException w:name="index 6" w:semiHidden="1" w:unhideWhenUsed="1"/>
-    <w:lsdException w:name="index 7" w:semiHidden="1" w:unhideWhenUsed="1"/>
-    <w:lsdException w:name="index 8" w:semiHidden="1" w:unhideWhenUsed="1"/>
-    <w:lsdException w:name="index 9" w:semiHidden="1" w:unhideWhenUsed="1"/>
-    <w:lsdException w:name="toc 1" w:semiHidden="1" w:uiPriority="39" w:unhideWhenUsed="1"/>
-    <w:lsdException w:name="toc 2" w:semiHidden="1" w:uiPriority="39" w:unhideWhenUsed="1"/>
-    <w:lsdException w:name="toc 3" w:semiHidden="1" w:uiPriority="39" w:unhideWhenUsed="1"/>
-    <w:lsdException w:name="toc 4" w:semiHidden="1" w:uiPriority="39" w:unhideWhenUsed="1"/>
-    <w:lsdException w:name="toc 5" w:semiHidden="1" w:uiPriority="39" w:unhideWhenUsed="1"/>
-    <w:lsdException w:name="toc 6" w:semiHidden="1" w:uiPriority="39" w:unhideWhenUsed="1"/>
-    <w:lsdException w:name="toc 7" w:semiHidden="1" w:uiPriority="39" w:unhideWhenUsed="1"/>
-    <w:lsdException w:name="toc 8" w:semiHidden="1" w:uiPriority="39" w:unhideWhenUsed="1"/>
-    <w:lsdException w:name="toc 9" w:semiHidden="1" w:uiPriority="39" w:unhideWhenUsed="1"/>
-    <w:lsdException w:name="Normal Indent" w:semiHidden="1" w:unhideWhenUsed="1"/>
-    <w:lsdException w:name="footnote text" w:semiHidden="1" w:unhideWhenUsed="1"/>
-    <w:lsdException w:name="annotation text" w:semiHidden="1" w:unhideWhenUsed="1"/>
-    <w:lsdException w:name="header" w:semiHidden="1" w:unhideWhenUsed="1"/>
-    <w:lsdException w:name="footer" w:semiHidden="1" w:unhideWhenUsed="1"/>
-    <w:lsdException w:name="index heading" w:semiHidden="1" w:unhideWhenUsed="1"/>
-    <w:lsdException w:name="caption" w:semiHidden="1" w:uiPriority="35" w:unhideWhenUsed="1" w:qFormat="1"/>
-    <w:lsdException w:name="table of figures" w:semiHidden="1" w:unhideWhenUsed="1"/>
-    <w:lsdException w:name="envelope address" w:semiHidden="1" w:unhideWhenUsed="1"/>
-    <w:lsdException w:name="envelope return" w:semiHidden="1" w:unhideWhenUsed="1"/>
-    <w:lsdException w:name="footnote reference" w:semiHidden="1" w:unhideWhenUsed="1"/>
-    <w:lsdException w:name="annotation reference" w:semiHidden="1" w:unhideWhenUsed="1"/>
-    <w:lsdException w:name="line number" w:semiHidden="1" w:unhideWhenUsed="1"/>
-    <w:lsdException w:name="page number" w:semiHidden="1" w:unhideWhenUsed="1"/>
-    <w:lsdException w:name="endnote reference" w:semiHidden="1" w:unhideWhenUsed="1"/>
-    <w:lsdException w:name="endnote text" w:semiHidden="1" w:unhideWhenUsed="1"/>
-    <w:lsdException w:name="table of authorities" w:semiHidden="1" w:unhideWhenUsed="1"/>
-    <w:lsdException w:name="macro" w:semiHidden="1" w:unhideWhenUsed="1"/>
-    <w:lsdException w:name="toa heading" w:semiHidden="1" w:unhideWhenUsed="1"/>
-    <w:lsdException w:name="List" w:semiHidden="1" w:unhideWhenUsed="1"/>
-    <w:lsdException w:name="List Bullet" w:semiHidden="1" w:unhideWhenUsed="1"/>
-    <w:lsdException w:name="List Number" w:semiHidden="1" w:unhideWhenUsed="1"/>
-    <w:lsdException w:name="List 2" w:semiHidden="1" w:unhideWhenUsed="1"/>
-    <w:lsdException w:name="List 3" w:semiHidden="1" w:unhideWhenUsed="1"/>
-    <w:lsdException w:name="List 4" w:semiHidden="1" w:unhideWhenUsed="1"/>
-    <w:lsdException w:name="List 5" w:semiHidden="1" w:unhideWhenUsed="1"/>
-    <w:lsdException w:name="List Bullet 2" w:semiHidden="1" w:unhideWhenUsed="1"/>
-    <w:lsdException w:name="List Bullet 3" w:semiHidden="1" w:unhideWhenUsed="1"/>
-    <w:lsdException w:name="List Bullet 4" w:semiHidden="1" w:unhideWhenUsed="1"/>
-    <w:lsdException w:name="List Bullet 5" w:semiHidden="1" w:unhideWhenUsed="1"/>
-    <w:lsdException w:name="List Number 2" w:semiHidden="1" w:unhideWhenUsed="1"/>
-    <w:lsdException w:name="List Number 3" w:semiHidden="1" w:unhideWhenUsed="1"/>
-    <w:lsdException w:name="List Number 4" w:semiHidden="1" w:unhideWhenUsed="1"/>
-    <w:lsdException w:name="List Number 5" w:semiHidden="1" w:unhideWhenUsed="1"/>
-    <w:lsdException w:name="Title" w:uiPriority="10" w:qFormat="1"/>
-    <w:lsdException w:name="Closing" w:semiHidden="1" w:unhideWhenUsed="1"/>
-    <w:lsdException w:name="Signature" w:semiHidden="1" w:unhideWhenUsed="1"/>
-    <w:lsdException w:name="Default Paragraph Font" w:semiHidden="1" w:uiPriority="1" w:unhideWhenUsed="1"/>
-    <w:lsdException w:name="Body Text" w:semiHidden="1" w:unhideWhenUsed="1"/>
-    <w:lsdException w:name="Body Text Indent" w:semiHidden="1" w:unhideWhenUsed="1"/>
-    <w:lsdException w:name="List Continue" w:semiHidden="1" w:unhideWhenUsed="1"/>
-    <w:lsdException w:name="List Continue 2" w:semiHidden="1" w:unhideWhenUsed="1"/>
-    <w:lsdException w:name="List Continue 3" w:semiHidden="1" w:unhideWhenUsed="1"/>
-    <w:lsdException w:name="List Continue 4" w:semiHidden="1" w:unhideWhenUsed="1"/>
-    <w:lsdException w:name="List Continue 5" w:semiHidden="1" w:unhideWhenUsed="1"/>
-    <w:lsdException w:name="Message Header" w:semiHidden="1" w:unhideWhenUsed="1"/>
-    <w:lsdException w:name="Subtitle" w:uiPriority="11" w:qFormat="1"/>
-    <w:lsdException w:name="Salutation" w:semiHidden="1" w:unhideWhenUsed="1"/>
-    <w:lsdException w:name="Date" w:semiHidden="1" w:unhideWhenUsed="1"/>
-    <w:lsdException w:name="Body Text First Indent" w:semiHidden="1" w:unhideWhenUsed="1"/>
-    <w:lsdException w:name="Body Text First Indent 2" w:semiHidden="1" w:unhideWhenUsed="1"/>
-    <w:lsdException w:name="Note Heading" w:semiHidden="1" w:unhideWhenUsed="1"/>
-    <w:lsdException w:name="Body Text 2" w:semiHidden="1" w:unhideWhenUsed="1"/>
-    <w:lsdException w:name="Body Text 3" w:semiHidden="1" w:unhideWhenUsed="1"/>
-    <w:lsdException w:name="Body Text Indent 2" w:semiHidden="1" w:unhideWhenUsed="1"/>
-    <w:lsdException w:name="Body Text Indent 3" w:semiHidden="1" w:unhideWhenUsed="1"/>
-    <w:lsdException w:name="Block Text" w:semiHidden="1" w:unhideWhenUsed="1"/>
-    <w:lsdException w:name="Hyperlink" w:semiHidden="1" w:unhideWhenUsed="1"/>
-    <w:lsdException w:name="FollowedHyperlink" w:semiHidden="1" w:unhideWhenUsed="1"/>
-    <w:lsdException w:name="Strong" w:uiPriority="22" w:qFormat="1"/>
-    <w:lsdException w:name="Emphasis" w:uiPriority="20" w:qFormat="1"/>
-    <w:lsdException w:name="Document Map" w:semiHidden="1" w:unhideWhenUsed="1"/>
-    <w:lsdException w:name="Plain Text" w:semiHidden="1" w:unhideWhenUsed="1"/>
-    <w:lsdException w:name="E-mail Signature" w:semiHidden="1" w:unhideWhenUsed="1"/>
-    <w:lsdException w:name="HTML Top of Form" w:semiHidden="1" w:unhideWhenUsed="1"/>
-    <w:lsdException w:name="HTML Bottom of Form" w:semiHidden="1" w:unhideWhenUsed="1"/>
-    <w:lsdException w:name="Normal (Web)" w:semiHidden="1" w:unhideWhenUsed="1"/>
-    <w:lsdException w:name="HTML Acronym" w:semiHidden="1" w:unhideWhenUsed="1"/>
-    <w:lsdException w:name="HTML Address" w:semiHidden="1" w:unhideWhenUsed="1"/>
-    <w:lsdException w:name="HTML Cite" w:semiHidden="1" w:unhideWhenUsed="1"/>
-    <w:lsdException w:name="HTML Code" w:semiHidden="1" w:unhideWhenUsed="1"/>
-    <w:lsdException w:name="HTML Definition" w:semiHidden="1" w:unhideWhenUsed="1"/>
-    <w:lsdException w:name="HTML Keyboard" w:semiHidden="1" w:unhideWhenUsed="1"/>
-    <w:lsdException w:name="HTML Preformatted" w:semiHidden="1" w:unhideWhenUsed="1"/>
-    <w:lsdException w:name="HTML Sample" w:semiHidden="1" w:unhideWhenUsed="1"/>
-    <w:lsdException w:name="HTML Typewriter" w:semiHidden="1" w:unhideWhenUsed="1"/>
-    <w:lsdException w:name="HTML Variable" w:semiHidden="1" w:unhideWhenUsed="1"/>
-    <w:lsdException w:name="Normal Table" w:semiHidden="1" w:unhideWhenUsed="1"/>
-    <w:lsdException w:name="annotation subject" w:semiHidden="1" w:unhideWhenUsed="1"/>
-    <w:lsdException w:name="No List" w:semiHidden="1" w:unhideWhenUsed="1"/>
-    <w:lsdException w:name="Outline List 1" w:semiHidden="1" w:unhideWhenUsed="1"/>
-    <w:lsdException w:name="Outline List 2" w:semiHidden="1" w:unhideWhenUsed="1"/>
-    <w:lsdException w:name="Outline List 3" w:semiHidden="1" w:unhideWhenUsed="1"/>
-    <w:lsdException w:name="Table Simple 1" w:semiHidden="1" w:unhideWhenUsed="1"/>
-    <w:lsdException w:name="Table Simple 2" w:semiHidden="1" w:unhideWhenUsed="1"/>
-    <w:lsdException w:name="Table Simple 3" w:semiHidden="1" w:unhideWhenUsed="1"/>
-    <w:lsdException w:name="Table Classic 1" w:semiHidden="1" w:unhideWhenUsed="1"/>
-    <w:lsdException w:name="Table Classic 2" w:semiHidden="1" w:unhideWhenUsed="1"/>
-    <w:lsdException w:name="Table Classic 3" w:semiHidden="1" w:unhideWhenUsed="1"/>
-    <w:lsdException w:name="Table Classic 4" w:semiHidden="1" w:unhideWhenUsed="1"/>
-    <w:lsdException w:name="Table Colorful 1" w:semiHidden="1" w:unhideWhenUsed="1"/>
-    <w:lsdException w:name="Table Colorful 2" w:semiHidden="1" w:unhideWhenUsed="1"/>
-    <w:lsdException w:name="Table Colorful 3" w:semiHidden="1" w:unhideWhenUsed="1"/>
-    <w:lsdException w:name="Table Columns 1" w:semiHidden="1" w:unhideWhenUsed="1"/>
-    <w:lsdException w:name="Table Columns 2" w:semiHidden="1" w:unhideWhenUsed="1"/>
-    <w:lsdException w:name="Table Columns 3" w:semiHidden="1" w:unhideWhenUsed="1"/>
-    <w:lsdException w:name="Table Columns 4" w:semiHidden="1" w:unhideWhenUsed="1"/>
-    <w:lsdException w:name="Table Columns 5" w:semiHidden="1" w:unhideWhenUsed="1"/>
-    <w:lsdException w:name="Table Grid 1" w:semiHidden="1" w:unhideWhenUsed="1"/>
-    <w:lsdException w:name="Table Grid 2" w:semiHidden="1" w:unhideWhenUsed="1"/>
-    <w:lsdException w:name="Table Grid 3" w:semiHidden="1" w:unhideWhenUsed="1"/>
-    <w:lsdException w:name="Table Grid 4" w:semiHidden="1" w:unhideWhenUsed="1"/>
-    <w:lsdException w:name="Table Grid 5" w:semiHidden="1" w:unhideWhenUsed="1"/>
-    <w:lsdException w:name="Table Grid 6" w:semiHidden="1" w:unhideWhenUsed="1"/>
-    <w:lsdException w:name="Table Grid 7" w:semiHidden="1" w:unhideWhenUsed="1"/>
-    <w:lsdException w:name="Table Grid 8" w:semiHidden="1" w:unhideWhenUsed="1"/>
-    <w:lsdException w:name="Table List 1" w:semiHidden="1" w:unhideWhenUsed="1"/>
-    <w:lsdException w:name="Table List 2" w:semiHidden="1" w:unhideWhenUsed="1"/>
-    <w:lsdException w:name="Table List 3" w:semiHidden="1" w:unhideWhenUsed="1"/>
-    <w:lsdException w:name="Table List 4" w:semiHidden="1" w:unhideWhenUsed="1"/>
-    <w:lsdException w:name="Table List 5" w:semiHidden="1" w:unhideWhenUsed="1"/>
-    <w:lsdException w:name="Table List 6" w:semiHidden="1" w:unhideWhenUsed="1"/>
-    <w:lsdException w:name="Table List 7" w:semiHidden="1" w:unhideWhenUsed="1"/>
-    <w:lsdException w:name="Table List 8" w:semiHidden="1" w:unhideWhenUsed="1"/>
-    <w:lsdException w:name="Table 3D effects 1" w:semiHidden="1" w:unhideWhenUsed="1"/>
-    <w:lsdException w:name="Table 3D effects 2" w:semiHidden="1" w:unhideWhenUsed="1"/>
-    <w:lsdException w:name="Table 3D effects 3" w:semiHidden="1" w:unhideWhenUsed="1"/>
-    <w:lsdException w:name="Table Contemporary" w:semiHidden="1" w:unhideWhenUsed="1"/>
-    <w:lsdException w:name="Table Elegant" w:semiHidden="1" w:unhideWhenUsed="1"/>
-    <w:lsdException w:name="Table Professional" w:semiHidden="1" w:unhideWhenUsed="1"/>
-    <w:lsdException w:name="Table Subtle 1" w:semiHidden="1" w:unhideWhenUsed="1"/>
-    <w:lsdException w:name="Table Subtle 2" w:semiHidden="1" w:unhideWhenUsed="1"/>
-    <w:lsdException w:name="Table Web 1" w:semiHidden="1" w:unhideWhenUsed="1"/>
-    <w:lsdException w:name="Table Web 2" w:semiHidden="1" w:unhideWhenUsed="1"/>
-    <w:lsdException w:name="Table Web 3" w:semiHidden="1" w:unhideWhenUsed="1"/>
-    <w:lsdException w:name="Balloon Text" w:semiHidden="1" w:unhideWhenUsed="1"/>
-    <w:lsdException w:name="Table Grid" w:uiPriority="59"/>
-    <w:lsdException w:name="Table Theme" w:semiHidden="1" w:unhideWhenUsed="1"/>
-    <w:lsdException w:name="Placeholder Text" w:semiHidden="1"/>
-    <w:lsdException w:name="No Spacing" w:uiPriority="1" w:qFormat="1"/>
-    <w:lsdException w:name="Light Shading" w:uiPriority="60"/>
-    <w:lsdException w:name="Light List" w:uiPriority="61"/>
-    <w:lsdException w:name="Light Grid" w:uiPriority="62"/>
-    <w:lsdException w:name="Medium Shading 1" w:uiPriority="63"/>
-    <w:lsdException w:name="Medium Shading 2" w:uiPriority="64"/>
-    <w:lsdException w:name="Medium List 1" w:uiPriority="65"/>
-    <w:lsdException w:name="Medium List 2" w:uiPriority="66"/>
-    <w:lsdException w:name="Medium Grid 1" w:uiPriority="67"/>
-    <w:lsdException w:name="Medium Grid 2" w:uiPriority="68"/>
-    <w:lsdException w:name="Medium Grid 3" w:uiPriority="69"/>
-    <w:lsdException w:name="Dark List" w:uiPriority="70"/>
-    <w:lsdException w:name="Colorful Shading" w:uiPriority="71"/>
-    <w:lsdException w:name="Colorful List" w:uiPriority="72"/>
-    <w:lsdException w:name="Colorful Grid" w:uiPriority="73"/>
-    <w:lsdException w:name="Light Shading Accent 1" w:uiPriority="60"/>
-    <w:lsdException w:name="Light List Accent 1" w:uiPriority="61"/>
-    <w:lsdException w:name="Light Grid Accent 1" w:uiPriority="62"/>
-    <w:lsdException w:name="Medium Shading 1 Accent 1" w:uiPriority="63"/>
-    <w:lsdException w:name="Medium Shading 2 Accent 1" w:uiPriority="64"/>
-    <w:lsdException w:name="Medium List 1 Accent 1" w:uiPriority="65"/>
-    <w:lsdException w:name="Revision" w:semiHidden="1"/>
-    <w:lsdException w:name="List Paragraph" w:uiPriority="34" w:qFormat="1"/>
-    <w:lsdException w:name="Quote" w:uiPriority="29" w:qFormat="1"/>
-    <w:lsdException w:name="Intense Quote" w:uiPriority="30" w:qFormat="1"/>
-    <w:lsdException w:name="Medium List 2 Accent 1" w:uiPriority="66"/>
-    <w:lsdException w:name="Medium Grid 1 Accent 1" w:uiPriority="67"/>
-    <w:lsdException w:name="Medium Grid 2 Accent 1" w:uiPriority="68"/>
-    <w:lsdException w:name="Medium Grid 3 Accent 1" w:uiPriority="69"/>
-    <w:lsdException w:name="Dark List Accent 1" w:uiPriority="70"/>
-    <w:lsdException w:name="Colorful Shading Accent 1" w:uiPriority="71"/>
-    <w:lsdException w:name="Colorful List Accent 1" w:uiPriority="72"/>
-    <w:lsdException w:name="Colorful Grid Accent 1" w:uiPriority="73"/>
-    <w:lsdException w:name="Light Shading Accent 2" w:uiPriority="60"/>
-    <w:lsdException w:name="Light List Accent 2" w:uiPriority="61"/>
-    <w:lsdException w:name="Light Grid Accent 2" w:uiPriority="62"/>
-    <w:lsdException w:name="Medium Shading 1 Accent 2" w:uiPriority="63"/>
-    <w:lsdException w:name="Medium Shading 2 Accent 2" w:uiPriority="64"/>
-    <w:lsdException w:name="Medium List 1 Accent 2" w:uiPriority="65"/>
-    <w:lsdException w:name="Medium List 2 Accent 2" w:uiPriority="66"/>
-    <w:lsdException w:name="Medium Grid 1 Accent 2" w:uiPriority="67"/>
-    <w:lsdException w:name="Medium Grid 2 Accent 2" w:uiPriority="68"/>
-    <w:lsdException w:name="Medium Grid 3 Accent 2" w:uiPriority="69"/>
-    <w:lsdException w:name="Dark List Accent 2" w:uiPriority="70"/>
-    <w:lsdException w:name="Colorful Shading Accent 2" w:uiPriority="71"/>
-    <w:lsdException w:name="Colorful List Accent 2" w:uiPriority="72"/>
-    <w:lsdException w:name="Colorful Grid Accent 2" w:uiPriority="73"/>
-    <w:lsdException w:name="Light Shading Accent 3" w:uiPriority="60"/>
-    <w:lsdException w:name="Light List Accent 3" w:uiPriority="61"/>
-    <w:lsdException w:name="Light Grid Accent 3" w:uiPriority="62"/>
-    <w:lsdException w:name="Medium Shading 1 Accent 3" w:uiPriority="63"/>
-    <w:lsdException w:name="Medium Shading 2 Accent 3" w:uiPriority="64"/>
-    <w:lsdException w:name="Medium List 1 Accent 3" w:uiPriority="65"/>
-    <w:lsdException w:name="Medium List 2 Accent 3" w:uiPriority="66"/>
-    <w:lsdException w:name="Medium Grid 1 Accent 3" w:uiPriority="67"/>
-    <w:lsdException w:name="Medium Grid 2 Accent 3" w:uiPriority="68"/>
-    <w:lsdException w:name="Medium Grid 3 Accent 3" w:uiPriority="69"/>
-    <w:lsdException w:name="Dark List Accent 3" w:uiPriority="70"/>
-    <w:lsdException w:name="Colorful Shading Accent 3" w:uiPriority="71"/>
-    <w:lsdException w:name="Colorful List Accent 3" w:uiPriority="72"/>
-    <w:lsdException w:name="Colorful Grid Accent 3" w:uiPriority="73"/>
-    <w:lsdException w:name="Light Shading Accent 4" w:uiPriority="60"/>
-    <w:lsdException w:name="Light List Accent 4" w:uiPriority="61"/>
-    <w:lsdException w:name="Light Grid Accent 4" w:uiPriority="62"/>
-    <w:lsdException w:name="Medium Shading 1 Accent 4" w:uiPriority="63"/>
-    <w:lsdException w:name="Medium Shading 2 Accent 4" w:uiPriority="64"/>
-    <w:lsdException w:name="Medium List 1 Accent 4" w:uiPriority="65"/>
-    <w:lsdException w:name="Medium List 2 Accent 4" w:uiPriority="66"/>
-    <w:lsdException w:name="Medium Grid 1 Accent 4" w:uiPriority="67"/>
-    <w:lsdException w:name="Medium Grid 2 Accent 4" w:uiPriority="68"/>
-    <w:lsdException w:name="Medium Grid 3 Accent 4" w:uiPriority="69"/>
-    <w:lsdException w:name="Dark List Accent 4" w:uiPriority="70"/>
-    <w:lsdException w:name="Colorful Shading Accent 4" w:uiPriority="71"/>
-    <w:lsdException w:name="Colorful List Accent 4" w:uiPriority="72"/>
-    <w:lsdException w:name="Colorful Grid Accent 4" w:uiPriority="73"/>
-    <w:lsdException w:name="Light Shading Accent 5" w:uiPriority="60"/>
-    <w:lsdException w:name="Light List Accent 5" w:uiPriority="61"/>
-    <w:lsdException w:name="Light Grid Accent 5" w:uiPriority="62"/>
-    <w:lsdException w:name="Medium Shading 1 Accent 5" w:uiPriority="63"/>
-    <w:lsdException w:name="Medium Shading 2 Accent 5" w:uiPriority="64"/>
-    <w:lsdException w:name="Medium List 1 Accent 5" w:uiPriority="65"/>
-    <w:lsdException w:name="Medium List 2 Accent 5" w:uiPriority="66"/>
-    <w:lsdException w:name="Medium Grid 1 Accent 5" w:uiPriority="67"/>
-    <w:lsdException w:name="Medium Grid 2 Accent 5" w:uiPriority="68"/>
-    <w:lsdException w:name="Medium Grid 3 Accent 5" w:uiPriority="69"/>
-    <w:lsdException w:name="Dark List Accent 5" w:uiPriority="70"/>
-    <w:lsdException w:name="Colorful Shading Accent 5" w:uiPriority="71"/>
-    <w:lsdException w:name="Colorful List Accent 5" w:uiPriority="72"/>
-    <w:lsdException w:name="Colorful Grid Accent 5" w:uiPriority="73"/>
-    <w:lsdException w:name="Light Shading Accent 6" w:uiPriority="60"/>
-    <w:lsdException w:name="Light List Accent 6" w:uiPriority="61"/>
-    <w:lsdException w:name="Light Grid Accent 6" w:uiPriority="62"/>
-    <w:lsdException w:name="Medium Shading 1 Accent 6" w:uiPriority="63"/>
-    <w:lsdException w:name="Medium Shading 2 Accent 6" w:uiPriority="64"/>
-    <w:lsdException w:name="Medium List 1 Accent 6" w:uiPriority="65"/>
-    <w:lsdException w:name="Medium List 2 Accent 6" w:uiPriority="66"/>
-    <w:lsdException w:name="Medium Grid 1 Accent 6" w:uiPriority="67"/>
-    <w:lsdException w:name="Medium Grid 2 Accent 6" w:uiPriority="68"/>
-    <w:lsdException w:name="Medium Grid 3 Accent 6" w:uiPriority="69"/>
-    <w:lsdException w:name="Dark List Accent 6" w:uiPriority="70"/>
-    <w:lsdException w:name="Colorful Shading Accent 6" w:uiPriority="71"/>
-    <w:lsdException w:name="Colorful List Accent 6" w:uiPriority="72"/>
-    <w:lsdException w:name="Colorful Grid Accent 6" w:uiPriority="73"/>
-    <w:lsdException w:name="Subtle Emphasis" w:uiPriority="19" w:qFormat="1"/>
-    <w:lsdException w:name="Intense Emphasis" w:uiPriority="21" w:qFormat="1"/>
-    <w:lsdException w:name="Subtle Reference" w:uiPriority="31" w:qFormat="1"/>
-    <w:lsdException w:name="Intense Reference" w:uiPriority="32" w:qFormat="1"/>
-    <w:lsdException w:name="Book Title" w:uiPriority="33" w:qFormat="1"/>
-    <w:lsdException w:name="Bibliography" w:semiHidden="1" w:uiPriority="37" w:unhideWhenUsed="1"/>
-    <w:lsdException w:name="TOC Heading" w:semiHidden="1" w:uiPriority="39" w:unhideWhenUsed="1" w:qFormat="1"/>
-    <w:lsdException w:name="Plain Table 1" w:uiPriority="41"/>
-    <w:lsdException w:name="Plain Table 2" w:uiPriority="42"/>
-    <w:lsdException w:name="Plain Table 3" w:uiPriority="43"/>
-    <w:lsdException w:name="Plain Table 4" w:uiPriority="44"/>
-    <w:lsdException w:name="Plain Table 5" w:uiPriority="45"/>
-    <w:lsdException w:name="Grid Table Light" w:uiPriority="40"/>
-    <w:lsdException w:name="Grid Table 1 Light" w:uiPriority="46"/>
-    <w:lsdException w:name="Grid Table 2" w:uiPriority="47"/>
-    <w:lsdException w:name="Grid Table 3" w:uiPriority="48"/>
-    <w:lsdException w:name="Grid Table 4" w:uiPriority="49"/>
-    <w:lsdException w:name="Grid Table 5 Dark" w:uiPriority="50"/>
-    <w:lsdException w:name="Grid Table 6 Colorful" w:uiPriority="51"/>
-    <w:lsdException w:name="Grid Table 7 Colorful" w:uiPriority="52"/>
-    <w:lsdException w:name="Grid Table 1 Light Accent 1" w:uiPriority="46"/>
-    <w:lsdException w:name="Grid Table 2 Accent 1" w:uiPriority="47"/>
-    <w:lsdException w:name="Grid Table 3 Accent 1" w:uiPriority="48"/>
-    <w:lsdException w:name="Grid Table 4 Accent 1" w:uiPriority="49"/>
-    <w:lsdException w:name="Grid Table 5 Dark Accent 1" w:uiPriority="50"/>
-    <w:lsdException w:name="Grid Table 6 Colorful Accent 1" w:uiPriority="51"/>
-    <w:lsdException w:name="Grid Table 7 Colorful Accent 1" w:uiPriority="52"/>
-    <w:lsdException w:name="Grid Table 1 Light Accent 2" w:uiPriority="46"/>
-    <w:lsdException w:name="Grid Table 2 Accent 2" w:uiPriority="47"/>
-    <w:lsdException w:name="Grid Table 3 Accent 2" w:uiPriority="48"/>
-    <w:lsdException w:name="Grid Table 4 Accent 2" w:uiPriority="49"/>
-    <w:lsdException w:name="Grid Table 5 Dark Accent 2" w:uiPriority="50"/>
-    <w:lsdException w:name="Grid Table 6 Colorful Accent 2" w:uiPriority="51"/>
-    <w:lsdException w:name="Grid Table 7 Colorful Accent 2" w:uiPriority="52"/>
-    <w:lsdException w:name="Grid Table 1 Light Accent 3" w:uiPriority="46"/>
-    <w:lsdException w:name="Grid Table 2 Accent 3" w:uiPriority="47"/>
-    <w:lsdException w:name="Grid Table 3 Accent 3" w:uiPriority="48"/>
-    <w:lsdException w:name="Grid Table 4 Accent 3" w:uiPriority="49"/>
-    <w:lsdException w:name="Grid Table 5 Dark Accent 3" w:uiPriority="50"/>
-    <w:lsdException w:name="Grid Table 6 Colorful Accent 3" w:uiPriority="51"/>
-    <w:lsdException w:name="Grid Table 7 Colorful Accent 3" w:uiPriority="52"/>
-    <w:lsdException w:name="Grid Table 1 Light Accent 4" w:uiPriority="46"/>
-    <w:lsdException w:name="Grid Table 2 Accent 4" w:uiPriority="47"/>
-    <w:lsdException w:name="Grid Table 3 Accent 4" w:uiPriority="48"/>
-    <w:lsdException w:name="Grid Table 4 Accent 4" w:uiPriority="49"/>
-    <w:lsdException w:name="Grid Table 5 Dark Accent 4" w:uiPriority="50"/>
-    <w:lsdException w:name="Grid Table 6 Colorful Accent 4" w:uiPriority="51"/>
-    <w:lsdException w:name="Grid Table 7 Colorful Accent 4" w:uiPriority="52"/>
-    <w:lsdException w:name="Grid Table 1 Light Accent 5" w:uiPriority="46"/>
-    <w:lsdException w:name="Grid Table 2 Accent 5" w:uiPriority="47"/>
-    <w:lsdException w:name="Grid Table 3 Accent 5" w:uiPriority="48"/>
-    <w:lsdException w:name="Grid Table 4 Accent 5" w:uiPriority="49"/>
-    <w:lsdException w:name="Grid Table 5 Dark Accent 5" w:uiPriority="50"/>
-    <w:lsdException w:name="Grid Table 6 Colorful Accent 5" w:uiPriority="51"/>
-    <w:lsdException w:name="Grid Table 7 Colorful Accent 5" w:uiPriority="52"/>
-    <w:lsdException w:name="Grid Table 1 Light Accent 6" w:uiPriority="46"/>
-    <w:lsdException w:name="Grid Table 2 Accent 6" w:uiPriority="47"/>
-    <w:lsdException w:name="Grid Table 3 Accent 6" w:uiPriority="48"/>
-    <w:lsdException w:name="Grid Table 4 Accent 6" w:uiPriority="49"/>
-    <w:lsdException w:name="Grid Table 5 Dark Accent 6" w:uiPriority="50"/>
-    <w:lsdException w:name="Grid Table 6 Colorful Accent 6" w:uiPriority="51"/>
-    <w:lsdException w:name="Grid Table 7 Colorful Accent 6" w:uiPriority="52"/>
-    <w:lsdException w:name="List Table 1 Light" w:uiPriority="46"/>
-    <w:lsdException w:name="List Table 2" w:uiPriority="47"/>
-    <w:lsdException w:name="List Table 3" w:uiPriority="48"/>
-    <w:lsdException w:name="List Table 4" w:uiPriority="49"/>
-    <w:lsdException w:name="List Table 5 Dark" w:uiPriority="50"/>
-    <w:lsdException w:name="List Table 6 Colorful" w:uiPriority="51"/>
-    <w:lsdException w:name="List Table 7 Colorful" w:uiPriority="52"/>
-    <w:lsdException w:name="List Table 1 Light Accent 1" w:uiPriority="46"/>
-    <w:lsdException w:name="List Table 2 Accent 1" w:uiPriority="47"/>
-    <w:lsdException w:name="List Table 3 Accent 1" w:uiPriority="48"/>
-    <w:lsdException w:name="List Table 4 Accent 1" w:uiPriority="49"/>
-    <w:lsdException w:name="List Table 5 Dark Accent 1" w:uiPriority="50"/>
-    <w:lsdException w:name="List Table 6 Colorful Accent 1" w:uiPriority="51"/>
-    <w:lsdException w:name="List Table 7 Colorful Accent 1" w:uiPriority="52"/>
-    <w:lsdException w:name="List Table 1 Light Accent 2" w:uiPriority="46"/>
-    <w:lsdException w:name="List Table 2 Accent 2" w:uiPriority="47"/>
-    <w:lsdException w:name="List Table 3 Accent 2" w:uiPriority="48"/>
-    <w:lsdException w:name="List Table 4 Accent 2" w:uiPriority="49"/>
-    <w:lsdException w:name="List Table 5 Dark Accent 2" w:uiPriority="50"/>
-    <w:lsdException w:name="List Table 6 Colorful Accent 2" w:uiPriority="51"/>
-    <w:lsdException w:name="List Table 7 Colorful Accent 2" w:uiPriority="52"/>
-    <w:lsdException w:name="List Table 1 Light Accent 3" w:uiPriority="46"/>
-    <w:lsdException w:name="List Table 2 Accent 3" w:uiPriority="47"/>
-    <w:lsdException w:name="List Table 3 Accent 3" w:uiPriority="48"/>
-    <w:lsdException w:name="List Table 4 Accent 3" w:uiPriority="49"/>
-    <w:lsdException w:name="List Table 5 Dark Accent 3" w:uiPriority="50"/>
-    <w:lsdException w:name="List Table 6 Colorful Accent 3" w:uiPriority="51"/>
-    <w:lsdException w:name="List Table 7 Colorful Accent 3" w:uiPriority="52"/>
-    <w:lsdException w:name="List Table 1 Light Accent 4" w:uiPriority="46"/>
-    <w:lsdException w:name="List Table 2 Accent 4" w:uiPriority="47"/>
-    <w:lsdException w:name="List Table 3 Accent 4" w:uiPriority="48"/>
-    <w:lsdException w:name="List Table 4 Accent 4" w:uiPriority="49"/>
-    <w:lsdException w:name="List Table 5 Dark Accent 4" w:uiPriority="50"/>
-    <w:lsdException w:name="List Table 6 Colorful Accent 4" w:uiPriority="51"/>
-    <w:lsdException w:name="List Table 7 Colorful Accent 4" w:uiPriority="52"/>
-    <w:lsdException w:name="List Table 1 Light Accent 5" w:uiPriority="46"/>
-    <w:lsdException w:name="List Table 2 Accent 5" w:uiPriority="47"/>
-    <w:lsdException w:name="List Table 3 Accent 5" w:uiPriority="48"/>
-    <w:lsdException w:name="List Table 4 Accent 5" w:uiPriority="49"/>
-    <w:lsdException w:name="List Table 5 Dark Accent 5" w:uiPriority="50"/>
-    <w:lsdException w:name="List Table 6 Colorful Accent 5" w:uiPriority="51"/>
-    <w:lsdException w:name="List Table 7 Colorful Accent 5" w:uiPriority="52"/>
-    <w:lsdException w:name="List Table 1 Light Accent 6" w:uiPriority="46"/>
-    <w:lsdException w:name="List Table 2 Accent 6" w:uiPriority="47"/>
-    <w:lsdException w:name="List Table 3 Accent 6" w:uiPriority="48"/>
-    <w:lsdException w:name="List Table 4 Accent 6" w:uiPriority="49"/>
-    <w:lsdException w:name="List Table 5 Dark Accent 6" w:uiPriority="50"/>
-    <w:lsdException w:name="List Table 6 Colorful Accent 6" w:uiPriority="51"/>
-    <w:lsdException w:name="List Table 7 Colorful Accent 6" w:uiPriority="52"/>
+  <w:latentStyles w:defLockedState="0" w:defUIPriority="99" w:defSemiHidden="1" w:defUnhideWhenUsed="1" w:defQFormat="0" w:count="267">
+    <w:lsdException w:name="Normal" w:semiHidden="0" w:uiPriority="0" w:unhideWhenUsed="0" w:qFormat="1"/>
+    <w:lsdException w:name="heading 1" w:semiHidden="0" w:uiPriority="9" w:unhideWhenUsed="0" w:qFormat="1"/>
+    <w:lsdException w:name="heading 2" w:uiPriority="9" w:qFormat="1"/>
+    <w:lsdException w:name="heading 3" w:uiPriority="9" w:qFormat="1"/>
+    <w:lsdException w:name="heading 4" w:uiPriority="9" w:qFormat="1"/>
+    <w:lsdException w:name="heading 5" w:uiPriority="9" w:qFormat="1"/>
+    <w:lsdException w:name="heading 6" w:uiPriority="9" w:qFormat="1"/>
+    <w:lsdException w:name="heading 7" w:uiPriority="9" w:qFormat="1"/>
+    <w:lsdException w:name="heading 8" w:uiPriority="9" w:qFormat="1"/>
+    <w:lsdException w:name="heading 9" w:uiPriority="9" w:qFormat="1"/>
+    <w:lsdException w:name="toc 1" w:uiPriority="39"/>
+    <w:lsdException w:name="toc 2" w:uiPriority="39"/>
+    <w:lsdException w:name="toc 3" w:uiPriority="39"/>
+    <w:lsdException w:name="toc 4" w:uiPriority="39"/>
+    <w:lsdException w:name="toc 5" w:uiPriority="39"/>
+    <w:lsdException w:name="toc 6" w:uiPriority="39"/>
+    <w:lsdException w:name="toc 7" w:uiPriority="39"/>
+    <w:lsdException w:name="toc 8" w:uiPriority="39"/>
+    <w:lsdException w:name="toc 9" w:uiPriority="39"/>
+    <w:lsdException w:name="caption" w:uiPriority="35" w:qFormat="1"/>
+    <w:lsdException w:name="Title" w:semiHidden="0" w:uiPriority="10" w:unhideWhenUsed="0" w:qFormat="1"/>
+    <w:lsdException w:name="Default Paragraph Font" w:uiPriority="1"/>
+    <w:lsdException w:name="Subtitle" w:semiHidden="0" w:uiPriority="11" w:unhideWhenUsed="0" w:qFormat="1"/>
+    <w:lsdException w:name="Strong" w:semiHidden="0" w:uiPriority="22" w:unhideWhenUsed="0" w:qFormat="1"/>
+    <w:lsdException w:name="Emphasis" w:semiHidden="0" w:uiPriority="20" w:unhideWhenUsed="0" w:qFormat="1"/>
+    <w:lsdException w:name="Table Grid" w:semiHidden="0" w:uiPriority="59" w:unhideWhenUsed="0"/>
+    <w:lsdException w:name="Placeholder Text" w:unhideWhenUsed="0"/>
+    <w:lsdException w:name="No Spacing" w:semiHidden="0" w:uiPriority="1" w:unhideWhenUsed="0" w:qFormat="1"/>
+    <w:lsdException w:name="Light Shading" w:semiHidden="0" w:uiPriority="60" w:unhideWhenUsed="0"/>
+    <w:lsdException w:name="Light List" w:semiHidden="0" w:uiPriority="61" w:unhideWhenUsed="0"/>
+    <w:lsdException w:name="Light Grid" w:semiHidden="0" w:uiPriority="62" w:unhideWhenUsed="0"/>
+    <w:lsdException w:name="Medium Shading 1" w:semiHidden="0" w:uiPriority="63" w:unhideWhenUsed="0"/>
+    <w:lsdException w:name="Medium Shading 2" w:semiHidden="0" w:uiPriority="64" w:unhideWhenUsed="0"/>
+    <w:lsdException w:name="Medium List 1" w:semiHidden="0" w:uiPriority="65" w:unhideWhenUsed="0"/>
+    <w:lsdException w:name="Medium List 2" w:semiHidden="0" w:uiPriority="66" w:unhideWhenUsed="0"/>
+    <w:lsdException w:name="Medium Grid 1" w:semiHidden="0" w:uiPriority="67" w:unhideWhenUsed="0"/>
+    <w:lsdException w:name="Medium Grid 2" w:semiHidden="0" w:uiPriority="68" w:unhideWhenUsed="0"/>
+    <w:lsdException w:name="Medium Grid 3" w:semiHidden="0" w:uiPriority="69" w:unhideWhenUsed="0"/>
+    <w:lsdException w:name="Dark List" w:semiHidden="0" w:uiPriority="70" w:unhideWhenUsed="0"/>
+    <w:lsdException w:name="Colorful Shading" w:semiHidden="0" w:uiPriority="71" w:unhideWhenUsed="0"/>
+    <w:lsdException w:name="Colorful List" w:semiHidden="0" w:uiPriority="72" w:unhideWhenUsed="0"/>
+    <w:lsdException w:name="Colorful Grid" w:semiHidden="0" w:uiPriority="73" w:unhideWhenUsed="0"/>
+    <w:lsdException w:name="Light Shading Accent 1" w:semiHidden="0" w:uiPriority="60" w:unhideWhenUsed="0"/>
+    <w:lsdException w:name="Light List Accent 1" w:semiHidden="0" w:uiPriority="61" w:unhideWhenUsed="0"/>
+    <w:lsdException w:name="Light Grid Accent 1" w:semiHidden="0" w:uiPriority="62" w:unhideWhenUsed="0"/>
+    <w:lsdException w:name="Medium Shading 1 Accent 1" w:semiHidden="0" w:uiPriority="63" w:unhideWhenUsed="0"/>
+    <w:lsdException w:name="Medium Shading 2 Accent 1" w:semiHidden="0" w:uiPriority="64" w:unhideWhenUsed="0"/>
+    <w:lsdException w:name="Medium List 1 Accent 1" w:semiHidden="0" w:uiPriority="65" w:unhideWhenUsed="0"/>
+    <w:lsdException w:name="Revision" w:unhideWhenUsed="0"/>
+    <w:lsdException w:name="List Paragraph" w:semiHidden="0" w:uiPriority="34" w:unhideWhenUsed="0" w:qFormat="1"/>
+    <w:lsdException w:name="Quote" w:semiHidden="0" w:uiPriority="29" w:unhideWhenUsed="0" w:qFormat="1"/>
+    <w:lsdException w:name="Intense Quote" w:semiHidden="0" w:uiPriority="30" w:unhideWhenUsed="0" w:qFormat="1"/>
+    <w:lsdException w:name="Medium List 2 Accent 1" w:semiHidden="0" w:uiPriority="66" w:unhideWhenUsed="0"/>
+    <w:lsdException w:name="Medium Grid 1 Accent 1" w:semiHidden="0" w:uiPriority="67" w:unhideWhenUsed="0"/>
+    <w:lsdException w:name="Medium Grid 2 Accent 1" w:semiHidden="0" w:uiPriority="68" w:unhideWhenUsed="0"/>
+    <w:lsdException w:name="Medium Grid 3 Accent 1" w:semiHidden="0" w:uiPriority="69" w:unhideWhenUsed="0"/>
+    <w:lsdException w:name="Dark List Accent 1" w:semiHidden="0" w:uiPriority="70" w:unhideWhenUsed="0"/>
+    <w:lsdException w:name="Colorful Shading Accent 1" w:semiHidden="0" w:uiPriority="71" w:unhideWhenUsed="0"/>
+    <w:lsdException w:name="Colorful List Accent 1" w:semiHidden="0" w:uiPriority="72" w:unhideWhenUsed="0"/>
+    <w:lsdException w:name="Colorful Grid Accent 1" w:semiHidden="0" w:uiPriority="73" w:unhideWhenUsed="0"/>
+    <w:lsdException w:name="Light Shading Accent 2" w:semiHidden="0" w:uiPriority="60" w:unhideWhenUsed="0"/>
+    <w:lsdException w:name="Light List Accent 2" w:semiHidden="0" w:uiPriority="61" w:unhideWhenUsed="0"/>
+    <w:lsdException w:name="Light Grid Accent 2" w:semiHidden="0" w:uiPriority="62" w:unhideWhenUsed="0"/>
+    <w:lsdException w:name="Medium Shading 1 Accent 2" w:semiHidden="0" w:uiPriority="63" w:unhideWhenUsed="0"/>
+    <w:lsdException w:name="Medium Shading 2 Accent 2" w:semiHidden="0" w:uiPriority="64" w:unhideWhenUsed="0"/>
+    <w:lsdException w:name="Medium List 1 Accent 2" w:semiHidden="0" w:uiPriority="65" w:unhideWhenUsed="0"/>
+    <w:lsdException w:name="Medium List 2 Accent 2" w:semiHidden="0" w:uiPriority="66" w:unhideWhenUsed="0"/>
+    <w:lsdException w:name="Medium Grid 1 Accent 2" w:semiHidden="0" w:uiPriority="67" w:unhideWhenUsed="0"/>
+    <w:lsdException w:name="Medium Grid 2 Accent 2" w:semiHidden="0" w:uiPriority="68" w:unhideWhenUsed="0"/>
+    <w:lsdException w:name="Medium Grid 3 Accent 2" w:semiHidden="0" w:uiPriority="69" w:unhideWhenUsed="0"/>
+    <w:lsdException w:name="Dark List Accent 2" w:semiHidden="0" w:uiPriority="70" w:unhideWhenUsed="0"/>
+    <w:lsdException w:name="Colorful Shading Accent 2" w:semiHidden="0" w:uiPriority="71" w:unhideWhenUsed="0"/>
+    <w:lsdException w:name="Colorful List Accent 2" w:semiHidden="0" w:uiPriority="72" w:unhideWhenUsed="0"/>
+    <w:lsdException w:name="Colorful Grid Accent 2" w:semiHidden="0" w:uiPriority="73" w:unhideWhenUsed="0"/>
+    <w:lsdException w:name="Light Shading Accent 3" w:semiHidden="0" w:uiPriority="60" w:unhideWhenUsed="0"/>
+    <w:lsdException w:name="Light List Accent 3" w:semiHidden="0" w:uiPriority="61" w:unhideWhenUsed="0"/>
+    <w:lsdException w:name="Light Grid Accent 3" w:semiHidden="0" w:uiPriority="62" w:unhideWhenUsed="0"/>
+    <w:lsdException w:name="Medium Shading 1 Accent 3" w:semiHidden="0" w:uiPriority="63" w:unhideWhenUsed="0"/>
+    <w:lsdException w:name="Medium Shading 2 Accent 3" w:semiHidden="0" w:uiPriority="64" w:unhideWhenUsed="0"/>
+    <w:lsdException w:name="Medium List 1 Accent 3" w:semiHidden="0" w:uiPriority="65" w:unhideWhenUsed="0"/>
+    <w:lsdException w:name="Medium List 2 Accent 3" w:semiHidden="0" w:uiPriority="66" w:unhideWhenUsed="0"/>
+    <w:lsdException w:name="Medium Grid 1 Accent 3" w:semiHidden="0" w:uiPriority="67" w:unhideWhenUsed="0"/>
+    <w:lsdException w:name="Medium Grid 2 Accent 3" w:semiHidden="0" w:uiPriority="68" w:unhideWhenUsed="0"/>
+    <w:lsdException w:name="Medium Grid 3 Accent 3" w:semiHidden="0" w:uiPriority="69" w:unhideWhenUsed="0"/>
+    <w:lsdException w:name="Dark List Accent 3" w:semiHidden="0" w:uiPriority="70" w:unhideWhenUsed="0"/>
+    <w:lsdException w:name="Colorful Shading Accent 3" w:semiHidden="0" w:uiPriority="71" w:unhideWhenUsed="0"/>
+    <w:lsdException w:name="Colorful List Accent 3" w:semiHidden="0" w:uiPriority="72" w:unhideWhenUsed="0"/>
+    <w:lsdException w:name="Colorful Grid Accent 3" w:semiHidden="0" w:uiPriority="73" w:unhideWhenUsed="0"/>
+    <w:lsdException w:name="Light Shading Accent 4" w:semiHidden="0" w:uiPriority="60" w:unhideWhenUsed="0"/>
+    <w:lsdException w:name="Light List Accent 4" w:semiHidden="0" w:uiPriority="61" w:unhideWhenUsed="0"/>
+    <w:lsdException w:name="Light Grid Accent 4" w:semiHidden="0" w:uiPriority="62" w:unhideWhenUsed="0"/>
+    <w:lsdException w:name="Medium Shading 1 Accent 4" w:semiHidden="0" w:uiPriority="63" w:unhideWhenUsed="0"/>
+    <w:lsdException w:name="Medium Shading 2 Accent 4" w:semiHidden="0" w:uiPriority="64" w:unhideWhenUsed="0"/>
+    <w:lsdException w:name="Medium List 1 Accent 4" w:semiHidden="0" w:uiPriority="65" w:unhideWhenUsed="0"/>
+    <w:lsdException w:name="Medium List 2 Accent 4" w:semiHidden="0" w:uiPriority="66" w:unhideWhenUsed="0"/>
+    <w:lsdException w:name="Medium Grid 1 Accent 4" w:semiHidden="0" w:uiPriority="67" w:unhideWhenUsed="0"/>
+    <w:lsdException w:name="Medium Grid 2 Accent 4" w:semiHidden="0" w:uiPriority="68" w:unhideWhenUsed="0"/>
+    <w:lsdException w:name="Medium Grid 3 Accent 4" w:semiHidden="0" w:uiPriority="69" w:unhideWhenUsed="0"/>
+    <w:lsdException w:name="Dark List Accent 4" w:semiHidden="0" w:uiPriority="70" w:unhideWhenUsed="0"/>
+    <w:lsdException w:name="Colorful Shading Accent 4" w:semiHidden="0" w:uiPriority="71" w:unhideWhenUsed="0"/>
+    <w:lsdException w:name="Colorful List Accent 4" w:semiHidden="0" w:uiPriority="72" w:unhideWhenUsed="0"/>
+    <w:lsdException w:name="Colorful Grid Accent 4" w:semiHidden="0" w:uiPriority="73" w:unhideWhenUsed="0"/>
+    <w:lsdException w:name="Light Shading Accent 5" w:semiHidden="0" w:uiPriority="60" w:unhideWhenUsed="0"/>
+    <w:lsdException w:name="Light List Accent 5" w:semiHidden="0" w:uiPriority="61" w:unhideWhenUsed="0"/>
+    <w:lsdException w:name="Light Grid Accent 5" w:semiHidden="0" w:uiPriority="62" w:unhideWhenUsed="0"/>
+    <w:lsdException w:name="Medium Shading 1 Accent 5" w:semiHidden="0" w:uiPriority="63" w:unhideWhenUsed="0"/>
+    <w:lsdException w:name="Medium Shading 2 Accent 5" w:semiHidden="0" w:uiPriority="64" w:unhideWhenUsed="0"/>
+    <w:lsdException w:name="Medium List 1 Accent 5" w:semiHidden="0" w:uiPriority="65" w:unhideWhenUsed="0"/>
+    <w:lsdException w:name="Medium List 2 Accent 5" w:semiHidden="0" w:uiPriority="66" w:unhideWhenUsed="0"/>
+    <w:lsdException w:name="Medium Grid 1 Accent 5" w:semiHidden="0" w:uiPriority="67" w:unhideWhenUsed="0"/>
+    <w:lsdException w:name="Medium Grid 2 Accent 5" w:semiHidden="0" w:uiPriority="68" w:unhideWhenUsed="0"/>
+    <w:lsdException w:name="Medium Grid 3 Accent 5" w:semiHidden="0" w:uiPriority="69" w:unhideWhenUsed="0"/>
+    <w:lsdException w:name="Dark List Accent 5" w:semiHidden="0" w:uiPriority="70" w:unhideWhenUsed="0"/>
+    <w:lsdException w:name="Colorful Shading Accent 5" w:semiHidden="0" w:uiPriority="71" w:unhideWhenUsed="0"/>
+    <w:lsdException w:name="Colorful List Accent 5" w:semiHidden="0" w:uiPriority="72" w:unhideWhenUsed="0"/>
+    <w:lsdException w:name="Colorful Grid Accent 5" w:semiHidden="0" w:uiPriority="73" w:unhideWhenUsed="0"/>
+    <w:lsdException w:name="Light Shading Accent 6" w:semiHidden="0" w:uiPriority="60" w:unhideWhenUsed="0"/>
+    <w:lsdException w:name="Light List Accent 6" w:semiHidden="0" w:uiPriority="61" w:unhideWhenUsed="0"/>
+    <w:lsdException w:name="Light Grid Accent 6" w:semiHidden="0" w:uiPriority="62" w:unhideWhenUsed="0"/>
+    <w:lsdException w:name="Medium Shading 1 Accent 6" w:semiHidden="0" w:uiPriority="63" w:unhideWhenUsed="0"/>
+    <w:lsdException w:name="Medium Shading 2 Accent 6" w:semiHidden="0" w:uiPriority="64" w:unhideWhenUsed="0"/>
+    <w:lsdException w:name="Medium List 1 Accent 6" w:semiHidden="0" w:uiPriority="65" w:unhideWhenUsed="0"/>
+    <w:lsdException w:name="Medium List 2 Accent 6" w:semiHidden="0" w:uiPriority="66" w:unhideWhenUsed="0"/>
+    <w:lsdException w:name="Medium Grid 1 Accent 6" w:semiHidden="0" w:uiPriority="67" w:unhideWhenUsed="0"/>
+    <w:lsdException w:name="Medium Grid 2 Accent 6" w:semiHidden="0" w:uiPriority="68" w:unhideWhenUsed="0"/>
+    <w:lsdException w:name="Medium Grid 3 Accent 6" w:semiHidden="0" w:uiPriority="69" w:unhideWhenUsed="0"/>
+    <w:lsdException w:name="Dark List Accent 6" w:semiHidden="0" w:uiPriority="70" w:unhideWhenUsed="0"/>
+    <w:lsdException w:name="Colorful Shading Accent 6" w:semiHidden="0" w:uiPriority="71" w:unhideWhenUsed="0"/>
+    <w:lsdException w:name="Colorful List Accent 6" w:semiHidden="0" w:uiPriority="72" w:unhideWhenUsed="0"/>
+    <w:lsdException w:name="Colorful Grid Accent 6" w:semiHidden="0" w:uiPriority="73" w:unhideWhenUsed="0"/>
+    <w:lsdException w:name="Subtle Emphasis" w:semiHidden="0" w:uiPriority="19" w:unhideWhenUsed="0" w:qFormat="1"/>
+    <w:lsdException w:name="Intense Emphasis" w:semiHidden="0" w:uiPriority="21" w:unhideWhenUsed="0" w:qFormat="1"/>
+    <w:lsdException w:name="Subtle Reference" w:semiHidden="0" w:uiPriority="31" w:unhideWhenUsed="0" w:qFormat="1"/>
+    <w:lsdException w:name="Intense Reference" w:semiHidden="0" w:uiPriority="32" w:unhideWhenUsed="0" w:qFormat="1"/>
+    <w:lsdException w:name="Book Title" w:semiHidden="0" w:uiPriority="33" w:unhideWhenUsed="0" w:qFormat="1"/>
+    <w:lsdException w:name="Bibliography" w:uiPriority="37"/>
+    <w:lsdException w:name="TOC Heading" w:uiPriority="39" w:qFormat="1"/>
   </w:latentStyles>
   <w:style w:type="paragraph" w:default="1" w:styleId="Normal">
     <w:name w:val="Normal"/>
     <w:qFormat/>
+    <w:rsid w:val="00DE1959"/>
   </w:style>
   <w:style w:type="character" w:default="1" w:styleId="DefaultParagraphFont">
     <w:name w:val="Default Paragraph Font"/>
@@ -3647,6 +3150,7 @@
     <w:uiPriority w:val="99"/>
     <w:semiHidden/>
     <w:unhideWhenUsed/>
+    <w:qFormat/>
     <w:tblPr>
       <w:tblInd w:w="0" w:type="dxa"/>
       <w:tblCellMar>
@@ -3706,6 +3210,36 @@
     <w:rPr>
       <w:color w:val="0000FF"/>
       <w:u w:val="single"/>
+    </w:rPr>
+  </w:style>
+  <w:style w:type="paragraph" w:styleId="BalloonText">
+    <w:name w:val="Balloon Text"/>
+    <w:basedOn w:val="Normal"/>
+    <w:link w:val="BalloonTextChar"/>
+    <w:uiPriority w:val="99"/>
+    <w:semiHidden/>
+    <w:unhideWhenUsed/>
+    <w:rsid w:val="00C57944"/>
+    <w:pPr>
+      <w:spacing w:after="0" w:line="240" w:lineRule="auto"/>
+    </w:pPr>
+    <w:rPr>
+      <w:rFonts w:ascii="Tahoma" w:hAnsi="Tahoma" w:cs="Tahoma"/>
+      <w:sz w:val="16"/>
+      <w:szCs w:val="16"/>
+    </w:rPr>
+  </w:style>
+  <w:style w:type="character" w:customStyle="1" w:styleId="BalloonTextChar">
+    <w:name w:val="Balloon Text Char"/>
+    <w:basedOn w:val="DefaultParagraphFont"/>
+    <w:link w:val="BalloonText"/>
+    <w:uiPriority w:val="99"/>
+    <w:semiHidden/>
+    <w:rsid w:val="00C57944"/>
+    <w:rPr>
+      <w:rFonts w:ascii="Tahoma" w:hAnsi="Tahoma" w:cs="Tahoma"/>
+      <w:sz w:val="16"/>
+      <w:szCs w:val="16"/>
     </w:rPr>
   </w:style>
 </w:styles>

</xml_diff>

<commit_message>
Add new activity types, complete course-list.
New activity types:
VID - Videoconference
WRK - Work Term
RSH - Research
THR - Theory and Laboratory
AUD - Audioconference
WEB - Online course
WOC - Online/In-class activities

In addition to pre-existing:
LEC - Lecture
SEM - Seminar
DGD - Discussion Group
TUT - Tutorial
LAB - Laboratory

Complete course list.

Assignment 5 - Review and simplify Umple model
</commit_message>
<xml_diff>
--- a/Documentation/SEG2105A Assignment 5.docx
+++ b/Documentation/SEG2105A Assignment 5.docx
@@ -1,6 +1,6 @@
 
 <file path=word/document.xml><?xml version="1.0" encoding="utf-8"?>
-<w:document xmlns:ve="http://schemas.openxmlformats.org/markup-compatibility/2006" xmlns:o="urn:schemas-microsoft-com:office:office" xmlns:r="http://schemas.openxmlformats.org/officeDocument/2006/relationships" xmlns:m="http://schemas.openxmlformats.org/officeDocument/2006/math" xmlns:v="urn:schemas-microsoft-com:vml" xmlns:wp="http://schemas.openxmlformats.org/drawingml/2006/wordprocessingDrawing" xmlns:w10="urn:schemas-microsoft-com:office:word" xmlns:w="http://schemas.openxmlformats.org/wordprocessingml/2006/main" xmlns:wne="http://schemas.microsoft.com/office/word/2006/wordml">
+<w:document xmlns:wpc="http://schemas.microsoft.com/office/word/2010/wordprocessingCanvas" xmlns:mc="http://schemas.openxmlformats.org/markup-compatibility/2006" xmlns:o="urn:schemas-microsoft-com:office:office" xmlns:r="http://schemas.openxmlformats.org/officeDocument/2006/relationships" xmlns:m="http://schemas.openxmlformats.org/officeDocument/2006/math" xmlns:v="urn:schemas-microsoft-com:vml" xmlns:wp14="http://schemas.microsoft.com/office/word/2010/wordprocessingDrawing" xmlns:wp="http://schemas.openxmlformats.org/drawingml/2006/wordprocessingDrawing" xmlns:w10="urn:schemas-microsoft-com:office:word" xmlns:w="http://schemas.openxmlformats.org/wordprocessingml/2006/main" xmlns:w14="http://schemas.microsoft.com/office/word/2010/wordml" xmlns:w15="http://schemas.microsoft.com/office/word/2012/wordml" xmlns:wpg="http://schemas.microsoft.com/office/word/2010/wordprocessingGroup" xmlns:wpi="http://schemas.microsoft.com/office/word/2010/wordprocessingInk" xmlns:wne="http://schemas.microsoft.com/office/word/2006/wordml" xmlns:wps="http://schemas.microsoft.com/office/word/2010/wordprocessingShape" mc:Ignorable="w14 w15 wp14">
   <w:body>
     <w:p>
       <w:pPr>
@@ -94,18 +94,16 @@
         </w:rPr>
         <w:t xml:space="preserve">University of Ottawa students have no easy way to generate a conflict-free, </w:t>
       </w:r>
-      <w:proofErr w:type="spellStart"/>
-      <w:r>
-        <w:rPr>
-          <w:rFonts w:ascii="Arial" w:eastAsia="Times New Roman" w:hAnsi="Arial" w:cs="Arial"/>
-          <w:color w:val="000000"/>
-          <w:sz w:val="23"/>
-          <w:szCs w:val="23"/>
-          <w:lang w:val="en-US"/>
-        </w:rPr>
-        <w:t>optimised</w:t>
-      </w:r>
-      <w:proofErr w:type="spellEnd"/>
+      <w:r>
+        <w:rPr>
+          <w:rFonts w:ascii="Arial" w:eastAsia="Times New Roman" w:hAnsi="Arial" w:cs="Arial"/>
+          <w:color w:val="000000"/>
+          <w:sz w:val="23"/>
+          <w:szCs w:val="23"/>
+          <w:lang w:val="en-US"/>
+        </w:rPr>
+        <w:t>optimized</w:t>
+      </w:r>
       <w:r>
         <w:rPr>
           <w:rFonts w:ascii="Arial" w:eastAsia="Times New Roman" w:hAnsi="Arial" w:cs="Arial"/>
@@ -181,7 +179,101 @@
           <w:szCs w:val="23"/>
           <w:lang w:val="en-US"/>
         </w:rPr>
-        <w:t xml:space="preserve">The system will be used by students looking to generate an optimized timetable. A student will specify which semester they are planning for, and what courses they want to take. Courses are made up of sections. Each section will contain at least one activity. Activities can be lectures, seminars, discussion groups, tutorials, and laboratories.  More activities are optional. The section will specify the number of lectures, labs, and tutorials required. If a minimum has not been specified of any one kind of activity, then all activities of that type </w:t>
+        <w:t>The system will be used by students looking to generate an optimized timetable. A student will specify which semester they are planning for, and what courses they want to take. Courses are made up of sections. Each section will contain at least one activity. Activities can be lectures, seminars,</w:t>
+      </w:r>
+      <w:r>
+        <w:rPr>
+          <w:rFonts w:ascii="Arial" w:eastAsia="Times New Roman" w:hAnsi="Arial" w:cs="Arial"/>
+          <w:color w:val="000000"/>
+          <w:sz w:val="23"/>
+          <w:szCs w:val="23"/>
+          <w:lang w:val="en-US"/>
+        </w:rPr>
+        <w:t xml:space="preserve"> videoconferences,</w:t>
+      </w:r>
+      <w:r>
+        <w:rPr>
+          <w:rFonts w:ascii="Arial" w:eastAsia="Times New Roman" w:hAnsi="Arial" w:cs="Arial"/>
+          <w:color w:val="000000"/>
+          <w:sz w:val="23"/>
+          <w:szCs w:val="23"/>
+          <w:lang w:val="en-US"/>
+        </w:rPr>
+        <w:t xml:space="preserve"> </w:t>
+      </w:r>
+      <w:proofErr w:type="spellStart"/>
+      <w:r>
+        <w:rPr>
+          <w:rFonts w:ascii="Arial" w:eastAsia="Times New Roman" w:hAnsi="Arial" w:cs="Arial"/>
+          <w:color w:val="000000"/>
+          <w:sz w:val="23"/>
+          <w:szCs w:val="23"/>
+          <w:lang w:val="en-US"/>
+        </w:rPr>
+        <w:t>audioconferences</w:t>
+      </w:r>
+      <w:proofErr w:type="spellEnd"/>
+      <w:r>
+        <w:rPr>
+          <w:rFonts w:ascii="Arial" w:eastAsia="Times New Roman" w:hAnsi="Arial" w:cs="Arial"/>
+          <w:color w:val="000000"/>
+          <w:sz w:val="23"/>
+          <w:szCs w:val="23"/>
+          <w:lang w:val="en-US"/>
+        </w:rPr>
+        <w:t>, research, theory,</w:t>
+      </w:r>
+      <w:r>
+        <w:rPr>
+          <w:rFonts w:ascii="Arial" w:eastAsia="Times New Roman" w:hAnsi="Arial" w:cs="Arial"/>
+          <w:color w:val="000000"/>
+          <w:sz w:val="23"/>
+          <w:szCs w:val="23"/>
+          <w:lang w:val="en-US"/>
+        </w:rPr>
+        <w:t xml:space="preserve"> work terms, online courses,</w:t>
+      </w:r>
+      <w:r>
+        <w:rPr>
+          <w:rFonts w:ascii="Arial" w:eastAsia="Times New Roman" w:hAnsi="Arial" w:cs="Arial"/>
+          <w:color w:val="000000"/>
+          <w:sz w:val="23"/>
+          <w:szCs w:val="23"/>
+          <w:lang w:val="en-US"/>
+        </w:rPr>
+        <w:t xml:space="preserve"> discussion groups, tutorials, and la</w:t>
+      </w:r>
+      <w:bookmarkStart w:id="0" w:name="_GoBack"/>
+      <w:bookmarkEnd w:id="0"/>
+      <w:r>
+        <w:rPr>
+          <w:rFonts w:ascii="Arial" w:eastAsia="Times New Roman" w:hAnsi="Arial" w:cs="Arial"/>
+          <w:color w:val="000000"/>
+          <w:sz w:val="23"/>
+          <w:szCs w:val="23"/>
+          <w:lang w:val="en-US"/>
+        </w:rPr>
+        <w:t xml:space="preserve">boratories.  More activities are optional. The section will specify the number of </w:t>
+      </w:r>
+      <w:r>
+        <w:rPr>
+          <w:rFonts w:ascii="Arial" w:eastAsia="Times New Roman" w:hAnsi="Arial" w:cs="Arial"/>
+          <w:color w:val="000000"/>
+          <w:sz w:val="23"/>
+          <w:szCs w:val="23"/>
+          <w:lang w:val="en-US"/>
+        </w:rPr>
+        <w:t xml:space="preserve">discussion groups, </w:t>
+      </w:r>
+      <w:r>
+        <w:rPr>
+          <w:rFonts w:ascii="Arial" w:eastAsia="Times New Roman" w:hAnsi="Arial" w:cs="Arial"/>
+          <w:color w:val="000000"/>
+          <w:sz w:val="23"/>
+          <w:szCs w:val="23"/>
+          <w:lang w:val="en-US"/>
+        </w:rPr>
+        <w:t xml:space="preserve">labs, and tutorials required. If a minimum has not been specified of any one kind of activity, then all activities of that type </w:t>
       </w:r>
       <w:r>
         <w:rPr>
@@ -497,7 +589,7 @@
           <w:szCs w:val="23"/>
           <w:lang w:val="en-US"/>
         </w:rPr>
-        <w:t xml:space="preserve"> I have one elective to take, and three choices. I want the one that lets me wake up the latest. Using the scheduler, I’m going to put these courses in a set next to with my mandatory courses and see which one fits my schedule best, using sorting options.</w:t>
+        <w:t xml:space="preserve"> I have one elective to take, and three choices. I want the one that lets me wake up the latest. Using the scheduler, I’m going to put these courses in a set next to my mandatory courses and see which one fits my schedule best, using sorting options.</w:t>
       </w:r>
     </w:p>
     <w:p>
@@ -716,7 +808,89 @@
           <w:szCs w:val="23"/>
           <w:lang w:val="en-US"/>
         </w:rPr>
-        <w:t>(course code + a letter), a semester, and a collection of Activities. Each Activity has a type (lecture, seminar, discussion group, tutorial, laboratory), a number (e.g.: lecture 2), a day of the week, a start time, an end time, a location, and the name of the professor.</w:t>
+        <w:t xml:space="preserve"> </w:t>
+      </w:r>
+      <w:r>
+        <w:rPr>
+          <w:rFonts w:ascii="Arial" w:eastAsia="Times New Roman" w:hAnsi="Arial" w:cs="Arial"/>
+          <w:color w:val="000000"/>
+          <w:sz w:val="23"/>
+          <w:szCs w:val="23"/>
+          <w:lang w:val="en-US"/>
+        </w:rPr>
+        <w:t>(course code + a letter), a semester, and a collection of Activities. Each Activity has a type (lecture, seminar,</w:t>
+      </w:r>
+      <w:r>
+        <w:rPr>
+          <w:rFonts w:ascii="Arial" w:eastAsia="Times New Roman" w:hAnsi="Arial" w:cs="Arial"/>
+          <w:color w:val="000000"/>
+          <w:sz w:val="23"/>
+          <w:szCs w:val="23"/>
+          <w:lang w:val="en-US"/>
+        </w:rPr>
+        <w:t xml:space="preserve"> videoconference, </w:t>
+      </w:r>
+      <w:proofErr w:type="spellStart"/>
+      <w:r>
+        <w:rPr>
+          <w:rFonts w:ascii="Arial" w:eastAsia="Times New Roman" w:hAnsi="Arial" w:cs="Arial"/>
+          <w:color w:val="000000"/>
+          <w:sz w:val="23"/>
+          <w:szCs w:val="23"/>
+          <w:lang w:val="en-US"/>
+        </w:rPr>
+        <w:t>audioconference</w:t>
+      </w:r>
+      <w:proofErr w:type="spellEnd"/>
+      <w:r>
+        <w:rPr>
+          <w:rFonts w:ascii="Arial" w:eastAsia="Times New Roman" w:hAnsi="Arial" w:cs="Arial"/>
+          <w:color w:val="000000"/>
+          <w:sz w:val="23"/>
+          <w:szCs w:val="23"/>
+          <w:lang w:val="en-US"/>
+        </w:rPr>
+        <w:t xml:space="preserve">, </w:t>
+      </w:r>
+      <w:r>
+        <w:rPr>
+          <w:rFonts w:ascii="Arial" w:eastAsia="Times New Roman" w:hAnsi="Arial" w:cs="Arial"/>
+          <w:color w:val="000000"/>
+          <w:sz w:val="23"/>
+          <w:szCs w:val="23"/>
+          <w:lang w:val="en-US"/>
+        </w:rPr>
+        <w:t xml:space="preserve">work term, </w:t>
+      </w:r>
+      <w:r>
+        <w:rPr>
+          <w:rFonts w:ascii="Arial" w:eastAsia="Times New Roman" w:hAnsi="Arial" w:cs="Arial"/>
+          <w:color w:val="000000"/>
+          <w:sz w:val="23"/>
+          <w:szCs w:val="23"/>
+          <w:lang w:val="en-US"/>
+        </w:rPr>
+        <w:t xml:space="preserve">theory, research, </w:t>
+      </w:r>
+      <w:r>
+        <w:rPr>
+          <w:rFonts w:ascii="Arial" w:eastAsia="Times New Roman" w:hAnsi="Arial" w:cs="Arial"/>
+          <w:color w:val="000000"/>
+          <w:sz w:val="23"/>
+          <w:szCs w:val="23"/>
+          <w:lang w:val="en-US"/>
+        </w:rPr>
+        <w:t>online class,</w:t>
+      </w:r>
+      <w:r>
+        <w:rPr>
+          <w:rFonts w:ascii="Arial" w:eastAsia="Times New Roman" w:hAnsi="Arial" w:cs="Arial"/>
+          <w:color w:val="000000"/>
+          <w:sz w:val="23"/>
+          <w:szCs w:val="23"/>
+          <w:lang w:val="en-US"/>
+        </w:rPr>
+        <w:t xml:space="preserve"> discussion group, tutorial, laboratory), a number (e.g.: lecture 2), a day of the week, a start time, an end time, a location, and the name of the professor.</w:t>
       </w:r>
     </w:p>
     <w:p>
@@ -900,7 +1074,41 @@
           <w:szCs w:val="23"/>
           <w:lang w:val="en-US"/>
         </w:rPr>
-        <w:t xml:space="preserve"> add more courses,change the desired sections for selected courses, as well as use other special course selecting functions. One such planned function is the option to select x of y courses. </w:t>
+        <w:t xml:space="preserve"> add more </w:t>
+      </w:r>
+      <w:proofErr w:type="spellStart"/>
+      <w:r>
+        <w:rPr>
+          <w:rFonts w:ascii="Arial" w:eastAsia="Times New Roman" w:hAnsi="Arial" w:cs="Arial"/>
+          <w:color w:val="000000"/>
+          <w:sz w:val="23"/>
+          <w:szCs w:val="23"/>
+          <w:lang w:val="en-US"/>
+        </w:rPr>
+        <w:t>courses</w:t>
+      </w:r>
+      <w:proofErr w:type="gramStart"/>
+      <w:r>
+        <w:rPr>
+          <w:rFonts w:ascii="Arial" w:eastAsia="Times New Roman" w:hAnsi="Arial" w:cs="Arial"/>
+          <w:color w:val="000000"/>
+          <w:sz w:val="23"/>
+          <w:szCs w:val="23"/>
+          <w:lang w:val="en-US"/>
+        </w:rPr>
+        <w:t>,change</w:t>
+      </w:r>
+      <w:proofErr w:type="spellEnd"/>
+      <w:proofErr w:type="gramEnd"/>
+      <w:r>
+        <w:rPr>
+          <w:rFonts w:ascii="Arial" w:eastAsia="Times New Roman" w:hAnsi="Arial" w:cs="Arial"/>
+          <w:color w:val="000000"/>
+          <w:sz w:val="23"/>
+          <w:szCs w:val="23"/>
+          <w:lang w:val="en-US"/>
+        </w:rPr>
+        <w:t xml:space="preserve"> the desired sections for selected courses, as well as use other special course selecting functions. One such planned function is the option to select x of y courses. </w:t>
       </w:r>
       <w:r>
         <w:rPr>
@@ -1274,17 +1482,39 @@
           <w:szCs w:val="23"/>
           <w:lang w:val="en-US"/>
         </w:rPr>
-        <w:t xml:space="preserve"> schedule</w:t>
-      </w:r>
-      <w:r>
-        <w:rPr>
-          <w:rFonts w:ascii="Arial" w:eastAsia="Times New Roman" w:hAnsi="Arial" w:cs="Arial"/>
-          <w:color w:val="000000"/>
-          <w:sz w:val="23"/>
-          <w:szCs w:val="23"/>
-          <w:lang w:val="en-US"/>
-        </w:rPr>
-        <w:t xml:space="preserve">sis to be stored </w:t>
+        <w:t xml:space="preserve"> </w:t>
+      </w:r>
+      <w:proofErr w:type="spellStart"/>
+      <w:r>
+        <w:rPr>
+          <w:rFonts w:ascii="Arial" w:eastAsia="Times New Roman" w:hAnsi="Arial" w:cs="Arial"/>
+          <w:color w:val="000000"/>
+          <w:sz w:val="23"/>
+          <w:szCs w:val="23"/>
+          <w:lang w:val="en-US"/>
+        </w:rPr>
+        <w:t>schedule</w:t>
+      </w:r>
+      <w:r>
+        <w:rPr>
+          <w:rFonts w:ascii="Arial" w:eastAsia="Times New Roman" w:hAnsi="Arial" w:cs="Arial"/>
+          <w:color w:val="000000"/>
+          <w:sz w:val="23"/>
+          <w:szCs w:val="23"/>
+          <w:lang w:val="en-US"/>
+        </w:rPr>
+        <w:t>sis</w:t>
+      </w:r>
+      <w:proofErr w:type="spellEnd"/>
+      <w:r>
+        <w:rPr>
+          <w:rFonts w:ascii="Arial" w:eastAsia="Times New Roman" w:hAnsi="Arial" w:cs="Arial"/>
+          <w:color w:val="000000"/>
+          <w:sz w:val="23"/>
+          <w:szCs w:val="23"/>
+          <w:lang w:val="en-US"/>
+        </w:rPr>
+        <w:t xml:space="preserve"> to be stored </w:t>
       </w:r>
       <w:r>
         <w:rPr>
@@ -1358,19 +1588,9 @@
           <w:szCs w:val="23"/>
           <w:lang w:val="en-US"/>
         </w:rPr>
+        <w:lastRenderedPageBreak/>
         <w:tab/>
-        <w:t xml:space="preserve">The next step is for the server to send back the ordered set of schedules generated, where the client will display the generated schedule, the schedule order, and give the option </w:t>
-      </w:r>
-      <w:r>
-        <w:rPr>
-          <w:rFonts w:ascii="Arial" w:eastAsia="Times New Roman" w:hAnsi="Arial" w:cs="Arial"/>
-          <w:color w:val="000000"/>
-          <w:sz w:val="23"/>
-          <w:szCs w:val="23"/>
-          <w:lang w:val="en-US"/>
-        </w:rPr>
-        <w:lastRenderedPageBreak/>
-        <w:t xml:space="preserve">to transition through to the end of the list. The client may save their instance, which includes the course and section selection, the list of sorted schedules, and the sort order. All these objects are </w:t>
+        <w:t xml:space="preserve">The next step is for the server to send back the ordered set of schedules generated, where the client will display the generated schedule, the schedule order, and give the option to transition through to the end of the list. The client may save their instance, which includes the course and section selection, the list of sorted schedules, and the sort order. All these objects are </w:t>
       </w:r>
       <w:proofErr w:type="spellStart"/>
       <w:r>
@@ -1612,14 +1832,25 @@
           <w:lang w:val="en-US"/>
         </w:rPr>
       </w:pPr>
-      <w:r>
-        <w:rPr>
-          <w:rFonts w:ascii="Lucida Console" w:eastAsia="Times New Roman" w:hAnsi="Lucida Console" w:cs="Times New Roman"/>
-          <w:sz w:val="18"/>
-          <w:szCs w:val="18"/>
-          <w:lang w:val="en-US"/>
-        </w:rPr>
-        <w:t>class Course</w:t>
+      <w:proofErr w:type="gramStart"/>
+      <w:r>
+        <w:rPr>
+          <w:rFonts w:ascii="Lucida Console" w:eastAsia="Times New Roman" w:hAnsi="Lucida Console" w:cs="Times New Roman"/>
+          <w:sz w:val="18"/>
+          <w:szCs w:val="18"/>
+          <w:lang w:val="en-US"/>
+        </w:rPr>
+        <w:t>class</w:t>
+      </w:r>
+      <w:proofErr w:type="gramEnd"/>
+      <w:r>
+        <w:rPr>
+          <w:rFonts w:ascii="Lucida Console" w:eastAsia="Times New Roman" w:hAnsi="Lucida Console" w:cs="Times New Roman"/>
+          <w:sz w:val="18"/>
+          <w:szCs w:val="18"/>
+          <w:lang w:val="en-US"/>
+        </w:rPr>
+        <w:t xml:space="preserve"> Course</w:t>
       </w:r>
     </w:p>
     <w:p>
@@ -1661,7 +1892,27 @@
           <w:szCs w:val="18"/>
           <w:lang w:val="en-US"/>
         </w:rPr>
-        <w:t>description;</w:t>
+        <w:t xml:space="preserve">  </w:t>
+      </w:r>
+      <w:proofErr w:type="gramStart"/>
+      <w:r>
+        <w:rPr>
+          <w:rFonts w:ascii="Lucida Console" w:eastAsia="Times New Roman" w:hAnsi="Lucida Console" w:cs="Times New Roman"/>
+          <w:sz w:val="18"/>
+          <w:szCs w:val="18"/>
+          <w:lang w:val="en-US"/>
+        </w:rPr>
+        <w:t>description</w:t>
+      </w:r>
+      <w:proofErr w:type="gramEnd"/>
+      <w:r>
+        <w:rPr>
+          <w:rFonts w:ascii="Lucida Console" w:eastAsia="Times New Roman" w:hAnsi="Lucida Console" w:cs="Times New Roman"/>
+          <w:sz w:val="18"/>
+          <w:szCs w:val="18"/>
+          <w:lang w:val="en-US"/>
+        </w:rPr>
+        <w:t>;</w:t>
       </w:r>
     </w:p>
     <w:p>
@@ -1682,7 +1933,27 @@
           <w:szCs w:val="18"/>
           <w:lang w:val="en-US"/>
         </w:rPr>
-        <w:t xml:space="preserve">  1 -- 1..* Section;</w:t>
+        <w:t xml:space="preserve">  1 -- 1</w:t>
+      </w:r>
+      <w:proofErr w:type="gramStart"/>
+      <w:r>
+        <w:rPr>
+          <w:rFonts w:ascii="Lucida Console" w:eastAsia="Times New Roman" w:hAnsi="Lucida Console" w:cs="Times New Roman"/>
+          <w:sz w:val="18"/>
+          <w:szCs w:val="18"/>
+          <w:lang w:val="en-US"/>
+        </w:rPr>
+        <w:t>..*</w:t>
+      </w:r>
+      <w:proofErr w:type="gramEnd"/>
+      <w:r>
+        <w:rPr>
+          <w:rFonts w:ascii="Lucida Console" w:eastAsia="Times New Roman" w:hAnsi="Lucida Console" w:cs="Times New Roman"/>
+          <w:sz w:val="18"/>
+          <w:szCs w:val="18"/>
+          <w:lang w:val="en-US"/>
+        </w:rPr>
+        <w:t xml:space="preserve"> Section;</w:t>
       </w:r>
     </w:p>
     <w:p>
@@ -1729,14 +2000,25 @@
           <w:lang w:val="en-US"/>
         </w:rPr>
       </w:pPr>
-      <w:r>
-        <w:rPr>
-          <w:rFonts w:ascii="Lucida Console" w:eastAsia="Times New Roman" w:hAnsi="Lucida Console" w:cs="Times New Roman"/>
-          <w:sz w:val="18"/>
-          <w:szCs w:val="18"/>
-          <w:lang w:val="en-US"/>
-        </w:rPr>
-        <w:t>class Section</w:t>
+      <w:proofErr w:type="gramStart"/>
+      <w:r>
+        <w:rPr>
+          <w:rFonts w:ascii="Lucida Console" w:eastAsia="Times New Roman" w:hAnsi="Lucida Console" w:cs="Times New Roman"/>
+          <w:sz w:val="18"/>
+          <w:szCs w:val="18"/>
+          <w:lang w:val="en-US"/>
+        </w:rPr>
+        <w:t>class</w:t>
+      </w:r>
+      <w:proofErr w:type="gramEnd"/>
+      <w:r>
+        <w:rPr>
+          <w:rFonts w:ascii="Lucida Console" w:eastAsia="Times New Roman" w:hAnsi="Lucida Console" w:cs="Times New Roman"/>
+          <w:sz w:val="18"/>
+          <w:szCs w:val="18"/>
+          <w:lang w:val="en-US"/>
+        </w:rPr>
+        <w:t xml:space="preserve"> Section</w:t>
       </w:r>
     </w:p>
     <w:p>
@@ -1778,7 +2060,27 @@
           <w:szCs w:val="18"/>
           <w:lang w:val="en-US"/>
         </w:rPr>
-        <w:t>name;</w:t>
+        <w:t xml:space="preserve">  </w:t>
+      </w:r>
+      <w:proofErr w:type="gramStart"/>
+      <w:r>
+        <w:rPr>
+          <w:rFonts w:ascii="Lucida Console" w:eastAsia="Times New Roman" w:hAnsi="Lucida Console" w:cs="Times New Roman"/>
+          <w:sz w:val="18"/>
+          <w:szCs w:val="18"/>
+          <w:lang w:val="en-US"/>
+        </w:rPr>
+        <w:t>name</w:t>
+      </w:r>
+      <w:proofErr w:type="gramEnd"/>
+      <w:r>
+        <w:rPr>
+          <w:rFonts w:ascii="Lucida Console" w:eastAsia="Times New Roman" w:hAnsi="Lucida Console" w:cs="Times New Roman"/>
+          <w:sz w:val="18"/>
+          <w:szCs w:val="18"/>
+          <w:lang w:val="en-US"/>
+        </w:rPr>
+        <w:t>;</w:t>
       </w:r>
     </w:p>
     <w:p>
@@ -1799,7 +2101,27 @@
           <w:szCs w:val="18"/>
           <w:lang w:val="en-US"/>
         </w:rPr>
-        <w:t>semester;</w:t>
+        <w:t xml:space="preserve">  </w:t>
+      </w:r>
+      <w:proofErr w:type="gramStart"/>
+      <w:r>
+        <w:rPr>
+          <w:rFonts w:ascii="Lucida Console" w:eastAsia="Times New Roman" w:hAnsi="Lucida Console" w:cs="Times New Roman"/>
+          <w:sz w:val="18"/>
+          <w:szCs w:val="18"/>
+          <w:lang w:val="en-US"/>
+        </w:rPr>
+        <w:t>semester</w:t>
+      </w:r>
+      <w:proofErr w:type="gramEnd"/>
+      <w:r>
+        <w:rPr>
+          <w:rFonts w:ascii="Lucida Console" w:eastAsia="Times New Roman" w:hAnsi="Lucida Console" w:cs="Times New Roman"/>
+          <w:sz w:val="18"/>
+          <w:szCs w:val="18"/>
+          <w:lang w:val="en-US"/>
+        </w:rPr>
+        <w:t>;</w:t>
       </w:r>
     </w:p>
     <w:p>
@@ -1830,7 +2152,7 @@
           <w:szCs w:val="18"/>
           <w:lang w:val="en-US"/>
         </w:rPr>
-        <w:t>requiredLEC</w:t>
+        <w:t>requiredDGD</w:t>
       </w:r>
       <w:proofErr w:type="spellEnd"/>
       <w:r>
@@ -1871,7 +2193,7 @@
           <w:szCs w:val="18"/>
           <w:lang w:val="en-US"/>
         </w:rPr>
-        <w:t>requiredSEM</w:t>
+        <w:t>requiredTUT</w:t>
       </w:r>
       <w:proofErr w:type="spellEnd"/>
       <w:r>
@@ -1912,7 +2234,7 @@
           <w:szCs w:val="18"/>
           <w:lang w:val="en-US"/>
         </w:rPr>
-        <w:t>requiredDGD</w:t>
+        <w:t>requiredLAB</w:t>
       </w:r>
       <w:proofErr w:type="spellEnd"/>
       <w:r>
@@ -1943,7 +2265,237 @@
           <w:szCs w:val="18"/>
           <w:lang w:val="en-US"/>
         </w:rPr>
-        <w:t xml:space="preserve">  Integer </w:t>
+        <w:t xml:space="preserve">  1 -- 1</w:t>
+      </w:r>
+      <w:proofErr w:type="gramStart"/>
+      <w:r>
+        <w:rPr>
+          <w:rFonts w:ascii="Lucida Console" w:eastAsia="Times New Roman" w:hAnsi="Lucida Console" w:cs="Times New Roman"/>
+          <w:sz w:val="18"/>
+          <w:szCs w:val="18"/>
+          <w:lang w:val="en-US"/>
+        </w:rPr>
+        <w:t>..*</w:t>
+      </w:r>
+      <w:proofErr w:type="gramEnd"/>
+      <w:r>
+        <w:rPr>
+          <w:rFonts w:ascii="Lucida Console" w:eastAsia="Times New Roman" w:hAnsi="Lucida Console" w:cs="Times New Roman"/>
+          <w:sz w:val="18"/>
+          <w:szCs w:val="18"/>
+          <w:lang w:val="en-US"/>
+        </w:rPr>
+        <w:t xml:space="preserve"> Activity;</w:t>
+      </w:r>
+    </w:p>
+    <w:p>
+      <w:pPr>
+        <w:spacing w:after="0" w:line="240" w:lineRule="auto"/>
+        <w:ind w:left="720"/>
+        <w:rPr>
+          <w:rFonts w:ascii="Lucida Console" w:eastAsia="Times New Roman" w:hAnsi="Lucida Console" w:cs="Times New Roman"/>
+          <w:sz w:val="18"/>
+          <w:szCs w:val="18"/>
+          <w:lang w:val="en-US"/>
+        </w:rPr>
+      </w:pPr>
+      <w:r>
+        <w:rPr>
+          <w:rFonts w:ascii="Lucida Console" w:eastAsia="Times New Roman" w:hAnsi="Lucida Console" w:cs="Times New Roman"/>
+          <w:sz w:val="18"/>
+          <w:szCs w:val="18"/>
+          <w:lang w:val="en-US"/>
+        </w:rPr>
+        <w:t>}</w:t>
+      </w:r>
+    </w:p>
+    <w:p>
+      <w:pPr>
+        <w:spacing w:after="0" w:line="240" w:lineRule="auto"/>
+        <w:ind w:left="720"/>
+        <w:rPr>
+          <w:rFonts w:ascii="Lucida Console" w:eastAsia="Times New Roman" w:hAnsi="Lucida Console" w:cs="Times New Roman"/>
+          <w:sz w:val="18"/>
+          <w:szCs w:val="18"/>
+          <w:lang w:val="en-US"/>
+        </w:rPr>
+      </w:pPr>
+    </w:p>
+    <w:p>
+      <w:pPr>
+        <w:spacing w:after="0" w:line="240" w:lineRule="auto"/>
+        <w:ind w:left="720"/>
+        <w:rPr>
+          <w:rFonts w:ascii="Lucida Console" w:eastAsia="Times New Roman" w:hAnsi="Lucida Console" w:cs="Times New Roman"/>
+          <w:sz w:val="18"/>
+          <w:szCs w:val="18"/>
+          <w:lang w:val="en-US"/>
+        </w:rPr>
+      </w:pPr>
+      <w:proofErr w:type="gramStart"/>
+      <w:r>
+        <w:rPr>
+          <w:rFonts w:ascii="Lucida Console" w:eastAsia="Times New Roman" w:hAnsi="Lucida Console" w:cs="Times New Roman"/>
+          <w:sz w:val="18"/>
+          <w:szCs w:val="18"/>
+          <w:lang w:val="en-US"/>
+        </w:rPr>
+        <w:t>class</w:t>
+      </w:r>
+      <w:proofErr w:type="gramEnd"/>
+      <w:r>
+        <w:rPr>
+          <w:rFonts w:ascii="Lucida Console" w:eastAsia="Times New Roman" w:hAnsi="Lucida Console" w:cs="Times New Roman"/>
+          <w:sz w:val="18"/>
+          <w:szCs w:val="18"/>
+          <w:lang w:val="en-US"/>
+        </w:rPr>
+        <w:t xml:space="preserve"> Activity</w:t>
+      </w:r>
+    </w:p>
+    <w:p>
+      <w:pPr>
+        <w:spacing w:after="0" w:line="240" w:lineRule="auto"/>
+        <w:ind w:left="720"/>
+        <w:rPr>
+          <w:rFonts w:ascii="Lucida Console" w:eastAsia="Times New Roman" w:hAnsi="Lucida Console" w:cs="Times New Roman"/>
+          <w:sz w:val="18"/>
+          <w:szCs w:val="18"/>
+          <w:lang w:val="en-US"/>
+        </w:rPr>
+      </w:pPr>
+      <w:r>
+        <w:rPr>
+          <w:rFonts w:ascii="Lucida Console" w:eastAsia="Times New Roman" w:hAnsi="Lucida Console" w:cs="Times New Roman"/>
+          <w:sz w:val="18"/>
+          <w:szCs w:val="18"/>
+          <w:lang w:val="en-US"/>
+        </w:rPr>
+        <w:t>{</w:t>
+      </w:r>
+    </w:p>
+    <w:p>
+      <w:pPr>
+        <w:spacing w:after="0" w:line="240" w:lineRule="auto"/>
+        <w:ind w:left="720"/>
+        <w:rPr>
+          <w:rFonts w:ascii="Lucida Console" w:eastAsia="Times New Roman" w:hAnsi="Lucida Console" w:cs="Times New Roman"/>
+          <w:sz w:val="18"/>
+          <w:szCs w:val="18"/>
+          <w:lang w:val="en-US"/>
+        </w:rPr>
+      </w:pPr>
+      <w:r>
+        <w:rPr>
+          <w:rFonts w:ascii="Lucida Console" w:eastAsia="Times New Roman" w:hAnsi="Lucida Console" w:cs="Times New Roman"/>
+          <w:sz w:val="18"/>
+          <w:szCs w:val="18"/>
+          <w:lang w:val="en-US"/>
+        </w:rPr>
+        <w:t xml:space="preserve">  </w:t>
+      </w:r>
+      <w:proofErr w:type="gramStart"/>
+      <w:r>
+        <w:rPr>
+          <w:rFonts w:ascii="Lucida Console" w:eastAsia="Times New Roman" w:hAnsi="Lucida Console" w:cs="Times New Roman"/>
+          <w:sz w:val="18"/>
+          <w:szCs w:val="18"/>
+          <w:lang w:val="en-US"/>
+        </w:rPr>
+        <w:t>type</w:t>
+      </w:r>
+      <w:proofErr w:type="gramEnd"/>
+      <w:r>
+        <w:rPr>
+          <w:rFonts w:ascii="Lucida Console" w:eastAsia="Times New Roman" w:hAnsi="Lucida Console" w:cs="Times New Roman"/>
+          <w:sz w:val="18"/>
+          <w:szCs w:val="18"/>
+          <w:lang w:val="en-US"/>
+        </w:rPr>
+        <w:t>;</w:t>
+      </w:r>
+    </w:p>
+    <w:p>
+      <w:pPr>
+        <w:spacing w:after="0" w:line="240" w:lineRule="auto"/>
+        <w:ind w:left="720"/>
+        <w:rPr>
+          <w:rFonts w:ascii="Lucida Console" w:eastAsia="Times New Roman" w:hAnsi="Lucida Console" w:cs="Times New Roman"/>
+          <w:sz w:val="18"/>
+          <w:szCs w:val="18"/>
+          <w:lang w:val="en-US"/>
+        </w:rPr>
+      </w:pPr>
+      <w:r>
+        <w:rPr>
+          <w:rFonts w:ascii="Lucida Console" w:eastAsia="Times New Roman" w:hAnsi="Lucida Console" w:cs="Times New Roman"/>
+          <w:sz w:val="18"/>
+          <w:szCs w:val="18"/>
+          <w:lang w:val="en-US"/>
+        </w:rPr>
+        <w:t xml:space="preserve">  Integer number;</w:t>
+      </w:r>
+    </w:p>
+    <w:p>
+      <w:pPr>
+        <w:spacing w:after="0" w:line="240" w:lineRule="auto"/>
+        <w:ind w:left="720"/>
+        <w:rPr>
+          <w:rFonts w:ascii="Lucida Console" w:eastAsia="Times New Roman" w:hAnsi="Lucida Console" w:cs="Times New Roman"/>
+          <w:sz w:val="18"/>
+          <w:szCs w:val="18"/>
+          <w:lang w:val="en-US"/>
+        </w:rPr>
+      </w:pPr>
+      <w:r>
+        <w:rPr>
+          <w:rFonts w:ascii="Lucida Console" w:eastAsia="Times New Roman" w:hAnsi="Lucida Console" w:cs="Times New Roman"/>
+          <w:sz w:val="18"/>
+          <w:szCs w:val="18"/>
+          <w:lang w:val="en-US"/>
+        </w:rPr>
+        <w:t xml:space="preserve">  </w:t>
+      </w:r>
+      <w:proofErr w:type="gramStart"/>
+      <w:r>
+        <w:rPr>
+          <w:rFonts w:ascii="Lucida Console" w:eastAsia="Times New Roman" w:hAnsi="Lucida Console" w:cs="Times New Roman"/>
+          <w:sz w:val="18"/>
+          <w:szCs w:val="18"/>
+          <w:lang w:val="en-US"/>
+        </w:rPr>
+        <w:t>day</w:t>
+      </w:r>
+      <w:proofErr w:type="gramEnd"/>
+      <w:r>
+        <w:rPr>
+          <w:rFonts w:ascii="Lucida Console" w:eastAsia="Times New Roman" w:hAnsi="Lucida Console" w:cs="Times New Roman"/>
+          <w:sz w:val="18"/>
+          <w:szCs w:val="18"/>
+          <w:lang w:val="en-US"/>
+        </w:rPr>
+        <w:t>;</w:t>
+      </w:r>
+    </w:p>
+    <w:p>
+      <w:pPr>
+        <w:spacing w:after="0" w:line="240" w:lineRule="auto"/>
+        <w:ind w:left="720"/>
+        <w:rPr>
+          <w:rFonts w:ascii="Lucida Console" w:eastAsia="Times New Roman" w:hAnsi="Lucida Console" w:cs="Times New Roman"/>
+          <w:sz w:val="18"/>
+          <w:szCs w:val="18"/>
+          <w:lang w:val="en-US"/>
+        </w:rPr>
+      </w:pPr>
+      <w:r>
+        <w:rPr>
+          <w:rFonts w:ascii="Lucida Console" w:eastAsia="Times New Roman" w:hAnsi="Lucida Console" w:cs="Times New Roman"/>
+          <w:sz w:val="18"/>
+          <w:szCs w:val="18"/>
+          <w:lang w:val="en-US"/>
+        </w:rPr>
+        <w:t xml:space="preserve">  Time </w:t>
       </w:r>
       <w:proofErr w:type="spellStart"/>
       <w:r>
@@ -1953,7 +2505,7 @@
           <w:szCs w:val="18"/>
           <w:lang w:val="en-US"/>
         </w:rPr>
-        <w:t>requiredTUT</w:t>
+        <w:t>startTime</w:t>
       </w:r>
       <w:proofErr w:type="spellEnd"/>
       <w:r>
@@ -1963,7 +2515,7 @@
           <w:szCs w:val="18"/>
           <w:lang w:val="en-US"/>
         </w:rPr>
-        <w:t xml:space="preserve"> = 0;</w:t>
+        <w:t>;</w:t>
       </w:r>
     </w:p>
     <w:p>
@@ -1984,7 +2536,7 @@
           <w:szCs w:val="18"/>
           <w:lang w:val="en-US"/>
         </w:rPr>
-        <w:t xml:space="preserve">  Integer </w:t>
+        <w:t xml:space="preserve">  Time </w:t>
       </w:r>
       <w:proofErr w:type="spellStart"/>
       <w:r>
@@ -1994,7 +2546,7 @@
           <w:szCs w:val="18"/>
           <w:lang w:val="en-US"/>
         </w:rPr>
-        <w:t>requiredLAB</w:t>
+        <w:t>endTime</w:t>
       </w:r>
       <w:proofErr w:type="spellEnd"/>
       <w:r>
@@ -2004,7 +2556,7 @@
           <w:szCs w:val="18"/>
           <w:lang w:val="en-US"/>
         </w:rPr>
-        <w:t xml:space="preserve"> = 0;</w:t>
+        <w:t>;</w:t>
       </w:r>
     </w:p>
     <w:p>
@@ -2025,7 +2577,27 @@
           <w:szCs w:val="18"/>
           <w:lang w:val="en-US"/>
         </w:rPr>
-        <w:t xml:space="preserve">  1 -- 1..* Activity;</w:t>
+        <w:t xml:space="preserve">  </w:t>
+      </w:r>
+      <w:proofErr w:type="gramStart"/>
+      <w:r>
+        <w:rPr>
+          <w:rFonts w:ascii="Lucida Console" w:eastAsia="Times New Roman" w:hAnsi="Lucida Console" w:cs="Times New Roman"/>
+          <w:sz w:val="18"/>
+          <w:szCs w:val="18"/>
+          <w:lang w:val="en-US"/>
+        </w:rPr>
+        <w:t>place</w:t>
+      </w:r>
+      <w:proofErr w:type="gramEnd"/>
+      <w:r>
+        <w:rPr>
+          <w:rFonts w:ascii="Lucida Console" w:eastAsia="Times New Roman" w:hAnsi="Lucida Console" w:cs="Times New Roman"/>
+          <w:sz w:val="18"/>
+          <w:szCs w:val="18"/>
+          <w:lang w:val="en-US"/>
+        </w:rPr>
+        <w:t>;</w:t>
       </w:r>
     </w:p>
     <w:p>
@@ -2046,6 +2618,47 @@
           <w:szCs w:val="18"/>
           <w:lang w:val="en-US"/>
         </w:rPr>
+        <w:t xml:space="preserve">  </w:t>
+      </w:r>
+      <w:proofErr w:type="gramStart"/>
+      <w:r>
+        <w:rPr>
+          <w:rFonts w:ascii="Lucida Console" w:eastAsia="Times New Roman" w:hAnsi="Lucida Console" w:cs="Times New Roman"/>
+          <w:sz w:val="18"/>
+          <w:szCs w:val="18"/>
+          <w:lang w:val="en-US"/>
+        </w:rPr>
+        <w:t>professor</w:t>
+      </w:r>
+      <w:proofErr w:type="gramEnd"/>
+      <w:r>
+        <w:rPr>
+          <w:rFonts w:ascii="Lucida Console" w:eastAsia="Times New Roman" w:hAnsi="Lucida Console" w:cs="Times New Roman"/>
+          <w:sz w:val="18"/>
+          <w:szCs w:val="18"/>
+          <w:lang w:val="en-US"/>
+        </w:rPr>
+        <w:t>;</w:t>
+      </w:r>
+    </w:p>
+    <w:p>
+      <w:pPr>
+        <w:spacing w:after="0" w:line="240" w:lineRule="auto"/>
+        <w:ind w:left="720"/>
+        <w:rPr>
+          <w:rFonts w:ascii="Lucida Console" w:eastAsia="Times New Roman" w:hAnsi="Lucida Console" w:cs="Times New Roman"/>
+          <w:sz w:val="18"/>
+          <w:szCs w:val="18"/>
+          <w:lang w:val="en-US"/>
+        </w:rPr>
+      </w:pPr>
+      <w:r>
+        <w:rPr>
+          <w:rFonts w:ascii="Lucida Console" w:eastAsia="Times New Roman" w:hAnsi="Lucida Console" w:cs="Times New Roman"/>
+          <w:sz w:val="18"/>
+          <w:szCs w:val="18"/>
+          <w:lang w:val="en-US"/>
+        </w:rPr>
         <w:t>}</w:t>
       </w:r>
     </w:p>
@@ -2072,15 +2685,37 @@
           <w:lang w:val="en-US"/>
         </w:rPr>
       </w:pPr>
-      <w:r>
-        <w:rPr>
-          <w:rFonts w:ascii="Lucida Console" w:eastAsia="Times New Roman" w:hAnsi="Lucida Console" w:cs="Times New Roman"/>
-          <w:sz w:val="18"/>
-          <w:szCs w:val="18"/>
-          <w:lang w:val="en-US"/>
-        </w:rPr>
-        <w:t>class Activity</w:t>
-      </w:r>
+      <w:proofErr w:type="gramStart"/>
+      <w:r>
+        <w:rPr>
+          <w:rFonts w:ascii="Lucida Console" w:eastAsia="Times New Roman" w:hAnsi="Lucida Console" w:cs="Times New Roman"/>
+          <w:sz w:val="18"/>
+          <w:szCs w:val="18"/>
+          <w:lang w:val="en-US"/>
+        </w:rPr>
+        <w:t>class</w:t>
+      </w:r>
+      <w:proofErr w:type="gramEnd"/>
+      <w:r>
+        <w:rPr>
+          <w:rFonts w:ascii="Lucida Console" w:eastAsia="Times New Roman" w:hAnsi="Lucida Console" w:cs="Times New Roman"/>
+          <w:sz w:val="18"/>
+          <w:szCs w:val="18"/>
+          <w:lang w:val="en-US"/>
+        </w:rPr>
+        <w:t xml:space="preserve"> </w:t>
+      </w:r>
+      <w:proofErr w:type="spellStart"/>
+      <w:r>
+        <w:rPr>
+          <w:rFonts w:ascii="Lucida Console" w:eastAsia="Times New Roman" w:hAnsi="Lucida Console" w:cs="Times New Roman"/>
+          <w:sz w:val="18"/>
+          <w:szCs w:val="18"/>
+          <w:lang w:val="en-US"/>
+        </w:rPr>
+        <w:t>CourseSelection</w:t>
+      </w:r>
+      <w:proofErr w:type="spellEnd"/>
     </w:p>
     <w:p>
       <w:pPr>
@@ -2121,7 +2756,27 @@
           <w:szCs w:val="18"/>
           <w:lang w:val="en-US"/>
         </w:rPr>
-        <w:t>type;</w:t>
+        <w:t xml:space="preserve">  * -&gt; 1</w:t>
+      </w:r>
+      <w:proofErr w:type="gramStart"/>
+      <w:r>
+        <w:rPr>
+          <w:rFonts w:ascii="Lucida Console" w:eastAsia="Times New Roman" w:hAnsi="Lucida Console" w:cs="Times New Roman"/>
+          <w:sz w:val="18"/>
+          <w:szCs w:val="18"/>
+          <w:lang w:val="en-US"/>
+        </w:rPr>
+        <w:t>..*</w:t>
+      </w:r>
+      <w:proofErr w:type="gramEnd"/>
+      <w:r>
+        <w:rPr>
+          <w:rFonts w:ascii="Lucida Console" w:eastAsia="Times New Roman" w:hAnsi="Lucida Console" w:cs="Times New Roman"/>
+          <w:sz w:val="18"/>
+          <w:szCs w:val="18"/>
+          <w:lang w:val="en-US"/>
+        </w:rPr>
+        <w:t xml:space="preserve"> Activity;</w:t>
       </w:r>
     </w:p>
     <w:p>
@@ -2142,7 +2797,7 @@
           <w:szCs w:val="18"/>
           <w:lang w:val="en-US"/>
         </w:rPr>
-        <w:t xml:space="preserve">  Integer number;</w:t>
+        <w:t>}</w:t>
       </w:r>
     </w:p>
     <w:p>
@@ -2156,15 +2811,6 @@
           <w:lang w:val="en-US"/>
         </w:rPr>
       </w:pPr>
-      <w:r>
-        <w:rPr>
-          <w:rFonts w:ascii="Lucida Console" w:eastAsia="Times New Roman" w:hAnsi="Lucida Console" w:cs="Times New Roman"/>
-          <w:sz w:val="18"/>
-          <w:szCs w:val="18"/>
-          <w:lang w:val="en-US"/>
-        </w:rPr>
-        <w:t>day;</w:t>
-      </w:r>
     </w:p>
     <w:p>
       <w:pPr>
@@ -2177,34 +2823,25 @@
           <w:lang w:val="en-US"/>
         </w:rPr>
       </w:pPr>
-      <w:r>
-        <w:rPr>
-          <w:rFonts w:ascii="Lucida Console" w:eastAsia="Times New Roman" w:hAnsi="Lucida Console" w:cs="Times New Roman"/>
-          <w:sz w:val="18"/>
-          <w:szCs w:val="18"/>
-          <w:lang w:val="en-US"/>
-        </w:rPr>
-        <w:t xml:space="preserve">  Time </w:t>
-      </w:r>
-      <w:proofErr w:type="spellStart"/>
-      <w:r>
-        <w:rPr>
-          <w:rFonts w:ascii="Lucida Console" w:eastAsia="Times New Roman" w:hAnsi="Lucida Console" w:cs="Times New Roman"/>
-          <w:sz w:val="18"/>
-          <w:szCs w:val="18"/>
-          <w:lang w:val="en-US"/>
-        </w:rPr>
-        <w:t>startTime</w:t>
-      </w:r>
-      <w:proofErr w:type="spellEnd"/>
-      <w:r>
-        <w:rPr>
-          <w:rFonts w:ascii="Lucida Console" w:eastAsia="Times New Roman" w:hAnsi="Lucida Console" w:cs="Times New Roman"/>
-          <w:sz w:val="18"/>
-          <w:szCs w:val="18"/>
-          <w:lang w:val="en-US"/>
-        </w:rPr>
-        <w:t>;</w:t>
+      <w:proofErr w:type="gramStart"/>
+      <w:r>
+        <w:rPr>
+          <w:rFonts w:ascii="Lucida Console" w:eastAsia="Times New Roman" w:hAnsi="Lucida Console" w:cs="Times New Roman"/>
+          <w:sz w:val="18"/>
+          <w:szCs w:val="18"/>
+          <w:lang w:val="en-US"/>
+        </w:rPr>
+        <w:t>class</w:t>
+      </w:r>
+      <w:proofErr w:type="gramEnd"/>
+      <w:r>
+        <w:rPr>
+          <w:rFonts w:ascii="Lucida Console" w:eastAsia="Times New Roman" w:hAnsi="Lucida Console" w:cs="Times New Roman"/>
+          <w:sz w:val="18"/>
+          <w:szCs w:val="18"/>
+          <w:lang w:val="en-US"/>
+        </w:rPr>
+        <w:t xml:space="preserve"> Schedule</w:t>
       </w:r>
     </w:p>
     <w:p>
@@ -2225,27 +2862,7 @@
           <w:szCs w:val="18"/>
           <w:lang w:val="en-US"/>
         </w:rPr>
-        <w:t xml:space="preserve">  Time </w:t>
-      </w:r>
-      <w:proofErr w:type="spellStart"/>
-      <w:r>
-        <w:rPr>
-          <w:rFonts w:ascii="Lucida Console" w:eastAsia="Times New Roman" w:hAnsi="Lucida Console" w:cs="Times New Roman"/>
-          <w:sz w:val="18"/>
-          <w:szCs w:val="18"/>
-          <w:lang w:val="en-US"/>
-        </w:rPr>
-        <w:t>endTime</w:t>
-      </w:r>
-      <w:proofErr w:type="spellEnd"/>
-      <w:r>
-        <w:rPr>
-          <w:rFonts w:ascii="Lucida Console" w:eastAsia="Times New Roman" w:hAnsi="Lucida Console" w:cs="Times New Roman"/>
-          <w:sz w:val="18"/>
-          <w:szCs w:val="18"/>
-          <w:lang w:val="en-US"/>
-        </w:rPr>
-        <w:t>;</w:t>
+        <w:t>{</w:t>
       </w:r>
     </w:p>
     <w:p>
@@ -2266,222 +2883,27 @@
           <w:szCs w:val="18"/>
           <w:lang w:val="en-US"/>
         </w:rPr>
-        <w:t>place;</w:t>
-      </w:r>
-    </w:p>
-    <w:p>
-      <w:pPr>
-        <w:spacing w:after="0" w:line="240" w:lineRule="auto"/>
-        <w:ind w:left="720"/>
-        <w:rPr>
-          <w:rFonts w:ascii="Lucida Console" w:eastAsia="Times New Roman" w:hAnsi="Lucida Console" w:cs="Times New Roman"/>
-          <w:sz w:val="18"/>
-          <w:szCs w:val="18"/>
-          <w:lang w:val="en-US"/>
-        </w:rPr>
-      </w:pPr>
-      <w:r>
-        <w:rPr>
-          <w:rFonts w:ascii="Lucida Console" w:eastAsia="Times New Roman" w:hAnsi="Lucida Console" w:cs="Times New Roman"/>
-          <w:sz w:val="18"/>
-          <w:szCs w:val="18"/>
-          <w:lang w:val="en-US"/>
-        </w:rPr>
-        <w:t>professor;</w:t>
-      </w:r>
-    </w:p>
-    <w:p>
-      <w:pPr>
-        <w:spacing w:after="0" w:line="240" w:lineRule="auto"/>
-        <w:ind w:left="720"/>
-        <w:rPr>
-          <w:rFonts w:ascii="Lucida Console" w:eastAsia="Times New Roman" w:hAnsi="Lucida Console" w:cs="Times New Roman"/>
-          <w:sz w:val="18"/>
-          <w:szCs w:val="18"/>
-          <w:lang w:val="en-US"/>
-        </w:rPr>
-      </w:pPr>
-      <w:r>
-        <w:rPr>
-          <w:rFonts w:ascii="Lucida Console" w:eastAsia="Times New Roman" w:hAnsi="Lucida Console" w:cs="Times New Roman"/>
-          <w:sz w:val="18"/>
-          <w:szCs w:val="18"/>
-          <w:lang w:val="en-US"/>
-        </w:rPr>
-        <w:t>}</w:t>
-      </w:r>
-    </w:p>
-    <w:p>
-      <w:pPr>
-        <w:spacing w:after="0" w:line="240" w:lineRule="auto"/>
-        <w:ind w:left="720"/>
-        <w:rPr>
-          <w:rFonts w:ascii="Lucida Console" w:eastAsia="Times New Roman" w:hAnsi="Lucida Console" w:cs="Times New Roman"/>
-          <w:sz w:val="18"/>
-          <w:szCs w:val="18"/>
-          <w:lang w:val="en-US"/>
-        </w:rPr>
-      </w:pPr>
-    </w:p>
-    <w:p>
-      <w:pPr>
-        <w:spacing w:after="0" w:line="240" w:lineRule="auto"/>
-        <w:ind w:left="720"/>
-        <w:rPr>
-          <w:rFonts w:ascii="Lucida Console" w:eastAsia="Times New Roman" w:hAnsi="Lucida Console" w:cs="Times New Roman"/>
-          <w:sz w:val="18"/>
-          <w:szCs w:val="18"/>
-          <w:lang w:val="en-US"/>
-        </w:rPr>
-      </w:pPr>
-      <w:proofErr w:type="spellStart"/>
-      <w:r>
-        <w:rPr>
-          <w:rFonts w:ascii="Lucida Console" w:eastAsia="Times New Roman" w:hAnsi="Lucida Console" w:cs="Times New Roman"/>
-          <w:sz w:val="18"/>
-          <w:szCs w:val="18"/>
-          <w:lang w:val="en-US"/>
-        </w:rPr>
-        <w:t>classCourseSelection</w:t>
-      </w:r>
-      <w:proofErr w:type="spellEnd"/>
-    </w:p>
-    <w:p>
-      <w:pPr>
-        <w:spacing w:after="0" w:line="240" w:lineRule="auto"/>
-        <w:ind w:left="720"/>
-        <w:rPr>
-          <w:rFonts w:ascii="Lucida Console" w:eastAsia="Times New Roman" w:hAnsi="Lucida Console" w:cs="Times New Roman"/>
-          <w:sz w:val="18"/>
-          <w:szCs w:val="18"/>
-          <w:lang w:val="en-US"/>
-        </w:rPr>
-      </w:pPr>
-      <w:r>
-        <w:rPr>
-          <w:rFonts w:ascii="Lucida Console" w:eastAsia="Times New Roman" w:hAnsi="Lucida Console" w:cs="Times New Roman"/>
-          <w:sz w:val="18"/>
-          <w:szCs w:val="18"/>
-          <w:lang w:val="en-US"/>
-        </w:rPr>
-        <w:t>{</w:t>
-      </w:r>
-    </w:p>
-    <w:p>
-      <w:pPr>
-        <w:spacing w:after="0" w:line="240" w:lineRule="auto"/>
-        <w:ind w:left="720"/>
-        <w:rPr>
-          <w:rFonts w:ascii="Lucida Console" w:eastAsia="Times New Roman" w:hAnsi="Lucida Console" w:cs="Times New Roman"/>
-          <w:sz w:val="18"/>
-          <w:szCs w:val="18"/>
-          <w:lang w:val="en-US"/>
-        </w:rPr>
-      </w:pPr>
-      <w:r>
-        <w:rPr>
-          <w:rFonts w:ascii="Lucida Console" w:eastAsia="Times New Roman" w:hAnsi="Lucida Console" w:cs="Times New Roman"/>
-          <w:sz w:val="18"/>
-          <w:szCs w:val="18"/>
-          <w:lang w:val="en-US"/>
-        </w:rPr>
-        <w:t xml:space="preserve">  * -&gt; 1..* Activity;</w:t>
-      </w:r>
-    </w:p>
-    <w:p>
-      <w:pPr>
-        <w:spacing w:after="0" w:line="240" w:lineRule="auto"/>
-        <w:ind w:left="720"/>
-        <w:rPr>
-          <w:rFonts w:ascii="Lucida Console" w:eastAsia="Times New Roman" w:hAnsi="Lucida Console" w:cs="Times New Roman"/>
-          <w:sz w:val="18"/>
-          <w:szCs w:val="18"/>
-          <w:lang w:val="en-US"/>
-        </w:rPr>
-      </w:pPr>
-      <w:r>
-        <w:rPr>
-          <w:rFonts w:ascii="Lucida Console" w:eastAsia="Times New Roman" w:hAnsi="Lucida Console" w:cs="Times New Roman"/>
-          <w:sz w:val="18"/>
-          <w:szCs w:val="18"/>
-          <w:lang w:val="en-US"/>
-        </w:rPr>
-        <w:t>}</w:t>
-      </w:r>
-    </w:p>
-    <w:p>
-      <w:pPr>
-        <w:spacing w:after="0" w:line="240" w:lineRule="auto"/>
-        <w:ind w:left="720"/>
-        <w:rPr>
-          <w:rFonts w:ascii="Lucida Console" w:eastAsia="Times New Roman" w:hAnsi="Lucida Console" w:cs="Times New Roman"/>
-          <w:sz w:val="18"/>
-          <w:szCs w:val="18"/>
-          <w:lang w:val="en-US"/>
-        </w:rPr>
-      </w:pPr>
-    </w:p>
-    <w:p>
-      <w:pPr>
-        <w:spacing w:after="0" w:line="240" w:lineRule="auto"/>
-        <w:ind w:left="720"/>
-        <w:rPr>
-          <w:rFonts w:ascii="Lucida Console" w:eastAsia="Times New Roman" w:hAnsi="Lucida Console" w:cs="Times New Roman"/>
-          <w:sz w:val="18"/>
-          <w:szCs w:val="18"/>
-          <w:lang w:val="en-US"/>
-        </w:rPr>
-      </w:pPr>
-      <w:r>
-        <w:rPr>
-          <w:rFonts w:ascii="Lucida Console" w:eastAsia="Times New Roman" w:hAnsi="Lucida Console" w:cs="Times New Roman"/>
-          <w:sz w:val="18"/>
-          <w:szCs w:val="18"/>
-          <w:lang w:val="en-US"/>
-        </w:rPr>
-        <w:t>class Schedule</w:t>
-      </w:r>
-    </w:p>
-    <w:p>
-      <w:pPr>
-        <w:spacing w:after="0" w:line="240" w:lineRule="auto"/>
-        <w:ind w:left="720"/>
-        <w:rPr>
-          <w:rFonts w:ascii="Lucida Console" w:eastAsia="Times New Roman" w:hAnsi="Lucida Console" w:cs="Times New Roman"/>
-          <w:sz w:val="18"/>
-          <w:szCs w:val="18"/>
-          <w:lang w:val="en-US"/>
-        </w:rPr>
-      </w:pPr>
-      <w:r>
-        <w:rPr>
-          <w:rFonts w:ascii="Lucida Console" w:eastAsia="Times New Roman" w:hAnsi="Lucida Console" w:cs="Times New Roman"/>
-          <w:sz w:val="18"/>
-          <w:szCs w:val="18"/>
-          <w:lang w:val="en-US"/>
-        </w:rPr>
-        <w:t>{</w:t>
-      </w:r>
-    </w:p>
-    <w:p>
-      <w:pPr>
-        <w:spacing w:after="0" w:line="240" w:lineRule="auto"/>
-        <w:ind w:left="720"/>
-        <w:rPr>
-          <w:rFonts w:ascii="Lucida Console" w:eastAsia="Times New Roman" w:hAnsi="Lucida Console" w:cs="Times New Roman"/>
-          <w:sz w:val="18"/>
-          <w:szCs w:val="18"/>
-          <w:lang w:val="en-US"/>
-        </w:rPr>
-      </w:pPr>
-      <w:r>
-        <w:rPr>
-          <w:rFonts w:ascii="Lucida Console" w:eastAsia="Times New Roman" w:hAnsi="Lucida Console" w:cs="Times New Roman"/>
-          <w:sz w:val="18"/>
-          <w:szCs w:val="18"/>
-          <w:lang w:val="en-US"/>
-        </w:rPr>
-        <w:t xml:space="preserve">  * -&gt; 1..*</w:t>
+        <w:t xml:space="preserve">  * -&gt; 1</w:t>
+      </w:r>
+      <w:proofErr w:type="gramStart"/>
+      <w:r>
+        <w:rPr>
+          <w:rFonts w:ascii="Lucida Console" w:eastAsia="Times New Roman" w:hAnsi="Lucida Console" w:cs="Times New Roman"/>
+          <w:sz w:val="18"/>
+          <w:szCs w:val="18"/>
+          <w:lang w:val="en-US"/>
+        </w:rPr>
+        <w:t>..*</w:t>
+      </w:r>
+      <w:proofErr w:type="gramEnd"/>
+      <w:r>
+        <w:rPr>
+          <w:rFonts w:ascii="Lucida Console" w:eastAsia="Times New Roman" w:hAnsi="Lucida Console" w:cs="Times New Roman"/>
+          <w:sz w:val="18"/>
+          <w:szCs w:val="18"/>
+          <w:lang w:val="en-US"/>
+        </w:rPr>
+        <w:t xml:space="preserve"> </w:t>
       </w:r>
       <w:proofErr w:type="spellStart"/>
       <w:r>
@@ -2707,9 +3129,9 @@
         </w:rPr>
         <w:lastRenderedPageBreak/>
         <w:drawing>
-          <wp:inline distT="0" distB="0" distL="0" distR="0">
-            <wp:extent cx="5895975" cy="3771900"/>
-            <wp:effectExtent l="0" t="0" r="9525" b="0"/>
+          <wp:inline distT="0" distB="0" distL="0" distR="0" wp14:anchorId="554E89F2" wp14:editId="740F5862">
+            <wp:extent cx="5848350" cy="3714750"/>
+            <wp:effectExtent l="0" t="0" r="0" b="0"/>
             <wp:docPr id="1" name="Picture 1"/>
             <wp:cNvGraphicFramePr>
               <a:graphicFrameLocks xmlns:a="http://schemas.openxmlformats.org/drawingml/2006/main" noChangeAspect="1"/>
@@ -2730,7 +3152,7 @@
                   <pic:spPr>
                     <a:xfrm>
                       <a:off x="0" y="0"/>
-                      <a:ext cx="5895975" cy="3771900"/>
+                      <a:ext cx="5848350" cy="3714750"/>
                     </a:xfrm>
                     <a:prstGeom prst="rect">
                       <a:avLst/>
@@ -2742,6 +3164,24 @@
           </wp:inline>
         </w:drawing>
       </w:r>
+      <w:r>
+        <w:rPr>
+          <w:rFonts w:ascii="Lucida Console" w:eastAsia="Times New Roman" w:hAnsi="Lucida Console" w:cs="Times New Roman"/>
+          <w:sz w:val="18"/>
+          <w:szCs w:val="18"/>
+          <w:lang w:val="en-US"/>
+        </w:rPr>
+        <w:tab/>
+      </w:r>
+      <w:r>
+        <w:rPr>
+          <w:rFonts w:ascii="Lucida Console" w:eastAsia="Times New Roman" w:hAnsi="Lucida Console" w:cs="Times New Roman"/>
+          <w:sz w:val="18"/>
+          <w:szCs w:val="18"/>
+          <w:lang w:val="en-US"/>
+        </w:rPr>
+        <w:tab/>
+      </w:r>
     </w:p>
     <w:p>
       <w:pPr>
@@ -2785,10 +3225,7 @@
         <w:t>Messages</w:t>
       </w:r>
     </w:p>
-    <w:p>
-      <w:bookmarkStart w:id="0" w:name="_GoBack"/>
-      <w:bookmarkEnd w:id="0"/>
-    </w:p>
+    <w:p/>
     <w:p>
       <w:r>
         <w:rPr>
@@ -2808,7 +3245,15 @@
       </w:r>
       <w:proofErr w:type="spellEnd"/>
       <w:r>
-        <w:t xml:space="preserve"> for Semester "2014 Fall". Classes: SEG2105 CEG2136 CSI2110"</w:t>
+        <w:t xml:space="preserve"> for Semester "2014 </w:t>
+      </w:r>
+      <w:proofErr w:type="gramStart"/>
+      <w:r>
+        <w:t>Fall</w:t>
+      </w:r>
+      <w:proofErr w:type="gramEnd"/>
+      <w:r>
+        <w:t>". Classes: SEG2105 CEG2136 CSI2110"</w:t>
       </w:r>
       <w:r>
         <w:br/>
@@ -2841,7 +3286,15 @@
         <w:t xml:space="preserve">-This area of the program will be mainly visual, displaying </w:t>
       </w:r>
       <w:r>
-        <w:t>timetables that have been generated by the server to the client. The server will be returning requested timetable generations, however these can't really be considered as messages, they are more like data, as they will be parsed by the clients application . Ex:</w:t>
+        <w:t xml:space="preserve">timetables that have been generated by the server to the client. The server will be returning requested timetable generations, however these can't really be considered as messages, they are more like data, as they will be parsed by the clients </w:t>
+      </w:r>
+      <w:proofErr w:type="gramStart"/>
+      <w:r>
+        <w:t>application .</w:t>
+      </w:r>
+      <w:proofErr w:type="gramEnd"/>
+      <w:r>
+        <w:t xml:space="preserve"> Ex:</w:t>
       </w:r>
     </w:p>
     <w:p>
@@ -2862,7 +3315,15 @@
     </w:p>
     <w:p>
       <w:r>
-        <w:t xml:space="preserve">-Messages like this can be parsed by the clients application and turned into visual representations of the server generated timetable. </w:t>
+        <w:t xml:space="preserve">-Messages like this can be parsed by the </w:t>
+      </w:r>
+      <w:proofErr w:type="gramStart"/>
+      <w:r>
+        <w:t>clients</w:t>
+      </w:r>
+      <w:proofErr w:type="gramEnd"/>
+      <w:r>
+        <w:t xml:space="preserve"> application and turned into visual representations of the server generated timetable. </w:t>
       </w:r>
       <w:r>
         <w:br/>
@@ -2882,7 +3343,7 @@
 </file>
 
 <file path=word/numbering.xml><?xml version="1.0" encoding="utf-8"?>
-<w:numbering xmlns:ve="http://schemas.openxmlformats.org/markup-compatibility/2006" xmlns:o="urn:schemas-microsoft-com:office:office" xmlns:r="http://schemas.openxmlformats.org/officeDocument/2006/relationships" xmlns:m="http://schemas.openxmlformats.org/officeDocument/2006/math" xmlns:v="urn:schemas-microsoft-com:vml" xmlns:wp="http://schemas.openxmlformats.org/drawingml/2006/wordprocessingDrawing" xmlns:w10="urn:schemas-microsoft-com:office:word" xmlns:w="http://schemas.openxmlformats.org/wordprocessingml/2006/main" xmlns:wne="http://schemas.microsoft.com/office/word/2006/wordml">
+<w:numbering xmlns:wpc="http://schemas.microsoft.com/office/word/2010/wordprocessingCanvas" xmlns:mc="http://schemas.openxmlformats.org/markup-compatibility/2006" xmlns:o="urn:schemas-microsoft-com:office:office" xmlns:r="http://schemas.openxmlformats.org/officeDocument/2006/relationships" xmlns:m="http://schemas.openxmlformats.org/officeDocument/2006/math" xmlns:v="urn:schemas-microsoft-com:vml" xmlns:wp14="http://schemas.microsoft.com/office/word/2010/wordprocessingDrawing" xmlns:wp="http://schemas.openxmlformats.org/drawingml/2006/wordprocessingDrawing" xmlns:w10="urn:schemas-microsoft-com:office:word" xmlns:w="http://schemas.openxmlformats.org/wordprocessingml/2006/main" xmlns:w14="http://schemas.microsoft.com/office/word/2010/wordml" xmlns:w15="http://schemas.microsoft.com/office/word/2012/wordml" xmlns:wpg="http://schemas.microsoft.com/office/word/2010/wordprocessingGroup" xmlns:wpi="http://schemas.microsoft.com/office/word/2010/wordprocessingInk" xmlns:wne="http://schemas.microsoft.com/office/word/2006/wordml" xmlns:wps="http://schemas.microsoft.com/office/word/2010/wordprocessingShape" mc:Ignorable="w14 w15 wp14">
   <w:abstractNum w:abstractNumId="0">
     <w:nsid w:val="49340E7B"/>
     <w:multiLevelType w:val="hybridMultilevel"/>
@@ -2979,7 +3440,7 @@
 </file>
 
 <file path=word/styles.xml><?xml version="1.0" encoding="utf-8"?>
-<w:styles xmlns:r="http://schemas.openxmlformats.org/officeDocument/2006/relationships" xmlns:w="http://schemas.openxmlformats.org/wordprocessingml/2006/main">
+<w:styles xmlns:mc="http://schemas.openxmlformats.org/markup-compatibility/2006" xmlns:r="http://schemas.openxmlformats.org/officeDocument/2006/relationships" xmlns:w="http://schemas.openxmlformats.org/wordprocessingml/2006/main" xmlns:w14="http://schemas.microsoft.com/office/word/2010/wordml" xmlns:w15="http://schemas.microsoft.com/office/word/2012/wordml" mc:Ignorable="w14 w15">
   <w:docDefaults>
     <w:rPrDefault>
       <w:rPr>
@@ -2995,144 +3456,378 @@
       </w:pPr>
     </w:pPrDefault>
   </w:docDefaults>
-  <w:latentStyles w:defLockedState="0" w:defUIPriority="99" w:defSemiHidden="1" w:defUnhideWhenUsed="1" w:defQFormat="0" w:count="267">
-    <w:lsdException w:name="Normal" w:semiHidden="0" w:uiPriority="0" w:unhideWhenUsed="0" w:qFormat="1"/>
-    <w:lsdException w:name="heading 1" w:semiHidden="0" w:uiPriority="9" w:unhideWhenUsed="0" w:qFormat="1"/>
-    <w:lsdException w:name="heading 2" w:uiPriority="9" w:qFormat="1"/>
-    <w:lsdException w:name="heading 3" w:uiPriority="9" w:qFormat="1"/>
-    <w:lsdException w:name="heading 4" w:uiPriority="9" w:qFormat="1"/>
-    <w:lsdException w:name="heading 5" w:uiPriority="9" w:qFormat="1"/>
-    <w:lsdException w:name="heading 6" w:uiPriority="9" w:qFormat="1"/>
-    <w:lsdException w:name="heading 7" w:uiPriority="9" w:qFormat="1"/>
-    <w:lsdException w:name="heading 8" w:uiPriority="9" w:qFormat="1"/>
-    <w:lsdException w:name="heading 9" w:uiPriority="9" w:qFormat="1"/>
-    <w:lsdException w:name="toc 1" w:uiPriority="39"/>
-    <w:lsdException w:name="toc 2" w:uiPriority="39"/>
-    <w:lsdException w:name="toc 3" w:uiPriority="39"/>
-    <w:lsdException w:name="toc 4" w:uiPriority="39"/>
-    <w:lsdException w:name="toc 5" w:uiPriority="39"/>
-    <w:lsdException w:name="toc 6" w:uiPriority="39"/>
-    <w:lsdException w:name="toc 7" w:uiPriority="39"/>
-    <w:lsdException w:name="toc 8" w:uiPriority="39"/>
-    <w:lsdException w:name="toc 9" w:uiPriority="39"/>
-    <w:lsdException w:name="caption" w:uiPriority="35" w:qFormat="1"/>
-    <w:lsdException w:name="Title" w:semiHidden="0" w:uiPriority="10" w:unhideWhenUsed="0" w:qFormat="1"/>
-    <w:lsdException w:name="Default Paragraph Font" w:uiPriority="1"/>
-    <w:lsdException w:name="Subtitle" w:semiHidden="0" w:uiPriority="11" w:unhideWhenUsed="0" w:qFormat="1"/>
-    <w:lsdException w:name="Strong" w:semiHidden="0" w:uiPriority="22" w:unhideWhenUsed="0" w:qFormat="1"/>
-    <w:lsdException w:name="Emphasis" w:semiHidden="0" w:uiPriority="20" w:unhideWhenUsed="0" w:qFormat="1"/>
-    <w:lsdException w:name="Table Grid" w:semiHidden="0" w:uiPriority="59" w:unhideWhenUsed="0"/>
-    <w:lsdException w:name="Placeholder Text" w:unhideWhenUsed="0"/>
-    <w:lsdException w:name="No Spacing" w:semiHidden="0" w:uiPriority="1" w:unhideWhenUsed="0" w:qFormat="1"/>
-    <w:lsdException w:name="Light Shading" w:semiHidden="0" w:uiPriority="60" w:unhideWhenUsed="0"/>
-    <w:lsdException w:name="Light List" w:semiHidden="0" w:uiPriority="61" w:unhideWhenUsed="0"/>
-    <w:lsdException w:name="Light Grid" w:semiHidden="0" w:uiPriority="62" w:unhideWhenUsed="0"/>
-    <w:lsdException w:name="Medium Shading 1" w:semiHidden="0" w:uiPriority="63" w:unhideWhenUsed="0"/>
-    <w:lsdException w:name="Medium Shading 2" w:semiHidden="0" w:uiPriority="64" w:unhideWhenUsed="0"/>
-    <w:lsdException w:name="Medium List 1" w:semiHidden="0" w:uiPriority="65" w:unhideWhenUsed="0"/>
-    <w:lsdException w:name="Medium List 2" w:semiHidden="0" w:uiPriority="66" w:unhideWhenUsed="0"/>
-    <w:lsdException w:name="Medium Grid 1" w:semiHidden="0" w:uiPriority="67" w:unhideWhenUsed="0"/>
-    <w:lsdException w:name="Medium Grid 2" w:semiHidden="0" w:uiPriority="68" w:unhideWhenUsed="0"/>
-    <w:lsdException w:name="Medium Grid 3" w:semiHidden="0" w:uiPriority="69" w:unhideWhenUsed="0"/>
-    <w:lsdException w:name="Dark List" w:semiHidden="0" w:uiPriority="70" w:unhideWhenUsed="0"/>
-    <w:lsdException w:name="Colorful Shading" w:semiHidden="0" w:uiPriority="71" w:unhideWhenUsed="0"/>
-    <w:lsdException w:name="Colorful List" w:semiHidden="0" w:uiPriority="72" w:unhideWhenUsed="0"/>
-    <w:lsdException w:name="Colorful Grid" w:semiHidden="0" w:uiPriority="73" w:unhideWhenUsed="0"/>
-    <w:lsdException w:name="Light Shading Accent 1" w:semiHidden="0" w:uiPriority="60" w:unhideWhenUsed="0"/>
-    <w:lsdException w:name="Light List Accent 1" w:semiHidden="0" w:uiPriority="61" w:unhideWhenUsed="0"/>
-    <w:lsdException w:name="Light Grid Accent 1" w:semiHidden="0" w:uiPriority="62" w:unhideWhenUsed="0"/>
-    <w:lsdException w:name="Medium Shading 1 Accent 1" w:semiHidden="0" w:uiPriority="63" w:unhideWhenUsed="0"/>
-    <w:lsdException w:name="Medium Shading 2 Accent 1" w:semiHidden="0" w:uiPriority="64" w:unhideWhenUsed="0"/>
-    <w:lsdException w:name="Medium List 1 Accent 1" w:semiHidden="0" w:uiPriority="65" w:unhideWhenUsed="0"/>
-    <w:lsdException w:name="Revision" w:unhideWhenUsed="0"/>
-    <w:lsdException w:name="List Paragraph" w:semiHidden="0" w:uiPriority="34" w:unhideWhenUsed="0" w:qFormat="1"/>
-    <w:lsdException w:name="Quote" w:semiHidden="0" w:uiPriority="29" w:unhideWhenUsed="0" w:qFormat="1"/>
-    <w:lsdException w:name="Intense Quote" w:semiHidden="0" w:uiPriority="30" w:unhideWhenUsed="0" w:qFormat="1"/>
-    <w:lsdException w:name="Medium List 2 Accent 1" w:semiHidden="0" w:uiPriority="66" w:unhideWhenUsed="0"/>
-    <w:lsdException w:name="Medium Grid 1 Accent 1" w:semiHidden="0" w:uiPriority="67" w:unhideWhenUsed="0"/>
-    <w:lsdException w:name="Medium Grid 2 Accent 1" w:semiHidden="0" w:uiPriority="68" w:unhideWhenUsed="0"/>
-    <w:lsdException w:name="Medium Grid 3 Accent 1" w:semiHidden="0" w:uiPriority="69" w:unhideWhenUsed="0"/>
-    <w:lsdException w:name="Dark List Accent 1" w:semiHidden="0" w:uiPriority="70" w:unhideWhenUsed="0"/>
-    <w:lsdException w:name="Colorful Shading Accent 1" w:semiHidden="0" w:uiPriority="71" w:unhideWhenUsed="0"/>
-    <w:lsdException w:name="Colorful List Accent 1" w:semiHidden="0" w:uiPriority="72" w:unhideWhenUsed="0"/>
-    <w:lsdException w:name="Colorful Grid Accent 1" w:semiHidden="0" w:uiPriority="73" w:unhideWhenUsed="0"/>
-    <w:lsdException w:name="Light Shading Accent 2" w:semiHidden="0" w:uiPriority="60" w:unhideWhenUsed="0"/>
-    <w:lsdException w:name="Light List Accent 2" w:semiHidden="0" w:uiPriority="61" w:unhideWhenUsed="0"/>
-    <w:lsdException w:name="Light Grid Accent 2" w:semiHidden="0" w:uiPriority="62" w:unhideWhenUsed="0"/>
-    <w:lsdException w:name="Medium Shading 1 Accent 2" w:semiHidden="0" w:uiPriority="63" w:unhideWhenUsed="0"/>
-    <w:lsdException w:name="Medium Shading 2 Accent 2" w:semiHidden="0" w:uiPriority="64" w:unhideWhenUsed="0"/>
-    <w:lsdException w:name="Medium List 1 Accent 2" w:semiHidden="0" w:uiPriority="65" w:unhideWhenUsed="0"/>
-    <w:lsdException w:name="Medium List 2 Accent 2" w:semiHidden="0" w:uiPriority="66" w:unhideWhenUsed="0"/>
-    <w:lsdException w:name="Medium Grid 1 Accent 2" w:semiHidden="0" w:uiPriority="67" w:unhideWhenUsed="0"/>
-    <w:lsdException w:name="Medium Grid 2 Accent 2" w:semiHidden="0" w:uiPriority="68" w:unhideWhenUsed="0"/>
-    <w:lsdException w:name="Medium Grid 3 Accent 2" w:semiHidden="0" w:uiPriority="69" w:unhideWhenUsed="0"/>
-    <w:lsdException w:name="Dark List Accent 2" w:semiHidden="0" w:uiPriority="70" w:unhideWhenUsed="0"/>
-    <w:lsdException w:name="Colorful Shading Accent 2" w:semiHidden="0" w:uiPriority="71" w:unhideWhenUsed="0"/>
-    <w:lsdException w:name="Colorful List Accent 2" w:semiHidden="0" w:uiPriority="72" w:unhideWhenUsed="0"/>
-    <w:lsdException w:name="Colorful Grid Accent 2" w:semiHidden="0" w:uiPriority="73" w:unhideWhenUsed="0"/>
-    <w:lsdException w:name="Light Shading Accent 3" w:semiHidden="0" w:uiPriority="60" w:unhideWhenUsed="0"/>
-    <w:lsdException w:name="Light List Accent 3" w:semiHidden="0" w:uiPriority="61" w:unhideWhenUsed="0"/>
-    <w:lsdException w:name="Light Grid Accent 3" w:semiHidden="0" w:uiPriority="62" w:unhideWhenUsed="0"/>
-    <w:lsdException w:name="Medium Shading 1 Accent 3" w:semiHidden="0" w:uiPriority="63" w:unhideWhenUsed="0"/>
-    <w:lsdException w:name="Medium Shading 2 Accent 3" w:semiHidden="0" w:uiPriority="64" w:unhideWhenUsed="0"/>
-    <w:lsdException w:name="Medium List 1 Accent 3" w:semiHidden="0" w:uiPriority="65" w:unhideWhenUsed="0"/>
-    <w:lsdException w:name="Medium List 2 Accent 3" w:semiHidden="0" w:uiPriority="66" w:unhideWhenUsed="0"/>
-    <w:lsdException w:name="Medium Grid 1 Accent 3" w:semiHidden="0" w:uiPriority="67" w:unhideWhenUsed="0"/>
-    <w:lsdException w:name="Medium Grid 2 Accent 3" w:semiHidden="0" w:uiPriority="68" w:unhideWhenUsed="0"/>
-    <w:lsdException w:name="Medium Grid 3 Accent 3" w:semiHidden="0" w:uiPriority="69" w:unhideWhenUsed="0"/>
-    <w:lsdException w:name="Dark List Accent 3" w:semiHidden="0" w:uiPriority="70" w:unhideWhenUsed="0"/>
-    <w:lsdException w:name="Colorful Shading Accent 3" w:semiHidden="0" w:uiPriority="71" w:unhideWhenUsed="0"/>
-    <w:lsdException w:name="Colorful List Accent 3" w:semiHidden="0" w:uiPriority="72" w:unhideWhenUsed="0"/>
-    <w:lsdException w:name="Colorful Grid Accent 3" w:semiHidden="0" w:uiPriority="73" w:unhideWhenUsed="0"/>
-    <w:lsdException w:name="Light Shading Accent 4" w:semiHidden="0" w:uiPriority="60" w:unhideWhenUsed="0"/>
-    <w:lsdException w:name="Light List Accent 4" w:semiHidden="0" w:uiPriority="61" w:unhideWhenUsed="0"/>
-    <w:lsdException w:name="Light Grid Accent 4" w:semiHidden="0" w:uiPriority="62" w:unhideWhenUsed="0"/>
-    <w:lsdException w:name="Medium Shading 1 Accent 4" w:semiHidden="0" w:uiPriority="63" w:unhideWhenUsed="0"/>
-    <w:lsdException w:name="Medium Shading 2 Accent 4" w:semiHidden="0" w:uiPriority="64" w:unhideWhenUsed="0"/>
-    <w:lsdException w:name="Medium List 1 Accent 4" w:semiHidden="0" w:uiPriority="65" w:unhideWhenUsed="0"/>
-    <w:lsdException w:name="Medium List 2 Accent 4" w:semiHidden="0" w:uiPriority="66" w:unhideWhenUsed="0"/>
-    <w:lsdException w:name="Medium Grid 1 Accent 4" w:semiHidden="0" w:uiPriority="67" w:unhideWhenUsed="0"/>
-    <w:lsdException w:name="Medium Grid 2 Accent 4" w:semiHidden="0" w:uiPriority="68" w:unhideWhenUsed="0"/>
-    <w:lsdException w:name="Medium Grid 3 Accent 4" w:semiHidden="0" w:uiPriority="69" w:unhideWhenUsed="0"/>
-    <w:lsdException w:name="Dark List Accent 4" w:semiHidden="0" w:uiPriority="70" w:unhideWhenUsed="0"/>
-    <w:lsdException w:name="Colorful Shading Accent 4" w:semiHidden="0" w:uiPriority="71" w:unhideWhenUsed="0"/>
-    <w:lsdException w:name="Colorful List Accent 4" w:semiHidden="0" w:uiPriority="72" w:unhideWhenUsed="0"/>
-    <w:lsdException w:name="Colorful Grid Accent 4" w:semiHidden="0" w:uiPriority="73" w:unhideWhenUsed="0"/>
-    <w:lsdException w:name="Light Shading Accent 5" w:semiHidden="0" w:uiPriority="60" w:unhideWhenUsed="0"/>
-    <w:lsdException w:name="Light List Accent 5" w:semiHidden="0" w:uiPriority="61" w:unhideWhenUsed="0"/>
-    <w:lsdException w:name="Light Grid Accent 5" w:semiHidden="0" w:uiPriority="62" w:unhideWhenUsed="0"/>
-    <w:lsdException w:name="Medium Shading 1 Accent 5" w:semiHidden="0" w:uiPriority="63" w:unhideWhenUsed="0"/>
-    <w:lsdException w:name="Medium Shading 2 Accent 5" w:semiHidden="0" w:uiPriority="64" w:unhideWhenUsed="0"/>
-    <w:lsdException w:name="Medium List 1 Accent 5" w:semiHidden="0" w:uiPriority="65" w:unhideWhenUsed="0"/>
-    <w:lsdException w:name="Medium List 2 Accent 5" w:semiHidden="0" w:uiPriority="66" w:unhideWhenUsed="0"/>
-    <w:lsdException w:name="Medium Grid 1 Accent 5" w:semiHidden="0" w:uiPriority="67" w:unhideWhenUsed="0"/>
-    <w:lsdException w:name="Medium Grid 2 Accent 5" w:semiHidden="0" w:uiPriority="68" w:unhideWhenUsed="0"/>
-    <w:lsdException w:name="Medium Grid 3 Accent 5" w:semiHidden="0" w:uiPriority="69" w:unhideWhenUsed="0"/>
-    <w:lsdException w:name="Dark List Accent 5" w:semiHidden="0" w:uiPriority="70" w:unhideWhenUsed="0"/>
-    <w:lsdException w:name="Colorful Shading Accent 5" w:semiHidden="0" w:uiPriority="71" w:unhideWhenUsed="0"/>
-    <w:lsdException w:name="Colorful List Accent 5" w:semiHidden="0" w:uiPriority="72" w:unhideWhenUsed="0"/>
-    <w:lsdException w:name="Colorful Grid Accent 5" w:semiHidden="0" w:uiPriority="73" w:unhideWhenUsed="0"/>
-    <w:lsdException w:name="Light Shading Accent 6" w:semiHidden="0" w:uiPriority="60" w:unhideWhenUsed="0"/>
-    <w:lsdException w:name="Light List Accent 6" w:semiHidden="0" w:uiPriority="61" w:unhideWhenUsed="0"/>
-    <w:lsdException w:name="Light Grid Accent 6" w:semiHidden="0" w:uiPriority="62" w:unhideWhenUsed="0"/>
-    <w:lsdException w:name="Medium Shading 1 Accent 6" w:semiHidden="0" w:uiPriority="63" w:unhideWhenUsed="0"/>
-    <w:lsdException w:name="Medium Shading 2 Accent 6" w:semiHidden="0" w:uiPriority="64" w:unhideWhenUsed="0"/>
-    <w:lsdException w:name="Medium List 1 Accent 6" w:semiHidden="0" w:uiPriority="65" w:unhideWhenUsed="0"/>
-    <w:lsdException w:name="Medium List 2 Accent 6" w:semiHidden="0" w:uiPriority="66" w:unhideWhenUsed="0"/>
-    <w:lsdException w:name="Medium Grid 1 Accent 6" w:semiHidden="0" w:uiPriority="67" w:unhideWhenUsed="0"/>
-    <w:lsdException w:name="Medium Grid 2 Accent 6" w:semiHidden="0" w:uiPriority="68" w:unhideWhenUsed="0"/>
-    <w:lsdException w:name="Medium Grid 3 Accent 6" w:semiHidden="0" w:uiPriority="69" w:unhideWhenUsed="0"/>
-    <w:lsdException w:name="Dark List Accent 6" w:semiHidden="0" w:uiPriority="70" w:unhideWhenUsed="0"/>
-    <w:lsdException w:name="Colorful Shading Accent 6" w:semiHidden="0" w:uiPriority="71" w:unhideWhenUsed="0"/>
-    <w:lsdException w:name="Colorful List Accent 6" w:semiHidden="0" w:uiPriority="72" w:unhideWhenUsed="0"/>
-    <w:lsdException w:name="Colorful Grid Accent 6" w:semiHidden="0" w:uiPriority="73" w:unhideWhenUsed="0"/>
-    <w:lsdException w:name="Subtle Emphasis" w:semiHidden="0" w:uiPriority="19" w:unhideWhenUsed="0" w:qFormat="1"/>
-    <w:lsdException w:name="Intense Emphasis" w:semiHidden="0" w:uiPriority="21" w:unhideWhenUsed="0" w:qFormat="1"/>
-    <w:lsdException w:name="Subtle Reference" w:semiHidden="0" w:uiPriority="31" w:unhideWhenUsed="0" w:qFormat="1"/>
-    <w:lsdException w:name="Intense Reference" w:semiHidden="0" w:uiPriority="32" w:unhideWhenUsed="0" w:qFormat="1"/>
-    <w:lsdException w:name="Book Title" w:semiHidden="0" w:uiPriority="33" w:unhideWhenUsed="0" w:qFormat="1"/>
-    <w:lsdException w:name="Bibliography" w:uiPriority="37"/>
-    <w:lsdException w:name="TOC Heading" w:uiPriority="39" w:qFormat="1"/>
+  <w:latentStyles w:defLockedState="0" w:defUIPriority="99" w:defSemiHidden="0" w:defUnhideWhenUsed="0" w:defQFormat="0" w:count="371">
+    <w:lsdException w:name="Normal" w:uiPriority="0" w:qFormat="1"/>
+    <w:lsdException w:name="heading 1" w:uiPriority="9" w:qFormat="1"/>
+    <w:lsdException w:name="heading 2" w:semiHidden="1" w:uiPriority="9" w:unhideWhenUsed="1" w:qFormat="1"/>
+    <w:lsdException w:name="heading 3" w:semiHidden="1" w:uiPriority="9" w:unhideWhenUsed="1" w:qFormat="1"/>
+    <w:lsdException w:name="heading 4" w:semiHidden="1" w:uiPriority="9" w:unhideWhenUsed="1" w:qFormat="1"/>
+    <w:lsdException w:name="heading 5" w:semiHidden="1" w:uiPriority="9" w:unhideWhenUsed="1" w:qFormat="1"/>
+    <w:lsdException w:name="heading 6" w:semiHidden="1" w:uiPriority="9" w:unhideWhenUsed="1" w:qFormat="1"/>
+    <w:lsdException w:name="heading 7" w:semiHidden="1" w:uiPriority="9" w:unhideWhenUsed="1" w:qFormat="1"/>
+    <w:lsdException w:name="heading 8" w:semiHidden="1" w:uiPriority="9" w:unhideWhenUsed="1" w:qFormat="1"/>
+    <w:lsdException w:name="heading 9" w:semiHidden="1" w:uiPriority="9" w:unhideWhenUsed="1" w:qFormat="1"/>
+    <w:lsdException w:name="index 1" w:semiHidden="1" w:unhideWhenUsed="1"/>
+    <w:lsdException w:name="index 2" w:semiHidden="1" w:unhideWhenUsed="1"/>
+    <w:lsdException w:name="index 3" w:semiHidden="1" w:unhideWhenUsed="1"/>
+    <w:lsdException w:name="index 4" w:semiHidden="1" w:unhideWhenUsed="1"/>
+    <w:lsdException w:name="index 5" w:semiHidden="1" w:unhideWhenUsed="1"/>
+    <w:lsdException w:name="index 6" w:semiHidden="1" w:unhideWhenUsed="1"/>
+    <w:lsdException w:name="index 7" w:semiHidden="1" w:unhideWhenUsed="1"/>
+    <w:lsdException w:name="index 8" w:semiHidden="1" w:unhideWhenUsed="1"/>
+    <w:lsdException w:name="index 9" w:semiHidden="1" w:unhideWhenUsed="1"/>
+    <w:lsdException w:name="toc 1" w:semiHidden="1" w:uiPriority="39" w:unhideWhenUsed="1"/>
+    <w:lsdException w:name="toc 2" w:semiHidden="1" w:uiPriority="39" w:unhideWhenUsed="1"/>
+    <w:lsdException w:name="toc 3" w:semiHidden="1" w:uiPriority="39" w:unhideWhenUsed="1"/>
+    <w:lsdException w:name="toc 4" w:semiHidden="1" w:uiPriority="39" w:unhideWhenUsed="1"/>
+    <w:lsdException w:name="toc 5" w:semiHidden="1" w:uiPriority="39" w:unhideWhenUsed="1"/>
+    <w:lsdException w:name="toc 6" w:semiHidden="1" w:uiPriority="39" w:unhideWhenUsed="1"/>
+    <w:lsdException w:name="toc 7" w:semiHidden="1" w:uiPriority="39" w:unhideWhenUsed="1"/>
+    <w:lsdException w:name="toc 8" w:semiHidden="1" w:uiPriority="39" w:unhideWhenUsed="1"/>
+    <w:lsdException w:name="toc 9" w:semiHidden="1" w:uiPriority="39" w:unhideWhenUsed="1"/>
+    <w:lsdException w:name="Normal Indent" w:semiHidden="1" w:unhideWhenUsed="1"/>
+    <w:lsdException w:name="footnote text" w:semiHidden="1" w:unhideWhenUsed="1"/>
+    <w:lsdException w:name="annotation text" w:semiHidden="1" w:unhideWhenUsed="1"/>
+    <w:lsdException w:name="header" w:semiHidden="1" w:unhideWhenUsed="1"/>
+    <w:lsdException w:name="footer" w:semiHidden="1" w:unhideWhenUsed="1"/>
+    <w:lsdException w:name="index heading" w:semiHidden="1" w:unhideWhenUsed="1"/>
+    <w:lsdException w:name="caption" w:semiHidden="1" w:uiPriority="35" w:unhideWhenUsed="1" w:qFormat="1"/>
+    <w:lsdException w:name="table of figures" w:semiHidden="1" w:unhideWhenUsed="1"/>
+    <w:lsdException w:name="envelope address" w:semiHidden="1" w:unhideWhenUsed="1"/>
+    <w:lsdException w:name="envelope return" w:semiHidden="1" w:unhideWhenUsed="1"/>
+    <w:lsdException w:name="footnote reference" w:semiHidden="1" w:unhideWhenUsed="1"/>
+    <w:lsdException w:name="annotation reference" w:semiHidden="1" w:unhideWhenUsed="1"/>
+    <w:lsdException w:name="line number" w:semiHidden="1" w:unhideWhenUsed="1"/>
+    <w:lsdException w:name="page number" w:semiHidden="1" w:unhideWhenUsed="1"/>
+    <w:lsdException w:name="endnote reference" w:semiHidden="1" w:unhideWhenUsed="1"/>
+    <w:lsdException w:name="endnote text" w:semiHidden="1" w:unhideWhenUsed="1"/>
+    <w:lsdException w:name="table of authorities" w:semiHidden="1" w:unhideWhenUsed="1"/>
+    <w:lsdException w:name="macro" w:semiHidden="1" w:unhideWhenUsed="1"/>
+    <w:lsdException w:name="toa heading" w:semiHidden="1" w:unhideWhenUsed="1"/>
+    <w:lsdException w:name="List" w:semiHidden="1" w:unhideWhenUsed="1"/>
+    <w:lsdException w:name="List Bullet" w:semiHidden="1" w:unhideWhenUsed="1"/>
+    <w:lsdException w:name="List Number" w:semiHidden="1" w:unhideWhenUsed="1"/>
+    <w:lsdException w:name="List 2" w:semiHidden="1" w:unhideWhenUsed="1"/>
+    <w:lsdException w:name="List 3" w:semiHidden="1" w:unhideWhenUsed="1"/>
+    <w:lsdException w:name="List 4" w:semiHidden="1" w:unhideWhenUsed="1"/>
+    <w:lsdException w:name="List 5" w:semiHidden="1" w:unhideWhenUsed="1"/>
+    <w:lsdException w:name="List Bullet 2" w:semiHidden="1" w:unhideWhenUsed="1"/>
+    <w:lsdException w:name="List Bullet 3" w:semiHidden="1" w:unhideWhenUsed="1"/>
+    <w:lsdException w:name="List Bullet 4" w:semiHidden="1" w:unhideWhenUsed="1"/>
+    <w:lsdException w:name="List Bullet 5" w:semiHidden="1" w:unhideWhenUsed="1"/>
+    <w:lsdException w:name="List Number 2" w:semiHidden="1" w:unhideWhenUsed="1"/>
+    <w:lsdException w:name="List Number 3" w:semiHidden="1" w:unhideWhenUsed="1"/>
+    <w:lsdException w:name="List Number 4" w:semiHidden="1" w:unhideWhenUsed="1"/>
+    <w:lsdException w:name="List Number 5" w:semiHidden="1" w:unhideWhenUsed="1"/>
+    <w:lsdException w:name="Title" w:uiPriority="10" w:qFormat="1"/>
+    <w:lsdException w:name="Closing" w:semiHidden="1" w:unhideWhenUsed="1"/>
+    <w:lsdException w:name="Signature" w:semiHidden="1" w:unhideWhenUsed="1"/>
+    <w:lsdException w:name="Default Paragraph Font" w:semiHidden="1" w:uiPriority="1" w:unhideWhenUsed="1"/>
+    <w:lsdException w:name="Body Text" w:semiHidden="1" w:unhideWhenUsed="1"/>
+    <w:lsdException w:name="Body Text Indent" w:semiHidden="1" w:unhideWhenUsed="1"/>
+    <w:lsdException w:name="List Continue" w:semiHidden="1" w:unhideWhenUsed="1"/>
+    <w:lsdException w:name="List Continue 2" w:semiHidden="1" w:unhideWhenUsed="1"/>
+    <w:lsdException w:name="List Continue 3" w:semiHidden="1" w:unhideWhenUsed="1"/>
+    <w:lsdException w:name="List Continue 4" w:semiHidden="1" w:unhideWhenUsed="1"/>
+    <w:lsdException w:name="List Continue 5" w:semiHidden="1" w:unhideWhenUsed="1"/>
+    <w:lsdException w:name="Message Header" w:semiHidden="1" w:unhideWhenUsed="1"/>
+    <w:lsdException w:name="Subtitle" w:uiPriority="11" w:qFormat="1"/>
+    <w:lsdException w:name="Salutation" w:semiHidden="1" w:unhideWhenUsed="1"/>
+    <w:lsdException w:name="Date" w:semiHidden="1" w:unhideWhenUsed="1"/>
+    <w:lsdException w:name="Body Text First Indent" w:semiHidden="1" w:unhideWhenUsed="1"/>
+    <w:lsdException w:name="Body Text First Indent 2" w:semiHidden="1" w:unhideWhenUsed="1"/>
+    <w:lsdException w:name="Note Heading" w:semiHidden="1" w:unhideWhenUsed="1"/>
+    <w:lsdException w:name="Body Text 2" w:semiHidden="1" w:unhideWhenUsed="1"/>
+    <w:lsdException w:name="Body Text 3" w:semiHidden="1" w:unhideWhenUsed="1"/>
+    <w:lsdException w:name="Body Text Indent 2" w:semiHidden="1" w:unhideWhenUsed="1"/>
+    <w:lsdException w:name="Body Text Indent 3" w:semiHidden="1" w:unhideWhenUsed="1"/>
+    <w:lsdException w:name="Block Text" w:semiHidden="1" w:unhideWhenUsed="1"/>
+    <w:lsdException w:name="Hyperlink" w:semiHidden="1" w:unhideWhenUsed="1"/>
+    <w:lsdException w:name="FollowedHyperlink" w:semiHidden="1" w:unhideWhenUsed="1"/>
+    <w:lsdException w:name="Strong" w:uiPriority="22" w:qFormat="1"/>
+    <w:lsdException w:name="Emphasis" w:uiPriority="20" w:qFormat="1"/>
+    <w:lsdException w:name="Document Map" w:semiHidden="1" w:unhideWhenUsed="1"/>
+    <w:lsdException w:name="Plain Text" w:semiHidden="1" w:unhideWhenUsed="1"/>
+    <w:lsdException w:name="E-mail Signature" w:semiHidden="1" w:unhideWhenUsed="1"/>
+    <w:lsdException w:name="HTML Top of Form" w:semiHidden="1" w:unhideWhenUsed="1"/>
+    <w:lsdException w:name="HTML Bottom of Form" w:semiHidden="1" w:unhideWhenUsed="1"/>
+    <w:lsdException w:name="Normal (Web)" w:semiHidden="1" w:unhideWhenUsed="1"/>
+    <w:lsdException w:name="HTML Acronym" w:semiHidden="1" w:unhideWhenUsed="1"/>
+    <w:lsdException w:name="HTML Address" w:semiHidden="1" w:unhideWhenUsed="1"/>
+    <w:lsdException w:name="HTML Cite" w:semiHidden="1" w:unhideWhenUsed="1"/>
+    <w:lsdException w:name="HTML Code" w:semiHidden="1" w:unhideWhenUsed="1"/>
+    <w:lsdException w:name="HTML Definition" w:semiHidden="1" w:unhideWhenUsed="1"/>
+    <w:lsdException w:name="HTML Keyboard" w:semiHidden="1" w:unhideWhenUsed="1"/>
+    <w:lsdException w:name="HTML Preformatted" w:semiHidden="1" w:unhideWhenUsed="1"/>
+    <w:lsdException w:name="HTML Sample" w:semiHidden="1" w:unhideWhenUsed="1"/>
+    <w:lsdException w:name="HTML Typewriter" w:semiHidden="1" w:unhideWhenUsed="1"/>
+    <w:lsdException w:name="HTML Variable" w:semiHidden="1" w:unhideWhenUsed="1"/>
+    <w:lsdException w:name="Normal Table" w:semiHidden="1" w:unhideWhenUsed="1"/>
+    <w:lsdException w:name="annotation subject" w:semiHidden="1" w:unhideWhenUsed="1"/>
+    <w:lsdException w:name="No List" w:semiHidden="1" w:unhideWhenUsed="1"/>
+    <w:lsdException w:name="Outline List 1" w:semiHidden="1" w:unhideWhenUsed="1"/>
+    <w:lsdException w:name="Outline List 2" w:semiHidden="1" w:unhideWhenUsed="1"/>
+    <w:lsdException w:name="Outline List 3" w:semiHidden="1" w:unhideWhenUsed="1"/>
+    <w:lsdException w:name="Table Simple 1" w:semiHidden="1" w:unhideWhenUsed="1"/>
+    <w:lsdException w:name="Table Simple 2" w:semiHidden="1" w:unhideWhenUsed="1"/>
+    <w:lsdException w:name="Table Simple 3" w:semiHidden="1" w:unhideWhenUsed="1"/>
+    <w:lsdException w:name="Table Classic 1" w:semiHidden="1" w:unhideWhenUsed="1"/>
+    <w:lsdException w:name="Table Classic 2" w:semiHidden="1" w:unhideWhenUsed="1"/>
+    <w:lsdException w:name="Table Classic 3" w:semiHidden="1" w:unhideWhenUsed="1"/>
+    <w:lsdException w:name="Table Classic 4" w:semiHidden="1" w:unhideWhenUsed="1"/>
+    <w:lsdException w:name="Table Colorful 1" w:semiHidden="1" w:unhideWhenUsed="1"/>
+    <w:lsdException w:name="Table Colorful 2" w:semiHidden="1" w:unhideWhenUsed="1"/>
+    <w:lsdException w:name="Table Colorful 3" w:semiHidden="1" w:unhideWhenUsed="1"/>
+    <w:lsdException w:name="Table Columns 1" w:semiHidden="1" w:unhideWhenUsed="1"/>
+    <w:lsdException w:name="Table Columns 2" w:semiHidden="1" w:unhideWhenUsed="1"/>
+    <w:lsdException w:name="Table Columns 3" w:semiHidden="1" w:unhideWhenUsed="1"/>
+    <w:lsdException w:name="Table Columns 4" w:semiHidden="1" w:unhideWhenUsed="1"/>
+    <w:lsdException w:name="Table Columns 5" w:semiHidden="1" w:unhideWhenUsed="1"/>
+    <w:lsdException w:name="Table Grid 1" w:semiHidden="1" w:unhideWhenUsed="1"/>
+    <w:lsdException w:name="Table Grid 2" w:semiHidden="1" w:unhideWhenUsed="1"/>
+    <w:lsdException w:name="Table Grid 3" w:semiHidden="1" w:unhideWhenUsed="1"/>
+    <w:lsdException w:name="Table Grid 4" w:semiHidden="1" w:unhideWhenUsed="1"/>
+    <w:lsdException w:name="Table Grid 5" w:semiHidden="1" w:unhideWhenUsed="1"/>
+    <w:lsdException w:name="Table Grid 6" w:semiHidden="1" w:unhideWhenUsed="1"/>
+    <w:lsdException w:name="Table Grid 7" w:semiHidden="1" w:unhideWhenUsed="1"/>
+    <w:lsdException w:name="Table Grid 8" w:semiHidden="1" w:unhideWhenUsed="1"/>
+    <w:lsdException w:name="Table List 1" w:semiHidden="1" w:unhideWhenUsed="1"/>
+    <w:lsdException w:name="Table List 2" w:semiHidden="1" w:unhideWhenUsed="1"/>
+    <w:lsdException w:name="Table List 3" w:semiHidden="1" w:unhideWhenUsed="1"/>
+    <w:lsdException w:name="Table List 4" w:semiHidden="1" w:unhideWhenUsed="1"/>
+    <w:lsdException w:name="Table List 5" w:semiHidden="1" w:unhideWhenUsed="1"/>
+    <w:lsdException w:name="Table List 6" w:semiHidden="1" w:unhideWhenUsed="1"/>
+    <w:lsdException w:name="Table List 7" w:semiHidden="1" w:unhideWhenUsed="1"/>
+    <w:lsdException w:name="Table List 8" w:semiHidden="1" w:unhideWhenUsed="1"/>
+    <w:lsdException w:name="Table 3D effects 1" w:semiHidden="1" w:unhideWhenUsed="1"/>
+    <w:lsdException w:name="Table 3D effects 2" w:semiHidden="1" w:unhideWhenUsed="1"/>
+    <w:lsdException w:name="Table 3D effects 3" w:semiHidden="1" w:unhideWhenUsed="1"/>
+    <w:lsdException w:name="Table Contemporary" w:semiHidden="1" w:unhideWhenUsed="1"/>
+    <w:lsdException w:name="Table Elegant" w:semiHidden="1" w:unhideWhenUsed="1"/>
+    <w:lsdException w:name="Table Professional" w:semiHidden="1" w:unhideWhenUsed="1"/>
+    <w:lsdException w:name="Table Subtle 1" w:semiHidden="1" w:unhideWhenUsed="1"/>
+    <w:lsdException w:name="Table Subtle 2" w:semiHidden="1" w:unhideWhenUsed="1"/>
+    <w:lsdException w:name="Table Web 1" w:semiHidden="1" w:unhideWhenUsed="1"/>
+    <w:lsdException w:name="Table Web 2" w:semiHidden="1" w:unhideWhenUsed="1"/>
+    <w:lsdException w:name="Table Web 3" w:semiHidden="1" w:unhideWhenUsed="1"/>
+    <w:lsdException w:name="Balloon Text" w:semiHidden="1" w:unhideWhenUsed="1"/>
+    <w:lsdException w:name="Table Grid" w:uiPriority="59"/>
+    <w:lsdException w:name="Table Theme" w:semiHidden="1" w:unhideWhenUsed="1"/>
+    <w:lsdException w:name="Placeholder Text" w:semiHidden="1"/>
+    <w:lsdException w:name="No Spacing" w:uiPriority="1" w:qFormat="1"/>
+    <w:lsdException w:name="Light Shading" w:uiPriority="60"/>
+    <w:lsdException w:name="Light List" w:uiPriority="61"/>
+    <w:lsdException w:name="Light Grid" w:uiPriority="62"/>
+    <w:lsdException w:name="Medium Shading 1" w:uiPriority="63"/>
+    <w:lsdException w:name="Medium Shading 2" w:uiPriority="64"/>
+    <w:lsdException w:name="Medium List 1" w:uiPriority="65"/>
+    <w:lsdException w:name="Medium List 2" w:uiPriority="66"/>
+    <w:lsdException w:name="Medium Grid 1" w:uiPriority="67"/>
+    <w:lsdException w:name="Medium Grid 2" w:uiPriority="68"/>
+    <w:lsdException w:name="Medium Grid 3" w:uiPriority="69"/>
+    <w:lsdException w:name="Dark List" w:uiPriority="70"/>
+    <w:lsdException w:name="Colorful Shading" w:uiPriority="71"/>
+    <w:lsdException w:name="Colorful List" w:uiPriority="72"/>
+    <w:lsdException w:name="Colorful Grid" w:uiPriority="73"/>
+    <w:lsdException w:name="Light Shading Accent 1" w:uiPriority="60"/>
+    <w:lsdException w:name="Light List Accent 1" w:uiPriority="61"/>
+    <w:lsdException w:name="Light Grid Accent 1" w:uiPriority="62"/>
+    <w:lsdException w:name="Medium Shading 1 Accent 1" w:uiPriority="63"/>
+    <w:lsdException w:name="Medium Shading 2 Accent 1" w:uiPriority="64"/>
+    <w:lsdException w:name="Medium List 1 Accent 1" w:uiPriority="65"/>
+    <w:lsdException w:name="Revision" w:semiHidden="1"/>
+    <w:lsdException w:name="List Paragraph" w:uiPriority="34" w:qFormat="1"/>
+    <w:lsdException w:name="Quote" w:uiPriority="29" w:qFormat="1"/>
+    <w:lsdException w:name="Intense Quote" w:uiPriority="30" w:qFormat="1"/>
+    <w:lsdException w:name="Medium List 2 Accent 1" w:uiPriority="66"/>
+    <w:lsdException w:name="Medium Grid 1 Accent 1" w:uiPriority="67"/>
+    <w:lsdException w:name="Medium Grid 2 Accent 1" w:uiPriority="68"/>
+    <w:lsdException w:name="Medium Grid 3 Accent 1" w:uiPriority="69"/>
+    <w:lsdException w:name="Dark List Accent 1" w:uiPriority="70"/>
+    <w:lsdException w:name="Colorful Shading Accent 1" w:uiPriority="71"/>
+    <w:lsdException w:name="Colorful List Accent 1" w:uiPriority="72"/>
+    <w:lsdException w:name="Colorful Grid Accent 1" w:uiPriority="73"/>
+    <w:lsdException w:name="Light Shading Accent 2" w:uiPriority="60"/>
+    <w:lsdException w:name="Light List Accent 2" w:uiPriority="61"/>
+    <w:lsdException w:name="Light Grid Accent 2" w:uiPriority="62"/>
+    <w:lsdException w:name="Medium Shading 1 Accent 2" w:uiPriority="63"/>
+    <w:lsdException w:name="Medium Shading 2 Accent 2" w:uiPriority="64"/>
+    <w:lsdException w:name="Medium List 1 Accent 2" w:uiPriority="65"/>
+    <w:lsdException w:name="Medium List 2 Accent 2" w:uiPriority="66"/>
+    <w:lsdException w:name="Medium Grid 1 Accent 2" w:uiPriority="67"/>
+    <w:lsdException w:name="Medium Grid 2 Accent 2" w:uiPriority="68"/>
+    <w:lsdException w:name="Medium Grid 3 Accent 2" w:uiPriority="69"/>
+    <w:lsdException w:name="Dark List Accent 2" w:uiPriority="70"/>
+    <w:lsdException w:name="Colorful Shading Accent 2" w:uiPriority="71"/>
+    <w:lsdException w:name="Colorful List Accent 2" w:uiPriority="72"/>
+    <w:lsdException w:name="Colorful Grid Accent 2" w:uiPriority="73"/>
+    <w:lsdException w:name="Light Shading Accent 3" w:uiPriority="60"/>
+    <w:lsdException w:name="Light List Accent 3" w:uiPriority="61"/>
+    <w:lsdException w:name="Light Grid Accent 3" w:uiPriority="62"/>
+    <w:lsdException w:name="Medium Shading 1 Accent 3" w:uiPriority="63"/>
+    <w:lsdException w:name="Medium Shading 2 Accent 3" w:uiPriority="64"/>
+    <w:lsdException w:name="Medium List 1 Accent 3" w:uiPriority="65"/>
+    <w:lsdException w:name="Medium List 2 Accent 3" w:uiPriority="66"/>
+    <w:lsdException w:name="Medium Grid 1 Accent 3" w:uiPriority="67"/>
+    <w:lsdException w:name="Medium Grid 2 Accent 3" w:uiPriority="68"/>
+    <w:lsdException w:name="Medium Grid 3 Accent 3" w:uiPriority="69"/>
+    <w:lsdException w:name="Dark List Accent 3" w:uiPriority="70"/>
+    <w:lsdException w:name="Colorful Shading Accent 3" w:uiPriority="71"/>
+    <w:lsdException w:name="Colorful List Accent 3" w:uiPriority="72"/>
+    <w:lsdException w:name="Colorful Grid Accent 3" w:uiPriority="73"/>
+    <w:lsdException w:name="Light Shading Accent 4" w:uiPriority="60"/>
+    <w:lsdException w:name="Light List Accent 4" w:uiPriority="61"/>
+    <w:lsdException w:name="Light Grid Accent 4" w:uiPriority="62"/>
+    <w:lsdException w:name="Medium Shading 1 Accent 4" w:uiPriority="63"/>
+    <w:lsdException w:name="Medium Shading 2 Accent 4" w:uiPriority="64"/>
+    <w:lsdException w:name="Medium List 1 Accent 4" w:uiPriority="65"/>
+    <w:lsdException w:name="Medium List 2 Accent 4" w:uiPriority="66"/>
+    <w:lsdException w:name="Medium Grid 1 Accent 4" w:uiPriority="67"/>
+    <w:lsdException w:name="Medium Grid 2 Accent 4" w:uiPriority="68"/>
+    <w:lsdException w:name="Medium Grid 3 Accent 4" w:uiPriority="69"/>
+    <w:lsdException w:name="Dark List Accent 4" w:uiPriority="70"/>
+    <w:lsdException w:name="Colorful Shading Accent 4" w:uiPriority="71"/>
+    <w:lsdException w:name="Colorful List Accent 4" w:uiPriority="72"/>
+    <w:lsdException w:name="Colorful Grid Accent 4" w:uiPriority="73"/>
+    <w:lsdException w:name="Light Shading Accent 5" w:uiPriority="60"/>
+    <w:lsdException w:name="Light List Accent 5" w:uiPriority="61"/>
+    <w:lsdException w:name="Light Grid Accent 5" w:uiPriority="62"/>
+    <w:lsdException w:name="Medium Shading 1 Accent 5" w:uiPriority="63"/>
+    <w:lsdException w:name="Medium Shading 2 Accent 5" w:uiPriority="64"/>
+    <w:lsdException w:name="Medium List 1 Accent 5" w:uiPriority="65"/>
+    <w:lsdException w:name="Medium List 2 Accent 5" w:uiPriority="66"/>
+    <w:lsdException w:name="Medium Grid 1 Accent 5" w:uiPriority="67"/>
+    <w:lsdException w:name="Medium Grid 2 Accent 5" w:uiPriority="68"/>
+    <w:lsdException w:name="Medium Grid 3 Accent 5" w:uiPriority="69"/>
+    <w:lsdException w:name="Dark List Accent 5" w:uiPriority="70"/>
+    <w:lsdException w:name="Colorful Shading Accent 5" w:uiPriority="71"/>
+    <w:lsdException w:name="Colorful List Accent 5" w:uiPriority="72"/>
+    <w:lsdException w:name="Colorful Grid Accent 5" w:uiPriority="73"/>
+    <w:lsdException w:name="Light Shading Accent 6" w:uiPriority="60"/>
+    <w:lsdException w:name="Light List Accent 6" w:uiPriority="61"/>
+    <w:lsdException w:name="Light Grid Accent 6" w:uiPriority="62"/>
+    <w:lsdException w:name="Medium Shading 1 Accent 6" w:uiPriority="63"/>
+    <w:lsdException w:name="Medium Shading 2 Accent 6" w:uiPriority="64"/>
+    <w:lsdException w:name="Medium List 1 Accent 6" w:uiPriority="65"/>
+    <w:lsdException w:name="Medium List 2 Accent 6" w:uiPriority="66"/>
+    <w:lsdException w:name="Medium Grid 1 Accent 6" w:uiPriority="67"/>
+    <w:lsdException w:name="Medium Grid 2 Accent 6" w:uiPriority="68"/>
+    <w:lsdException w:name="Medium Grid 3 Accent 6" w:uiPriority="69"/>
+    <w:lsdException w:name="Dark List Accent 6" w:uiPriority="70"/>
+    <w:lsdException w:name="Colorful Shading Accent 6" w:uiPriority="71"/>
+    <w:lsdException w:name="Colorful List Accent 6" w:uiPriority="72"/>
+    <w:lsdException w:name="Colorful Grid Accent 6" w:uiPriority="73"/>
+    <w:lsdException w:name="Subtle Emphasis" w:uiPriority="19" w:qFormat="1"/>
+    <w:lsdException w:name="Intense Emphasis" w:uiPriority="21" w:qFormat="1"/>
+    <w:lsdException w:name="Subtle Reference" w:uiPriority="31" w:qFormat="1"/>
+    <w:lsdException w:name="Intense Reference" w:uiPriority="32" w:qFormat="1"/>
+    <w:lsdException w:name="Book Title" w:uiPriority="33" w:qFormat="1"/>
+    <w:lsdException w:name="Bibliography" w:semiHidden="1" w:uiPriority="37" w:unhideWhenUsed="1"/>
+    <w:lsdException w:name="TOC Heading" w:semiHidden="1" w:uiPriority="39" w:unhideWhenUsed="1" w:qFormat="1"/>
+    <w:lsdException w:name="Plain Table 1" w:uiPriority="41"/>
+    <w:lsdException w:name="Plain Table 2" w:uiPriority="42"/>
+    <w:lsdException w:name="Plain Table 3" w:uiPriority="43"/>
+    <w:lsdException w:name="Plain Table 4" w:uiPriority="44"/>
+    <w:lsdException w:name="Plain Table 5" w:uiPriority="45"/>
+    <w:lsdException w:name="Grid Table Light" w:uiPriority="40"/>
+    <w:lsdException w:name="Grid Table 1 Light" w:uiPriority="46"/>
+    <w:lsdException w:name="Grid Table 2" w:uiPriority="47"/>
+    <w:lsdException w:name="Grid Table 3" w:uiPriority="48"/>
+    <w:lsdException w:name="Grid Table 4" w:uiPriority="49"/>
+    <w:lsdException w:name="Grid Table 5 Dark" w:uiPriority="50"/>
+    <w:lsdException w:name="Grid Table 6 Colorful" w:uiPriority="51"/>
+    <w:lsdException w:name="Grid Table 7 Colorful" w:uiPriority="52"/>
+    <w:lsdException w:name="Grid Table 1 Light Accent 1" w:uiPriority="46"/>
+    <w:lsdException w:name="Grid Table 2 Accent 1" w:uiPriority="47"/>
+    <w:lsdException w:name="Grid Table 3 Accent 1" w:uiPriority="48"/>
+    <w:lsdException w:name="Grid Table 4 Accent 1" w:uiPriority="49"/>
+    <w:lsdException w:name="Grid Table 5 Dark Accent 1" w:uiPriority="50"/>
+    <w:lsdException w:name="Grid Table 6 Colorful Accent 1" w:uiPriority="51"/>
+    <w:lsdException w:name="Grid Table 7 Colorful Accent 1" w:uiPriority="52"/>
+    <w:lsdException w:name="Grid Table 1 Light Accent 2" w:uiPriority="46"/>
+    <w:lsdException w:name="Grid Table 2 Accent 2" w:uiPriority="47"/>
+    <w:lsdException w:name="Grid Table 3 Accent 2" w:uiPriority="48"/>
+    <w:lsdException w:name="Grid Table 4 Accent 2" w:uiPriority="49"/>
+    <w:lsdException w:name="Grid Table 5 Dark Accent 2" w:uiPriority="50"/>
+    <w:lsdException w:name="Grid Table 6 Colorful Accent 2" w:uiPriority="51"/>
+    <w:lsdException w:name="Grid Table 7 Colorful Accent 2" w:uiPriority="52"/>
+    <w:lsdException w:name="Grid Table 1 Light Accent 3" w:uiPriority="46"/>
+    <w:lsdException w:name="Grid Table 2 Accent 3" w:uiPriority="47"/>
+    <w:lsdException w:name="Grid Table 3 Accent 3" w:uiPriority="48"/>
+    <w:lsdException w:name="Grid Table 4 Accent 3" w:uiPriority="49"/>
+    <w:lsdException w:name="Grid Table 5 Dark Accent 3" w:uiPriority="50"/>
+    <w:lsdException w:name="Grid Table 6 Colorful Accent 3" w:uiPriority="51"/>
+    <w:lsdException w:name="Grid Table 7 Colorful Accent 3" w:uiPriority="52"/>
+    <w:lsdException w:name="Grid Table 1 Light Accent 4" w:uiPriority="46"/>
+    <w:lsdException w:name="Grid Table 2 Accent 4" w:uiPriority="47"/>
+    <w:lsdException w:name="Grid Table 3 Accent 4" w:uiPriority="48"/>
+    <w:lsdException w:name="Grid Table 4 Accent 4" w:uiPriority="49"/>
+    <w:lsdException w:name="Grid Table 5 Dark Accent 4" w:uiPriority="50"/>
+    <w:lsdException w:name="Grid Table 6 Colorful Accent 4" w:uiPriority="51"/>
+    <w:lsdException w:name="Grid Table 7 Colorful Accent 4" w:uiPriority="52"/>
+    <w:lsdException w:name="Grid Table 1 Light Accent 5" w:uiPriority="46"/>
+    <w:lsdException w:name="Grid Table 2 Accent 5" w:uiPriority="47"/>
+    <w:lsdException w:name="Grid Table 3 Accent 5" w:uiPriority="48"/>
+    <w:lsdException w:name="Grid Table 4 Accent 5" w:uiPriority="49"/>
+    <w:lsdException w:name="Grid Table 5 Dark Accent 5" w:uiPriority="50"/>
+    <w:lsdException w:name="Grid Table 6 Colorful Accent 5" w:uiPriority="51"/>
+    <w:lsdException w:name="Grid Table 7 Colorful Accent 5" w:uiPriority="52"/>
+    <w:lsdException w:name="Grid Table 1 Light Accent 6" w:uiPriority="46"/>
+    <w:lsdException w:name="Grid Table 2 Accent 6" w:uiPriority="47"/>
+    <w:lsdException w:name="Grid Table 3 Accent 6" w:uiPriority="48"/>
+    <w:lsdException w:name="Grid Table 4 Accent 6" w:uiPriority="49"/>
+    <w:lsdException w:name="Grid Table 5 Dark Accent 6" w:uiPriority="50"/>
+    <w:lsdException w:name="Grid Table 6 Colorful Accent 6" w:uiPriority="51"/>
+    <w:lsdException w:name="Grid Table 7 Colorful Accent 6" w:uiPriority="52"/>
+    <w:lsdException w:name="List Table 1 Light" w:uiPriority="46"/>
+    <w:lsdException w:name="List Table 2" w:uiPriority="47"/>
+    <w:lsdException w:name="List Table 3" w:uiPriority="48"/>
+    <w:lsdException w:name="List Table 4" w:uiPriority="49"/>
+    <w:lsdException w:name="List Table 5 Dark" w:uiPriority="50"/>
+    <w:lsdException w:name="List Table 6 Colorful" w:uiPriority="51"/>
+    <w:lsdException w:name="List Table 7 Colorful" w:uiPriority="52"/>
+    <w:lsdException w:name="List Table 1 Light Accent 1" w:uiPriority="46"/>
+    <w:lsdException w:name="List Table 2 Accent 1" w:uiPriority="47"/>
+    <w:lsdException w:name="List Table 3 Accent 1" w:uiPriority="48"/>
+    <w:lsdException w:name="List Table 4 Accent 1" w:uiPriority="49"/>
+    <w:lsdException w:name="List Table 5 Dark Accent 1" w:uiPriority="50"/>
+    <w:lsdException w:name="List Table 6 Colorful Accent 1" w:uiPriority="51"/>
+    <w:lsdException w:name="List Table 7 Colorful Accent 1" w:uiPriority="52"/>
+    <w:lsdException w:name="List Table 1 Light Accent 2" w:uiPriority="46"/>
+    <w:lsdException w:name="List Table 2 Accent 2" w:uiPriority="47"/>
+    <w:lsdException w:name="List Table 3 Accent 2" w:uiPriority="48"/>
+    <w:lsdException w:name="List Table 4 Accent 2" w:uiPriority="49"/>
+    <w:lsdException w:name="List Table 5 Dark Accent 2" w:uiPriority="50"/>
+    <w:lsdException w:name="List Table 6 Colorful Accent 2" w:uiPriority="51"/>
+    <w:lsdException w:name="List Table 7 Colorful Accent 2" w:uiPriority="52"/>
+    <w:lsdException w:name="List Table 1 Light Accent 3" w:uiPriority="46"/>
+    <w:lsdException w:name="List Table 2 Accent 3" w:uiPriority="47"/>
+    <w:lsdException w:name="List Table 3 Accent 3" w:uiPriority="48"/>
+    <w:lsdException w:name="List Table 4 Accent 3" w:uiPriority="49"/>
+    <w:lsdException w:name="List Table 5 Dark Accent 3" w:uiPriority="50"/>
+    <w:lsdException w:name="List Table 6 Colorful Accent 3" w:uiPriority="51"/>
+    <w:lsdException w:name="List Table 7 Colorful Accent 3" w:uiPriority="52"/>
+    <w:lsdException w:name="List Table 1 Light Accent 4" w:uiPriority="46"/>
+    <w:lsdException w:name="List Table 2 Accent 4" w:uiPriority="47"/>
+    <w:lsdException w:name="List Table 3 Accent 4" w:uiPriority="48"/>
+    <w:lsdException w:name="List Table 4 Accent 4" w:uiPriority="49"/>
+    <w:lsdException w:name="List Table 5 Dark Accent 4" w:uiPriority="50"/>
+    <w:lsdException w:name="List Table 6 Colorful Accent 4" w:uiPriority="51"/>
+    <w:lsdException w:name="List Table 7 Colorful Accent 4" w:uiPriority="52"/>
+    <w:lsdException w:name="List Table 1 Light Accent 5" w:uiPriority="46"/>
+    <w:lsdException w:name="List Table 2 Accent 5" w:uiPriority="47"/>
+    <w:lsdException w:name="List Table 3 Accent 5" w:uiPriority="48"/>
+    <w:lsdException w:name="List Table 4 Accent 5" w:uiPriority="49"/>
+    <w:lsdException w:name="List Table 5 Dark Accent 5" w:uiPriority="50"/>
+    <w:lsdException w:name="List Table 6 Colorful Accent 5" w:uiPriority="51"/>
+    <w:lsdException w:name="List Table 7 Colorful Accent 5" w:uiPriority="52"/>
+    <w:lsdException w:name="List Table 1 Light Accent 6" w:uiPriority="46"/>
+    <w:lsdException w:name="List Table 2 Accent 6" w:uiPriority="47"/>
+    <w:lsdException w:name="List Table 3 Accent 6" w:uiPriority="48"/>
+    <w:lsdException w:name="List Table 4 Accent 6" w:uiPriority="49"/>
+    <w:lsdException w:name="List Table 5 Dark Accent 6" w:uiPriority="50"/>
+    <w:lsdException w:name="List Table 6 Colorful Accent 6" w:uiPriority="51"/>
+    <w:lsdException w:name="List Table 7 Colorful Accent 6" w:uiPriority="52"/>
   </w:latentStyles>
   <w:style w:type="paragraph" w:default="1" w:styleId="Normal">
     <w:name w:val="Normal"/>
@@ -3150,7 +3845,6 @@
     <w:uiPriority w:val="99"/>
     <w:semiHidden/>
     <w:unhideWhenUsed/>
-    <w:qFormat/>
     <w:tblPr>
       <w:tblInd w:w="0" w:type="dxa"/>
       <w:tblCellMar>
@@ -3240,6 +3934,18 @@
       <w:rFonts w:ascii="Tahoma" w:hAnsi="Tahoma" w:cs="Tahoma"/>
       <w:sz w:val="16"/>
       <w:szCs w:val="16"/>
+    </w:rPr>
+  </w:style>
+  <w:style w:type="character" w:styleId="FollowedHyperlink">
+    <w:name w:val="FollowedHyperlink"/>
+    <w:basedOn w:val="DefaultParagraphFont"/>
+    <w:uiPriority w:val="99"/>
+    <w:semiHidden/>
+    <w:unhideWhenUsed/>
+    <w:rsid w:val="000A39D5"/>
+    <w:rPr>
+      <w:color w:val="800080" w:themeColor="followedHyperlink"/>
+      <w:u w:val="single"/>
     </w:rPr>
   </w:style>
 </w:styles>

</xml_diff>

<commit_message>
Add selected state, add course messages
Selected boolean for choosing sections and activities. Umple model
updated.

Sample console-UI messages added to assignment 5.
</commit_message>
<xml_diff>
--- a/Documentation/SEG2105A Assignment 5.docx
+++ b/Documentation/SEG2105A Assignment 5.docx
@@ -1,6 +1,6 @@
 
 <file path=word/document.xml><?xml version="1.0" encoding="utf-8"?>
-<w:document xmlns:wpc="http://schemas.microsoft.com/office/word/2010/wordprocessingCanvas" xmlns:mc="http://schemas.openxmlformats.org/markup-compatibility/2006" xmlns:o="urn:schemas-microsoft-com:office:office" xmlns:r="http://schemas.openxmlformats.org/officeDocument/2006/relationships" xmlns:m="http://schemas.openxmlformats.org/officeDocument/2006/math" xmlns:v="urn:schemas-microsoft-com:vml" xmlns:wp14="http://schemas.microsoft.com/office/word/2010/wordprocessingDrawing" xmlns:wp="http://schemas.openxmlformats.org/drawingml/2006/wordprocessingDrawing" xmlns:w10="urn:schemas-microsoft-com:office:word" xmlns:w="http://schemas.openxmlformats.org/wordprocessingml/2006/main" xmlns:w14="http://schemas.microsoft.com/office/word/2010/wordml" xmlns:w15="http://schemas.microsoft.com/office/word/2012/wordml" xmlns:wpg="http://schemas.microsoft.com/office/word/2010/wordprocessingGroup" xmlns:wpi="http://schemas.microsoft.com/office/word/2010/wordprocessingInk" xmlns:wne="http://schemas.microsoft.com/office/word/2006/wordml" xmlns:wps="http://schemas.microsoft.com/office/word/2010/wordprocessingShape" mc:Ignorable="w14 w15 wp14">
+<w:document xmlns:wpc="http://schemas.microsoft.com/office/word/2010/wordprocessingCanvas" xmlns:mc="http://schemas.openxmlformats.org/markup-compatibility/2006" xmlns:o="urn:schemas-microsoft-com:office:office" xmlns:r="http://schemas.openxmlformats.org/officeDocument/2006/relationships" xmlns:m="http://schemas.openxmlformats.org/officeDocument/2006/math" xmlns:v="urn:schemas-microsoft-com:vml" xmlns:wp14="http://schemas.microsoft.com/office/word/2010/wordprocessingDrawing" xmlns:wp="http://schemas.openxmlformats.org/drawingml/2006/wordprocessingDrawing" xmlns:w10="urn:schemas-microsoft-com:office:word" xmlns:w="http://schemas.openxmlformats.org/wordprocessingml/2006/main" xmlns:w14="http://schemas.microsoft.com/office/word/2010/wordml" xmlns:wpg="http://schemas.microsoft.com/office/word/2010/wordprocessingGroup" xmlns:wpi="http://schemas.microsoft.com/office/word/2010/wordprocessingInk" xmlns:wne="http://schemas.microsoft.com/office/word/2006/wordml" xmlns:wps="http://schemas.microsoft.com/office/word/2010/wordprocessingShape" mc:Ignorable="w14 wp14">
   <w:body>
     <w:p>
       <w:pPr>
@@ -241,19 +241,7 @@
           <w:szCs w:val="23"/>
           <w:lang w:val="en-US"/>
         </w:rPr>
-        <w:t xml:space="preserve"> discussion groups, tutorials, and la</w:t>
-      </w:r>
-      <w:bookmarkStart w:id="0" w:name="_GoBack"/>
-      <w:bookmarkEnd w:id="0"/>
-      <w:r>
-        <w:rPr>
-          <w:rFonts w:ascii="Arial" w:eastAsia="Times New Roman" w:hAnsi="Arial" w:cs="Arial"/>
-          <w:color w:val="000000"/>
-          <w:sz w:val="23"/>
-          <w:szCs w:val="23"/>
-          <w:lang w:val="en-US"/>
-        </w:rPr>
-        <w:t xml:space="preserve">boratories.  More activities are optional. The section will specify the number of </w:t>
+        <w:t xml:space="preserve"> discussion groups, tutorials, and laboratories.  More activities are optional. The section will specify the number of </w:t>
       </w:r>
       <w:r>
         <w:rPr>
@@ -1074,41 +1062,68 @@
           <w:szCs w:val="23"/>
           <w:lang w:val="en-US"/>
         </w:rPr>
-        <w:t xml:space="preserve"> add more </w:t>
-      </w:r>
-      <w:proofErr w:type="spellStart"/>
-      <w:r>
-        <w:rPr>
-          <w:rFonts w:ascii="Arial" w:eastAsia="Times New Roman" w:hAnsi="Arial" w:cs="Arial"/>
-          <w:color w:val="000000"/>
-          <w:sz w:val="23"/>
-          <w:szCs w:val="23"/>
-          <w:lang w:val="en-US"/>
-        </w:rPr>
-        <w:t>courses</w:t>
-      </w:r>
-      <w:proofErr w:type="gramStart"/>
-      <w:r>
-        <w:rPr>
-          <w:rFonts w:ascii="Arial" w:eastAsia="Times New Roman" w:hAnsi="Arial" w:cs="Arial"/>
-          <w:color w:val="000000"/>
-          <w:sz w:val="23"/>
-          <w:szCs w:val="23"/>
-          <w:lang w:val="en-US"/>
-        </w:rPr>
-        <w:t>,change</w:t>
-      </w:r>
-      <w:proofErr w:type="spellEnd"/>
-      <w:proofErr w:type="gramEnd"/>
-      <w:r>
-        <w:rPr>
-          <w:rFonts w:ascii="Arial" w:eastAsia="Times New Roman" w:hAnsi="Arial" w:cs="Arial"/>
-          <w:color w:val="000000"/>
-          <w:sz w:val="23"/>
-          <w:szCs w:val="23"/>
-          <w:lang w:val="en-US"/>
-        </w:rPr>
-        <w:t xml:space="preserve"> the desired sections for selected courses, as well as use other special course selecting functions. One such planned function is the option to select x of y courses. </w:t>
+        <w:t xml:space="preserve"> add more courses,</w:t>
+      </w:r>
+      <w:r>
+        <w:rPr>
+          <w:rFonts w:ascii="Arial" w:eastAsia="Times New Roman" w:hAnsi="Arial" w:cs="Arial"/>
+          <w:color w:val="000000"/>
+          <w:sz w:val="23"/>
+          <w:szCs w:val="23"/>
+          <w:lang w:val="en-US"/>
+        </w:rPr>
+        <w:t xml:space="preserve"> </w:t>
+      </w:r>
+      <w:r>
+        <w:rPr>
+          <w:rFonts w:ascii="Arial" w:eastAsia="Times New Roman" w:hAnsi="Arial" w:cs="Arial"/>
+          <w:color w:val="000000"/>
+          <w:sz w:val="23"/>
+          <w:szCs w:val="23"/>
+          <w:lang w:val="en-US"/>
+        </w:rPr>
+        <w:t xml:space="preserve">change the desired sections for selected courses, as well as use other special course selecting functions. </w:t>
+      </w:r>
+      <w:r>
+        <w:rPr>
+          <w:rFonts w:ascii="Arial" w:eastAsia="Times New Roman" w:hAnsi="Arial" w:cs="Arial"/>
+          <w:color w:val="000000"/>
+          <w:sz w:val="23"/>
+          <w:szCs w:val="23"/>
+          <w:lang w:val="en-US"/>
+        </w:rPr>
+        <w:t xml:space="preserve">Changing the selection of sections or activities will change the </w:t>
+      </w:r>
+      <w:r>
+        <w:rPr>
+          <w:rFonts w:ascii="Arial" w:eastAsia="Times New Roman" w:hAnsi="Arial" w:cs="Arial"/>
+          <w:i/>
+          <w:color w:val="000000"/>
+          <w:sz w:val="23"/>
+          <w:szCs w:val="23"/>
+          <w:lang w:val="en-US"/>
+        </w:rPr>
+        <w:t xml:space="preserve">selected </w:t>
+      </w:r>
+      <w:r>
+        <w:rPr>
+          <w:rFonts w:ascii="Arial" w:eastAsia="Times New Roman" w:hAnsi="Arial" w:cs="Arial"/>
+          <w:color w:val="000000"/>
+          <w:sz w:val="23"/>
+          <w:szCs w:val="23"/>
+          <w:lang w:val="en-US"/>
+        </w:rPr>
+        <w:t xml:space="preserve">Boolean on that section/activity. </w:t>
+      </w:r>
+      <w:r>
+        <w:rPr>
+          <w:rFonts w:ascii="Arial" w:eastAsia="Times New Roman" w:hAnsi="Arial" w:cs="Arial"/>
+          <w:color w:val="000000"/>
+          <w:sz w:val="23"/>
+          <w:szCs w:val="23"/>
+          <w:lang w:val="en-US"/>
+        </w:rPr>
+        <w:t xml:space="preserve">One such planned function is the option to select x of y courses. </w:t>
       </w:r>
       <w:r>
         <w:rPr>
@@ -1204,7 +1219,47 @@
           <w:szCs w:val="23"/>
           <w:lang w:val="en-US"/>
         </w:rPr>
-        <w:t xml:space="preserve"> button. Then the course objects, along with their section selections, are sent to the server. The server will generate a list of every single possible combination of </w:t>
+        <w:t xml:space="preserve"> button. Then the course objects, along with their section</w:t>
+      </w:r>
+      <w:r>
+        <w:rPr>
+          <w:rFonts w:ascii="Arial" w:eastAsia="Times New Roman" w:hAnsi="Arial" w:cs="Arial"/>
+          <w:color w:val="000000"/>
+          <w:sz w:val="23"/>
+          <w:szCs w:val="23"/>
+          <w:lang w:val="en-US"/>
+        </w:rPr>
+        <w:t xml:space="preserve"> and activity</w:t>
+      </w:r>
+      <w:r>
+        <w:rPr>
+          <w:rFonts w:ascii="Arial" w:eastAsia="Times New Roman" w:hAnsi="Arial" w:cs="Arial"/>
+          <w:color w:val="000000"/>
+          <w:sz w:val="23"/>
+          <w:szCs w:val="23"/>
+          <w:lang w:val="en-US"/>
+        </w:rPr>
+        <w:t xml:space="preserve"> selections, are sent to the server. The server will generate a list of every single possib</w:t>
+      </w:r>
+      <w:r>
+        <w:rPr>
+          <w:rFonts w:ascii="Arial" w:eastAsia="Times New Roman" w:hAnsi="Arial" w:cs="Arial"/>
+          <w:color w:val="000000"/>
+          <w:sz w:val="23"/>
+          <w:szCs w:val="23"/>
+          <w:lang w:val="en-US"/>
+        </w:rPr>
+        <w:t xml:space="preserve">le combination </w:t>
+      </w:r>
+      <w:r>
+        <w:rPr>
+          <w:rFonts w:ascii="Arial" w:eastAsia="Times New Roman" w:hAnsi="Arial" w:cs="Arial"/>
+          <w:color w:val="000000"/>
+          <w:sz w:val="23"/>
+          <w:szCs w:val="23"/>
+          <w:lang w:val="en-US"/>
+        </w:rPr>
+        <w:t xml:space="preserve">of </w:t>
       </w:r>
       <w:proofErr w:type="spellStart"/>
       <w:r>
@@ -1778,7 +1833,7 @@
           <w:lang w:val="en-US"/>
         </w:rPr>
       </w:pPr>
-      <w:hyperlink r:id="rId5" w:history="1">
+      <w:hyperlink r:id="rId6" w:history="1">
         <w:r>
           <w:rPr>
             <w:rStyle w:val="Hyperlink"/>
@@ -2306,6 +2361,27 @@
           <w:szCs w:val="18"/>
           <w:lang w:val="en-US"/>
         </w:rPr>
+        <w:t xml:space="preserve">  Boolean selected;</w:t>
+      </w:r>
+    </w:p>
+    <w:p>
+      <w:pPr>
+        <w:spacing w:after="0" w:line="240" w:lineRule="auto"/>
+        <w:ind w:left="720"/>
+        <w:rPr>
+          <w:rFonts w:ascii="Lucida Console" w:eastAsia="Times New Roman" w:hAnsi="Lucida Console" w:cs="Times New Roman"/>
+          <w:sz w:val="18"/>
+          <w:szCs w:val="18"/>
+          <w:lang w:val="en-US"/>
+        </w:rPr>
+      </w:pPr>
+      <w:r>
+        <w:rPr>
+          <w:rFonts w:ascii="Lucida Console" w:eastAsia="Times New Roman" w:hAnsi="Lucida Console" w:cs="Times New Roman"/>
+          <w:sz w:val="18"/>
+          <w:szCs w:val="18"/>
+          <w:lang w:val="en-US"/>
+        </w:rPr>
         <w:t>}</w:t>
       </w:r>
     </w:p>
@@ -2659,6 +2735,27 @@
           <w:szCs w:val="18"/>
           <w:lang w:val="en-US"/>
         </w:rPr>
+        <w:t xml:space="preserve">  Boolean selected;</w:t>
+      </w:r>
+    </w:p>
+    <w:p>
+      <w:pPr>
+        <w:spacing w:after="0" w:line="240" w:lineRule="auto"/>
+        <w:ind w:left="720"/>
+        <w:rPr>
+          <w:rFonts w:ascii="Lucida Console" w:eastAsia="Times New Roman" w:hAnsi="Lucida Console" w:cs="Times New Roman"/>
+          <w:sz w:val="18"/>
+          <w:szCs w:val="18"/>
+          <w:lang w:val="en-US"/>
+        </w:rPr>
+      </w:pPr>
+      <w:r>
+        <w:rPr>
+          <w:rFonts w:ascii="Lucida Console" w:eastAsia="Times New Roman" w:hAnsi="Lucida Console" w:cs="Times New Roman"/>
+          <w:sz w:val="18"/>
+          <w:szCs w:val="18"/>
+          <w:lang w:val="en-US"/>
+        </w:rPr>
         <w:t>}</w:t>
       </w:r>
     </w:p>
@@ -3125,13 +3222,13 @@
       <w:r>
         <w:rPr>
           <w:noProof/>
-          <w:lang w:val="en-US"/>
+          <w:lang w:eastAsia="en-CA"/>
         </w:rPr>
         <w:lastRenderedPageBreak/>
         <w:drawing>
-          <wp:inline distT="0" distB="0" distL="0" distR="0" wp14:anchorId="554E89F2" wp14:editId="740F5862">
-            <wp:extent cx="5848350" cy="3714750"/>
-            <wp:effectExtent l="0" t="0" r="0" b="0"/>
+          <wp:inline distT="0" distB="0" distL="0" distR="0" wp14:anchorId="2B0F6D7F" wp14:editId="34B1B24A">
+            <wp:extent cx="5781675" cy="3390900"/>
+            <wp:effectExtent l="0" t="0" r="9525" b="0"/>
             <wp:docPr id="1" name="Picture 1"/>
             <wp:cNvGraphicFramePr>
               <a:graphicFrameLocks xmlns:a="http://schemas.openxmlformats.org/drawingml/2006/main" noChangeAspect="1"/>
@@ -3140,11 +3237,11 @@
               <a:graphicData uri="http://schemas.openxmlformats.org/drawingml/2006/picture">
                 <pic:pic xmlns:pic="http://schemas.openxmlformats.org/drawingml/2006/picture">
                   <pic:nvPicPr>
-                    <pic:cNvPr id="1" name=""/>
+                    <pic:cNvPr id="0" name=""/>
                     <pic:cNvPicPr/>
                   </pic:nvPicPr>
                   <pic:blipFill>
-                    <a:blip r:embed="rId6"/>
+                    <a:blip r:embed="rId7"/>
                     <a:stretch>
                       <a:fillRect/>
                     </a:stretch>
@@ -3152,7 +3249,7 @@
                   <pic:spPr>
                     <a:xfrm>
                       <a:off x="0" y="0"/>
-                      <a:ext cx="5848350" cy="3714750"/>
+                      <a:ext cx="5781675" cy="3390900"/>
                     </a:xfrm>
                     <a:prstGeom prst="rect">
                       <a:avLst/>
@@ -3332,6 +3429,981 @@
         <w:tab/>
       </w:r>
     </w:p>
+    <w:p>
+      <w:r>
+        <w:t xml:space="preserve">Here is a sample console interface idea. User-entered words were </w:t>
+      </w:r>
+      <w:r>
+        <w:rPr>
+          <w:b/>
+        </w:rPr>
+        <w:t>emboldened</w:t>
+      </w:r>
+      <w:r>
+        <w:t xml:space="preserve">. </w:t>
+      </w:r>
+      <w:bookmarkStart w:id="0" w:name="_GoBack"/>
+      <w:bookmarkEnd w:id="0"/>
+    </w:p>
+    <w:p>
+      <w:pPr>
+        <w:pStyle w:val="NoSpacing"/>
+        <w:rPr>
+          <w:b/>
+        </w:rPr>
+      </w:pPr>
+      <w:r>
+        <w:lastRenderedPageBreak/>
+        <w:t xml:space="preserve">Client: </w:t>
+      </w:r>
+      <w:proofErr w:type="spellStart"/>
+      <w:r>
+        <w:rPr>
+          <w:b/>
+        </w:rPr>
+        <w:t>ClientConsole</w:t>
+      </w:r>
+      <w:proofErr w:type="spellEnd"/>
+      <w:r>
+        <w:rPr>
+          <w:b/>
+        </w:rPr>
+        <w:t xml:space="preserve"> 6860630</w:t>
+      </w:r>
+    </w:p>
+    <w:p>
+      <w:pPr>
+        <w:pStyle w:val="NoSpacing"/>
+      </w:pPr>
+      <w:r>
+        <w:t>Server: Client 6860630 connected.</w:t>
+      </w:r>
+    </w:p>
+    <w:p>
+      <w:pPr>
+        <w:pStyle w:val="NoSpacing"/>
+        <w:rPr>
+          <w:b/>
+        </w:rPr>
+      </w:pPr>
+      <w:r>
+        <w:t xml:space="preserve">Client: </w:t>
+      </w:r>
+      <w:proofErr w:type="spellStart"/>
+      <w:r>
+        <w:rPr>
+          <w:b/>
+        </w:rPr>
+        <w:t>listCourse</w:t>
+      </w:r>
+      <w:proofErr w:type="spellEnd"/>
+      <w:r>
+        <w:rPr>
+          <w:b/>
+        </w:rPr>
+        <w:t xml:space="preserve"> SEG21</w:t>
+      </w:r>
+    </w:p>
+    <w:p>
+      <w:pPr>
+        <w:pStyle w:val="NoSpacing"/>
+      </w:pPr>
+      <w:r>
+        <w:t>Server: SEG2105 – Intro to Software Engineering</w:t>
+      </w:r>
+    </w:p>
+    <w:p>
+      <w:pPr>
+        <w:pStyle w:val="NoSpacing"/>
+      </w:pPr>
+      <w:r>
+        <w:t>SEG2106 – Software Construction</w:t>
+      </w:r>
+    </w:p>
+    <w:p>
+      <w:pPr>
+        <w:pStyle w:val="NoSpacing"/>
+        <w:rPr>
+          <w:b/>
+        </w:rPr>
+      </w:pPr>
+      <w:r>
+        <w:t xml:space="preserve">Client: </w:t>
+      </w:r>
+      <w:proofErr w:type="spellStart"/>
+      <w:r>
+        <w:rPr>
+          <w:b/>
+        </w:rPr>
+        <w:t>listCourse</w:t>
+      </w:r>
+      <w:proofErr w:type="spellEnd"/>
+      <w:r>
+        <w:rPr>
+          <w:b/>
+        </w:rPr>
+        <w:t xml:space="preserve"> Yiddish</w:t>
+      </w:r>
+    </w:p>
+    <w:p>
+      <w:pPr>
+        <w:pStyle w:val="NoSpacing"/>
+      </w:pPr>
+      <w:r>
+        <w:t>Server: YDD2104 – Yiddish Literature and Film</w:t>
+      </w:r>
+    </w:p>
+    <w:p>
+      <w:pPr>
+        <w:pStyle w:val="NoSpacing"/>
+        <w:rPr>
+          <w:b/>
+        </w:rPr>
+      </w:pPr>
+      <w:r>
+        <w:t xml:space="preserve">Client: </w:t>
+      </w:r>
+      <w:r>
+        <w:rPr>
+          <w:b/>
+        </w:rPr>
+        <w:t>edit SEG2105</w:t>
+      </w:r>
+    </w:p>
+    <w:p>
+      <w:pPr>
+        <w:pStyle w:val="NoSpacing"/>
+      </w:pPr>
+      <w:r>
+        <w:t>Client: SEG2105 is not in the list of courses</w:t>
+      </w:r>
+    </w:p>
+    <w:p>
+      <w:pPr>
+        <w:pStyle w:val="NoSpacing"/>
+      </w:pPr>
+      <w:r>
+        <w:t xml:space="preserve">Client: </w:t>
+      </w:r>
+      <w:r>
+        <w:rPr>
+          <w:b/>
+        </w:rPr>
+        <w:t>add SEG2105</w:t>
+      </w:r>
+    </w:p>
+    <w:p>
+      <w:pPr>
+        <w:pStyle w:val="NoSpacing"/>
+      </w:pPr>
+      <w:r>
+        <w:t>Server: 6860630 requests SEG2105</w:t>
+      </w:r>
+    </w:p>
+    <w:p>
+      <w:pPr>
+        <w:pStyle w:val="NoSpacing"/>
+      </w:pPr>
+      <w:r>
+        <w:t>Client: SEG2105 added</w:t>
+      </w:r>
+    </w:p>
+    <w:p>
+      <w:pPr>
+        <w:pStyle w:val="NoSpacing"/>
+      </w:pPr>
+      <w:r>
+        <w:t xml:space="preserve">Client: </w:t>
+      </w:r>
+      <w:r>
+        <w:rPr>
+          <w:b/>
+        </w:rPr>
+        <w:t>edit SEG2105</w:t>
+      </w:r>
+    </w:p>
+    <w:p>
+      <w:pPr>
+        <w:pStyle w:val="NoSpacing"/>
+      </w:pPr>
+      <w:r>
+        <w:t>Client: List of sections: SEG2105A</w:t>
+      </w:r>
+    </w:p>
+    <w:p>
+      <w:pPr>
+        <w:pStyle w:val="NoSpacing"/>
+        <w:rPr>
+          <w:b/>
+        </w:rPr>
+      </w:pPr>
+      <w:r>
+        <w:t xml:space="preserve">Client: </w:t>
+      </w:r>
+      <w:r>
+        <w:rPr>
+          <w:b/>
+        </w:rPr>
+        <w:t>edit SEG2105A</w:t>
+      </w:r>
+    </w:p>
+    <w:p>
+      <w:pPr>
+        <w:pStyle w:val="NoSpacing"/>
+      </w:pPr>
+      <w:r>
+        <w:t>Client: Requirements: Select at least one laboratory</w:t>
+      </w:r>
+    </w:p>
+    <w:p>
+      <w:pPr>
+        <w:pStyle w:val="NoSpacing"/>
+      </w:pPr>
+      <w:r>
+        <w:t>LEC1: Wed 10:00-11:30 – Selected</w:t>
+      </w:r>
+    </w:p>
+    <w:p>
+      <w:pPr>
+        <w:pStyle w:val="NoSpacing"/>
+      </w:pPr>
+      <w:r>
+        <w:t>LEC2: Fri 8:30-10:00 – Selected</w:t>
+      </w:r>
+    </w:p>
+    <w:p>
+      <w:pPr>
+        <w:pStyle w:val="NoSpacing"/>
+      </w:pPr>
+      <w:r>
+        <w:t>LAB1: Mon 19:00-22:00 – Selected</w:t>
+      </w:r>
+    </w:p>
+    <w:p>
+      <w:pPr>
+        <w:pStyle w:val="NoSpacing"/>
+      </w:pPr>
+      <w:r>
+        <w:t>LAB2: Thu 14:30-17:30 – Selected</w:t>
+      </w:r>
+    </w:p>
+    <w:p>
+      <w:pPr>
+        <w:pStyle w:val="NoSpacing"/>
+      </w:pPr>
+      <w:r>
+        <w:t>LAB3: Mon 19:00-22:00 – Selected</w:t>
+      </w:r>
+    </w:p>
+    <w:p>
+      <w:pPr>
+        <w:pStyle w:val="NoSpacing"/>
+      </w:pPr>
+      <w:r>
+        <w:t>LAB4: Tue 19:00-22:00 – Selected</w:t>
+      </w:r>
+    </w:p>
+    <w:p>
+      <w:pPr>
+        <w:pStyle w:val="NoSpacing"/>
+        <w:rPr>
+          <w:b/>
+        </w:rPr>
+      </w:pPr>
+      <w:r>
+        <w:t xml:space="preserve">Client: </w:t>
+      </w:r>
+      <w:r>
+        <w:rPr>
+          <w:b/>
+        </w:rPr>
+        <w:t>deselect LAB2</w:t>
+      </w:r>
+    </w:p>
+    <w:p>
+      <w:pPr>
+        <w:pStyle w:val="NoSpacing"/>
+      </w:pPr>
+      <w:r>
+        <w:t>Client: Requirements: Select at least one laboratory</w:t>
+      </w:r>
+    </w:p>
+    <w:p>
+      <w:pPr>
+        <w:pStyle w:val="NoSpacing"/>
+      </w:pPr>
+      <w:r>
+        <w:t>LEC1: Wed 10:00-11:30 – Selected</w:t>
+      </w:r>
+    </w:p>
+    <w:p>
+      <w:pPr>
+        <w:pStyle w:val="NoSpacing"/>
+      </w:pPr>
+      <w:r>
+        <w:t>LEC2: Fri 8:30-10:00 – Selected</w:t>
+      </w:r>
+    </w:p>
+    <w:p>
+      <w:pPr>
+        <w:pStyle w:val="NoSpacing"/>
+      </w:pPr>
+      <w:r>
+        <w:t>LAB1: Mon 19:00-22:00 – Selected</w:t>
+      </w:r>
+    </w:p>
+    <w:p>
+      <w:pPr>
+        <w:pStyle w:val="NoSpacing"/>
+      </w:pPr>
+      <w:r>
+        <w:t>LAB2: Thu 14:30-17:30 – Not selected</w:t>
+      </w:r>
+    </w:p>
+    <w:p>
+      <w:pPr>
+        <w:pStyle w:val="NoSpacing"/>
+      </w:pPr>
+      <w:r>
+        <w:t>LAB3: Mon 19:00-22:00 – Selected</w:t>
+      </w:r>
+    </w:p>
+    <w:p>
+      <w:pPr>
+        <w:pStyle w:val="NoSpacing"/>
+      </w:pPr>
+      <w:r>
+        <w:t>LAB4: Tue 19:00-22:00 – Selected</w:t>
+      </w:r>
+    </w:p>
+    <w:p>
+      <w:pPr>
+        <w:pStyle w:val="NoSpacing"/>
+        <w:rPr>
+          <w:b/>
+        </w:rPr>
+      </w:pPr>
+      <w:r>
+        <w:t xml:space="preserve">Client: </w:t>
+      </w:r>
+      <w:r>
+        <w:rPr>
+          <w:b/>
+        </w:rPr>
+        <w:t>deselect LEC1</w:t>
+      </w:r>
+    </w:p>
+    <w:p>
+      <w:pPr>
+        <w:pStyle w:val="NoSpacing"/>
+      </w:pPr>
+      <w:r>
+        <w:t>Client: Invalid operation – LEC1 required</w:t>
+      </w:r>
+    </w:p>
+    <w:p>
+      <w:pPr>
+        <w:pStyle w:val="NoSpacing"/>
+        <w:rPr>
+          <w:b/>
+        </w:rPr>
+      </w:pPr>
+      <w:r>
+        <w:t xml:space="preserve">Client: </w:t>
+      </w:r>
+      <w:proofErr w:type="spellStart"/>
+      <w:r>
+        <w:rPr>
+          <w:b/>
+        </w:rPr>
+        <w:t>setSortOrder</w:t>
+      </w:r>
+      <w:proofErr w:type="spellEnd"/>
+    </w:p>
+    <w:p>
+      <w:pPr>
+        <w:pStyle w:val="NoSpacing"/>
+      </w:pPr>
+      <w:r>
+        <w:t xml:space="preserve">Client: usage </w:t>
+      </w:r>
+      <w:proofErr w:type="spellStart"/>
+      <w:r>
+        <w:t>setSortOrder</w:t>
+      </w:r>
+      <w:proofErr w:type="spellEnd"/>
+      <w:r>
+        <w:t xml:space="preserve"> x</w:t>
+      </w:r>
+    </w:p>
+    <w:p>
+      <w:pPr>
+        <w:pStyle w:val="NoSpacing"/>
+      </w:pPr>
+      <w:r>
+        <w:t>1/</w:t>
+      </w:r>
+      <w:proofErr w:type="spellStart"/>
+      <w:r>
+        <w:t>daysOff</w:t>
+      </w:r>
+      <w:proofErr w:type="spellEnd"/>
+    </w:p>
+    <w:p>
+      <w:pPr>
+        <w:pStyle w:val="NoSpacing"/>
+      </w:pPr>
+      <w:r>
+        <w:t>2/</w:t>
+      </w:r>
+      <w:proofErr w:type="spellStart"/>
+      <w:r>
+        <w:t>earlyEnd</w:t>
+      </w:r>
+      <w:proofErr w:type="spellEnd"/>
+    </w:p>
+    <w:p>
+      <w:pPr>
+        <w:pStyle w:val="NoSpacing"/>
+      </w:pPr>
+      <w:r>
+        <w:t>3/</w:t>
+      </w:r>
+      <w:proofErr w:type="spellStart"/>
+      <w:r>
+        <w:t>lateStart</w:t>
+      </w:r>
+      <w:proofErr w:type="spellEnd"/>
+    </w:p>
+    <w:p>
+      <w:pPr>
+        <w:pStyle w:val="NoSpacing"/>
+      </w:pPr>
+      <w:r>
+        <w:t>4/</w:t>
+      </w:r>
+      <w:proofErr w:type="spellStart"/>
+      <w:r>
+        <w:t>shortDays</w:t>
+      </w:r>
+      <w:proofErr w:type="spellEnd"/>
+    </w:p>
+    <w:p>
+      <w:pPr>
+        <w:pStyle w:val="NoSpacing"/>
+      </w:pPr>
+      <w:r>
+        <w:t>5/</w:t>
+      </w:r>
+      <w:proofErr w:type="spellStart"/>
+      <w:r>
+        <w:t>longBreaks</w:t>
+      </w:r>
+      <w:proofErr w:type="spellEnd"/>
+    </w:p>
+    <w:p>
+      <w:pPr>
+        <w:pStyle w:val="NoSpacing"/>
+        <w:rPr>
+          <w:b/>
+        </w:rPr>
+      </w:pPr>
+      <w:r>
+        <w:t xml:space="preserve">Client: </w:t>
+      </w:r>
+      <w:proofErr w:type="spellStart"/>
+      <w:r>
+        <w:rPr>
+          <w:b/>
+        </w:rPr>
+        <w:t>setSortOrder</w:t>
+      </w:r>
+      <w:proofErr w:type="spellEnd"/>
+      <w:r>
+        <w:rPr>
+          <w:b/>
+        </w:rPr>
+        <w:t xml:space="preserve"> 1</w:t>
+      </w:r>
+    </w:p>
+    <w:p>
+      <w:pPr>
+        <w:pStyle w:val="NoSpacing"/>
+      </w:pPr>
+      <w:r>
+        <w:t>Client: Days off is sort priority.</w:t>
+      </w:r>
+    </w:p>
+    <w:p>
+      <w:pPr>
+        <w:pStyle w:val="NoSpacing"/>
+        <w:rPr>
+          <w:b/>
+        </w:rPr>
+      </w:pPr>
+      <w:r>
+        <w:t xml:space="preserve">Client: </w:t>
+      </w:r>
+      <w:r>
+        <w:rPr>
+          <w:b/>
+        </w:rPr>
+        <w:t>generate</w:t>
+      </w:r>
+    </w:p>
+    <w:p>
+      <w:pPr>
+        <w:pStyle w:val="NoSpacing"/>
+      </w:pPr>
+      <w:r>
+        <w:t>Server: Received 1 course(s) from client 6860630</w:t>
+      </w:r>
+    </w:p>
+    <w:p>
+      <w:pPr>
+        <w:pStyle w:val="NoSpacing"/>
+      </w:pPr>
+      <w:r>
+        <w:t xml:space="preserve">Server: Generating all possible </w:t>
+      </w:r>
+      <w:proofErr w:type="spellStart"/>
+      <w:r>
+        <w:t>CourseSelections</w:t>
+      </w:r>
+      <w:proofErr w:type="spellEnd"/>
+    </w:p>
+    <w:p>
+      <w:pPr>
+        <w:pStyle w:val="NoSpacing"/>
+      </w:pPr>
+      <w:r>
+        <w:t>Server: Generating all possible Schedules</w:t>
+      </w:r>
+    </w:p>
+    <w:p>
+      <w:pPr>
+        <w:pStyle w:val="NoSpacing"/>
+      </w:pPr>
+      <w:r>
+        <w:t>Server: Created 3 schedules.</w:t>
+      </w:r>
+    </w:p>
+    <w:p>
+      <w:pPr>
+        <w:pStyle w:val="NoSpacing"/>
+      </w:pPr>
+      <w:r>
+        <w:t>Server: Sorting by days off.</w:t>
+      </w:r>
+    </w:p>
+    <w:p>
+      <w:pPr>
+        <w:pStyle w:val="NoSpacing"/>
+      </w:pPr>
+      <w:r>
+        <w:t>Server: Sending result to client.</w:t>
+      </w:r>
+    </w:p>
+    <w:p>
+      <w:pPr>
+        <w:pStyle w:val="NoSpacing"/>
+      </w:pPr>
+      <w:r>
+        <w:lastRenderedPageBreak/>
+        <w:t>Client: Schedules received (3)</w:t>
+      </w:r>
+    </w:p>
+    <w:p>
+      <w:pPr>
+        <w:pStyle w:val="NoSpacing"/>
+        <w:rPr>
+          <w:b/>
+        </w:rPr>
+      </w:pPr>
+      <w:r>
+        <w:t xml:space="preserve">Client: </w:t>
+      </w:r>
+      <w:r>
+        <w:rPr>
+          <w:b/>
+        </w:rPr>
+        <w:t>show</w:t>
+      </w:r>
+    </w:p>
+    <w:p>
+      <w:pPr>
+        <w:pStyle w:val="NoSpacing"/>
+      </w:pPr>
+      <w:r>
+        <w:t>Client:</w:t>
+      </w:r>
+      <w:r>
+        <w:t xml:space="preserve"> Showing schedule 1/3:</w:t>
+      </w:r>
+    </w:p>
+    <w:p>
+      <w:pPr>
+        <w:pStyle w:val="NoSpacing"/>
+      </w:pPr>
+      <w:r>
+        <w:t xml:space="preserve"> LEC1: Wed 10:00-11:30 – TBT 333 – Timothy </w:t>
+      </w:r>
+      <w:proofErr w:type="spellStart"/>
+      <w:r>
+        <w:t>Lethbridge</w:t>
+      </w:r>
+      <w:proofErr w:type="spellEnd"/>
+    </w:p>
+    <w:p>
+      <w:pPr>
+        <w:pStyle w:val="NoSpacing"/>
+      </w:pPr>
+      <w:r>
+        <w:t xml:space="preserve">LEC2: Fri 8:30-10:00 – TBT 333 – Timothy </w:t>
+      </w:r>
+      <w:proofErr w:type="spellStart"/>
+      <w:r>
+        <w:t>Lethbridge</w:t>
+      </w:r>
+      <w:proofErr w:type="spellEnd"/>
+    </w:p>
+    <w:p>
+      <w:pPr>
+        <w:pStyle w:val="NoSpacing"/>
+      </w:pPr>
+      <w:r>
+        <w:t xml:space="preserve">LAB1: Mon 19:00-22:00 – </w:t>
+      </w:r>
+      <w:r>
+        <w:t>STE 0130 – N/A</w:t>
+      </w:r>
+    </w:p>
+    <w:p>
+      <w:pPr>
+        <w:pStyle w:val="NoSpacing"/>
+        <w:rPr>
+          <w:b/>
+        </w:rPr>
+      </w:pPr>
+      <w:r>
+        <w:t xml:space="preserve">Client: </w:t>
+      </w:r>
+      <w:r>
+        <w:rPr>
+          <w:b/>
+        </w:rPr>
+        <w:t>next</w:t>
+      </w:r>
+    </w:p>
+    <w:p>
+      <w:pPr>
+        <w:pStyle w:val="NoSpacing"/>
+      </w:pPr>
+      <w:r>
+        <w:t xml:space="preserve">Client: Showing schedule </w:t>
+      </w:r>
+      <w:r>
+        <w:t>2</w:t>
+      </w:r>
+      <w:r>
+        <w:t>/3:</w:t>
+      </w:r>
+    </w:p>
+    <w:p>
+      <w:pPr>
+        <w:pStyle w:val="NoSpacing"/>
+      </w:pPr>
+      <w:r>
+        <w:t xml:space="preserve"> LEC1: Wed 10:00-11:30 – TBT 333 – Timothy </w:t>
+      </w:r>
+      <w:proofErr w:type="spellStart"/>
+      <w:r>
+        <w:t>Lethbridge</w:t>
+      </w:r>
+      <w:proofErr w:type="spellEnd"/>
+    </w:p>
+    <w:p>
+      <w:pPr>
+        <w:pStyle w:val="NoSpacing"/>
+      </w:pPr>
+      <w:r>
+        <w:t xml:space="preserve">LEC2: Fri 8:30-10:00 – TBT 333 – Timothy </w:t>
+      </w:r>
+      <w:proofErr w:type="spellStart"/>
+      <w:r>
+        <w:t>Lethbridge</w:t>
+      </w:r>
+      <w:proofErr w:type="spellEnd"/>
+    </w:p>
+    <w:p>
+      <w:pPr>
+        <w:pStyle w:val="NoSpacing"/>
+      </w:pPr>
+      <w:r>
+        <w:t>LAB</w:t>
+      </w:r>
+      <w:r>
+        <w:t>3</w:t>
+      </w:r>
+      <w:r>
+        <w:t xml:space="preserve">: </w:t>
+      </w:r>
+      <w:r>
+        <w:t>Mon</w:t>
+      </w:r>
+      <w:r>
+        <w:t xml:space="preserve"> 19:00-22:00 – STE 013</w:t>
+      </w:r>
+      <w:r>
+        <w:t xml:space="preserve">1 </w:t>
+      </w:r>
+      <w:r>
+        <w:t>– N/A</w:t>
+      </w:r>
+    </w:p>
+    <w:p>
+      <w:pPr>
+        <w:pStyle w:val="NoSpacing"/>
+        <w:rPr>
+          <w:b/>
+        </w:rPr>
+      </w:pPr>
+      <w:r>
+        <w:t xml:space="preserve">Client: </w:t>
+      </w:r>
+      <w:r>
+        <w:rPr>
+          <w:b/>
+        </w:rPr>
+        <w:t>next</w:t>
+      </w:r>
+    </w:p>
+    <w:p>
+      <w:pPr>
+        <w:pStyle w:val="NoSpacing"/>
+      </w:pPr>
+      <w:r>
+        <w:t xml:space="preserve">Client: Showing schedule </w:t>
+      </w:r>
+      <w:r>
+        <w:t>3</w:t>
+      </w:r>
+      <w:r>
+        <w:t>/3:</w:t>
+      </w:r>
+    </w:p>
+    <w:p>
+      <w:pPr>
+        <w:pStyle w:val="NoSpacing"/>
+      </w:pPr>
+      <w:r>
+        <w:t xml:space="preserve"> LEC1: Wed 10:00-11:30 – TBT 333 – Timothy </w:t>
+      </w:r>
+      <w:proofErr w:type="spellStart"/>
+      <w:r>
+        <w:t>Lethbridge</w:t>
+      </w:r>
+      <w:proofErr w:type="spellEnd"/>
+    </w:p>
+    <w:p>
+      <w:pPr>
+        <w:pStyle w:val="NoSpacing"/>
+      </w:pPr>
+      <w:r>
+        <w:t xml:space="preserve">LEC2: Fri 8:30-10:00 – TBT 333 – Timothy </w:t>
+      </w:r>
+      <w:proofErr w:type="spellStart"/>
+      <w:r>
+        <w:t>Lethbridge</w:t>
+      </w:r>
+      <w:proofErr w:type="spellEnd"/>
+    </w:p>
+    <w:p>
+      <w:pPr>
+        <w:pStyle w:val="NoSpacing"/>
+      </w:pPr>
+      <w:r>
+        <w:t>LAB</w:t>
+      </w:r>
+      <w:r>
+        <w:t>4</w:t>
+      </w:r>
+      <w:r>
+        <w:t xml:space="preserve">: </w:t>
+      </w:r>
+      <w:r>
+        <w:t>Tue</w:t>
+      </w:r>
+      <w:r>
+        <w:t xml:space="preserve"> 19:00-22:00 – STE 0</w:t>
+      </w:r>
+      <w:r>
+        <w:t>130</w:t>
+      </w:r>
+      <w:r>
+        <w:t xml:space="preserve"> – N/A</w:t>
+      </w:r>
+    </w:p>
+    <w:p>
+      <w:pPr>
+        <w:pStyle w:val="NoSpacing"/>
+        <w:rPr>
+          <w:b/>
+        </w:rPr>
+      </w:pPr>
+      <w:r>
+        <w:t xml:space="preserve">Client: </w:t>
+      </w:r>
+      <w:r>
+        <w:rPr>
+          <w:b/>
+        </w:rPr>
+        <w:t>save</w:t>
+      </w:r>
+    </w:p>
+    <w:p>
+      <w:pPr>
+        <w:pStyle w:val="NoSpacing"/>
+      </w:pPr>
+      <w:r>
+        <w:t xml:space="preserve">Client: </w:t>
+      </w:r>
+      <w:proofErr w:type="spellStart"/>
+      <w:r>
+        <w:t>schedule.gen</w:t>
+      </w:r>
+      <w:proofErr w:type="spellEnd"/>
+      <w:r>
+        <w:t xml:space="preserve"> saved to current directory.</w:t>
+      </w:r>
+    </w:p>
+    <w:p>
+      <w:pPr>
+        <w:pStyle w:val="NoSpacing"/>
+        <w:rPr>
+          <w:b/>
+        </w:rPr>
+      </w:pPr>
+      <w:r>
+        <w:t xml:space="preserve">Client: </w:t>
+      </w:r>
+      <w:r>
+        <w:rPr>
+          <w:b/>
+        </w:rPr>
+        <w:t>save C:\Users\Hax0r\Desktop\</w:t>
+      </w:r>
+    </w:p>
+    <w:p>
+      <w:pPr>
+        <w:pStyle w:val="NoSpacing"/>
+      </w:pPr>
+      <w:r>
+        <w:t xml:space="preserve">Client: </w:t>
+      </w:r>
+      <w:proofErr w:type="spellStart"/>
+      <w:r>
+        <w:t>schedule.gen</w:t>
+      </w:r>
+      <w:proofErr w:type="spellEnd"/>
+      <w:r>
+        <w:t xml:space="preserve"> saved to Desktop</w:t>
+      </w:r>
+    </w:p>
+    <w:p>
+      <w:pPr>
+        <w:pStyle w:val="NoSpacing"/>
+        <w:rPr>
+          <w:b/>
+        </w:rPr>
+      </w:pPr>
+      <w:r>
+        <w:t xml:space="preserve">Client: </w:t>
+      </w:r>
+      <w:r>
+        <w:rPr>
+          <w:b/>
+        </w:rPr>
+        <w:t>new</w:t>
+      </w:r>
+    </w:p>
+    <w:p>
+      <w:pPr>
+        <w:pStyle w:val="NoSpacing"/>
+      </w:pPr>
+      <w:r>
+        <w:t>Client: All unsaved changes will be lost? (Y/N)</w:t>
+      </w:r>
+    </w:p>
+    <w:p>
+      <w:pPr>
+        <w:pStyle w:val="NoSpacing"/>
+      </w:pPr>
+      <w:r>
+        <w:t xml:space="preserve">Client: </w:t>
+      </w:r>
+      <w:r>
+        <w:rPr>
+          <w:b/>
+        </w:rPr>
+        <w:t>y</w:t>
+      </w:r>
+    </w:p>
+    <w:p>
+      <w:pPr>
+        <w:pStyle w:val="NoSpacing"/>
+      </w:pPr>
+      <w:r>
+        <w:t>Client: New file created.</w:t>
+      </w:r>
+    </w:p>
+    <w:p>
+      <w:pPr>
+        <w:pStyle w:val="NoSpacing"/>
+        <w:rPr>
+          <w:b/>
+        </w:rPr>
+      </w:pPr>
+      <w:r>
+        <w:t xml:space="preserve">Client: </w:t>
+      </w:r>
+      <w:r>
+        <w:rPr>
+          <w:b/>
+        </w:rPr>
+        <w:t xml:space="preserve">open </w:t>
+      </w:r>
+      <w:r>
+        <w:rPr>
+          <w:b/>
+        </w:rPr>
+        <w:t>C:\Users\Hax0r\Desktop\</w:t>
+      </w:r>
+      <w:r>
+        <w:rPr>
+          <w:b/>
+        </w:rPr>
+        <w:t>schedule.gen</w:t>
+      </w:r>
+    </w:p>
+    <w:p>
+      <w:pPr>
+        <w:pStyle w:val="NoSpacing"/>
+      </w:pPr>
+      <w:r>
+        <w:t xml:space="preserve">Client: </w:t>
+      </w:r>
+      <w:proofErr w:type="spellStart"/>
+      <w:r>
+        <w:t>Schedule.gen</w:t>
+      </w:r>
+      <w:proofErr w:type="spellEnd"/>
+      <w:r>
+        <w:t xml:space="preserve"> opened. 1 course is selected, 3 schedules are generated.</w:t>
+      </w:r>
+    </w:p>
+    <w:p/>
+    <w:p/>
     <w:sectPr>
       <w:pgSz w:w="12240" w:h="15840"/>
       <w:pgMar w:top="1440" w:right="1440" w:bottom="1440" w:left="1440" w:header="708" w:footer="708" w:gutter="0"/>
@@ -3343,7 +4415,7 @@
 </file>
 
 <file path=word/numbering.xml><?xml version="1.0" encoding="utf-8"?>
-<w:numbering xmlns:wpc="http://schemas.microsoft.com/office/word/2010/wordprocessingCanvas" xmlns:mc="http://schemas.openxmlformats.org/markup-compatibility/2006" xmlns:o="urn:schemas-microsoft-com:office:office" xmlns:r="http://schemas.openxmlformats.org/officeDocument/2006/relationships" xmlns:m="http://schemas.openxmlformats.org/officeDocument/2006/math" xmlns:v="urn:schemas-microsoft-com:vml" xmlns:wp14="http://schemas.microsoft.com/office/word/2010/wordprocessingDrawing" xmlns:wp="http://schemas.openxmlformats.org/drawingml/2006/wordprocessingDrawing" xmlns:w10="urn:schemas-microsoft-com:office:word" xmlns:w="http://schemas.openxmlformats.org/wordprocessingml/2006/main" xmlns:w14="http://schemas.microsoft.com/office/word/2010/wordml" xmlns:w15="http://schemas.microsoft.com/office/word/2012/wordml" xmlns:wpg="http://schemas.microsoft.com/office/word/2010/wordprocessingGroup" xmlns:wpi="http://schemas.microsoft.com/office/word/2010/wordprocessingInk" xmlns:wne="http://schemas.microsoft.com/office/word/2006/wordml" xmlns:wps="http://schemas.microsoft.com/office/word/2010/wordprocessingShape" mc:Ignorable="w14 w15 wp14">
+<w:numbering xmlns:wpc="http://schemas.microsoft.com/office/word/2010/wordprocessingCanvas" xmlns:mc="http://schemas.openxmlformats.org/markup-compatibility/2006" xmlns:o="urn:schemas-microsoft-com:office:office" xmlns:r="http://schemas.openxmlformats.org/officeDocument/2006/relationships" xmlns:m="http://schemas.openxmlformats.org/officeDocument/2006/math" xmlns:v="urn:schemas-microsoft-com:vml" xmlns:wp14="http://schemas.microsoft.com/office/word/2010/wordprocessingDrawing" xmlns:wp="http://schemas.openxmlformats.org/drawingml/2006/wordprocessingDrawing" xmlns:w10="urn:schemas-microsoft-com:office:word" xmlns:w="http://schemas.openxmlformats.org/wordprocessingml/2006/main" xmlns:w14="http://schemas.microsoft.com/office/word/2010/wordml" xmlns:wpg="http://schemas.microsoft.com/office/word/2010/wordprocessingGroup" xmlns:wpi="http://schemas.microsoft.com/office/word/2010/wordprocessingInk" xmlns:wne="http://schemas.microsoft.com/office/word/2006/wordml" xmlns:wps="http://schemas.microsoft.com/office/word/2010/wordprocessingShape" mc:Ignorable="w14 wp14">
   <w:abstractNum w:abstractNumId="0">
     <w:nsid w:val="49340E7B"/>
     <w:multiLevelType w:val="hybridMultilevel"/>
@@ -3440,7 +4512,7 @@
 </file>
 
 <file path=word/styles.xml><?xml version="1.0" encoding="utf-8"?>
-<w:styles xmlns:mc="http://schemas.openxmlformats.org/markup-compatibility/2006" xmlns:r="http://schemas.openxmlformats.org/officeDocument/2006/relationships" xmlns:w="http://schemas.openxmlformats.org/wordprocessingml/2006/main" xmlns:w14="http://schemas.microsoft.com/office/word/2010/wordml" xmlns:w15="http://schemas.microsoft.com/office/word/2012/wordml" mc:Ignorable="w14 w15">
+<w:styles xmlns:mc="http://schemas.openxmlformats.org/markup-compatibility/2006" xmlns:r="http://schemas.openxmlformats.org/officeDocument/2006/relationships" xmlns:w="http://schemas.openxmlformats.org/wordprocessingml/2006/main" xmlns:w14="http://schemas.microsoft.com/office/word/2010/wordml" mc:Ignorable="w14">
   <w:docDefaults>
     <w:rPrDefault>
       <w:rPr>
@@ -3456,378 +4528,144 @@
       </w:pPr>
     </w:pPrDefault>
   </w:docDefaults>
-  <w:latentStyles w:defLockedState="0" w:defUIPriority="99" w:defSemiHidden="0" w:defUnhideWhenUsed="0" w:defQFormat="0" w:count="371">
-    <w:lsdException w:name="Normal" w:uiPriority="0" w:qFormat="1"/>
-    <w:lsdException w:name="heading 1" w:uiPriority="9" w:qFormat="1"/>
-    <w:lsdException w:name="heading 2" w:semiHidden="1" w:uiPriority="9" w:unhideWhenUsed="1" w:qFormat="1"/>
-    <w:lsdException w:name="heading 3" w:semiHidden="1" w:uiPriority="9" w:unhideWhenUsed="1" w:qFormat="1"/>
-    <w:lsdException w:name="heading 4" w:semiHidden="1" w:uiPriority="9" w:unhideWhenUsed="1" w:qFormat="1"/>
-    <w:lsdException w:name="heading 5" w:semiHidden="1" w:uiPriority="9" w:unhideWhenUsed="1" w:qFormat="1"/>
-    <w:lsdException w:name="heading 6" w:semiHidden="1" w:uiPriority="9" w:unhideWhenUsed="1" w:qFormat="1"/>
-    <w:lsdException w:name="heading 7" w:semiHidden="1" w:uiPriority="9" w:unhideWhenUsed="1" w:qFormat="1"/>
-    <w:lsdException w:name="heading 8" w:semiHidden="1" w:uiPriority="9" w:unhideWhenUsed="1" w:qFormat="1"/>
-    <w:lsdException w:name="heading 9" w:semiHidden="1" w:uiPriority="9" w:unhideWhenUsed="1" w:qFormat="1"/>
-    <w:lsdException w:name="index 1" w:semiHidden="1" w:unhideWhenUsed="1"/>
-    <w:lsdException w:name="index 2" w:semiHidden="1" w:unhideWhenUsed="1"/>
-    <w:lsdException w:name="index 3" w:semiHidden="1" w:unhideWhenUsed="1"/>
-    <w:lsdException w:name="index 4" w:semiHidden="1" w:unhideWhenUsed="1"/>
-    <w:lsdException w:name="index 5" w:semiHidden="1" w:unhideWhenUsed="1"/>
-    <w:lsdException w:name="index 6" w:semiHidden="1" w:unhideWhenUsed="1"/>
-    <w:lsdException w:name="index 7" w:semiHidden="1" w:unhideWhenUsed="1"/>
-    <w:lsdException w:name="index 8" w:semiHidden="1" w:unhideWhenUsed="1"/>
-    <w:lsdException w:name="index 9" w:semiHidden="1" w:unhideWhenUsed="1"/>
-    <w:lsdException w:name="toc 1" w:semiHidden="1" w:uiPriority="39" w:unhideWhenUsed="1"/>
-    <w:lsdException w:name="toc 2" w:semiHidden="1" w:uiPriority="39" w:unhideWhenUsed="1"/>
-    <w:lsdException w:name="toc 3" w:semiHidden="1" w:uiPriority="39" w:unhideWhenUsed="1"/>
-    <w:lsdException w:name="toc 4" w:semiHidden="1" w:uiPriority="39" w:unhideWhenUsed="1"/>
-    <w:lsdException w:name="toc 5" w:semiHidden="1" w:uiPriority="39" w:unhideWhenUsed="1"/>
-    <w:lsdException w:name="toc 6" w:semiHidden="1" w:uiPriority="39" w:unhideWhenUsed="1"/>
-    <w:lsdException w:name="toc 7" w:semiHidden="1" w:uiPriority="39" w:unhideWhenUsed="1"/>
-    <w:lsdException w:name="toc 8" w:semiHidden="1" w:uiPriority="39" w:unhideWhenUsed="1"/>
-    <w:lsdException w:name="toc 9" w:semiHidden="1" w:uiPriority="39" w:unhideWhenUsed="1"/>
-    <w:lsdException w:name="Normal Indent" w:semiHidden="1" w:unhideWhenUsed="1"/>
-    <w:lsdException w:name="footnote text" w:semiHidden="1" w:unhideWhenUsed="1"/>
-    <w:lsdException w:name="annotation text" w:semiHidden="1" w:unhideWhenUsed="1"/>
-    <w:lsdException w:name="header" w:semiHidden="1" w:unhideWhenUsed="1"/>
-    <w:lsdException w:name="footer" w:semiHidden="1" w:unhideWhenUsed="1"/>
-    <w:lsdException w:name="index heading" w:semiHidden="1" w:unhideWhenUsed="1"/>
-    <w:lsdException w:name="caption" w:semiHidden="1" w:uiPriority="35" w:unhideWhenUsed="1" w:qFormat="1"/>
-    <w:lsdException w:name="table of figures" w:semiHidden="1" w:unhideWhenUsed="1"/>
-    <w:lsdException w:name="envelope address" w:semiHidden="1" w:unhideWhenUsed="1"/>
-    <w:lsdException w:name="envelope return" w:semiHidden="1" w:unhideWhenUsed="1"/>
-    <w:lsdException w:name="footnote reference" w:semiHidden="1" w:unhideWhenUsed="1"/>
-    <w:lsdException w:name="annotation reference" w:semiHidden="1" w:unhideWhenUsed="1"/>
-    <w:lsdException w:name="line number" w:semiHidden="1" w:unhideWhenUsed="1"/>
-    <w:lsdException w:name="page number" w:semiHidden="1" w:unhideWhenUsed="1"/>
-    <w:lsdException w:name="endnote reference" w:semiHidden="1" w:unhideWhenUsed="1"/>
-    <w:lsdException w:name="endnote text" w:semiHidden="1" w:unhideWhenUsed="1"/>
-    <w:lsdException w:name="table of authorities" w:semiHidden="1" w:unhideWhenUsed="1"/>
-    <w:lsdException w:name="macro" w:semiHidden="1" w:unhideWhenUsed="1"/>
-    <w:lsdException w:name="toa heading" w:semiHidden="1" w:unhideWhenUsed="1"/>
-    <w:lsdException w:name="List" w:semiHidden="1" w:unhideWhenUsed="1"/>
-    <w:lsdException w:name="List Bullet" w:semiHidden="1" w:unhideWhenUsed="1"/>
-    <w:lsdException w:name="List Number" w:semiHidden="1" w:unhideWhenUsed="1"/>
-    <w:lsdException w:name="List 2" w:semiHidden="1" w:unhideWhenUsed="1"/>
-    <w:lsdException w:name="List 3" w:semiHidden="1" w:unhideWhenUsed="1"/>
-    <w:lsdException w:name="List 4" w:semiHidden="1" w:unhideWhenUsed="1"/>
-    <w:lsdException w:name="List 5" w:semiHidden="1" w:unhideWhenUsed="1"/>
-    <w:lsdException w:name="List Bullet 2" w:semiHidden="1" w:unhideWhenUsed="1"/>
-    <w:lsdException w:name="List Bullet 3" w:semiHidden="1" w:unhideWhenUsed="1"/>
-    <w:lsdException w:name="List Bullet 4" w:semiHidden="1" w:unhideWhenUsed="1"/>
-    <w:lsdException w:name="List Bullet 5" w:semiHidden="1" w:unhideWhenUsed="1"/>
-    <w:lsdException w:name="List Number 2" w:semiHidden="1" w:unhideWhenUsed="1"/>
-    <w:lsdException w:name="List Number 3" w:semiHidden="1" w:unhideWhenUsed="1"/>
-    <w:lsdException w:name="List Number 4" w:semiHidden="1" w:unhideWhenUsed="1"/>
-    <w:lsdException w:name="List Number 5" w:semiHidden="1" w:unhideWhenUsed="1"/>
-    <w:lsdException w:name="Title" w:uiPriority="10" w:qFormat="1"/>
-    <w:lsdException w:name="Closing" w:semiHidden="1" w:unhideWhenUsed="1"/>
-    <w:lsdException w:name="Signature" w:semiHidden="1" w:unhideWhenUsed="1"/>
-    <w:lsdException w:name="Default Paragraph Font" w:semiHidden="1" w:uiPriority="1" w:unhideWhenUsed="1"/>
-    <w:lsdException w:name="Body Text" w:semiHidden="1" w:unhideWhenUsed="1"/>
-    <w:lsdException w:name="Body Text Indent" w:semiHidden="1" w:unhideWhenUsed="1"/>
-    <w:lsdException w:name="List Continue" w:semiHidden="1" w:unhideWhenUsed="1"/>
-    <w:lsdException w:name="List Continue 2" w:semiHidden="1" w:unhideWhenUsed="1"/>
-    <w:lsdException w:name="List Continue 3" w:semiHidden="1" w:unhideWhenUsed="1"/>
-    <w:lsdException w:name="List Continue 4" w:semiHidden="1" w:unhideWhenUsed="1"/>
-    <w:lsdException w:name="List Continue 5" w:semiHidden="1" w:unhideWhenUsed="1"/>
-    <w:lsdException w:name="Message Header" w:semiHidden="1" w:unhideWhenUsed="1"/>
-    <w:lsdException w:name="Subtitle" w:uiPriority="11" w:qFormat="1"/>
-    <w:lsdException w:name="Salutation" w:semiHidden="1" w:unhideWhenUsed="1"/>
-    <w:lsdException w:name="Date" w:semiHidden="1" w:unhideWhenUsed="1"/>
-    <w:lsdException w:name="Body Text First Indent" w:semiHidden="1" w:unhideWhenUsed="1"/>
-    <w:lsdException w:name="Body Text First Indent 2" w:semiHidden="1" w:unhideWhenUsed="1"/>
-    <w:lsdException w:name="Note Heading" w:semiHidden="1" w:unhideWhenUsed="1"/>
-    <w:lsdException w:name="Body Text 2" w:semiHidden="1" w:unhideWhenUsed="1"/>
-    <w:lsdException w:name="Body Text 3" w:semiHidden="1" w:unhideWhenUsed="1"/>
-    <w:lsdException w:name="Body Text Indent 2" w:semiHidden="1" w:unhideWhenUsed="1"/>
-    <w:lsdException w:name="Body Text Indent 3" w:semiHidden="1" w:unhideWhenUsed="1"/>
-    <w:lsdException w:name="Block Text" w:semiHidden="1" w:unhideWhenUsed="1"/>
-    <w:lsdException w:name="Hyperlink" w:semiHidden="1" w:unhideWhenUsed="1"/>
-    <w:lsdException w:name="FollowedHyperlink" w:semiHidden="1" w:unhideWhenUsed="1"/>
-    <w:lsdException w:name="Strong" w:uiPriority="22" w:qFormat="1"/>
-    <w:lsdException w:name="Emphasis" w:uiPriority="20" w:qFormat="1"/>
-    <w:lsdException w:name="Document Map" w:semiHidden="1" w:unhideWhenUsed="1"/>
-    <w:lsdException w:name="Plain Text" w:semiHidden="1" w:unhideWhenUsed="1"/>
-    <w:lsdException w:name="E-mail Signature" w:semiHidden="1" w:unhideWhenUsed="1"/>
-    <w:lsdException w:name="HTML Top of Form" w:semiHidden="1" w:unhideWhenUsed="1"/>
-    <w:lsdException w:name="HTML Bottom of Form" w:semiHidden="1" w:unhideWhenUsed="1"/>
-    <w:lsdException w:name="Normal (Web)" w:semiHidden="1" w:unhideWhenUsed="1"/>
-    <w:lsdException w:name="HTML Acronym" w:semiHidden="1" w:unhideWhenUsed="1"/>
-    <w:lsdException w:name="HTML Address" w:semiHidden="1" w:unhideWhenUsed="1"/>
-    <w:lsdException w:name="HTML Cite" w:semiHidden="1" w:unhideWhenUsed="1"/>
-    <w:lsdException w:name="HTML Code" w:semiHidden="1" w:unhideWhenUsed="1"/>
-    <w:lsdException w:name="HTML Definition" w:semiHidden="1" w:unhideWhenUsed="1"/>
-    <w:lsdException w:name="HTML Keyboard" w:semiHidden="1" w:unhideWhenUsed="1"/>
-    <w:lsdException w:name="HTML Preformatted" w:semiHidden="1" w:unhideWhenUsed="1"/>
-    <w:lsdException w:name="HTML Sample" w:semiHidden="1" w:unhideWhenUsed="1"/>
-    <w:lsdException w:name="HTML Typewriter" w:semiHidden="1" w:unhideWhenUsed="1"/>
-    <w:lsdException w:name="HTML Variable" w:semiHidden="1" w:unhideWhenUsed="1"/>
-    <w:lsdException w:name="Normal Table" w:semiHidden="1" w:unhideWhenUsed="1"/>
-    <w:lsdException w:name="annotation subject" w:semiHidden="1" w:unhideWhenUsed="1"/>
-    <w:lsdException w:name="No List" w:semiHidden="1" w:unhideWhenUsed="1"/>
-    <w:lsdException w:name="Outline List 1" w:semiHidden="1" w:unhideWhenUsed="1"/>
-    <w:lsdException w:name="Outline List 2" w:semiHidden="1" w:unhideWhenUsed="1"/>
-    <w:lsdException w:name="Outline List 3" w:semiHidden="1" w:unhideWhenUsed="1"/>
-    <w:lsdException w:name="Table Simple 1" w:semiHidden="1" w:unhideWhenUsed="1"/>
-    <w:lsdException w:name="Table Simple 2" w:semiHidden="1" w:unhideWhenUsed="1"/>
-    <w:lsdException w:name="Table Simple 3" w:semiHidden="1" w:unhideWhenUsed="1"/>
-    <w:lsdException w:name="Table Classic 1" w:semiHidden="1" w:unhideWhenUsed="1"/>
-    <w:lsdException w:name="Table Classic 2" w:semiHidden="1" w:unhideWhenUsed="1"/>
-    <w:lsdException w:name="Table Classic 3" w:semiHidden="1" w:unhideWhenUsed="1"/>
-    <w:lsdException w:name="Table Classic 4" w:semiHidden="1" w:unhideWhenUsed="1"/>
-    <w:lsdException w:name="Table Colorful 1" w:semiHidden="1" w:unhideWhenUsed="1"/>
-    <w:lsdException w:name="Table Colorful 2" w:semiHidden="1" w:unhideWhenUsed="1"/>
-    <w:lsdException w:name="Table Colorful 3" w:semiHidden="1" w:unhideWhenUsed="1"/>
-    <w:lsdException w:name="Table Columns 1" w:semiHidden="1" w:unhideWhenUsed="1"/>
-    <w:lsdException w:name="Table Columns 2" w:semiHidden="1" w:unhideWhenUsed="1"/>
-    <w:lsdException w:name="Table Columns 3" w:semiHidden="1" w:unhideWhenUsed="1"/>
-    <w:lsdException w:name="Table Columns 4" w:semiHidden="1" w:unhideWhenUsed="1"/>
-    <w:lsdException w:name="Table Columns 5" w:semiHidden="1" w:unhideWhenUsed="1"/>
-    <w:lsdException w:name="Table Grid 1" w:semiHidden="1" w:unhideWhenUsed="1"/>
-    <w:lsdException w:name="Table Grid 2" w:semiHidden="1" w:unhideWhenUsed="1"/>
-    <w:lsdException w:name="Table Grid 3" w:semiHidden="1" w:unhideWhenUsed="1"/>
-    <w:lsdException w:name="Table Grid 4" w:semiHidden="1" w:unhideWhenUsed="1"/>
-    <w:lsdException w:name="Table Grid 5" w:semiHidden="1" w:unhideWhenUsed="1"/>
-    <w:lsdException w:name="Table Grid 6" w:semiHidden="1" w:unhideWhenUsed="1"/>
-    <w:lsdException w:name="Table Grid 7" w:semiHidden="1" w:unhideWhenUsed="1"/>
-    <w:lsdException w:name="Table Grid 8" w:semiHidden="1" w:unhideWhenUsed="1"/>
-    <w:lsdException w:name="Table List 1" w:semiHidden="1" w:unhideWhenUsed="1"/>
-    <w:lsdException w:name="Table List 2" w:semiHidden="1" w:unhideWhenUsed="1"/>
-    <w:lsdException w:name="Table List 3" w:semiHidden="1" w:unhideWhenUsed="1"/>
-    <w:lsdException w:name="Table List 4" w:semiHidden="1" w:unhideWhenUsed="1"/>
-    <w:lsdException w:name="Table List 5" w:semiHidden="1" w:unhideWhenUsed="1"/>
-    <w:lsdException w:name="Table List 6" w:semiHidden="1" w:unhideWhenUsed="1"/>
-    <w:lsdException w:name="Table List 7" w:semiHidden="1" w:unhideWhenUsed="1"/>
-    <w:lsdException w:name="Table List 8" w:semiHidden="1" w:unhideWhenUsed="1"/>
-    <w:lsdException w:name="Table 3D effects 1" w:semiHidden="1" w:unhideWhenUsed="1"/>
-    <w:lsdException w:name="Table 3D effects 2" w:semiHidden="1" w:unhideWhenUsed="1"/>
-    <w:lsdException w:name="Table 3D effects 3" w:semiHidden="1" w:unhideWhenUsed="1"/>
-    <w:lsdException w:name="Table Contemporary" w:semiHidden="1" w:unhideWhenUsed="1"/>
-    <w:lsdException w:name="Table Elegant" w:semiHidden="1" w:unhideWhenUsed="1"/>
-    <w:lsdException w:name="Table Professional" w:semiHidden="1" w:unhideWhenUsed="1"/>
-    <w:lsdException w:name="Table Subtle 1" w:semiHidden="1" w:unhideWhenUsed="1"/>
-    <w:lsdException w:name="Table Subtle 2" w:semiHidden="1" w:unhideWhenUsed="1"/>
-    <w:lsdException w:name="Table Web 1" w:semiHidden="1" w:unhideWhenUsed="1"/>
-    <w:lsdException w:name="Table Web 2" w:semiHidden="1" w:unhideWhenUsed="1"/>
-    <w:lsdException w:name="Table Web 3" w:semiHidden="1" w:unhideWhenUsed="1"/>
-    <w:lsdException w:name="Balloon Text" w:semiHidden="1" w:unhideWhenUsed="1"/>
-    <w:lsdException w:name="Table Grid" w:uiPriority="59"/>
-    <w:lsdException w:name="Table Theme" w:semiHidden="1" w:unhideWhenUsed="1"/>
-    <w:lsdException w:name="Placeholder Text" w:semiHidden="1"/>
-    <w:lsdException w:name="No Spacing" w:uiPriority="1" w:qFormat="1"/>
-    <w:lsdException w:name="Light Shading" w:uiPriority="60"/>
-    <w:lsdException w:name="Light List" w:uiPriority="61"/>
-    <w:lsdException w:name="Light Grid" w:uiPriority="62"/>
-    <w:lsdException w:name="Medium Shading 1" w:uiPriority="63"/>
-    <w:lsdException w:name="Medium Shading 2" w:uiPriority="64"/>
-    <w:lsdException w:name="Medium List 1" w:uiPriority="65"/>
-    <w:lsdException w:name="Medium List 2" w:uiPriority="66"/>
-    <w:lsdException w:name="Medium Grid 1" w:uiPriority="67"/>
-    <w:lsdException w:name="Medium Grid 2" w:uiPriority="68"/>
-    <w:lsdException w:name="Medium Grid 3" w:uiPriority="69"/>
-    <w:lsdException w:name="Dark List" w:uiPriority="70"/>
-    <w:lsdException w:name="Colorful Shading" w:uiPriority="71"/>
-    <w:lsdException w:name="Colorful List" w:uiPriority="72"/>
-    <w:lsdException w:name="Colorful Grid" w:uiPriority="73"/>
-    <w:lsdException w:name="Light Shading Accent 1" w:uiPriority="60"/>
-    <w:lsdException w:name="Light List Accent 1" w:uiPriority="61"/>
-    <w:lsdException w:name="Light Grid Accent 1" w:uiPriority="62"/>
-    <w:lsdException w:name="Medium Shading 1 Accent 1" w:uiPriority="63"/>
-    <w:lsdException w:name="Medium Shading 2 Accent 1" w:uiPriority="64"/>
-    <w:lsdException w:name="Medium List 1 Accent 1" w:uiPriority="65"/>
-    <w:lsdException w:name="Revision" w:semiHidden="1"/>
-    <w:lsdException w:name="List Paragraph" w:uiPriority="34" w:qFormat="1"/>
-    <w:lsdException w:name="Quote" w:uiPriority="29" w:qFormat="1"/>
-    <w:lsdException w:name="Intense Quote" w:uiPriority="30" w:qFormat="1"/>
-    <w:lsdException w:name="Medium List 2 Accent 1" w:uiPriority="66"/>
-    <w:lsdException w:name="Medium Grid 1 Accent 1" w:uiPriority="67"/>
-    <w:lsdException w:name="Medium Grid 2 Accent 1" w:uiPriority="68"/>
-    <w:lsdException w:name="Medium Grid 3 Accent 1" w:uiPriority="69"/>
-    <w:lsdException w:name="Dark List Accent 1" w:uiPriority="70"/>
-    <w:lsdException w:name="Colorful Shading Accent 1" w:uiPriority="71"/>
-    <w:lsdException w:name="Colorful List Accent 1" w:uiPriority="72"/>
-    <w:lsdException w:name="Colorful Grid Accent 1" w:uiPriority="73"/>
-    <w:lsdException w:name="Light Shading Accent 2" w:uiPriority="60"/>
-    <w:lsdException w:name="Light List Accent 2" w:uiPriority="61"/>
-    <w:lsdException w:name="Light Grid Accent 2" w:uiPriority="62"/>
-    <w:lsdException w:name="Medium Shading 1 Accent 2" w:uiPriority="63"/>
-    <w:lsdException w:name="Medium Shading 2 Accent 2" w:uiPriority="64"/>
-    <w:lsdException w:name="Medium List 1 Accent 2" w:uiPriority="65"/>
-    <w:lsdException w:name="Medium List 2 Accent 2" w:uiPriority="66"/>
-    <w:lsdException w:name="Medium Grid 1 Accent 2" w:uiPriority="67"/>
-    <w:lsdException w:name="Medium Grid 2 Accent 2" w:uiPriority="68"/>
-    <w:lsdException w:name="Medium Grid 3 Accent 2" w:uiPriority="69"/>
-    <w:lsdException w:name="Dark List Accent 2" w:uiPriority="70"/>
-    <w:lsdException w:name="Colorful Shading Accent 2" w:uiPriority="71"/>
-    <w:lsdException w:name="Colorful List Accent 2" w:uiPriority="72"/>
-    <w:lsdException w:name="Colorful Grid Accent 2" w:uiPriority="73"/>
-    <w:lsdException w:name="Light Shading Accent 3" w:uiPriority="60"/>
-    <w:lsdException w:name="Light List Accent 3" w:uiPriority="61"/>
-    <w:lsdException w:name="Light Grid Accent 3" w:uiPriority="62"/>
-    <w:lsdException w:name="Medium Shading 1 Accent 3" w:uiPriority="63"/>
-    <w:lsdException w:name="Medium Shading 2 Accent 3" w:uiPriority="64"/>
-    <w:lsdException w:name="Medium List 1 Accent 3" w:uiPriority="65"/>
-    <w:lsdException w:name="Medium List 2 Accent 3" w:uiPriority="66"/>
-    <w:lsdException w:name="Medium Grid 1 Accent 3" w:uiPriority="67"/>
-    <w:lsdException w:name="Medium Grid 2 Accent 3" w:uiPriority="68"/>
-    <w:lsdException w:name="Medium Grid 3 Accent 3" w:uiPriority="69"/>
-    <w:lsdException w:name="Dark List Accent 3" w:uiPriority="70"/>
-    <w:lsdException w:name="Colorful Shading Accent 3" w:uiPriority="71"/>
-    <w:lsdException w:name="Colorful List Accent 3" w:uiPriority="72"/>
-    <w:lsdException w:name="Colorful Grid Accent 3" w:uiPriority="73"/>
-    <w:lsdException w:name="Light Shading Accent 4" w:uiPriority="60"/>
-    <w:lsdException w:name="Light List Accent 4" w:uiPriority="61"/>
-    <w:lsdException w:name="Light Grid Accent 4" w:uiPriority="62"/>
-    <w:lsdException w:name="Medium Shading 1 Accent 4" w:uiPriority="63"/>
-    <w:lsdException w:name="Medium Shading 2 Accent 4" w:uiPriority="64"/>
-    <w:lsdException w:name="Medium List 1 Accent 4" w:uiPriority="65"/>
-    <w:lsdException w:name="Medium List 2 Accent 4" w:uiPriority="66"/>
-    <w:lsdException w:name="Medium Grid 1 Accent 4" w:uiPriority="67"/>
-    <w:lsdException w:name="Medium Grid 2 Accent 4" w:uiPriority="68"/>
-    <w:lsdException w:name="Medium Grid 3 Accent 4" w:uiPriority="69"/>
-    <w:lsdException w:name="Dark List Accent 4" w:uiPriority="70"/>
-    <w:lsdException w:name="Colorful Shading Accent 4" w:uiPriority="71"/>
-    <w:lsdException w:name="Colorful List Accent 4" w:uiPriority="72"/>
-    <w:lsdException w:name="Colorful Grid Accent 4" w:uiPriority="73"/>
-    <w:lsdException w:name="Light Shading Accent 5" w:uiPriority="60"/>
-    <w:lsdException w:name="Light List Accent 5" w:uiPriority="61"/>
-    <w:lsdException w:name="Light Grid Accent 5" w:uiPriority="62"/>
-    <w:lsdException w:name="Medium Shading 1 Accent 5" w:uiPriority="63"/>
-    <w:lsdException w:name="Medium Shading 2 Accent 5" w:uiPriority="64"/>
-    <w:lsdException w:name="Medium List 1 Accent 5" w:uiPriority="65"/>
-    <w:lsdException w:name="Medium List 2 Accent 5" w:uiPriority="66"/>
-    <w:lsdException w:name="Medium Grid 1 Accent 5" w:uiPriority="67"/>
-    <w:lsdException w:name="Medium Grid 2 Accent 5" w:uiPriority="68"/>
-    <w:lsdException w:name="Medium Grid 3 Accent 5" w:uiPriority="69"/>
-    <w:lsdException w:name="Dark List Accent 5" w:uiPriority="70"/>
-    <w:lsdException w:name="Colorful Shading Accent 5" w:uiPriority="71"/>
-    <w:lsdException w:name="Colorful List Accent 5" w:uiPriority="72"/>
-    <w:lsdException w:name="Colorful Grid Accent 5" w:uiPriority="73"/>
-    <w:lsdException w:name="Light Shading Accent 6" w:uiPriority="60"/>
-    <w:lsdException w:name="Light List Accent 6" w:uiPriority="61"/>
-    <w:lsdException w:name="Light Grid Accent 6" w:uiPriority="62"/>
-    <w:lsdException w:name="Medium Shading 1 Accent 6" w:uiPriority="63"/>
-    <w:lsdException w:name="Medium Shading 2 Accent 6" w:uiPriority="64"/>
-    <w:lsdException w:name="Medium List 1 Accent 6" w:uiPriority="65"/>
-    <w:lsdException w:name="Medium List 2 Accent 6" w:uiPriority="66"/>
-    <w:lsdException w:name="Medium Grid 1 Accent 6" w:uiPriority="67"/>
-    <w:lsdException w:name="Medium Grid 2 Accent 6" w:uiPriority="68"/>
-    <w:lsdException w:name="Medium Grid 3 Accent 6" w:uiPriority="69"/>
-    <w:lsdException w:name="Dark List Accent 6" w:uiPriority="70"/>
-    <w:lsdException w:name="Colorful Shading Accent 6" w:uiPriority="71"/>
-    <w:lsdException w:name="Colorful List Accent 6" w:uiPriority="72"/>
-    <w:lsdException w:name="Colorful Grid Accent 6" w:uiPriority="73"/>
-    <w:lsdException w:name="Subtle Emphasis" w:uiPriority="19" w:qFormat="1"/>
-    <w:lsdException w:name="Intense Emphasis" w:uiPriority="21" w:qFormat="1"/>
-    <w:lsdException w:name="Subtle Reference" w:uiPriority="31" w:qFormat="1"/>
-    <w:lsdException w:name="Intense Reference" w:uiPriority="32" w:qFormat="1"/>
-    <w:lsdException w:name="Book Title" w:uiPriority="33" w:qFormat="1"/>
-    <w:lsdException w:name="Bibliography" w:semiHidden="1" w:uiPriority="37" w:unhideWhenUsed="1"/>
-    <w:lsdException w:name="TOC Heading" w:semiHidden="1" w:uiPriority="39" w:unhideWhenUsed="1" w:qFormat="1"/>
-    <w:lsdException w:name="Plain Table 1" w:uiPriority="41"/>
-    <w:lsdException w:name="Plain Table 2" w:uiPriority="42"/>
-    <w:lsdException w:name="Plain Table 3" w:uiPriority="43"/>
-    <w:lsdException w:name="Plain Table 4" w:uiPriority="44"/>
-    <w:lsdException w:name="Plain Table 5" w:uiPriority="45"/>
-    <w:lsdException w:name="Grid Table Light" w:uiPriority="40"/>
-    <w:lsdException w:name="Grid Table 1 Light" w:uiPriority="46"/>
-    <w:lsdException w:name="Grid Table 2" w:uiPriority="47"/>
-    <w:lsdException w:name="Grid Table 3" w:uiPriority="48"/>
-    <w:lsdException w:name="Grid Table 4" w:uiPriority="49"/>
-    <w:lsdException w:name="Grid Table 5 Dark" w:uiPriority="50"/>
-    <w:lsdException w:name="Grid Table 6 Colorful" w:uiPriority="51"/>
-    <w:lsdException w:name="Grid Table 7 Colorful" w:uiPriority="52"/>
-    <w:lsdException w:name="Grid Table 1 Light Accent 1" w:uiPriority="46"/>
-    <w:lsdException w:name="Grid Table 2 Accent 1" w:uiPriority="47"/>
-    <w:lsdException w:name="Grid Table 3 Accent 1" w:uiPriority="48"/>
-    <w:lsdException w:name="Grid Table 4 Accent 1" w:uiPriority="49"/>
-    <w:lsdException w:name="Grid Table 5 Dark Accent 1" w:uiPriority="50"/>
-    <w:lsdException w:name="Grid Table 6 Colorful Accent 1" w:uiPriority="51"/>
-    <w:lsdException w:name="Grid Table 7 Colorful Accent 1" w:uiPriority="52"/>
-    <w:lsdException w:name="Grid Table 1 Light Accent 2" w:uiPriority="46"/>
-    <w:lsdException w:name="Grid Table 2 Accent 2" w:uiPriority="47"/>
-    <w:lsdException w:name="Grid Table 3 Accent 2" w:uiPriority="48"/>
-    <w:lsdException w:name="Grid Table 4 Accent 2" w:uiPriority="49"/>
-    <w:lsdException w:name="Grid Table 5 Dark Accent 2" w:uiPriority="50"/>
-    <w:lsdException w:name="Grid Table 6 Colorful Accent 2" w:uiPriority="51"/>
-    <w:lsdException w:name="Grid Table 7 Colorful Accent 2" w:uiPriority="52"/>
-    <w:lsdException w:name="Grid Table 1 Light Accent 3" w:uiPriority="46"/>
-    <w:lsdException w:name="Grid Table 2 Accent 3" w:uiPriority="47"/>
-    <w:lsdException w:name="Grid Table 3 Accent 3" w:uiPriority="48"/>
-    <w:lsdException w:name="Grid Table 4 Accent 3" w:uiPriority="49"/>
-    <w:lsdException w:name="Grid Table 5 Dark Accent 3" w:uiPriority="50"/>
-    <w:lsdException w:name="Grid Table 6 Colorful Accent 3" w:uiPriority="51"/>
-    <w:lsdException w:name="Grid Table 7 Colorful Accent 3" w:uiPriority="52"/>
-    <w:lsdException w:name="Grid Table 1 Light Accent 4" w:uiPriority="46"/>
-    <w:lsdException w:name="Grid Table 2 Accent 4" w:uiPriority="47"/>
-    <w:lsdException w:name="Grid Table 3 Accent 4" w:uiPriority="48"/>
-    <w:lsdException w:name="Grid Table 4 Accent 4" w:uiPriority="49"/>
-    <w:lsdException w:name="Grid Table 5 Dark Accent 4" w:uiPriority="50"/>
-    <w:lsdException w:name="Grid Table 6 Colorful Accent 4" w:uiPriority="51"/>
-    <w:lsdException w:name="Grid Table 7 Colorful Accent 4" w:uiPriority="52"/>
-    <w:lsdException w:name="Grid Table 1 Light Accent 5" w:uiPriority="46"/>
-    <w:lsdException w:name="Grid Table 2 Accent 5" w:uiPriority="47"/>
-    <w:lsdException w:name="Grid Table 3 Accent 5" w:uiPriority="48"/>
-    <w:lsdException w:name="Grid Table 4 Accent 5" w:uiPriority="49"/>
-    <w:lsdException w:name="Grid Table 5 Dark Accent 5" w:uiPriority="50"/>
-    <w:lsdException w:name="Grid Table 6 Colorful Accent 5" w:uiPriority="51"/>
-    <w:lsdException w:name="Grid Table 7 Colorful Accent 5" w:uiPriority="52"/>
-    <w:lsdException w:name="Grid Table 1 Light Accent 6" w:uiPriority="46"/>
-    <w:lsdException w:name="Grid Table 2 Accent 6" w:uiPriority="47"/>
-    <w:lsdException w:name="Grid Table 3 Accent 6" w:uiPriority="48"/>
-    <w:lsdException w:name="Grid Table 4 Accent 6" w:uiPriority="49"/>
-    <w:lsdException w:name="Grid Table 5 Dark Accent 6" w:uiPriority="50"/>
-    <w:lsdException w:name="Grid Table 6 Colorful Accent 6" w:uiPriority="51"/>
-    <w:lsdException w:name="Grid Table 7 Colorful Accent 6" w:uiPriority="52"/>
-    <w:lsdException w:name="List Table 1 Light" w:uiPriority="46"/>
-    <w:lsdException w:name="List Table 2" w:uiPriority="47"/>
-    <w:lsdException w:name="List Table 3" w:uiPriority="48"/>
-    <w:lsdException w:name="List Table 4" w:uiPriority="49"/>
-    <w:lsdException w:name="List Table 5 Dark" w:uiPriority="50"/>
-    <w:lsdException w:name="List Table 6 Colorful" w:uiPriority="51"/>
-    <w:lsdException w:name="List Table 7 Colorful" w:uiPriority="52"/>
-    <w:lsdException w:name="List Table 1 Light Accent 1" w:uiPriority="46"/>
-    <w:lsdException w:name="List Table 2 Accent 1" w:uiPriority="47"/>
-    <w:lsdException w:name="List Table 3 Accent 1" w:uiPriority="48"/>
-    <w:lsdException w:name="List Table 4 Accent 1" w:uiPriority="49"/>
-    <w:lsdException w:name="List Table 5 Dark Accent 1" w:uiPriority="50"/>
-    <w:lsdException w:name="List Table 6 Colorful Accent 1" w:uiPriority="51"/>
-    <w:lsdException w:name="List Table 7 Colorful Accent 1" w:uiPriority="52"/>
-    <w:lsdException w:name="List Table 1 Light Accent 2" w:uiPriority="46"/>
-    <w:lsdException w:name="List Table 2 Accent 2" w:uiPriority="47"/>
-    <w:lsdException w:name="List Table 3 Accent 2" w:uiPriority="48"/>
-    <w:lsdException w:name="List Table 4 Accent 2" w:uiPriority="49"/>
-    <w:lsdException w:name="List Table 5 Dark Accent 2" w:uiPriority="50"/>
-    <w:lsdException w:name="List Table 6 Colorful Accent 2" w:uiPriority="51"/>
-    <w:lsdException w:name="List Table 7 Colorful Accent 2" w:uiPriority="52"/>
-    <w:lsdException w:name="List Table 1 Light Accent 3" w:uiPriority="46"/>
-    <w:lsdException w:name="List Table 2 Accent 3" w:uiPriority="47"/>
-    <w:lsdException w:name="List Table 3 Accent 3" w:uiPriority="48"/>
-    <w:lsdException w:name="List Table 4 Accent 3" w:uiPriority="49"/>
-    <w:lsdException w:name="List Table 5 Dark Accent 3" w:uiPriority="50"/>
-    <w:lsdException w:name="List Table 6 Colorful Accent 3" w:uiPriority="51"/>
-    <w:lsdException w:name="List Table 7 Colorful Accent 3" w:uiPriority="52"/>
-    <w:lsdException w:name="List Table 1 Light Accent 4" w:uiPriority="46"/>
-    <w:lsdException w:name="List Table 2 Accent 4" w:uiPriority="47"/>
-    <w:lsdException w:name="List Table 3 Accent 4" w:uiPriority="48"/>
-    <w:lsdException w:name="List Table 4 Accent 4" w:uiPriority="49"/>
-    <w:lsdException w:name="List Table 5 Dark Accent 4" w:uiPriority="50"/>
-    <w:lsdException w:name="List Table 6 Colorful Accent 4" w:uiPriority="51"/>
-    <w:lsdException w:name="List Table 7 Colorful Accent 4" w:uiPriority="52"/>
-    <w:lsdException w:name="List Table 1 Light Accent 5" w:uiPriority="46"/>
-    <w:lsdException w:name="List Table 2 Accent 5" w:uiPriority="47"/>
-    <w:lsdException w:name="List Table 3 Accent 5" w:uiPriority="48"/>
-    <w:lsdException w:name="List Table 4 Accent 5" w:uiPriority="49"/>
-    <w:lsdException w:name="List Table 5 Dark Accent 5" w:uiPriority="50"/>
-    <w:lsdException w:name="List Table 6 Colorful Accent 5" w:uiPriority="51"/>
-    <w:lsdException w:name="List Table 7 Colorful Accent 5" w:uiPriority="52"/>
-    <w:lsdException w:name="List Table 1 Light Accent 6" w:uiPriority="46"/>
-    <w:lsdException w:name="List Table 2 Accent 6" w:uiPriority="47"/>
-    <w:lsdException w:name="List Table 3 Accent 6" w:uiPriority="48"/>
-    <w:lsdException w:name="List Table 4 Accent 6" w:uiPriority="49"/>
-    <w:lsdException w:name="List Table 5 Dark Accent 6" w:uiPriority="50"/>
-    <w:lsdException w:name="List Table 6 Colorful Accent 6" w:uiPriority="51"/>
-    <w:lsdException w:name="List Table 7 Colorful Accent 6" w:uiPriority="52"/>
+  <w:latentStyles w:defLockedState="0" w:defUIPriority="99" w:defSemiHidden="1" w:defUnhideWhenUsed="1" w:defQFormat="0" w:count="267">
+    <w:lsdException w:name="Normal" w:semiHidden="0" w:uiPriority="0" w:unhideWhenUsed="0" w:qFormat="1"/>
+    <w:lsdException w:name="heading 1" w:semiHidden="0" w:uiPriority="9" w:unhideWhenUsed="0" w:qFormat="1"/>
+    <w:lsdException w:name="heading 2" w:uiPriority="9" w:qFormat="1"/>
+    <w:lsdException w:name="heading 3" w:uiPriority="9" w:qFormat="1"/>
+    <w:lsdException w:name="heading 4" w:uiPriority="9" w:qFormat="1"/>
+    <w:lsdException w:name="heading 5" w:uiPriority="9" w:qFormat="1"/>
+    <w:lsdException w:name="heading 6" w:uiPriority="9" w:qFormat="1"/>
+    <w:lsdException w:name="heading 7" w:uiPriority="9" w:qFormat="1"/>
+    <w:lsdException w:name="heading 8" w:uiPriority="9" w:qFormat="1"/>
+    <w:lsdException w:name="heading 9" w:uiPriority="9" w:qFormat="1"/>
+    <w:lsdException w:name="toc 1" w:uiPriority="39"/>
+    <w:lsdException w:name="toc 2" w:uiPriority="39"/>
+    <w:lsdException w:name="toc 3" w:uiPriority="39"/>
+    <w:lsdException w:name="toc 4" w:uiPriority="39"/>
+    <w:lsdException w:name="toc 5" w:uiPriority="39"/>
+    <w:lsdException w:name="toc 6" w:uiPriority="39"/>
+    <w:lsdException w:name="toc 7" w:uiPriority="39"/>
+    <w:lsdException w:name="toc 8" w:uiPriority="39"/>
+    <w:lsdException w:name="toc 9" w:uiPriority="39"/>
+    <w:lsdException w:name="caption" w:uiPriority="35" w:qFormat="1"/>
+    <w:lsdException w:name="Title" w:semiHidden="0" w:uiPriority="10" w:unhideWhenUsed="0" w:qFormat="1"/>
+    <w:lsdException w:name="Default Paragraph Font" w:uiPriority="1"/>
+    <w:lsdException w:name="Subtitle" w:semiHidden="0" w:uiPriority="11" w:unhideWhenUsed="0" w:qFormat="1"/>
+    <w:lsdException w:name="Strong" w:semiHidden="0" w:uiPriority="22" w:unhideWhenUsed="0" w:qFormat="1"/>
+    <w:lsdException w:name="Emphasis" w:semiHidden="0" w:uiPriority="20" w:unhideWhenUsed="0" w:qFormat="1"/>
+    <w:lsdException w:name="Table Grid" w:semiHidden="0" w:uiPriority="59" w:unhideWhenUsed="0"/>
+    <w:lsdException w:name="Placeholder Text" w:unhideWhenUsed="0"/>
+    <w:lsdException w:name="No Spacing" w:semiHidden="0" w:uiPriority="1" w:unhideWhenUsed="0" w:qFormat="1"/>
+    <w:lsdException w:name="Light Shading" w:semiHidden="0" w:uiPriority="60" w:unhideWhenUsed="0"/>
+    <w:lsdException w:name="Light List" w:semiHidden="0" w:uiPriority="61" w:unhideWhenUsed="0"/>
+    <w:lsdException w:name="Light Grid" w:semiHidden="0" w:uiPriority="62" w:unhideWhenUsed="0"/>
+    <w:lsdException w:name="Medium Shading 1" w:semiHidden="0" w:uiPriority="63" w:unhideWhenUsed="0"/>
+    <w:lsdException w:name="Medium Shading 2" w:semiHidden="0" w:uiPriority="64" w:unhideWhenUsed="0"/>
+    <w:lsdException w:name="Medium List 1" w:semiHidden="0" w:uiPriority="65" w:unhideWhenUsed="0"/>
+    <w:lsdException w:name="Medium List 2" w:semiHidden="0" w:uiPriority="66" w:unhideWhenUsed="0"/>
+    <w:lsdException w:name="Medium Grid 1" w:semiHidden="0" w:uiPriority="67" w:unhideWhenUsed="0"/>
+    <w:lsdException w:name="Medium Grid 2" w:semiHidden="0" w:uiPriority="68" w:unhideWhenUsed="0"/>
+    <w:lsdException w:name="Medium Grid 3" w:semiHidden="0" w:uiPriority="69" w:unhideWhenUsed="0"/>
+    <w:lsdException w:name="Dark List" w:semiHidden="0" w:uiPriority="70" w:unhideWhenUsed="0"/>
+    <w:lsdException w:name="Colorful Shading" w:semiHidden="0" w:uiPriority="71" w:unhideWhenUsed="0"/>
+    <w:lsdException w:name="Colorful List" w:semiHidden="0" w:uiPriority="72" w:unhideWhenUsed="0"/>
+    <w:lsdException w:name="Colorful Grid" w:semiHidden="0" w:uiPriority="73" w:unhideWhenUsed="0"/>
+    <w:lsdException w:name="Light Shading Accent 1" w:semiHidden="0" w:uiPriority="60" w:unhideWhenUsed="0"/>
+    <w:lsdException w:name="Light List Accent 1" w:semiHidden="0" w:uiPriority="61" w:unhideWhenUsed="0"/>
+    <w:lsdException w:name="Light Grid Accent 1" w:semiHidden="0" w:uiPriority="62" w:unhideWhenUsed="0"/>
+    <w:lsdException w:name="Medium Shading 1 Accent 1" w:semiHidden="0" w:uiPriority="63" w:unhideWhenUsed="0"/>
+    <w:lsdException w:name="Medium Shading 2 Accent 1" w:semiHidden="0" w:uiPriority="64" w:unhideWhenUsed="0"/>
+    <w:lsdException w:name="Medium List 1 Accent 1" w:semiHidden="0" w:uiPriority="65" w:unhideWhenUsed="0"/>
+    <w:lsdException w:name="Revision" w:unhideWhenUsed="0"/>
+    <w:lsdException w:name="List Paragraph" w:semiHidden="0" w:uiPriority="34" w:unhideWhenUsed="0" w:qFormat="1"/>
+    <w:lsdException w:name="Quote" w:semiHidden="0" w:uiPriority="29" w:unhideWhenUsed="0" w:qFormat="1"/>
+    <w:lsdException w:name="Intense Quote" w:semiHidden="0" w:uiPriority="30" w:unhideWhenUsed="0" w:qFormat="1"/>
+    <w:lsdException w:name="Medium List 2 Accent 1" w:semiHidden="0" w:uiPriority="66" w:unhideWhenUsed="0"/>
+    <w:lsdException w:name="Medium Grid 1 Accent 1" w:semiHidden="0" w:uiPriority="67" w:unhideWhenUsed="0"/>
+    <w:lsdException w:name="Medium Grid 2 Accent 1" w:semiHidden="0" w:uiPriority="68" w:unhideWhenUsed="0"/>
+    <w:lsdException w:name="Medium Grid 3 Accent 1" w:semiHidden="0" w:uiPriority="69" w:unhideWhenUsed="0"/>
+    <w:lsdException w:name="Dark List Accent 1" w:semiHidden="0" w:uiPriority="70" w:unhideWhenUsed="0"/>
+    <w:lsdException w:name="Colorful Shading Accent 1" w:semiHidden="0" w:uiPriority="71" w:unhideWhenUsed="0"/>
+    <w:lsdException w:name="Colorful List Accent 1" w:semiHidden="0" w:uiPriority="72" w:unhideWhenUsed="0"/>
+    <w:lsdException w:name="Colorful Grid Accent 1" w:semiHidden="0" w:uiPriority="73" w:unhideWhenUsed="0"/>
+    <w:lsdException w:name="Light Shading Accent 2" w:semiHidden="0" w:uiPriority="60" w:unhideWhenUsed="0"/>
+    <w:lsdException w:name="Light List Accent 2" w:semiHidden="0" w:uiPriority="61" w:unhideWhenUsed="0"/>
+    <w:lsdException w:name="Light Grid Accent 2" w:semiHidden="0" w:uiPriority="62" w:unhideWhenUsed="0"/>
+    <w:lsdException w:name="Medium Shading 1 Accent 2" w:semiHidden="0" w:uiPriority="63" w:unhideWhenUsed="0"/>
+    <w:lsdException w:name="Medium Shading 2 Accent 2" w:semiHidden="0" w:uiPriority="64" w:unhideWhenUsed="0"/>
+    <w:lsdException w:name="Medium List 1 Accent 2" w:semiHidden="0" w:uiPriority="65" w:unhideWhenUsed="0"/>
+    <w:lsdException w:name="Medium List 2 Accent 2" w:semiHidden="0" w:uiPriority="66" w:unhideWhenUsed="0"/>
+    <w:lsdException w:name="Medium Grid 1 Accent 2" w:semiHidden="0" w:uiPriority="67" w:unhideWhenUsed="0"/>
+    <w:lsdException w:name="Medium Grid 2 Accent 2" w:semiHidden="0" w:uiPriority="68" w:unhideWhenUsed="0"/>
+    <w:lsdException w:name="Medium Grid 3 Accent 2" w:semiHidden="0" w:uiPriority="69" w:unhideWhenUsed="0"/>
+    <w:lsdException w:name="Dark List Accent 2" w:semiHidden="0" w:uiPriority="70" w:unhideWhenUsed="0"/>
+    <w:lsdException w:name="Colorful Shading Accent 2" w:semiHidden="0" w:uiPriority="71" w:unhideWhenUsed="0"/>
+    <w:lsdException w:name="Colorful List Accent 2" w:semiHidden="0" w:uiPriority="72" w:unhideWhenUsed="0"/>
+    <w:lsdException w:name="Colorful Grid Accent 2" w:semiHidden="0" w:uiPriority="73" w:unhideWhenUsed="0"/>
+    <w:lsdException w:name="Light Shading Accent 3" w:semiHidden="0" w:uiPriority="60" w:unhideWhenUsed="0"/>
+    <w:lsdException w:name="Light List Accent 3" w:semiHidden="0" w:uiPriority="61" w:unhideWhenUsed="0"/>
+    <w:lsdException w:name="Light Grid Accent 3" w:semiHidden="0" w:uiPriority="62" w:unhideWhenUsed="0"/>
+    <w:lsdException w:name="Medium Shading 1 Accent 3" w:semiHidden="0" w:uiPriority="63" w:unhideWhenUsed="0"/>
+    <w:lsdException w:name="Medium Shading 2 Accent 3" w:semiHidden="0" w:uiPriority="64" w:unhideWhenUsed="0"/>
+    <w:lsdException w:name="Medium List 1 Accent 3" w:semiHidden="0" w:uiPriority="65" w:unhideWhenUsed="0"/>
+    <w:lsdException w:name="Medium List 2 Accent 3" w:semiHidden="0" w:uiPriority="66" w:unhideWhenUsed="0"/>
+    <w:lsdException w:name="Medium Grid 1 Accent 3" w:semiHidden="0" w:uiPriority="67" w:unhideWhenUsed="0"/>
+    <w:lsdException w:name="Medium Grid 2 Accent 3" w:semiHidden="0" w:uiPriority="68" w:unhideWhenUsed="0"/>
+    <w:lsdException w:name="Medium Grid 3 Accent 3" w:semiHidden="0" w:uiPriority="69" w:unhideWhenUsed="0"/>
+    <w:lsdException w:name="Dark List Accent 3" w:semiHidden="0" w:uiPriority="70" w:unhideWhenUsed="0"/>
+    <w:lsdException w:name="Colorful Shading Accent 3" w:semiHidden="0" w:uiPriority="71" w:unhideWhenUsed="0"/>
+    <w:lsdException w:name="Colorful List Accent 3" w:semiHidden="0" w:uiPriority="72" w:unhideWhenUsed="0"/>
+    <w:lsdException w:name="Colorful Grid Accent 3" w:semiHidden="0" w:uiPriority="73" w:unhideWhenUsed="0"/>
+    <w:lsdException w:name="Light Shading Accent 4" w:semiHidden="0" w:uiPriority="60" w:unhideWhenUsed="0"/>
+    <w:lsdException w:name="Light List Accent 4" w:semiHidden="0" w:uiPriority="61" w:unhideWhenUsed="0"/>
+    <w:lsdException w:name="Light Grid Accent 4" w:semiHidden="0" w:uiPriority="62" w:unhideWhenUsed="0"/>
+    <w:lsdException w:name="Medium Shading 1 Accent 4" w:semiHidden="0" w:uiPriority="63" w:unhideWhenUsed="0"/>
+    <w:lsdException w:name="Medium Shading 2 Accent 4" w:semiHidden="0" w:uiPriority="64" w:unhideWhenUsed="0"/>
+    <w:lsdException w:name="Medium List 1 Accent 4" w:semiHidden="0" w:uiPriority="65" w:unhideWhenUsed="0"/>
+    <w:lsdException w:name="Medium List 2 Accent 4" w:semiHidden="0" w:uiPriority="66" w:unhideWhenUsed="0"/>
+    <w:lsdException w:name="Medium Grid 1 Accent 4" w:semiHidden="0" w:uiPriority="67" w:unhideWhenUsed="0"/>
+    <w:lsdException w:name="Medium Grid 2 Accent 4" w:semiHidden="0" w:uiPriority="68" w:unhideWhenUsed="0"/>
+    <w:lsdException w:name="Medium Grid 3 Accent 4" w:semiHidden="0" w:uiPriority="69" w:unhideWhenUsed="0"/>
+    <w:lsdException w:name="Dark List Accent 4" w:semiHidden="0" w:uiPriority="70" w:unhideWhenUsed="0"/>
+    <w:lsdException w:name="Colorful Shading Accent 4" w:semiHidden="0" w:uiPriority="71" w:unhideWhenUsed="0"/>
+    <w:lsdException w:name="Colorful List Accent 4" w:semiHidden="0" w:uiPriority="72" w:unhideWhenUsed="0"/>
+    <w:lsdException w:name="Colorful Grid Accent 4" w:semiHidden="0" w:uiPriority="73" w:unhideWhenUsed="0"/>
+    <w:lsdException w:name="Light Shading Accent 5" w:semiHidden="0" w:uiPriority="60" w:unhideWhenUsed="0"/>
+    <w:lsdException w:name="Light List Accent 5" w:semiHidden="0" w:uiPriority="61" w:unhideWhenUsed="0"/>
+    <w:lsdException w:name="Light Grid Accent 5" w:semiHidden="0" w:uiPriority="62" w:unhideWhenUsed="0"/>
+    <w:lsdException w:name="Medium Shading 1 Accent 5" w:semiHidden="0" w:uiPriority="63" w:unhideWhenUsed="0"/>
+    <w:lsdException w:name="Medium Shading 2 Accent 5" w:semiHidden="0" w:uiPriority="64" w:unhideWhenUsed="0"/>
+    <w:lsdException w:name="Medium List 1 Accent 5" w:semiHidden="0" w:uiPriority="65" w:unhideWhenUsed="0"/>
+    <w:lsdException w:name="Medium List 2 Accent 5" w:semiHidden="0" w:uiPriority="66" w:unhideWhenUsed="0"/>
+    <w:lsdException w:name="Medium Grid 1 Accent 5" w:semiHidden="0" w:uiPriority="67" w:unhideWhenUsed="0"/>
+    <w:lsdException w:name="Medium Grid 2 Accent 5" w:semiHidden="0" w:uiPriority="68" w:unhideWhenUsed="0"/>
+    <w:lsdException w:name="Medium Grid 3 Accent 5" w:semiHidden="0" w:uiPriority="69" w:unhideWhenUsed="0"/>
+    <w:lsdException w:name="Dark List Accent 5" w:semiHidden="0" w:uiPriority="70" w:unhideWhenUsed="0"/>
+    <w:lsdException w:name="Colorful Shading Accent 5" w:semiHidden="0" w:uiPriority="71" w:unhideWhenUsed="0"/>
+    <w:lsdException w:name="Colorful List Accent 5" w:semiHidden="0" w:uiPriority="72" w:unhideWhenUsed="0"/>
+    <w:lsdException w:name="Colorful Grid Accent 5" w:semiHidden="0" w:uiPriority="73" w:unhideWhenUsed="0"/>
+    <w:lsdException w:name="Light Shading Accent 6" w:semiHidden="0" w:uiPriority="60" w:unhideWhenUsed="0"/>
+    <w:lsdException w:name="Light List Accent 6" w:semiHidden="0" w:uiPriority="61" w:unhideWhenUsed="0"/>
+    <w:lsdException w:name="Light Grid Accent 6" w:semiHidden="0" w:uiPriority="62" w:unhideWhenUsed="0"/>
+    <w:lsdException w:name="Medium Shading 1 Accent 6" w:semiHidden="0" w:uiPriority="63" w:unhideWhenUsed="0"/>
+    <w:lsdException w:name="Medium Shading 2 Accent 6" w:semiHidden="0" w:uiPriority="64" w:unhideWhenUsed="0"/>
+    <w:lsdException w:name="Medium List 1 Accent 6" w:semiHidden="0" w:uiPriority="65" w:unhideWhenUsed="0"/>
+    <w:lsdException w:name="Medium List 2 Accent 6" w:semiHidden="0" w:uiPriority="66" w:unhideWhenUsed="0"/>
+    <w:lsdException w:name="Medium Grid 1 Accent 6" w:semiHidden="0" w:uiPriority="67" w:unhideWhenUsed="0"/>
+    <w:lsdException w:name="Medium Grid 2 Accent 6" w:semiHidden="0" w:uiPriority="68" w:unhideWhenUsed="0"/>
+    <w:lsdException w:name="Medium Grid 3 Accent 6" w:semiHidden="0" w:uiPriority="69" w:unhideWhenUsed="0"/>
+    <w:lsdException w:name="Dark List Accent 6" w:semiHidden="0" w:uiPriority="70" w:unhideWhenUsed="0"/>
+    <w:lsdException w:name="Colorful Shading Accent 6" w:semiHidden="0" w:uiPriority="71" w:unhideWhenUsed="0"/>
+    <w:lsdException w:name="Colorful List Accent 6" w:semiHidden="0" w:uiPriority="72" w:unhideWhenUsed="0"/>
+    <w:lsdException w:name="Colorful Grid Accent 6" w:semiHidden="0" w:uiPriority="73" w:unhideWhenUsed="0"/>
+    <w:lsdException w:name="Subtle Emphasis" w:semiHidden="0" w:uiPriority="19" w:unhideWhenUsed="0" w:qFormat="1"/>
+    <w:lsdException w:name="Intense Emphasis" w:semiHidden="0" w:uiPriority="21" w:unhideWhenUsed="0" w:qFormat="1"/>
+    <w:lsdException w:name="Subtle Reference" w:semiHidden="0" w:uiPriority="31" w:unhideWhenUsed="0" w:qFormat="1"/>
+    <w:lsdException w:name="Intense Reference" w:semiHidden="0" w:uiPriority="32" w:unhideWhenUsed="0" w:qFormat="1"/>
+    <w:lsdException w:name="Book Title" w:semiHidden="0" w:uiPriority="33" w:unhideWhenUsed="0" w:qFormat="1"/>
+    <w:lsdException w:name="Bibliography" w:uiPriority="37"/>
+    <w:lsdException w:name="TOC Heading" w:uiPriority="39" w:qFormat="1"/>
   </w:latentStyles>
   <w:style w:type="paragraph" w:default="1" w:styleId="Normal">
     <w:name w:val="Normal"/>
@@ -3947,6 +4785,205 @@
       <w:color w:val="800080" w:themeColor="followedHyperlink"/>
       <w:u w:val="single"/>
     </w:rPr>
+  </w:style>
+  <w:style w:type="paragraph" w:styleId="NoSpacing">
+    <w:name w:val="No Spacing"/>
+    <w:uiPriority w:val="1"/>
+    <w:qFormat/>
+    <w:rsid w:val="00543C6D"/>
+    <w:pPr>
+      <w:spacing w:after="0" w:line="240" w:lineRule="auto"/>
+    </w:pPr>
+  </w:style>
+</w:styles>
+</file>
+
+<file path=word/stylesWithEffects.xml><?xml version="1.0" encoding="utf-8"?>
+<w:styles xmlns:wpc="http://schemas.microsoft.com/office/word/2010/wordprocessingCanvas" xmlns:mc="http://schemas.openxmlformats.org/markup-compatibility/2006" xmlns:o="urn:schemas-microsoft-com:office:office" xmlns:r="http://schemas.openxmlformats.org/officeDocument/2006/relationships" xmlns:m="http://schemas.openxmlformats.org/officeDocument/2006/math" xmlns:v="urn:schemas-microsoft-com:vml" xmlns:wp14="http://schemas.microsoft.com/office/word/2010/wordprocessingDrawing" xmlns:wp="http://schemas.openxmlformats.org/drawingml/2006/wordprocessingDrawing" xmlns:w10="urn:schemas-microsoft-com:office:word" xmlns:w="http://schemas.openxmlformats.org/wordprocessingml/2006/main" xmlns:w14="http://schemas.microsoft.com/office/word/2010/wordml" xmlns:wpg="http://schemas.microsoft.com/office/word/2010/wordprocessingGroup" xmlns:wpi="http://schemas.microsoft.com/office/word/2010/wordprocessingInk" xmlns:wne="http://schemas.microsoft.com/office/word/2006/wordml" xmlns:wps="http://schemas.microsoft.com/office/word/2010/wordprocessingShape" mc:Ignorable="w14 wp14">
+  <w:docDefaults>
+    <w:rPrDefault>
+      <w:rPr>
+        <w:rFonts w:asciiTheme="minorHAnsi" w:eastAsiaTheme="minorEastAsia" w:hAnsiTheme="minorHAnsi" w:cstheme="minorBidi"/>
+        <w:sz w:val="22"/>
+        <w:szCs w:val="22"/>
+        <w:lang w:val="en-CA" w:eastAsia="en-CA" w:bidi="ar-SA"/>
+      </w:rPr>
+    </w:rPrDefault>
+    <w:pPrDefault>
+      <w:pPr>
+        <w:spacing w:after="200" w:line="276" w:lineRule="auto"/>
+      </w:pPr>
+    </w:pPrDefault>
+  </w:docDefaults>
+  <w:latentStyles w:defLockedState="0" w:defUIPriority="99" w:defSemiHidden="1" w:defUnhideWhenUsed="1" w:defQFormat="0" w:count="267">
+    <w:lsdException w:name="Normal" w:semiHidden="0" w:uiPriority="0" w:unhideWhenUsed="0" w:qFormat="1"/>
+    <w:lsdException w:name="heading 1" w:semiHidden="0" w:uiPriority="9" w:unhideWhenUsed="0" w:qFormat="1"/>
+    <w:lsdException w:name="heading 2" w:uiPriority="9" w:qFormat="1"/>
+    <w:lsdException w:name="heading 3" w:uiPriority="9" w:qFormat="1"/>
+    <w:lsdException w:name="heading 4" w:uiPriority="9" w:qFormat="1"/>
+    <w:lsdException w:name="heading 5" w:uiPriority="9" w:qFormat="1"/>
+    <w:lsdException w:name="heading 6" w:uiPriority="9" w:qFormat="1"/>
+    <w:lsdException w:name="heading 7" w:uiPriority="9" w:qFormat="1"/>
+    <w:lsdException w:name="heading 8" w:uiPriority="9" w:qFormat="1"/>
+    <w:lsdException w:name="heading 9" w:uiPriority="9" w:qFormat="1"/>
+    <w:lsdException w:name="toc 1" w:uiPriority="39"/>
+    <w:lsdException w:name="toc 2" w:uiPriority="39"/>
+    <w:lsdException w:name="toc 3" w:uiPriority="39"/>
+    <w:lsdException w:name="toc 4" w:uiPriority="39"/>
+    <w:lsdException w:name="toc 5" w:uiPriority="39"/>
+    <w:lsdException w:name="toc 6" w:uiPriority="39"/>
+    <w:lsdException w:name="toc 7" w:uiPriority="39"/>
+    <w:lsdException w:name="toc 8" w:uiPriority="39"/>
+    <w:lsdException w:name="toc 9" w:uiPriority="39"/>
+    <w:lsdException w:name="caption" w:uiPriority="35" w:qFormat="1"/>
+    <w:lsdException w:name="Title" w:semiHidden="0" w:uiPriority="10" w:unhideWhenUsed="0" w:qFormat="1"/>
+    <w:lsdException w:name="Default Paragraph Font" w:uiPriority="1"/>
+    <w:lsdException w:name="Subtitle" w:semiHidden="0" w:uiPriority="11" w:unhideWhenUsed="0" w:qFormat="1"/>
+    <w:lsdException w:name="Strong" w:semiHidden="0" w:uiPriority="22" w:unhideWhenUsed="0" w:qFormat="1"/>
+    <w:lsdException w:name="Emphasis" w:semiHidden="0" w:uiPriority="20" w:unhideWhenUsed="0" w:qFormat="1"/>
+    <w:lsdException w:name="Table Grid" w:semiHidden="0" w:uiPriority="59" w:unhideWhenUsed="0"/>
+    <w:lsdException w:name="Placeholder Text" w:unhideWhenUsed="0"/>
+    <w:lsdException w:name="No Spacing" w:semiHidden="0" w:uiPriority="1" w:unhideWhenUsed="0" w:qFormat="1"/>
+    <w:lsdException w:name="Light Shading" w:semiHidden="0" w:uiPriority="60" w:unhideWhenUsed="0"/>
+    <w:lsdException w:name="Light List" w:semiHidden="0" w:uiPriority="61" w:unhideWhenUsed="0"/>
+    <w:lsdException w:name="Light Grid" w:semiHidden="0" w:uiPriority="62" w:unhideWhenUsed="0"/>
+    <w:lsdException w:name="Medium Shading 1" w:semiHidden="0" w:uiPriority="63" w:unhideWhenUsed="0"/>
+    <w:lsdException w:name="Medium Shading 2" w:semiHidden="0" w:uiPriority="64" w:unhideWhenUsed="0"/>
+    <w:lsdException w:name="Medium List 1" w:semiHidden="0" w:uiPriority="65" w:unhideWhenUsed="0"/>
+    <w:lsdException w:name="Medium List 2" w:semiHidden="0" w:uiPriority="66" w:unhideWhenUsed="0"/>
+    <w:lsdException w:name="Medium Grid 1" w:semiHidden="0" w:uiPriority="67" w:unhideWhenUsed="0"/>
+    <w:lsdException w:name="Medium Grid 2" w:semiHidden="0" w:uiPriority="68" w:unhideWhenUsed="0"/>
+    <w:lsdException w:name="Medium Grid 3" w:semiHidden="0" w:uiPriority="69" w:unhideWhenUsed="0"/>
+    <w:lsdException w:name="Dark List" w:semiHidden="0" w:uiPriority="70" w:unhideWhenUsed="0"/>
+    <w:lsdException w:name="Colorful Shading" w:semiHidden="0" w:uiPriority="71" w:unhideWhenUsed="0"/>
+    <w:lsdException w:name="Colorful List" w:semiHidden="0" w:uiPriority="72" w:unhideWhenUsed="0"/>
+    <w:lsdException w:name="Colorful Grid" w:semiHidden="0" w:uiPriority="73" w:unhideWhenUsed="0"/>
+    <w:lsdException w:name="Light Shading Accent 1" w:semiHidden="0" w:uiPriority="60" w:unhideWhenUsed="0"/>
+    <w:lsdException w:name="Light List Accent 1" w:semiHidden="0" w:uiPriority="61" w:unhideWhenUsed="0"/>
+    <w:lsdException w:name="Light Grid Accent 1" w:semiHidden="0" w:uiPriority="62" w:unhideWhenUsed="0"/>
+    <w:lsdException w:name="Medium Shading 1 Accent 1" w:semiHidden="0" w:uiPriority="63" w:unhideWhenUsed="0"/>
+    <w:lsdException w:name="Medium Shading 2 Accent 1" w:semiHidden="0" w:uiPriority="64" w:unhideWhenUsed="0"/>
+    <w:lsdException w:name="Medium List 1 Accent 1" w:semiHidden="0" w:uiPriority="65" w:unhideWhenUsed="0"/>
+    <w:lsdException w:name="Revision" w:unhideWhenUsed="0"/>
+    <w:lsdException w:name="List Paragraph" w:semiHidden="0" w:uiPriority="34" w:unhideWhenUsed="0" w:qFormat="1"/>
+    <w:lsdException w:name="Quote" w:semiHidden="0" w:uiPriority="29" w:unhideWhenUsed="0" w:qFormat="1"/>
+    <w:lsdException w:name="Intense Quote" w:semiHidden="0" w:uiPriority="30" w:unhideWhenUsed="0" w:qFormat="1"/>
+    <w:lsdException w:name="Medium List 2 Accent 1" w:semiHidden="0" w:uiPriority="66" w:unhideWhenUsed="0"/>
+    <w:lsdException w:name="Medium Grid 1 Accent 1" w:semiHidden="0" w:uiPriority="67" w:unhideWhenUsed="0"/>
+    <w:lsdException w:name="Medium Grid 2 Accent 1" w:semiHidden="0" w:uiPriority="68" w:unhideWhenUsed="0"/>
+    <w:lsdException w:name="Medium Grid 3 Accent 1" w:semiHidden="0" w:uiPriority="69" w:unhideWhenUsed="0"/>
+    <w:lsdException w:name="Dark List Accent 1" w:semiHidden="0" w:uiPriority="70" w:unhideWhenUsed="0"/>
+    <w:lsdException w:name="Colorful Shading Accent 1" w:semiHidden="0" w:uiPriority="71" w:unhideWhenUsed="0"/>
+    <w:lsdException w:name="Colorful List Accent 1" w:semiHidden="0" w:uiPriority="72" w:unhideWhenUsed="0"/>
+    <w:lsdException w:name="Colorful Grid Accent 1" w:semiHidden="0" w:uiPriority="73" w:unhideWhenUsed="0"/>
+    <w:lsdException w:name="Light Shading Accent 2" w:semiHidden="0" w:uiPriority="60" w:unhideWhenUsed="0"/>
+    <w:lsdException w:name="Light List Accent 2" w:semiHidden="0" w:uiPriority="61" w:unhideWhenUsed="0"/>
+    <w:lsdException w:name="Light Grid Accent 2" w:semiHidden="0" w:uiPriority="62" w:unhideWhenUsed="0"/>
+    <w:lsdException w:name="Medium Shading 1 Accent 2" w:semiHidden="0" w:uiPriority="63" w:unhideWhenUsed="0"/>
+    <w:lsdException w:name="Medium Shading 2 Accent 2" w:semiHidden="0" w:uiPriority="64" w:unhideWhenUsed="0"/>
+    <w:lsdException w:name="Medium List 1 Accent 2" w:semiHidden="0" w:uiPriority="65" w:unhideWhenUsed="0"/>
+    <w:lsdException w:name="Medium List 2 Accent 2" w:semiHidden="0" w:uiPriority="66" w:unhideWhenUsed="0"/>
+    <w:lsdException w:name="Medium Grid 1 Accent 2" w:semiHidden="0" w:uiPriority="67" w:unhideWhenUsed="0"/>
+    <w:lsdException w:name="Medium Grid 2 Accent 2" w:semiHidden="0" w:uiPriority="68" w:unhideWhenUsed="0"/>
+    <w:lsdException w:name="Medium Grid 3 Accent 2" w:semiHidden="0" w:uiPriority="69" w:unhideWhenUsed="0"/>
+    <w:lsdException w:name="Dark List Accent 2" w:semiHidden="0" w:uiPriority="70" w:unhideWhenUsed="0"/>
+    <w:lsdException w:name="Colorful Shading Accent 2" w:semiHidden="0" w:uiPriority="71" w:unhideWhenUsed="0"/>
+    <w:lsdException w:name="Colorful List Accent 2" w:semiHidden="0" w:uiPriority="72" w:unhideWhenUsed="0"/>
+    <w:lsdException w:name="Colorful Grid Accent 2" w:semiHidden="0" w:uiPriority="73" w:unhideWhenUsed="0"/>
+    <w:lsdException w:name="Light Shading Accent 3" w:semiHidden="0" w:uiPriority="60" w:unhideWhenUsed="0"/>
+    <w:lsdException w:name="Light List Accent 3" w:semiHidden="0" w:uiPriority="61" w:unhideWhenUsed="0"/>
+    <w:lsdException w:name="Light Grid Accent 3" w:semiHidden="0" w:uiPriority="62" w:unhideWhenUsed="0"/>
+    <w:lsdException w:name="Medium Shading 1 Accent 3" w:semiHidden="0" w:uiPriority="63" w:unhideWhenUsed="0"/>
+    <w:lsdException w:name="Medium Shading 2 Accent 3" w:semiHidden="0" w:uiPriority="64" w:unhideWhenUsed="0"/>
+    <w:lsdException w:name="Medium List 1 Accent 3" w:semiHidden="0" w:uiPriority="65" w:unhideWhenUsed="0"/>
+    <w:lsdException w:name="Medium List 2 Accent 3" w:semiHidden="0" w:uiPriority="66" w:unhideWhenUsed="0"/>
+    <w:lsdException w:name="Medium Grid 1 Accent 3" w:semiHidden="0" w:uiPriority="67" w:unhideWhenUsed="0"/>
+    <w:lsdException w:name="Medium Grid 2 Accent 3" w:semiHidden="0" w:uiPriority="68" w:unhideWhenUsed="0"/>
+    <w:lsdException w:name="Medium Grid 3 Accent 3" w:semiHidden="0" w:uiPriority="69" w:unhideWhenUsed="0"/>
+    <w:lsdException w:name="Dark List Accent 3" w:semiHidden="0" w:uiPriority="70" w:unhideWhenUsed="0"/>
+    <w:lsdException w:name="Colorful Shading Accent 3" w:semiHidden="0" w:uiPriority="71" w:unhideWhenUsed="0"/>
+    <w:lsdException w:name="Colorful List Accent 3" w:semiHidden="0" w:uiPriority="72" w:unhideWhenUsed="0"/>
+    <w:lsdException w:name="Colorful Grid Accent 3" w:semiHidden="0" w:uiPriority="73" w:unhideWhenUsed="0"/>
+    <w:lsdException w:name="Light Shading Accent 4" w:semiHidden="0" w:uiPriority="60" w:unhideWhenUsed="0"/>
+    <w:lsdException w:name="Light List Accent 4" w:semiHidden="0" w:uiPriority="61" w:unhideWhenUsed="0"/>
+    <w:lsdException w:name="Light Grid Accent 4" w:semiHidden="0" w:uiPriority="62" w:unhideWhenUsed="0"/>
+    <w:lsdException w:name="Medium Shading 1 Accent 4" w:semiHidden="0" w:uiPriority="63" w:unhideWhenUsed="0"/>
+    <w:lsdException w:name="Medium Shading 2 Accent 4" w:semiHidden="0" w:uiPriority="64" w:unhideWhenUsed="0"/>
+    <w:lsdException w:name="Medium List 1 Accent 4" w:semiHidden="0" w:uiPriority="65" w:unhideWhenUsed="0"/>
+    <w:lsdException w:name="Medium List 2 Accent 4" w:semiHidden="0" w:uiPriority="66" w:unhideWhenUsed="0"/>
+    <w:lsdException w:name="Medium Grid 1 Accent 4" w:semiHidden="0" w:uiPriority="67" w:unhideWhenUsed="0"/>
+    <w:lsdException w:name="Medium Grid 2 Accent 4" w:semiHidden="0" w:uiPriority="68" w:unhideWhenUsed="0"/>
+    <w:lsdException w:name="Medium Grid 3 Accent 4" w:semiHidden="0" w:uiPriority="69" w:unhideWhenUsed="0"/>
+    <w:lsdException w:name="Dark List Accent 4" w:semiHidden="0" w:uiPriority="70" w:unhideWhenUsed="0"/>
+    <w:lsdException w:name="Colorful Shading Accent 4" w:semiHidden="0" w:uiPriority="71" w:unhideWhenUsed="0"/>
+    <w:lsdException w:name="Colorful List Accent 4" w:semiHidden="0" w:uiPriority="72" w:unhideWhenUsed="0"/>
+    <w:lsdException w:name="Colorful Grid Accent 4" w:semiHidden="0" w:uiPriority="73" w:unhideWhenUsed="0"/>
+    <w:lsdException w:name="Light Shading Accent 5" w:semiHidden="0" w:uiPriority="60" w:unhideWhenUsed="0"/>
+    <w:lsdException w:name="Light List Accent 5" w:semiHidden="0" w:uiPriority="61" w:unhideWhenUsed="0"/>
+    <w:lsdException w:name="Light Grid Accent 5" w:semiHidden="0" w:uiPriority="62" w:unhideWhenUsed="0"/>
+    <w:lsdException w:name="Medium Shading 1 Accent 5" w:semiHidden="0" w:uiPriority="63" w:unhideWhenUsed="0"/>
+    <w:lsdException w:name="Medium Shading 2 Accent 5" w:semiHidden="0" w:uiPriority="64" w:unhideWhenUsed="0"/>
+    <w:lsdException w:name="Medium List 1 Accent 5" w:semiHidden="0" w:uiPriority="65" w:unhideWhenUsed="0"/>
+    <w:lsdException w:name="Medium List 2 Accent 5" w:semiHidden="0" w:uiPriority="66" w:unhideWhenUsed="0"/>
+    <w:lsdException w:name="Medium Grid 1 Accent 5" w:semiHidden="0" w:uiPriority="67" w:unhideWhenUsed="0"/>
+    <w:lsdException w:name="Medium Grid 2 Accent 5" w:semiHidden="0" w:uiPriority="68" w:unhideWhenUsed="0"/>
+    <w:lsdException w:name="Medium Grid 3 Accent 5" w:semiHidden="0" w:uiPriority="69" w:unhideWhenUsed="0"/>
+    <w:lsdException w:name="Dark List Accent 5" w:semiHidden="0" w:uiPriority="70" w:unhideWhenUsed="0"/>
+    <w:lsdException w:name="Colorful Shading Accent 5" w:semiHidden="0" w:uiPriority="71" w:unhideWhenUsed="0"/>
+    <w:lsdException w:name="Colorful List Accent 5" w:semiHidden="0" w:uiPriority="72" w:unhideWhenUsed="0"/>
+    <w:lsdException w:name="Colorful Grid Accent 5" w:semiHidden="0" w:uiPriority="73" w:unhideWhenUsed="0"/>
+    <w:lsdException w:name="Light Shading Accent 6" w:semiHidden="0" w:uiPriority="60" w:unhideWhenUsed="0"/>
+    <w:lsdException w:name="Light List Accent 6" w:semiHidden="0" w:uiPriority="61" w:unhideWhenUsed="0"/>
+    <w:lsdException w:name="Light Grid Accent 6" w:semiHidden="0" w:uiPriority="62" w:unhideWhenUsed="0"/>
+    <w:lsdException w:name="Medium Shading 1 Accent 6" w:semiHidden="0" w:uiPriority="63" w:unhideWhenUsed="0"/>
+    <w:lsdException w:name="Medium Shading 2 Accent 6" w:semiHidden="0" w:uiPriority="64" w:unhideWhenUsed="0"/>
+    <w:lsdException w:name="Medium List 1 Accent 6" w:semiHidden="0" w:uiPriority="65" w:unhideWhenUsed="0"/>
+    <w:lsdException w:name="Medium List 2 Accent 6" w:semiHidden="0" w:uiPriority="66" w:unhideWhenUsed="0"/>
+    <w:lsdException w:name="Medium Grid 1 Accent 6" w:semiHidden="0" w:uiPriority="67" w:unhideWhenUsed="0"/>
+    <w:lsdException w:name="Medium Grid 2 Accent 6" w:semiHidden="0" w:uiPriority="68" w:unhideWhenUsed="0"/>
+    <w:lsdException w:name="Medium Grid 3 Accent 6" w:semiHidden="0" w:uiPriority="69" w:unhideWhenUsed="0"/>
+    <w:lsdException w:name="Dark List Accent 6" w:semiHidden="0" w:uiPriority="70" w:unhideWhenUsed="0"/>
+    <w:lsdException w:name="Colorful Shading Accent 6" w:semiHidden="0" w:uiPriority="71" w:unhideWhenUsed="0"/>
+    <w:lsdException w:name="Colorful List Accent 6" w:semiHidden="0" w:uiPriority="72" w:unhideWhenUsed="0"/>
+    <w:lsdException w:name="Colorful Grid Accent 6" w:semiHidden="0" w:uiPriority="73" w:unhideWhenUsed="0"/>
+    <w:lsdException w:name="Subtle Emphasis" w:semiHidden="0" w:uiPriority="19" w:unhideWhenUsed="0" w:qFormat="1"/>
+    <w:lsdException w:name="Intense Emphasis" w:semiHidden="0" w:uiPriority="21" w:unhideWhenUsed="0" w:qFormat="1"/>
+    <w:lsdException w:name="Subtle Reference" w:semiHidden="0" w:uiPriority="31" w:unhideWhenUsed="0" w:qFormat="1"/>
+    <w:lsdException w:name="Intense Reference" w:semiHidden="0" w:uiPriority="32" w:unhideWhenUsed="0" w:qFormat="1"/>
+    <w:lsdException w:name="Book Title" w:semiHidden="0" w:uiPriority="33" w:unhideWhenUsed="0" w:qFormat="1"/>
+    <w:lsdException w:name="Bibliography" w:uiPriority="37"/>
+    <w:lsdException w:name="TOC Heading" w:uiPriority="39" w:qFormat="1"/>
+  </w:latentStyles>
+  <w:style w:type="paragraph" w:default="1" w:styleId="Normal">
+    <w:name w:val="Normal"/>
+    <w:qFormat/>
+  </w:style>
+  <w:style w:type="character" w:default="1" w:styleId="DefaultParagraphFont">
+    <w:name w:val="Default Paragraph Font"/>
+    <w:uiPriority w:val="1"/>
+    <w:semiHidden/>
+    <w:unhideWhenUsed/>
+  </w:style>
+  <w:style w:type="table" w:default="1" w:styleId="TableNormal">
+    <w:name w:val="Normal Table"/>
+    <w:uiPriority w:val="99"/>
+    <w:semiHidden/>
+    <w:unhideWhenUsed/>
+    <w:tblPr>
+      <w:tblInd w:w="0" w:type="dxa"/>
+      <w:tblCellMar>
+        <w:top w:w="0" w:type="dxa"/>
+        <w:left w:w="108" w:type="dxa"/>
+        <w:bottom w:w="0" w:type="dxa"/>
+        <w:right w:w="108" w:type="dxa"/>
+      </w:tblCellMar>
+    </w:tblPr>
+  </w:style>
+  <w:style w:type="numbering" w:default="1" w:styleId="NoList">
+    <w:name w:val="No List"/>
+    <w:uiPriority w:val="99"/>
+    <w:semiHidden/>
+    <w:unhideWhenUsed/>
   </w:style>
 </w:styles>
 </file>

</xml_diff>

<commit_message>
Add features: nChooseK courses, toString() improvements.
You can now functionally use nChooseK to choose k of n courses.

toString() for Schedule, Section, and Activity now easily
human-readable. Printing out a schedule is natural to read.

Also clean up junk such as temp word file.
</commit_message>
<xml_diff>
--- a/Documentation/SEG2105A Assignment 5.docx
+++ b/Documentation/SEG2105A Assignment 5.docx
@@ -1,6 +1,6 @@
 
 <file path=word/document.xml><?xml version="1.0" encoding="utf-8"?>
-<w:document xmlns:wpc="http://schemas.microsoft.com/office/word/2010/wordprocessingCanvas" xmlns:mc="http://schemas.openxmlformats.org/markup-compatibility/2006" xmlns:o="urn:schemas-microsoft-com:office:office" xmlns:r="http://schemas.openxmlformats.org/officeDocument/2006/relationships" xmlns:m="http://schemas.openxmlformats.org/officeDocument/2006/math" xmlns:v="urn:schemas-microsoft-com:vml" xmlns:wp14="http://schemas.microsoft.com/office/word/2010/wordprocessingDrawing" xmlns:wp="http://schemas.openxmlformats.org/drawingml/2006/wordprocessingDrawing" xmlns:w10="urn:schemas-microsoft-com:office:word" xmlns:w="http://schemas.openxmlformats.org/wordprocessingml/2006/main" xmlns:w14="http://schemas.microsoft.com/office/word/2010/wordml" xmlns:wpg="http://schemas.microsoft.com/office/word/2010/wordprocessingGroup" xmlns:wpi="http://schemas.microsoft.com/office/word/2010/wordprocessingInk" xmlns:wne="http://schemas.microsoft.com/office/word/2006/wordml" xmlns:wps="http://schemas.microsoft.com/office/word/2010/wordprocessingShape" mc:Ignorable="w14 wp14">
+<w:document xmlns:wpc="http://schemas.microsoft.com/office/word/2010/wordprocessingCanvas" xmlns:mc="http://schemas.openxmlformats.org/markup-compatibility/2006" xmlns:o="urn:schemas-microsoft-com:office:office" xmlns:r="http://schemas.openxmlformats.org/officeDocument/2006/relationships" xmlns:m="http://schemas.openxmlformats.org/officeDocument/2006/math" xmlns:v="urn:schemas-microsoft-com:vml" xmlns:wp14="http://schemas.microsoft.com/office/word/2010/wordprocessingDrawing" xmlns:wp="http://schemas.openxmlformats.org/drawingml/2006/wordprocessingDrawing" xmlns:w10="urn:schemas-microsoft-com:office:word" xmlns:w="http://schemas.openxmlformats.org/wordprocessingml/2006/main" xmlns:w14="http://schemas.microsoft.com/office/word/2010/wordml" xmlns:w15="http://schemas.microsoft.com/office/word/2012/wordml" xmlns:wpg="http://schemas.microsoft.com/office/word/2010/wordprocessingGroup" xmlns:wpi="http://schemas.microsoft.com/office/word/2010/wordprocessingInk" xmlns:wne="http://schemas.microsoft.com/office/word/2006/wordml" xmlns:wps="http://schemas.microsoft.com/office/word/2010/wordprocessingShape" mc:Ignorable="w14 w15 wp14">
   <w:body>
     <w:p>
       <w:pPr>
@@ -1833,7 +1833,7 @@
           <w:lang w:val="en-US"/>
         </w:rPr>
       </w:pPr>
-      <w:hyperlink r:id="rId6" w:history="1">
+      <w:hyperlink r:id="rId5" w:history="1">
         <w:r>
           <w:rPr>
             <w:rStyle w:val="Hyperlink"/>
@@ -1879,7 +1879,6 @@
     <w:p>
       <w:pPr>
         <w:spacing w:after="0" w:line="240" w:lineRule="auto"/>
-        <w:ind w:left="720"/>
         <w:rPr>
           <w:rFonts w:ascii="Lucida Console" w:eastAsia="Times New Roman" w:hAnsi="Lucida Console" w:cs="Times New Roman"/>
           <w:sz w:val="18"/>
@@ -1911,7 +1910,6 @@
     <w:p>
       <w:pPr>
         <w:spacing w:after="0" w:line="240" w:lineRule="auto"/>
-        <w:ind w:left="720"/>
         <w:rPr>
           <w:rFonts w:ascii="Lucida Console" w:eastAsia="Times New Roman" w:hAnsi="Lucida Console" w:cs="Times New Roman"/>
           <w:sz w:val="18"/>
@@ -1932,7 +1930,6 @@
     <w:p>
       <w:pPr>
         <w:spacing w:after="0" w:line="240" w:lineRule="auto"/>
-        <w:ind w:left="720"/>
         <w:rPr>
           <w:rFonts w:ascii="Lucida Console" w:eastAsia="Times New Roman" w:hAnsi="Lucida Console" w:cs="Times New Roman"/>
           <w:sz w:val="18"/>
@@ -1973,7 +1970,6 @@
     <w:p>
       <w:pPr>
         <w:spacing w:after="0" w:line="240" w:lineRule="auto"/>
-        <w:ind w:left="720"/>
         <w:rPr>
           <w:rFonts w:ascii="Lucida Console" w:eastAsia="Times New Roman" w:hAnsi="Lucida Console" w:cs="Times New Roman"/>
           <w:sz w:val="18"/>
@@ -2014,7 +2010,6 @@
     <w:p>
       <w:pPr>
         <w:spacing w:after="0" w:line="240" w:lineRule="auto"/>
-        <w:ind w:left="720"/>
         <w:rPr>
           <w:rFonts w:ascii="Lucida Console" w:eastAsia="Times New Roman" w:hAnsi="Lucida Console" w:cs="Times New Roman"/>
           <w:sz w:val="18"/>
@@ -2035,19 +2030,17 @@
     <w:p>
       <w:pPr>
         <w:spacing w:after="0" w:line="240" w:lineRule="auto"/>
-        <w:ind w:left="720"/>
-        <w:rPr>
-          <w:rFonts w:ascii="Lucida Console" w:eastAsia="Times New Roman" w:hAnsi="Lucida Console" w:cs="Times New Roman"/>
-          <w:sz w:val="18"/>
-          <w:szCs w:val="18"/>
-          <w:lang w:val="en-US"/>
-        </w:rPr>
-      </w:pPr>
-    </w:p>
-    <w:p>
-      <w:pPr>
-        <w:spacing w:after="0" w:line="240" w:lineRule="auto"/>
-        <w:ind w:left="720"/>
+        <w:rPr>
+          <w:rFonts w:ascii="Lucida Console" w:eastAsia="Times New Roman" w:hAnsi="Lucida Console" w:cs="Times New Roman"/>
+          <w:sz w:val="18"/>
+          <w:szCs w:val="18"/>
+          <w:lang w:val="en-US"/>
+        </w:rPr>
+      </w:pPr>
+    </w:p>
+    <w:p>
+      <w:pPr>
+        <w:spacing w:after="0" w:line="240" w:lineRule="auto"/>
         <w:rPr>
           <w:rFonts w:ascii="Lucida Console" w:eastAsia="Times New Roman" w:hAnsi="Lucida Console" w:cs="Times New Roman"/>
           <w:sz w:val="18"/>
@@ -2079,7 +2072,6 @@
     <w:p>
       <w:pPr>
         <w:spacing w:after="0" w:line="240" w:lineRule="auto"/>
-        <w:ind w:left="720"/>
         <w:rPr>
           <w:rFonts w:ascii="Lucida Console" w:eastAsia="Times New Roman" w:hAnsi="Lucida Console" w:cs="Times New Roman"/>
           <w:sz w:val="18"/>
@@ -2100,7 +2092,6 @@
     <w:p>
       <w:pPr>
         <w:spacing w:after="0" w:line="240" w:lineRule="auto"/>
-        <w:ind w:left="720"/>
         <w:rPr>
           <w:rFonts w:ascii="Lucida Console" w:eastAsia="Times New Roman" w:hAnsi="Lucida Console" w:cs="Times New Roman"/>
           <w:sz w:val="18"/>
@@ -2141,7 +2132,6 @@
     <w:p>
       <w:pPr>
         <w:spacing w:after="0" w:line="240" w:lineRule="auto"/>
-        <w:ind w:left="720"/>
         <w:rPr>
           <w:rFonts w:ascii="Lucida Console" w:eastAsia="Times New Roman" w:hAnsi="Lucida Console" w:cs="Times New Roman"/>
           <w:sz w:val="18"/>
@@ -2182,7 +2172,6 @@
     <w:p>
       <w:pPr>
         <w:spacing w:after="0" w:line="240" w:lineRule="auto"/>
-        <w:ind w:left="720"/>
         <w:rPr>
           <w:rFonts w:ascii="Lucida Console" w:eastAsia="Times New Roman" w:hAnsi="Lucida Console" w:cs="Times New Roman"/>
           <w:sz w:val="18"/>
@@ -2217,13 +2206,12 @@
           <w:szCs w:val="18"/>
           <w:lang w:val="en-US"/>
         </w:rPr>
-        <w:t xml:space="preserve"> = 0;</w:t>
-      </w:r>
-    </w:p>
-    <w:p>
-      <w:pPr>
-        <w:spacing w:after="0" w:line="240" w:lineRule="auto"/>
-        <w:ind w:left="720"/>
+        <w:t>;</w:t>
+      </w:r>
+    </w:p>
+    <w:p>
+      <w:pPr>
+        <w:spacing w:after="0" w:line="240" w:lineRule="auto"/>
         <w:rPr>
           <w:rFonts w:ascii="Lucida Console" w:eastAsia="Times New Roman" w:hAnsi="Lucida Console" w:cs="Times New Roman"/>
           <w:sz w:val="18"/>
@@ -2258,13 +2246,12 @@
           <w:szCs w:val="18"/>
           <w:lang w:val="en-US"/>
         </w:rPr>
-        <w:t xml:space="preserve"> = 0;</w:t>
-      </w:r>
-    </w:p>
-    <w:p>
-      <w:pPr>
-        <w:spacing w:after="0" w:line="240" w:lineRule="auto"/>
-        <w:ind w:left="720"/>
+        <w:t>;</w:t>
+      </w:r>
+    </w:p>
+    <w:p>
+      <w:pPr>
+        <w:spacing w:after="0" w:line="240" w:lineRule="auto"/>
         <w:rPr>
           <w:rFonts w:ascii="Lucida Console" w:eastAsia="Times New Roman" w:hAnsi="Lucida Console" w:cs="Times New Roman"/>
           <w:sz w:val="18"/>
@@ -2299,13 +2286,12 @@
           <w:szCs w:val="18"/>
           <w:lang w:val="en-US"/>
         </w:rPr>
-        <w:t xml:space="preserve"> = 0;</w:t>
-      </w:r>
-    </w:p>
-    <w:p>
-      <w:pPr>
-        <w:spacing w:after="0" w:line="240" w:lineRule="auto"/>
-        <w:ind w:left="720"/>
+        <w:t>;</w:t>
+      </w:r>
+    </w:p>
+    <w:p>
+      <w:pPr>
+        <w:spacing w:after="0" w:line="240" w:lineRule="auto"/>
         <w:rPr>
           <w:rFonts w:ascii="Lucida Console" w:eastAsia="Times New Roman" w:hAnsi="Lucida Console" w:cs="Times New Roman"/>
           <w:sz w:val="18"/>
@@ -2346,7 +2332,6 @@
     <w:p>
       <w:pPr>
         <w:spacing w:after="0" w:line="240" w:lineRule="auto"/>
-        <w:ind w:left="720"/>
         <w:rPr>
           <w:rFonts w:ascii="Lucida Console" w:eastAsia="Times New Roman" w:hAnsi="Lucida Console" w:cs="Times New Roman"/>
           <w:sz w:val="18"/>
@@ -2367,7 +2352,6 @@
     <w:p>
       <w:pPr>
         <w:spacing w:after="0" w:line="240" w:lineRule="auto"/>
-        <w:ind w:left="720"/>
         <w:rPr>
           <w:rFonts w:ascii="Lucida Console" w:eastAsia="Times New Roman" w:hAnsi="Lucida Console" w:cs="Times New Roman"/>
           <w:sz w:val="18"/>
@@ -2388,19 +2372,17 @@
     <w:p>
       <w:pPr>
         <w:spacing w:after="0" w:line="240" w:lineRule="auto"/>
-        <w:ind w:left="720"/>
-        <w:rPr>
-          <w:rFonts w:ascii="Lucida Console" w:eastAsia="Times New Roman" w:hAnsi="Lucida Console" w:cs="Times New Roman"/>
-          <w:sz w:val="18"/>
-          <w:szCs w:val="18"/>
-          <w:lang w:val="en-US"/>
-        </w:rPr>
-      </w:pPr>
-    </w:p>
-    <w:p>
-      <w:pPr>
-        <w:spacing w:after="0" w:line="240" w:lineRule="auto"/>
-        <w:ind w:left="720"/>
+        <w:rPr>
+          <w:rFonts w:ascii="Lucida Console" w:eastAsia="Times New Roman" w:hAnsi="Lucida Console" w:cs="Times New Roman"/>
+          <w:sz w:val="18"/>
+          <w:szCs w:val="18"/>
+          <w:lang w:val="en-US"/>
+        </w:rPr>
+      </w:pPr>
+    </w:p>
+    <w:p>
+      <w:pPr>
+        <w:spacing w:after="0" w:line="240" w:lineRule="auto"/>
         <w:rPr>
           <w:rFonts w:ascii="Lucida Console" w:eastAsia="Times New Roman" w:hAnsi="Lucida Console" w:cs="Times New Roman"/>
           <w:sz w:val="18"/>
@@ -2432,7 +2414,6 @@
     <w:p>
       <w:pPr>
         <w:spacing w:after="0" w:line="240" w:lineRule="auto"/>
-        <w:ind w:left="720"/>
         <w:rPr>
           <w:rFonts w:ascii="Lucida Console" w:eastAsia="Times New Roman" w:hAnsi="Lucida Console" w:cs="Times New Roman"/>
           <w:sz w:val="18"/>
@@ -2453,7 +2434,6 @@
     <w:p>
       <w:pPr>
         <w:spacing w:after="0" w:line="240" w:lineRule="auto"/>
-        <w:ind w:left="720"/>
         <w:rPr>
           <w:rFonts w:ascii="Lucida Console" w:eastAsia="Times New Roman" w:hAnsi="Lucida Console" w:cs="Times New Roman"/>
           <w:sz w:val="18"/>
@@ -2494,7 +2474,6 @@
     <w:p>
       <w:pPr>
         <w:spacing w:after="0" w:line="240" w:lineRule="auto"/>
-        <w:ind w:left="720"/>
         <w:rPr>
           <w:rFonts w:ascii="Lucida Console" w:eastAsia="Times New Roman" w:hAnsi="Lucida Console" w:cs="Times New Roman"/>
           <w:sz w:val="18"/>
@@ -2515,7 +2494,106 @@
     <w:p>
       <w:pPr>
         <w:spacing w:after="0" w:line="240" w:lineRule="auto"/>
-        <w:ind w:left="720"/>
+        <w:rPr>
+          <w:rFonts w:ascii="Lucida Console" w:eastAsia="Times New Roman" w:hAnsi="Lucida Console" w:cs="Times New Roman"/>
+          <w:sz w:val="18"/>
+          <w:szCs w:val="18"/>
+          <w:lang w:val="en-US"/>
+        </w:rPr>
+      </w:pPr>
+      <w:r>
+        <w:rPr>
+          <w:rFonts w:ascii="Lucida Console" w:eastAsia="Times New Roman" w:hAnsi="Lucida Console" w:cs="Times New Roman"/>
+          <w:sz w:val="18"/>
+          <w:szCs w:val="18"/>
+          <w:lang w:val="en-US"/>
+        </w:rPr>
+        <w:t xml:space="preserve">  Integer day;</w:t>
+      </w:r>
+    </w:p>
+    <w:p>
+      <w:pPr>
+        <w:spacing w:after="0" w:line="240" w:lineRule="auto"/>
+        <w:rPr>
+          <w:rFonts w:ascii="Lucida Console" w:eastAsia="Times New Roman" w:hAnsi="Lucida Console" w:cs="Times New Roman"/>
+          <w:sz w:val="18"/>
+          <w:szCs w:val="18"/>
+          <w:lang w:val="en-US"/>
+        </w:rPr>
+      </w:pPr>
+      <w:r>
+        <w:rPr>
+          <w:rFonts w:ascii="Lucida Console" w:eastAsia="Times New Roman" w:hAnsi="Lucida Console" w:cs="Times New Roman"/>
+          <w:sz w:val="18"/>
+          <w:szCs w:val="18"/>
+          <w:lang w:val="en-US"/>
+        </w:rPr>
+        <w:t xml:space="preserve">  Date </w:t>
+      </w:r>
+      <w:proofErr w:type="spellStart"/>
+      <w:r>
+        <w:rPr>
+          <w:rFonts w:ascii="Lucida Console" w:eastAsia="Times New Roman" w:hAnsi="Lucida Console" w:cs="Times New Roman"/>
+          <w:sz w:val="18"/>
+          <w:szCs w:val="18"/>
+          <w:lang w:val="en-US"/>
+        </w:rPr>
+        <w:t>startTime</w:t>
+      </w:r>
+      <w:proofErr w:type="spellEnd"/>
+      <w:r>
+        <w:rPr>
+          <w:rFonts w:ascii="Lucida Console" w:eastAsia="Times New Roman" w:hAnsi="Lucida Console" w:cs="Times New Roman"/>
+          <w:sz w:val="18"/>
+          <w:szCs w:val="18"/>
+          <w:lang w:val="en-US"/>
+        </w:rPr>
+        <w:t>;</w:t>
+      </w:r>
+    </w:p>
+    <w:p>
+      <w:pPr>
+        <w:spacing w:after="0" w:line="240" w:lineRule="auto"/>
+        <w:rPr>
+          <w:rFonts w:ascii="Lucida Console" w:eastAsia="Times New Roman" w:hAnsi="Lucida Console" w:cs="Times New Roman"/>
+          <w:sz w:val="18"/>
+          <w:szCs w:val="18"/>
+          <w:lang w:val="en-US"/>
+        </w:rPr>
+      </w:pPr>
+      <w:r>
+        <w:rPr>
+          <w:rFonts w:ascii="Lucida Console" w:eastAsia="Times New Roman" w:hAnsi="Lucida Console" w:cs="Times New Roman"/>
+          <w:sz w:val="18"/>
+          <w:szCs w:val="18"/>
+          <w:lang w:val="en-US"/>
+        </w:rPr>
+        <w:t xml:space="preserve">  Date </w:t>
+      </w:r>
+      <w:proofErr w:type="spellStart"/>
+      <w:r>
+        <w:rPr>
+          <w:rFonts w:ascii="Lucida Console" w:eastAsia="Times New Roman" w:hAnsi="Lucida Console" w:cs="Times New Roman"/>
+          <w:sz w:val="18"/>
+          <w:szCs w:val="18"/>
+          <w:lang w:val="en-US"/>
+        </w:rPr>
+        <w:t>endTime</w:t>
+      </w:r>
+      <w:proofErr w:type="spellEnd"/>
+      <w:r>
+        <w:rPr>
+          <w:rFonts w:ascii="Lucida Console" w:eastAsia="Times New Roman" w:hAnsi="Lucida Console" w:cs="Times New Roman"/>
+          <w:sz w:val="18"/>
+          <w:szCs w:val="18"/>
+          <w:lang w:val="en-US"/>
+        </w:rPr>
+        <w:t>;</w:t>
+      </w:r>
+    </w:p>
+    <w:p>
+      <w:pPr>
+        <w:spacing w:after="0" w:line="240" w:lineRule="auto"/>
         <w:rPr>
           <w:rFonts w:ascii="Lucida Console" w:eastAsia="Times New Roman" w:hAnsi="Lucida Console" w:cs="Times New Roman"/>
           <w:sz w:val="18"/>
@@ -2540,7 +2618,7 @@
           <w:szCs w:val="18"/>
           <w:lang w:val="en-US"/>
         </w:rPr>
-        <w:t>day</w:t>
+        <w:t>place</w:t>
       </w:r>
       <w:proofErr w:type="gramEnd"/>
       <w:r>
@@ -2556,22 +2634,123 @@
     <w:p>
       <w:pPr>
         <w:spacing w:after="0" w:line="240" w:lineRule="auto"/>
-        <w:ind w:left="720"/>
-        <w:rPr>
-          <w:rFonts w:ascii="Lucida Console" w:eastAsia="Times New Roman" w:hAnsi="Lucida Console" w:cs="Times New Roman"/>
-          <w:sz w:val="18"/>
-          <w:szCs w:val="18"/>
-          <w:lang w:val="en-US"/>
-        </w:rPr>
-      </w:pPr>
-      <w:r>
-        <w:rPr>
-          <w:rFonts w:ascii="Lucida Console" w:eastAsia="Times New Roman" w:hAnsi="Lucida Console" w:cs="Times New Roman"/>
-          <w:sz w:val="18"/>
-          <w:szCs w:val="18"/>
-          <w:lang w:val="en-US"/>
-        </w:rPr>
-        <w:t xml:space="preserve">  Time </w:t>
+        <w:rPr>
+          <w:rFonts w:ascii="Lucida Console" w:eastAsia="Times New Roman" w:hAnsi="Lucida Console" w:cs="Times New Roman"/>
+          <w:sz w:val="18"/>
+          <w:szCs w:val="18"/>
+          <w:lang w:val="en-US"/>
+        </w:rPr>
+      </w:pPr>
+      <w:r>
+        <w:rPr>
+          <w:rFonts w:ascii="Lucida Console" w:eastAsia="Times New Roman" w:hAnsi="Lucida Console" w:cs="Times New Roman"/>
+          <w:sz w:val="18"/>
+          <w:szCs w:val="18"/>
+          <w:lang w:val="en-US"/>
+        </w:rPr>
+        <w:t xml:space="preserve">  </w:t>
+      </w:r>
+      <w:proofErr w:type="gramStart"/>
+      <w:r>
+        <w:rPr>
+          <w:rFonts w:ascii="Lucida Console" w:eastAsia="Times New Roman" w:hAnsi="Lucida Console" w:cs="Times New Roman"/>
+          <w:sz w:val="18"/>
+          <w:szCs w:val="18"/>
+          <w:lang w:val="en-US"/>
+        </w:rPr>
+        <w:t>professor</w:t>
+      </w:r>
+      <w:proofErr w:type="gramEnd"/>
+      <w:r>
+        <w:rPr>
+          <w:rFonts w:ascii="Lucida Console" w:eastAsia="Times New Roman" w:hAnsi="Lucida Console" w:cs="Times New Roman"/>
+          <w:sz w:val="18"/>
+          <w:szCs w:val="18"/>
+          <w:lang w:val="en-US"/>
+        </w:rPr>
+        <w:t>;</w:t>
+      </w:r>
+    </w:p>
+    <w:p>
+      <w:pPr>
+        <w:spacing w:after="0" w:line="240" w:lineRule="auto"/>
+        <w:rPr>
+          <w:rFonts w:ascii="Lucida Console" w:eastAsia="Times New Roman" w:hAnsi="Lucida Console" w:cs="Times New Roman"/>
+          <w:sz w:val="18"/>
+          <w:szCs w:val="18"/>
+          <w:lang w:val="en-US"/>
+        </w:rPr>
+      </w:pPr>
+      <w:r>
+        <w:rPr>
+          <w:rFonts w:ascii="Lucida Console" w:eastAsia="Times New Roman" w:hAnsi="Lucida Console" w:cs="Times New Roman"/>
+          <w:sz w:val="18"/>
+          <w:szCs w:val="18"/>
+          <w:lang w:val="en-US"/>
+        </w:rPr>
+        <w:t xml:space="preserve">  Boolean selected;</w:t>
+      </w:r>
+    </w:p>
+    <w:p>
+      <w:pPr>
+        <w:spacing w:after="0" w:line="240" w:lineRule="auto"/>
+        <w:rPr>
+          <w:rFonts w:ascii="Lucida Console" w:eastAsia="Times New Roman" w:hAnsi="Lucida Console" w:cs="Times New Roman"/>
+          <w:sz w:val="18"/>
+          <w:szCs w:val="18"/>
+          <w:lang w:val="en-US"/>
+        </w:rPr>
+      </w:pPr>
+      <w:r>
+        <w:rPr>
+          <w:rFonts w:ascii="Lucida Console" w:eastAsia="Times New Roman" w:hAnsi="Lucida Console" w:cs="Times New Roman"/>
+          <w:sz w:val="18"/>
+          <w:szCs w:val="18"/>
+          <w:lang w:val="en-US"/>
+        </w:rPr>
+        <w:t>}</w:t>
+      </w:r>
+    </w:p>
+    <w:p>
+      <w:pPr>
+        <w:spacing w:after="0" w:line="240" w:lineRule="auto"/>
+        <w:rPr>
+          <w:rFonts w:ascii="Lucida Console" w:eastAsia="Times New Roman" w:hAnsi="Lucida Console" w:cs="Times New Roman"/>
+          <w:sz w:val="18"/>
+          <w:szCs w:val="18"/>
+          <w:lang w:val="en-US"/>
+        </w:rPr>
+      </w:pPr>
+    </w:p>
+    <w:p>
+      <w:pPr>
+        <w:spacing w:after="0" w:line="240" w:lineRule="auto"/>
+        <w:rPr>
+          <w:rFonts w:ascii="Lucida Console" w:eastAsia="Times New Roman" w:hAnsi="Lucida Console" w:cs="Times New Roman"/>
+          <w:sz w:val="18"/>
+          <w:szCs w:val="18"/>
+          <w:lang w:val="en-US"/>
+        </w:rPr>
+      </w:pPr>
+      <w:proofErr w:type="gramStart"/>
+      <w:r>
+        <w:rPr>
+          <w:rFonts w:ascii="Lucida Console" w:eastAsia="Times New Roman" w:hAnsi="Lucida Console" w:cs="Times New Roman"/>
+          <w:sz w:val="18"/>
+          <w:szCs w:val="18"/>
+          <w:lang w:val="en-US"/>
+        </w:rPr>
+        <w:t>class</w:t>
+      </w:r>
+      <w:proofErr w:type="gramEnd"/>
+      <w:r>
+        <w:rPr>
+          <w:rFonts w:ascii="Lucida Console" w:eastAsia="Times New Roman" w:hAnsi="Lucida Console" w:cs="Times New Roman"/>
+          <w:sz w:val="18"/>
+          <w:szCs w:val="18"/>
+          <w:lang w:val="en-US"/>
+        </w:rPr>
+        <w:t xml:space="preserve"> </w:t>
       </w:r>
       <w:proofErr w:type="spellStart"/>
       <w:r>
@@ -2581,9 +2760,202 @@
           <w:szCs w:val="18"/>
           <w:lang w:val="en-US"/>
         </w:rPr>
-        <w:t>startTime</w:t>
+        <w:t>CourseSelection</w:t>
       </w:r>
       <w:proofErr w:type="spellEnd"/>
+    </w:p>
+    <w:p>
+      <w:pPr>
+        <w:spacing w:after="0" w:line="240" w:lineRule="auto"/>
+        <w:rPr>
+          <w:rFonts w:ascii="Lucida Console" w:eastAsia="Times New Roman" w:hAnsi="Lucida Console" w:cs="Times New Roman"/>
+          <w:sz w:val="18"/>
+          <w:szCs w:val="18"/>
+          <w:lang w:val="en-US"/>
+        </w:rPr>
+      </w:pPr>
+      <w:r>
+        <w:rPr>
+          <w:rFonts w:ascii="Lucida Console" w:eastAsia="Times New Roman" w:hAnsi="Lucida Console" w:cs="Times New Roman"/>
+          <w:sz w:val="18"/>
+          <w:szCs w:val="18"/>
+          <w:lang w:val="en-US"/>
+        </w:rPr>
+        <w:t>{</w:t>
+      </w:r>
+    </w:p>
+    <w:p>
+      <w:pPr>
+        <w:spacing w:after="0" w:line="240" w:lineRule="auto"/>
+        <w:rPr>
+          <w:rFonts w:ascii="Lucida Console" w:eastAsia="Times New Roman" w:hAnsi="Lucida Console" w:cs="Times New Roman"/>
+          <w:sz w:val="18"/>
+          <w:szCs w:val="18"/>
+          <w:lang w:val="en-US"/>
+        </w:rPr>
+      </w:pPr>
+      <w:r>
+        <w:rPr>
+          <w:rFonts w:ascii="Lucida Console" w:eastAsia="Times New Roman" w:hAnsi="Lucida Console" w:cs="Times New Roman"/>
+          <w:sz w:val="18"/>
+          <w:szCs w:val="18"/>
+          <w:lang w:val="en-US"/>
+        </w:rPr>
+        <w:t xml:space="preserve">  * -&gt; 1</w:t>
+      </w:r>
+      <w:proofErr w:type="gramStart"/>
+      <w:r>
+        <w:rPr>
+          <w:rFonts w:ascii="Lucida Console" w:eastAsia="Times New Roman" w:hAnsi="Lucida Console" w:cs="Times New Roman"/>
+          <w:sz w:val="18"/>
+          <w:szCs w:val="18"/>
+          <w:lang w:val="en-US"/>
+        </w:rPr>
+        <w:t>..*</w:t>
+      </w:r>
+      <w:proofErr w:type="gramEnd"/>
+      <w:r>
+        <w:rPr>
+          <w:rFonts w:ascii="Lucida Console" w:eastAsia="Times New Roman" w:hAnsi="Lucida Console" w:cs="Times New Roman"/>
+          <w:sz w:val="18"/>
+          <w:szCs w:val="18"/>
+          <w:lang w:val="en-US"/>
+        </w:rPr>
+        <w:t xml:space="preserve"> Activity;</w:t>
+      </w:r>
+    </w:p>
+    <w:p>
+      <w:pPr>
+        <w:spacing w:after="0" w:line="240" w:lineRule="auto"/>
+        <w:rPr>
+          <w:rFonts w:ascii="Lucida Console" w:eastAsia="Times New Roman" w:hAnsi="Lucida Console" w:cs="Times New Roman"/>
+          <w:sz w:val="18"/>
+          <w:szCs w:val="18"/>
+          <w:lang w:val="en-US"/>
+        </w:rPr>
+      </w:pPr>
+      <w:r>
+        <w:rPr>
+          <w:rFonts w:ascii="Lucida Console" w:eastAsia="Times New Roman" w:hAnsi="Lucida Console" w:cs="Times New Roman"/>
+          <w:sz w:val="18"/>
+          <w:szCs w:val="18"/>
+          <w:lang w:val="en-US"/>
+        </w:rPr>
+        <w:t>}</w:t>
+      </w:r>
+    </w:p>
+    <w:p>
+      <w:pPr>
+        <w:spacing w:after="0" w:line="240" w:lineRule="auto"/>
+        <w:rPr>
+          <w:rFonts w:ascii="Lucida Console" w:eastAsia="Times New Roman" w:hAnsi="Lucida Console" w:cs="Times New Roman"/>
+          <w:sz w:val="18"/>
+          <w:szCs w:val="18"/>
+          <w:lang w:val="en-US"/>
+        </w:rPr>
+      </w:pPr>
+    </w:p>
+    <w:p>
+      <w:pPr>
+        <w:spacing w:after="0" w:line="240" w:lineRule="auto"/>
+        <w:rPr>
+          <w:rFonts w:ascii="Lucida Console" w:eastAsia="Times New Roman" w:hAnsi="Lucida Console" w:cs="Times New Roman"/>
+          <w:sz w:val="18"/>
+          <w:szCs w:val="18"/>
+          <w:lang w:val="en-US"/>
+        </w:rPr>
+      </w:pPr>
+      <w:proofErr w:type="gramStart"/>
+      <w:r>
+        <w:rPr>
+          <w:rFonts w:ascii="Lucida Console" w:eastAsia="Times New Roman" w:hAnsi="Lucida Console" w:cs="Times New Roman"/>
+          <w:sz w:val="18"/>
+          <w:szCs w:val="18"/>
+          <w:lang w:val="en-US"/>
+        </w:rPr>
+        <w:t>class</w:t>
+      </w:r>
+      <w:proofErr w:type="gramEnd"/>
+      <w:r>
+        <w:rPr>
+          <w:rFonts w:ascii="Lucida Console" w:eastAsia="Times New Roman" w:hAnsi="Lucida Console" w:cs="Times New Roman"/>
+          <w:sz w:val="18"/>
+          <w:szCs w:val="18"/>
+          <w:lang w:val="en-US"/>
+        </w:rPr>
+        <w:t xml:space="preserve"> Schedule</w:t>
+      </w:r>
+    </w:p>
+    <w:p>
+      <w:pPr>
+        <w:spacing w:after="0" w:line="240" w:lineRule="auto"/>
+        <w:rPr>
+          <w:rFonts w:ascii="Lucida Console" w:eastAsia="Times New Roman" w:hAnsi="Lucida Console" w:cs="Times New Roman"/>
+          <w:sz w:val="18"/>
+          <w:szCs w:val="18"/>
+          <w:lang w:val="en-US"/>
+        </w:rPr>
+      </w:pPr>
+      <w:r>
+        <w:rPr>
+          <w:rFonts w:ascii="Lucida Console" w:eastAsia="Times New Roman" w:hAnsi="Lucida Console" w:cs="Times New Roman"/>
+          <w:sz w:val="18"/>
+          <w:szCs w:val="18"/>
+          <w:lang w:val="en-US"/>
+        </w:rPr>
+        <w:t>{</w:t>
+      </w:r>
+    </w:p>
+    <w:p>
+      <w:pPr>
+        <w:spacing w:after="0" w:line="240" w:lineRule="auto"/>
+        <w:rPr>
+          <w:rFonts w:ascii="Lucida Console" w:eastAsia="Times New Roman" w:hAnsi="Lucida Console" w:cs="Times New Roman"/>
+          <w:sz w:val="18"/>
+          <w:szCs w:val="18"/>
+          <w:lang w:val="en-US"/>
+        </w:rPr>
+      </w:pPr>
+      <w:r>
+        <w:rPr>
+          <w:rFonts w:ascii="Lucida Console" w:eastAsia="Times New Roman" w:hAnsi="Lucida Console" w:cs="Times New Roman"/>
+          <w:sz w:val="18"/>
+          <w:szCs w:val="18"/>
+          <w:lang w:val="en-US"/>
+        </w:rPr>
+        <w:t xml:space="preserve">  * -&gt; 1</w:t>
+      </w:r>
+      <w:proofErr w:type="gramStart"/>
+      <w:r>
+        <w:rPr>
+          <w:rFonts w:ascii="Lucida Console" w:eastAsia="Times New Roman" w:hAnsi="Lucida Console" w:cs="Times New Roman"/>
+          <w:sz w:val="18"/>
+          <w:szCs w:val="18"/>
+          <w:lang w:val="en-US"/>
+        </w:rPr>
+        <w:t>..*</w:t>
+      </w:r>
+      <w:proofErr w:type="gramEnd"/>
+      <w:r>
+        <w:rPr>
+          <w:rFonts w:ascii="Lucida Console" w:eastAsia="Times New Roman" w:hAnsi="Lucida Console" w:cs="Times New Roman"/>
+          <w:sz w:val="18"/>
+          <w:szCs w:val="18"/>
+          <w:lang w:val="en-US"/>
+        </w:rPr>
+        <w:t xml:space="preserve"> </w:t>
+      </w:r>
+      <w:proofErr w:type="spellStart"/>
+      <w:r>
+        <w:rPr>
+          <w:rFonts w:ascii="Lucida Console" w:eastAsia="Times New Roman" w:hAnsi="Lucida Console" w:cs="Times New Roman"/>
+          <w:sz w:val="18"/>
+          <w:szCs w:val="18"/>
+          <w:lang w:val="en-US"/>
+        </w:rPr>
+        <w:t>CourseSelection</w:t>
+      </w:r>
+      <w:proofErr w:type="spellEnd"/>
       <w:r>
         <w:rPr>
           <w:rFonts w:ascii="Lucida Console" w:eastAsia="Times New Roman" w:hAnsi="Lucida Console" w:cs="Times New Roman"/>
@@ -2597,22 +2969,21 @@
     <w:p>
       <w:pPr>
         <w:spacing w:after="0" w:line="240" w:lineRule="auto"/>
-        <w:ind w:left="720"/>
-        <w:rPr>
-          <w:rFonts w:ascii="Lucida Console" w:eastAsia="Times New Roman" w:hAnsi="Lucida Console" w:cs="Times New Roman"/>
-          <w:sz w:val="18"/>
-          <w:szCs w:val="18"/>
-          <w:lang w:val="en-US"/>
-        </w:rPr>
-      </w:pPr>
-      <w:r>
-        <w:rPr>
-          <w:rFonts w:ascii="Lucida Console" w:eastAsia="Times New Roman" w:hAnsi="Lucida Console" w:cs="Times New Roman"/>
-          <w:sz w:val="18"/>
-          <w:szCs w:val="18"/>
-          <w:lang w:val="en-US"/>
-        </w:rPr>
-        <w:t xml:space="preserve">  Time </w:t>
+        <w:rPr>
+          <w:rFonts w:ascii="Lucida Console" w:eastAsia="Times New Roman" w:hAnsi="Lucida Console" w:cs="Times New Roman"/>
+          <w:sz w:val="18"/>
+          <w:szCs w:val="18"/>
+          <w:lang w:val="en-US"/>
+        </w:rPr>
+      </w:pPr>
+      <w:r>
+        <w:rPr>
+          <w:rFonts w:ascii="Lucida Console" w:eastAsia="Times New Roman" w:hAnsi="Lucida Console" w:cs="Times New Roman"/>
+          <w:sz w:val="18"/>
+          <w:szCs w:val="18"/>
+          <w:lang w:val="en-US"/>
+        </w:rPr>
+        <w:t xml:space="preserve">  Date </w:t>
       </w:r>
       <w:proofErr w:type="spellStart"/>
       <w:r>
@@ -2622,7 +2993,7 @@
           <w:szCs w:val="18"/>
           <w:lang w:val="en-US"/>
         </w:rPr>
-        <w:t>endTime</w:t>
+        <w:t>avgStartingTime</w:t>
       </w:r>
       <w:proofErr w:type="spellEnd"/>
       <w:r>
@@ -2632,13 +3003,132 @@
           <w:szCs w:val="18"/>
           <w:lang w:val="en-US"/>
         </w:rPr>
-        <w:t>;</w:t>
-      </w:r>
-    </w:p>
-    <w:p>
-      <w:pPr>
-        <w:spacing w:after="0" w:line="240" w:lineRule="auto"/>
-        <w:ind w:left="720"/>
+        <w:t xml:space="preserve"> = null;</w:t>
+      </w:r>
+    </w:p>
+    <w:p>
+      <w:pPr>
+        <w:spacing w:after="0" w:line="240" w:lineRule="auto"/>
+        <w:rPr>
+          <w:rFonts w:ascii="Lucida Console" w:eastAsia="Times New Roman" w:hAnsi="Lucida Console" w:cs="Times New Roman"/>
+          <w:sz w:val="18"/>
+          <w:szCs w:val="18"/>
+          <w:lang w:val="en-US"/>
+        </w:rPr>
+      </w:pPr>
+      <w:r>
+        <w:rPr>
+          <w:rFonts w:ascii="Lucida Console" w:eastAsia="Times New Roman" w:hAnsi="Lucida Console" w:cs="Times New Roman"/>
+          <w:sz w:val="18"/>
+          <w:szCs w:val="18"/>
+          <w:lang w:val="en-US"/>
+        </w:rPr>
+        <w:t xml:space="preserve">  Date </w:t>
+      </w:r>
+      <w:proofErr w:type="spellStart"/>
+      <w:r>
+        <w:rPr>
+          <w:rFonts w:ascii="Lucida Console" w:eastAsia="Times New Roman" w:hAnsi="Lucida Console" w:cs="Times New Roman"/>
+          <w:sz w:val="18"/>
+          <w:szCs w:val="18"/>
+          <w:lang w:val="en-US"/>
+        </w:rPr>
+        <w:t>avgEndingTime</w:t>
+      </w:r>
+      <w:proofErr w:type="spellEnd"/>
+      <w:r>
+        <w:rPr>
+          <w:rFonts w:ascii="Lucida Console" w:eastAsia="Times New Roman" w:hAnsi="Lucida Console" w:cs="Times New Roman"/>
+          <w:sz w:val="18"/>
+          <w:szCs w:val="18"/>
+          <w:lang w:val="en-US"/>
+        </w:rPr>
+        <w:t xml:space="preserve"> = null;</w:t>
+      </w:r>
+    </w:p>
+    <w:p>
+      <w:pPr>
+        <w:spacing w:after="0" w:line="240" w:lineRule="auto"/>
+        <w:rPr>
+          <w:rFonts w:ascii="Lucida Console" w:eastAsia="Times New Roman" w:hAnsi="Lucida Console" w:cs="Times New Roman"/>
+          <w:sz w:val="18"/>
+          <w:szCs w:val="18"/>
+          <w:lang w:val="en-US"/>
+        </w:rPr>
+      </w:pPr>
+      <w:r>
+        <w:rPr>
+          <w:rFonts w:ascii="Lucida Console" w:eastAsia="Times New Roman" w:hAnsi="Lucida Console" w:cs="Times New Roman"/>
+          <w:sz w:val="18"/>
+          <w:szCs w:val="18"/>
+          <w:lang w:val="en-US"/>
+        </w:rPr>
+        <w:t xml:space="preserve">  Date </w:t>
+      </w:r>
+      <w:proofErr w:type="spellStart"/>
+      <w:r>
+        <w:rPr>
+          <w:rFonts w:ascii="Lucida Console" w:eastAsia="Times New Roman" w:hAnsi="Lucida Console" w:cs="Times New Roman"/>
+          <w:sz w:val="18"/>
+          <w:szCs w:val="18"/>
+          <w:lang w:val="en-US"/>
+        </w:rPr>
+        <w:t>avgLengthOfDay</w:t>
+      </w:r>
+      <w:proofErr w:type="spellEnd"/>
+      <w:r>
+        <w:rPr>
+          <w:rFonts w:ascii="Lucida Console" w:eastAsia="Times New Roman" w:hAnsi="Lucida Console" w:cs="Times New Roman"/>
+          <w:sz w:val="18"/>
+          <w:szCs w:val="18"/>
+          <w:lang w:val="en-US"/>
+        </w:rPr>
+        <w:t xml:space="preserve"> = null;</w:t>
+      </w:r>
+    </w:p>
+    <w:p>
+      <w:pPr>
+        <w:spacing w:after="0" w:line="240" w:lineRule="auto"/>
+        <w:rPr>
+          <w:rFonts w:ascii="Lucida Console" w:eastAsia="Times New Roman" w:hAnsi="Lucida Console" w:cs="Times New Roman"/>
+          <w:sz w:val="18"/>
+          <w:szCs w:val="18"/>
+          <w:lang w:val="en-US"/>
+        </w:rPr>
+      </w:pPr>
+      <w:r>
+        <w:rPr>
+          <w:rFonts w:ascii="Lucida Console" w:eastAsia="Times New Roman" w:hAnsi="Lucida Console" w:cs="Times New Roman"/>
+          <w:sz w:val="18"/>
+          <w:szCs w:val="18"/>
+          <w:lang w:val="en-US"/>
+        </w:rPr>
+        <w:t xml:space="preserve">  Integer </w:t>
+      </w:r>
+      <w:proofErr w:type="spellStart"/>
+      <w:r>
+        <w:rPr>
+          <w:rFonts w:ascii="Lucida Console" w:eastAsia="Times New Roman" w:hAnsi="Lucida Console" w:cs="Times New Roman"/>
+          <w:sz w:val="18"/>
+          <w:szCs w:val="18"/>
+          <w:lang w:val="en-US"/>
+        </w:rPr>
+        <w:t>numOfDaysOff</w:t>
+      </w:r>
+      <w:proofErr w:type="spellEnd"/>
+      <w:r>
+        <w:rPr>
+          <w:rFonts w:ascii="Lucida Console" w:eastAsia="Times New Roman" w:hAnsi="Lucida Console" w:cs="Times New Roman"/>
+          <w:sz w:val="18"/>
+          <w:szCs w:val="18"/>
+          <w:lang w:val="en-US"/>
+        </w:rPr>
+        <w:t xml:space="preserve"> = null;</w:t>
+      </w:r>
+    </w:p>
+    <w:p>
+      <w:pPr>
+        <w:spacing w:after="0" w:line="240" w:lineRule="auto"/>
         <w:rPr>
           <w:rFonts w:ascii="Lucida Console" w:eastAsia="Times New Roman" w:hAnsi="Lucida Console" w:cs="Times New Roman"/>
           <w:sz w:val="18"/>
@@ -2655,93 +3145,193 @@
         </w:rPr>
         <w:t xml:space="preserve">  </w:t>
       </w:r>
-      <w:proofErr w:type="gramStart"/>
-      <w:r>
-        <w:rPr>
-          <w:rFonts w:ascii="Lucida Console" w:eastAsia="Times New Roman" w:hAnsi="Lucida Console" w:cs="Times New Roman"/>
-          <w:sz w:val="18"/>
-          <w:szCs w:val="18"/>
-          <w:lang w:val="en-US"/>
-        </w:rPr>
-        <w:t>place</w:t>
-      </w:r>
-      <w:proofErr w:type="gramEnd"/>
-      <w:r>
-        <w:rPr>
-          <w:rFonts w:ascii="Lucida Console" w:eastAsia="Times New Roman" w:hAnsi="Lucida Console" w:cs="Times New Roman"/>
-          <w:sz w:val="18"/>
-          <w:szCs w:val="18"/>
-          <w:lang w:val="en-US"/>
-        </w:rPr>
-        <w:t>;</w:t>
-      </w:r>
-    </w:p>
-    <w:p>
-      <w:pPr>
-        <w:spacing w:after="0" w:line="240" w:lineRule="auto"/>
-        <w:ind w:left="720"/>
-        <w:rPr>
-          <w:rFonts w:ascii="Lucida Console" w:eastAsia="Times New Roman" w:hAnsi="Lucida Console" w:cs="Times New Roman"/>
-          <w:sz w:val="18"/>
-          <w:szCs w:val="18"/>
-          <w:lang w:val="en-US"/>
-        </w:rPr>
-      </w:pPr>
-      <w:r>
-        <w:rPr>
-          <w:rFonts w:ascii="Lucida Console" w:eastAsia="Times New Roman" w:hAnsi="Lucida Console" w:cs="Times New Roman"/>
-          <w:sz w:val="18"/>
-          <w:szCs w:val="18"/>
-          <w:lang w:val="en-US"/>
-        </w:rPr>
-        <w:t xml:space="preserve">  </w:t>
-      </w:r>
-      <w:proofErr w:type="gramStart"/>
-      <w:r>
-        <w:rPr>
-          <w:rFonts w:ascii="Lucida Console" w:eastAsia="Times New Roman" w:hAnsi="Lucida Console" w:cs="Times New Roman"/>
-          <w:sz w:val="18"/>
-          <w:szCs w:val="18"/>
-          <w:lang w:val="en-US"/>
-        </w:rPr>
-        <w:t>professor</w:t>
-      </w:r>
-      <w:proofErr w:type="gramEnd"/>
-      <w:r>
-        <w:rPr>
-          <w:rFonts w:ascii="Lucida Console" w:eastAsia="Times New Roman" w:hAnsi="Lucida Console" w:cs="Times New Roman"/>
-          <w:sz w:val="18"/>
-          <w:szCs w:val="18"/>
-          <w:lang w:val="en-US"/>
-        </w:rPr>
-        <w:t>;</w:t>
-      </w:r>
-    </w:p>
-    <w:p>
-      <w:pPr>
-        <w:spacing w:after="0" w:line="240" w:lineRule="auto"/>
-        <w:ind w:left="720"/>
-        <w:rPr>
-          <w:rFonts w:ascii="Lucida Console" w:eastAsia="Times New Roman" w:hAnsi="Lucida Console" w:cs="Times New Roman"/>
-          <w:sz w:val="18"/>
-          <w:szCs w:val="18"/>
-          <w:lang w:val="en-US"/>
-        </w:rPr>
-      </w:pPr>
-      <w:r>
-        <w:rPr>
-          <w:rFonts w:ascii="Lucida Console" w:eastAsia="Times New Roman" w:hAnsi="Lucida Console" w:cs="Times New Roman"/>
-          <w:sz w:val="18"/>
-          <w:szCs w:val="18"/>
-          <w:lang w:val="en-US"/>
-        </w:rPr>
-        <w:t xml:space="preserve">  Boolean selected;</w:t>
-      </w:r>
-    </w:p>
-    <w:p>
-      <w:pPr>
-        <w:spacing w:after="0" w:line="240" w:lineRule="auto"/>
-        <w:ind w:left="720"/>
+    </w:p>
+    <w:p>
+      <w:pPr>
+        <w:spacing w:after="0" w:line="240" w:lineRule="auto"/>
+        <w:rPr>
+          <w:rFonts w:ascii="Lucida Console" w:eastAsia="Times New Roman" w:hAnsi="Lucida Console" w:cs="Times New Roman"/>
+          <w:sz w:val="18"/>
+          <w:szCs w:val="18"/>
+          <w:lang w:val="en-US"/>
+        </w:rPr>
+      </w:pPr>
+      <w:r>
+        <w:rPr>
+          <w:rFonts w:ascii="Lucida Console" w:eastAsia="Times New Roman" w:hAnsi="Lucida Console" w:cs="Times New Roman"/>
+          <w:sz w:val="18"/>
+          <w:szCs w:val="18"/>
+          <w:lang w:val="en-US"/>
+        </w:rPr>
+        <w:t xml:space="preserve">  //Used when ignoring DGDs / TUTs in sorting order.</w:t>
+      </w:r>
+    </w:p>
+    <w:p>
+      <w:pPr>
+        <w:spacing w:after="0" w:line="240" w:lineRule="auto"/>
+        <w:rPr>
+          <w:rFonts w:ascii="Lucida Console" w:eastAsia="Times New Roman" w:hAnsi="Lucida Console" w:cs="Times New Roman"/>
+          <w:sz w:val="18"/>
+          <w:szCs w:val="18"/>
+          <w:lang w:val="en-US"/>
+        </w:rPr>
+      </w:pPr>
+      <w:r>
+        <w:rPr>
+          <w:rFonts w:ascii="Lucida Console" w:eastAsia="Times New Roman" w:hAnsi="Lucida Console" w:cs="Times New Roman"/>
+          <w:sz w:val="18"/>
+          <w:szCs w:val="18"/>
+          <w:lang w:val="en-US"/>
+        </w:rPr>
+        <w:t xml:space="preserve">  Date </w:t>
+      </w:r>
+      <w:proofErr w:type="spellStart"/>
+      <w:r>
+        <w:rPr>
+          <w:rFonts w:ascii="Lucida Console" w:eastAsia="Times New Roman" w:hAnsi="Lucida Console" w:cs="Times New Roman"/>
+          <w:sz w:val="18"/>
+          <w:szCs w:val="18"/>
+          <w:lang w:val="en-US"/>
+        </w:rPr>
+        <w:t>ignoreExtrasAvgStartingTime</w:t>
+      </w:r>
+      <w:proofErr w:type="spellEnd"/>
+      <w:r>
+        <w:rPr>
+          <w:rFonts w:ascii="Lucida Console" w:eastAsia="Times New Roman" w:hAnsi="Lucida Console" w:cs="Times New Roman"/>
+          <w:sz w:val="18"/>
+          <w:szCs w:val="18"/>
+          <w:lang w:val="en-US"/>
+        </w:rPr>
+        <w:t xml:space="preserve"> = null;</w:t>
+      </w:r>
+    </w:p>
+    <w:p>
+      <w:pPr>
+        <w:spacing w:after="0" w:line="240" w:lineRule="auto"/>
+        <w:rPr>
+          <w:rFonts w:ascii="Lucida Console" w:eastAsia="Times New Roman" w:hAnsi="Lucida Console" w:cs="Times New Roman"/>
+          <w:sz w:val="18"/>
+          <w:szCs w:val="18"/>
+          <w:lang w:val="en-US"/>
+        </w:rPr>
+      </w:pPr>
+      <w:r>
+        <w:rPr>
+          <w:rFonts w:ascii="Lucida Console" w:eastAsia="Times New Roman" w:hAnsi="Lucida Console" w:cs="Times New Roman"/>
+          <w:sz w:val="18"/>
+          <w:szCs w:val="18"/>
+          <w:lang w:val="en-US"/>
+        </w:rPr>
+        <w:t xml:space="preserve">  Date </w:t>
+      </w:r>
+      <w:proofErr w:type="spellStart"/>
+      <w:r>
+        <w:rPr>
+          <w:rFonts w:ascii="Lucida Console" w:eastAsia="Times New Roman" w:hAnsi="Lucida Console" w:cs="Times New Roman"/>
+          <w:sz w:val="18"/>
+          <w:szCs w:val="18"/>
+          <w:lang w:val="en-US"/>
+        </w:rPr>
+        <w:t>ignoreExtrasAvgEndingTime</w:t>
+      </w:r>
+      <w:proofErr w:type="spellEnd"/>
+      <w:r>
+        <w:rPr>
+          <w:rFonts w:ascii="Lucida Console" w:eastAsia="Times New Roman" w:hAnsi="Lucida Console" w:cs="Times New Roman"/>
+          <w:sz w:val="18"/>
+          <w:szCs w:val="18"/>
+          <w:lang w:val="en-US"/>
+        </w:rPr>
+        <w:t xml:space="preserve"> = null;</w:t>
+      </w:r>
+    </w:p>
+    <w:p>
+      <w:pPr>
+        <w:spacing w:after="0" w:line="240" w:lineRule="auto"/>
+        <w:rPr>
+          <w:rFonts w:ascii="Lucida Console" w:eastAsia="Times New Roman" w:hAnsi="Lucida Console" w:cs="Times New Roman"/>
+          <w:sz w:val="18"/>
+          <w:szCs w:val="18"/>
+          <w:lang w:val="en-US"/>
+        </w:rPr>
+      </w:pPr>
+      <w:r>
+        <w:rPr>
+          <w:rFonts w:ascii="Lucida Console" w:eastAsia="Times New Roman" w:hAnsi="Lucida Console" w:cs="Times New Roman"/>
+          <w:sz w:val="18"/>
+          <w:szCs w:val="18"/>
+          <w:lang w:val="en-US"/>
+        </w:rPr>
+        <w:t xml:space="preserve">  Date </w:t>
+      </w:r>
+      <w:proofErr w:type="spellStart"/>
+      <w:r>
+        <w:rPr>
+          <w:rFonts w:ascii="Lucida Console" w:eastAsia="Times New Roman" w:hAnsi="Lucida Console" w:cs="Times New Roman"/>
+          <w:sz w:val="18"/>
+          <w:szCs w:val="18"/>
+          <w:lang w:val="en-US"/>
+        </w:rPr>
+        <w:t>ignoreExtrasAvgLengthOfDay</w:t>
+      </w:r>
+      <w:proofErr w:type="spellEnd"/>
+      <w:r>
+        <w:rPr>
+          <w:rFonts w:ascii="Lucida Console" w:eastAsia="Times New Roman" w:hAnsi="Lucida Console" w:cs="Times New Roman"/>
+          <w:sz w:val="18"/>
+          <w:szCs w:val="18"/>
+          <w:lang w:val="en-US"/>
+        </w:rPr>
+        <w:t xml:space="preserve"> = null;</w:t>
+      </w:r>
+    </w:p>
+    <w:p>
+      <w:pPr>
+        <w:spacing w:after="0" w:line="240" w:lineRule="auto"/>
+        <w:rPr>
+          <w:rFonts w:ascii="Lucida Console" w:eastAsia="Times New Roman" w:hAnsi="Lucida Console" w:cs="Times New Roman"/>
+          <w:sz w:val="18"/>
+          <w:szCs w:val="18"/>
+          <w:lang w:val="en-US"/>
+        </w:rPr>
+      </w:pPr>
+      <w:r>
+        <w:rPr>
+          <w:rFonts w:ascii="Lucida Console" w:eastAsia="Times New Roman" w:hAnsi="Lucida Console" w:cs="Times New Roman"/>
+          <w:sz w:val="18"/>
+          <w:szCs w:val="18"/>
+          <w:lang w:val="en-US"/>
+        </w:rPr>
+        <w:lastRenderedPageBreak/>
+        <w:t xml:space="preserve">  Integer </w:t>
+      </w:r>
+      <w:proofErr w:type="spellStart"/>
+      <w:r>
+        <w:rPr>
+          <w:rFonts w:ascii="Lucida Console" w:eastAsia="Times New Roman" w:hAnsi="Lucida Console" w:cs="Times New Roman"/>
+          <w:sz w:val="18"/>
+          <w:szCs w:val="18"/>
+          <w:lang w:val="en-US"/>
+        </w:rPr>
+        <w:t>ignoreExtrasNumOfDaysOff</w:t>
+      </w:r>
+      <w:proofErr w:type="spellEnd"/>
+      <w:r>
+        <w:rPr>
+          <w:rFonts w:ascii="Lucida Console" w:eastAsia="Times New Roman" w:hAnsi="Lucida Console" w:cs="Times New Roman"/>
+          <w:sz w:val="18"/>
+          <w:szCs w:val="18"/>
+          <w:lang w:val="en-US"/>
+        </w:rPr>
+        <w:t xml:space="preserve"> = null;</w:t>
+      </w:r>
+      <w:bookmarkStart w:id="0" w:name="_GoBack"/>
+      <w:bookmarkEnd w:id="0"/>
+    </w:p>
+    <w:p>
+      <w:pPr>
+        <w:spacing w:after="0" w:line="240" w:lineRule="auto"/>
         <w:rPr>
           <w:rFonts w:ascii="Lucida Console" w:eastAsia="Times New Roman" w:hAnsi="Lucida Console" w:cs="Times New Roman"/>
           <w:sz w:val="18"/>
@@ -2762,455 +3352,6 @@
     <w:p>
       <w:pPr>
         <w:spacing w:after="0" w:line="240" w:lineRule="auto"/>
-        <w:ind w:left="720"/>
-        <w:rPr>
-          <w:rFonts w:ascii="Lucida Console" w:eastAsia="Times New Roman" w:hAnsi="Lucida Console" w:cs="Times New Roman"/>
-          <w:sz w:val="18"/>
-          <w:szCs w:val="18"/>
-          <w:lang w:val="en-US"/>
-        </w:rPr>
-      </w:pPr>
-    </w:p>
-    <w:p>
-      <w:pPr>
-        <w:spacing w:after="0" w:line="240" w:lineRule="auto"/>
-        <w:ind w:left="720"/>
-        <w:rPr>
-          <w:rFonts w:ascii="Lucida Console" w:eastAsia="Times New Roman" w:hAnsi="Lucida Console" w:cs="Times New Roman"/>
-          <w:sz w:val="18"/>
-          <w:szCs w:val="18"/>
-          <w:lang w:val="en-US"/>
-        </w:rPr>
-      </w:pPr>
-      <w:proofErr w:type="gramStart"/>
-      <w:r>
-        <w:rPr>
-          <w:rFonts w:ascii="Lucida Console" w:eastAsia="Times New Roman" w:hAnsi="Lucida Console" w:cs="Times New Roman"/>
-          <w:sz w:val="18"/>
-          <w:szCs w:val="18"/>
-          <w:lang w:val="en-US"/>
-        </w:rPr>
-        <w:t>class</w:t>
-      </w:r>
-      <w:proofErr w:type="gramEnd"/>
-      <w:r>
-        <w:rPr>
-          <w:rFonts w:ascii="Lucida Console" w:eastAsia="Times New Roman" w:hAnsi="Lucida Console" w:cs="Times New Roman"/>
-          <w:sz w:val="18"/>
-          <w:szCs w:val="18"/>
-          <w:lang w:val="en-US"/>
-        </w:rPr>
-        <w:t xml:space="preserve"> </w:t>
-      </w:r>
-      <w:proofErr w:type="spellStart"/>
-      <w:r>
-        <w:rPr>
-          <w:rFonts w:ascii="Lucida Console" w:eastAsia="Times New Roman" w:hAnsi="Lucida Console" w:cs="Times New Roman"/>
-          <w:sz w:val="18"/>
-          <w:szCs w:val="18"/>
-          <w:lang w:val="en-US"/>
-        </w:rPr>
-        <w:t>CourseSelection</w:t>
-      </w:r>
-      <w:proofErr w:type="spellEnd"/>
-    </w:p>
-    <w:p>
-      <w:pPr>
-        <w:spacing w:after="0" w:line="240" w:lineRule="auto"/>
-        <w:ind w:left="720"/>
-        <w:rPr>
-          <w:rFonts w:ascii="Lucida Console" w:eastAsia="Times New Roman" w:hAnsi="Lucida Console" w:cs="Times New Roman"/>
-          <w:sz w:val="18"/>
-          <w:szCs w:val="18"/>
-          <w:lang w:val="en-US"/>
-        </w:rPr>
-      </w:pPr>
-      <w:r>
-        <w:rPr>
-          <w:rFonts w:ascii="Lucida Console" w:eastAsia="Times New Roman" w:hAnsi="Lucida Console" w:cs="Times New Roman"/>
-          <w:sz w:val="18"/>
-          <w:szCs w:val="18"/>
-          <w:lang w:val="en-US"/>
-        </w:rPr>
-        <w:t>{</w:t>
-      </w:r>
-    </w:p>
-    <w:p>
-      <w:pPr>
-        <w:spacing w:after="0" w:line="240" w:lineRule="auto"/>
-        <w:ind w:left="720"/>
-        <w:rPr>
-          <w:rFonts w:ascii="Lucida Console" w:eastAsia="Times New Roman" w:hAnsi="Lucida Console" w:cs="Times New Roman"/>
-          <w:sz w:val="18"/>
-          <w:szCs w:val="18"/>
-          <w:lang w:val="en-US"/>
-        </w:rPr>
-      </w:pPr>
-      <w:r>
-        <w:rPr>
-          <w:rFonts w:ascii="Lucida Console" w:eastAsia="Times New Roman" w:hAnsi="Lucida Console" w:cs="Times New Roman"/>
-          <w:sz w:val="18"/>
-          <w:szCs w:val="18"/>
-          <w:lang w:val="en-US"/>
-        </w:rPr>
-        <w:t xml:space="preserve">  * -&gt; 1</w:t>
-      </w:r>
-      <w:proofErr w:type="gramStart"/>
-      <w:r>
-        <w:rPr>
-          <w:rFonts w:ascii="Lucida Console" w:eastAsia="Times New Roman" w:hAnsi="Lucida Console" w:cs="Times New Roman"/>
-          <w:sz w:val="18"/>
-          <w:szCs w:val="18"/>
-          <w:lang w:val="en-US"/>
-        </w:rPr>
-        <w:t>..*</w:t>
-      </w:r>
-      <w:proofErr w:type="gramEnd"/>
-      <w:r>
-        <w:rPr>
-          <w:rFonts w:ascii="Lucida Console" w:eastAsia="Times New Roman" w:hAnsi="Lucida Console" w:cs="Times New Roman"/>
-          <w:sz w:val="18"/>
-          <w:szCs w:val="18"/>
-          <w:lang w:val="en-US"/>
-        </w:rPr>
-        <w:t xml:space="preserve"> Activity;</w:t>
-      </w:r>
-    </w:p>
-    <w:p>
-      <w:pPr>
-        <w:spacing w:after="0" w:line="240" w:lineRule="auto"/>
-        <w:ind w:left="720"/>
-        <w:rPr>
-          <w:rFonts w:ascii="Lucida Console" w:eastAsia="Times New Roman" w:hAnsi="Lucida Console" w:cs="Times New Roman"/>
-          <w:sz w:val="18"/>
-          <w:szCs w:val="18"/>
-          <w:lang w:val="en-US"/>
-        </w:rPr>
-      </w:pPr>
-      <w:r>
-        <w:rPr>
-          <w:rFonts w:ascii="Lucida Console" w:eastAsia="Times New Roman" w:hAnsi="Lucida Console" w:cs="Times New Roman"/>
-          <w:sz w:val="18"/>
-          <w:szCs w:val="18"/>
-          <w:lang w:val="en-US"/>
-        </w:rPr>
-        <w:t>}</w:t>
-      </w:r>
-    </w:p>
-    <w:p>
-      <w:pPr>
-        <w:spacing w:after="0" w:line="240" w:lineRule="auto"/>
-        <w:ind w:left="720"/>
-        <w:rPr>
-          <w:rFonts w:ascii="Lucida Console" w:eastAsia="Times New Roman" w:hAnsi="Lucida Console" w:cs="Times New Roman"/>
-          <w:sz w:val="18"/>
-          <w:szCs w:val="18"/>
-          <w:lang w:val="en-US"/>
-        </w:rPr>
-      </w:pPr>
-    </w:p>
-    <w:p>
-      <w:pPr>
-        <w:spacing w:after="0" w:line="240" w:lineRule="auto"/>
-        <w:ind w:left="720"/>
-        <w:rPr>
-          <w:rFonts w:ascii="Lucida Console" w:eastAsia="Times New Roman" w:hAnsi="Lucida Console" w:cs="Times New Roman"/>
-          <w:sz w:val="18"/>
-          <w:szCs w:val="18"/>
-          <w:lang w:val="en-US"/>
-        </w:rPr>
-      </w:pPr>
-      <w:proofErr w:type="gramStart"/>
-      <w:r>
-        <w:rPr>
-          <w:rFonts w:ascii="Lucida Console" w:eastAsia="Times New Roman" w:hAnsi="Lucida Console" w:cs="Times New Roman"/>
-          <w:sz w:val="18"/>
-          <w:szCs w:val="18"/>
-          <w:lang w:val="en-US"/>
-        </w:rPr>
-        <w:t>class</w:t>
-      </w:r>
-      <w:proofErr w:type="gramEnd"/>
-      <w:r>
-        <w:rPr>
-          <w:rFonts w:ascii="Lucida Console" w:eastAsia="Times New Roman" w:hAnsi="Lucida Console" w:cs="Times New Roman"/>
-          <w:sz w:val="18"/>
-          <w:szCs w:val="18"/>
-          <w:lang w:val="en-US"/>
-        </w:rPr>
-        <w:t xml:space="preserve"> Schedule</w:t>
-      </w:r>
-    </w:p>
-    <w:p>
-      <w:pPr>
-        <w:spacing w:after="0" w:line="240" w:lineRule="auto"/>
-        <w:ind w:left="720"/>
-        <w:rPr>
-          <w:rFonts w:ascii="Lucida Console" w:eastAsia="Times New Roman" w:hAnsi="Lucida Console" w:cs="Times New Roman"/>
-          <w:sz w:val="18"/>
-          <w:szCs w:val="18"/>
-          <w:lang w:val="en-US"/>
-        </w:rPr>
-      </w:pPr>
-      <w:r>
-        <w:rPr>
-          <w:rFonts w:ascii="Lucida Console" w:eastAsia="Times New Roman" w:hAnsi="Lucida Console" w:cs="Times New Roman"/>
-          <w:sz w:val="18"/>
-          <w:szCs w:val="18"/>
-          <w:lang w:val="en-US"/>
-        </w:rPr>
-        <w:t>{</w:t>
-      </w:r>
-    </w:p>
-    <w:p>
-      <w:pPr>
-        <w:spacing w:after="0" w:line="240" w:lineRule="auto"/>
-        <w:ind w:left="720"/>
-        <w:rPr>
-          <w:rFonts w:ascii="Lucida Console" w:eastAsia="Times New Roman" w:hAnsi="Lucida Console" w:cs="Times New Roman"/>
-          <w:sz w:val="18"/>
-          <w:szCs w:val="18"/>
-          <w:lang w:val="en-US"/>
-        </w:rPr>
-      </w:pPr>
-      <w:r>
-        <w:rPr>
-          <w:rFonts w:ascii="Lucida Console" w:eastAsia="Times New Roman" w:hAnsi="Lucida Console" w:cs="Times New Roman"/>
-          <w:sz w:val="18"/>
-          <w:szCs w:val="18"/>
-          <w:lang w:val="en-US"/>
-        </w:rPr>
-        <w:t xml:space="preserve">  * -&gt; 1</w:t>
-      </w:r>
-      <w:proofErr w:type="gramStart"/>
-      <w:r>
-        <w:rPr>
-          <w:rFonts w:ascii="Lucida Console" w:eastAsia="Times New Roman" w:hAnsi="Lucida Console" w:cs="Times New Roman"/>
-          <w:sz w:val="18"/>
-          <w:szCs w:val="18"/>
-          <w:lang w:val="en-US"/>
-        </w:rPr>
-        <w:t>..*</w:t>
-      </w:r>
-      <w:proofErr w:type="gramEnd"/>
-      <w:r>
-        <w:rPr>
-          <w:rFonts w:ascii="Lucida Console" w:eastAsia="Times New Roman" w:hAnsi="Lucida Console" w:cs="Times New Roman"/>
-          <w:sz w:val="18"/>
-          <w:szCs w:val="18"/>
-          <w:lang w:val="en-US"/>
-        </w:rPr>
-        <w:t xml:space="preserve"> </w:t>
-      </w:r>
-      <w:proofErr w:type="spellStart"/>
-      <w:r>
-        <w:rPr>
-          <w:rFonts w:ascii="Lucida Console" w:eastAsia="Times New Roman" w:hAnsi="Lucida Console" w:cs="Times New Roman"/>
-          <w:sz w:val="18"/>
-          <w:szCs w:val="18"/>
-          <w:lang w:val="en-US"/>
-        </w:rPr>
-        <w:t>CourseSelection</w:t>
-      </w:r>
-      <w:proofErr w:type="spellEnd"/>
-      <w:r>
-        <w:rPr>
-          <w:rFonts w:ascii="Lucida Console" w:eastAsia="Times New Roman" w:hAnsi="Lucida Console" w:cs="Times New Roman"/>
-          <w:sz w:val="18"/>
-          <w:szCs w:val="18"/>
-          <w:lang w:val="en-US"/>
-        </w:rPr>
-        <w:t>;</w:t>
-      </w:r>
-    </w:p>
-    <w:p>
-      <w:pPr>
-        <w:spacing w:after="0" w:line="240" w:lineRule="auto"/>
-        <w:ind w:left="720"/>
-        <w:rPr>
-          <w:rFonts w:ascii="Lucida Console" w:eastAsia="Times New Roman" w:hAnsi="Lucida Console" w:cs="Times New Roman"/>
-          <w:sz w:val="18"/>
-          <w:szCs w:val="18"/>
-          <w:lang w:val="en-US"/>
-        </w:rPr>
-      </w:pPr>
-      <w:r>
-        <w:rPr>
-          <w:rFonts w:ascii="Lucida Console" w:eastAsia="Times New Roman" w:hAnsi="Lucida Console" w:cs="Times New Roman"/>
-          <w:sz w:val="18"/>
-          <w:szCs w:val="18"/>
-          <w:lang w:val="en-US"/>
-        </w:rPr>
-        <w:t xml:space="preserve">  Integer </w:t>
-      </w:r>
-      <w:proofErr w:type="spellStart"/>
-      <w:r>
-        <w:rPr>
-          <w:rFonts w:ascii="Lucida Console" w:eastAsia="Times New Roman" w:hAnsi="Lucida Console" w:cs="Times New Roman"/>
-          <w:sz w:val="18"/>
-          <w:szCs w:val="18"/>
-          <w:lang w:val="en-US"/>
-        </w:rPr>
-        <w:t>avgStartingTime</w:t>
-      </w:r>
-      <w:proofErr w:type="spellEnd"/>
-      <w:r>
-        <w:rPr>
-          <w:rFonts w:ascii="Lucida Console" w:eastAsia="Times New Roman" w:hAnsi="Lucida Console" w:cs="Times New Roman"/>
-          <w:sz w:val="18"/>
-          <w:szCs w:val="18"/>
-          <w:lang w:val="en-US"/>
-        </w:rPr>
-        <w:t>;</w:t>
-      </w:r>
-    </w:p>
-    <w:p>
-      <w:pPr>
-        <w:spacing w:after="0" w:line="240" w:lineRule="auto"/>
-        <w:ind w:left="720"/>
-        <w:rPr>
-          <w:rFonts w:ascii="Lucida Console" w:eastAsia="Times New Roman" w:hAnsi="Lucida Console" w:cs="Times New Roman"/>
-          <w:sz w:val="18"/>
-          <w:szCs w:val="18"/>
-          <w:lang w:val="en-US"/>
-        </w:rPr>
-      </w:pPr>
-      <w:r>
-        <w:rPr>
-          <w:rFonts w:ascii="Lucida Console" w:eastAsia="Times New Roman" w:hAnsi="Lucida Console" w:cs="Times New Roman"/>
-          <w:sz w:val="18"/>
-          <w:szCs w:val="18"/>
-          <w:lang w:val="en-US"/>
-        </w:rPr>
-        <w:t xml:space="preserve">  Integer </w:t>
-      </w:r>
-      <w:proofErr w:type="spellStart"/>
-      <w:r>
-        <w:rPr>
-          <w:rFonts w:ascii="Lucida Console" w:eastAsia="Times New Roman" w:hAnsi="Lucida Console" w:cs="Times New Roman"/>
-          <w:sz w:val="18"/>
-          <w:szCs w:val="18"/>
-          <w:lang w:val="en-US"/>
-        </w:rPr>
-        <w:t>avgEndingTime</w:t>
-      </w:r>
-      <w:proofErr w:type="spellEnd"/>
-      <w:r>
-        <w:rPr>
-          <w:rFonts w:ascii="Lucida Console" w:eastAsia="Times New Roman" w:hAnsi="Lucida Console" w:cs="Times New Roman"/>
-          <w:sz w:val="18"/>
-          <w:szCs w:val="18"/>
-          <w:lang w:val="en-US"/>
-        </w:rPr>
-        <w:t>;</w:t>
-      </w:r>
-    </w:p>
-    <w:p>
-      <w:pPr>
-        <w:spacing w:after="0" w:line="240" w:lineRule="auto"/>
-        <w:ind w:left="720"/>
-        <w:rPr>
-          <w:rFonts w:ascii="Lucida Console" w:eastAsia="Times New Roman" w:hAnsi="Lucida Console" w:cs="Times New Roman"/>
-          <w:sz w:val="18"/>
-          <w:szCs w:val="18"/>
-          <w:lang w:val="en-US"/>
-        </w:rPr>
-      </w:pPr>
-      <w:r>
-        <w:rPr>
-          <w:rFonts w:ascii="Lucida Console" w:eastAsia="Times New Roman" w:hAnsi="Lucida Console" w:cs="Times New Roman"/>
-          <w:sz w:val="18"/>
-          <w:szCs w:val="18"/>
-          <w:lang w:val="en-US"/>
-        </w:rPr>
-        <w:t xml:space="preserve">  Integer </w:t>
-      </w:r>
-      <w:proofErr w:type="spellStart"/>
-      <w:r>
-        <w:rPr>
-          <w:rFonts w:ascii="Lucida Console" w:eastAsia="Times New Roman" w:hAnsi="Lucida Console" w:cs="Times New Roman"/>
-          <w:sz w:val="18"/>
-          <w:szCs w:val="18"/>
-          <w:lang w:val="en-US"/>
-        </w:rPr>
-        <w:t>avgLengthOfDay</w:t>
-      </w:r>
-      <w:proofErr w:type="spellEnd"/>
-      <w:r>
-        <w:rPr>
-          <w:rFonts w:ascii="Lucida Console" w:eastAsia="Times New Roman" w:hAnsi="Lucida Console" w:cs="Times New Roman"/>
-          <w:sz w:val="18"/>
-          <w:szCs w:val="18"/>
-          <w:lang w:val="en-US"/>
-        </w:rPr>
-        <w:t>;</w:t>
-      </w:r>
-    </w:p>
-    <w:p>
-      <w:pPr>
-        <w:spacing w:after="0" w:line="240" w:lineRule="auto"/>
-        <w:ind w:left="720"/>
-        <w:rPr>
-          <w:rFonts w:ascii="Lucida Console" w:eastAsia="Times New Roman" w:hAnsi="Lucida Console" w:cs="Times New Roman"/>
-          <w:sz w:val="18"/>
-          <w:szCs w:val="18"/>
-          <w:lang w:val="en-US"/>
-        </w:rPr>
-      </w:pPr>
-      <w:r>
-        <w:rPr>
-          <w:rFonts w:ascii="Lucida Console" w:eastAsia="Times New Roman" w:hAnsi="Lucida Console" w:cs="Times New Roman"/>
-          <w:sz w:val="18"/>
-          <w:szCs w:val="18"/>
-          <w:lang w:val="en-US"/>
-        </w:rPr>
-        <w:t xml:space="preserve">  Integer </w:t>
-      </w:r>
-      <w:proofErr w:type="spellStart"/>
-      <w:r>
-        <w:rPr>
-          <w:rFonts w:ascii="Lucida Console" w:eastAsia="Times New Roman" w:hAnsi="Lucida Console" w:cs="Times New Roman"/>
-          <w:sz w:val="18"/>
-          <w:szCs w:val="18"/>
-          <w:lang w:val="en-US"/>
-        </w:rPr>
-        <w:t>numOfDaysOff</w:t>
-      </w:r>
-      <w:proofErr w:type="spellEnd"/>
-      <w:r>
-        <w:rPr>
-          <w:rFonts w:ascii="Lucida Console" w:eastAsia="Times New Roman" w:hAnsi="Lucida Console" w:cs="Times New Roman"/>
-          <w:sz w:val="18"/>
-          <w:szCs w:val="18"/>
-          <w:lang w:val="en-US"/>
-        </w:rPr>
-        <w:t>;</w:t>
-      </w:r>
-    </w:p>
-    <w:p>
-      <w:pPr>
-        <w:spacing w:after="0" w:line="240" w:lineRule="auto"/>
-        <w:ind w:left="720"/>
-        <w:rPr>
-          <w:rFonts w:ascii="Lucida Console" w:eastAsia="Times New Roman" w:hAnsi="Lucida Console" w:cs="Times New Roman"/>
-          <w:sz w:val="18"/>
-          <w:szCs w:val="18"/>
-          <w:lang w:val="en-US"/>
-        </w:rPr>
-      </w:pPr>
-      <w:r>
-        <w:rPr>
-          <w:rFonts w:ascii="Lucida Console" w:eastAsia="Times New Roman" w:hAnsi="Lucida Console" w:cs="Times New Roman"/>
-          <w:sz w:val="18"/>
-          <w:szCs w:val="18"/>
-          <w:lang w:val="en-US"/>
-        </w:rPr>
-        <w:t>}</w:t>
-      </w:r>
-    </w:p>
-    <w:p>
-      <w:pPr>
-        <w:spacing w:after="0" w:line="240" w:lineRule="auto"/>
         <w:rPr>
           <w:rFonts w:ascii="Arial" w:eastAsia="Times New Roman" w:hAnsi="Arial" w:cs="Arial"/>
           <w:color w:val="000000"/>
@@ -3222,9 +3363,8 @@
       <w:r>
         <w:rPr>
           <w:noProof/>
-          <w:lang w:eastAsia="en-CA"/>
-        </w:rPr>
-        <w:lastRenderedPageBreak/>
+          <w:lang w:val="en-US"/>
+        </w:rPr>
         <w:drawing>
           <wp:inline distT="0" distB="0" distL="0" distR="0" wp14:anchorId="2B0F6D7F" wp14:editId="34B1B24A">
             <wp:extent cx="5781675" cy="3390900"/>
@@ -3241,7 +3381,7 @@
                     <pic:cNvPicPr/>
                   </pic:nvPicPr>
                   <pic:blipFill>
-                    <a:blip r:embed="rId7"/>
+                    <a:blip r:embed="rId6"/>
                     <a:stretch>
                       <a:fillRect/>
                     </a:stretch>
@@ -3431,6 +3571,7 @@
     </w:p>
     <w:p>
       <w:r>
+        <w:lastRenderedPageBreak/>
         <w:t xml:space="preserve">Here is a sample console interface idea. User-entered words were </w:t>
       </w:r>
       <w:r>
@@ -3442,8 +3583,6 @@
       <w:r>
         <w:t xml:space="preserve">. </w:t>
       </w:r>
-      <w:bookmarkStart w:id="0" w:name="_GoBack"/>
-      <w:bookmarkEnd w:id="0"/>
     </w:p>
     <w:p>
       <w:pPr>
@@ -3453,937 +3592,876 @@
         </w:rPr>
       </w:pPr>
       <w:r>
+        <w:t xml:space="preserve">Client: </w:t>
+      </w:r>
+      <w:proofErr w:type="spellStart"/>
+      <w:r>
+        <w:rPr>
+          <w:b/>
+        </w:rPr>
+        <w:t>ClientConsole</w:t>
+      </w:r>
+      <w:proofErr w:type="spellEnd"/>
+      <w:r>
+        <w:rPr>
+          <w:b/>
+        </w:rPr>
+        <w:t xml:space="preserve"> 6860630</w:t>
+      </w:r>
+    </w:p>
+    <w:p>
+      <w:pPr>
+        <w:pStyle w:val="NoSpacing"/>
+      </w:pPr>
+      <w:r>
+        <w:t>Server: Client 6860630 connected.</w:t>
+      </w:r>
+    </w:p>
+    <w:p>
+      <w:pPr>
+        <w:pStyle w:val="NoSpacing"/>
+        <w:rPr>
+          <w:b/>
+        </w:rPr>
+      </w:pPr>
+      <w:r>
+        <w:t xml:space="preserve">Client: </w:t>
+      </w:r>
+      <w:proofErr w:type="spellStart"/>
+      <w:r>
+        <w:rPr>
+          <w:b/>
+        </w:rPr>
+        <w:t>listCourse</w:t>
+      </w:r>
+      <w:proofErr w:type="spellEnd"/>
+      <w:r>
+        <w:rPr>
+          <w:b/>
+        </w:rPr>
+        <w:t xml:space="preserve"> SEG21</w:t>
+      </w:r>
+    </w:p>
+    <w:p>
+      <w:pPr>
+        <w:pStyle w:val="NoSpacing"/>
+      </w:pPr>
+      <w:r>
+        <w:t>Server: SEG2105 – Intro to Software Engineering</w:t>
+      </w:r>
+    </w:p>
+    <w:p>
+      <w:pPr>
+        <w:pStyle w:val="NoSpacing"/>
+      </w:pPr>
+      <w:r>
+        <w:t>SEG2106 – Software Construction</w:t>
+      </w:r>
+    </w:p>
+    <w:p>
+      <w:pPr>
+        <w:pStyle w:val="NoSpacing"/>
+        <w:rPr>
+          <w:b/>
+        </w:rPr>
+      </w:pPr>
+      <w:r>
+        <w:t xml:space="preserve">Client: </w:t>
+      </w:r>
+      <w:proofErr w:type="spellStart"/>
+      <w:r>
+        <w:rPr>
+          <w:b/>
+        </w:rPr>
+        <w:t>listCourse</w:t>
+      </w:r>
+      <w:proofErr w:type="spellEnd"/>
+      <w:r>
+        <w:rPr>
+          <w:b/>
+        </w:rPr>
+        <w:t xml:space="preserve"> Yiddish</w:t>
+      </w:r>
+    </w:p>
+    <w:p>
+      <w:pPr>
+        <w:pStyle w:val="NoSpacing"/>
+      </w:pPr>
+      <w:r>
+        <w:t>Server: YDD2104 – Yiddish Literature and Film</w:t>
+      </w:r>
+    </w:p>
+    <w:p>
+      <w:pPr>
+        <w:pStyle w:val="NoSpacing"/>
+        <w:rPr>
+          <w:b/>
+        </w:rPr>
+      </w:pPr>
+      <w:r>
+        <w:t xml:space="preserve">Client: </w:t>
+      </w:r>
+      <w:r>
+        <w:rPr>
+          <w:b/>
+        </w:rPr>
+        <w:t>edit SEG2105</w:t>
+      </w:r>
+    </w:p>
+    <w:p>
+      <w:pPr>
+        <w:pStyle w:val="NoSpacing"/>
+      </w:pPr>
+      <w:r>
+        <w:t>Client: SEG2105 is not in the list of courses</w:t>
+      </w:r>
+    </w:p>
+    <w:p>
+      <w:pPr>
+        <w:pStyle w:val="NoSpacing"/>
+      </w:pPr>
+      <w:r>
+        <w:t xml:space="preserve">Client: </w:t>
+      </w:r>
+      <w:r>
+        <w:rPr>
+          <w:b/>
+        </w:rPr>
+        <w:t>add SEG2105</w:t>
+      </w:r>
+    </w:p>
+    <w:p>
+      <w:pPr>
+        <w:pStyle w:val="NoSpacing"/>
+      </w:pPr>
+      <w:r>
+        <w:t>Server: 6860630 requests SEG2105</w:t>
+      </w:r>
+    </w:p>
+    <w:p>
+      <w:pPr>
+        <w:pStyle w:val="NoSpacing"/>
+      </w:pPr>
+      <w:r>
+        <w:t>Client: SEG2105 added</w:t>
+      </w:r>
+    </w:p>
+    <w:p>
+      <w:pPr>
+        <w:pStyle w:val="NoSpacing"/>
+      </w:pPr>
+      <w:r>
+        <w:t xml:space="preserve">Client: </w:t>
+      </w:r>
+      <w:r>
+        <w:rPr>
+          <w:b/>
+        </w:rPr>
+        <w:t>edit SEG2105</w:t>
+      </w:r>
+    </w:p>
+    <w:p>
+      <w:pPr>
+        <w:pStyle w:val="NoSpacing"/>
+      </w:pPr>
+      <w:r>
+        <w:t>Client: List of sections: SEG2105A</w:t>
+      </w:r>
+    </w:p>
+    <w:p>
+      <w:pPr>
+        <w:pStyle w:val="NoSpacing"/>
+        <w:rPr>
+          <w:b/>
+        </w:rPr>
+      </w:pPr>
+      <w:r>
+        <w:t xml:space="preserve">Client: </w:t>
+      </w:r>
+      <w:r>
+        <w:rPr>
+          <w:b/>
+        </w:rPr>
+        <w:t>edit SEG2105A</w:t>
+      </w:r>
+    </w:p>
+    <w:p>
+      <w:pPr>
+        <w:pStyle w:val="NoSpacing"/>
+      </w:pPr>
+      <w:r>
+        <w:t>Client: Requirements: Select at least one laboratory</w:t>
+      </w:r>
+    </w:p>
+    <w:p>
+      <w:pPr>
+        <w:pStyle w:val="NoSpacing"/>
+      </w:pPr>
+      <w:r>
+        <w:t>LEC1: Wed 10:00-11:30 – Selected</w:t>
+      </w:r>
+    </w:p>
+    <w:p>
+      <w:pPr>
+        <w:pStyle w:val="NoSpacing"/>
+      </w:pPr>
+      <w:r>
+        <w:t>LEC2: Fri 8:30-10:00 – Selected</w:t>
+      </w:r>
+    </w:p>
+    <w:p>
+      <w:pPr>
+        <w:pStyle w:val="NoSpacing"/>
+      </w:pPr>
+      <w:r>
+        <w:t>LAB1: Mon 19:00-22:00 – Selected</w:t>
+      </w:r>
+    </w:p>
+    <w:p>
+      <w:pPr>
+        <w:pStyle w:val="NoSpacing"/>
+      </w:pPr>
+      <w:r>
+        <w:t>LAB2: Thu 14:30-17:30 – Selected</w:t>
+      </w:r>
+    </w:p>
+    <w:p>
+      <w:pPr>
+        <w:pStyle w:val="NoSpacing"/>
+      </w:pPr>
+      <w:r>
+        <w:t>LAB3: Mon 19:00-22:00 – Selected</w:t>
+      </w:r>
+    </w:p>
+    <w:p>
+      <w:pPr>
+        <w:pStyle w:val="NoSpacing"/>
+      </w:pPr>
+      <w:r>
+        <w:t>LAB4: Tue 19:00-22:00 – Selected</w:t>
+      </w:r>
+    </w:p>
+    <w:p>
+      <w:pPr>
+        <w:pStyle w:val="NoSpacing"/>
+        <w:rPr>
+          <w:b/>
+        </w:rPr>
+      </w:pPr>
+      <w:r>
+        <w:t xml:space="preserve">Client: </w:t>
+      </w:r>
+      <w:r>
+        <w:rPr>
+          <w:b/>
+        </w:rPr>
+        <w:t>deselect LAB2</w:t>
+      </w:r>
+    </w:p>
+    <w:p>
+      <w:pPr>
+        <w:pStyle w:val="NoSpacing"/>
+      </w:pPr>
+      <w:r>
+        <w:t>Client: Requirements: Select at least one laboratory</w:t>
+      </w:r>
+    </w:p>
+    <w:p>
+      <w:pPr>
+        <w:pStyle w:val="NoSpacing"/>
+      </w:pPr>
+      <w:r>
+        <w:t>LEC1: Wed 10:00-11:30 – Selected</w:t>
+      </w:r>
+    </w:p>
+    <w:p>
+      <w:pPr>
+        <w:pStyle w:val="NoSpacing"/>
+      </w:pPr>
+      <w:r>
+        <w:t>LEC2: Fri 8:30-10:00 – Selected</w:t>
+      </w:r>
+    </w:p>
+    <w:p>
+      <w:pPr>
+        <w:pStyle w:val="NoSpacing"/>
+      </w:pPr>
+      <w:r>
+        <w:t>LAB1: Mon 19:00-22:00 – Selected</w:t>
+      </w:r>
+    </w:p>
+    <w:p>
+      <w:pPr>
+        <w:pStyle w:val="NoSpacing"/>
+      </w:pPr>
+      <w:r>
+        <w:t>LAB2: Thu 14:30-17:30 – Not selected</w:t>
+      </w:r>
+    </w:p>
+    <w:p>
+      <w:pPr>
+        <w:pStyle w:val="NoSpacing"/>
+      </w:pPr>
+      <w:r>
+        <w:t>LAB3: Mon 19:00-22:00 – Selected</w:t>
+      </w:r>
+    </w:p>
+    <w:p>
+      <w:pPr>
+        <w:pStyle w:val="NoSpacing"/>
+      </w:pPr>
+      <w:r>
+        <w:t>LAB4: Tue 19:00-22:00 – Selected</w:t>
+      </w:r>
+    </w:p>
+    <w:p>
+      <w:pPr>
+        <w:pStyle w:val="NoSpacing"/>
+        <w:rPr>
+          <w:b/>
+        </w:rPr>
+      </w:pPr>
+      <w:r>
+        <w:t xml:space="preserve">Client: </w:t>
+      </w:r>
+      <w:r>
+        <w:rPr>
+          <w:b/>
+        </w:rPr>
+        <w:t>deselect LEC1</w:t>
+      </w:r>
+    </w:p>
+    <w:p>
+      <w:pPr>
+        <w:pStyle w:val="NoSpacing"/>
+      </w:pPr>
+      <w:r>
+        <w:t>Client: Invalid operation – LEC1 required</w:t>
+      </w:r>
+    </w:p>
+    <w:p>
+      <w:pPr>
+        <w:pStyle w:val="NoSpacing"/>
+        <w:rPr>
+          <w:b/>
+        </w:rPr>
+      </w:pPr>
+      <w:r>
+        <w:t xml:space="preserve">Client: </w:t>
+      </w:r>
+      <w:proofErr w:type="spellStart"/>
+      <w:r>
+        <w:rPr>
+          <w:b/>
+        </w:rPr>
+        <w:t>setSortOrder</w:t>
+      </w:r>
+      <w:proofErr w:type="spellEnd"/>
+    </w:p>
+    <w:p>
+      <w:pPr>
+        <w:pStyle w:val="NoSpacing"/>
+      </w:pPr>
+      <w:r>
+        <w:t xml:space="preserve">Client: usage </w:t>
+      </w:r>
+      <w:proofErr w:type="spellStart"/>
+      <w:r>
+        <w:t>setSortOrder</w:t>
+      </w:r>
+      <w:proofErr w:type="spellEnd"/>
+      <w:r>
+        <w:t xml:space="preserve"> x</w:t>
+      </w:r>
+    </w:p>
+    <w:p>
+      <w:pPr>
+        <w:pStyle w:val="NoSpacing"/>
+      </w:pPr>
+      <w:r>
+        <w:t>1/</w:t>
+      </w:r>
+      <w:proofErr w:type="spellStart"/>
+      <w:r>
+        <w:t>daysOff</w:t>
+      </w:r>
+      <w:proofErr w:type="spellEnd"/>
+    </w:p>
+    <w:p>
+      <w:pPr>
+        <w:pStyle w:val="NoSpacing"/>
+      </w:pPr>
+      <w:r>
+        <w:t>2/</w:t>
+      </w:r>
+      <w:proofErr w:type="spellStart"/>
+      <w:r>
+        <w:t>earlyEnd</w:t>
+      </w:r>
+      <w:proofErr w:type="spellEnd"/>
+    </w:p>
+    <w:p>
+      <w:pPr>
+        <w:pStyle w:val="NoSpacing"/>
+      </w:pPr>
+      <w:r>
+        <w:t>3/</w:t>
+      </w:r>
+      <w:proofErr w:type="spellStart"/>
+      <w:r>
+        <w:t>lateStart</w:t>
+      </w:r>
+      <w:proofErr w:type="spellEnd"/>
+    </w:p>
+    <w:p>
+      <w:pPr>
+        <w:pStyle w:val="NoSpacing"/>
+      </w:pPr>
+      <w:r>
+        <w:t>4/</w:t>
+      </w:r>
+      <w:proofErr w:type="spellStart"/>
+      <w:r>
+        <w:t>shortDays</w:t>
+      </w:r>
+      <w:proofErr w:type="spellEnd"/>
+    </w:p>
+    <w:p>
+      <w:pPr>
+        <w:pStyle w:val="NoSpacing"/>
+      </w:pPr>
+      <w:r>
+        <w:t>5/</w:t>
+      </w:r>
+      <w:proofErr w:type="spellStart"/>
+      <w:r>
+        <w:t>longBreaks</w:t>
+      </w:r>
+      <w:proofErr w:type="spellEnd"/>
+    </w:p>
+    <w:p>
+      <w:pPr>
+        <w:pStyle w:val="NoSpacing"/>
+        <w:rPr>
+          <w:b/>
+        </w:rPr>
+      </w:pPr>
+      <w:r>
+        <w:t xml:space="preserve">Client: </w:t>
+      </w:r>
+      <w:proofErr w:type="spellStart"/>
+      <w:r>
+        <w:rPr>
+          <w:b/>
+        </w:rPr>
+        <w:t>setSortOrder</w:t>
+      </w:r>
+      <w:proofErr w:type="spellEnd"/>
+      <w:r>
+        <w:rPr>
+          <w:b/>
+        </w:rPr>
+        <w:t xml:space="preserve"> 1</w:t>
+      </w:r>
+    </w:p>
+    <w:p>
+      <w:pPr>
+        <w:pStyle w:val="NoSpacing"/>
+      </w:pPr>
+      <w:r>
+        <w:t>Client: Days off is sort priority.</w:t>
+      </w:r>
+    </w:p>
+    <w:p>
+      <w:pPr>
+        <w:pStyle w:val="NoSpacing"/>
+        <w:rPr>
+          <w:b/>
+        </w:rPr>
+      </w:pPr>
+      <w:r>
+        <w:t xml:space="preserve">Client: </w:t>
+      </w:r>
+      <w:r>
+        <w:rPr>
+          <w:b/>
+        </w:rPr>
+        <w:t>generate</w:t>
+      </w:r>
+    </w:p>
+    <w:p>
+      <w:pPr>
+        <w:pStyle w:val="NoSpacing"/>
+      </w:pPr>
+      <w:r>
+        <w:t>Server: Received 1 course(s) from client 6860630</w:t>
+      </w:r>
+    </w:p>
+    <w:p>
+      <w:pPr>
+        <w:pStyle w:val="NoSpacing"/>
+      </w:pPr>
+      <w:r>
+        <w:t xml:space="preserve">Server: Generating all possible </w:t>
+      </w:r>
+      <w:proofErr w:type="spellStart"/>
+      <w:r>
+        <w:t>CourseSelections</w:t>
+      </w:r>
+      <w:proofErr w:type="spellEnd"/>
+    </w:p>
+    <w:p>
+      <w:pPr>
+        <w:pStyle w:val="NoSpacing"/>
+      </w:pPr>
+      <w:r>
+        <w:t>Server: Generating all possible Schedules</w:t>
+      </w:r>
+    </w:p>
+    <w:p>
+      <w:pPr>
+        <w:pStyle w:val="NoSpacing"/>
+      </w:pPr>
+      <w:r>
+        <w:t>Server: Created 3 schedules.</w:t>
+      </w:r>
+    </w:p>
+    <w:p>
+      <w:pPr>
+        <w:pStyle w:val="NoSpacing"/>
+      </w:pPr>
+      <w:r>
         <w:lastRenderedPageBreak/>
+        <w:t>Server: Sorting by days off.</w:t>
+      </w:r>
+    </w:p>
+    <w:p>
+      <w:pPr>
+        <w:pStyle w:val="NoSpacing"/>
+      </w:pPr>
+      <w:r>
+        <w:t>Server: Sending result to client.</w:t>
+      </w:r>
+    </w:p>
+    <w:p>
+      <w:pPr>
+        <w:pStyle w:val="NoSpacing"/>
+      </w:pPr>
+      <w:r>
+        <w:t>Client: Schedules received (3)</w:t>
+      </w:r>
+    </w:p>
+    <w:p>
+      <w:pPr>
+        <w:pStyle w:val="NoSpacing"/>
+        <w:rPr>
+          <w:b/>
+        </w:rPr>
+      </w:pPr>
+      <w:r>
         <w:t xml:space="preserve">Client: </w:t>
       </w:r>
+      <w:r>
+        <w:rPr>
+          <w:b/>
+        </w:rPr>
+        <w:t>show</w:t>
+      </w:r>
+    </w:p>
+    <w:p>
+      <w:pPr>
+        <w:pStyle w:val="NoSpacing"/>
+      </w:pPr>
+      <w:r>
+        <w:t>Client:</w:t>
+      </w:r>
+      <w:r>
+        <w:t xml:space="preserve"> Showing schedule 1/3:</w:t>
+      </w:r>
+    </w:p>
+    <w:p>
+      <w:pPr>
+        <w:pStyle w:val="NoSpacing"/>
+      </w:pPr>
+      <w:r>
+        <w:t xml:space="preserve"> LEC1: Wed 10:00-11:30 – TBT 333 – Timothy </w:t>
+      </w:r>
       <w:proofErr w:type="spellStart"/>
       <w:r>
+        <w:t>Lethbridge</w:t>
+      </w:r>
+      <w:proofErr w:type="spellEnd"/>
+    </w:p>
+    <w:p>
+      <w:pPr>
+        <w:pStyle w:val="NoSpacing"/>
+      </w:pPr>
+      <w:r>
+        <w:t xml:space="preserve">LEC2: Fri 8:30-10:00 – TBT 333 – Timothy </w:t>
+      </w:r>
+      <w:proofErr w:type="spellStart"/>
+      <w:r>
+        <w:t>Lethbridge</w:t>
+      </w:r>
+      <w:proofErr w:type="spellEnd"/>
+    </w:p>
+    <w:p>
+      <w:pPr>
+        <w:pStyle w:val="NoSpacing"/>
+      </w:pPr>
+      <w:r>
+        <w:t xml:space="preserve">LAB1: Mon 19:00-22:00 – </w:t>
+      </w:r>
+      <w:r>
+        <w:t>STE 0130 – N/A</w:t>
+      </w:r>
+    </w:p>
+    <w:p>
+      <w:pPr>
+        <w:pStyle w:val="NoSpacing"/>
         <w:rPr>
           <w:b/>
         </w:rPr>
-        <w:t>ClientConsole</w:t>
+      </w:pPr>
+      <w:r>
+        <w:t xml:space="preserve">Client: </w:t>
+      </w:r>
+      <w:r>
+        <w:rPr>
+          <w:b/>
+        </w:rPr>
+        <w:t>next</w:t>
+      </w:r>
+    </w:p>
+    <w:p>
+      <w:pPr>
+        <w:pStyle w:val="NoSpacing"/>
+      </w:pPr>
+      <w:r>
+        <w:t>Client: Showing schedule 2/3:</w:t>
+      </w:r>
+    </w:p>
+    <w:p>
+      <w:pPr>
+        <w:pStyle w:val="NoSpacing"/>
+      </w:pPr>
+      <w:r>
+        <w:t xml:space="preserve"> LEC1: Wed 10:00-11:30 – TBT 333 – Timothy </w:t>
+      </w:r>
+      <w:proofErr w:type="spellStart"/>
+      <w:r>
+        <w:t>Lethbridge</w:t>
       </w:r>
       <w:proofErr w:type="spellEnd"/>
-      <w:r>
+    </w:p>
+    <w:p>
+      <w:pPr>
+        <w:pStyle w:val="NoSpacing"/>
+      </w:pPr>
+      <w:r>
+        <w:t xml:space="preserve">LEC2: Fri 8:30-10:00 – TBT 333 – Timothy </w:t>
+      </w:r>
+      <w:proofErr w:type="spellStart"/>
+      <w:r>
+        <w:t>Lethbridge</w:t>
+      </w:r>
+      <w:proofErr w:type="spellEnd"/>
+    </w:p>
+    <w:p>
+      <w:pPr>
+        <w:pStyle w:val="NoSpacing"/>
+      </w:pPr>
+      <w:r>
+        <w:t>LAB3: Mon 19:00-22:00 – STE 0131 – N/A</w:t>
+      </w:r>
+    </w:p>
+    <w:p>
+      <w:pPr>
+        <w:pStyle w:val="NoSpacing"/>
         <w:rPr>
           <w:b/>
         </w:rPr>
-        <w:t xml:space="preserve"> 6860630</w:t>
-      </w:r>
-    </w:p>
-    <w:p>
-      <w:pPr>
-        <w:pStyle w:val="NoSpacing"/>
-      </w:pPr>
-      <w:r>
-        <w:t>Server: Client 6860630 connected.</w:t>
-      </w:r>
-    </w:p>
-    <w:p>
-      <w:pPr>
-        <w:pStyle w:val="NoSpacing"/>
+      </w:pPr>
+      <w:r>
+        <w:t xml:space="preserve">Client: </w:t>
+      </w:r>
+      <w:r>
         <w:rPr>
           <w:b/>
         </w:rPr>
+        <w:t>next</w:t>
+      </w:r>
+    </w:p>
+    <w:p>
+      <w:pPr>
+        <w:pStyle w:val="NoSpacing"/>
+      </w:pPr>
+      <w:r>
+        <w:t>Client: Showing schedule 3/3:</w:t>
+      </w:r>
+    </w:p>
+    <w:p>
+      <w:pPr>
+        <w:pStyle w:val="NoSpacing"/>
+      </w:pPr>
+      <w:r>
+        <w:t xml:space="preserve"> LEC1: Wed 10:00-11:30 – TBT 333 – Timothy </w:t>
+      </w:r>
+      <w:proofErr w:type="spellStart"/>
+      <w:r>
+        <w:t>Lethbridge</w:t>
+      </w:r>
+      <w:proofErr w:type="spellEnd"/>
+    </w:p>
+    <w:p>
+      <w:pPr>
+        <w:pStyle w:val="NoSpacing"/>
+      </w:pPr>
+      <w:r>
+        <w:t xml:space="preserve">LEC2: Fri 8:30-10:00 – TBT 333 – Timothy </w:t>
+      </w:r>
+      <w:proofErr w:type="spellStart"/>
+      <w:r>
+        <w:t>Lethbridge</w:t>
+      </w:r>
+      <w:proofErr w:type="spellEnd"/>
+    </w:p>
+    <w:p>
+      <w:pPr>
+        <w:pStyle w:val="NoSpacing"/>
+      </w:pPr>
+      <w:r>
+        <w:t>LAB4: Tue 19:00-22:00 – STE 0130 – N/A</w:t>
+      </w:r>
+    </w:p>
+    <w:p>
+      <w:pPr>
+        <w:pStyle w:val="NoSpacing"/>
+        <w:rPr>
+          <w:b/>
+        </w:rPr>
       </w:pPr>
       <w:r>
         <w:t xml:space="preserve">Client: </w:t>
       </w:r>
+      <w:r>
+        <w:rPr>
+          <w:b/>
+        </w:rPr>
+        <w:t>save</w:t>
+      </w:r>
+    </w:p>
+    <w:p>
+      <w:pPr>
+        <w:pStyle w:val="NoSpacing"/>
+      </w:pPr>
+      <w:r>
+        <w:t xml:space="preserve">Client: </w:t>
+      </w:r>
       <w:proofErr w:type="spellStart"/>
       <w:r>
+        <w:t>schedule.gen</w:t>
+      </w:r>
+      <w:proofErr w:type="spellEnd"/>
+      <w:r>
+        <w:t xml:space="preserve"> saved to current directory.</w:t>
+      </w:r>
+    </w:p>
+    <w:p>
+      <w:pPr>
+        <w:pStyle w:val="NoSpacing"/>
         <w:rPr>
           <w:b/>
         </w:rPr>
-        <w:t>listCourse</w:t>
+      </w:pPr>
+      <w:r>
+        <w:t xml:space="preserve">Client: </w:t>
+      </w:r>
+      <w:r>
+        <w:rPr>
+          <w:b/>
+        </w:rPr>
+        <w:t>save C:\Users\Hax0r\Desktop\</w:t>
+      </w:r>
+    </w:p>
+    <w:p>
+      <w:pPr>
+        <w:pStyle w:val="NoSpacing"/>
+      </w:pPr>
+      <w:r>
+        <w:t xml:space="preserve">Client: </w:t>
+      </w:r>
+      <w:proofErr w:type="spellStart"/>
+      <w:r>
+        <w:t>schedule.gen</w:t>
       </w:r>
       <w:proofErr w:type="spellEnd"/>
       <w:r>
+        <w:t xml:space="preserve"> saved to Desktop</w:t>
+      </w:r>
+    </w:p>
+    <w:p>
+      <w:pPr>
+        <w:pStyle w:val="NoSpacing"/>
         <w:rPr>
           <w:b/>
         </w:rPr>
-        <w:t xml:space="preserve"> SEG21</w:t>
-      </w:r>
-    </w:p>
-    <w:p>
-      <w:pPr>
-        <w:pStyle w:val="NoSpacing"/>
-      </w:pPr>
-      <w:r>
-        <w:t>Server: SEG2105 – Intro to Software Engineering</w:t>
-      </w:r>
-    </w:p>
-    <w:p>
-      <w:pPr>
-        <w:pStyle w:val="NoSpacing"/>
-      </w:pPr>
-      <w:r>
-        <w:t>SEG2106 – Software Construction</w:t>
-      </w:r>
-    </w:p>
-    <w:p>
-      <w:pPr>
-        <w:pStyle w:val="NoSpacing"/>
+      </w:pPr>
+      <w:r>
+        <w:t xml:space="preserve">Client: </w:t>
+      </w:r>
+      <w:r>
         <w:rPr>
           <w:b/>
         </w:rPr>
+        <w:t>new</w:t>
+      </w:r>
+    </w:p>
+    <w:p>
+      <w:pPr>
+        <w:pStyle w:val="NoSpacing"/>
+      </w:pPr>
+      <w:r>
+        <w:t>Client: All unsaved changes will be lost? (Y/N)</w:t>
+      </w:r>
+    </w:p>
+    <w:p>
+      <w:pPr>
+        <w:pStyle w:val="NoSpacing"/>
       </w:pPr>
       <w:r>
         <w:t xml:space="preserve">Client: </w:t>
       </w:r>
-      <w:proofErr w:type="spellStart"/>
       <w:r>
         <w:rPr>
           <w:b/>
         </w:rPr>
-        <w:t>listCourse</w:t>
-      </w:r>
-      <w:proofErr w:type="spellEnd"/>
-      <w:r>
+        <w:t>y</w:t>
+      </w:r>
+    </w:p>
+    <w:p>
+      <w:pPr>
+        <w:pStyle w:val="NoSpacing"/>
+      </w:pPr>
+      <w:r>
+        <w:t>Client: New file created.</w:t>
+      </w:r>
+    </w:p>
+    <w:p>
+      <w:pPr>
+        <w:pStyle w:val="NoSpacing"/>
         <w:rPr>
           <w:b/>
         </w:rPr>
-        <w:t xml:space="preserve"> Yiddish</w:t>
-      </w:r>
-    </w:p>
-    <w:p>
-      <w:pPr>
-        <w:pStyle w:val="NoSpacing"/>
-      </w:pPr>
-      <w:r>
-        <w:t>Server: YDD2104 – Yiddish Literature and Film</w:t>
-      </w:r>
-    </w:p>
-    <w:p>
-      <w:pPr>
-        <w:pStyle w:val="NoSpacing"/>
+      </w:pPr>
+      <w:r>
+        <w:t xml:space="preserve">Client: </w:t>
+      </w:r>
+      <w:r>
         <w:rPr>
           <w:b/>
         </w:rPr>
-      </w:pPr>
-      <w:r>
-        <w:t xml:space="preserve">Client: </w:t>
-      </w:r>
-      <w:r>
-        <w:rPr>
-          <w:b/>
-        </w:rPr>
-        <w:t>edit SEG2105</w:t>
-      </w:r>
-    </w:p>
-    <w:p>
-      <w:pPr>
-        <w:pStyle w:val="NoSpacing"/>
-      </w:pPr>
-      <w:r>
-        <w:t>Client: SEG2105 is not in the list of courses</w:t>
-      </w:r>
-    </w:p>
-    <w:p>
-      <w:pPr>
-        <w:pStyle w:val="NoSpacing"/>
-      </w:pPr>
-      <w:r>
-        <w:t xml:space="preserve">Client: </w:t>
-      </w:r>
-      <w:r>
-        <w:rPr>
-          <w:b/>
-        </w:rPr>
-        <w:t>add SEG2105</w:t>
-      </w:r>
-    </w:p>
-    <w:p>
-      <w:pPr>
-        <w:pStyle w:val="NoSpacing"/>
-      </w:pPr>
-      <w:r>
-        <w:t>Server: 6860630 requests SEG2105</w:t>
-      </w:r>
-    </w:p>
-    <w:p>
-      <w:pPr>
-        <w:pStyle w:val="NoSpacing"/>
-      </w:pPr>
-      <w:r>
-        <w:t>Client: SEG2105 added</w:t>
-      </w:r>
-    </w:p>
-    <w:p>
-      <w:pPr>
-        <w:pStyle w:val="NoSpacing"/>
-      </w:pPr>
-      <w:r>
-        <w:t xml:space="preserve">Client: </w:t>
-      </w:r>
-      <w:r>
-        <w:rPr>
-          <w:b/>
-        </w:rPr>
-        <w:t>edit SEG2105</w:t>
-      </w:r>
-    </w:p>
-    <w:p>
-      <w:pPr>
-        <w:pStyle w:val="NoSpacing"/>
-      </w:pPr>
-      <w:r>
-        <w:t>Client: List of sections: SEG2105A</w:t>
-      </w:r>
-    </w:p>
-    <w:p>
-      <w:pPr>
-        <w:pStyle w:val="NoSpacing"/>
-        <w:rPr>
-          <w:b/>
-        </w:rPr>
-      </w:pPr>
-      <w:r>
-        <w:t xml:space="preserve">Client: </w:t>
-      </w:r>
-      <w:r>
-        <w:rPr>
-          <w:b/>
-        </w:rPr>
-        <w:t>edit SEG2105A</w:t>
-      </w:r>
-    </w:p>
-    <w:p>
-      <w:pPr>
-        <w:pStyle w:val="NoSpacing"/>
-      </w:pPr>
-      <w:r>
-        <w:t>Client: Requirements: Select at least one laboratory</w:t>
-      </w:r>
-    </w:p>
-    <w:p>
-      <w:pPr>
-        <w:pStyle w:val="NoSpacing"/>
-      </w:pPr>
-      <w:r>
-        <w:t>LEC1: Wed 10:00-11:30 – Selected</w:t>
-      </w:r>
-    </w:p>
-    <w:p>
-      <w:pPr>
-        <w:pStyle w:val="NoSpacing"/>
-      </w:pPr>
-      <w:r>
-        <w:t>LEC2: Fri 8:30-10:00 – Selected</w:t>
-      </w:r>
-    </w:p>
-    <w:p>
-      <w:pPr>
-        <w:pStyle w:val="NoSpacing"/>
-      </w:pPr>
-      <w:r>
-        <w:t>LAB1: Mon 19:00-22:00 – Selected</w:t>
-      </w:r>
-    </w:p>
-    <w:p>
-      <w:pPr>
-        <w:pStyle w:val="NoSpacing"/>
-      </w:pPr>
-      <w:r>
-        <w:t>LAB2: Thu 14:30-17:30 – Selected</w:t>
-      </w:r>
-    </w:p>
-    <w:p>
-      <w:pPr>
-        <w:pStyle w:val="NoSpacing"/>
-      </w:pPr>
-      <w:r>
-        <w:t>LAB3: Mon 19:00-22:00 – Selected</w:t>
-      </w:r>
-    </w:p>
-    <w:p>
-      <w:pPr>
-        <w:pStyle w:val="NoSpacing"/>
-      </w:pPr>
-      <w:r>
-        <w:t>LAB4: Tue 19:00-22:00 – Selected</w:t>
-      </w:r>
-    </w:p>
-    <w:p>
-      <w:pPr>
-        <w:pStyle w:val="NoSpacing"/>
-        <w:rPr>
-          <w:b/>
-        </w:rPr>
-      </w:pPr>
-      <w:r>
-        <w:t xml:space="preserve">Client: </w:t>
-      </w:r>
-      <w:r>
-        <w:rPr>
-          <w:b/>
-        </w:rPr>
-        <w:t>deselect LAB2</w:t>
-      </w:r>
-    </w:p>
-    <w:p>
-      <w:pPr>
-        <w:pStyle w:val="NoSpacing"/>
-      </w:pPr>
-      <w:r>
-        <w:t>Client: Requirements: Select at least one laboratory</w:t>
-      </w:r>
-    </w:p>
-    <w:p>
-      <w:pPr>
-        <w:pStyle w:val="NoSpacing"/>
-      </w:pPr>
-      <w:r>
-        <w:t>LEC1: Wed 10:00-11:30 – Selected</w:t>
-      </w:r>
-    </w:p>
-    <w:p>
-      <w:pPr>
-        <w:pStyle w:val="NoSpacing"/>
-      </w:pPr>
-      <w:r>
-        <w:t>LEC2: Fri 8:30-10:00 – Selected</w:t>
-      </w:r>
-    </w:p>
-    <w:p>
-      <w:pPr>
-        <w:pStyle w:val="NoSpacing"/>
-      </w:pPr>
-      <w:r>
-        <w:t>LAB1: Mon 19:00-22:00 – Selected</w:t>
-      </w:r>
-    </w:p>
-    <w:p>
-      <w:pPr>
-        <w:pStyle w:val="NoSpacing"/>
-      </w:pPr>
-      <w:r>
-        <w:t>LAB2: Thu 14:30-17:30 – Not selected</w:t>
-      </w:r>
-    </w:p>
-    <w:p>
-      <w:pPr>
-        <w:pStyle w:val="NoSpacing"/>
-      </w:pPr>
-      <w:r>
-        <w:t>LAB3: Mon 19:00-22:00 – Selected</w:t>
-      </w:r>
-    </w:p>
-    <w:p>
-      <w:pPr>
-        <w:pStyle w:val="NoSpacing"/>
-      </w:pPr>
-      <w:r>
-        <w:t>LAB4: Tue 19:00-22:00 – Selected</w:t>
-      </w:r>
-    </w:p>
-    <w:p>
-      <w:pPr>
-        <w:pStyle w:val="NoSpacing"/>
-        <w:rPr>
-          <w:b/>
-        </w:rPr>
-      </w:pPr>
-      <w:r>
-        <w:t xml:space="preserve">Client: </w:t>
-      </w:r>
-      <w:r>
-        <w:rPr>
-          <w:b/>
-        </w:rPr>
-        <w:t>deselect LEC1</w:t>
-      </w:r>
-    </w:p>
-    <w:p>
-      <w:pPr>
-        <w:pStyle w:val="NoSpacing"/>
-      </w:pPr>
-      <w:r>
-        <w:t>Client: Invalid operation – LEC1 required</w:t>
-      </w:r>
-    </w:p>
-    <w:p>
-      <w:pPr>
-        <w:pStyle w:val="NoSpacing"/>
-        <w:rPr>
-          <w:b/>
-        </w:rPr>
-      </w:pPr>
-      <w:r>
-        <w:t xml:space="preserve">Client: </w:t>
-      </w:r>
-      <w:proofErr w:type="spellStart"/>
-      <w:r>
-        <w:rPr>
-          <w:b/>
-        </w:rPr>
-        <w:t>setSortOrder</w:t>
-      </w:r>
-      <w:proofErr w:type="spellEnd"/>
-    </w:p>
-    <w:p>
-      <w:pPr>
-        <w:pStyle w:val="NoSpacing"/>
-      </w:pPr>
-      <w:r>
-        <w:t xml:space="preserve">Client: usage </w:t>
-      </w:r>
-      <w:proofErr w:type="spellStart"/>
-      <w:r>
-        <w:t>setSortOrder</w:t>
-      </w:r>
-      <w:proofErr w:type="spellEnd"/>
-      <w:r>
-        <w:t xml:space="preserve"> x</w:t>
-      </w:r>
-    </w:p>
-    <w:p>
-      <w:pPr>
-        <w:pStyle w:val="NoSpacing"/>
-      </w:pPr>
-      <w:r>
-        <w:t>1/</w:t>
-      </w:r>
-      <w:proofErr w:type="spellStart"/>
-      <w:r>
-        <w:t>daysOff</w:t>
-      </w:r>
-      <w:proofErr w:type="spellEnd"/>
-    </w:p>
-    <w:p>
-      <w:pPr>
-        <w:pStyle w:val="NoSpacing"/>
-      </w:pPr>
-      <w:r>
-        <w:t>2/</w:t>
-      </w:r>
-      <w:proofErr w:type="spellStart"/>
-      <w:r>
-        <w:t>earlyEnd</w:t>
-      </w:r>
-      <w:proofErr w:type="spellEnd"/>
-    </w:p>
-    <w:p>
-      <w:pPr>
-        <w:pStyle w:val="NoSpacing"/>
-      </w:pPr>
-      <w:r>
-        <w:t>3/</w:t>
-      </w:r>
-      <w:proofErr w:type="spellStart"/>
-      <w:r>
-        <w:t>lateStart</w:t>
-      </w:r>
-      <w:proofErr w:type="spellEnd"/>
-    </w:p>
-    <w:p>
-      <w:pPr>
-        <w:pStyle w:val="NoSpacing"/>
-      </w:pPr>
-      <w:r>
-        <w:t>4/</w:t>
-      </w:r>
-      <w:proofErr w:type="spellStart"/>
-      <w:r>
-        <w:t>shortDays</w:t>
-      </w:r>
-      <w:proofErr w:type="spellEnd"/>
-    </w:p>
-    <w:p>
-      <w:pPr>
-        <w:pStyle w:val="NoSpacing"/>
-      </w:pPr>
-      <w:r>
-        <w:t>5/</w:t>
-      </w:r>
-      <w:proofErr w:type="spellStart"/>
-      <w:r>
-        <w:t>longBreaks</w:t>
-      </w:r>
-      <w:proofErr w:type="spellEnd"/>
-    </w:p>
-    <w:p>
-      <w:pPr>
-        <w:pStyle w:val="NoSpacing"/>
-        <w:rPr>
-          <w:b/>
-        </w:rPr>
-      </w:pPr>
-      <w:r>
-        <w:t xml:space="preserve">Client: </w:t>
-      </w:r>
-      <w:proofErr w:type="spellStart"/>
-      <w:r>
-        <w:rPr>
-          <w:b/>
-        </w:rPr>
-        <w:t>setSortOrder</w:t>
-      </w:r>
-      <w:proofErr w:type="spellEnd"/>
-      <w:r>
-        <w:rPr>
-          <w:b/>
-        </w:rPr>
-        <w:t xml:space="preserve"> 1</w:t>
-      </w:r>
-    </w:p>
-    <w:p>
-      <w:pPr>
-        <w:pStyle w:val="NoSpacing"/>
-      </w:pPr>
-      <w:r>
-        <w:t>Client: Days off is sort priority.</w:t>
-      </w:r>
-    </w:p>
-    <w:p>
-      <w:pPr>
-        <w:pStyle w:val="NoSpacing"/>
-        <w:rPr>
-          <w:b/>
-        </w:rPr>
-      </w:pPr>
-      <w:r>
-        <w:t xml:space="preserve">Client: </w:t>
-      </w:r>
-      <w:r>
-        <w:rPr>
-          <w:b/>
-        </w:rPr>
-        <w:t>generate</w:t>
-      </w:r>
-    </w:p>
-    <w:p>
-      <w:pPr>
-        <w:pStyle w:val="NoSpacing"/>
-      </w:pPr>
-      <w:r>
-        <w:t>Server: Received 1 course(s) from client 6860630</w:t>
-      </w:r>
-    </w:p>
-    <w:p>
-      <w:pPr>
-        <w:pStyle w:val="NoSpacing"/>
-      </w:pPr>
-      <w:r>
-        <w:t xml:space="preserve">Server: Generating all possible </w:t>
-      </w:r>
-      <w:proofErr w:type="spellStart"/>
-      <w:r>
-        <w:t>CourseSelections</w:t>
-      </w:r>
-      <w:proofErr w:type="spellEnd"/>
-    </w:p>
-    <w:p>
-      <w:pPr>
-        <w:pStyle w:val="NoSpacing"/>
-      </w:pPr>
-      <w:r>
-        <w:t>Server: Generating all possible Schedules</w:t>
-      </w:r>
-    </w:p>
-    <w:p>
-      <w:pPr>
-        <w:pStyle w:val="NoSpacing"/>
-      </w:pPr>
-      <w:r>
-        <w:t>Server: Created 3 schedules.</w:t>
-      </w:r>
-    </w:p>
-    <w:p>
-      <w:pPr>
-        <w:pStyle w:val="NoSpacing"/>
-      </w:pPr>
-      <w:r>
-        <w:t>Server: Sorting by days off.</w:t>
-      </w:r>
-    </w:p>
-    <w:p>
-      <w:pPr>
-        <w:pStyle w:val="NoSpacing"/>
-      </w:pPr>
-      <w:r>
-        <w:t>Server: Sending result to client.</w:t>
-      </w:r>
-    </w:p>
-    <w:p>
-      <w:pPr>
-        <w:pStyle w:val="NoSpacing"/>
-      </w:pPr>
-      <w:r>
-        <w:lastRenderedPageBreak/>
-        <w:t>Client: Schedules received (3)</w:t>
-      </w:r>
-    </w:p>
-    <w:p>
-      <w:pPr>
-        <w:pStyle w:val="NoSpacing"/>
-        <w:rPr>
-          <w:b/>
-        </w:rPr>
-      </w:pPr>
-      <w:r>
-        <w:t xml:space="preserve">Client: </w:t>
-      </w:r>
-      <w:r>
-        <w:rPr>
-          <w:b/>
-        </w:rPr>
-        <w:t>show</w:t>
-      </w:r>
-    </w:p>
-    <w:p>
-      <w:pPr>
-        <w:pStyle w:val="NoSpacing"/>
-      </w:pPr>
-      <w:r>
-        <w:t>Client:</w:t>
-      </w:r>
-      <w:r>
-        <w:t xml:space="preserve"> Showing schedule 1/3:</w:t>
-      </w:r>
-    </w:p>
-    <w:p>
-      <w:pPr>
-        <w:pStyle w:val="NoSpacing"/>
-      </w:pPr>
-      <w:r>
-        <w:t xml:space="preserve"> LEC1: Wed 10:00-11:30 – TBT 333 – Timothy </w:t>
-      </w:r>
-      <w:proofErr w:type="spellStart"/>
-      <w:r>
-        <w:t>Lethbridge</w:t>
-      </w:r>
-      <w:proofErr w:type="spellEnd"/>
-    </w:p>
-    <w:p>
-      <w:pPr>
-        <w:pStyle w:val="NoSpacing"/>
-      </w:pPr>
-      <w:r>
-        <w:t xml:space="preserve">LEC2: Fri 8:30-10:00 – TBT 333 – Timothy </w:t>
-      </w:r>
-      <w:proofErr w:type="spellStart"/>
-      <w:r>
-        <w:t>Lethbridge</w:t>
-      </w:r>
-      <w:proofErr w:type="spellEnd"/>
-    </w:p>
-    <w:p>
-      <w:pPr>
-        <w:pStyle w:val="NoSpacing"/>
-      </w:pPr>
-      <w:r>
-        <w:t xml:space="preserve">LAB1: Mon 19:00-22:00 – </w:t>
-      </w:r>
-      <w:r>
-        <w:t>STE 0130 – N/A</w:t>
-      </w:r>
-    </w:p>
-    <w:p>
-      <w:pPr>
-        <w:pStyle w:val="NoSpacing"/>
-        <w:rPr>
-          <w:b/>
-        </w:rPr>
-      </w:pPr>
-      <w:r>
-        <w:t xml:space="preserve">Client: </w:t>
-      </w:r>
-      <w:r>
-        <w:rPr>
-          <w:b/>
-        </w:rPr>
-        <w:t>next</w:t>
-      </w:r>
-    </w:p>
-    <w:p>
-      <w:pPr>
-        <w:pStyle w:val="NoSpacing"/>
-      </w:pPr>
-      <w:r>
-        <w:t xml:space="preserve">Client: Showing schedule </w:t>
-      </w:r>
-      <w:r>
-        <w:t>2</w:t>
-      </w:r>
-      <w:r>
-        <w:t>/3:</w:t>
-      </w:r>
-    </w:p>
-    <w:p>
-      <w:pPr>
-        <w:pStyle w:val="NoSpacing"/>
-      </w:pPr>
-      <w:r>
-        <w:t xml:space="preserve"> LEC1: Wed 10:00-11:30 – TBT 333 – Timothy </w:t>
-      </w:r>
-      <w:proofErr w:type="spellStart"/>
-      <w:r>
-        <w:t>Lethbridge</w:t>
-      </w:r>
-      <w:proofErr w:type="spellEnd"/>
-    </w:p>
-    <w:p>
-      <w:pPr>
-        <w:pStyle w:val="NoSpacing"/>
-      </w:pPr>
-      <w:r>
-        <w:t xml:space="preserve">LEC2: Fri 8:30-10:00 – TBT 333 – Timothy </w:t>
-      </w:r>
-      <w:proofErr w:type="spellStart"/>
-      <w:r>
-        <w:t>Lethbridge</w:t>
-      </w:r>
-      <w:proofErr w:type="spellEnd"/>
-    </w:p>
-    <w:p>
-      <w:pPr>
-        <w:pStyle w:val="NoSpacing"/>
-      </w:pPr>
-      <w:r>
-        <w:t>LAB</w:t>
-      </w:r>
-      <w:r>
-        <w:t>3</w:t>
-      </w:r>
-      <w:r>
-        <w:t xml:space="preserve">: </w:t>
-      </w:r>
-      <w:r>
-        <w:t>Mon</w:t>
-      </w:r>
-      <w:r>
-        <w:t xml:space="preserve"> 19:00-22:00 – STE 013</w:t>
-      </w:r>
-      <w:r>
-        <w:t xml:space="preserve">1 </w:t>
-      </w:r>
-      <w:r>
-        <w:t>– N/A</w:t>
-      </w:r>
-    </w:p>
-    <w:p>
-      <w:pPr>
-        <w:pStyle w:val="NoSpacing"/>
-        <w:rPr>
-          <w:b/>
-        </w:rPr>
-      </w:pPr>
-      <w:r>
-        <w:t xml:space="preserve">Client: </w:t>
-      </w:r>
-      <w:r>
-        <w:rPr>
-          <w:b/>
-        </w:rPr>
-        <w:t>next</w:t>
-      </w:r>
-    </w:p>
-    <w:p>
-      <w:pPr>
-        <w:pStyle w:val="NoSpacing"/>
-      </w:pPr>
-      <w:r>
-        <w:t xml:space="preserve">Client: Showing schedule </w:t>
-      </w:r>
-      <w:r>
-        <w:t>3</w:t>
-      </w:r>
-      <w:r>
-        <w:t>/3:</w:t>
-      </w:r>
-    </w:p>
-    <w:p>
-      <w:pPr>
-        <w:pStyle w:val="NoSpacing"/>
-      </w:pPr>
-      <w:r>
-        <w:t xml:space="preserve"> LEC1: Wed 10:00-11:30 – TBT 333 – Timothy </w:t>
-      </w:r>
-      <w:proofErr w:type="spellStart"/>
-      <w:r>
-        <w:t>Lethbridge</w:t>
-      </w:r>
-      <w:proofErr w:type="spellEnd"/>
-    </w:p>
-    <w:p>
-      <w:pPr>
-        <w:pStyle w:val="NoSpacing"/>
-      </w:pPr>
-      <w:r>
-        <w:t xml:space="preserve">LEC2: Fri 8:30-10:00 – TBT 333 – Timothy </w:t>
-      </w:r>
-      <w:proofErr w:type="spellStart"/>
-      <w:r>
-        <w:t>Lethbridge</w:t>
-      </w:r>
-      <w:proofErr w:type="spellEnd"/>
-    </w:p>
-    <w:p>
-      <w:pPr>
-        <w:pStyle w:val="NoSpacing"/>
-      </w:pPr>
-      <w:r>
-        <w:t>LAB</w:t>
-      </w:r>
-      <w:r>
-        <w:t>4</w:t>
-      </w:r>
-      <w:r>
-        <w:t xml:space="preserve">: </w:t>
-      </w:r>
-      <w:r>
-        <w:t>Tue</w:t>
-      </w:r>
-      <w:r>
-        <w:t xml:space="preserve"> 19:00-22:00 – STE 0</w:t>
-      </w:r>
-      <w:r>
-        <w:t>130</w:t>
-      </w:r>
-      <w:r>
-        <w:t xml:space="preserve"> – N/A</w:t>
-      </w:r>
-    </w:p>
-    <w:p>
-      <w:pPr>
-        <w:pStyle w:val="NoSpacing"/>
-        <w:rPr>
-          <w:b/>
-        </w:rPr>
-      </w:pPr>
-      <w:r>
-        <w:t xml:space="preserve">Client: </w:t>
-      </w:r>
-      <w:r>
-        <w:rPr>
-          <w:b/>
-        </w:rPr>
-        <w:t>save</w:t>
-      </w:r>
-    </w:p>
-    <w:p>
-      <w:pPr>
-        <w:pStyle w:val="NoSpacing"/>
-      </w:pPr>
-      <w:r>
-        <w:t xml:space="preserve">Client: </w:t>
-      </w:r>
-      <w:proofErr w:type="spellStart"/>
-      <w:r>
-        <w:t>schedule.gen</w:t>
-      </w:r>
-      <w:proofErr w:type="spellEnd"/>
-      <w:r>
-        <w:t xml:space="preserve"> saved to current directory.</w:t>
-      </w:r>
-    </w:p>
-    <w:p>
-      <w:pPr>
-        <w:pStyle w:val="NoSpacing"/>
-        <w:rPr>
-          <w:b/>
-        </w:rPr>
-      </w:pPr>
-      <w:r>
-        <w:t xml:space="preserve">Client: </w:t>
-      </w:r>
-      <w:r>
-        <w:rPr>
-          <w:b/>
-        </w:rPr>
-        <w:t>save C:\Users\Hax0r\Desktop\</w:t>
-      </w:r>
-    </w:p>
-    <w:p>
-      <w:pPr>
-        <w:pStyle w:val="NoSpacing"/>
-      </w:pPr>
-      <w:r>
-        <w:t xml:space="preserve">Client: </w:t>
-      </w:r>
-      <w:proofErr w:type="spellStart"/>
-      <w:r>
-        <w:t>schedule.gen</w:t>
-      </w:r>
-      <w:proofErr w:type="spellEnd"/>
-      <w:r>
-        <w:t xml:space="preserve"> saved to Desktop</w:t>
-      </w:r>
-    </w:p>
-    <w:p>
-      <w:pPr>
-        <w:pStyle w:val="NoSpacing"/>
-        <w:rPr>
-          <w:b/>
-        </w:rPr>
-      </w:pPr>
-      <w:r>
-        <w:t xml:space="preserve">Client: </w:t>
-      </w:r>
-      <w:r>
-        <w:rPr>
-          <w:b/>
-        </w:rPr>
-        <w:t>new</w:t>
-      </w:r>
-    </w:p>
-    <w:p>
-      <w:pPr>
-        <w:pStyle w:val="NoSpacing"/>
-      </w:pPr>
-      <w:r>
-        <w:t>Client: All unsaved changes will be lost? (Y/N)</w:t>
-      </w:r>
-    </w:p>
-    <w:p>
-      <w:pPr>
-        <w:pStyle w:val="NoSpacing"/>
-      </w:pPr>
-      <w:r>
-        <w:t xml:space="preserve">Client: </w:t>
-      </w:r>
-      <w:r>
-        <w:rPr>
-          <w:b/>
-        </w:rPr>
-        <w:t>y</w:t>
-      </w:r>
-    </w:p>
-    <w:p>
-      <w:pPr>
-        <w:pStyle w:val="NoSpacing"/>
-      </w:pPr>
-      <w:r>
-        <w:t>Client: New file created.</w:t>
-      </w:r>
-    </w:p>
-    <w:p>
-      <w:pPr>
-        <w:pStyle w:val="NoSpacing"/>
-        <w:rPr>
-          <w:b/>
-        </w:rPr>
-      </w:pPr>
-      <w:r>
-        <w:t xml:space="preserve">Client: </w:t>
-      </w:r>
-      <w:r>
-        <w:rPr>
-          <w:b/>
-        </w:rPr>
-        <w:t xml:space="preserve">open </w:t>
-      </w:r>
-      <w:r>
-        <w:rPr>
-          <w:b/>
-        </w:rPr>
-        <w:t>C:\Users\Hax0r\Desktop\</w:t>
-      </w:r>
-      <w:r>
-        <w:rPr>
-          <w:b/>
-        </w:rPr>
-        <w:t>schedule.gen</w:t>
+        <w:t>open C:\Users\Hax0r\Desktop\schedule.gen</w:t>
       </w:r>
     </w:p>
     <w:p>
@@ -4415,7 +4493,7 @@
 </file>
 
 <file path=word/numbering.xml><?xml version="1.0" encoding="utf-8"?>
-<w:numbering xmlns:wpc="http://schemas.microsoft.com/office/word/2010/wordprocessingCanvas" xmlns:mc="http://schemas.openxmlformats.org/markup-compatibility/2006" xmlns:o="urn:schemas-microsoft-com:office:office" xmlns:r="http://schemas.openxmlformats.org/officeDocument/2006/relationships" xmlns:m="http://schemas.openxmlformats.org/officeDocument/2006/math" xmlns:v="urn:schemas-microsoft-com:vml" xmlns:wp14="http://schemas.microsoft.com/office/word/2010/wordprocessingDrawing" xmlns:wp="http://schemas.openxmlformats.org/drawingml/2006/wordprocessingDrawing" xmlns:w10="urn:schemas-microsoft-com:office:word" xmlns:w="http://schemas.openxmlformats.org/wordprocessingml/2006/main" xmlns:w14="http://schemas.microsoft.com/office/word/2010/wordml" xmlns:wpg="http://schemas.microsoft.com/office/word/2010/wordprocessingGroup" xmlns:wpi="http://schemas.microsoft.com/office/word/2010/wordprocessingInk" xmlns:wne="http://schemas.microsoft.com/office/word/2006/wordml" xmlns:wps="http://schemas.microsoft.com/office/word/2010/wordprocessingShape" mc:Ignorable="w14 wp14">
+<w:numbering xmlns:wpc="http://schemas.microsoft.com/office/word/2010/wordprocessingCanvas" xmlns:mc="http://schemas.openxmlformats.org/markup-compatibility/2006" xmlns:o="urn:schemas-microsoft-com:office:office" xmlns:r="http://schemas.openxmlformats.org/officeDocument/2006/relationships" xmlns:m="http://schemas.openxmlformats.org/officeDocument/2006/math" xmlns:v="urn:schemas-microsoft-com:vml" xmlns:wp14="http://schemas.microsoft.com/office/word/2010/wordprocessingDrawing" xmlns:wp="http://schemas.openxmlformats.org/drawingml/2006/wordprocessingDrawing" xmlns:w10="urn:schemas-microsoft-com:office:word" xmlns:w="http://schemas.openxmlformats.org/wordprocessingml/2006/main" xmlns:w14="http://schemas.microsoft.com/office/word/2010/wordml" xmlns:w15="http://schemas.microsoft.com/office/word/2012/wordml" xmlns:wpg="http://schemas.microsoft.com/office/word/2010/wordprocessingGroup" xmlns:wpi="http://schemas.microsoft.com/office/word/2010/wordprocessingInk" xmlns:wne="http://schemas.microsoft.com/office/word/2006/wordml" xmlns:wps="http://schemas.microsoft.com/office/word/2010/wordprocessingShape" mc:Ignorable="w14 w15 wp14">
   <w:abstractNum w:abstractNumId="0">
     <w:nsid w:val="49340E7B"/>
     <w:multiLevelType w:val="hybridMultilevel"/>
@@ -4512,7 +4590,7 @@
 </file>
 
 <file path=word/styles.xml><?xml version="1.0" encoding="utf-8"?>
-<w:styles xmlns:mc="http://schemas.openxmlformats.org/markup-compatibility/2006" xmlns:r="http://schemas.openxmlformats.org/officeDocument/2006/relationships" xmlns:w="http://schemas.openxmlformats.org/wordprocessingml/2006/main" xmlns:w14="http://schemas.microsoft.com/office/word/2010/wordml" mc:Ignorable="w14">
+<w:styles xmlns:mc="http://schemas.openxmlformats.org/markup-compatibility/2006" xmlns:r="http://schemas.openxmlformats.org/officeDocument/2006/relationships" xmlns:w="http://schemas.openxmlformats.org/wordprocessingml/2006/main" xmlns:w14="http://schemas.microsoft.com/office/word/2010/wordml" xmlns:w15="http://schemas.microsoft.com/office/word/2012/wordml" mc:Ignorable="w14 w15">
   <w:docDefaults>
     <w:rPrDefault>
       <w:rPr>
@@ -4528,144 +4606,378 @@
       </w:pPr>
     </w:pPrDefault>
   </w:docDefaults>
-  <w:latentStyles w:defLockedState="0" w:defUIPriority="99" w:defSemiHidden="1" w:defUnhideWhenUsed="1" w:defQFormat="0" w:count="267">
-    <w:lsdException w:name="Normal" w:semiHidden="0" w:uiPriority="0" w:unhideWhenUsed="0" w:qFormat="1"/>
-    <w:lsdException w:name="heading 1" w:semiHidden="0" w:uiPriority="9" w:unhideWhenUsed="0" w:qFormat="1"/>
-    <w:lsdException w:name="heading 2" w:uiPriority="9" w:qFormat="1"/>
-    <w:lsdException w:name="heading 3" w:uiPriority="9" w:qFormat="1"/>
-    <w:lsdException w:name="heading 4" w:uiPriority="9" w:qFormat="1"/>
-    <w:lsdException w:name="heading 5" w:uiPriority="9" w:qFormat="1"/>
-    <w:lsdException w:name="heading 6" w:uiPriority="9" w:qFormat="1"/>
-    <w:lsdException w:name="heading 7" w:uiPriority="9" w:qFormat="1"/>
-    <w:lsdException w:name="heading 8" w:uiPriority="9" w:qFormat="1"/>
-    <w:lsdException w:name="heading 9" w:uiPriority="9" w:qFormat="1"/>
-    <w:lsdException w:name="toc 1" w:uiPriority="39"/>
-    <w:lsdException w:name="toc 2" w:uiPriority="39"/>
-    <w:lsdException w:name="toc 3" w:uiPriority="39"/>
-    <w:lsdException w:name="toc 4" w:uiPriority="39"/>
-    <w:lsdException w:name="toc 5" w:uiPriority="39"/>
-    <w:lsdException w:name="toc 6" w:uiPriority="39"/>
-    <w:lsdException w:name="toc 7" w:uiPriority="39"/>
-    <w:lsdException w:name="toc 8" w:uiPriority="39"/>
-    <w:lsdException w:name="toc 9" w:uiPriority="39"/>
-    <w:lsdException w:name="caption" w:uiPriority="35" w:qFormat="1"/>
-    <w:lsdException w:name="Title" w:semiHidden="0" w:uiPriority="10" w:unhideWhenUsed="0" w:qFormat="1"/>
-    <w:lsdException w:name="Default Paragraph Font" w:uiPriority="1"/>
-    <w:lsdException w:name="Subtitle" w:semiHidden="0" w:uiPriority="11" w:unhideWhenUsed="0" w:qFormat="1"/>
-    <w:lsdException w:name="Strong" w:semiHidden="0" w:uiPriority="22" w:unhideWhenUsed="0" w:qFormat="1"/>
-    <w:lsdException w:name="Emphasis" w:semiHidden="0" w:uiPriority="20" w:unhideWhenUsed="0" w:qFormat="1"/>
-    <w:lsdException w:name="Table Grid" w:semiHidden="0" w:uiPriority="59" w:unhideWhenUsed="0"/>
-    <w:lsdException w:name="Placeholder Text" w:unhideWhenUsed="0"/>
-    <w:lsdException w:name="No Spacing" w:semiHidden="0" w:uiPriority="1" w:unhideWhenUsed="0" w:qFormat="1"/>
-    <w:lsdException w:name="Light Shading" w:semiHidden="0" w:uiPriority="60" w:unhideWhenUsed="0"/>
-    <w:lsdException w:name="Light List" w:semiHidden="0" w:uiPriority="61" w:unhideWhenUsed="0"/>
-    <w:lsdException w:name="Light Grid" w:semiHidden="0" w:uiPriority="62" w:unhideWhenUsed="0"/>
-    <w:lsdException w:name="Medium Shading 1" w:semiHidden="0" w:uiPriority="63" w:unhideWhenUsed="0"/>
-    <w:lsdException w:name="Medium Shading 2" w:semiHidden="0" w:uiPriority="64" w:unhideWhenUsed="0"/>
-    <w:lsdException w:name="Medium List 1" w:semiHidden="0" w:uiPriority="65" w:unhideWhenUsed="0"/>
-    <w:lsdException w:name="Medium List 2" w:semiHidden="0" w:uiPriority="66" w:unhideWhenUsed="0"/>
-    <w:lsdException w:name="Medium Grid 1" w:semiHidden="0" w:uiPriority="67" w:unhideWhenUsed="0"/>
-    <w:lsdException w:name="Medium Grid 2" w:semiHidden="0" w:uiPriority="68" w:unhideWhenUsed="0"/>
-    <w:lsdException w:name="Medium Grid 3" w:semiHidden="0" w:uiPriority="69" w:unhideWhenUsed="0"/>
-    <w:lsdException w:name="Dark List" w:semiHidden="0" w:uiPriority="70" w:unhideWhenUsed="0"/>
-    <w:lsdException w:name="Colorful Shading" w:semiHidden="0" w:uiPriority="71" w:unhideWhenUsed="0"/>
-    <w:lsdException w:name="Colorful List" w:semiHidden="0" w:uiPriority="72" w:unhideWhenUsed="0"/>
-    <w:lsdException w:name="Colorful Grid" w:semiHidden="0" w:uiPriority="73" w:unhideWhenUsed="0"/>
-    <w:lsdException w:name="Light Shading Accent 1" w:semiHidden="0" w:uiPriority="60" w:unhideWhenUsed="0"/>
-    <w:lsdException w:name="Light List Accent 1" w:semiHidden="0" w:uiPriority="61" w:unhideWhenUsed="0"/>
-    <w:lsdException w:name="Light Grid Accent 1" w:semiHidden="0" w:uiPriority="62" w:unhideWhenUsed="0"/>
-    <w:lsdException w:name="Medium Shading 1 Accent 1" w:semiHidden="0" w:uiPriority="63" w:unhideWhenUsed="0"/>
-    <w:lsdException w:name="Medium Shading 2 Accent 1" w:semiHidden="0" w:uiPriority="64" w:unhideWhenUsed="0"/>
-    <w:lsdException w:name="Medium List 1 Accent 1" w:semiHidden="0" w:uiPriority="65" w:unhideWhenUsed="0"/>
-    <w:lsdException w:name="Revision" w:unhideWhenUsed="0"/>
-    <w:lsdException w:name="List Paragraph" w:semiHidden="0" w:uiPriority="34" w:unhideWhenUsed="0" w:qFormat="1"/>
-    <w:lsdException w:name="Quote" w:semiHidden="0" w:uiPriority="29" w:unhideWhenUsed="0" w:qFormat="1"/>
-    <w:lsdException w:name="Intense Quote" w:semiHidden="0" w:uiPriority="30" w:unhideWhenUsed="0" w:qFormat="1"/>
-    <w:lsdException w:name="Medium List 2 Accent 1" w:semiHidden="0" w:uiPriority="66" w:unhideWhenUsed="0"/>
-    <w:lsdException w:name="Medium Grid 1 Accent 1" w:semiHidden="0" w:uiPriority="67" w:unhideWhenUsed="0"/>
-    <w:lsdException w:name="Medium Grid 2 Accent 1" w:semiHidden="0" w:uiPriority="68" w:unhideWhenUsed="0"/>
-    <w:lsdException w:name="Medium Grid 3 Accent 1" w:semiHidden="0" w:uiPriority="69" w:unhideWhenUsed="0"/>
-    <w:lsdException w:name="Dark List Accent 1" w:semiHidden="0" w:uiPriority="70" w:unhideWhenUsed="0"/>
-    <w:lsdException w:name="Colorful Shading Accent 1" w:semiHidden="0" w:uiPriority="71" w:unhideWhenUsed="0"/>
-    <w:lsdException w:name="Colorful List Accent 1" w:semiHidden="0" w:uiPriority="72" w:unhideWhenUsed="0"/>
-    <w:lsdException w:name="Colorful Grid Accent 1" w:semiHidden="0" w:uiPriority="73" w:unhideWhenUsed="0"/>
-    <w:lsdException w:name="Light Shading Accent 2" w:semiHidden="0" w:uiPriority="60" w:unhideWhenUsed="0"/>
-    <w:lsdException w:name="Light List Accent 2" w:semiHidden="0" w:uiPriority="61" w:unhideWhenUsed="0"/>
-    <w:lsdException w:name="Light Grid Accent 2" w:semiHidden="0" w:uiPriority="62" w:unhideWhenUsed="0"/>
-    <w:lsdException w:name="Medium Shading 1 Accent 2" w:semiHidden="0" w:uiPriority="63" w:unhideWhenUsed="0"/>
-    <w:lsdException w:name="Medium Shading 2 Accent 2" w:semiHidden="0" w:uiPriority="64" w:unhideWhenUsed="0"/>
-    <w:lsdException w:name="Medium List 1 Accent 2" w:semiHidden="0" w:uiPriority="65" w:unhideWhenUsed="0"/>
-    <w:lsdException w:name="Medium List 2 Accent 2" w:semiHidden="0" w:uiPriority="66" w:unhideWhenUsed="0"/>
-    <w:lsdException w:name="Medium Grid 1 Accent 2" w:semiHidden="0" w:uiPriority="67" w:unhideWhenUsed="0"/>
-    <w:lsdException w:name="Medium Grid 2 Accent 2" w:semiHidden="0" w:uiPriority="68" w:unhideWhenUsed="0"/>
-    <w:lsdException w:name="Medium Grid 3 Accent 2" w:semiHidden="0" w:uiPriority="69" w:unhideWhenUsed="0"/>
-    <w:lsdException w:name="Dark List Accent 2" w:semiHidden="0" w:uiPriority="70" w:unhideWhenUsed="0"/>
-    <w:lsdException w:name="Colorful Shading Accent 2" w:semiHidden="0" w:uiPriority="71" w:unhideWhenUsed="0"/>
-    <w:lsdException w:name="Colorful List Accent 2" w:semiHidden="0" w:uiPriority="72" w:unhideWhenUsed="0"/>
-    <w:lsdException w:name="Colorful Grid Accent 2" w:semiHidden="0" w:uiPriority="73" w:unhideWhenUsed="0"/>
-    <w:lsdException w:name="Light Shading Accent 3" w:semiHidden="0" w:uiPriority="60" w:unhideWhenUsed="0"/>
-    <w:lsdException w:name="Light List Accent 3" w:semiHidden="0" w:uiPriority="61" w:unhideWhenUsed="0"/>
-    <w:lsdException w:name="Light Grid Accent 3" w:semiHidden="0" w:uiPriority="62" w:unhideWhenUsed="0"/>
-    <w:lsdException w:name="Medium Shading 1 Accent 3" w:semiHidden="0" w:uiPriority="63" w:unhideWhenUsed="0"/>
-    <w:lsdException w:name="Medium Shading 2 Accent 3" w:semiHidden="0" w:uiPriority="64" w:unhideWhenUsed="0"/>
-    <w:lsdException w:name="Medium List 1 Accent 3" w:semiHidden="0" w:uiPriority="65" w:unhideWhenUsed="0"/>
-    <w:lsdException w:name="Medium List 2 Accent 3" w:semiHidden="0" w:uiPriority="66" w:unhideWhenUsed="0"/>
-    <w:lsdException w:name="Medium Grid 1 Accent 3" w:semiHidden="0" w:uiPriority="67" w:unhideWhenUsed="0"/>
-    <w:lsdException w:name="Medium Grid 2 Accent 3" w:semiHidden="0" w:uiPriority="68" w:unhideWhenUsed="0"/>
-    <w:lsdException w:name="Medium Grid 3 Accent 3" w:semiHidden="0" w:uiPriority="69" w:unhideWhenUsed="0"/>
-    <w:lsdException w:name="Dark List Accent 3" w:semiHidden="0" w:uiPriority="70" w:unhideWhenUsed="0"/>
-    <w:lsdException w:name="Colorful Shading Accent 3" w:semiHidden="0" w:uiPriority="71" w:unhideWhenUsed="0"/>
-    <w:lsdException w:name="Colorful List Accent 3" w:semiHidden="0" w:uiPriority="72" w:unhideWhenUsed="0"/>
-    <w:lsdException w:name="Colorful Grid Accent 3" w:semiHidden="0" w:uiPriority="73" w:unhideWhenUsed="0"/>
-    <w:lsdException w:name="Light Shading Accent 4" w:semiHidden="0" w:uiPriority="60" w:unhideWhenUsed="0"/>
-    <w:lsdException w:name="Light List Accent 4" w:semiHidden="0" w:uiPriority="61" w:unhideWhenUsed="0"/>
-    <w:lsdException w:name="Light Grid Accent 4" w:semiHidden="0" w:uiPriority="62" w:unhideWhenUsed="0"/>
-    <w:lsdException w:name="Medium Shading 1 Accent 4" w:semiHidden="0" w:uiPriority="63" w:unhideWhenUsed="0"/>
-    <w:lsdException w:name="Medium Shading 2 Accent 4" w:semiHidden="0" w:uiPriority="64" w:unhideWhenUsed="0"/>
-    <w:lsdException w:name="Medium List 1 Accent 4" w:semiHidden="0" w:uiPriority="65" w:unhideWhenUsed="0"/>
-    <w:lsdException w:name="Medium List 2 Accent 4" w:semiHidden="0" w:uiPriority="66" w:unhideWhenUsed="0"/>
-    <w:lsdException w:name="Medium Grid 1 Accent 4" w:semiHidden="0" w:uiPriority="67" w:unhideWhenUsed="0"/>
-    <w:lsdException w:name="Medium Grid 2 Accent 4" w:semiHidden="0" w:uiPriority="68" w:unhideWhenUsed="0"/>
-    <w:lsdException w:name="Medium Grid 3 Accent 4" w:semiHidden="0" w:uiPriority="69" w:unhideWhenUsed="0"/>
-    <w:lsdException w:name="Dark List Accent 4" w:semiHidden="0" w:uiPriority="70" w:unhideWhenUsed="0"/>
-    <w:lsdException w:name="Colorful Shading Accent 4" w:semiHidden="0" w:uiPriority="71" w:unhideWhenUsed="0"/>
-    <w:lsdException w:name="Colorful List Accent 4" w:semiHidden="0" w:uiPriority="72" w:unhideWhenUsed="0"/>
-    <w:lsdException w:name="Colorful Grid Accent 4" w:semiHidden="0" w:uiPriority="73" w:unhideWhenUsed="0"/>
-    <w:lsdException w:name="Light Shading Accent 5" w:semiHidden="0" w:uiPriority="60" w:unhideWhenUsed="0"/>
-    <w:lsdException w:name="Light List Accent 5" w:semiHidden="0" w:uiPriority="61" w:unhideWhenUsed="0"/>
-    <w:lsdException w:name="Light Grid Accent 5" w:semiHidden="0" w:uiPriority="62" w:unhideWhenUsed="0"/>
-    <w:lsdException w:name="Medium Shading 1 Accent 5" w:semiHidden="0" w:uiPriority="63" w:unhideWhenUsed="0"/>
-    <w:lsdException w:name="Medium Shading 2 Accent 5" w:semiHidden="0" w:uiPriority="64" w:unhideWhenUsed="0"/>
-    <w:lsdException w:name="Medium List 1 Accent 5" w:semiHidden="0" w:uiPriority="65" w:unhideWhenUsed="0"/>
-    <w:lsdException w:name="Medium List 2 Accent 5" w:semiHidden="0" w:uiPriority="66" w:unhideWhenUsed="0"/>
-    <w:lsdException w:name="Medium Grid 1 Accent 5" w:semiHidden="0" w:uiPriority="67" w:unhideWhenUsed="0"/>
-    <w:lsdException w:name="Medium Grid 2 Accent 5" w:semiHidden="0" w:uiPriority="68" w:unhideWhenUsed="0"/>
-    <w:lsdException w:name="Medium Grid 3 Accent 5" w:semiHidden="0" w:uiPriority="69" w:unhideWhenUsed="0"/>
-    <w:lsdException w:name="Dark List Accent 5" w:semiHidden="0" w:uiPriority="70" w:unhideWhenUsed="0"/>
-    <w:lsdException w:name="Colorful Shading Accent 5" w:semiHidden="0" w:uiPriority="71" w:unhideWhenUsed="0"/>
-    <w:lsdException w:name="Colorful List Accent 5" w:semiHidden="0" w:uiPriority="72" w:unhideWhenUsed="0"/>
-    <w:lsdException w:name="Colorful Grid Accent 5" w:semiHidden="0" w:uiPriority="73" w:unhideWhenUsed="0"/>
-    <w:lsdException w:name="Light Shading Accent 6" w:semiHidden="0" w:uiPriority="60" w:unhideWhenUsed="0"/>
-    <w:lsdException w:name="Light List Accent 6" w:semiHidden="0" w:uiPriority="61" w:unhideWhenUsed="0"/>
-    <w:lsdException w:name="Light Grid Accent 6" w:semiHidden="0" w:uiPriority="62" w:unhideWhenUsed="0"/>
-    <w:lsdException w:name="Medium Shading 1 Accent 6" w:semiHidden="0" w:uiPriority="63" w:unhideWhenUsed="0"/>
-    <w:lsdException w:name="Medium Shading 2 Accent 6" w:semiHidden="0" w:uiPriority="64" w:unhideWhenUsed="0"/>
-    <w:lsdException w:name="Medium List 1 Accent 6" w:semiHidden="0" w:uiPriority="65" w:unhideWhenUsed="0"/>
-    <w:lsdException w:name="Medium List 2 Accent 6" w:semiHidden="0" w:uiPriority="66" w:unhideWhenUsed="0"/>
-    <w:lsdException w:name="Medium Grid 1 Accent 6" w:semiHidden="0" w:uiPriority="67" w:unhideWhenUsed="0"/>
-    <w:lsdException w:name="Medium Grid 2 Accent 6" w:semiHidden="0" w:uiPriority="68" w:unhideWhenUsed="0"/>
-    <w:lsdException w:name="Medium Grid 3 Accent 6" w:semiHidden="0" w:uiPriority="69" w:unhideWhenUsed="0"/>
-    <w:lsdException w:name="Dark List Accent 6" w:semiHidden="0" w:uiPriority="70" w:unhideWhenUsed="0"/>
-    <w:lsdException w:name="Colorful Shading Accent 6" w:semiHidden="0" w:uiPriority="71" w:unhideWhenUsed="0"/>
-    <w:lsdException w:name="Colorful List Accent 6" w:semiHidden="0" w:uiPriority="72" w:unhideWhenUsed="0"/>
-    <w:lsdException w:name="Colorful Grid Accent 6" w:semiHidden="0" w:uiPriority="73" w:unhideWhenUsed="0"/>
-    <w:lsdException w:name="Subtle Emphasis" w:semiHidden="0" w:uiPriority="19" w:unhideWhenUsed="0" w:qFormat="1"/>
-    <w:lsdException w:name="Intense Emphasis" w:semiHidden="0" w:uiPriority="21" w:unhideWhenUsed="0" w:qFormat="1"/>
-    <w:lsdException w:name="Subtle Reference" w:semiHidden="0" w:uiPriority="31" w:unhideWhenUsed="0" w:qFormat="1"/>
-    <w:lsdException w:name="Intense Reference" w:semiHidden="0" w:uiPriority="32" w:unhideWhenUsed="0" w:qFormat="1"/>
-    <w:lsdException w:name="Book Title" w:semiHidden="0" w:uiPriority="33" w:unhideWhenUsed="0" w:qFormat="1"/>
-    <w:lsdException w:name="Bibliography" w:uiPriority="37"/>
-    <w:lsdException w:name="TOC Heading" w:uiPriority="39" w:qFormat="1"/>
+  <w:latentStyles w:defLockedState="0" w:defUIPriority="99" w:defSemiHidden="0" w:defUnhideWhenUsed="0" w:defQFormat="0" w:count="371">
+    <w:lsdException w:name="Normal" w:uiPriority="0" w:qFormat="1"/>
+    <w:lsdException w:name="heading 1" w:uiPriority="9" w:qFormat="1"/>
+    <w:lsdException w:name="heading 2" w:semiHidden="1" w:uiPriority="9" w:unhideWhenUsed="1" w:qFormat="1"/>
+    <w:lsdException w:name="heading 3" w:semiHidden="1" w:uiPriority="9" w:unhideWhenUsed="1" w:qFormat="1"/>
+    <w:lsdException w:name="heading 4" w:semiHidden="1" w:uiPriority="9" w:unhideWhenUsed="1" w:qFormat="1"/>
+    <w:lsdException w:name="heading 5" w:semiHidden="1" w:uiPriority="9" w:unhideWhenUsed="1" w:qFormat="1"/>
+    <w:lsdException w:name="heading 6" w:semiHidden="1" w:uiPriority="9" w:unhideWhenUsed="1" w:qFormat="1"/>
+    <w:lsdException w:name="heading 7" w:semiHidden="1" w:uiPriority="9" w:unhideWhenUsed="1" w:qFormat="1"/>
+    <w:lsdException w:name="heading 8" w:semiHidden="1" w:uiPriority="9" w:unhideWhenUsed="1" w:qFormat="1"/>
+    <w:lsdException w:name="heading 9" w:semiHidden="1" w:uiPriority="9" w:unhideWhenUsed="1" w:qFormat="1"/>
+    <w:lsdException w:name="index 1" w:semiHidden="1" w:unhideWhenUsed="1"/>
+    <w:lsdException w:name="index 2" w:semiHidden="1" w:unhideWhenUsed="1"/>
+    <w:lsdException w:name="index 3" w:semiHidden="1" w:unhideWhenUsed="1"/>
+    <w:lsdException w:name="index 4" w:semiHidden="1" w:unhideWhenUsed="1"/>
+    <w:lsdException w:name="index 5" w:semiHidden="1" w:unhideWhenUsed="1"/>
+    <w:lsdException w:name="index 6" w:semiHidden="1" w:unhideWhenUsed="1"/>
+    <w:lsdException w:name="index 7" w:semiHidden="1" w:unhideWhenUsed="1"/>
+    <w:lsdException w:name="index 8" w:semiHidden="1" w:unhideWhenUsed="1"/>
+    <w:lsdException w:name="index 9" w:semiHidden="1" w:unhideWhenUsed="1"/>
+    <w:lsdException w:name="toc 1" w:semiHidden="1" w:uiPriority="39" w:unhideWhenUsed="1"/>
+    <w:lsdException w:name="toc 2" w:semiHidden="1" w:uiPriority="39" w:unhideWhenUsed="1"/>
+    <w:lsdException w:name="toc 3" w:semiHidden="1" w:uiPriority="39" w:unhideWhenUsed="1"/>
+    <w:lsdException w:name="toc 4" w:semiHidden="1" w:uiPriority="39" w:unhideWhenUsed="1"/>
+    <w:lsdException w:name="toc 5" w:semiHidden="1" w:uiPriority="39" w:unhideWhenUsed="1"/>
+    <w:lsdException w:name="toc 6" w:semiHidden="1" w:uiPriority="39" w:unhideWhenUsed="1"/>
+    <w:lsdException w:name="toc 7" w:semiHidden="1" w:uiPriority="39" w:unhideWhenUsed="1"/>
+    <w:lsdException w:name="toc 8" w:semiHidden="1" w:uiPriority="39" w:unhideWhenUsed="1"/>
+    <w:lsdException w:name="toc 9" w:semiHidden="1" w:uiPriority="39" w:unhideWhenUsed="1"/>
+    <w:lsdException w:name="Normal Indent" w:semiHidden="1" w:unhideWhenUsed="1"/>
+    <w:lsdException w:name="footnote text" w:semiHidden="1" w:unhideWhenUsed="1"/>
+    <w:lsdException w:name="annotation text" w:semiHidden="1" w:unhideWhenUsed="1"/>
+    <w:lsdException w:name="header" w:semiHidden="1" w:unhideWhenUsed="1"/>
+    <w:lsdException w:name="footer" w:semiHidden="1" w:unhideWhenUsed="1"/>
+    <w:lsdException w:name="index heading" w:semiHidden="1" w:unhideWhenUsed="1"/>
+    <w:lsdException w:name="caption" w:semiHidden="1" w:uiPriority="35" w:unhideWhenUsed="1" w:qFormat="1"/>
+    <w:lsdException w:name="table of figures" w:semiHidden="1" w:unhideWhenUsed="1"/>
+    <w:lsdException w:name="envelope address" w:semiHidden="1" w:unhideWhenUsed="1"/>
+    <w:lsdException w:name="envelope return" w:semiHidden="1" w:unhideWhenUsed="1"/>
+    <w:lsdException w:name="footnote reference" w:semiHidden="1" w:unhideWhenUsed="1"/>
+    <w:lsdException w:name="annotation reference" w:semiHidden="1" w:unhideWhenUsed="1"/>
+    <w:lsdException w:name="line number" w:semiHidden="1" w:unhideWhenUsed="1"/>
+    <w:lsdException w:name="page number" w:semiHidden="1" w:unhideWhenUsed="1"/>
+    <w:lsdException w:name="endnote reference" w:semiHidden="1" w:unhideWhenUsed="1"/>
+    <w:lsdException w:name="endnote text" w:semiHidden="1" w:unhideWhenUsed="1"/>
+    <w:lsdException w:name="table of authorities" w:semiHidden="1" w:unhideWhenUsed="1"/>
+    <w:lsdException w:name="macro" w:semiHidden="1" w:unhideWhenUsed="1"/>
+    <w:lsdException w:name="toa heading" w:semiHidden="1" w:unhideWhenUsed="1"/>
+    <w:lsdException w:name="List" w:semiHidden="1" w:unhideWhenUsed="1"/>
+    <w:lsdException w:name="List Bullet" w:semiHidden="1" w:unhideWhenUsed="1"/>
+    <w:lsdException w:name="List Number" w:semiHidden="1" w:unhideWhenUsed="1"/>
+    <w:lsdException w:name="List 2" w:semiHidden="1" w:unhideWhenUsed="1"/>
+    <w:lsdException w:name="List 3" w:semiHidden="1" w:unhideWhenUsed="1"/>
+    <w:lsdException w:name="List 4" w:semiHidden="1" w:unhideWhenUsed="1"/>
+    <w:lsdException w:name="List 5" w:semiHidden="1" w:unhideWhenUsed="1"/>
+    <w:lsdException w:name="List Bullet 2" w:semiHidden="1" w:unhideWhenUsed="1"/>
+    <w:lsdException w:name="List Bullet 3" w:semiHidden="1" w:unhideWhenUsed="1"/>
+    <w:lsdException w:name="List Bullet 4" w:semiHidden="1" w:unhideWhenUsed="1"/>
+    <w:lsdException w:name="List Bullet 5" w:semiHidden="1" w:unhideWhenUsed="1"/>
+    <w:lsdException w:name="List Number 2" w:semiHidden="1" w:unhideWhenUsed="1"/>
+    <w:lsdException w:name="List Number 3" w:semiHidden="1" w:unhideWhenUsed="1"/>
+    <w:lsdException w:name="List Number 4" w:semiHidden="1" w:unhideWhenUsed="1"/>
+    <w:lsdException w:name="List Number 5" w:semiHidden="1" w:unhideWhenUsed="1"/>
+    <w:lsdException w:name="Title" w:uiPriority="10" w:qFormat="1"/>
+    <w:lsdException w:name="Closing" w:semiHidden="1" w:unhideWhenUsed="1"/>
+    <w:lsdException w:name="Signature" w:semiHidden="1" w:unhideWhenUsed="1"/>
+    <w:lsdException w:name="Default Paragraph Font" w:semiHidden="1" w:uiPriority="1" w:unhideWhenUsed="1"/>
+    <w:lsdException w:name="Body Text" w:semiHidden="1" w:unhideWhenUsed="1"/>
+    <w:lsdException w:name="Body Text Indent" w:semiHidden="1" w:unhideWhenUsed="1"/>
+    <w:lsdException w:name="List Continue" w:semiHidden="1" w:unhideWhenUsed="1"/>
+    <w:lsdException w:name="List Continue 2" w:semiHidden="1" w:unhideWhenUsed="1"/>
+    <w:lsdException w:name="List Continue 3" w:semiHidden="1" w:unhideWhenUsed="1"/>
+    <w:lsdException w:name="List Continue 4" w:semiHidden="1" w:unhideWhenUsed="1"/>
+    <w:lsdException w:name="List Continue 5" w:semiHidden="1" w:unhideWhenUsed="1"/>
+    <w:lsdException w:name="Message Header" w:semiHidden="1" w:unhideWhenUsed="1"/>
+    <w:lsdException w:name="Subtitle" w:uiPriority="11" w:qFormat="1"/>
+    <w:lsdException w:name="Salutation" w:semiHidden="1" w:unhideWhenUsed="1"/>
+    <w:lsdException w:name="Date" w:semiHidden="1" w:unhideWhenUsed="1"/>
+    <w:lsdException w:name="Body Text First Indent" w:semiHidden="1" w:unhideWhenUsed="1"/>
+    <w:lsdException w:name="Body Text First Indent 2" w:semiHidden="1" w:unhideWhenUsed="1"/>
+    <w:lsdException w:name="Note Heading" w:semiHidden="1" w:unhideWhenUsed="1"/>
+    <w:lsdException w:name="Body Text 2" w:semiHidden="1" w:unhideWhenUsed="1"/>
+    <w:lsdException w:name="Body Text 3" w:semiHidden="1" w:unhideWhenUsed="1"/>
+    <w:lsdException w:name="Body Text Indent 2" w:semiHidden="1" w:unhideWhenUsed="1"/>
+    <w:lsdException w:name="Body Text Indent 3" w:semiHidden="1" w:unhideWhenUsed="1"/>
+    <w:lsdException w:name="Block Text" w:semiHidden="1" w:unhideWhenUsed="1"/>
+    <w:lsdException w:name="Hyperlink" w:semiHidden="1" w:unhideWhenUsed="1"/>
+    <w:lsdException w:name="FollowedHyperlink" w:semiHidden="1" w:unhideWhenUsed="1"/>
+    <w:lsdException w:name="Strong" w:uiPriority="22" w:qFormat="1"/>
+    <w:lsdException w:name="Emphasis" w:uiPriority="20" w:qFormat="1"/>
+    <w:lsdException w:name="Document Map" w:semiHidden="1" w:unhideWhenUsed="1"/>
+    <w:lsdException w:name="Plain Text" w:semiHidden="1" w:unhideWhenUsed="1"/>
+    <w:lsdException w:name="E-mail Signature" w:semiHidden="1" w:unhideWhenUsed="1"/>
+    <w:lsdException w:name="HTML Top of Form" w:semiHidden="1" w:unhideWhenUsed="1"/>
+    <w:lsdException w:name="HTML Bottom of Form" w:semiHidden="1" w:unhideWhenUsed="1"/>
+    <w:lsdException w:name="Normal (Web)" w:semiHidden="1" w:unhideWhenUsed="1"/>
+    <w:lsdException w:name="HTML Acronym" w:semiHidden="1" w:unhideWhenUsed="1"/>
+    <w:lsdException w:name="HTML Address" w:semiHidden="1" w:unhideWhenUsed="1"/>
+    <w:lsdException w:name="HTML Cite" w:semiHidden="1" w:unhideWhenUsed="1"/>
+    <w:lsdException w:name="HTML Code" w:semiHidden="1" w:unhideWhenUsed="1"/>
+    <w:lsdException w:name="HTML Definition" w:semiHidden="1" w:unhideWhenUsed="1"/>
+    <w:lsdException w:name="HTML Keyboard" w:semiHidden="1" w:unhideWhenUsed="1"/>
+    <w:lsdException w:name="HTML Preformatted" w:semiHidden="1" w:unhideWhenUsed="1"/>
+    <w:lsdException w:name="HTML Sample" w:semiHidden="1" w:unhideWhenUsed="1"/>
+    <w:lsdException w:name="HTML Typewriter" w:semiHidden="1" w:unhideWhenUsed="1"/>
+    <w:lsdException w:name="HTML Variable" w:semiHidden="1" w:unhideWhenUsed="1"/>
+    <w:lsdException w:name="Normal Table" w:semiHidden="1" w:unhideWhenUsed="1"/>
+    <w:lsdException w:name="annotation subject" w:semiHidden="1" w:unhideWhenUsed="1"/>
+    <w:lsdException w:name="No List" w:semiHidden="1" w:unhideWhenUsed="1"/>
+    <w:lsdException w:name="Outline List 1" w:semiHidden="1" w:unhideWhenUsed="1"/>
+    <w:lsdException w:name="Outline List 2" w:semiHidden="1" w:unhideWhenUsed="1"/>
+    <w:lsdException w:name="Outline List 3" w:semiHidden="1" w:unhideWhenUsed="1"/>
+    <w:lsdException w:name="Table Simple 1" w:semiHidden="1" w:unhideWhenUsed="1"/>
+    <w:lsdException w:name="Table Simple 2" w:semiHidden="1" w:unhideWhenUsed="1"/>
+    <w:lsdException w:name="Table Simple 3" w:semiHidden="1" w:unhideWhenUsed="1"/>
+    <w:lsdException w:name="Table Classic 1" w:semiHidden="1" w:unhideWhenUsed="1"/>
+    <w:lsdException w:name="Table Classic 2" w:semiHidden="1" w:unhideWhenUsed="1"/>
+    <w:lsdException w:name="Table Classic 3" w:semiHidden="1" w:unhideWhenUsed="1"/>
+    <w:lsdException w:name="Table Classic 4" w:semiHidden="1" w:unhideWhenUsed="1"/>
+    <w:lsdException w:name="Table Colorful 1" w:semiHidden="1" w:unhideWhenUsed="1"/>
+    <w:lsdException w:name="Table Colorful 2" w:semiHidden="1" w:unhideWhenUsed="1"/>
+    <w:lsdException w:name="Table Colorful 3" w:semiHidden="1" w:unhideWhenUsed="1"/>
+    <w:lsdException w:name="Table Columns 1" w:semiHidden="1" w:unhideWhenUsed="1"/>
+    <w:lsdException w:name="Table Columns 2" w:semiHidden="1" w:unhideWhenUsed="1"/>
+    <w:lsdException w:name="Table Columns 3" w:semiHidden="1" w:unhideWhenUsed="1"/>
+    <w:lsdException w:name="Table Columns 4" w:semiHidden="1" w:unhideWhenUsed="1"/>
+    <w:lsdException w:name="Table Columns 5" w:semiHidden="1" w:unhideWhenUsed="1"/>
+    <w:lsdException w:name="Table Grid 1" w:semiHidden="1" w:unhideWhenUsed="1"/>
+    <w:lsdException w:name="Table Grid 2" w:semiHidden="1" w:unhideWhenUsed="1"/>
+    <w:lsdException w:name="Table Grid 3" w:semiHidden="1" w:unhideWhenUsed="1"/>
+    <w:lsdException w:name="Table Grid 4" w:semiHidden="1" w:unhideWhenUsed="1"/>
+    <w:lsdException w:name="Table Grid 5" w:semiHidden="1" w:unhideWhenUsed="1"/>
+    <w:lsdException w:name="Table Grid 6" w:semiHidden="1" w:unhideWhenUsed="1"/>
+    <w:lsdException w:name="Table Grid 7" w:semiHidden="1" w:unhideWhenUsed="1"/>
+    <w:lsdException w:name="Table Grid 8" w:semiHidden="1" w:unhideWhenUsed="1"/>
+    <w:lsdException w:name="Table List 1" w:semiHidden="1" w:unhideWhenUsed="1"/>
+    <w:lsdException w:name="Table List 2" w:semiHidden="1" w:unhideWhenUsed="1"/>
+    <w:lsdException w:name="Table List 3" w:semiHidden="1" w:unhideWhenUsed="1"/>
+    <w:lsdException w:name="Table List 4" w:semiHidden="1" w:unhideWhenUsed="1"/>
+    <w:lsdException w:name="Table List 5" w:semiHidden="1" w:unhideWhenUsed="1"/>
+    <w:lsdException w:name="Table List 6" w:semiHidden="1" w:unhideWhenUsed="1"/>
+    <w:lsdException w:name="Table List 7" w:semiHidden="1" w:unhideWhenUsed="1"/>
+    <w:lsdException w:name="Table List 8" w:semiHidden="1" w:unhideWhenUsed="1"/>
+    <w:lsdException w:name="Table 3D effects 1" w:semiHidden="1" w:unhideWhenUsed="1"/>
+    <w:lsdException w:name="Table 3D effects 2" w:semiHidden="1" w:unhideWhenUsed="1"/>
+    <w:lsdException w:name="Table 3D effects 3" w:semiHidden="1" w:unhideWhenUsed="1"/>
+    <w:lsdException w:name="Table Contemporary" w:semiHidden="1" w:unhideWhenUsed="1"/>
+    <w:lsdException w:name="Table Elegant" w:semiHidden="1" w:unhideWhenUsed="1"/>
+    <w:lsdException w:name="Table Professional" w:semiHidden="1" w:unhideWhenUsed="1"/>
+    <w:lsdException w:name="Table Subtle 1" w:semiHidden="1" w:unhideWhenUsed="1"/>
+    <w:lsdException w:name="Table Subtle 2" w:semiHidden="1" w:unhideWhenUsed="1"/>
+    <w:lsdException w:name="Table Web 1" w:semiHidden="1" w:unhideWhenUsed="1"/>
+    <w:lsdException w:name="Table Web 2" w:semiHidden="1" w:unhideWhenUsed="1"/>
+    <w:lsdException w:name="Table Web 3" w:semiHidden="1" w:unhideWhenUsed="1"/>
+    <w:lsdException w:name="Balloon Text" w:semiHidden="1" w:unhideWhenUsed="1"/>
+    <w:lsdException w:name="Table Grid" w:uiPriority="59"/>
+    <w:lsdException w:name="Table Theme" w:semiHidden="1" w:unhideWhenUsed="1"/>
+    <w:lsdException w:name="Placeholder Text" w:semiHidden="1"/>
+    <w:lsdException w:name="No Spacing" w:uiPriority="1" w:qFormat="1"/>
+    <w:lsdException w:name="Light Shading" w:uiPriority="60"/>
+    <w:lsdException w:name="Light List" w:uiPriority="61"/>
+    <w:lsdException w:name="Light Grid" w:uiPriority="62"/>
+    <w:lsdException w:name="Medium Shading 1" w:uiPriority="63"/>
+    <w:lsdException w:name="Medium Shading 2" w:uiPriority="64"/>
+    <w:lsdException w:name="Medium List 1" w:uiPriority="65"/>
+    <w:lsdException w:name="Medium List 2" w:uiPriority="66"/>
+    <w:lsdException w:name="Medium Grid 1" w:uiPriority="67"/>
+    <w:lsdException w:name="Medium Grid 2" w:uiPriority="68"/>
+    <w:lsdException w:name="Medium Grid 3" w:uiPriority="69"/>
+    <w:lsdException w:name="Dark List" w:uiPriority="70"/>
+    <w:lsdException w:name="Colorful Shading" w:uiPriority="71"/>
+    <w:lsdException w:name="Colorful List" w:uiPriority="72"/>
+    <w:lsdException w:name="Colorful Grid" w:uiPriority="73"/>
+    <w:lsdException w:name="Light Shading Accent 1" w:uiPriority="60"/>
+    <w:lsdException w:name="Light List Accent 1" w:uiPriority="61"/>
+    <w:lsdException w:name="Light Grid Accent 1" w:uiPriority="62"/>
+    <w:lsdException w:name="Medium Shading 1 Accent 1" w:uiPriority="63"/>
+    <w:lsdException w:name="Medium Shading 2 Accent 1" w:uiPriority="64"/>
+    <w:lsdException w:name="Medium List 1 Accent 1" w:uiPriority="65"/>
+    <w:lsdException w:name="Revision" w:semiHidden="1"/>
+    <w:lsdException w:name="List Paragraph" w:uiPriority="34" w:qFormat="1"/>
+    <w:lsdException w:name="Quote" w:uiPriority="29" w:qFormat="1"/>
+    <w:lsdException w:name="Intense Quote" w:uiPriority="30" w:qFormat="1"/>
+    <w:lsdException w:name="Medium List 2 Accent 1" w:uiPriority="66"/>
+    <w:lsdException w:name="Medium Grid 1 Accent 1" w:uiPriority="67"/>
+    <w:lsdException w:name="Medium Grid 2 Accent 1" w:uiPriority="68"/>
+    <w:lsdException w:name="Medium Grid 3 Accent 1" w:uiPriority="69"/>
+    <w:lsdException w:name="Dark List Accent 1" w:uiPriority="70"/>
+    <w:lsdException w:name="Colorful Shading Accent 1" w:uiPriority="71"/>
+    <w:lsdException w:name="Colorful List Accent 1" w:uiPriority="72"/>
+    <w:lsdException w:name="Colorful Grid Accent 1" w:uiPriority="73"/>
+    <w:lsdException w:name="Light Shading Accent 2" w:uiPriority="60"/>
+    <w:lsdException w:name="Light List Accent 2" w:uiPriority="61"/>
+    <w:lsdException w:name="Light Grid Accent 2" w:uiPriority="62"/>
+    <w:lsdException w:name="Medium Shading 1 Accent 2" w:uiPriority="63"/>
+    <w:lsdException w:name="Medium Shading 2 Accent 2" w:uiPriority="64"/>
+    <w:lsdException w:name="Medium List 1 Accent 2" w:uiPriority="65"/>
+    <w:lsdException w:name="Medium List 2 Accent 2" w:uiPriority="66"/>
+    <w:lsdException w:name="Medium Grid 1 Accent 2" w:uiPriority="67"/>
+    <w:lsdException w:name="Medium Grid 2 Accent 2" w:uiPriority="68"/>
+    <w:lsdException w:name="Medium Grid 3 Accent 2" w:uiPriority="69"/>
+    <w:lsdException w:name="Dark List Accent 2" w:uiPriority="70"/>
+    <w:lsdException w:name="Colorful Shading Accent 2" w:uiPriority="71"/>
+    <w:lsdException w:name="Colorful List Accent 2" w:uiPriority="72"/>
+    <w:lsdException w:name="Colorful Grid Accent 2" w:uiPriority="73"/>
+    <w:lsdException w:name="Light Shading Accent 3" w:uiPriority="60"/>
+    <w:lsdException w:name="Light List Accent 3" w:uiPriority="61"/>
+    <w:lsdException w:name="Light Grid Accent 3" w:uiPriority="62"/>
+    <w:lsdException w:name="Medium Shading 1 Accent 3" w:uiPriority="63"/>
+    <w:lsdException w:name="Medium Shading 2 Accent 3" w:uiPriority="64"/>
+    <w:lsdException w:name="Medium List 1 Accent 3" w:uiPriority="65"/>
+    <w:lsdException w:name="Medium List 2 Accent 3" w:uiPriority="66"/>
+    <w:lsdException w:name="Medium Grid 1 Accent 3" w:uiPriority="67"/>
+    <w:lsdException w:name="Medium Grid 2 Accent 3" w:uiPriority="68"/>
+    <w:lsdException w:name="Medium Grid 3 Accent 3" w:uiPriority="69"/>
+    <w:lsdException w:name="Dark List Accent 3" w:uiPriority="70"/>
+    <w:lsdException w:name="Colorful Shading Accent 3" w:uiPriority="71"/>
+    <w:lsdException w:name="Colorful List Accent 3" w:uiPriority="72"/>
+    <w:lsdException w:name="Colorful Grid Accent 3" w:uiPriority="73"/>
+    <w:lsdException w:name="Light Shading Accent 4" w:uiPriority="60"/>
+    <w:lsdException w:name="Light List Accent 4" w:uiPriority="61"/>
+    <w:lsdException w:name="Light Grid Accent 4" w:uiPriority="62"/>
+    <w:lsdException w:name="Medium Shading 1 Accent 4" w:uiPriority="63"/>
+    <w:lsdException w:name="Medium Shading 2 Accent 4" w:uiPriority="64"/>
+    <w:lsdException w:name="Medium List 1 Accent 4" w:uiPriority="65"/>
+    <w:lsdException w:name="Medium List 2 Accent 4" w:uiPriority="66"/>
+    <w:lsdException w:name="Medium Grid 1 Accent 4" w:uiPriority="67"/>
+    <w:lsdException w:name="Medium Grid 2 Accent 4" w:uiPriority="68"/>
+    <w:lsdException w:name="Medium Grid 3 Accent 4" w:uiPriority="69"/>
+    <w:lsdException w:name="Dark List Accent 4" w:uiPriority="70"/>
+    <w:lsdException w:name="Colorful Shading Accent 4" w:uiPriority="71"/>
+    <w:lsdException w:name="Colorful List Accent 4" w:uiPriority="72"/>
+    <w:lsdException w:name="Colorful Grid Accent 4" w:uiPriority="73"/>
+    <w:lsdException w:name="Light Shading Accent 5" w:uiPriority="60"/>
+    <w:lsdException w:name="Light List Accent 5" w:uiPriority="61"/>
+    <w:lsdException w:name="Light Grid Accent 5" w:uiPriority="62"/>
+    <w:lsdException w:name="Medium Shading 1 Accent 5" w:uiPriority="63"/>
+    <w:lsdException w:name="Medium Shading 2 Accent 5" w:uiPriority="64"/>
+    <w:lsdException w:name="Medium List 1 Accent 5" w:uiPriority="65"/>
+    <w:lsdException w:name="Medium List 2 Accent 5" w:uiPriority="66"/>
+    <w:lsdException w:name="Medium Grid 1 Accent 5" w:uiPriority="67"/>
+    <w:lsdException w:name="Medium Grid 2 Accent 5" w:uiPriority="68"/>
+    <w:lsdException w:name="Medium Grid 3 Accent 5" w:uiPriority="69"/>
+    <w:lsdException w:name="Dark List Accent 5" w:uiPriority="70"/>
+    <w:lsdException w:name="Colorful Shading Accent 5" w:uiPriority="71"/>
+    <w:lsdException w:name="Colorful List Accent 5" w:uiPriority="72"/>
+    <w:lsdException w:name="Colorful Grid Accent 5" w:uiPriority="73"/>
+    <w:lsdException w:name="Light Shading Accent 6" w:uiPriority="60"/>
+    <w:lsdException w:name="Light List Accent 6" w:uiPriority="61"/>
+    <w:lsdException w:name="Light Grid Accent 6" w:uiPriority="62"/>
+    <w:lsdException w:name="Medium Shading 1 Accent 6" w:uiPriority="63"/>
+    <w:lsdException w:name="Medium Shading 2 Accent 6" w:uiPriority="64"/>
+    <w:lsdException w:name="Medium List 1 Accent 6" w:uiPriority="65"/>
+    <w:lsdException w:name="Medium List 2 Accent 6" w:uiPriority="66"/>
+    <w:lsdException w:name="Medium Grid 1 Accent 6" w:uiPriority="67"/>
+    <w:lsdException w:name="Medium Grid 2 Accent 6" w:uiPriority="68"/>
+    <w:lsdException w:name="Medium Grid 3 Accent 6" w:uiPriority="69"/>
+    <w:lsdException w:name="Dark List Accent 6" w:uiPriority="70"/>
+    <w:lsdException w:name="Colorful Shading Accent 6" w:uiPriority="71"/>
+    <w:lsdException w:name="Colorful List Accent 6" w:uiPriority="72"/>
+    <w:lsdException w:name="Colorful Grid Accent 6" w:uiPriority="73"/>
+    <w:lsdException w:name="Subtle Emphasis" w:uiPriority="19" w:qFormat="1"/>
+    <w:lsdException w:name="Intense Emphasis" w:uiPriority="21" w:qFormat="1"/>
+    <w:lsdException w:name="Subtle Reference" w:uiPriority="31" w:qFormat="1"/>
+    <w:lsdException w:name="Intense Reference" w:uiPriority="32" w:qFormat="1"/>
+    <w:lsdException w:name="Book Title" w:uiPriority="33" w:qFormat="1"/>
+    <w:lsdException w:name="Bibliography" w:semiHidden="1" w:uiPriority="37" w:unhideWhenUsed="1"/>
+    <w:lsdException w:name="TOC Heading" w:semiHidden="1" w:uiPriority="39" w:unhideWhenUsed="1" w:qFormat="1"/>
+    <w:lsdException w:name="Plain Table 1" w:uiPriority="41"/>
+    <w:lsdException w:name="Plain Table 2" w:uiPriority="42"/>
+    <w:lsdException w:name="Plain Table 3" w:uiPriority="43"/>
+    <w:lsdException w:name="Plain Table 4" w:uiPriority="44"/>
+    <w:lsdException w:name="Plain Table 5" w:uiPriority="45"/>
+    <w:lsdException w:name="Grid Table Light" w:uiPriority="40"/>
+    <w:lsdException w:name="Grid Table 1 Light" w:uiPriority="46"/>
+    <w:lsdException w:name="Grid Table 2" w:uiPriority="47"/>
+    <w:lsdException w:name="Grid Table 3" w:uiPriority="48"/>
+    <w:lsdException w:name="Grid Table 4" w:uiPriority="49"/>
+    <w:lsdException w:name="Grid Table 5 Dark" w:uiPriority="50"/>
+    <w:lsdException w:name="Grid Table 6 Colorful" w:uiPriority="51"/>
+    <w:lsdException w:name="Grid Table 7 Colorful" w:uiPriority="52"/>
+    <w:lsdException w:name="Grid Table 1 Light Accent 1" w:uiPriority="46"/>
+    <w:lsdException w:name="Grid Table 2 Accent 1" w:uiPriority="47"/>
+    <w:lsdException w:name="Grid Table 3 Accent 1" w:uiPriority="48"/>
+    <w:lsdException w:name="Grid Table 4 Accent 1" w:uiPriority="49"/>
+    <w:lsdException w:name="Grid Table 5 Dark Accent 1" w:uiPriority="50"/>
+    <w:lsdException w:name="Grid Table 6 Colorful Accent 1" w:uiPriority="51"/>
+    <w:lsdException w:name="Grid Table 7 Colorful Accent 1" w:uiPriority="52"/>
+    <w:lsdException w:name="Grid Table 1 Light Accent 2" w:uiPriority="46"/>
+    <w:lsdException w:name="Grid Table 2 Accent 2" w:uiPriority="47"/>
+    <w:lsdException w:name="Grid Table 3 Accent 2" w:uiPriority="48"/>
+    <w:lsdException w:name="Grid Table 4 Accent 2" w:uiPriority="49"/>
+    <w:lsdException w:name="Grid Table 5 Dark Accent 2" w:uiPriority="50"/>
+    <w:lsdException w:name="Grid Table 6 Colorful Accent 2" w:uiPriority="51"/>
+    <w:lsdException w:name="Grid Table 7 Colorful Accent 2" w:uiPriority="52"/>
+    <w:lsdException w:name="Grid Table 1 Light Accent 3" w:uiPriority="46"/>
+    <w:lsdException w:name="Grid Table 2 Accent 3" w:uiPriority="47"/>
+    <w:lsdException w:name="Grid Table 3 Accent 3" w:uiPriority="48"/>
+    <w:lsdException w:name="Grid Table 4 Accent 3" w:uiPriority="49"/>
+    <w:lsdException w:name="Grid Table 5 Dark Accent 3" w:uiPriority="50"/>
+    <w:lsdException w:name="Grid Table 6 Colorful Accent 3" w:uiPriority="51"/>
+    <w:lsdException w:name="Grid Table 7 Colorful Accent 3" w:uiPriority="52"/>
+    <w:lsdException w:name="Grid Table 1 Light Accent 4" w:uiPriority="46"/>
+    <w:lsdException w:name="Grid Table 2 Accent 4" w:uiPriority="47"/>
+    <w:lsdException w:name="Grid Table 3 Accent 4" w:uiPriority="48"/>
+    <w:lsdException w:name="Grid Table 4 Accent 4" w:uiPriority="49"/>
+    <w:lsdException w:name="Grid Table 5 Dark Accent 4" w:uiPriority="50"/>
+    <w:lsdException w:name="Grid Table 6 Colorful Accent 4" w:uiPriority="51"/>
+    <w:lsdException w:name="Grid Table 7 Colorful Accent 4" w:uiPriority="52"/>
+    <w:lsdException w:name="Grid Table 1 Light Accent 5" w:uiPriority="46"/>
+    <w:lsdException w:name="Grid Table 2 Accent 5" w:uiPriority="47"/>
+    <w:lsdException w:name="Grid Table 3 Accent 5" w:uiPriority="48"/>
+    <w:lsdException w:name="Grid Table 4 Accent 5" w:uiPriority="49"/>
+    <w:lsdException w:name="Grid Table 5 Dark Accent 5" w:uiPriority="50"/>
+    <w:lsdException w:name="Grid Table 6 Colorful Accent 5" w:uiPriority="51"/>
+    <w:lsdException w:name="Grid Table 7 Colorful Accent 5" w:uiPriority="52"/>
+    <w:lsdException w:name="Grid Table 1 Light Accent 6" w:uiPriority="46"/>
+    <w:lsdException w:name="Grid Table 2 Accent 6" w:uiPriority="47"/>
+    <w:lsdException w:name="Grid Table 3 Accent 6" w:uiPriority="48"/>
+    <w:lsdException w:name="Grid Table 4 Accent 6" w:uiPriority="49"/>
+    <w:lsdException w:name="Grid Table 5 Dark Accent 6" w:uiPriority="50"/>
+    <w:lsdException w:name="Grid Table 6 Colorful Accent 6" w:uiPriority="51"/>
+    <w:lsdException w:name="Grid Table 7 Colorful Accent 6" w:uiPriority="52"/>
+    <w:lsdException w:name="List Table 1 Light" w:uiPriority="46"/>
+    <w:lsdException w:name="List Table 2" w:uiPriority="47"/>
+    <w:lsdException w:name="List Table 3" w:uiPriority="48"/>
+    <w:lsdException w:name="List Table 4" w:uiPriority="49"/>
+    <w:lsdException w:name="List Table 5 Dark" w:uiPriority="50"/>
+    <w:lsdException w:name="List Table 6 Colorful" w:uiPriority="51"/>
+    <w:lsdException w:name="List Table 7 Colorful" w:uiPriority="52"/>
+    <w:lsdException w:name="List Table 1 Light Accent 1" w:uiPriority="46"/>
+    <w:lsdException w:name="List Table 2 Accent 1" w:uiPriority="47"/>
+    <w:lsdException w:name="List Table 3 Accent 1" w:uiPriority="48"/>
+    <w:lsdException w:name="List Table 4 Accent 1" w:uiPriority="49"/>
+    <w:lsdException w:name="List Table 5 Dark Accent 1" w:uiPriority="50"/>
+    <w:lsdException w:name="List Table 6 Colorful Accent 1" w:uiPriority="51"/>
+    <w:lsdException w:name="List Table 7 Colorful Accent 1" w:uiPriority="52"/>
+    <w:lsdException w:name="List Table 1 Light Accent 2" w:uiPriority="46"/>
+    <w:lsdException w:name="List Table 2 Accent 2" w:uiPriority="47"/>
+    <w:lsdException w:name="List Table 3 Accent 2" w:uiPriority="48"/>
+    <w:lsdException w:name="List Table 4 Accent 2" w:uiPriority="49"/>
+    <w:lsdException w:name="List Table 5 Dark Accent 2" w:uiPriority="50"/>
+    <w:lsdException w:name="List Table 6 Colorful Accent 2" w:uiPriority="51"/>
+    <w:lsdException w:name="List Table 7 Colorful Accent 2" w:uiPriority="52"/>
+    <w:lsdException w:name="List Table 1 Light Accent 3" w:uiPriority="46"/>
+    <w:lsdException w:name="List Table 2 Accent 3" w:uiPriority="47"/>
+    <w:lsdException w:name="List Table 3 Accent 3" w:uiPriority="48"/>
+    <w:lsdException w:name="List Table 4 Accent 3" w:uiPriority="49"/>
+    <w:lsdException w:name="List Table 5 Dark Accent 3" w:uiPriority="50"/>
+    <w:lsdException w:name="List Table 6 Colorful Accent 3" w:uiPriority="51"/>
+    <w:lsdException w:name="List Table 7 Colorful Accent 3" w:uiPriority="52"/>
+    <w:lsdException w:name="List Table 1 Light Accent 4" w:uiPriority="46"/>
+    <w:lsdException w:name="List Table 2 Accent 4" w:uiPriority="47"/>
+    <w:lsdException w:name="List Table 3 Accent 4" w:uiPriority="48"/>
+    <w:lsdException w:name="List Table 4 Accent 4" w:uiPriority="49"/>
+    <w:lsdException w:name="List Table 5 Dark Accent 4" w:uiPriority="50"/>
+    <w:lsdException w:name="List Table 6 Colorful Accent 4" w:uiPriority="51"/>
+    <w:lsdException w:name="List Table 7 Colorful Accent 4" w:uiPriority="52"/>
+    <w:lsdException w:name="List Table 1 Light Accent 5" w:uiPriority="46"/>
+    <w:lsdException w:name="List Table 2 Accent 5" w:uiPriority="47"/>
+    <w:lsdException w:name="List Table 3 Accent 5" w:uiPriority="48"/>
+    <w:lsdException w:name="List Table 4 Accent 5" w:uiPriority="49"/>
+    <w:lsdException w:name="List Table 5 Dark Accent 5" w:uiPriority="50"/>
+    <w:lsdException w:name="List Table 6 Colorful Accent 5" w:uiPriority="51"/>
+    <w:lsdException w:name="List Table 7 Colorful Accent 5" w:uiPriority="52"/>
+    <w:lsdException w:name="List Table 1 Light Accent 6" w:uiPriority="46"/>
+    <w:lsdException w:name="List Table 2 Accent 6" w:uiPriority="47"/>
+    <w:lsdException w:name="List Table 3 Accent 6" w:uiPriority="48"/>
+    <w:lsdException w:name="List Table 4 Accent 6" w:uiPriority="49"/>
+    <w:lsdException w:name="List Table 5 Dark Accent 6" w:uiPriority="50"/>
+    <w:lsdException w:name="List Table 6 Colorful Accent 6" w:uiPriority="51"/>
+    <w:lsdException w:name="List Table 7 Colorful Accent 6" w:uiPriority="52"/>
   </w:latentStyles>
   <w:style w:type="paragraph" w:default="1" w:styleId="Normal">
     <w:name w:val="Normal"/>
@@ -4794,196 +5106,6 @@
     <w:pPr>
       <w:spacing w:after="0" w:line="240" w:lineRule="auto"/>
     </w:pPr>
-  </w:style>
-</w:styles>
-</file>
-
-<file path=word/stylesWithEffects.xml><?xml version="1.0" encoding="utf-8"?>
-<w:styles xmlns:wpc="http://schemas.microsoft.com/office/word/2010/wordprocessingCanvas" xmlns:mc="http://schemas.openxmlformats.org/markup-compatibility/2006" xmlns:o="urn:schemas-microsoft-com:office:office" xmlns:r="http://schemas.openxmlformats.org/officeDocument/2006/relationships" xmlns:m="http://schemas.openxmlformats.org/officeDocument/2006/math" xmlns:v="urn:schemas-microsoft-com:vml" xmlns:wp14="http://schemas.microsoft.com/office/word/2010/wordprocessingDrawing" xmlns:wp="http://schemas.openxmlformats.org/drawingml/2006/wordprocessingDrawing" xmlns:w10="urn:schemas-microsoft-com:office:word" xmlns:w="http://schemas.openxmlformats.org/wordprocessingml/2006/main" xmlns:w14="http://schemas.microsoft.com/office/word/2010/wordml" xmlns:wpg="http://schemas.microsoft.com/office/word/2010/wordprocessingGroup" xmlns:wpi="http://schemas.microsoft.com/office/word/2010/wordprocessingInk" xmlns:wne="http://schemas.microsoft.com/office/word/2006/wordml" xmlns:wps="http://schemas.microsoft.com/office/word/2010/wordprocessingShape" mc:Ignorable="w14 wp14">
-  <w:docDefaults>
-    <w:rPrDefault>
-      <w:rPr>
-        <w:rFonts w:asciiTheme="minorHAnsi" w:eastAsiaTheme="minorEastAsia" w:hAnsiTheme="minorHAnsi" w:cstheme="minorBidi"/>
-        <w:sz w:val="22"/>
-        <w:szCs w:val="22"/>
-        <w:lang w:val="en-CA" w:eastAsia="en-CA" w:bidi="ar-SA"/>
-      </w:rPr>
-    </w:rPrDefault>
-    <w:pPrDefault>
-      <w:pPr>
-        <w:spacing w:after="200" w:line="276" w:lineRule="auto"/>
-      </w:pPr>
-    </w:pPrDefault>
-  </w:docDefaults>
-  <w:latentStyles w:defLockedState="0" w:defUIPriority="99" w:defSemiHidden="1" w:defUnhideWhenUsed="1" w:defQFormat="0" w:count="267">
-    <w:lsdException w:name="Normal" w:semiHidden="0" w:uiPriority="0" w:unhideWhenUsed="0" w:qFormat="1"/>
-    <w:lsdException w:name="heading 1" w:semiHidden="0" w:uiPriority="9" w:unhideWhenUsed="0" w:qFormat="1"/>
-    <w:lsdException w:name="heading 2" w:uiPriority="9" w:qFormat="1"/>
-    <w:lsdException w:name="heading 3" w:uiPriority="9" w:qFormat="1"/>
-    <w:lsdException w:name="heading 4" w:uiPriority="9" w:qFormat="1"/>
-    <w:lsdException w:name="heading 5" w:uiPriority="9" w:qFormat="1"/>
-    <w:lsdException w:name="heading 6" w:uiPriority="9" w:qFormat="1"/>
-    <w:lsdException w:name="heading 7" w:uiPriority="9" w:qFormat="1"/>
-    <w:lsdException w:name="heading 8" w:uiPriority="9" w:qFormat="1"/>
-    <w:lsdException w:name="heading 9" w:uiPriority="9" w:qFormat="1"/>
-    <w:lsdException w:name="toc 1" w:uiPriority="39"/>
-    <w:lsdException w:name="toc 2" w:uiPriority="39"/>
-    <w:lsdException w:name="toc 3" w:uiPriority="39"/>
-    <w:lsdException w:name="toc 4" w:uiPriority="39"/>
-    <w:lsdException w:name="toc 5" w:uiPriority="39"/>
-    <w:lsdException w:name="toc 6" w:uiPriority="39"/>
-    <w:lsdException w:name="toc 7" w:uiPriority="39"/>
-    <w:lsdException w:name="toc 8" w:uiPriority="39"/>
-    <w:lsdException w:name="toc 9" w:uiPriority="39"/>
-    <w:lsdException w:name="caption" w:uiPriority="35" w:qFormat="1"/>
-    <w:lsdException w:name="Title" w:semiHidden="0" w:uiPriority="10" w:unhideWhenUsed="0" w:qFormat="1"/>
-    <w:lsdException w:name="Default Paragraph Font" w:uiPriority="1"/>
-    <w:lsdException w:name="Subtitle" w:semiHidden="0" w:uiPriority="11" w:unhideWhenUsed="0" w:qFormat="1"/>
-    <w:lsdException w:name="Strong" w:semiHidden="0" w:uiPriority="22" w:unhideWhenUsed="0" w:qFormat="1"/>
-    <w:lsdException w:name="Emphasis" w:semiHidden="0" w:uiPriority="20" w:unhideWhenUsed="0" w:qFormat="1"/>
-    <w:lsdException w:name="Table Grid" w:semiHidden="0" w:uiPriority="59" w:unhideWhenUsed="0"/>
-    <w:lsdException w:name="Placeholder Text" w:unhideWhenUsed="0"/>
-    <w:lsdException w:name="No Spacing" w:semiHidden="0" w:uiPriority="1" w:unhideWhenUsed="0" w:qFormat="1"/>
-    <w:lsdException w:name="Light Shading" w:semiHidden="0" w:uiPriority="60" w:unhideWhenUsed="0"/>
-    <w:lsdException w:name="Light List" w:semiHidden="0" w:uiPriority="61" w:unhideWhenUsed="0"/>
-    <w:lsdException w:name="Light Grid" w:semiHidden="0" w:uiPriority="62" w:unhideWhenUsed="0"/>
-    <w:lsdException w:name="Medium Shading 1" w:semiHidden="0" w:uiPriority="63" w:unhideWhenUsed="0"/>
-    <w:lsdException w:name="Medium Shading 2" w:semiHidden="0" w:uiPriority="64" w:unhideWhenUsed="0"/>
-    <w:lsdException w:name="Medium List 1" w:semiHidden="0" w:uiPriority="65" w:unhideWhenUsed="0"/>
-    <w:lsdException w:name="Medium List 2" w:semiHidden="0" w:uiPriority="66" w:unhideWhenUsed="0"/>
-    <w:lsdException w:name="Medium Grid 1" w:semiHidden="0" w:uiPriority="67" w:unhideWhenUsed="0"/>
-    <w:lsdException w:name="Medium Grid 2" w:semiHidden="0" w:uiPriority="68" w:unhideWhenUsed="0"/>
-    <w:lsdException w:name="Medium Grid 3" w:semiHidden="0" w:uiPriority="69" w:unhideWhenUsed="0"/>
-    <w:lsdException w:name="Dark List" w:semiHidden="0" w:uiPriority="70" w:unhideWhenUsed="0"/>
-    <w:lsdException w:name="Colorful Shading" w:semiHidden="0" w:uiPriority="71" w:unhideWhenUsed="0"/>
-    <w:lsdException w:name="Colorful List" w:semiHidden="0" w:uiPriority="72" w:unhideWhenUsed="0"/>
-    <w:lsdException w:name="Colorful Grid" w:semiHidden="0" w:uiPriority="73" w:unhideWhenUsed="0"/>
-    <w:lsdException w:name="Light Shading Accent 1" w:semiHidden="0" w:uiPriority="60" w:unhideWhenUsed="0"/>
-    <w:lsdException w:name="Light List Accent 1" w:semiHidden="0" w:uiPriority="61" w:unhideWhenUsed="0"/>
-    <w:lsdException w:name="Light Grid Accent 1" w:semiHidden="0" w:uiPriority="62" w:unhideWhenUsed="0"/>
-    <w:lsdException w:name="Medium Shading 1 Accent 1" w:semiHidden="0" w:uiPriority="63" w:unhideWhenUsed="0"/>
-    <w:lsdException w:name="Medium Shading 2 Accent 1" w:semiHidden="0" w:uiPriority="64" w:unhideWhenUsed="0"/>
-    <w:lsdException w:name="Medium List 1 Accent 1" w:semiHidden="0" w:uiPriority="65" w:unhideWhenUsed="0"/>
-    <w:lsdException w:name="Revision" w:unhideWhenUsed="0"/>
-    <w:lsdException w:name="List Paragraph" w:semiHidden="0" w:uiPriority="34" w:unhideWhenUsed="0" w:qFormat="1"/>
-    <w:lsdException w:name="Quote" w:semiHidden="0" w:uiPriority="29" w:unhideWhenUsed="0" w:qFormat="1"/>
-    <w:lsdException w:name="Intense Quote" w:semiHidden="0" w:uiPriority="30" w:unhideWhenUsed="0" w:qFormat="1"/>
-    <w:lsdException w:name="Medium List 2 Accent 1" w:semiHidden="0" w:uiPriority="66" w:unhideWhenUsed="0"/>
-    <w:lsdException w:name="Medium Grid 1 Accent 1" w:semiHidden="0" w:uiPriority="67" w:unhideWhenUsed="0"/>
-    <w:lsdException w:name="Medium Grid 2 Accent 1" w:semiHidden="0" w:uiPriority="68" w:unhideWhenUsed="0"/>
-    <w:lsdException w:name="Medium Grid 3 Accent 1" w:semiHidden="0" w:uiPriority="69" w:unhideWhenUsed="0"/>
-    <w:lsdException w:name="Dark List Accent 1" w:semiHidden="0" w:uiPriority="70" w:unhideWhenUsed="0"/>
-    <w:lsdException w:name="Colorful Shading Accent 1" w:semiHidden="0" w:uiPriority="71" w:unhideWhenUsed="0"/>
-    <w:lsdException w:name="Colorful List Accent 1" w:semiHidden="0" w:uiPriority="72" w:unhideWhenUsed="0"/>
-    <w:lsdException w:name="Colorful Grid Accent 1" w:semiHidden="0" w:uiPriority="73" w:unhideWhenUsed="0"/>
-    <w:lsdException w:name="Light Shading Accent 2" w:semiHidden="0" w:uiPriority="60" w:unhideWhenUsed="0"/>
-    <w:lsdException w:name="Light List Accent 2" w:semiHidden="0" w:uiPriority="61" w:unhideWhenUsed="0"/>
-    <w:lsdException w:name="Light Grid Accent 2" w:semiHidden="0" w:uiPriority="62" w:unhideWhenUsed="0"/>
-    <w:lsdException w:name="Medium Shading 1 Accent 2" w:semiHidden="0" w:uiPriority="63" w:unhideWhenUsed="0"/>
-    <w:lsdException w:name="Medium Shading 2 Accent 2" w:semiHidden="0" w:uiPriority="64" w:unhideWhenUsed="0"/>
-    <w:lsdException w:name="Medium List 1 Accent 2" w:semiHidden="0" w:uiPriority="65" w:unhideWhenUsed="0"/>
-    <w:lsdException w:name="Medium List 2 Accent 2" w:semiHidden="0" w:uiPriority="66" w:unhideWhenUsed="0"/>
-    <w:lsdException w:name="Medium Grid 1 Accent 2" w:semiHidden="0" w:uiPriority="67" w:unhideWhenUsed="0"/>
-    <w:lsdException w:name="Medium Grid 2 Accent 2" w:semiHidden="0" w:uiPriority="68" w:unhideWhenUsed="0"/>
-    <w:lsdException w:name="Medium Grid 3 Accent 2" w:semiHidden="0" w:uiPriority="69" w:unhideWhenUsed="0"/>
-    <w:lsdException w:name="Dark List Accent 2" w:semiHidden="0" w:uiPriority="70" w:unhideWhenUsed="0"/>
-    <w:lsdException w:name="Colorful Shading Accent 2" w:semiHidden="0" w:uiPriority="71" w:unhideWhenUsed="0"/>
-    <w:lsdException w:name="Colorful List Accent 2" w:semiHidden="0" w:uiPriority="72" w:unhideWhenUsed="0"/>
-    <w:lsdException w:name="Colorful Grid Accent 2" w:semiHidden="0" w:uiPriority="73" w:unhideWhenUsed="0"/>
-    <w:lsdException w:name="Light Shading Accent 3" w:semiHidden="0" w:uiPriority="60" w:unhideWhenUsed="0"/>
-    <w:lsdException w:name="Light List Accent 3" w:semiHidden="0" w:uiPriority="61" w:unhideWhenUsed="0"/>
-    <w:lsdException w:name="Light Grid Accent 3" w:semiHidden="0" w:uiPriority="62" w:unhideWhenUsed="0"/>
-    <w:lsdException w:name="Medium Shading 1 Accent 3" w:semiHidden="0" w:uiPriority="63" w:unhideWhenUsed="0"/>
-    <w:lsdException w:name="Medium Shading 2 Accent 3" w:semiHidden="0" w:uiPriority="64" w:unhideWhenUsed="0"/>
-    <w:lsdException w:name="Medium List 1 Accent 3" w:semiHidden="0" w:uiPriority="65" w:unhideWhenUsed="0"/>
-    <w:lsdException w:name="Medium List 2 Accent 3" w:semiHidden="0" w:uiPriority="66" w:unhideWhenUsed="0"/>
-    <w:lsdException w:name="Medium Grid 1 Accent 3" w:semiHidden="0" w:uiPriority="67" w:unhideWhenUsed="0"/>
-    <w:lsdException w:name="Medium Grid 2 Accent 3" w:semiHidden="0" w:uiPriority="68" w:unhideWhenUsed="0"/>
-    <w:lsdException w:name="Medium Grid 3 Accent 3" w:semiHidden="0" w:uiPriority="69" w:unhideWhenUsed="0"/>
-    <w:lsdException w:name="Dark List Accent 3" w:semiHidden="0" w:uiPriority="70" w:unhideWhenUsed="0"/>
-    <w:lsdException w:name="Colorful Shading Accent 3" w:semiHidden="0" w:uiPriority="71" w:unhideWhenUsed="0"/>
-    <w:lsdException w:name="Colorful List Accent 3" w:semiHidden="0" w:uiPriority="72" w:unhideWhenUsed="0"/>
-    <w:lsdException w:name="Colorful Grid Accent 3" w:semiHidden="0" w:uiPriority="73" w:unhideWhenUsed="0"/>
-    <w:lsdException w:name="Light Shading Accent 4" w:semiHidden="0" w:uiPriority="60" w:unhideWhenUsed="0"/>
-    <w:lsdException w:name="Light List Accent 4" w:semiHidden="0" w:uiPriority="61" w:unhideWhenUsed="0"/>
-    <w:lsdException w:name="Light Grid Accent 4" w:semiHidden="0" w:uiPriority="62" w:unhideWhenUsed="0"/>
-    <w:lsdException w:name="Medium Shading 1 Accent 4" w:semiHidden="0" w:uiPriority="63" w:unhideWhenUsed="0"/>
-    <w:lsdException w:name="Medium Shading 2 Accent 4" w:semiHidden="0" w:uiPriority="64" w:unhideWhenUsed="0"/>
-    <w:lsdException w:name="Medium List 1 Accent 4" w:semiHidden="0" w:uiPriority="65" w:unhideWhenUsed="0"/>
-    <w:lsdException w:name="Medium List 2 Accent 4" w:semiHidden="0" w:uiPriority="66" w:unhideWhenUsed="0"/>
-    <w:lsdException w:name="Medium Grid 1 Accent 4" w:semiHidden="0" w:uiPriority="67" w:unhideWhenUsed="0"/>
-    <w:lsdException w:name="Medium Grid 2 Accent 4" w:semiHidden="0" w:uiPriority="68" w:unhideWhenUsed="0"/>
-    <w:lsdException w:name="Medium Grid 3 Accent 4" w:semiHidden="0" w:uiPriority="69" w:unhideWhenUsed="0"/>
-    <w:lsdException w:name="Dark List Accent 4" w:semiHidden="0" w:uiPriority="70" w:unhideWhenUsed="0"/>
-    <w:lsdException w:name="Colorful Shading Accent 4" w:semiHidden="0" w:uiPriority="71" w:unhideWhenUsed="0"/>
-    <w:lsdException w:name="Colorful List Accent 4" w:semiHidden="0" w:uiPriority="72" w:unhideWhenUsed="0"/>
-    <w:lsdException w:name="Colorful Grid Accent 4" w:semiHidden="0" w:uiPriority="73" w:unhideWhenUsed="0"/>
-    <w:lsdException w:name="Light Shading Accent 5" w:semiHidden="0" w:uiPriority="60" w:unhideWhenUsed="0"/>
-    <w:lsdException w:name="Light List Accent 5" w:semiHidden="0" w:uiPriority="61" w:unhideWhenUsed="0"/>
-    <w:lsdException w:name="Light Grid Accent 5" w:semiHidden="0" w:uiPriority="62" w:unhideWhenUsed="0"/>
-    <w:lsdException w:name="Medium Shading 1 Accent 5" w:semiHidden="0" w:uiPriority="63" w:unhideWhenUsed="0"/>
-    <w:lsdException w:name="Medium Shading 2 Accent 5" w:semiHidden="0" w:uiPriority="64" w:unhideWhenUsed="0"/>
-    <w:lsdException w:name="Medium List 1 Accent 5" w:semiHidden="0" w:uiPriority="65" w:unhideWhenUsed="0"/>
-    <w:lsdException w:name="Medium List 2 Accent 5" w:semiHidden="0" w:uiPriority="66" w:unhideWhenUsed="0"/>
-    <w:lsdException w:name="Medium Grid 1 Accent 5" w:semiHidden="0" w:uiPriority="67" w:unhideWhenUsed="0"/>
-    <w:lsdException w:name="Medium Grid 2 Accent 5" w:semiHidden="0" w:uiPriority="68" w:unhideWhenUsed="0"/>
-    <w:lsdException w:name="Medium Grid 3 Accent 5" w:semiHidden="0" w:uiPriority="69" w:unhideWhenUsed="0"/>
-    <w:lsdException w:name="Dark List Accent 5" w:semiHidden="0" w:uiPriority="70" w:unhideWhenUsed="0"/>
-    <w:lsdException w:name="Colorful Shading Accent 5" w:semiHidden="0" w:uiPriority="71" w:unhideWhenUsed="0"/>
-    <w:lsdException w:name="Colorful List Accent 5" w:semiHidden="0" w:uiPriority="72" w:unhideWhenUsed="0"/>
-    <w:lsdException w:name="Colorful Grid Accent 5" w:semiHidden="0" w:uiPriority="73" w:unhideWhenUsed="0"/>
-    <w:lsdException w:name="Light Shading Accent 6" w:semiHidden="0" w:uiPriority="60" w:unhideWhenUsed="0"/>
-    <w:lsdException w:name="Light List Accent 6" w:semiHidden="0" w:uiPriority="61" w:unhideWhenUsed="0"/>
-    <w:lsdException w:name="Light Grid Accent 6" w:semiHidden="0" w:uiPriority="62" w:unhideWhenUsed="0"/>
-    <w:lsdException w:name="Medium Shading 1 Accent 6" w:semiHidden="0" w:uiPriority="63" w:unhideWhenUsed="0"/>
-    <w:lsdException w:name="Medium Shading 2 Accent 6" w:semiHidden="0" w:uiPriority="64" w:unhideWhenUsed="0"/>
-    <w:lsdException w:name="Medium List 1 Accent 6" w:semiHidden="0" w:uiPriority="65" w:unhideWhenUsed="0"/>
-    <w:lsdException w:name="Medium List 2 Accent 6" w:semiHidden="0" w:uiPriority="66" w:unhideWhenUsed="0"/>
-    <w:lsdException w:name="Medium Grid 1 Accent 6" w:semiHidden="0" w:uiPriority="67" w:unhideWhenUsed="0"/>
-    <w:lsdException w:name="Medium Grid 2 Accent 6" w:semiHidden="0" w:uiPriority="68" w:unhideWhenUsed="0"/>
-    <w:lsdException w:name="Medium Grid 3 Accent 6" w:semiHidden="0" w:uiPriority="69" w:unhideWhenUsed="0"/>
-    <w:lsdException w:name="Dark List Accent 6" w:semiHidden="0" w:uiPriority="70" w:unhideWhenUsed="0"/>
-    <w:lsdException w:name="Colorful Shading Accent 6" w:semiHidden="0" w:uiPriority="71" w:unhideWhenUsed="0"/>
-    <w:lsdException w:name="Colorful List Accent 6" w:semiHidden="0" w:uiPriority="72" w:unhideWhenUsed="0"/>
-    <w:lsdException w:name="Colorful Grid Accent 6" w:semiHidden="0" w:uiPriority="73" w:unhideWhenUsed="0"/>
-    <w:lsdException w:name="Subtle Emphasis" w:semiHidden="0" w:uiPriority="19" w:unhideWhenUsed="0" w:qFormat="1"/>
-    <w:lsdException w:name="Intense Emphasis" w:semiHidden="0" w:uiPriority="21" w:unhideWhenUsed="0" w:qFormat="1"/>
-    <w:lsdException w:name="Subtle Reference" w:semiHidden="0" w:uiPriority="31" w:unhideWhenUsed="0" w:qFormat="1"/>
-    <w:lsdException w:name="Intense Reference" w:semiHidden="0" w:uiPriority="32" w:unhideWhenUsed="0" w:qFormat="1"/>
-    <w:lsdException w:name="Book Title" w:semiHidden="0" w:uiPriority="33" w:unhideWhenUsed="0" w:qFormat="1"/>
-    <w:lsdException w:name="Bibliography" w:uiPriority="37"/>
-    <w:lsdException w:name="TOC Heading" w:uiPriority="39" w:qFormat="1"/>
-  </w:latentStyles>
-  <w:style w:type="paragraph" w:default="1" w:styleId="Normal">
-    <w:name w:val="Normal"/>
-    <w:qFormat/>
-  </w:style>
-  <w:style w:type="character" w:default="1" w:styleId="DefaultParagraphFont">
-    <w:name w:val="Default Paragraph Font"/>
-    <w:uiPriority w:val="1"/>
-    <w:semiHidden/>
-    <w:unhideWhenUsed/>
-  </w:style>
-  <w:style w:type="table" w:default="1" w:styleId="TableNormal">
-    <w:name w:val="Normal Table"/>
-    <w:uiPriority w:val="99"/>
-    <w:semiHidden/>
-    <w:unhideWhenUsed/>
-    <w:tblPr>
-      <w:tblInd w:w="0" w:type="dxa"/>
-      <w:tblCellMar>
-        <w:top w:w="0" w:type="dxa"/>
-        <w:left w:w="108" w:type="dxa"/>
-        <w:bottom w:w="0" w:type="dxa"/>
-        <w:right w:w="108" w:type="dxa"/>
-      </w:tblCellMar>
-    </w:tblPr>
-  </w:style>
-  <w:style w:type="numbering" w:default="1" w:styleId="NoList">
-    <w:name w:val="No List"/>
-    <w:uiPriority w:val="99"/>
-    <w:semiHidden/>
-    <w:unhideWhenUsed/>
   </w:style>
 </w:styles>
 </file>

</xml_diff>

<commit_message>
Revert "Add features: nChooseK courses, toString() improvements."
This reverts commit 10b851cc439da3a6312359a0d1cd5b451bd5c796.
</commit_message>
<xml_diff>
--- a/Documentation/SEG2105A Assignment 5.docx
+++ b/Documentation/SEG2105A Assignment 5.docx
@@ -1,6 +1,6 @@
 
 <file path=word/document.xml><?xml version="1.0" encoding="utf-8"?>
-<w:document xmlns:wpc="http://schemas.microsoft.com/office/word/2010/wordprocessingCanvas" xmlns:mc="http://schemas.openxmlformats.org/markup-compatibility/2006" xmlns:o="urn:schemas-microsoft-com:office:office" xmlns:r="http://schemas.openxmlformats.org/officeDocument/2006/relationships" xmlns:m="http://schemas.openxmlformats.org/officeDocument/2006/math" xmlns:v="urn:schemas-microsoft-com:vml" xmlns:wp14="http://schemas.microsoft.com/office/word/2010/wordprocessingDrawing" xmlns:wp="http://schemas.openxmlformats.org/drawingml/2006/wordprocessingDrawing" xmlns:w10="urn:schemas-microsoft-com:office:word" xmlns:w="http://schemas.openxmlformats.org/wordprocessingml/2006/main" xmlns:w14="http://schemas.microsoft.com/office/word/2010/wordml" xmlns:w15="http://schemas.microsoft.com/office/word/2012/wordml" xmlns:wpg="http://schemas.microsoft.com/office/word/2010/wordprocessingGroup" xmlns:wpi="http://schemas.microsoft.com/office/word/2010/wordprocessingInk" xmlns:wne="http://schemas.microsoft.com/office/word/2006/wordml" xmlns:wps="http://schemas.microsoft.com/office/word/2010/wordprocessingShape" mc:Ignorable="w14 w15 wp14">
+<w:document xmlns:wpc="http://schemas.microsoft.com/office/word/2010/wordprocessingCanvas" xmlns:mc="http://schemas.openxmlformats.org/markup-compatibility/2006" xmlns:o="urn:schemas-microsoft-com:office:office" xmlns:r="http://schemas.openxmlformats.org/officeDocument/2006/relationships" xmlns:m="http://schemas.openxmlformats.org/officeDocument/2006/math" xmlns:v="urn:schemas-microsoft-com:vml" xmlns:wp14="http://schemas.microsoft.com/office/word/2010/wordprocessingDrawing" xmlns:wp="http://schemas.openxmlformats.org/drawingml/2006/wordprocessingDrawing" xmlns:w10="urn:schemas-microsoft-com:office:word" xmlns:w="http://schemas.openxmlformats.org/wordprocessingml/2006/main" xmlns:w14="http://schemas.microsoft.com/office/word/2010/wordml" xmlns:wpg="http://schemas.microsoft.com/office/word/2010/wordprocessingGroup" xmlns:wpi="http://schemas.microsoft.com/office/word/2010/wordprocessingInk" xmlns:wne="http://schemas.microsoft.com/office/word/2006/wordml" xmlns:wps="http://schemas.microsoft.com/office/word/2010/wordprocessingShape" mc:Ignorable="w14 wp14">
   <w:body>
     <w:p>
       <w:pPr>
@@ -1833,7 +1833,7 @@
           <w:lang w:val="en-US"/>
         </w:rPr>
       </w:pPr>
-      <w:hyperlink r:id="rId5" w:history="1">
+      <w:hyperlink r:id="rId6" w:history="1">
         <w:r>
           <w:rPr>
             <w:rStyle w:val="Hyperlink"/>
@@ -1879,6 +1879,7 @@
     <w:p>
       <w:pPr>
         <w:spacing w:after="0" w:line="240" w:lineRule="auto"/>
+        <w:ind w:left="720"/>
         <w:rPr>
           <w:rFonts w:ascii="Lucida Console" w:eastAsia="Times New Roman" w:hAnsi="Lucida Console" w:cs="Times New Roman"/>
           <w:sz w:val="18"/>
@@ -1910,6 +1911,7 @@
     <w:p>
       <w:pPr>
         <w:spacing w:after="0" w:line="240" w:lineRule="auto"/>
+        <w:ind w:left="720"/>
         <w:rPr>
           <w:rFonts w:ascii="Lucida Console" w:eastAsia="Times New Roman" w:hAnsi="Lucida Console" w:cs="Times New Roman"/>
           <w:sz w:val="18"/>
@@ -1930,6 +1932,7 @@
     <w:p>
       <w:pPr>
         <w:spacing w:after="0" w:line="240" w:lineRule="auto"/>
+        <w:ind w:left="720"/>
         <w:rPr>
           <w:rFonts w:ascii="Lucida Console" w:eastAsia="Times New Roman" w:hAnsi="Lucida Console" w:cs="Times New Roman"/>
           <w:sz w:val="18"/>
@@ -1970,6 +1973,7 @@
     <w:p>
       <w:pPr>
         <w:spacing w:after="0" w:line="240" w:lineRule="auto"/>
+        <w:ind w:left="720"/>
         <w:rPr>
           <w:rFonts w:ascii="Lucida Console" w:eastAsia="Times New Roman" w:hAnsi="Lucida Console" w:cs="Times New Roman"/>
           <w:sz w:val="18"/>
@@ -2010,6 +2014,7 @@
     <w:p>
       <w:pPr>
         <w:spacing w:after="0" w:line="240" w:lineRule="auto"/>
+        <w:ind w:left="720"/>
         <w:rPr>
           <w:rFonts w:ascii="Lucida Console" w:eastAsia="Times New Roman" w:hAnsi="Lucida Console" w:cs="Times New Roman"/>
           <w:sz w:val="18"/>
@@ -2030,17 +2035,19 @@
     <w:p>
       <w:pPr>
         <w:spacing w:after="0" w:line="240" w:lineRule="auto"/>
-        <w:rPr>
-          <w:rFonts w:ascii="Lucida Console" w:eastAsia="Times New Roman" w:hAnsi="Lucida Console" w:cs="Times New Roman"/>
-          <w:sz w:val="18"/>
-          <w:szCs w:val="18"/>
-          <w:lang w:val="en-US"/>
-        </w:rPr>
-      </w:pPr>
-    </w:p>
-    <w:p>
-      <w:pPr>
-        <w:spacing w:after="0" w:line="240" w:lineRule="auto"/>
+        <w:ind w:left="720"/>
+        <w:rPr>
+          <w:rFonts w:ascii="Lucida Console" w:eastAsia="Times New Roman" w:hAnsi="Lucida Console" w:cs="Times New Roman"/>
+          <w:sz w:val="18"/>
+          <w:szCs w:val="18"/>
+          <w:lang w:val="en-US"/>
+        </w:rPr>
+      </w:pPr>
+    </w:p>
+    <w:p>
+      <w:pPr>
+        <w:spacing w:after="0" w:line="240" w:lineRule="auto"/>
+        <w:ind w:left="720"/>
         <w:rPr>
           <w:rFonts w:ascii="Lucida Console" w:eastAsia="Times New Roman" w:hAnsi="Lucida Console" w:cs="Times New Roman"/>
           <w:sz w:val="18"/>
@@ -2072,6 +2079,7 @@
     <w:p>
       <w:pPr>
         <w:spacing w:after="0" w:line="240" w:lineRule="auto"/>
+        <w:ind w:left="720"/>
         <w:rPr>
           <w:rFonts w:ascii="Lucida Console" w:eastAsia="Times New Roman" w:hAnsi="Lucida Console" w:cs="Times New Roman"/>
           <w:sz w:val="18"/>
@@ -2092,6 +2100,7 @@
     <w:p>
       <w:pPr>
         <w:spacing w:after="0" w:line="240" w:lineRule="auto"/>
+        <w:ind w:left="720"/>
         <w:rPr>
           <w:rFonts w:ascii="Lucida Console" w:eastAsia="Times New Roman" w:hAnsi="Lucida Console" w:cs="Times New Roman"/>
           <w:sz w:val="18"/>
@@ -2132,6 +2141,7 @@
     <w:p>
       <w:pPr>
         <w:spacing w:after="0" w:line="240" w:lineRule="auto"/>
+        <w:ind w:left="720"/>
         <w:rPr>
           <w:rFonts w:ascii="Lucida Console" w:eastAsia="Times New Roman" w:hAnsi="Lucida Console" w:cs="Times New Roman"/>
           <w:sz w:val="18"/>
@@ -2172,6 +2182,7 @@
     <w:p>
       <w:pPr>
         <w:spacing w:after="0" w:line="240" w:lineRule="auto"/>
+        <w:ind w:left="720"/>
         <w:rPr>
           <w:rFonts w:ascii="Lucida Console" w:eastAsia="Times New Roman" w:hAnsi="Lucida Console" w:cs="Times New Roman"/>
           <w:sz w:val="18"/>
@@ -2206,12 +2217,816 @@
           <w:szCs w:val="18"/>
           <w:lang w:val="en-US"/>
         </w:rPr>
+        <w:t xml:space="preserve"> = 0;</w:t>
+      </w:r>
+    </w:p>
+    <w:p>
+      <w:pPr>
+        <w:spacing w:after="0" w:line="240" w:lineRule="auto"/>
+        <w:ind w:left="720"/>
+        <w:rPr>
+          <w:rFonts w:ascii="Lucida Console" w:eastAsia="Times New Roman" w:hAnsi="Lucida Console" w:cs="Times New Roman"/>
+          <w:sz w:val="18"/>
+          <w:szCs w:val="18"/>
+          <w:lang w:val="en-US"/>
+        </w:rPr>
+      </w:pPr>
+      <w:r>
+        <w:rPr>
+          <w:rFonts w:ascii="Lucida Console" w:eastAsia="Times New Roman" w:hAnsi="Lucida Console" w:cs="Times New Roman"/>
+          <w:sz w:val="18"/>
+          <w:szCs w:val="18"/>
+          <w:lang w:val="en-US"/>
+        </w:rPr>
+        <w:t xml:space="preserve">  Integer </w:t>
+      </w:r>
+      <w:proofErr w:type="spellStart"/>
+      <w:r>
+        <w:rPr>
+          <w:rFonts w:ascii="Lucida Console" w:eastAsia="Times New Roman" w:hAnsi="Lucida Console" w:cs="Times New Roman"/>
+          <w:sz w:val="18"/>
+          <w:szCs w:val="18"/>
+          <w:lang w:val="en-US"/>
+        </w:rPr>
+        <w:t>requiredTUT</w:t>
+      </w:r>
+      <w:proofErr w:type="spellEnd"/>
+      <w:r>
+        <w:rPr>
+          <w:rFonts w:ascii="Lucida Console" w:eastAsia="Times New Roman" w:hAnsi="Lucida Console" w:cs="Times New Roman"/>
+          <w:sz w:val="18"/>
+          <w:szCs w:val="18"/>
+          <w:lang w:val="en-US"/>
+        </w:rPr>
+        <w:t xml:space="preserve"> = 0;</w:t>
+      </w:r>
+    </w:p>
+    <w:p>
+      <w:pPr>
+        <w:spacing w:after="0" w:line="240" w:lineRule="auto"/>
+        <w:ind w:left="720"/>
+        <w:rPr>
+          <w:rFonts w:ascii="Lucida Console" w:eastAsia="Times New Roman" w:hAnsi="Lucida Console" w:cs="Times New Roman"/>
+          <w:sz w:val="18"/>
+          <w:szCs w:val="18"/>
+          <w:lang w:val="en-US"/>
+        </w:rPr>
+      </w:pPr>
+      <w:r>
+        <w:rPr>
+          <w:rFonts w:ascii="Lucida Console" w:eastAsia="Times New Roman" w:hAnsi="Lucida Console" w:cs="Times New Roman"/>
+          <w:sz w:val="18"/>
+          <w:szCs w:val="18"/>
+          <w:lang w:val="en-US"/>
+        </w:rPr>
+        <w:t xml:space="preserve">  Integer </w:t>
+      </w:r>
+      <w:proofErr w:type="spellStart"/>
+      <w:r>
+        <w:rPr>
+          <w:rFonts w:ascii="Lucida Console" w:eastAsia="Times New Roman" w:hAnsi="Lucida Console" w:cs="Times New Roman"/>
+          <w:sz w:val="18"/>
+          <w:szCs w:val="18"/>
+          <w:lang w:val="en-US"/>
+        </w:rPr>
+        <w:t>requiredLAB</w:t>
+      </w:r>
+      <w:proofErr w:type="spellEnd"/>
+      <w:r>
+        <w:rPr>
+          <w:rFonts w:ascii="Lucida Console" w:eastAsia="Times New Roman" w:hAnsi="Lucida Console" w:cs="Times New Roman"/>
+          <w:sz w:val="18"/>
+          <w:szCs w:val="18"/>
+          <w:lang w:val="en-US"/>
+        </w:rPr>
+        <w:t xml:space="preserve"> = 0;</w:t>
+      </w:r>
+    </w:p>
+    <w:p>
+      <w:pPr>
+        <w:spacing w:after="0" w:line="240" w:lineRule="auto"/>
+        <w:ind w:left="720"/>
+        <w:rPr>
+          <w:rFonts w:ascii="Lucida Console" w:eastAsia="Times New Roman" w:hAnsi="Lucida Console" w:cs="Times New Roman"/>
+          <w:sz w:val="18"/>
+          <w:szCs w:val="18"/>
+          <w:lang w:val="en-US"/>
+        </w:rPr>
+      </w:pPr>
+      <w:r>
+        <w:rPr>
+          <w:rFonts w:ascii="Lucida Console" w:eastAsia="Times New Roman" w:hAnsi="Lucida Console" w:cs="Times New Roman"/>
+          <w:sz w:val="18"/>
+          <w:szCs w:val="18"/>
+          <w:lang w:val="en-US"/>
+        </w:rPr>
+        <w:t xml:space="preserve">  1 -- 1</w:t>
+      </w:r>
+      <w:proofErr w:type="gramStart"/>
+      <w:r>
+        <w:rPr>
+          <w:rFonts w:ascii="Lucida Console" w:eastAsia="Times New Roman" w:hAnsi="Lucida Console" w:cs="Times New Roman"/>
+          <w:sz w:val="18"/>
+          <w:szCs w:val="18"/>
+          <w:lang w:val="en-US"/>
+        </w:rPr>
+        <w:t>..*</w:t>
+      </w:r>
+      <w:proofErr w:type="gramEnd"/>
+      <w:r>
+        <w:rPr>
+          <w:rFonts w:ascii="Lucida Console" w:eastAsia="Times New Roman" w:hAnsi="Lucida Console" w:cs="Times New Roman"/>
+          <w:sz w:val="18"/>
+          <w:szCs w:val="18"/>
+          <w:lang w:val="en-US"/>
+        </w:rPr>
+        <w:t xml:space="preserve"> Activity;</w:t>
+      </w:r>
+    </w:p>
+    <w:p>
+      <w:pPr>
+        <w:spacing w:after="0" w:line="240" w:lineRule="auto"/>
+        <w:ind w:left="720"/>
+        <w:rPr>
+          <w:rFonts w:ascii="Lucida Console" w:eastAsia="Times New Roman" w:hAnsi="Lucida Console" w:cs="Times New Roman"/>
+          <w:sz w:val="18"/>
+          <w:szCs w:val="18"/>
+          <w:lang w:val="en-US"/>
+        </w:rPr>
+      </w:pPr>
+      <w:r>
+        <w:rPr>
+          <w:rFonts w:ascii="Lucida Console" w:eastAsia="Times New Roman" w:hAnsi="Lucida Console" w:cs="Times New Roman"/>
+          <w:sz w:val="18"/>
+          <w:szCs w:val="18"/>
+          <w:lang w:val="en-US"/>
+        </w:rPr>
+        <w:t xml:space="preserve">  Boolean selected;</w:t>
+      </w:r>
+    </w:p>
+    <w:p>
+      <w:pPr>
+        <w:spacing w:after="0" w:line="240" w:lineRule="auto"/>
+        <w:ind w:left="720"/>
+        <w:rPr>
+          <w:rFonts w:ascii="Lucida Console" w:eastAsia="Times New Roman" w:hAnsi="Lucida Console" w:cs="Times New Roman"/>
+          <w:sz w:val="18"/>
+          <w:szCs w:val="18"/>
+          <w:lang w:val="en-US"/>
+        </w:rPr>
+      </w:pPr>
+      <w:r>
+        <w:rPr>
+          <w:rFonts w:ascii="Lucida Console" w:eastAsia="Times New Roman" w:hAnsi="Lucida Console" w:cs="Times New Roman"/>
+          <w:sz w:val="18"/>
+          <w:szCs w:val="18"/>
+          <w:lang w:val="en-US"/>
+        </w:rPr>
+        <w:t>}</w:t>
+      </w:r>
+    </w:p>
+    <w:p>
+      <w:pPr>
+        <w:spacing w:after="0" w:line="240" w:lineRule="auto"/>
+        <w:ind w:left="720"/>
+        <w:rPr>
+          <w:rFonts w:ascii="Lucida Console" w:eastAsia="Times New Roman" w:hAnsi="Lucida Console" w:cs="Times New Roman"/>
+          <w:sz w:val="18"/>
+          <w:szCs w:val="18"/>
+          <w:lang w:val="en-US"/>
+        </w:rPr>
+      </w:pPr>
+    </w:p>
+    <w:p>
+      <w:pPr>
+        <w:spacing w:after="0" w:line="240" w:lineRule="auto"/>
+        <w:ind w:left="720"/>
+        <w:rPr>
+          <w:rFonts w:ascii="Lucida Console" w:eastAsia="Times New Roman" w:hAnsi="Lucida Console" w:cs="Times New Roman"/>
+          <w:sz w:val="18"/>
+          <w:szCs w:val="18"/>
+          <w:lang w:val="en-US"/>
+        </w:rPr>
+      </w:pPr>
+      <w:proofErr w:type="gramStart"/>
+      <w:r>
+        <w:rPr>
+          <w:rFonts w:ascii="Lucida Console" w:eastAsia="Times New Roman" w:hAnsi="Lucida Console" w:cs="Times New Roman"/>
+          <w:sz w:val="18"/>
+          <w:szCs w:val="18"/>
+          <w:lang w:val="en-US"/>
+        </w:rPr>
+        <w:t>class</w:t>
+      </w:r>
+      <w:proofErr w:type="gramEnd"/>
+      <w:r>
+        <w:rPr>
+          <w:rFonts w:ascii="Lucida Console" w:eastAsia="Times New Roman" w:hAnsi="Lucida Console" w:cs="Times New Roman"/>
+          <w:sz w:val="18"/>
+          <w:szCs w:val="18"/>
+          <w:lang w:val="en-US"/>
+        </w:rPr>
+        <w:t xml:space="preserve"> Activity</w:t>
+      </w:r>
+    </w:p>
+    <w:p>
+      <w:pPr>
+        <w:spacing w:after="0" w:line="240" w:lineRule="auto"/>
+        <w:ind w:left="720"/>
+        <w:rPr>
+          <w:rFonts w:ascii="Lucida Console" w:eastAsia="Times New Roman" w:hAnsi="Lucida Console" w:cs="Times New Roman"/>
+          <w:sz w:val="18"/>
+          <w:szCs w:val="18"/>
+          <w:lang w:val="en-US"/>
+        </w:rPr>
+      </w:pPr>
+      <w:r>
+        <w:rPr>
+          <w:rFonts w:ascii="Lucida Console" w:eastAsia="Times New Roman" w:hAnsi="Lucida Console" w:cs="Times New Roman"/>
+          <w:sz w:val="18"/>
+          <w:szCs w:val="18"/>
+          <w:lang w:val="en-US"/>
+        </w:rPr>
+        <w:t>{</w:t>
+      </w:r>
+    </w:p>
+    <w:p>
+      <w:pPr>
+        <w:spacing w:after="0" w:line="240" w:lineRule="auto"/>
+        <w:ind w:left="720"/>
+        <w:rPr>
+          <w:rFonts w:ascii="Lucida Console" w:eastAsia="Times New Roman" w:hAnsi="Lucida Console" w:cs="Times New Roman"/>
+          <w:sz w:val="18"/>
+          <w:szCs w:val="18"/>
+          <w:lang w:val="en-US"/>
+        </w:rPr>
+      </w:pPr>
+      <w:r>
+        <w:rPr>
+          <w:rFonts w:ascii="Lucida Console" w:eastAsia="Times New Roman" w:hAnsi="Lucida Console" w:cs="Times New Roman"/>
+          <w:sz w:val="18"/>
+          <w:szCs w:val="18"/>
+          <w:lang w:val="en-US"/>
+        </w:rPr>
+        <w:t xml:space="preserve">  </w:t>
+      </w:r>
+      <w:proofErr w:type="gramStart"/>
+      <w:r>
+        <w:rPr>
+          <w:rFonts w:ascii="Lucida Console" w:eastAsia="Times New Roman" w:hAnsi="Lucida Console" w:cs="Times New Roman"/>
+          <w:sz w:val="18"/>
+          <w:szCs w:val="18"/>
+          <w:lang w:val="en-US"/>
+        </w:rPr>
+        <w:t>type</w:t>
+      </w:r>
+      <w:proofErr w:type="gramEnd"/>
+      <w:r>
+        <w:rPr>
+          <w:rFonts w:ascii="Lucida Console" w:eastAsia="Times New Roman" w:hAnsi="Lucida Console" w:cs="Times New Roman"/>
+          <w:sz w:val="18"/>
+          <w:szCs w:val="18"/>
+          <w:lang w:val="en-US"/>
+        </w:rPr>
         <w:t>;</w:t>
       </w:r>
     </w:p>
     <w:p>
       <w:pPr>
         <w:spacing w:after="0" w:line="240" w:lineRule="auto"/>
+        <w:ind w:left="720"/>
+        <w:rPr>
+          <w:rFonts w:ascii="Lucida Console" w:eastAsia="Times New Roman" w:hAnsi="Lucida Console" w:cs="Times New Roman"/>
+          <w:sz w:val="18"/>
+          <w:szCs w:val="18"/>
+          <w:lang w:val="en-US"/>
+        </w:rPr>
+      </w:pPr>
+      <w:r>
+        <w:rPr>
+          <w:rFonts w:ascii="Lucida Console" w:eastAsia="Times New Roman" w:hAnsi="Lucida Console" w:cs="Times New Roman"/>
+          <w:sz w:val="18"/>
+          <w:szCs w:val="18"/>
+          <w:lang w:val="en-US"/>
+        </w:rPr>
+        <w:t xml:space="preserve">  Integer number;</w:t>
+      </w:r>
+    </w:p>
+    <w:p>
+      <w:pPr>
+        <w:spacing w:after="0" w:line="240" w:lineRule="auto"/>
+        <w:ind w:left="720"/>
+        <w:rPr>
+          <w:rFonts w:ascii="Lucida Console" w:eastAsia="Times New Roman" w:hAnsi="Lucida Console" w:cs="Times New Roman"/>
+          <w:sz w:val="18"/>
+          <w:szCs w:val="18"/>
+          <w:lang w:val="en-US"/>
+        </w:rPr>
+      </w:pPr>
+      <w:r>
+        <w:rPr>
+          <w:rFonts w:ascii="Lucida Console" w:eastAsia="Times New Roman" w:hAnsi="Lucida Console" w:cs="Times New Roman"/>
+          <w:sz w:val="18"/>
+          <w:szCs w:val="18"/>
+          <w:lang w:val="en-US"/>
+        </w:rPr>
+        <w:t xml:space="preserve">  </w:t>
+      </w:r>
+      <w:proofErr w:type="gramStart"/>
+      <w:r>
+        <w:rPr>
+          <w:rFonts w:ascii="Lucida Console" w:eastAsia="Times New Roman" w:hAnsi="Lucida Console" w:cs="Times New Roman"/>
+          <w:sz w:val="18"/>
+          <w:szCs w:val="18"/>
+          <w:lang w:val="en-US"/>
+        </w:rPr>
+        <w:t>day</w:t>
+      </w:r>
+      <w:proofErr w:type="gramEnd"/>
+      <w:r>
+        <w:rPr>
+          <w:rFonts w:ascii="Lucida Console" w:eastAsia="Times New Roman" w:hAnsi="Lucida Console" w:cs="Times New Roman"/>
+          <w:sz w:val="18"/>
+          <w:szCs w:val="18"/>
+          <w:lang w:val="en-US"/>
+        </w:rPr>
+        <w:t>;</w:t>
+      </w:r>
+    </w:p>
+    <w:p>
+      <w:pPr>
+        <w:spacing w:after="0" w:line="240" w:lineRule="auto"/>
+        <w:ind w:left="720"/>
+        <w:rPr>
+          <w:rFonts w:ascii="Lucida Console" w:eastAsia="Times New Roman" w:hAnsi="Lucida Console" w:cs="Times New Roman"/>
+          <w:sz w:val="18"/>
+          <w:szCs w:val="18"/>
+          <w:lang w:val="en-US"/>
+        </w:rPr>
+      </w:pPr>
+      <w:r>
+        <w:rPr>
+          <w:rFonts w:ascii="Lucida Console" w:eastAsia="Times New Roman" w:hAnsi="Lucida Console" w:cs="Times New Roman"/>
+          <w:sz w:val="18"/>
+          <w:szCs w:val="18"/>
+          <w:lang w:val="en-US"/>
+        </w:rPr>
+        <w:t xml:space="preserve">  Time </w:t>
+      </w:r>
+      <w:proofErr w:type="spellStart"/>
+      <w:r>
+        <w:rPr>
+          <w:rFonts w:ascii="Lucida Console" w:eastAsia="Times New Roman" w:hAnsi="Lucida Console" w:cs="Times New Roman"/>
+          <w:sz w:val="18"/>
+          <w:szCs w:val="18"/>
+          <w:lang w:val="en-US"/>
+        </w:rPr>
+        <w:t>startTime</w:t>
+      </w:r>
+      <w:proofErr w:type="spellEnd"/>
+      <w:r>
+        <w:rPr>
+          <w:rFonts w:ascii="Lucida Console" w:eastAsia="Times New Roman" w:hAnsi="Lucida Console" w:cs="Times New Roman"/>
+          <w:sz w:val="18"/>
+          <w:szCs w:val="18"/>
+          <w:lang w:val="en-US"/>
+        </w:rPr>
+        <w:t>;</w:t>
+      </w:r>
+    </w:p>
+    <w:p>
+      <w:pPr>
+        <w:spacing w:after="0" w:line="240" w:lineRule="auto"/>
+        <w:ind w:left="720"/>
+        <w:rPr>
+          <w:rFonts w:ascii="Lucida Console" w:eastAsia="Times New Roman" w:hAnsi="Lucida Console" w:cs="Times New Roman"/>
+          <w:sz w:val="18"/>
+          <w:szCs w:val="18"/>
+          <w:lang w:val="en-US"/>
+        </w:rPr>
+      </w:pPr>
+      <w:r>
+        <w:rPr>
+          <w:rFonts w:ascii="Lucida Console" w:eastAsia="Times New Roman" w:hAnsi="Lucida Console" w:cs="Times New Roman"/>
+          <w:sz w:val="18"/>
+          <w:szCs w:val="18"/>
+          <w:lang w:val="en-US"/>
+        </w:rPr>
+        <w:t xml:space="preserve">  Time </w:t>
+      </w:r>
+      <w:proofErr w:type="spellStart"/>
+      <w:r>
+        <w:rPr>
+          <w:rFonts w:ascii="Lucida Console" w:eastAsia="Times New Roman" w:hAnsi="Lucida Console" w:cs="Times New Roman"/>
+          <w:sz w:val="18"/>
+          <w:szCs w:val="18"/>
+          <w:lang w:val="en-US"/>
+        </w:rPr>
+        <w:t>endTime</w:t>
+      </w:r>
+      <w:proofErr w:type="spellEnd"/>
+      <w:r>
+        <w:rPr>
+          <w:rFonts w:ascii="Lucida Console" w:eastAsia="Times New Roman" w:hAnsi="Lucida Console" w:cs="Times New Roman"/>
+          <w:sz w:val="18"/>
+          <w:szCs w:val="18"/>
+          <w:lang w:val="en-US"/>
+        </w:rPr>
+        <w:t>;</w:t>
+      </w:r>
+    </w:p>
+    <w:p>
+      <w:pPr>
+        <w:spacing w:after="0" w:line="240" w:lineRule="auto"/>
+        <w:ind w:left="720"/>
+        <w:rPr>
+          <w:rFonts w:ascii="Lucida Console" w:eastAsia="Times New Roman" w:hAnsi="Lucida Console" w:cs="Times New Roman"/>
+          <w:sz w:val="18"/>
+          <w:szCs w:val="18"/>
+          <w:lang w:val="en-US"/>
+        </w:rPr>
+      </w:pPr>
+      <w:r>
+        <w:rPr>
+          <w:rFonts w:ascii="Lucida Console" w:eastAsia="Times New Roman" w:hAnsi="Lucida Console" w:cs="Times New Roman"/>
+          <w:sz w:val="18"/>
+          <w:szCs w:val="18"/>
+          <w:lang w:val="en-US"/>
+        </w:rPr>
+        <w:t xml:space="preserve">  </w:t>
+      </w:r>
+      <w:proofErr w:type="gramStart"/>
+      <w:r>
+        <w:rPr>
+          <w:rFonts w:ascii="Lucida Console" w:eastAsia="Times New Roman" w:hAnsi="Lucida Console" w:cs="Times New Roman"/>
+          <w:sz w:val="18"/>
+          <w:szCs w:val="18"/>
+          <w:lang w:val="en-US"/>
+        </w:rPr>
+        <w:t>place</w:t>
+      </w:r>
+      <w:proofErr w:type="gramEnd"/>
+      <w:r>
+        <w:rPr>
+          <w:rFonts w:ascii="Lucida Console" w:eastAsia="Times New Roman" w:hAnsi="Lucida Console" w:cs="Times New Roman"/>
+          <w:sz w:val="18"/>
+          <w:szCs w:val="18"/>
+          <w:lang w:val="en-US"/>
+        </w:rPr>
+        <w:t>;</w:t>
+      </w:r>
+    </w:p>
+    <w:p>
+      <w:pPr>
+        <w:spacing w:after="0" w:line="240" w:lineRule="auto"/>
+        <w:ind w:left="720"/>
+        <w:rPr>
+          <w:rFonts w:ascii="Lucida Console" w:eastAsia="Times New Roman" w:hAnsi="Lucida Console" w:cs="Times New Roman"/>
+          <w:sz w:val="18"/>
+          <w:szCs w:val="18"/>
+          <w:lang w:val="en-US"/>
+        </w:rPr>
+      </w:pPr>
+      <w:r>
+        <w:rPr>
+          <w:rFonts w:ascii="Lucida Console" w:eastAsia="Times New Roman" w:hAnsi="Lucida Console" w:cs="Times New Roman"/>
+          <w:sz w:val="18"/>
+          <w:szCs w:val="18"/>
+          <w:lang w:val="en-US"/>
+        </w:rPr>
+        <w:t xml:space="preserve">  </w:t>
+      </w:r>
+      <w:proofErr w:type="gramStart"/>
+      <w:r>
+        <w:rPr>
+          <w:rFonts w:ascii="Lucida Console" w:eastAsia="Times New Roman" w:hAnsi="Lucida Console" w:cs="Times New Roman"/>
+          <w:sz w:val="18"/>
+          <w:szCs w:val="18"/>
+          <w:lang w:val="en-US"/>
+        </w:rPr>
+        <w:t>professor</w:t>
+      </w:r>
+      <w:proofErr w:type="gramEnd"/>
+      <w:r>
+        <w:rPr>
+          <w:rFonts w:ascii="Lucida Console" w:eastAsia="Times New Roman" w:hAnsi="Lucida Console" w:cs="Times New Roman"/>
+          <w:sz w:val="18"/>
+          <w:szCs w:val="18"/>
+          <w:lang w:val="en-US"/>
+        </w:rPr>
+        <w:t>;</w:t>
+      </w:r>
+    </w:p>
+    <w:p>
+      <w:pPr>
+        <w:spacing w:after="0" w:line="240" w:lineRule="auto"/>
+        <w:ind w:left="720"/>
+        <w:rPr>
+          <w:rFonts w:ascii="Lucida Console" w:eastAsia="Times New Roman" w:hAnsi="Lucida Console" w:cs="Times New Roman"/>
+          <w:sz w:val="18"/>
+          <w:szCs w:val="18"/>
+          <w:lang w:val="en-US"/>
+        </w:rPr>
+      </w:pPr>
+      <w:r>
+        <w:rPr>
+          <w:rFonts w:ascii="Lucida Console" w:eastAsia="Times New Roman" w:hAnsi="Lucida Console" w:cs="Times New Roman"/>
+          <w:sz w:val="18"/>
+          <w:szCs w:val="18"/>
+          <w:lang w:val="en-US"/>
+        </w:rPr>
+        <w:t xml:space="preserve">  Boolean selected;</w:t>
+      </w:r>
+    </w:p>
+    <w:p>
+      <w:pPr>
+        <w:spacing w:after="0" w:line="240" w:lineRule="auto"/>
+        <w:ind w:left="720"/>
+        <w:rPr>
+          <w:rFonts w:ascii="Lucida Console" w:eastAsia="Times New Roman" w:hAnsi="Lucida Console" w:cs="Times New Roman"/>
+          <w:sz w:val="18"/>
+          <w:szCs w:val="18"/>
+          <w:lang w:val="en-US"/>
+        </w:rPr>
+      </w:pPr>
+      <w:r>
+        <w:rPr>
+          <w:rFonts w:ascii="Lucida Console" w:eastAsia="Times New Roman" w:hAnsi="Lucida Console" w:cs="Times New Roman"/>
+          <w:sz w:val="18"/>
+          <w:szCs w:val="18"/>
+          <w:lang w:val="en-US"/>
+        </w:rPr>
+        <w:t>}</w:t>
+      </w:r>
+    </w:p>
+    <w:p>
+      <w:pPr>
+        <w:spacing w:after="0" w:line="240" w:lineRule="auto"/>
+        <w:ind w:left="720"/>
+        <w:rPr>
+          <w:rFonts w:ascii="Lucida Console" w:eastAsia="Times New Roman" w:hAnsi="Lucida Console" w:cs="Times New Roman"/>
+          <w:sz w:val="18"/>
+          <w:szCs w:val="18"/>
+          <w:lang w:val="en-US"/>
+        </w:rPr>
+      </w:pPr>
+    </w:p>
+    <w:p>
+      <w:pPr>
+        <w:spacing w:after="0" w:line="240" w:lineRule="auto"/>
+        <w:ind w:left="720"/>
+        <w:rPr>
+          <w:rFonts w:ascii="Lucida Console" w:eastAsia="Times New Roman" w:hAnsi="Lucida Console" w:cs="Times New Roman"/>
+          <w:sz w:val="18"/>
+          <w:szCs w:val="18"/>
+          <w:lang w:val="en-US"/>
+        </w:rPr>
+      </w:pPr>
+      <w:proofErr w:type="gramStart"/>
+      <w:r>
+        <w:rPr>
+          <w:rFonts w:ascii="Lucida Console" w:eastAsia="Times New Roman" w:hAnsi="Lucida Console" w:cs="Times New Roman"/>
+          <w:sz w:val="18"/>
+          <w:szCs w:val="18"/>
+          <w:lang w:val="en-US"/>
+        </w:rPr>
+        <w:t>class</w:t>
+      </w:r>
+      <w:proofErr w:type="gramEnd"/>
+      <w:r>
+        <w:rPr>
+          <w:rFonts w:ascii="Lucida Console" w:eastAsia="Times New Roman" w:hAnsi="Lucida Console" w:cs="Times New Roman"/>
+          <w:sz w:val="18"/>
+          <w:szCs w:val="18"/>
+          <w:lang w:val="en-US"/>
+        </w:rPr>
+        <w:t xml:space="preserve"> </w:t>
+      </w:r>
+      <w:proofErr w:type="spellStart"/>
+      <w:r>
+        <w:rPr>
+          <w:rFonts w:ascii="Lucida Console" w:eastAsia="Times New Roman" w:hAnsi="Lucida Console" w:cs="Times New Roman"/>
+          <w:sz w:val="18"/>
+          <w:szCs w:val="18"/>
+          <w:lang w:val="en-US"/>
+        </w:rPr>
+        <w:t>CourseSelection</w:t>
+      </w:r>
+      <w:proofErr w:type="spellEnd"/>
+    </w:p>
+    <w:p>
+      <w:pPr>
+        <w:spacing w:after="0" w:line="240" w:lineRule="auto"/>
+        <w:ind w:left="720"/>
+        <w:rPr>
+          <w:rFonts w:ascii="Lucida Console" w:eastAsia="Times New Roman" w:hAnsi="Lucida Console" w:cs="Times New Roman"/>
+          <w:sz w:val="18"/>
+          <w:szCs w:val="18"/>
+          <w:lang w:val="en-US"/>
+        </w:rPr>
+      </w:pPr>
+      <w:r>
+        <w:rPr>
+          <w:rFonts w:ascii="Lucida Console" w:eastAsia="Times New Roman" w:hAnsi="Lucida Console" w:cs="Times New Roman"/>
+          <w:sz w:val="18"/>
+          <w:szCs w:val="18"/>
+          <w:lang w:val="en-US"/>
+        </w:rPr>
+        <w:t>{</w:t>
+      </w:r>
+    </w:p>
+    <w:p>
+      <w:pPr>
+        <w:spacing w:after="0" w:line="240" w:lineRule="auto"/>
+        <w:ind w:left="720"/>
+        <w:rPr>
+          <w:rFonts w:ascii="Lucida Console" w:eastAsia="Times New Roman" w:hAnsi="Lucida Console" w:cs="Times New Roman"/>
+          <w:sz w:val="18"/>
+          <w:szCs w:val="18"/>
+          <w:lang w:val="en-US"/>
+        </w:rPr>
+      </w:pPr>
+      <w:r>
+        <w:rPr>
+          <w:rFonts w:ascii="Lucida Console" w:eastAsia="Times New Roman" w:hAnsi="Lucida Console" w:cs="Times New Roman"/>
+          <w:sz w:val="18"/>
+          <w:szCs w:val="18"/>
+          <w:lang w:val="en-US"/>
+        </w:rPr>
+        <w:t xml:space="preserve">  * -&gt; 1</w:t>
+      </w:r>
+      <w:proofErr w:type="gramStart"/>
+      <w:r>
+        <w:rPr>
+          <w:rFonts w:ascii="Lucida Console" w:eastAsia="Times New Roman" w:hAnsi="Lucida Console" w:cs="Times New Roman"/>
+          <w:sz w:val="18"/>
+          <w:szCs w:val="18"/>
+          <w:lang w:val="en-US"/>
+        </w:rPr>
+        <w:t>..*</w:t>
+      </w:r>
+      <w:proofErr w:type="gramEnd"/>
+      <w:r>
+        <w:rPr>
+          <w:rFonts w:ascii="Lucida Console" w:eastAsia="Times New Roman" w:hAnsi="Lucida Console" w:cs="Times New Roman"/>
+          <w:sz w:val="18"/>
+          <w:szCs w:val="18"/>
+          <w:lang w:val="en-US"/>
+        </w:rPr>
+        <w:t xml:space="preserve"> Activity;</w:t>
+      </w:r>
+    </w:p>
+    <w:p>
+      <w:pPr>
+        <w:spacing w:after="0" w:line="240" w:lineRule="auto"/>
+        <w:ind w:left="720"/>
+        <w:rPr>
+          <w:rFonts w:ascii="Lucida Console" w:eastAsia="Times New Roman" w:hAnsi="Lucida Console" w:cs="Times New Roman"/>
+          <w:sz w:val="18"/>
+          <w:szCs w:val="18"/>
+          <w:lang w:val="en-US"/>
+        </w:rPr>
+      </w:pPr>
+      <w:r>
+        <w:rPr>
+          <w:rFonts w:ascii="Lucida Console" w:eastAsia="Times New Roman" w:hAnsi="Lucida Console" w:cs="Times New Roman"/>
+          <w:sz w:val="18"/>
+          <w:szCs w:val="18"/>
+          <w:lang w:val="en-US"/>
+        </w:rPr>
+        <w:t>}</w:t>
+      </w:r>
+    </w:p>
+    <w:p>
+      <w:pPr>
+        <w:spacing w:after="0" w:line="240" w:lineRule="auto"/>
+        <w:ind w:left="720"/>
+        <w:rPr>
+          <w:rFonts w:ascii="Lucida Console" w:eastAsia="Times New Roman" w:hAnsi="Lucida Console" w:cs="Times New Roman"/>
+          <w:sz w:val="18"/>
+          <w:szCs w:val="18"/>
+          <w:lang w:val="en-US"/>
+        </w:rPr>
+      </w:pPr>
+    </w:p>
+    <w:p>
+      <w:pPr>
+        <w:spacing w:after="0" w:line="240" w:lineRule="auto"/>
+        <w:ind w:left="720"/>
+        <w:rPr>
+          <w:rFonts w:ascii="Lucida Console" w:eastAsia="Times New Roman" w:hAnsi="Lucida Console" w:cs="Times New Roman"/>
+          <w:sz w:val="18"/>
+          <w:szCs w:val="18"/>
+          <w:lang w:val="en-US"/>
+        </w:rPr>
+      </w:pPr>
+      <w:proofErr w:type="gramStart"/>
+      <w:r>
+        <w:rPr>
+          <w:rFonts w:ascii="Lucida Console" w:eastAsia="Times New Roman" w:hAnsi="Lucida Console" w:cs="Times New Roman"/>
+          <w:sz w:val="18"/>
+          <w:szCs w:val="18"/>
+          <w:lang w:val="en-US"/>
+        </w:rPr>
+        <w:t>class</w:t>
+      </w:r>
+      <w:proofErr w:type="gramEnd"/>
+      <w:r>
+        <w:rPr>
+          <w:rFonts w:ascii="Lucida Console" w:eastAsia="Times New Roman" w:hAnsi="Lucida Console" w:cs="Times New Roman"/>
+          <w:sz w:val="18"/>
+          <w:szCs w:val="18"/>
+          <w:lang w:val="en-US"/>
+        </w:rPr>
+        <w:t xml:space="preserve"> Schedule</w:t>
+      </w:r>
+    </w:p>
+    <w:p>
+      <w:pPr>
+        <w:spacing w:after="0" w:line="240" w:lineRule="auto"/>
+        <w:ind w:left="720"/>
+        <w:rPr>
+          <w:rFonts w:ascii="Lucida Console" w:eastAsia="Times New Roman" w:hAnsi="Lucida Console" w:cs="Times New Roman"/>
+          <w:sz w:val="18"/>
+          <w:szCs w:val="18"/>
+          <w:lang w:val="en-US"/>
+        </w:rPr>
+      </w:pPr>
+      <w:r>
+        <w:rPr>
+          <w:rFonts w:ascii="Lucida Console" w:eastAsia="Times New Roman" w:hAnsi="Lucida Console" w:cs="Times New Roman"/>
+          <w:sz w:val="18"/>
+          <w:szCs w:val="18"/>
+          <w:lang w:val="en-US"/>
+        </w:rPr>
+        <w:t>{</w:t>
+      </w:r>
+    </w:p>
+    <w:p>
+      <w:pPr>
+        <w:spacing w:after="0" w:line="240" w:lineRule="auto"/>
+        <w:ind w:left="720"/>
+        <w:rPr>
+          <w:rFonts w:ascii="Lucida Console" w:eastAsia="Times New Roman" w:hAnsi="Lucida Console" w:cs="Times New Roman"/>
+          <w:sz w:val="18"/>
+          <w:szCs w:val="18"/>
+          <w:lang w:val="en-US"/>
+        </w:rPr>
+      </w:pPr>
+      <w:r>
+        <w:rPr>
+          <w:rFonts w:ascii="Lucida Console" w:eastAsia="Times New Roman" w:hAnsi="Lucida Console" w:cs="Times New Roman"/>
+          <w:sz w:val="18"/>
+          <w:szCs w:val="18"/>
+          <w:lang w:val="en-US"/>
+        </w:rPr>
+        <w:t xml:space="preserve">  * -&gt; 1</w:t>
+      </w:r>
+      <w:proofErr w:type="gramStart"/>
+      <w:r>
+        <w:rPr>
+          <w:rFonts w:ascii="Lucida Console" w:eastAsia="Times New Roman" w:hAnsi="Lucida Console" w:cs="Times New Roman"/>
+          <w:sz w:val="18"/>
+          <w:szCs w:val="18"/>
+          <w:lang w:val="en-US"/>
+        </w:rPr>
+        <w:t>..*</w:t>
+      </w:r>
+      <w:proofErr w:type="gramEnd"/>
+      <w:r>
+        <w:rPr>
+          <w:rFonts w:ascii="Lucida Console" w:eastAsia="Times New Roman" w:hAnsi="Lucida Console" w:cs="Times New Roman"/>
+          <w:sz w:val="18"/>
+          <w:szCs w:val="18"/>
+          <w:lang w:val="en-US"/>
+        </w:rPr>
+        <w:t xml:space="preserve"> </w:t>
+      </w:r>
+      <w:proofErr w:type="spellStart"/>
+      <w:r>
+        <w:rPr>
+          <w:rFonts w:ascii="Lucida Console" w:eastAsia="Times New Roman" w:hAnsi="Lucida Console" w:cs="Times New Roman"/>
+          <w:sz w:val="18"/>
+          <w:szCs w:val="18"/>
+          <w:lang w:val="en-US"/>
+        </w:rPr>
+        <w:t>CourseSelection</w:t>
+      </w:r>
+      <w:proofErr w:type="spellEnd"/>
+      <w:r>
+        <w:rPr>
+          <w:rFonts w:ascii="Lucida Console" w:eastAsia="Times New Roman" w:hAnsi="Lucida Console" w:cs="Times New Roman"/>
+          <w:sz w:val="18"/>
+          <w:szCs w:val="18"/>
+          <w:lang w:val="en-US"/>
+        </w:rPr>
+        <w:t>;</w:t>
+      </w:r>
+    </w:p>
+    <w:p>
+      <w:pPr>
+        <w:spacing w:after="0" w:line="240" w:lineRule="auto"/>
+        <w:ind w:left="720"/>
         <w:rPr>
           <w:rFonts w:ascii="Lucida Console" w:eastAsia="Times New Roman" w:hAnsi="Lucida Console" w:cs="Times New Roman"/>
           <w:sz w:val="18"/>
@@ -2236,7 +3051,7 @@
           <w:szCs w:val="18"/>
           <w:lang w:val="en-US"/>
         </w:rPr>
-        <w:t>requiredTUT</w:t>
+        <w:t>avgStartingTime</w:t>
       </w:r>
       <w:proofErr w:type="spellEnd"/>
       <w:r>
@@ -2252,6 +3067,7 @@
     <w:p>
       <w:pPr>
         <w:spacing w:after="0" w:line="240" w:lineRule="auto"/>
+        <w:ind w:left="720"/>
         <w:rPr>
           <w:rFonts w:ascii="Lucida Console" w:eastAsia="Times New Roman" w:hAnsi="Lucida Console" w:cs="Times New Roman"/>
           <w:sz w:val="18"/>
@@ -2276,7 +3092,7 @@
           <w:szCs w:val="18"/>
           <w:lang w:val="en-US"/>
         </w:rPr>
-        <w:t>requiredLAB</w:t>
+        <w:t>avgEndingTime</w:t>
       </w:r>
       <w:proofErr w:type="spellEnd"/>
       <w:r>
@@ -2292,66 +3108,89 @@
     <w:p>
       <w:pPr>
         <w:spacing w:after="0" w:line="240" w:lineRule="auto"/>
-        <w:rPr>
-          <w:rFonts w:ascii="Lucida Console" w:eastAsia="Times New Roman" w:hAnsi="Lucida Console" w:cs="Times New Roman"/>
-          <w:sz w:val="18"/>
-          <w:szCs w:val="18"/>
-          <w:lang w:val="en-US"/>
-        </w:rPr>
-      </w:pPr>
-      <w:r>
-        <w:rPr>
-          <w:rFonts w:ascii="Lucida Console" w:eastAsia="Times New Roman" w:hAnsi="Lucida Console" w:cs="Times New Roman"/>
-          <w:sz w:val="18"/>
-          <w:szCs w:val="18"/>
-          <w:lang w:val="en-US"/>
-        </w:rPr>
-        <w:t xml:space="preserve">  1 -- 1</w:t>
-      </w:r>
-      <w:proofErr w:type="gramStart"/>
-      <w:r>
-        <w:rPr>
-          <w:rFonts w:ascii="Lucida Console" w:eastAsia="Times New Roman" w:hAnsi="Lucida Console" w:cs="Times New Roman"/>
-          <w:sz w:val="18"/>
-          <w:szCs w:val="18"/>
-          <w:lang w:val="en-US"/>
-        </w:rPr>
-        <w:t>..*</w:t>
-      </w:r>
-      <w:proofErr w:type="gramEnd"/>
-      <w:r>
-        <w:rPr>
-          <w:rFonts w:ascii="Lucida Console" w:eastAsia="Times New Roman" w:hAnsi="Lucida Console" w:cs="Times New Roman"/>
-          <w:sz w:val="18"/>
-          <w:szCs w:val="18"/>
-          <w:lang w:val="en-US"/>
-        </w:rPr>
-        <w:t xml:space="preserve"> Activity;</w:t>
-      </w:r>
-    </w:p>
-    <w:p>
-      <w:pPr>
-        <w:spacing w:after="0" w:line="240" w:lineRule="auto"/>
-        <w:rPr>
-          <w:rFonts w:ascii="Lucida Console" w:eastAsia="Times New Roman" w:hAnsi="Lucida Console" w:cs="Times New Roman"/>
-          <w:sz w:val="18"/>
-          <w:szCs w:val="18"/>
-          <w:lang w:val="en-US"/>
-        </w:rPr>
-      </w:pPr>
-      <w:r>
-        <w:rPr>
-          <w:rFonts w:ascii="Lucida Console" w:eastAsia="Times New Roman" w:hAnsi="Lucida Console" w:cs="Times New Roman"/>
-          <w:sz w:val="18"/>
-          <w:szCs w:val="18"/>
-          <w:lang w:val="en-US"/>
-        </w:rPr>
-        <w:t xml:space="preserve">  Boolean selected;</w:t>
-      </w:r>
-    </w:p>
-    <w:p>
-      <w:pPr>
-        <w:spacing w:after="0" w:line="240" w:lineRule="auto"/>
+        <w:ind w:left="720"/>
+        <w:rPr>
+          <w:rFonts w:ascii="Lucida Console" w:eastAsia="Times New Roman" w:hAnsi="Lucida Console" w:cs="Times New Roman"/>
+          <w:sz w:val="18"/>
+          <w:szCs w:val="18"/>
+          <w:lang w:val="en-US"/>
+        </w:rPr>
+      </w:pPr>
+      <w:r>
+        <w:rPr>
+          <w:rFonts w:ascii="Lucida Console" w:eastAsia="Times New Roman" w:hAnsi="Lucida Console" w:cs="Times New Roman"/>
+          <w:sz w:val="18"/>
+          <w:szCs w:val="18"/>
+          <w:lang w:val="en-US"/>
+        </w:rPr>
+        <w:t xml:space="preserve">  Integer </w:t>
+      </w:r>
+      <w:proofErr w:type="spellStart"/>
+      <w:r>
+        <w:rPr>
+          <w:rFonts w:ascii="Lucida Console" w:eastAsia="Times New Roman" w:hAnsi="Lucida Console" w:cs="Times New Roman"/>
+          <w:sz w:val="18"/>
+          <w:szCs w:val="18"/>
+          <w:lang w:val="en-US"/>
+        </w:rPr>
+        <w:t>avgLengthOfDay</w:t>
+      </w:r>
+      <w:proofErr w:type="spellEnd"/>
+      <w:r>
+        <w:rPr>
+          <w:rFonts w:ascii="Lucida Console" w:eastAsia="Times New Roman" w:hAnsi="Lucida Console" w:cs="Times New Roman"/>
+          <w:sz w:val="18"/>
+          <w:szCs w:val="18"/>
+          <w:lang w:val="en-US"/>
+        </w:rPr>
+        <w:t>;</w:t>
+      </w:r>
+    </w:p>
+    <w:p>
+      <w:pPr>
+        <w:spacing w:after="0" w:line="240" w:lineRule="auto"/>
+        <w:ind w:left="720"/>
+        <w:rPr>
+          <w:rFonts w:ascii="Lucida Console" w:eastAsia="Times New Roman" w:hAnsi="Lucida Console" w:cs="Times New Roman"/>
+          <w:sz w:val="18"/>
+          <w:szCs w:val="18"/>
+          <w:lang w:val="en-US"/>
+        </w:rPr>
+      </w:pPr>
+      <w:r>
+        <w:rPr>
+          <w:rFonts w:ascii="Lucida Console" w:eastAsia="Times New Roman" w:hAnsi="Lucida Console" w:cs="Times New Roman"/>
+          <w:sz w:val="18"/>
+          <w:szCs w:val="18"/>
+          <w:lang w:val="en-US"/>
+        </w:rPr>
+        <w:t xml:space="preserve">  Integer </w:t>
+      </w:r>
+      <w:proofErr w:type="spellStart"/>
+      <w:r>
+        <w:rPr>
+          <w:rFonts w:ascii="Lucida Console" w:eastAsia="Times New Roman" w:hAnsi="Lucida Console" w:cs="Times New Roman"/>
+          <w:sz w:val="18"/>
+          <w:szCs w:val="18"/>
+          <w:lang w:val="en-US"/>
+        </w:rPr>
+        <w:t>numOfDaysOff</w:t>
+      </w:r>
+      <w:proofErr w:type="spellEnd"/>
+      <w:r>
+        <w:rPr>
+          <w:rFonts w:ascii="Lucida Console" w:eastAsia="Times New Roman" w:hAnsi="Lucida Console" w:cs="Times New Roman"/>
+          <w:sz w:val="18"/>
+          <w:szCs w:val="18"/>
+          <w:lang w:val="en-US"/>
+        </w:rPr>
+        <w:t>;</w:t>
+      </w:r>
+    </w:p>
+    <w:p>
+      <w:pPr>
+        <w:spacing w:after="0" w:line="240" w:lineRule="auto"/>
+        <w:ind w:left="720"/>
         <w:rPr>
           <w:rFonts w:ascii="Lucida Console" w:eastAsia="Times New Roman" w:hAnsi="Lucida Console" w:cs="Times New Roman"/>
           <w:sz w:val="18"/>
@@ -2373,998 +3212,19 @@
       <w:pPr>
         <w:spacing w:after="0" w:line="240" w:lineRule="auto"/>
         <w:rPr>
-          <w:rFonts w:ascii="Lucida Console" w:eastAsia="Times New Roman" w:hAnsi="Lucida Console" w:cs="Times New Roman"/>
-          <w:sz w:val="18"/>
-          <w:szCs w:val="18"/>
-          <w:lang w:val="en-US"/>
-        </w:rPr>
-      </w:pPr>
-    </w:p>
-    <w:p>
-      <w:pPr>
-        <w:spacing w:after="0" w:line="240" w:lineRule="auto"/>
-        <w:rPr>
-          <w:rFonts w:ascii="Lucida Console" w:eastAsia="Times New Roman" w:hAnsi="Lucida Console" w:cs="Times New Roman"/>
-          <w:sz w:val="18"/>
-          <w:szCs w:val="18"/>
-          <w:lang w:val="en-US"/>
-        </w:rPr>
-      </w:pPr>
-      <w:proofErr w:type="gramStart"/>
-      <w:r>
-        <w:rPr>
-          <w:rFonts w:ascii="Lucida Console" w:eastAsia="Times New Roman" w:hAnsi="Lucida Console" w:cs="Times New Roman"/>
-          <w:sz w:val="18"/>
-          <w:szCs w:val="18"/>
-          <w:lang w:val="en-US"/>
-        </w:rPr>
-        <w:t>class</w:t>
-      </w:r>
-      <w:proofErr w:type="gramEnd"/>
-      <w:r>
-        <w:rPr>
-          <w:rFonts w:ascii="Lucida Console" w:eastAsia="Times New Roman" w:hAnsi="Lucida Console" w:cs="Times New Roman"/>
-          <w:sz w:val="18"/>
-          <w:szCs w:val="18"/>
-          <w:lang w:val="en-US"/>
-        </w:rPr>
-        <w:t xml:space="preserve"> Activity</w:t>
-      </w:r>
-    </w:p>
-    <w:p>
-      <w:pPr>
-        <w:spacing w:after="0" w:line="240" w:lineRule="auto"/>
-        <w:rPr>
-          <w:rFonts w:ascii="Lucida Console" w:eastAsia="Times New Roman" w:hAnsi="Lucida Console" w:cs="Times New Roman"/>
-          <w:sz w:val="18"/>
-          <w:szCs w:val="18"/>
-          <w:lang w:val="en-US"/>
-        </w:rPr>
-      </w:pPr>
-      <w:r>
-        <w:rPr>
-          <w:rFonts w:ascii="Lucida Console" w:eastAsia="Times New Roman" w:hAnsi="Lucida Console" w:cs="Times New Roman"/>
-          <w:sz w:val="18"/>
-          <w:szCs w:val="18"/>
-          <w:lang w:val="en-US"/>
-        </w:rPr>
-        <w:t>{</w:t>
-      </w:r>
-    </w:p>
-    <w:p>
-      <w:pPr>
-        <w:spacing w:after="0" w:line="240" w:lineRule="auto"/>
-        <w:rPr>
-          <w:rFonts w:ascii="Lucida Console" w:eastAsia="Times New Roman" w:hAnsi="Lucida Console" w:cs="Times New Roman"/>
-          <w:sz w:val="18"/>
-          <w:szCs w:val="18"/>
-          <w:lang w:val="en-US"/>
-        </w:rPr>
-      </w:pPr>
-      <w:r>
-        <w:rPr>
-          <w:rFonts w:ascii="Lucida Console" w:eastAsia="Times New Roman" w:hAnsi="Lucida Console" w:cs="Times New Roman"/>
-          <w:sz w:val="18"/>
-          <w:szCs w:val="18"/>
-          <w:lang w:val="en-US"/>
-        </w:rPr>
-        <w:t xml:space="preserve">  </w:t>
-      </w:r>
-      <w:proofErr w:type="gramStart"/>
-      <w:r>
-        <w:rPr>
-          <w:rFonts w:ascii="Lucida Console" w:eastAsia="Times New Roman" w:hAnsi="Lucida Console" w:cs="Times New Roman"/>
-          <w:sz w:val="18"/>
-          <w:szCs w:val="18"/>
-          <w:lang w:val="en-US"/>
-        </w:rPr>
-        <w:t>type</w:t>
-      </w:r>
-      <w:proofErr w:type="gramEnd"/>
-      <w:r>
-        <w:rPr>
-          <w:rFonts w:ascii="Lucida Console" w:eastAsia="Times New Roman" w:hAnsi="Lucida Console" w:cs="Times New Roman"/>
-          <w:sz w:val="18"/>
-          <w:szCs w:val="18"/>
-          <w:lang w:val="en-US"/>
-        </w:rPr>
-        <w:t>;</w:t>
-      </w:r>
-    </w:p>
-    <w:p>
-      <w:pPr>
-        <w:spacing w:after="0" w:line="240" w:lineRule="auto"/>
-        <w:rPr>
-          <w:rFonts w:ascii="Lucida Console" w:eastAsia="Times New Roman" w:hAnsi="Lucida Console" w:cs="Times New Roman"/>
-          <w:sz w:val="18"/>
-          <w:szCs w:val="18"/>
-          <w:lang w:val="en-US"/>
-        </w:rPr>
-      </w:pPr>
-      <w:r>
-        <w:rPr>
-          <w:rFonts w:ascii="Lucida Console" w:eastAsia="Times New Roman" w:hAnsi="Lucida Console" w:cs="Times New Roman"/>
-          <w:sz w:val="18"/>
-          <w:szCs w:val="18"/>
-          <w:lang w:val="en-US"/>
-        </w:rPr>
-        <w:t xml:space="preserve">  Integer number;</w:t>
-      </w:r>
-    </w:p>
-    <w:p>
-      <w:pPr>
-        <w:spacing w:after="0" w:line="240" w:lineRule="auto"/>
-        <w:rPr>
-          <w:rFonts w:ascii="Lucida Console" w:eastAsia="Times New Roman" w:hAnsi="Lucida Console" w:cs="Times New Roman"/>
-          <w:sz w:val="18"/>
-          <w:szCs w:val="18"/>
-          <w:lang w:val="en-US"/>
-        </w:rPr>
-      </w:pPr>
-      <w:r>
-        <w:rPr>
-          <w:rFonts w:ascii="Lucida Console" w:eastAsia="Times New Roman" w:hAnsi="Lucida Console" w:cs="Times New Roman"/>
-          <w:sz w:val="18"/>
-          <w:szCs w:val="18"/>
-          <w:lang w:val="en-US"/>
-        </w:rPr>
-        <w:t xml:space="preserve">  Integer day;</w:t>
-      </w:r>
-    </w:p>
-    <w:p>
-      <w:pPr>
-        <w:spacing w:after="0" w:line="240" w:lineRule="auto"/>
-        <w:rPr>
-          <w:rFonts w:ascii="Lucida Console" w:eastAsia="Times New Roman" w:hAnsi="Lucida Console" w:cs="Times New Roman"/>
-          <w:sz w:val="18"/>
-          <w:szCs w:val="18"/>
-          <w:lang w:val="en-US"/>
-        </w:rPr>
-      </w:pPr>
-      <w:r>
-        <w:rPr>
-          <w:rFonts w:ascii="Lucida Console" w:eastAsia="Times New Roman" w:hAnsi="Lucida Console" w:cs="Times New Roman"/>
-          <w:sz w:val="18"/>
-          <w:szCs w:val="18"/>
-          <w:lang w:val="en-US"/>
-        </w:rPr>
-        <w:t xml:space="preserve">  Date </w:t>
-      </w:r>
-      <w:proofErr w:type="spellStart"/>
-      <w:r>
-        <w:rPr>
-          <w:rFonts w:ascii="Lucida Console" w:eastAsia="Times New Roman" w:hAnsi="Lucida Console" w:cs="Times New Roman"/>
-          <w:sz w:val="18"/>
-          <w:szCs w:val="18"/>
-          <w:lang w:val="en-US"/>
-        </w:rPr>
-        <w:t>startTime</w:t>
-      </w:r>
-      <w:proofErr w:type="spellEnd"/>
-      <w:r>
-        <w:rPr>
-          <w:rFonts w:ascii="Lucida Console" w:eastAsia="Times New Roman" w:hAnsi="Lucida Console" w:cs="Times New Roman"/>
-          <w:sz w:val="18"/>
-          <w:szCs w:val="18"/>
-          <w:lang w:val="en-US"/>
-        </w:rPr>
-        <w:t>;</w:t>
-      </w:r>
-    </w:p>
-    <w:p>
-      <w:pPr>
-        <w:spacing w:after="0" w:line="240" w:lineRule="auto"/>
-        <w:rPr>
-          <w:rFonts w:ascii="Lucida Console" w:eastAsia="Times New Roman" w:hAnsi="Lucida Console" w:cs="Times New Roman"/>
-          <w:sz w:val="18"/>
-          <w:szCs w:val="18"/>
-          <w:lang w:val="en-US"/>
-        </w:rPr>
-      </w:pPr>
-      <w:r>
-        <w:rPr>
-          <w:rFonts w:ascii="Lucida Console" w:eastAsia="Times New Roman" w:hAnsi="Lucida Console" w:cs="Times New Roman"/>
-          <w:sz w:val="18"/>
-          <w:szCs w:val="18"/>
-          <w:lang w:val="en-US"/>
-        </w:rPr>
-        <w:t xml:space="preserve">  Date </w:t>
-      </w:r>
-      <w:proofErr w:type="spellStart"/>
-      <w:r>
-        <w:rPr>
-          <w:rFonts w:ascii="Lucida Console" w:eastAsia="Times New Roman" w:hAnsi="Lucida Console" w:cs="Times New Roman"/>
-          <w:sz w:val="18"/>
-          <w:szCs w:val="18"/>
-          <w:lang w:val="en-US"/>
-        </w:rPr>
-        <w:t>endTime</w:t>
-      </w:r>
-      <w:proofErr w:type="spellEnd"/>
-      <w:r>
-        <w:rPr>
-          <w:rFonts w:ascii="Lucida Console" w:eastAsia="Times New Roman" w:hAnsi="Lucida Console" w:cs="Times New Roman"/>
-          <w:sz w:val="18"/>
-          <w:szCs w:val="18"/>
-          <w:lang w:val="en-US"/>
-        </w:rPr>
-        <w:t>;</w:t>
-      </w:r>
-    </w:p>
-    <w:p>
-      <w:pPr>
-        <w:spacing w:after="0" w:line="240" w:lineRule="auto"/>
-        <w:rPr>
-          <w:rFonts w:ascii="Lucida Console" w:eastAsia="Times New Roman" w:hAnsi="Lucida Console" w:cs="Times New Roman"/>
-          <w:sz w:val="18"/>
-          <w:szCs w:val="18"/>
-          <w:lang w:val="en-US"/>
-        </w:rPr>
-      </w:pPr>
-      <w:r>
-        <w:rPr>
-          <w:rFonts w:ascii="Lucida Console" w:eastAsia="Times New Roman" w:hAnsi="Lucida Console" w:cs="Times New Roman"/>
-          <w:sz w:val="18"/>
-          <w:szCs w:val="18"/>
-          <w:lang w:val="en-US"/>
-        </w:rPr>
-        <w:t xml:space="preserve">  </w:t>
-      </w:r>
-      <w:proofErr w:type="gramStart"/>
-      <w:r>
-        <w:rPr>
-          <w:rFonts w:ascii="Lucida Console" w:eastAsia="Times New Roman" w:hAnsi="Lucida Console" w:cs="Times New Roman"/>
-          <w:sz w:val="18"/>
-          <w:szCs w:val="18"/>
-          <w:lang w:val="en-US"/>
-        </w:rPr>
-        <w:t>place</w:t>
-      </w:r>
-      <w:proofErr w:type="gramEnd"/>
-      <w:r>
-        <w:rPr>
-          <w:rFonts w:ascii="Lucida Console" w:eastAsia="Times New Roman" w:hAnsi="Lucida Console" w:cs="Times New Roman"/>
-          <w:sz w:val="18"/>
-          <w:szCs w:val="18"/>
-          <w:lang w:val="en-US"/>
-        </w:rPr>
-        <w:t>;</w:t>
-      </w:r>
-    </w:p>
-    <w:p>
-      <w:pPr>
-        <w:spacing w:after="0" w:line="240" w:lineRule="auto"/>
-        <w:rPr>
-          <w:rFonts w:ascii="Lucida Console" w:eastAsia="Times New Roman" w:hAnsi="Lucida Console" w:cs="Times New Roman"/>
-          <w:sz w:val="18"/>
-          <w:szCs w:val="18"/>
-          <w:lang w:val="en-US"/>
-        </w:rPr>
-      </w:pPr>
-      <w:r>
-        <w:rPr>
-          <w:rFonts w:ascii="Lucida Console" w:eastAsia="Times New Roman" w:hAnsi="Lucida Console" w:cs="Times New Roman"/>
-          <w:sz w:val="18"/>
-          <w:szCs w:val="18"/>
-          <w:lang w:val="en-US"/>
-        </w:rPr>
-        <w:t xml:space="preserve">  </w:t>
-      </w:r>
-      <w:proofErr w:type="gramStart"/>
-      <w:r>
-        <w:rPr>
-          <w:rFonts w:ascii="Lucida Console" w:eastAsia="Times New Roman" w:hAnsi="Lucida Console" w:cs="Times New Roman"/>
-          <w:sz w:val="18"/>
-          <w:szCs w:val="18"/>
-          <w:lang w:val="en-US"/>
-        </w:rPr>
-        <w:t>professor</w:t>
-      </w:r>
-      <w:proofErr w:type="gramEnd"/>
-      <w:r>
-        <w:rPr>
-          <w:rFonts w:ascii="Lucida Console" w:eastAsia="Times New Roman" w:hAnsi="Lucida Console" w:cs="Times New Roman"/>
-          <w:sz w:val="18"/>
-          <w:szCs w:val="18"/>
-          <w:lang w:val="en-US"/>
-        </w:rPr>
-        <w:t>;</w:t>
-      </w:r>
-    </w:p>
-    <w:p>
-      <w:pPr>
-        <w:spacing w:after="0" w:line="240" w:lineRule="auto"/>
-        <w:rPr>
-          <w:rFonts w:ascii="Lucida Console" w:eastAsia="Times New Roman" w:hAnsi="Lucida Console" w:cs="Times New Roman"/>
-          <w:sz w:val="18"/>
-          <w:szCs w:val="18"/>
-          <w:lang w:val="en-US"/>
-        </w:rPr>
-      </w:pPr>
-      <w:r>
-        <w:rPr>
-          <w:rFonts w:ascii="Lucida Console" w:eastAsia="Times New Roman" w:hAnsi="Lucida Console" w:cs="Times New Roman"/>
-          <w:sz w:val="18"/>
-          <w:szCs w:val="18"/>
-          <w:lang w:val="en-US"/>
-        </w:rPr>
-        <w:t xml:space="preserve">  Boolean selected;</w:t>
-      </w:r>
-    </w:p>
-    <w:p>
-      <w:pPr>
-        <w:spacing w:after="0" w:line="240" w:lineRule="auto"/>
-        <w:rPr>
-          <w:rFonts w:ascii="Lucida Console" w:eastAsia="Times New Roman" w:hAnsi="Lucida Console" w:cs="Times New Roman"/>
-          <w:sz w:val="18"/>
-          <w:szCs w:val="18"/>
-          <w:lang w:val="en-US"/>
-        </w:rPr>
-      </w:pPr>
-      <w:r>
-        <w:rPr>
-          <w:rFonts w:ascii="Lucida Console" w:eastAsia="Times New Roman" w:hAnsi="Lucida Console" w:cs="Times New Roman"/>
-          <w:sz w:val="18"/>
-          <w:szCs w:val="18"/>
-          <w:lang w:val="en-US"/>
-        </w:rPr>
-        <w:t>}</w:t>
-      </w:r>
-    </w:p>
-    <w:p>
-      <w:pPr>
-        <w:spacing w:after="0" w:line="240" w:lineRule="auto"/>
-        <w:rPr>
-          <w:rFonts w:ascii="Lucida Console" w:eastAsia="Times New Roman" w:hAnsi="Lucida Console" w:cs="Times New Roman"/>
-          <w:sz w:val="18"/>
-          <w:szCs w:val="18"/>
-          <w:lang w:val="en-US"/>
-        </w:rPr>
-      </w:pPr>
-    </w:p>
-    <w:p>
-      <w:pPr>
-        <w:spacing w:after="0" w:line="240" w:lineRule="auto"/>
-        <w:rPr>
-          <w:rFonts w:ascii="Lucida Console" w:eastAsia="Times New Roman" w:hAnsi="Lucida Console" w:cs="Times New Roman"/>
-          <w:sz w:val="18"/>
-          <w:szCs w:val="18"/>
-          <w:lang w:val="en-US"/>
-        </w:rPr>
-      </w:pPr>
-      <w:proofErr w:type="gramStart"/>
-      <w:r>
-        <w:rPr>
-          <w:rFonts w:ascii="Lucida Console" w:eastAsia="Times New Roman" w:hAnsi="Lucida Console" w:cs="Times New Roman"/>
-          <w:sz w:val="18"/>
-          <w:szCs w:val="18"/>
-          <w:lang w:val="en-US"/>
-        </w:rPr>
-        <w:t>class</w:t>
-      </w:r>
-      <w:proofErr w:type="gramEnd"/>
-      <w:r>
-        <w:rPr>
-          <w:rFonts w:ascii="Lucida Console" w:eastAsia="Times New Roman" w:hAnsi="Lucida Console" w:cs="Times New Roman"/>
-          <w:sz w:val="18"/>
-          <w:szCs w:val="18"/>
-          <w:lang w:val="en-US"/>
-        </w:rPr>
-        <w:t xml:space="preserve"> </w:t>
-      </w:r>
-      <w:proofErr w:type="spellStart"/>
-      <w:r>
-        <w:rPr>
-          <w:rFonts w:ascii="Lucida Console" w:eastAsia="Times New Roman" w:hAnsi="Lucida Console" w:cs="Times New Roman"/>
-          <w:sz w:val="18"/>
-          <w:szCs w:val="18"/>
-          <w:lang w:val="en-US"/>
-        </w:rPr>
-        <w:t>CourseSelection</w:t>
-      </w:r>
-      <w:proofErr w:type="spellEnd"/>
-    </w:p>
-    <w:p>
-      <w:pPr>
-        <w:spacing w:after="0" w:line="240" w:lineRule="auto"/>
-        <w:rPr>
-          <w:rFonts w:ascii="Lucida Console" w:eastAsia="Times New Roman" w:hAnsi="Lucida Console" w:cs="Times New Roman"/>
-          <w:sz w:val="18"/>
-          <w:szCs w:val="18"/>
-          <w:lang w:val="en-US"/>
-        </w:rPr>
-      </w:pPr>
-      <w:r>
-        <w:rPr>
-          <w:rFonts w:ascii="Lucida Console" w:eastAsia="Times New Roman" w:hAnsi="Lucida Console" w:cs="Times New Roman"/>
-          <w:sz w:val="18"/>
-          <w:szCs w:val="18"/>
-          <w:lang w:val="en-US"/>
-        </w:rPr>
-        <w:t>{</w:t>
-      </w:r>
-    </w:p>
-    <w:p>
-      <w:pPr>
-        <w:spacing w:after="0" w:line="240" w:lineRule="auto"/>
-        <w:rPr>
-          <w:rFonts w:ascii="Lucida Console" w:eastAsia="Times New Roman" w:hAnsi="Lucida Console" w:cs="Times New Roman"/>
-          <w:sz w:val="18"/>
-          <w:szCs w:val="18"/>
-          <w:lang w:val="en-US"/>
-        </w:rPr>
-      </w:pPr>
-      <w:r>
-        <w:rPr>
-          <w:rFonts w:ascii="Lucida Console" w:eastAsia="Times New Roman" w:hAnsi="Lucida Console" w:cs="Times New Roman"/>
-          <w:sz w:val="18"/>
-          <w:szCs w:val="18"/>
-          <w:lang w:val="en-US"/>
-        </w:rPr>
-        <w:t xml:space="preserve">  * -&gt; 1</w:t>
-      </w:r>
-      <w:proofErr w:type="gramStart"/>
-      <w:r>
-        <w:rPr>
-          <w:rFonts w:ascii="Lucida Console" w:eastAsia="Times New Roman" w:hAnsi="Lucida Console" w:cs="Times New Roman"/>
-          <w:sz w:val="18"/>
-          <w:szCs w:val="18"/>
-          <w:lang w:val="en-US"/>
-        </w:rPr>
-        <w:t>..*</w:t>
-      </w:r>
-      <w:proofErr w:type="gramEnd"/>
-      <w:r>
-        <w:rPr>
-          <w:rFonts w:ascii="Lucida Console" w:eastAsia="Times New Roman" w:hAnsi="Lucida Console" w:cs="Times New Roman"/>
-          <w:sz w:val="18"/>
-          <w:szCs w:val="18"/>
-          <w:lang w:val="en-US"/>
-        </w:rPr>
-        <w:t xml:space="preserve"> Activity;</w:t>
-      </w:r>
-    </w:p>
-    <w:p>
-      <w:pPr>
-        <w:spacing w:after="0" w:line="240" w:lineRule="auto"/>
-        <w:rPr>
-          <w:rFonts w:ascii="Lucida Console" w:eastAsia="Times New Roman" w:hAnsi="Lucida Console" w:cs="Times New Roman"/>
-          <w:sz w:val="18"/>
-          <w:szCs w:val="18"/>
-          <w:lang w:val="en-US"/>
-        </w:rPr>
-      </w:pPr>
-      <w:r>
-        <w:rPr>
-          <w:rFonts w:ascii="Lucida Console" w:eastAsia="Times New Roman" w:hAnsi="Lucida Console" w:cs="Times New Roman"/>
-          <w:sz w:val="18"/>
-          <w:szCs w:val="18"/>
-          <w:lang w:val="en-US"/>
-        </w:rPr>
-        <w:t>}</w:t>
-      </w:r>
-    </w:p>
-    <w:p>
-      <w:pPr>
-        <w:spacing w:after="0" w:line="240" w:lineRule="auto"/>
-        <w:rPr>
-          <w:rFonts w:ascii="Lucida Console" w:eastAsia="Times New Roman" w:hAnsi="Lucida Console" w:cs="Times New Roman"/>
-          <w:sz w:val="18"/>
-          <w:szCs w:val="18"/>
-          <w:lang w:val="en-US"/>
-        </w:rPr>
-      </w:pPr>
-    </w:p>
-    <w:p>
-      <w:pPr>
-        <w:spacing w:after="0" w:line="240" w:lineRule="auto"/>
-        <w:rPr>
-          <w:rFonts w:ascii="Lucida Console" w:eastAsia="Times New Roman" w:hAnsi="Lucida Console" w:cs="Times New Roman"/>
-          <w:sz w:val="18"/>
-          <w:szCs w:val="18"/>
-          <w:lang w:val="en-US"/>
-        </w:rPr>
-      </w:pPr>
-      <w:proofErr w:type="gramStart"/>
-      <w:r>
-        <w:rPr>
-          <w:rFonts w:ascii="Lucida Console" w:eastAsia="Times New Roman" w:hAnsi="Lucida Console" w:cs="Times New Roman"/>
-          <w:sz w:val="18"/>
-          <w:szCs w:val="18"/>
-          <w:lang w:val="en-US"/>
-        </w:rPr>
-        <w:t>class</w:t>
-      </w:r>
-      <w:proofErr w:type="gramEnd"/>
-      <w:r>
-        <w:rPr>
-          <w:rFonts w:ascii="Lucida Console" w:eastAsia="Times New Roman" w:hAnsi="Lucida Console" w:cs="Times New Roman"/>
-          <w:sz w:val="18"/>
-          <w:szCs w:val="18"/>
-          <w:lang w:val="en-US"/>
-        </w:rPr>
-        <w:t xml:space="preserve"> Schedule</w:t>
-      </w:r>
-    </w:p>
-    <w:p>
-      <w:pPr>
-        <w:spacing w:after="0" w:line="240" w:lineRule="auto"/>
-        <w:rPr>
-          <w:rFonts w:ascii="Lucida Console" w:eastAsia="Times New Roman" w:hAnsi="Lucida Console" w:cs="Times New Roman"/>
-          <w:sz w:val="18"/>
-          <w:szCs w:val="18"/>
-          <w:lang w:val="en-US"/>
-        </w:rPr>
-      </w:pPr>
-      <w:r>
-        <w:rPr>
-          <w:rFonts w:ascii="Lucida Console" w:eastAsia="Times New Roman" w:hAnsi="Lucida Console" w:cs="Times New Roman"/>
-          <w:sz w:val="18"/>
-          <w:szCs w:val="18"/>
-          <w:lang w:val="en-US"/>
-        </w:rPr>
-        <w:t>{</w:t>
-      </w:r>
-    </w:p>
-    <w:p>
-      <w:pPr>
-        <w:spacing w:after="0" w:line="240" w:lineRule="auto"/>
-        <w:rPr>
-          <w:rFonts w:ascii="Lucida Console" w:eastAsia="Times New Roman" w:hAnsi="Lucida Console" w:cs="Times New Roman"/>
-          <w:sz w:val="18"/>
-          <w:szCs w:val="18"/>
-          <w:lang w:val="en-US"/>
-        </w:rPr>
-      </w:pPr>
-      <w:r>
-        <w:rPr>
-          <w:rFonts w:ascii="Lucida Console" w:eastAsia="Times New Roman" w:hAnsi="Lucida Console" w:cs="Times New Roman"/>
-          <w:sz w:val="18"/>
-          <w:szCs w:val="18"/>
-          <w:lang w:val="en-US"/>
-        </w:rPr>
-        <w:t xml:space="preserve">  * -&gt; 1</w:t>
-      </w:r>
-      <w:proofErr w:type="gramStart"/>
-      <w:r>
-        <w:rPr>
-          <w:rFonts w:ascii="Lucida Console" w:eastAsia="Times New Roman" w:hAnsi="Lucida Console" w:cs="Times New Roman"/>
-          <w:sz w:val="18"/>
-          <w:szCs w:val="18"/>
-          <w:lang w:val="en-US"/>
-        </w:rPr>
-        <w:t>..*</w:t>
-      </w:r>
-      <w:proofErr w:type="gramEnd"/>
-      <w:r>
-        <w:rPr>
-          <w:rFonts w:ascii="Lucida Console" w:eastAsia="Times New Roman" w:hAnsi="Lucida Console" w:cs="Times New Roman"/>
-          <w:sz w:val="18"/>
-          <w:szCs w:val="18"/>
-          <w:lang w:val="en-US"/>
-        </w:rPr>
-        <w:t xml:space="preserve"> </w:t>
-      </w:r>
-      <w:proofErr w:type="spellStart"/>
-      <w:r>
-        <w:rPr>
-          <w:rFonts w:ascii="Lucida Console" w:eastAsia="Times New Roman" w:hAnsi="Lucida Console" w:cs="Times New Roman"/>
-          <w:sz w:val="18"/>
-          <w:szCs w:val="18"/>
-          <w:lang w:val="en-US"/>
-        </w:rPr>
-        <w:t>CourseSelection</w:t>
-      </w:r>
-      <w:proofErr w:type="spellEnd"/>
-      <w:r>
-        <w:rPr>
-          <w:rFonts w:ascii="Lucida Console" w:eastAsia="Times New Roman" w:hAnsi="Lucida Console" w:cs="Times New Roman"/>
-          <w:sz w:val="18"/>
-          <w:szCs w:val="18"/>
-          <w:lang w:val="en-US"/>
-        </w:rPr>
-        <w:t>;</w:t>
-      </w:r>
-    </w:p>
-    <w:p>
-      <w:pPr>
-        <w:spacing w:after="0" w:line="240" w:lineRule="auto"/>
-        <w:rPr>
-          <w:rFonts w:ascii="Lucida Console" w:eastAsia="Times New Roman" w:hAnsi="Lucida Console" w:cs="Times New Roman"/>
-          <w:sz w:val="18"/>
-          <w:szCs w:val="18"/>
-          <w:lang w:val="en-US"/>
-        </w:rPr>
-      </w:pPr>
-      <w:r>
-        <w:rPr>
-          <w:rFonts w:ascii="Lucida Console" w:eastAsia="Times New Roman" w:hAnsi="Lucida Console" w:cs="Times New Roman"/>
-          <w:sz w:val="18"/>
-          <w:szCs w:val="18"/>
-          <w:lang w:val="en-US"/>
-        </w:rPr>
-        <w:t xml:space="preserve">  Date </w:t>
-      </w:r>
-      <w:proofErr w:type="spellStart"/>
-      <w:r>
-        <w:rPr>
-          <w:rFonts w:ascii="Lucida Console" w:eastAsia="Times New Roman" w:hAnsi="Lucida Console" w:cs="Times New Roman"/>
-          <w:sz w:val="18"/>
-          <w:szCs w:val="18"/>
-          <w:lang w:val="en-US"/>
-        </w:rPr>
-        <w:t>avgStartingTime</w:t>
-      </w:r>
-      <w:proofErr w:type="spellEnd"/>
-      <w:r>
-        <w:rPr>
-          <w:rFonts w:ascii="Lucida Console" w:eastAsia="Times New Roman" w:hAnsi="Lucida Console" w:cs="Times New Roman"/>
-          <w:sz w:val="18"/>
-          <w:szCs w:val="18"/>
-          <w:lang w:val="en-US"/>
-        </w:rPr>
-        <w:t xml:space="preserve"> = null;</w:t>
-      </w:r>
-    </w:p>
-    <w:p>
-      <w:pPr>
-        <w:spacing w:after="0" w:line="240" w:lineRule="auto"/>
-        <w:rPr>
-          <w:rFonts w:ascii="Lucida Console" w:eastAsia="Times New Roman" w:hAnsi="Lucida Console" w:cs="Times New Roman"/>
-          <w:sz w:val="18"/>
-          <w:szCs w:val="18"/>
-          <w:lang w:val="en-US"/>
-        </w:rPr>
-      </w:pPr>
-      <w:r>
-        <w:rPr>
-          <w:rFonts w:ascii="Lucida Console" w:eastAsia="Times New Roman" w:hAnsi="Lucida Console" w:cs="Times New Roman"/>
-          <w:sz w:val="18"/>
-          <w:szCs w:val="18"/>
-          <w:lang w:val="en-US"/>
-        </w:rPr>
-        <w:t xml:space="preserve">  Date </w:t>
-      </w:r>
-      <w:proofErr w:type="spellStart"/>
-      <w:r>
-        <w:rPr>
-          <w:rFonts w:ascii="Lucida Console" w:eastAsia="Times New Roman" w:hAnsi="Lucida Console" w:cs="Times New Roman"/>
-          <w:sz w:val="18"/>
-          <w:szCs w:val="18"/>
-          <w:lang w:val="en-US"/>
-        </w:rPr>
-        <w:t>avgEndingTime</w:t>
-      </w:r>
-      <w:proofErr w:type="spellEnd"/>
-      <w:r>
-        <w:rPr>
-          <w:rFonts w:ascii="Lucida Console" w:eastAsia="Times New Roman" w:hAnsi="Lucida Console" w:cs="Times New Roman"/>
-          <w:sz w:val="18"/>
-          <w:szCs w:val="18"/>
-          <w:lang w:val="en-US"/>
-        </w:rPr>
-        <w:t xml:space="preserve"> = null;</w:t>
-      </w:r>
-    </w:p>
-    <w:p>
-      <w:pPr>
-        <w:spacing w:after="0" w:line="240" w:lineRule="auto"/>
-        <w:rPr>
-          <w:rFonts w:ascii="Lucida Console" w:eastAsia="Times New Roman" w:hAnsi="Lucida Console" w:cs="Times New Roman"/>
-          <w:sz w:val="18"/>
-          <w:szCs w:val="18"/>
-          <w:lang w:val="en-US"/>
-        </w:rPr>
-      </w:pPr>
-      <w:r>
-        <w:rPr>
-          <w:rFonts w:ascii="Lucida Console" w:eastAsia="Times New Roman" w:hAnsi="Lucida Console" w:cs="Times New Roman"/>
-          <w:sz w:val="18"/>
-          <w:szCs w:val="18"/>
-          <w:lang w:val="en-US"/>
-        </w:rPr>
-        <w:t xml:space="preserve">  Date </w:t>
-      </w:r>
-      <w:proofErr w:type="spellStart"/>
-      <w:r>
-        <w:rPr>
-          <w:rFonts w:ascii="Lucida Console" w:eastAsia="Times New Roman" w:hAnsi="Lucida Console" w:cs="Times New Roman"/>
-          <w:sz w:val="18"/>
-          <w:szCs w:val="18"/>
-          <w:lang w:val="en-US"/>
-        </w:rPr>
-        <w:t>avgLengthOfDay</w:t>
-      </w:r>
-      <w:proofErr w:type="spellEnd"/>
-      <w:r>
-        <w:rPr>
-          <w:rFonts w:ascii="Lucida Console" w:eastAsia="Times New Roman" w:hAnsi="Lucida Console" w:cs="Times New Roman"/>
-          <w:sz w:val="18"/>
-          <w:szCs w:val="18"/>
-          <w:lang w:val="en-US"/>
-        </w:rPr>
-        <w:t xml:space="preserve"> = null;</w:t>
-      </w:r>
-    </w:p>
-    <w:p>
-      <w:pPr>
-        <w:spacing w:after="0" w:line="240" w:lineRule="auto"/>
-        <w:rPr>
-          <w:rFonts w:ascii="Lucida Console" w:eastAsia="Times New Roman" w:hAnsi="Lucida Console" w:cs="Times New Roman"/>
-          <w:sz w:val="18"/>
-          <w:szCs w:val="18"/>
-          <w:lang w:val="en-US"/>
-        </w:rPr>
-      </w:pPr>
-      <w:r>
-        <w:rPr>
-          <w:rFonts w:ascii="Lucida Console" w:eastAsia="Times New Roman" w:hAnsi="Lucida Console" w:cs="Times New Roman"/>
-          <w:sz w:val="18"/>
-          <w:szCs w:val="18"/>
-          <w:lang w:val="en-US"/>
-        </w:rPr>
-        <w:t xml:space="preserve">  Integer </w:t>
-      </w:r>
-      <w:proofErr w:type="spellStart"/>
-      <w:r>
-        <w:rPr>
-          <w:rFonts w:ascii="Lucida Console" w:eastAsia="Times New Roman" w:hAnsi="Lucida Console" w:cs="Times New Roman"/>
-          <w:sz w:val="18"/>
-          <w:szCs w:val="18"/>
-          <w:lang w:val="en-US"/>
-        </w:rPr>
-        <w:t>numOfDaysOff</w:t>
-      </w:r>
-      <w:proofErr w:type="spellEnd"/>
-      <w:r>
-        <w:rPr>
-          <w:rFonts w:ascii="Lucida Console" w:eastAsia="Times New Roman" w:hAnsi="Lucida Console" w:cs="Times New Roman"/>
-          <w:sz w:val="18"/>
-          <w:szCs w:val="18"/>
-          <w:lang w:val="en-US"/>
-        </w:rPr>
-        <w:t xml:space="preserve"> = null;</w:t>
-      </w:r>
-    </w:p>
-    <w:p>
-      <w:pPr>
-        <w:spacing w:after="0" w:line="240" w:lineRule="auto"/>
-        <w:rPr>
-          <w:rFonts w:ascii="Lucida Console" w:eastAsia="Times New Roman" w:hAnsi="Lucida Console" w:cs="Times New Roman"/>
-          <w:sz w:val="18"/>
-          <w:szCs w:val="18"/>
-          <w:lang w:val="en-US"/>
-        </w:rPr>
-      </w:pPr>
-      <w:r>
-        <w:rPr>
-          <w:rFonts w:ascii="Lucida Console" w:eastAsia="Times New Roman" w:hAnsi="Lucida Console" w:cs="Times New Roman"/>
-          <w:sz w:val="18"/>
-          <w:szCs w:val="18"/>
-          <w:lang w:val="en-US"/>
-        </w:rPr>
-        <w:t xml:space="preserve">  </w:t>
-      </w:r>
-    </w:p>
-    <w:p>
-      <w:pPr>
-        <w:spacing w:after="0" w:line="240" w:lineRule="auto"/>
-        <w:rPr>
-          <w:rFonts w:ascii="Lucida Console" w:eastAsia="Times New Roman" w:hAnsi="Lucida Console" w:cs="Times New Roman"/>
-          <w:sz w:val="18"/>
-          <w:szCs w:val="18"/>
-          <w:lang w:val="en-US"/>
-        </w:rPr>
-      </w:pPr>
-      <w:r>
-        <w:rPr>
-          <w:rFonts w:ascii="Lucida Console" w:eastAsia="Times New Roman" w:hAnsi="Lucida Console" w:cs="Times New Roman"/>
-          <w:sz w:val="18"/>
-          <w:szCs w:val="18"/>
-          <w:lang w:val="en-US"/>
-        </w:rPr>
-        <w:t xml:space="preserve">  //Used when ignoring DGDs / TUTs in sorting order.</w:t>
-      </w:r>
-    </w:p>
-    <w:p>
-      <w:pPr>
-        <w:spacing w:after="0" w:line="240" w:lineRule="auto"/>
-        <w:rPr>
-          <w:rFonts w:ascii="Lucida Console" w:eastAsia="Times New Roman" w:hAnsi="Lucida Console" w:cs="Times New Roman"/>
-          <w:sz w:val="18"/>
-          <w:szCs w:val="18"/>
-          <w:lang w:val="en-US"/>
-        </w:rPr>
-      </w:pPr>
-      <w:r>
-        <w:rPr>
-          <w:rFonts w:ascii="Lucida Console" w:eastAsia="Times New Roman" w:hAnsi="Lucida Console" w:cs="Times New Roman"/>
-          <w:sz w:val="18"/>
-          <w:szCs w:val="18"/>
-          <w:lang w:val="en-US"/>
-        </w:rPr>
-        <w:t xml:space="preserve">  Date </w:t>
-      </w:r>
-      <w:proofErr w:type="spellStart"/>
-      <w:r>
-        <w:rPr>
-          <w:rFonts w:ascii="Lucida Console" w:eastAsia="Times New Roman" w:hAnsi="Lucida Console" w:cs="Times New Roman"/>
-          <w:sz w:val="18"/>
-          <w:szCs w:val="18"/>
-          <w:lang w:val="en-US"/>
-        </w:rPr>
-        <w:t>ignoreExtrasAvgStartingTime</w:t>
-      </w:r>
-      <w:proofErr w:type="spellEnd"/>
-      <w:r>
-        <w:rPr>
-          <w:rFonts w:ascii="Lucida Console" w:eastAsia="Times New Roman" w:hAnsi="Lucida Console" w:cs="Times New Roman"/>
-          <w:sz w:val="18"/>
-          <w:szCs w:val="18"/>
-          <w:lang w:val="en-US"/>
-        </w:rPr>
-        <w:t xml:space="preserve"> = null;</w:t>
-      </w:r>
-    </w:p>
-    <w:p>
-      <w:pPr>
-        <w:spacing w:after="0" w:line="240" w:lineRule="auto"/>
-        <w:rPr>
-          <w:rFonts w:ascii="Lucida Console" w:eastAsia="Times New Roman" w:hAnsi="Lucida Console" w:cs="Times New Roman"/>
-          <w:sz w:val="18"/>
-          <w:szCs w:val="18"/>
-          <w:lang w:val="en-US"/>
-        </w:rPr>
-      </w:pPr>
-      <w:r>
-        <w:rPr>
-          <w:rFonts w:ascii="Lucida Console" w:eastAsia="Times New Roman" w:hAnsi="Lucida Console" w:cs="Times New Roman"/>
-          <w:sz w:val="18"/>
-          <w:szCs w:val="18"/>
-          <w:lang w:val="en-US"/>
-        </w:rPr>
-        <w:t xml:space="preserve">  Date </w:t>
-      </w:r>
-      <w:proofErr w:type="spellStart"/>
-      <w:r>
-        <w:rPr>
-          <w:rFonts w:ascii="Lucida Console" w:eastAsia="Times New Roman" w:hAnsi="Lucida Console" w:cs="Times New Roman"/>
-          <w:sz w:val="18"/>
-          <w:szCs w:val="18"/>
-          <w:lang w:val="en-US"/>
-        </w:rPr>
-        <w:t>ignoreExtrasAvgEndingTime</w:t>
-      </w:r>
-      <w:proofErr w:type="spellEnd"/>
-      <w:r>
-        <w:rPr>
-          <w:rFonts w:ascii="Lucida Console" w:eastAsia="Times New Roman" w:hAnsi="Lucida Console" w:cs="Times New Roman"/>
-          <w:sz w:val="18"/>
-          <w:szCs w:val="18"/>
-          <w:lang w:val="en-US"/>
-        </w:rPr>
-        <w:t xml:space="preserve"> = null;</w:t>
-      </w:r>
-    </w:p>
-    <w:p>
-      <w:pPr>
-        <w:spacing w:after="0" w:line="240" w:lineRule="auto"/>
-        <w:rPr>
-          <w:rFonts w:ascii="Lucida Console" w:eastAsia="Times New Roman" w:hAnsi="Lucida Console" w:cs="Times New Roman"/>
-          <w:sz w:val="18"/>
-          <w:szCs w:val="18"/>
-          <w:lang w:val="en-US"/>
-        </w:rPr>
-      </w:pPr>
-      <w:r>
-        <w:rPr>
-          <w:rFonts w:ascii="Lucida Console" w:eastAsia="Times New Roman" w:hAnsi="Lucida Console" w:cs="Times New Roman"/>
-          <w:sz w:val="18"/>
-          <w:szCs w:val="18"/>
-          <w:lang w:val="en-US"/>
-        </w:rPr>
-        <w:t xml:space="preserve">  Date </w:t>
-      </w:r>
-      <w:proofErr w:type="spellStart"/>
-      <w:r>
-        <w:rPr>
-          <w:rFonts w:ascii="Lucida Console" w:eastAsia="Times New Roman" w:hAnsi="Lucida Console" w:cs="Times New Roman"/>
-          <w:sz w:val="18"/>
-          <w:szCs w:val="18"/>
-          <w:lang w:val="en-US"/>
-        </w:rPr>
-        <w:t>ignoreExtrasAvgLengthOfDay</w:t>
-      </w:r>
-      <w:proofErr w:type="spellEnd"/>
-      <w:r>
-        <w:rPr>
-          <w:rFonts w:ascii="Lucida Console" w:eastAsia="Times New Roman" w:hAnsi="Lucida Console" w:cs="Times New Roman"/>
-          <w:sz w:val="18"/>
-          <w:szCs w:val="18"/>
-          <w:lang w:val="en-US"/>
-        </w:rPr>
-        <w:t xml:space="preserve"> = null;</w:t>
-      </w:r>
-    </w:p>
-    <w:p>
-      <w:pPr>
-        <w:spacing w:after="0" w:line="240" w:lineRule="auto"/>
-        <w:rPr>
-          <w:rFonts w:ascii="Lucida Console" w:eastAsia="Times New Roman" w:hAnsi="Lucida Console" w:cs="Times New Roman"/>
-          <w:sz w:val="18"/>
-          <w:szCs w:val="18"/>
-          <w:lang w:val="en-US"/>
-        </w:rPr>
-      </w:pPr>
-      <w:r>
-        <w:rPr>
-          <w:rFonts w:ascii="Lucida Console" w:eastAsia="Times New Roman" w:hAnsi="Lucida Console" w:cs="Times New Roman"/>
-          <w:sz w:val="18"/>
-          <w:szCs w:val="18"/>
-          <w:lang w:val="en-US"/>
+          <w:rFonts w:ascii="Arial" w:eastAsia="Times New Roman" w:hAnsi="Arial" w:cs="Arial"/>
+          <w:color w:val="000000"/>
+          <w:sz w:val="23"/>
+          <w:szCs w:val="23"/>
+          <w:lang w:val="en-US"/>
+        </w:rPr>
+      </w:pPr>
+      <w:r>
+        <w:rPr>
+          <w:noProof/>
+          <w:lang w:eastAsia="en-CA"/>
         </w:rPr>
         <w:lastRenderedPageBreak/>
-        <w:t xml:space="preserve">  Integer </w:t>
-      </w:r>
-      <w:proofErr w:type="spellStart"/>
-      <w:r>
-        <w:rPr>
-          <w:rFonts w:ascii="Lucida Console" w:eastAsia="Times New Roman" w:hAnsi="Lucida Console" w:cs="Times New Roman"/>
-          <w:sz w:val="18"/>
-          <w:szCs w:val="18"/>
-          <w:lang w:val="en-US"/>
-        </w:rPr>
-        <w:t>ignoreExtrasNumOfDaysOff</w:t>
-      </w:r>
-      <w:proofErr w:type="spellEnd"/>
-      <w:r>
-        <w:rPr>
-          <w:rFonts w:ascii="Lucida Console" w:eastAsia="Times New Roman" w:hAnsi="Lucida Console" w:cs="Times New Roman"/>
-          <w:sz w:val="18"/>
-          <w:szCs w:val="18"/>
-          <w:lang w:val="en-US"/>
-        </w:rPr>
-        <w:t xml:space="preserve"> = null;</w:t>
-      </w:r>
-      <w:bookmarkStart w:id="0" w:name="_GoBack"/>
-      <w:bookmarkEnd w:id="0"/>
-    </w:p>
-    <w:p>
-      <w:pPr>
-        <w:spacing w:after="0" w:line="240" w:lineRule="auto"/>
-        <w:rPr>
-          <w:rFonts w:ascii="Lucida Console" w:eastAsia="Times New Roman" w:hAnsi="Lucida Console" w:cs="Times New Roman"/>
-          <w:sz w:val="18"/>
-          <w:szCs w:val="18"/>
-          <w:lang w:val="en-US"/>
-        </w:rPr>
-      </w:pPr>
-      <w:r>
-        <w:rPr>
-          <w:rFonts w:ascii="Lucida Console" w:eastAsia="Times New Roman" w:hAnsi="Lucida Console" w:cs="Times New Roman"/>
-          <w:sz w:val="18"/>
-          <w:szCs w:val="18"/>
-          <w:lang w:val="en-US"/>
-        </w:rPr>
-        <w:t>}</w:t>
-      </w:r>
-    </w:p>
-    <w:p>
-      <w:pPr>
-        <w:spacing w:after="0" w:line="240" w:lineRule="auto"/>
-        <w:rPr>
-          <w:rFonts w:ascii="Arial" w:eastAsia="Times New Roman" w:hAnsi="Arial" w:cs="Arial"/>
-          <w:color w:val="000000"/>
-          <w:sz w:val="23"/>
-          <w:szCs w:val="23"/>
-          <w:lang w:val="en-US"/>
-        </w:rPr>
-      </w:pPr>
-      <w:r>
-        <w:rPr>
-          <w:noProof/>
-          <w:lang w:val="en-US"/>
-        </w:rPr>
         <w:drawing>
           <wp:inline distT="0" distB="0" distL="0" distR="0" wp14:anchorId="2B0F6D7F" wp14:editId="34B1B24A">
             <wp:extent cx="5781675" cy="3390900"/>
@@ -3381,7 +3241,7 @@
                     <pic:cNvPicPr/>
                   </pic:nvPicPr>
                   <pic:blipFill>
-                    <a:blip r:embed="rId6"/>
+                    <a:blip r:embed="rId7"/>
                     <a:stretch>
                       <a:fillRect/>
                     </a:stretch>
@@ -3571,27 +3431,29 @@
     </w:p>
     <w:p>
       <w:r>
+        <w:t xml:space="preserve">Here is a sample console interface idea. User-entered words were </w:t>
+      </w:r>
+      <w:r>
+        <w:rPr>
+          <w:b/>
+        </w:rPr>
+        <w:t>emboldened</w:t>
+      </w:r>
+      <w:r>
+        <w:t xml:space="preserve">. </w:t>
+      </w:r>
+      <w:bookmarkStart w:id="0" w:name="_GoBack"/>
+      <w:bookmarkEnd w:id="0"/>
+    </w:p>
+    <w:p>
+      <w:pPr>
+        <w:pStyle w:val="NoSpacing"/>
+        <w:rPr>
+          <w:b/>
+        </w:rPr>
+      </w:pPr>
+      <w:r>
         <w:lastRenderedPageBreak/>
-        <w:t xml:space="preserve">Here is a sample console interface idea. User-entered words were </w:t>
-      </w:r>
-      <w:r>
-        <w:rPr>
-          <w:b/>
-        </w:rPr>
-        <w:t>emboldened</w:t>
-      </w:r>
-      <w:r>
-        <w:t xml:space="preserve">. </w:t>
-      </w:r>
-    </w:p>
-    <w:p>
-      <w:pPr>
-        <w:pStyle w:val="NoSpacing"/>
-        <w:rPr>
-          <w:b/>
-        </w:rPr>
-      </w:pPr>
-      <w:r>
         <w:t xml:space="preserve">Client: </w:t>
       </w:r>
       <w:proofErr w:type="spellStart"/>
@@ -4131,23 +3993,23 @@
         <w:pStyle w:val="NoSpacing"/>
       </w:pPr>
       <w:r>
+        <w:t>Server: Sorting by days off.</w:t>
+      </w:r>
+    </w:p>
+    <w:p>
+      <w:pPr>
+        <w:pStyle w:val="NoSpacing"/>
+      </w:pPr>
+      <w:r>
+        <w:t>Server: Sending result to client.</w:t>
+      </w:r>
+    </w:p>
+    <w:p>
+      <w:pPr>
+        <w:pStyle w:val="NoSpacing"/>
+      </w:pPr>
+      <w:r>
         <w:lastRenderedPageBreak/>
-        <w:t>Server: Sorting by days off.</w:t>
-      </w:r>
-    </w:p>
-    <w:p>
-      <w:pPr>
-        <w:pStyle w:val="NoSpacing"/>
-      </w:pPr>
-      <w:r>
-        <w:t>Server: Sending result to client.</w:t>
-      </w:r>
-    </w:p>
-    <w:p>
-      <w:pPr>
-        <w:pStyle w:val="NoSpacing"/>
-      </w:pPr>
-      <w:r>
         <w:t>Client: Schedules received (3)</w:t>
       </w:r>
     </w:p>
@@ -4238,7 +4100,13 @@
         <w:pStyle w:val="NoSpacing"/>
       </w:pPr>
       <w:r>
-        <w:t>Client: Showing schedule 2/3:</w:t>
+        <w:t xml:space="preserve">Client: Showing schedule </w:t>
+      </w:r>
+      <w:r>
+        <w:t>2</w:t>
+      </w:r>
+      <w:r>
+        <w:t>/3:</w:t>
       </w:r>
     </w:p>
     <w:p>
@@ -4272,7 +4140,25 @@
         <w:pStyle w:val="NoSpacing"/>
       </w:pPr>
       <w:r>
-        <w:t>LAB3: Mon 19:00-22:00 – STE 0131 – N/A</w:t>
+        <w:t>LAB</w:t>
+      </w:r>
+      <w:r>
+        <w:t>3</w:t>
+      </w:r>
+      <w:r>
+        <w:t xml:space="preserve">: </w:t>
+      </w:r>
+      <w:r>
+        <w:t>Mon</w:t>
+      </w:r>
+      <w:r>
+        <w:t xml:space="preserve"> 19:00-22:00 – STE 013</w:t>
+      </w:r>
+      <w:r>
+        <w:t xml:space="preserve">1 </w:t>
+      </w:r>
+      <w:r>
+        <w:t>– N/A</w:t>
       </w:r>
     </w:p>
     <w:p>
@@ -4297,7 +4183,13 @@
         <w:pStyle w:val="NoSpacing"/>
       </w:pPr>
       <w:r>
-        <w:t>Client: Showing schedule 3/3:</w:t>
+        <w:t xml:space="preserve">Client: Showing schedule </w:t>
+      </w:r>
+      <w:r>
+        <w:t>3</w:t>
+      </w:r>
+      <w:r>
+        <w:t>/3:</w:t>
       </w:r>
     </w:p>
     <w:p>
@@ -4331,7 +4223,25 @@
         <w:pStyle w:val="NoSpacing"/>
       </w:pPr>
       <w:r>
-        <w:t>LAB4: Tue 19:00-22:00 – STE 0130 – N/A</w:t>
+        <w:t>LAB</w:t>
+      </w:r>
+      <w:r>
+        <w:t>4</w:t>
+      </w:r>
+      <w:r>
+        <w:t xml:space="preserve">: </w:t>
+      </w:r>
+      <w:r>
+        <w:t>Tue</w:t>
+      </w:r>
+      <w:r>
+        <w:t xml:space="preserve"> 19:00-22:00 – STE 0</w:t>
+      </w:r>
+      <w:r>
+        <w:t>130</w:t>
+      </w:r>
+      <w:r>
+        <w:t xml:space="preserve"> – N/A</w:t>
       </w:r>
     </w:p>
     <w:p>
@@ -4461,7 +4371,19 @@
         <w:rPr>
           <w:b/>
         </w:rPr>
-        <w:t>open C:\Users\Hax0r\Desktop\schedule.gen</w:t>
+        <w:t xml:space="preserve">open </w:t>
+      </w:r>
+      <w:r>
+        <w:rPr>
+          <w:b/>
+        </w:rPr>
+        <w:t>C:\Users\Hax0r\Desktop\</w:t>
+      </w:r>
+      <w:r>
+        <w:rPr>
+          <w:b/>
+        </w:rPr>
+        <w:t>schedule.gen</w:t>
       </w:r>
     </w:p>
     <w:p>
@@ -4493,7 +4415,7 @@
 </file>
 
 <file path=word/numbering.xml><?xml version="1.0" encoding="utf-8"?>
-<w:numbering xmlns:wpc="http://schemas.microsoft.com/office/word/2010/wordprocessingCanvas" xmlns:mc="http://schemas.openxmlformats.org/markup-compatibility/2006" xmlns:o="urn:schemas-microsoft-com:office:office" xmlns:r="http://schemas.openxmlformats.org/officeDocument/2006/relationships" xmlns:m="http://schemas.openxmlformats.org/officeDocument/2006/math" xmlns:v="urn:schemas-microsoft-com:vml" xmlns:wp14="http://schemas.microsoft.com/office/word/2010/wordprocessingDrawing" xmlns:wp="http://schemas.openxmlformats.org/drawingml/2006/wordprocessingDrawing" xmlns:w10="urn:schemas-microsoft-com:office:word" xmlns:w="http://schemas.openxmlformats.org/wordprocessingml/2006/main" xmlns:w14="http://schemas.microsoft.com/office/word/2010/wordml" xmlns:w15="http://schemas.microsoft.com/office/word/2012/wordml" xmlns:wpg="http://schemas.microsoft.com/office/word/2010/wordprocessingGroup" xmlns:wpi="http://schemas.microsoft.com/office/word/2010/wordprocessingInk" xmlns:wne="http://schemas.microsoft.com/office/word/2006/wordml" xmlns:wps="http://schemas.microsoft.com/office/word/2010/wordprocessingShape" mc:Ignorable="w14 w15 wp14">
+<w:numbering xmlns:wpc="http://schemas.microsoft.com/office/word/2010/wordprocessingCanvas" xmlns:mc="http://schemas.openxmlformats.org/markup-compatibility/2006" xmlns:o="urn:schemas-microsoft-com:office:office" xmlns:r="http://schemas.openxmlformats.org/officeDocument/2006/relationships" xmlns:m="http://schemas.openxmlformats.org/officeDocument/2006/math" xmlns:v="urn:schemas-microsoft-com:vml" xmlns:wp14="http://schemas.microsoft.com/office/word/2010/wordprocessingDrawing" xmlns:wp="http://schemas.openxmlformats.org/drawingml/2006/wordprocessingDrawing" xmlns:w10="urn:schemas-microsoft-com:office:word" xmlns:w="http://schemas.openxmlformats.org/wordprocessingml/2006/main" xmlns:w14="http://schemas.microsoft.com/office/word/2010/wordml" xmlns:wpg="http://schemas.microsoft.com/office/word/2010/wordprocessingGroup" xmlns:wpi="http://schemas.microsoft.com/office/word/2010/wordprocessingInk" xmlns:wne="http://schemas.microsoft.com/office/word/2006/wordml" xmlns:wps="http://schemas.microsoft.com/office/word/2010/wordprocessingShape" mc:Ignorable="w14 wp14">
   <w:abstractNum w:abstractNumId="0">
     <w:nsid w:val="49340E7B"/>
     <w:multiLevelType w:val="hybridMultilevel"/>
@@ -4590,7 +4512,7 @@
 </file>
 
 <file path=word/styles.xml><?xml version="1.0" encoding="utf-8"?>
-<w:styles xmlns:mc="http://schemas.openxmlformats.org/markup-compatibility/2006" xmlns:r="http://schemas.openxmlformats.org/officeDocument/2006/relationships" xmlns:w="http://schemas.openxmlformats.org/wordprocessingml/2006/main" xmlns:w14="http://schemas.microsoft.com/office/word/2010/wordml" xmlns:w15="http://schemas.microsoft.com/office/word/2012/wordml" mc:Ignorable="w14 w15">
+<w:styles xmlns:mc="http://schemas.openxmlformats.org/markup-compatibility/2006" xmlns:r="http://schemas.openxmlformats.org/officeDocument/2006/relationships" xmlns:w="http://schemas.openxmlformats.org/wordprocessingml/2006/main" xmlns:w14="http://schemas.microsoft.com/office/word/2010/wordml" mc:Ignorable="w14">
   <w:docDefaults>
     <w:rPrDefault>
       <w:rPr>
@@ -4606,378 +4528,144 @@
       </w:pPr>
     </w:pPrDefault>
   </w:docDefaults>
-  <w:latentStyles w:defLockedState="0" w:defUIPriority="99" w:defSemiHidden="0" w:defUnhideWhenUsed="0" w:defQFormat="0" w:count="371">
-    <w:lsdException w:name="Normal" w:uiPriority="0" w:qFormat="1"/>
-    <w:lsdException w:name="heading 1" w:uiPriority="9" w:qFormat="1"/>
-    <w:lsdException w:name="heading 2" w:semiHidden="1" w:uiPriority="9" w:unhideWhenUsed="1" w:qFormat="1"/>
-    <w:lsdException w:name="heading 3" w:semiHidden="1" w:uiPriority="9" w:unhideWhenUsed="1" w:qFormat="1"/>
-    <w:lsdException w:name="heading 4" w:semiHidden="1" w:uiPriority="9" w:unhideWhenUsed="1" w:qFormat="1"/>
-    <w:lsdException w:name="heading 5" w:semiHidden="1" w:uiPriority="9" w:unhideWhenUsed="1" w:qFormat="1"/>
-    <w:lsdException w:name="heading 6" w:semiHidden="1" w:uiPriority="9" w:unhideWhenUsed="1" w:qFormat="1"/>
-    <w:lsdException w:name="heading 7" w:semiHidden="1" w:uiPriority="9" w:unhideWhenUsed="1" w:qFormat="1"/>
-    <w:lsdException w:name="heading 8" w:semiHidden="1" w:uiPriority="9" w:unhideWhenUsed="1" w:qFormat="1"/>
-    <w:lsdException w:name="heading 9" w:semiHidden="1" w:uiPriority="9" w:unhideWhenUsed="1" w:qFormat="1"/>
-    <w:lsdException w:name="index 1" w:semiHidden="1" w:unhideWhenUsed="1"/>
-    <w:lsdException w:name="index 2" w:semiHidden="1" w:unhideWhenUsed="1"/>
-    <w:lsdException w:name="index 3" w:semiHidden="1" w:unhideWhenUsed="1"/>
-    <w:lsdException w:name="index 4" w:semiHidden="1" w:unhideWhenUsed="1"/>
-    <w:lsdException w:name="index 5" w:semiHidden="1" w:unhideWhenUsed="1"/>
-    <w:lsdException w:name="index 6" w:semiHidden="1" w:unhideWhenUsed="1"/>
-    <w:lsdException w:name="index 7" w:semiHidden="1" w:unhideWhenUsed="1"/>
-    <w:lsdException w:name="index 8" w:semiHidden="1" w:unhideWhenUsed="1"/>
-    <w:lsdException w:name="index 9" w:semiHidden="1" w:unhideWhenUsed="1"/>
-    <w:lsdException w:name="toc 1" w:semiHidden="1" w:uiPriority="39" w:unhideWhenUsed="1"/>
-    <w:lsdException w:name="toc 2" w:semiHidden="1" w:uiPriority="39" w:unhideWhenUsed="1"/>
-    <w:lsdException w:name="toc 3" w:semiHidden="1" w:uiPriority="39" w:unhideWhenUsed="1"/>
-    <w:lsdException w:name="toc 4" w:semiHidden="1" w:uiPriority="39" w:unhideWhenUsed="1"/>
-    <w:lsdException w:name="toc 5" w:semiHidden="1" w:uiPriority="39" w:unhideWhenUsed="1"/>
-    <w:lsdException w:name="toc 6" w:semiHidden="1" w:uiPriority="39" w:unhideWhenUsed="1"/>
-    <w:lsdException w:name="toc 7" w:semiHidden="1" w:uiPriority="39" w:unhideWhenUsed="1"/>
-    <w:lsdException w:name="toc 8" w:semiHidden="1" w:uiPriority="39" w:unhideWhenUsed="1"/>
-    <w:lsdException w:name="toc 9" w:semiHidden="1" w:uiPriority="39" w:unhideWhenUsed="1"/>
-    <w:lsdException w:name="Normal Indent" w:semiHidden="1" w:unhideWhenUsed="1"/>
-    <w:lsdException w:name="footnote text" w:semiHidden="1" w:unhideWhenUsed="1"/>
-    <w:lsdException w:name="annotation text" w:semiHidden="1" w:unhideWhenUsed="1"/>
-    <w:lsdException w:name="header" w:semiHidden="1" w:unhideWhenUsed="1"/>
-    <w:lsdException w:name="footer" w:semiHidden="1" w:unhideWhenUsed="1"/>
-    <w:lsdException w:name="index heading" w:semiHidden="1" w:unhideWhenUsed="1"/>
-    <w:lsdException w:name="caption" w:semiHidden="1" w:uiPriority="35" w:unhideWhenUsed="1" w:qFormat="1"/>
-    <w:lsdException w:name="table of figures" w:semiHidden="1" w:unhideWhenUsed="1"/>
-    <w:lsdException w:name="envelope address" w:semiHidden="1" w:unhideWhenUsed="1"/>
-    <w:lsdException w:name="envelope return" w:semiHidden="1" w:unhideWhenUsed="1"/>
-    <w:lsdException w:name="footnote reference" w:semiHidden="1" w:unhideWhenUsed="1"/>
-    <w:lsdException w:name="annotation reference" w:semiHidden="1" w:unhideWhenUsed="1"/>
-    <w:lsdException w:name="line number" w:semiHidden="1" w:unhideWhenUsed="1"/>
-    <w:lsdException w:name="page number" w:semiHidden="1" w:unhideWhenUsed="1"/>
-    <w:lsdException w:name="endnote reference" w:semiHidden="1" w:unhideWhenUsed="1"/>
-    <w:lsdException w:name="endnote text" w:semiHidden="1" w:unhideWhenUsed="1"/>
-    <w:lsdException w:name="table of authorities" w:semiHidden="1" w:unhideWhenUsed="1"/>
-    <w:lsdException w:name="macro" w:semiHidden="1" w:unhideWhenUsed="1"/>
-    <w:lsdException w:name="toa heading" w:semiHidden="1" w:unhideWhenUsed="1"/>
-    <w:lsdException w:name="List" w:semiHidden="1" w:unhideWhenUsed="1"/>
-    <w:lsdException w:name="List Bullet" w:semiHidden="1" w:unhideWhenUsed="1"/>
-    <w:lsdException w:name="List Number" w:semiHidden="1" w:unhideWhenUsed="1"/>
-    <w:lsdException w:name="List 2" w:semiHidden="1" w:unhideWhenUsed="1"/>
-    <w:lsdException w:name="List 3" w:semiHidden="1" w:unhideWhenUsed="1"/>
-    <w:lsdException w:name="List 4" w:semiHidden="1" w:unhideWhenUsed="1"/>
-    <w:lsdException w:name="List 5" w:semiHidden="1" w:unhideWhenUsed="1"/>
-    <w:lsdException w:name="List Bullet 2" w:semiHidden="1" w:unhideWhenUsed="1"/>
-    <w:lsdException w:name="List Bullet 3" w:semiHidden="1" w:unhideWhenUsed="1"/>
-    <w:lsdException w:name="List Bullet 4" w:semiHidden="1" w:unhideWhenUsed="1"/>
-    <w:lsdException w:name="List Bullet 5" w:semiHidden="1" w:unhideWhenUsed="1"/>
-    <w:lsdException w:name="List Number 2" w:semiHidden="1" w:unhideWhenUsed="1"/>
-    <w:lsdException w:name="List Number 3" w:semiHidden="1" w:unhideWhenUsed="1"/>
-    <w:lsdException w:name="List Number 4" w:semiHidden="1" w:unhideWhenUsed="1"/>
-    <w:lsdException w:name="List Number 5" w:semiHidden="1" w:unhideWhenUsed="1"/>
-    <w:lsdException w:name="Title" w:uiPriority="10" w:qFormat="1"/>
-    <w:lsdException w:name="Closing" w:semiHidden="1" w:unhideWhenUsed="1"/>
-    <w:lsdException w:name="Signature" w:semiHidden="1" w:unhideWhenUsed="1"/>
-    <w:lsdException w:name="Default Paragraph Font" w:semiHidden="1" w:uiPriority="1" w:unhideWhenUsed="1"/>
-    <w:lsdException w:name="Body Text" w:semiHidden="1" w:unhideWhenUsed="1"/>
-    <w:lsdException w:name="Body Text Indent" w:semiHidden="1" w:unhideWhenUsed="1"/>
-    <w:lsdException w:name="List Continue" w:semiHidden="1" w:unhideWhenUsed="1"/>
-    <w:lsdException w:name="List Continue 2" w:semiHidden="1" w:unhideWhenUsed="1"/>
-    <w:lsdException w:name="List Continue 3" w:semiHidden="1" w:unhideWhenUsed="1"/>
-    <w:lsdException w:name="List Continue 4" w:semiHidden="1" w:unhideWhenUsed="1"/>
-    <w:lsdException w:name="List Continue 5" w:semiHidden="1" w:unhideWhenUsed="1"/>
-    <w:lsdException w:name="Message Header" w:semiHidden="1" w:unhideWhenUsed="1"/>
-    <w:lsdException w:name="Subtitle" w:uiPriority="11" w:qFormat="1"/>
-    <w:lsdException w:name="Salutation" w:semiHidden="1" w:unhideWhenUsed="1"/>
-    <w:lsdException w:name="Date" w:semiHidden="1" w:unhideWhenUsed="1"/>
-    <w:lsdException w:name="Body Text First Indent" w:semiHidden="1" w:unhideWhenUsed="1"/>
-    <w:lsdException w:name="Body Text First Indent 2" w:semiHidden="1" w:unhideWhenUsed="1"/>
-    <w:lsdException w:name="Note Heading" w:semiHidden="1" w:unhideWhenUsed="1"/>
-    <w:lsdException w:name="Body Text 2" w:semiHidden="1" w:unhideWhenUsed="1"/>
-    <w:lsdException w:name="Body Text 3" w:semiHidden="1" w:unhideWhenUsed="1"/>
-    <w:lsdException w:name="Body Text Indent 2" w:semiHidden="1" w:unhideWhenUsed="1"/>
-    <w:lsdException w:name="Body Text Indent 3" w:semiHidden="1" w:unhideWhenUsed="1"/>
-    <w:lsdException w:name="Block Text" w:semiHidden="1" w:unhideWhenUsed="1"/>
-    <w:lsdException w:name="Hyperlink" w:semiHidden="1" w:unhideWhenUsed="1"/>
-    <w:lsdException w:name="FollowedHyperlink" w:semiHidden="1" w:unhideWhenUsed="1"/>
-    <w:lsdException w:name="Strong" w:uiPriority="22" w:qFormat="1"/>
-    <w:lsdException w:name="Emphasis" w:uiPriority="20" w:qFormat="1"/>
-    <w:lsdException w:name="Document Map" w:semiHidden="1" w:unhideWhenUsed="1"/>
-    <w:lsdException w:name="Plain Text" w:semiHidden="1" w:unhideWhenUsed="1"/>
-    <w:lsdException w:name="E-mail Signature" w:semiHidden="1" w:unhideWhenUsed="1"/>
-    <w:lsdException w:name="HTML Top of Form" w:semiHidden="1" w:unhideWhenUsed="1"/>
-    <w:lsdException w:name="HTML Bottom of Form" w:semiHidden="1" w:unhideWhenUsed="1"/>
-    <w:lsdException w:name="Normal (Web)" w:semiHidden="1" w:unhideWhenUsed="1"/>
-    <w:lsdException w:name="HTML Acronym" w:semiHidden="1" w:unhideWhenUsed="1"/>
-    <w:lsdException w:name="HTML Address" w:semiHidden="1" w:unhideWhenUsed="1"/>
-    <w:lsdException w:name="HTML Cite" w:semiHidden="1" w:unhideWhenUsed="1"/>
-    <w:lsdException w:name="HTML Code" w:semiHidden="1" w:unhideWhenUsed="1"/>
-    <w:lsdException w:name="HTML Definition" w:semiHidden="1" w:unhideWhenUsed="1"/>
-    <w:lsdException w:name="HTML Keyboard" w:semiHidden="1" w:unhideWhenUsed="1"/>
-    <w:lsdException w:name="HTML Preformatted" w:semiHidden="1" w:unhideWhenUsed="1"/>
-    <w:lsdException w:name="HTML Sample" w:semiHidden="1" w:unhideWhenUsed="1"/>
-    <w:lsdException w:name="HTML Typewriter" w:semiHidden="1" w:unhideWhenUsed="1"/>
-    <w:lsdException w:name="HTML Variable" w:semiHidden="1" w:unhideWhenUsed="1"/>
-    <w:lsdException w:name="Normal Table" w:semiHidden="1" w:unhideWhenUsed="1"/>
-    <w:lsdException w:name="annotation subject" w:semiHidden="1" w:unhideWhenUsed="1"/>
-    <w:lsdException w:name="No List" w:semiHidden="1" w:unhideWhenUsed="1"/>
-    <w:lsdException w:name="Outline List 1" w:semiHidden="1" w:unhideWhenUsed="1"/>
-    <w:lsdException w:name="Outline List 2" w:semiHidden="1" w:unhideWhenUsed="1"/>
-    <w:lsdException w:name="Outline List 3" w:semiHidden="1" w:unhideWhenUsed="1"/>
-    <w:lsdException w:name="Table Simple 1" w:semiHidden="1" w:unhideWhenUsed="1"/>
-    <w:lsdException w:name="Table Simple 2" w:semiHidden="1" w:unhideWhenUsed="1"/>
-    <w:lsdException w:name="Table Simple 3" w:semiHidden="1" w:unhideWhenUsed="1"/>
-    <w:lsdException w:name="Table Classic 1" w:semiHidden="1" w:unhideWhenUsed="1"/>
-    <w:lsdException w:name="Table Classic 2" w:semiHidden="1" w:unhideWhenUsed="1"/>
-    <w:lsdException w:name="Table Classic 3" w:semiHidden="1" w:unhideWhenUsed="1"/>
-    <w:lsdException w:name="Table Classic 4" w:semiHidden="1" w:unhideWhenUsed="1"/>
-    <w:lsdException w:name="Table Colorful 1" w:semiHidden="1" w:unhideWhenUsed="1"/>
-    <w:lsdException w:name="Table Colorful 2" w:semiHidden="1" w:unhideWhenUsed="1"/>
-    <w:lsdException w:name="Table Colorful 3" w:semiHidden="1" w:unhideWhenUsed="1"/>
-    <w:lsdException w:name="Table Columns 1" w:semiHidden="1" w:unhideWhenUsed="1"/>
-    <w:lsdException w:name="Table Columns 2" w:semiHidden="1" w:unhideWhenUsed="1"/>
-    <w:lsdException w:name="Table Columns 3" w:semiHidden="1" w:unhideWhenUsed="1"/>
-    <w:lsdException w:name="Table Columns 4" w:semiHidden="1" w:unhideWhenUsed="1"/>
-    <w:lsdException w:name="Table Columns 5" w:semiHidden="1" w:unhideWhenUsed="1"/>
-    <w:lsdException w:name="Table Grid 1" w:semiHidden="1" w:unhideWhenUsed="1"/>
-    <w:lsdException w:name="Table Grid 2" w:semiHidden="1" w:unhideWhenUsed="1"/>
-    <w:lsdException w:name="Table Grid 3" w:semiHidden="1" w:unhideWhenUsed="1"/>
-    <w:lsdException w:name="Table Grid 4" w:semiHidden="1" w:unhideWhenUsed="1"/>
-    <w:lsdException w:name="Table Grid 5" w:semiHidden="1" w:unhideWhenUsed="1"/>
-    <w:lsdException w:name="Table Grid 6" w:semiHidden="1" w:unhideWhenUsed="1"/>
-    <w:lsdException w:name="Table Grid 7" w:semiHidden="1" w:unhideWhenUsed="1"/>
-    <w:lsdException w:name="Table Grid 8" w:semiHidden="1" w:unhideWhenUsed="1"/>
-    <w:lsdException w:name="Table List 1" w:semiHidden="1" w:unhideWhenUsed="1"/>
-    <w:lsdException w:name="Table List 2" w:semiHidden="1" w:unhideWhenUsed="1"/>
-    <w:lsdException w:name="Table List 3" w:semiHidden="1" w:unhideWhenUsed="1"/>
-    <w:lsdException w:name="Table List 4" w:semiHidden="1" w:unhideWhenUsed="1"/>
-    <w:lsdException w:name="Table List 5" w:semiHidden="1" w:unhideWhenUsed="1"/>
-    <w:lsdException w:name="Table List 6" w:semiHidden="1" w:unhideWhenUsed="1"/>
-    <w:lsdException w:name="Table List 7" w:semiHidden="1" w:unhideWhenUsed="1"/>
-    <w:lsdException w:name="Table List 8" w:semiHidden="1" w:unhideWhenUsed="1"/>
-    <w:lsdException w:name="Table 3D effects 1" w:semiHidden="1" w:unhideWhenUsed="1"/>
-    <w:lsdException w:name="Table 3D effects 2" w:semiHidden="1" w:unhideWhenUsed="1"/>
-    <w:lsdException w:name="Table 3D effects 3" w:semiHidden="1" w:unhideWhenUsed="1"/>
-    <w:lsdException w:name="Table Contemporary" w:semiHidden="1" w:unhideWhenUsed="1"/>
-    <w:lsdException w:name="Table Elegant" w:semiHidden="1" w:unhideWhenUsed="1"/>
-    <w:lsdException w:name="Table Professional" w:semiHidden="1" w:unhideWhenUsed="1"/>
-    <w:lsdException w:name="Table Subtle 1" w:semiHidden="1" w:unhideWhenUsed="1"/>
-    <w:lsdException w:name="Table Subtle 2" w:semiHidden="1" w:unhideWhenUsed="1"/>
-    <w:lsdException w:name="Table Web 1" w:semiHidden="1" w:unhideWhenUsed="1"/>
-    <w:lsdException w:name="Table Web 2" w:semiHidden="1" w:unhideWhenUsed="1"/>
-    <w:lsdException w:name="Table Web 3" w:semiHidden="1" w:unhideWhenUsed="1"/>
-    <w:lsdException w:name="Balloon Text" w:semiHidden="1" w:unhideWhenUsed="1"/>
-    <w:lsdException w:name="Table Grid" w:uiPriority="59"/>
-    <w:lsdException w:name="Table Theme" w:semiHidden="1" w:unhideWhenUsed="1"/>
-    <w:lsdException w:name="Placeholder Text" w:semiHidden="1"/>
-    <w:lsdException w:name="No Spacing" w:uiPriority="1" w:qFormat="1"/>
-    <w:lsdException w:name="Light Shading" w:uiPriority="60"/>
-    <w:lsdException w:name="Light List" w:uiPriority="61"/>
-    <w:lsdException w:name="Light Grid" w:uiPriority="62"/>
-    <w:lsdException w:name="Medium Shading 1" w:uiPriority="63"/>
-    <w:lsdException w:name="Medium Shading 2" w:uiPriority="64"/>
-    <w:lsdException w:name="Medium List 1" w:uiPriority="65"/>
-    <w:lsdException w:name="Medium List 2" w:uiPriority="66"/>
-    <w:lsdException w:name="Medium Grid 1" w:uiPriority="67"/>
-    <w:lsdException w:name="Medium Grid 2" w:uiPriority="68"/>
-    <w:lsdException w:name="Medium Grid 3" w:uiPriority="69"/>
-    <w:lsdException w:name="Dark List" w:uiPriority="70"/>
-    <w:lsdException w:name="Colorful Shading" w:uiPriority="71"/>
-    <w:lsdException w:name="Colorful List" w:uiPriority="72"/>
-    <w:lsdException w:name="Colorful Grid" w:uiPriority="73"/>
-    <w:lsdException w:name="Light Shading Accent 1" w:uiPriority="60"/>
-    <w:lsdException w:name="Light List Accent 1" w:uiPriority="61"/>
-    <w:lsdException w:name="Light Grid Accent 1" w:uiPriority="62"/>
-    <w:lsdException w:name="Medium Shading 1 Accent 1" w:uiPriority="63"/>
-    <w:lsdException w:name="Medium Shading 2 Accent 1" w:uiPriority="64"/>
-    <w:lsdException w:name="Medium List 1 Accent 1" w:uiPriority="65"/>
-    <w:lsdException w:name="Revision" w:semiHidden="1"/>
-    <w:lsdException w:name="List Paragraph" w:uiPriority="34" w:qFormat="1"/>
-    <w:lsdException w:name="Quote" w:uiPriority="29" w:qFormat="1"/>
-    <w:lsdException w:name="Intense Quote" w:uiPriority="30" w:qFormat="1"/>
-    <w:lsdException w:name="Medium List 2 Accent 1" w:uiPriority="66"/>
-    <w:lsdException w:name="Medium Grid 1 Accent 1" w:uiPriority="67"/>
-    <w:lsdException w:name="Medium Grid 2 Accent 1" w:uiPriority="68"/>
-    <w:lsdException w:name="Medium Grid 3 Accent 1" w:uiPriority="69"/>
-    <w:lsdException w:name="Dark List Accent 1" w:uiPriority="70"/>
-    <w:lsdException w:name="Colorful Shading Accent 1" w:uiPriority="71"/>
-    <w:lsdException w:name="Colorful List Accent 1" w:uiPriority="72"/>
-    <w:lsdException w:name="Colorful Grid Accent 1" w:uiPriority="73"/>
-    <w:lsdException w:name="Light Shading Accent 2" w:uiPriority="60"/>
-    <w:lsdException w:name="Light List Accent 2" w:uiPriority="61"/>
-    <w:lsdException w:name="Light Grid Accent 2" w:uiPriority="62"/>
-    <w:lsdException w:name="Medium Shading 1 Accent 2" w:uiPriority="63"/>
-    <w:lsdException w:name="Medium Shading 2 Accent 2" w:uiPriority="64"/>
-    <w:lsdException w:name="Medium List 1 Accent 2" w:uiPriority="65"/>
-    <w:lsdException w:name="Medium List 2 Accent 2" w:uiPriority="66"/>
-    <w:lsdException w:name="Medium Grid 1 Accent 2" w:uiPriority="67"/>
-    <w:lsdException w:name="Medium Grid 2 Accent 2" w:uiPriority="68"/>
-    <w:lsdException w:name="Medium Grid 3 Accent 2" w:uiPriority="69"/>
-    <w:lsdException w:name="Dark List Accent 2" w:uiPriority="70"/>
-    <w:lsdException w:name="Colorful Shading Accent 2" w:uiPriority="71"/>
-    <w:lsdException w:name="Colorful List Accent 2" w:uiPriority="72"/>
-    <w:lsdException w:name="Colorful Grid Accent 2" w:uiPriority="73"/>
-    <w:lsdException w:name="Light Shading Accent 3" w:uiPriority="60"/>
-    <w:lsdException w:name="Light List Accent 3" w:uiPriority="61"/>
-    <w:lsdException w:name="Light Grid Accent 3" w:uiPriority="62"/>
-    <w:lsdException w:name="Medium Shading 1 Accent 3" w:uiPriority="63"/>
-    <w:lsdException w:name="Medium Shading 2 Accent 3" w:uiPriority="64"/>
-    <w:lsdException w:name="Medium List 1 Accent 3" w:uiPriority="65"/>
-    <w:lsdException w:name="Medium List 2 Accent 3" w:uiPriority="66"/>
-    <w:lsdException w:name="Medium Grid 1 Accent 3" w:uiPriority="67"/>
-    <w:lsdException w:name="Medium Grid 2 Accent 3" w:uiPriority="68"/>
-    <w:lsdException w:name="Medium Grid 3 Accent 3" w:uiPriority="69"/>
-    <w:lsdException w:name="Dark List Accent 3" w:uiPriority="70"/>
-    <w:lsdException w:name="Colorful Shading Accent 3" w:uiPriority="71"/>
-    <w:lsdException w:name="Colorful List Accent 3" w:uiPriority="72"/>
-    <w:lsdException w:name="Colorful Grid Accent 3" w:uiPriority="73"/>
-    <w:lsdException w:name="Light Shading Accent 4" w:uiPriority="60"/>
-    <w:lsdException w:name="Light List Accent 4" w:uiPriority="61"/>
-    <w:lsdException w:name="Light Grid Accent 4" w:uiPriority="62"/>
-    <w:lsdException w:name="Medium Shading 1 Accent 4" w:uiPriority="63"/>
-    <w:lsdException w:name="Medium Shading 2 Accent 4" w:uiPriority="64"/>
-    <w:lsdException w:name="Medium List 1 Accent 4" w:uiPriority="65"/>
-    <w:lsdException w:name="Medium List 2 Accent 4" w:uiPriority="66"/>
-    <w:lsdException w:name="Medium Grid 1 Accent 4" w:uiPriority="67"/>
-    <w:lsdException w:name="Medium Grid 2 Accent 4" w:uiPriority="68"/>
-    <w:lsdException w:name="Medium Grid 3 Accent 4" w:uiPriority="69"/>
-    <w:lsdException w:name="Dark List Accent 4" w:uiPriority="70"/>
-    <w:lsdException w:name="Colorful Shading Accent 4" w:uiPriority="71"/>
-    <w:lsdException w:name="Colorful List Accent 4" w:uiPriority="72"/>
-    <w:lsdException w:name="Colorful Grid Accent 4" w:uiPriority="73"/>
-    <w:lsdException w:name="Light Shading Accent 5" w:uiPriority="60"/>
-    <w:lsdException w:name="Light List Accent 5" w:uiPriority="61"/>
-    <w:lsdException w:name="Light Grid Accent 5" w:uiPriority="62"/>
-    <w:lsdException w:name="Medium Shading 1 Accent 5" w:uiPriority="63"/>
-    <w:lsdException w:name="Medium Shading 2 Accent 5" w:uiPriority="64"/>
-    <w:lsdException w:name="Medium List 1 Accent 5" w:uiPriority="65"/>
-    <w:lsdException w:name="Medium List 2 Accent 5" w:uiPriority="66"/>
-    <w:lsdException w:name="Medium Grid 1 Accent 5" w:uiPriority="67"/>
-    <w:lsdException w:name="Medium Grid 2 Accent 5" w:uiPriority="68"/>
-    <w:lsdException w:name="Medium Grid 3 Accent 5" w:uiPriority="69"/>
-    <w:lsdException w:name="Dark List Accent 5" w:uiPriority="70"/>
-    <w:lsdException w:name="Colorful Shading Accent 5" w:uiPriority="71"/>
-    <w:lsdException w:name="Colorful List Accent 5" w:uiPriority="72"/>
-    <w:lsdException w:name="Colorful Grid Accent 5" w:uiPriority="73"/>
-    <w:lsdException w:name="Light Shading Accent 6" w:uiPriority="60"/>
-    <w:lsdException w:name="Light List Accent 6" w:uiPriority="61"/>
-    <w:lsdException w:name="Light Grid Accent 6" w:uiPriority="62"/>
-    <w:lsdException w:name="Medium Shading 1 Accent 6" w:uiPriority="63"/>
-    <w:lsdException w:name="Medium Shading 2 Accent 6" w:uiPriority="64"/>
-    <w:lsdException w:name="Medium List 1 Accent 6" w:uiPriority="65"/>
-    <w:lsdException w:name="Medium List 2 Accent 6" w:uiPriority="66"/>
-    <w:lsdException w:name="Medium Grid 1 Accent 6" w:uiPriority="67"/>
-    <w:lsdException w:name="Medium Grid 2 Accent 6" w:uiPriority="68"/>
-    <w:lsdException w:name="Medium Grid 3 Accent 6" w:uiPriority="69"/>
-    <w:lsdException w:name="Dark List Accent 6" w:uiPriority="70"/>
-    <w:lsdException w:name="Colorful Shading Accent 6" w:uiPriority="71"/>
-    <w:lsdException w:name="Colorful List Accent 6" w:uiPriority="72"/>
-    <w:lsdException w:name="Colorful Grid Accent 6" w:uiPriority="73"/>
-    <w:lsdException w:name="Subtle Emphasis" w:uiPriority="19" w:qFormat="1"/>
-    <w:lsdException w:name="Intense Emphasis" w:uiPriority="21" w:qFormat="1"/>
-    <w:lsdException w:name="Subtle Reference" w:uiPriority="31" w:qFormat="1"/>
-    <w:lsdException w:name="Intense Reference" w:uiPriority="32" w:qFormat="1"/>
-    <w:lsdException w:name="Book Title" w:uiPriority="33" w:qFormat="1"/>
-    <w:lsdException w:name="Bibliography" w:semiHidden="1" w:uiPriority="37" w:unhideWhenUsed="1"/>
-    <w:lsdException w:name="TOC Heading" w:semiHidden="1" w:uiPriority="39" w:unhideWhenUsed="1" w:qFormat="1"/>
-    <w:lsdException w:name="Plain Table 1" w:uiPriority="41"/>
-    <w:lsdException w:name="Plain Table 2" w:uiPriority="42"/>
-    <w:lsdException w:name="Plain Table 3" w:uiPriority="43"/>
-    <w:lsdException w:name="Plain Table 4" w:uiPriority="44"/>
-    <w:lsdException w:name="Plain Table 5" w:uiPriority="45"/>
-    <w:lsdException w:name="Grid Table Light" w:uiPriority="40"/>
-    <w:lsdException w:name="Grid Table 1 Light" w:uiPriority="46"/>
-    <w:lsdException w:name="Grid Table 2" w:uiPriority="47"/>
-    <w:lsdException w:name="Grid Table 3" w:uiPriority="48"/>
-    <w:lsdException w:name="Grid Table 4" w:uiPriority="49"/>
-    <w:lsdException w:name="Grid Table 5 Dark" w:uiPriority="50"/>
-    <w:lsdException w:name="Grid Table 6 Colorful" w:uiPriority="51"/>
-    <w:lsdException w:name="Grid Table 7 Colorful" w:uiPriority="52"/>
-    <w:lsdException w:name="Grid Table 1 Light Accent 1" w:uiPriority="46"/>
-    <w:lsdException w:name="Grid Table 2 Accent 1" w:uiPriority="47"/>
-    <w:lsdException w:name="Grid Table 3 Accent 1" w:uiPriority="48"/>
-    <w:lsdException w:name="Grid Table 4 Accent 1" w:uiPriority="49"/>
-    <w:lsdException w:name="Grid Table 5 Dark Accent 1" w:uiPriority="50"/>
-    <w:lsdException w:name="Grid Table 6 Colorful Accent 1" w:uiPriority="51"/>
-    <w:lsdException w:name="Grid Table 7 Colorful Accent 1" w:uiPriority="52"/>
-    <w:lsdException w:name="Grid Table 1 Light Accent 2" w:uiPriority="46"/>
-    <w:lsdException w:name="Grid Table 2 Accent 2" w:uiPriority="47"/>
-    <w:lsdException w:name="Grid Table 3 Accent 2" w:uiPriority="48"/>
-    <w:lsdException w:name="Grid Table 4 Accent 2" w:uiPriority="49"/>
-    <w:lsdException w:name="Grid Table 5 Dark Accent 2" w:uiPriority="50"/>
-    <w:lsdException w:name="Grid Table 6 Colorful Accent 2" w:uiPriority="51"/>
-    <w:lsdException w:name="Grid Table 7 Colorful Accent 2" w:uiPriority="52"/>
-    <w:lsdException w:name="Grid Table 1 Light Accent 3" w:uiPriority="46"/>
-    <w:lsdException w:name="Grid Table 2 Accent 3" w:uiPriority="47"/>
-    <w:lsdException w:name="Grid Table 3 Accent 3" w:uiPriority="48"/>
-    <w:lsdException w:name="Grid Table 4 Accent 3" w:uiPriority="49"/>
-    <w:lsdException w:name="Grid Table 5 Dark Accent 3" w:uiPriority="50"/>
-    <w:lsdException w:name="Grid Table 6 Colorful Accent 3" w:uiPriority="51"/>
-    <w:lsdException w:name="Grid Table 7 Colorful Accent 3" w:uiPriority="52"/>
-    <w:lsdException w:name="Grid Table 1 Light Accent 4" w:uiPriority="46"/>
-    <w:lsdException w:name="Grid Table 2 Accent 4" w:uiPriority="47"/>
-    <w:lsdException w:name="Grid Table 3 Accent 4" w:uiPriority="48"/>
-    <w:lsdException w:name="Grid Table 4 Accent 4" w:uiPriority="49"/>
-    <w:lsdException w:name="Grid Table 5 Dark Accent 4" w:uiPriority="50"/>
-    <w:lsdException w:name="Grid Table 6 Colorful Accent 4" w:uiPriority="51"/>
-    <w:lsdException w:name="Grid Table 7 Colorful Accent 4" w:uiPriority="52"/>
-    <w:lsdException w:name="Grid Table 1 Light Accent 5" w:uiPriority="46"/>
-    <w:lsdException w:name="Grid Table 2 Accent 5" w:uiPriority="47"/>
-    <w:lsdException w:name="Grid Table 3 Accent 5" w:uiPriority="48"/>
-    <w:lsdException w:name="Grid Table 4 Accent 5" w:uiPriority="49"/>
-    <w:lsdException w:name="Grid Table 5 Dark Accent 5" w:uiPriority="50"/>
-    <w:lsdException w:name="Grid Table 6 Colorful Accent 5" w:uiPriority="51"/>
-    <w:lsdException w:name="Grid Table 7 Colorful Accent 5" w:uiPriority="52"/>
-    <w:lsdException w:name="Grid Table 1 Light Accent 6" w:uiPriority="46"/>
-    <w:lsdException w:name="Grid Table 2 Accent 6" w:uiPriority="47"/>
-    <w:lsdException w:name="Grid Table 3 Accent 6" w:uiPriority="48"/>
-    <w:lsdException w:name="Grid Table 4 Accent 6" w:uiPriority="49"/>
-    <w:lsdException w:name="Grid Table 5 Dark Accent 6" w:uiPriority="50"/>
-    <w:lsdException w:name="Grid Table 6 Colorful Accent 6" w:uiPriority="51"/>
-    <w:lsdException w:name="Grid Table 7 Colorful Accent 6" w:uiPriority="52"/>
-    <w:lsdException w:name="List Table 1 Light" w:uiPriority="46"/>
-    <w:lsdException w:name="List Table 2" w:uiPriority="47"/>
-    <w:lsdException w:name="List Table 3" w:uiPriority="48"/>
-    <w:lsdException w:name="List Table 4" w:uiPriority="49"/>
-    <w:lsdException w:name="List Table 5 Dark" w:uiPriority="50"/>
-    <w:lsdException w:name="List Table 6 Colorful" w:uiPriority="51"/>
-    <w:lsdException w:name="List Table 7 Colorful" w:uiPriority="52"/>
-    <w:lsdException w:name="List Table 1 Light Accent 1" w:uiPriority="46"/>
-    <w:lsdException w:name="List Table 2 Accent 1" w:uiPriority="47"/>
-    <w:lsdException w:name="List Table 3 Accent 1" w:uiPriority="48"/>
-    <w:lsdException w:name="List Table 4 Accent 1" w:uiPriority="49"/>
-    <w:lsdException w:name="List Table 5 Dark Accent 1" w:uiPriority="50"/>
-    <w:lsdException w:name="List Table 6 Colorful Accent 1" w:uiPriority="51"/>
-    <w:lsdException w:name="List Table 7 Colorful Accent 1" w:uiPriority="52"/>
-    <w:lsdException w:name="List Table 1 Light Accent 2" w:uiPriority="46"/>
-    <w:lsdException w:name="List Table 2 Accent 2" w:uiPriority="47"/>
-    <w:lsdException w:name="List Table 3 Accent 2" w:uiPriority="48"/>
-    <w:lsdException w:name="List Table 4 Accent 2" w:uiPriority="49"/>
-    <w:lsdException w:name="List Table 5 Dark Accent 2" w:uiPriority="50"/>
-    <w:lsdException w:name="List Table 6 Colorful Accent 2" w:uiPriority="51"/>
-    <w:lsdException w:name="List Table 7 Colorful Accent 2" w:uiPriority="52"/>
-    <w:lsdException w:name="List Table 1 Light Accent 3" w:uiPriority="46"/>
-    <w:lsdException w:name="List Table 2 Accent 3" w:uiPriority="47"/>
-    <w:lsdException w:name="List Table 3 Accent 3" w:uiPriority="48"/>
-    <w:lsdException w:name="List Table 4 Accent 3" w:uiPriority="49"/>
-    <w:lsdException w:name="List Table 5 Dark Accent 3" w:uiPriority="50"/>
-    <w:lsdException w:name="List Table 6 Colorful Accent 3" w:uiPriority="51"/>
-    <w:lsdException w:name="List Table 7 Colorful Accent 3" w:uiPriority="52"/>
-    <w:lsdException w:name="List Table 1 Light Accent 4" w:uiPriority="46"/>
-    <w:lsdException w:name="List Table 2 Accent 4" w:uiPriority="47"/>
-    <w:lsdException w:name="List Table 3 Accent 4" w:uiPriority="48"/>
-    <w:lsdException w:name="List Table 4 Accent 4" w:uiPriority="49"/>
-    <w:lsdException w:name="List Table 5 Dark Accent 4" w:uiPriority="50"/>
-    <w:lsdException w:name="List Table 6 Colorful Accent 4" w:uiPriority="51"/>
-    <w:lsdException w:name="List Table 7 Colorful Accent 4" w:uiPriority="52"/>
-    <w:lsdException w:name="List Table 1 Light Accent 5" w:uiPriority="46"/>
-    <w:lsdException w:name="List Table 2 Accent 5" w:uiPriority="47"/>
-    <w:lsdException w:name="List Table 3 Accent 5" w:uiPriority="48"/>
-    <w:lsdException w:name="List Table 4 Accent 5" w:uiPriority="49"/>
-    <w:lsdException w:name="List Table 5 Dark Accent 5" w:uiPriority="50"/>
-    <w:lsdException w:name="List Table 6 Colorful Accent 5" w:uiPriority="51"/>
-    <w:lsdException w:name="List Table 7 Colorful Accent 5" w:uiPriority="52"/>
-    <w:lsdException w:name="List Table 1 Light Accent 6" w:uiPriority="46"/>
-    <w:lsdException w:name="List Table 2 Accent 6" w:uiPriority="47"/>
-    <w:lsdException w:name="List Table 3 Accent 6" w:uiPriority="48"/>
-    <w:lsdException w:name="List Table 4 Accent 6" w:uiPriority="49"/>
-    <w:lsdException w:name="List Table 5 Dark Accent 6" w:uiPriority="50"/>
-    <w:lsdException w:name="List Table 6 Colorful Accent 6" w:uiPriority="51"/>
-    <w:lsdException w:name="List Table 7 Colorful Accent 6" w:uiPriority="52"/>
+  <w:latentStyles w:defLockedState="0" w:defUIPriority="99" w:defSemiHidden="1" w:defUnhideWhenUsed="1" w:defQFormat="0" w:count="267">
+    <w:lsdException w:name="Normal" w:semiHidden="0" w:uiPriority="0" w:unhideWhenUsed="0" w:qFormat="1"/>
+    <w:lsdException w:name="heading 1" w:semiHidden="0" w:uiPriority="9" w:unhideWhenUsed="0" w:qFormat="1"/>
+    <w:lsdException w:name="heading 2" w:uiPriority="9" w:qFormat="1"/>
+    <w:lsdException w:name="heading 3" w:uiPriority="9" w:qFormat="1"/>
+    <w:lsdException w:name="heading 4" w:uiPriority="9" w:qFormat="1"/>
+    <w:lsdException w:name="heading 5" w:uiPriority="9" w:qFormat="1"/>
+    <w:lsdException w:name="heading 6" w:uiPriority="9" w:qFormat="1"/>
+    <w:lsdException w:name="heading 7" w:uiPriority="9" w:qFormat="1"/>
+    <w:lsdException w:name="heading 8" w:uiPriority="9" w:qFormat="1"/>
+    <w:lsdException w:name="heading 9" w:uiPriority="9" w:qFormat="1"/>
+    <w:lsdException w:name="toc 1" w:uiPriority="39"/>
+    <w:lsdException w:name="toc 2" w:uiPriority="39"/>
+    <w:lsdException w:name="toc 3" w:uiPriority="39"/>
+    <w:lsdException w:name="toc 4" w:uiPriority="39"/>
+    <w:lsdException w:name="toc 5" w:uiPriority="39"/>
+    <w:lsdException w:name="toc 6" w:uiPriority="39"/>
+    <w:lsdException w:name="toc 7" w:uiPriority="39"/>
+    <w:lsdException w:name="toc 8" w:uiPriority="39"/>
+    <w:lsdException w:name="toc 9" w:uiPriority="39"/>
+    <w:lsdException w:name="caption" w:uiPriority="35" w:qFormat="1"/>
+    <w:lsdException w:name="Title" w:semiHidden="0" w:uiPriority="10" w:unhideWhenUsed="0" w:qFormat="1"/>
+    <w:lsdException w:name="Default Paragraph Font" w:uiPriority="1"/>
+    <w:lsdException w:name="Subtitle" w:semiHidden="0" w:uiPriority="11" w:unhideWhenUsed="0" w:qFormat="1"/>
+    <w:lsdException w:name="Strong" w:semiHidden="0" w:uiPriority="22" w:unhideWhenUsed="0" w:qFormat="1"/>
+    <w:lsdException w:name="Emphasis" w:semiHidden="0" w:uiPriority="20" w:unhideWhenUsed="0" w:qFormat="1"/>
+    <w:lsdException w:name="Table Grid" w:semiHidden="0" w:uiPriority="59" w:unhideWhenUsed="0"/>
+    <w:lsdException w:name="Placeholder Text" w:unhideWhenUsed="0"/>
+    <w:lsdException w:name="No Spacing" w:semiHidden="0" w:uiPriority="1" w:unhideWhenUsed="0" w:qFormat="1"/>
+    <w:lsdException w:name="Light Shading" w:semiHidden="0" w:uiPriority="60" w:unhideWhenUsed="0"/>
+    <w:lsdException w:name="Light List" w:semiHidden="0" w:uiPriority="61" w:unhideWhenUsed="0"/>
+    <w:lsdException w:name="Light Grid" w:semiHidden="0" w:uiPriority="62" w:unhideWhenUsed="0"/>
+    <w:lsdException w:name="Medium Shading 1" w:semiHidden="0" w:uiPriority="63" w:unhideWhenUsed="0"/>
+    <w:lsdException w:name="Medium Shading 2" w:semiHidden="0" w:uiPriority="64" w:unhideWhenUsed="0"/>
+    <w:lsdException w:name="Medium List 1" w:semiHidden="0" w:uiPriority="65" w:unhideWhenUsed="0"/>
+    <w:lsdException w:name="Medium List 2" w:semiHidden="0" w:uiPriority="66" w:unhideWhenUsed="0"/>
+    <w:lsdException w:name="Medium Grid 1" w:semiHidden="0" w:uiPriority="67" w:unhideWhenUsed="0"/>
+    <w:lsdException w:name="Medium Grid 2" w:semiHidden="0" w:uiPriority="68" w:unhideWhenUsed="0"/>
+    <w:lsdException w:name="Medium Grid 3" w:semiHidden="0" w:uiPriority="69" w:unhideWhenUsed="0"/>
+    <w:lsdException w:name="Dark List" w:semiHidden="0" w:uiPriority="70" w:unhideWhenUsed="0"/>
+    <w:lsdException w:name="Colorful Shading" w:semiHidden="0" w:uiPriority="71" w:unhideWhenUsed="0"/>
+    <w:lsdException w:name="Colorful List" w:semiHidden="0" w:uiPriority="72" w:unhideWhenUsed="0"/>
+    <w:lsdException w:name="Colorful Grid" w:semiHidden="0" w:uiPriority="73" w:unhideWhenUsed="0"/>
+    <w:lsdException w:name="Light Shading Accent 1" w:semiHidden="0" w:uiPriority="60" w:unhideWhenUsed="0"/>
+    <w:lsdException w:name="Light List Accent 1" w:semiHidden="0" w:uiPriority="61" w:unhideWhenUsed="0"/>
+    <w:lsdException w:name="Light Grid Accent 1" w:semiHidden="0" w:uiPriority="62" w:unhideWhenUsed="0"/>
+    <w:lsdException w:name="Medium Shading 1 Accent 1" w:semiHidden="0" w:uiPriority="63" w:unhideWhenUsed="0"/>
+    <w:lsdException w:name="Medium Shading 2 Accent 1" w:semiHidden="0" w:uiPriority="64" w:unhideWhenUsed="0"/>
+    <w:lsdException w:name="Medium List 1 Accent 1" w:semiHidden="0" w:uiPriority="65" w:unhideWhenUsed="0"/>
+    <w:lsdException w:name="Revision" w:unhideWhenUsed="0"/>
+    <w:lsdException w:name="List Paragraph" w:semiHidden="0" w:uiPriority="34" w:unhideWhenUsed="0" w:qFormat="1"/>
+    <w:lsdException w:name="Quote" w:semiHidden="0" w:uiPriority="29" w:unhideWhenUsed="0" w:qFormat="1"/>
+    <w:lsdException w:name="Intense Quote" w:semiHidden="0" w:uiPriority="30" w:unhideWhenUsed="0" w:qFormat="1"/>
+    <w:lsdException w:name="Medium List 2 Accent 1" w:semiHidden="0" w:uiPriority="66" w:unhideWhenUsed="0"/>
+    <w:lsdException w:name="Medium Grid 1 Accent 1" w:semiHidden="0" w:uiPriority="67" w:unhideWhenUsed="0"/>
+    <w:lsdException w:name="Medium Grid 2 Accent 1" w:semiHidden="0" w:uiPriority="68" w:unhideWhenUsed="0"/>
+    <w:lsdException w:name="Medium Grid 3 Accent 1" w:semiHidden="0" w:uiPriority="69" w:unhideWhenUsed="0"/>
+    <w:lsdException w:name="Dark List Accent 1" w:semiHidden="0" w:uiPriority="70" w:unhideWhenUsed="0"/>
+    <w:lsdException w:name="Colorful Shading Accent 1" w:semiHidden="0" w:uiPriority="71" w:unhideWhenUsed="0"/>
+    <w:lsdException w:name="Colorful List Accent 1" w:semiHidden="0" w:uiPriority="72" w:unhideWhenUsed="0"/>
+    <w:lsdException w:name="Colorful Grid Accent 1" w:semiHidden="0" w:uiPriority="73" w:unhideWhenUsed="0"/>
+    <w:lsdException w:name="Light Shading Accent 2" w:semiHidden="0" w:uiPriority="60" w:unhideWhenUsed="0"/>
+    <w:lsdException w:name="Light List Accent 2" w:semiHidden="0" w:uiPriority="61" w:unhideWhenUsed="0"/>
+    <w:lsdException w:name="Light Grid Accent 2" w:semiHidden="0" w:uiPriority="62" w:unhideWhenUsed="0"/>
+    <w:lsdException w:name="Medium Shading 1 Accent 2" w:semiHidden="0" w:uiPriority="63" w:unhideWhenUsed="0"/>
+    <w:lsdException w:name="Medium Shading 2 Accent 2" w:semiHidden="0" w:uiPriority="64" w:unhideWhenUsed="0"/>
+    <w:lsdException w:name="Medium List 1 Accent 2" w:semiHidden="0" w:uiPriority="65" w:unhideWhenUsed="0"/>
+    <w:lsdException w:name="Medium List 2 Accent 2" w:semiHidden="0" w:uiPriority="66" w:unhideWhenUsed="0"/>
+    <w:lsdException w:name="Medium Grid 1 Accent 2" w:semiHidden="0" w:uiPriority="67" w:unhideWhenUsed="0"/>
+    <w:lsdException w:name="Medium Grid 2 Accent 2" w:semiHidden="0" w:uiPriority="68" w:unhideWhenUsed="0"/>
+    <w:lsdException w:name="Medium Grid 3 Accent 2" w:semiHidden="0" w:uiPriority="69" w:unhideWhenUsed="0"/>
+    <w:lsdException w:name="Dark List Accent 2" w:semiHidden="0" w:uiPriority="70" w:unhideWhenUsed="0"/>
+    <w:lsdException w:name="Colorful Shading Accent 2" w:semiHidden="0" w:uiPriority="71" w:unhideWhenUsed="0"/>
+    <w:lsdException w:name="Colorful List Accent 2" w:semiHidden="0" w:uiPriority="72" w:unhideWhenUsed="0"/>
+    <w:lsdException w:name="Colorful Grid Accent 2" w:semiHidden="0" w:uiPriority="73" w:unhideWhenUsed="0"/>
+    <w:lsdException w:name="Light Shading Accent 3" w:semiHidden="0" w:uiPriority="60" w:unhideWhenUsed="0"/>
+    <w:lsdException w:name="Light List Accent 3" w:semiHidden="0" w:uiPriority="61" w:unhideWhenUsed="0"/>
+    <w:lsdException w:name="Light Grid Accent 3" w:semiHidden="0" w:uiPriority="62" w:unhideWhenUsed="0"/>
+    <w:lsdException w:name="Medium Shading 1 Accent 3" w:semiHidden="0" w:uiPriority="63" w:unhideWhenUsed="0"/>
+    <w:lsdException w:name="Medium Shading 2 Accent 3" w:semiHidden="0" w:uiPriority="64" w:unhideWhenUsed="0"/>
+    <w:lsdException w:name="Medium List 1 Accent 3" w:semiHidden="0" w:uiPriority="65" w:unhideWhenUsed="0"/>
+    <w:lsdException w:name="Medium List 2 Accent 3" w:semiHidden="0" w:uiPriority="66" w:unhideWhenUsed="0"/>
+    <w:lsdException w:name="Medium Grid 1 Accent 3" w:semiHidden="0" w:uiPriority="67" w:unhideWhenUsed="0"/>
+    <w:lsdException w:name="Medium Grid 2 Accent 3" w:semiHidden="0" w:uiPriority="68" w:unhideWhenUsed="0"/>
+    <w:lsdException w:name="Medium Grid 3 Accent 3" w:semiHidden="0" w:uiPriority="69" w:unhideWhenUsed="0"/>
+    <w:lsdException w:name="Dark List Accent 3" w:semiHidden="0" w:uiPriority="70" w:unhideWhenUsed="0"/>
+    <w:lsdException w:name="Colorful Shading Accent 3" w:semiHidden="0" w:uiPriority="71" w:unhideWhenUsed="0"/>
+    <w:lsdException w:name="Colorful List Accent 3" w:semiHidden="0" w:uiPriority="72" w:unhideWhenUsed="0"/>
+    <w:lsdException w:name="Colorful Grid Accent 3" w:semiHidden="0" w:uiPriority="73" w:unhideWhenUsed="0"/>
+    <w:lsdException w:name="Light Shading Accent 4" w:semiHidden="0" w:uiPriority="60" w:unhideWhenUsed="0"/>
+    <w:lsdException w:name="Light List Accent 4" w:semiHidden="0" w:uiPriority="61" w:unhideWhenUsed="0"/>
+    <w:lsdException w:name="Light Grid Accent 4" w:semiHidden="0" w:uiPriority="62" w:unhideWhenUsed="0"/>
+    <w:lsdException w:name="Medium Shading 1 Accent 4" w:semiHidden="0" w:uiPriority="63" w:unhideWhenUsed="0"/>
+    <w:lsdException w:name="Medium Shading 2 Accent 4" w:semiHidden="0" w:uiPriority="64" w:unhideWhenUsed="0"/>
+    <w:lsdException w:name="Medium List 1 Accent 4" w:semiHidden="0" w:uiPriority="65" w:unhideWhenUsed="0"/>
+    <w:lsdException w:name="Medium List 2 Accent 4" w:semiHidden="0" w:uiPriority="66" w:unhideWhenUsed="0"/>
+    <w:lsdException w:name="Medium Grid 1 Accent 4" w:semiHidden="0" w:uiPriority="67" w:unhideWhenUsed="0"/>
+    <w:lsdException w:name="Medium Grid 2 Accent 4" w:semiHidden="0" w:uiPriority="68" w:unhideWhenUsed="0"/>
+    <w:lsdException w:name="Medium Grid 3 Accent 4" w:semiHidden="0" w:uiPriority="69" w:unhideWhenUsed="0"/>
+    <w:lsdException w:name="Dark List Accent 4" w:semiHidden="0" w:uiPriority="70" w:unhideWhenUsed="0"/>
+    <w:lsdException w:name="Colorful Shading Accent 4" w:semiHidden="0" w:uiPriority="71" w:unhideWhenUsed="0"/>
+    <w:lsdException w:name="Colorful List Accent 4" w:semiHidden="0" w:uiPriority="72" w:unhideWhenUsed="0"/>
+    <w:lsdException w:name="Colorful Grid Accent 4" w:semiHidden="0" w:uiPriority="73" w:unhideWhenUsed="0"/>
+    <w:lsdException w:name="Light Shading Accent 5" w:semiHidden="0" w:uiPriority="60" w:unhideWhenUsed="0"/>
+    <w:lsdException w:name="Light List Accent 5" w:semiHidden="0" w:uiPriority="61" w:unhideWhenUsed="0"/>
+    <w:lsdException w:name="Light Grid Accent 5" w:semiHidden="0" w:uiPriority="62" w:unhideWhenUsed="0"/>
+    <w:lsdException w:name="Medium Shading 1 Accent 5" w:semiHidden="0" w:uiPriority="63" w:unhideWhenUsed="0"/>
+    <w:lsdException w:name="Medium Shading 2 Accent 5" w:semiHidden="0" w:uiPriority="64" w:unhideWhenUsed="0"/>
+    <w:lsdException w:name="Medium List 1 Accent 5" w:semiHidden="0" w:uiPriority="65" w:unhideWhenUsed="0"/>
+    <w:lsdException w:name="Medium List 2 Accent 5" w:semiHidden="0" w:uiPriority="66" w:unhideWhenUsed="0"/>
+    <w:lsdException w:name="Medium Grid 1 Accent 5" w:semiHidden="0" w:uiPriority="67" w:unhideWhenUsed="0"/>
+    <w:lsdException w:name="Medium Grid 2 Accent 5" w:semiHidden="0" w:uiPriority="68" w:unhideWhenUsed="0"/>
+    <w:lsdException w:name="Medium Grid 3 Accent 5" w:semiHidden="0" w:uiPriority="69" w:unhideWhenUsed="0"/>
+    <w:lsdException w:name="Dark List Accent 5" w:semiHidden="0" w:uiPriority="70" w:unhideWhenUsed="0"/>
+    <w:lsdException w:name="Colorful Shading Accent 5" w:semiHidden="0" w:uiPriority="71" w:unhideWhenUsed="0"/>
+    <w:lsdException w:name="Colorful List Accent 5" w:semiHidden="0" w:uiPriority="72" w:unhideWhenUsed="0"/>
+    <w:lsdException w:name="Colorful Grid Accent 5" w:semiHidden="0" w:uiPriority="73" w:unhideWhenUsed="0"/>
+    <w:lsdException w:name="Light Shading Accent 6" w:semiHidden="0" w:uiPriority="60" w:unhideWhenUsed="0"/>
+    <w:lsdException w:name="Light List Accent 6" w:semiHidden="0" w:uiPriority="61" w:unhideWhenUsed="0"/>
+    <w:lsdException w:name="Light Grid Accent 6" w:semiHidden="0" w:uiPriority="62" w:unhideWhenUsed="0"/>
+    <w:lsdException w:name="Medium Shading 1 Accent 6" w:semiHidden="0" w:uiPriority="63" w:unhideWhenUsed="0"/>
+    <w:lsdException w:name="Medium Shading 2 Accent 6" w:semiHidden="0" w:uiPriority="64" w:unhideWhenUsed="0"/>
+    <w:lsdException w:name="Medium List 1 Accent 6" w:semiHidden="0" w:uiPriority="65" w:unhideWhenUsed="0"/>
+    <w:lsdException w:name="Medium List 2 Accent 6" w:semiHidden="0" w:uiPriority="66" w:unhideWhenUsed="0"/>
+    <w:lsdException w:name="Medium Grid 1 Accent 6" w:semiHidden="0" w:uiPriority="67" w:unhideWhenUsed="0"/>
+    <w:lsdException w:name="Medium Grid 2 Accent 6" w:semiHidden="0" w:uiPriority="68" w:unhideWhenUsed="0"/>
+    <w:lsdException w:name="Medium Grid 3 Accent 6" w:semiHidden="0" w:uiPriority="69" w:unhideWhenUsed="0"/>
+    <w:lsdException w:name="Dark List Accent 6" w:semiHidden="0" w:uiPriority="70" w:unhideWhenUsed="0"/>
+    <w:lsdException w:name="Colorful Shading Accent 6" w:semiHidden="0" w:uiPriority="71" w:unhideWhenUsed="0"/>
+    <w:lsdException w:name="Colorful List Accent 6" w:semiHidden="0" w:uiPriority="72" w:unhideWhenUsed="0"/>
+    <w:lsdException w:name="Colorful Grid Accent 6" w:semiHidden="0" w:uiPriority="73" w:unhideWhenUsed="0"/>
+    <w:lsdException w:name="Subtle Emphasis" w:semiHidden="0" w:uiPriority="19" w:unhideWhenUsed="0" w:qFormat="1"/>
+    <w:lsdException w:name="Intense Emphasis" w:semiHidden="0" w:uiPriority="21" w:unhideWhenUsed="0" w:qFormat="1"/>
+    <w:lsdException w:name="Subtle Reference" w:semiHidden="0" w:uiPriority="31" w:unhideWhenUsed="0" w:qFormat="1"/>
+    <w:lsdException w:name="Intense Reference" w:semiHidden="0" w:uiPriority="32" w:unhideWhenUsed="0" w:qFormat="1"/>
+    <w:lsdException w:name="Book Title" w:semiHidden="0" w:uiPriority="33" w:unhideWhenUsed="0" w:qFormat="1"/>
+    <w:lsdException w:name="Bibliography" w:uiPriority="37"/>
+    <w:lsdException w:name="TOC Heading" w:uiPriority="39" w:qFormat="1"/>
   </w:latentStyles>
   <w:style w:type="paragraph" w:default="1" w:styleId="Normal">
     <w:name w:val="Normal"/>
@@ -5106,6 +4794,196 @@
     <w:pPr>
       <w:spacing w:after="0" w:line="240" w:lineRule="auto"/>
     </w:pPr>
+  </w:style>
+</w:styles>
+</file>
+
+<file path=word/stylesWithEffects.xml><?xml version="1.0" encoding="utf-8"?>
+<w:styles xmlns:wpc="http://schemas.microsoft.com/office/word/2010/wordprocessingCanvas" xmlns:mc="http://schemas.openxmlformats.org/markup-compatibility/2006" xmlns:o="urn:schemas-microsoft-com:office:office" xmlns:r="http://schemas.openxmlformats.org/officeDocument/2006/relationships" xmlns:m="http://schemas.openxmlformats.org/officeDocument/2006/math" xmlns:v="urn:schemas-microsoft-com:vml" xmlns:wp14="http://schemas.microsoft.com/office/word/2010/wordprocessingDrawing" xmlns:wp="http://schemas.openxmlformats.org/drawingml/2006/wordprocessingDrawing" xmlns:w10="urn:schemas-microsoft-com:office:word" xmlns:w="http://schemas.openxmlformats.org/wordprocessingml/2006/main" xmlns:w14="http://schemas.microsoft.com/office/word/2010/wordml" xmlns:wpg="http://schemas.microsoft.com/office/word/2010/wordprocessingGroup" xmlns:wpi="http://schemas.microsoft.com/office/word/2010/wordprocessingInk" xmlns:wne="http://schemas.microsoft.com/office/word/2006/wordml" xmlns:wps="http://schemas.microsoft.com/office/word/2010/wordprocessingShape" mc:Ignorable="w14 wp14">
+  <w:docDefaults>
+    <w:rPrDefault>
+      <w:rPr>
+        <w:rFonts w:asciiTheme="minorHAnsi" w:eastAsiaTheme="minorEastAsia" w:hAnsiTheme="minorHAnsi" w:cstheme="minorBidi"/>
+        <w:sz w:val="22"/>
+        <w:szCs w:val="22"/>
+        <w:lang w:val="en-CA" w:eastAsia="en-CA" w:bidi="ar-SA"/>
+      </w:rPr>
+    </w:rPrDefault>
+    <w:pPrDefault>
+      <w:pPr>
+        <w:spacing w:after="200" w:line="276" w:lineRule="auto"/>
+      </w:pPr>
+    </w:pPrDefault>
+  </w:docDefaults>
+  <w:latentStyles w:defLockedState="0" w:defUIPriority="99" w:defSemiHidden="1" w:defUnhideWhenUsed="1" w:defQFormat="0" w:count="267">
+    <w:lsdException w:name="Normal" w:semiHidden="0" w:uiPriority="0" w:unhideWhenUsed="0" w:qFormat="1"/>
+    <w:lsdException w:name="heading 1" w:semiHidden="0" w:uiPriority="9" w:unhideWhenUsed="0" w:qFormat="1"/>
+    <w:lsdException w:name="heading 2" w:uiPriority="9" w:qFormat="1"/>
+    <w:lsdException w:name="heading 3" w:uiPriority="9" w:qFormat="1"/>
+    <w:lsdException w:name="heading 4" w:uiPriority="9" w:qFormat="1"/>
+    <w:lsdException w:name="heading 5" w:uiPriority="9" w:qFormat="1"/>
+    <w:lsdException w:name="heading 6" w:uiPriority="9" w:qFormat="1"/>
+    <w:lsdException w:name="heading 7" w:uiPriority="9" w:qFormat="1"/>
+    <w:lsdException w:name="heading 8" w:uiPriority="9" w:qFormat="1"/>
+    <w:lsdException w:name="heading 9" w:uiPriority="9" w:qFormat="1"/>
+    <w:lsdException w:name="toc 1" w:uiPriority="39"/>
+    <w:lsdException w:name="toc 2" w:uiPriority="39"/>
+    <w:lsdException w:name="toc 3" w:uiPriority="39"/>
+    <w:lsdException w:name="toc 4" w:uiPriority="39"/>
+    <w:lsdException w:name="toc 5" w:uiPriority="39"/>
+    <w:lsdException w:name="toc 6" w:uiPriority="39"/>
+    <w:lsdException w:name="toc 7" w:uiPriority="39"/>
+    <w:lsdException w:name="toc 8" w:uiPriority="39"/>
+    <w:lsdException w:name="toc 9" w:uiPriority="39"/>
+    <w:lsdException w:name="caption" w:uiPriority="35" w:qFormat="1"/>
+    <w:lsdException w:name="Title" w:semiHidden="0" w:uiPriority="10" w:unhideWhenUsed="0" w:qFormat="1"/>
+    <w:lsdException w:name="Default Paragraph Font" w:uiPriority="1"/>
+    <w:lsdException w:name="Subtitle" w:semiHidden="0" w:uiPriority="11" w:unhideWhenUsed="0" w:qFormat="1"/>
+    <w:lsdException w:name="Strong" w:semiHidden="0" w:uiPriority="22" w:unhideWhenUsed="0" w:qFormat="1"/>
+    <w:lsdException w:name="Emphasis" w:semiHidden="0" w:uiPriority="20" w:unhideWhenUsed="0" w:qFormat="1"/>
+    <w:lsdException w:name="Table Grid" w:semiHidden="0" w:uiPriority="59" w:unhideWhenUsed="0"/>
+    <w:lsdException w:name="Placeholder Text" w:unhideWhenUsed="0"/>
+    <w:lsdException w:name="No Spacing" w:semiHidden="0" w:uiPriority="1" w:unhideWhenUsed="0" w:qFormat="1"/>
+    <w:lsdException w:name="Light Shading" w:semiHidden="0" w:uiPriority="60" w:unhideWhenUsed="0"/>
+    <w:lsdException w:name="Light List" w:semiHidden="0" w:uiPriority="61" w:unhideWhenUsed="0"/>
+    <w:lsdException w:name="Light Grid" w:semiHidden="0" w:uiPriority="62" w:unhideWhenUsed="0"/>
+    <w:lsdException w:name="Medium Shading 1" w:semiHidden="0" w:uiPriority="63" w:unhideWhenUsed="0"/>
+    <w:lsdException w:name="Medium Shading 2" w:semiHidden="0" w:uiPriority="64" w:unhideWhenUsed="0"/>
+    <w:lsdException w:name="Medium List 1" w:semiHidden="0" w:uiPriority="65" w:unhideWhenUsed="0"/>
+    <w:lsdException w:name="Medium List 2" w:semiHidden="0" w:uiPriority="66" w:unhideWhenUsed="0"/>
+    <w:lsdException w:name="Medium Grid 1" w:semiHidden="0" w:uiPriority="67" w:unhideWhenUsed="0"/>
+    <w:lsdException w:name="Medium Grid 2" w:semiHidden="0" w:uiPriority="68" w:unhideWhenUsed="0"/>
+    <w:lsdException w:name="Medium Grid 3" w:semiHidden="0" w:uiPriority="69" w:unhideWhenUsed="0"/>
+    <w:lsdException w:name="Dark List" w:semiHidden="0" w:uiPriority="70" w:unhideWhenUsed="0"/>
+    <w:lsdException w:name="Colorful Shading" w:semiHidden="0" w:uiPriority="71" w:unhideWhenUsed="0"/>
+    <w:lsdException w:name="Colorful List" w:semiHidden="0" w:uiPriority="72" w:unhideWhenUsed="0"/>
+    <w:lsdException w:name="Colorful Grid" w:semiHidden="0" w:uiPriority="73" w:unhideWhenUsed="0"/>
+    <w:lsdException w:name="Light Shading Accent 1" w:semiHidden="0" w:uiPriority="60" w:unhideWhenUsed="0"/>
+    <w:lsdException w:name="Light List Accent 1" w:semiHidden="0" w:uiPriority="61" w:unhideWhenUsed="0"/>
+    <w:lsdException w:name="Light Grid Accent 1" w:semiHidden="0" w:uiPriority="62" w:unhideWhenUsed="0"/>
+    <w:lsdException w:name="Medium Shading 1 Accent 1" w:semiHidden="0" w:uiPriority="63" w:unhideWhenUsed="0"/>
+    <w:lsdException w:name="Medium Shading 2 Accent 1" w:semiHidden="0" w:uiPriority="64" w:unhideWhenUsed="0"/>
+    <w:lsdException w:name="Medium List 1 Accent 1" w:semiHidden="0" w:uiPriority="65" w:unhideWhenUsed="0"/>
+    <w:lsdException w:name="Revision" w:unhideWhenUsed="0"/>
+    <w:lsdException w:name="List Paragraph" w:semiHidden="0" w:uiPriority="34" w:unhideWhenUsed="0" w:qFormat="1"/>
+    <w:lsdException w:name="Quote" w:semiHidden="0" w:uiPriority="29" w:unhideWhenUsed="0" w:qFormat="1"/>
+    <w:lsdException w:name="Intense Quote" w:semiHidden="0" w:uiPriority="30" w:unhideWhenUsed="0" w:qFormat="1"/>
+    <w:lsdException w:name="Medium List 2 Accent 1" w:semiHidden="0" w:uiPriority="66" w:unhideWhenUsed="0"/>
+    <w:lsdException w:name="Medium Grid 1 Accent 1" w:semiHidden="0" w:uiPriority="67" w:unhideWhenUsed="0"/>
+    <w:lsdException w:name="Medium Grid 2 Accent 1" w:semiHidden="0" w:uiPriority="68" w:unhideWhenUsed="0"/>
+    <w:lsdException w:name="Medium Grid 3 Accent 1" w:semiHidden="0" w:uiPriority="69" w:unhideWhenUsed="0"/>
+    <w:lsdException w:name="Dark List Accent 1" w:semiHidden="0" w:uiPriority="70" w:unhideWhenUsed="0"/>
+    <w:lsdException w:name="Colorful Shading Accent 1" w:semiHidden="0" w:uiPriority="71" w:unhideWhenUsed="0"/>
+    <w:lsdException w:name="Colorful List Accent 1" w:semiHidden="0" w:uiPriority="72" w:unhideWhenUsed="0"/>
+    <w:lsdException w:name="Colorful Grid Accent 1" w:semiHidden="0" w:uiPriority="73" w:unhideWhenUsed="0"/>
+    <w:lsdException w:name="Light Shading Accent 2" w:semiHidden="0" w:uiPriority="60" w:unhideWhenUsed="0"/>
+    <w:lsdException w:name="Light List Accent 2" w:semiHidden="0" w:uiPriority="61" w:unhideWhenUsed="0"/>
+    <w:lsdException w:name="Light Grid Accent 2" w:semiHidden="0" w:uiPriority="62" w:unhideWhenUsed="0"/>
+    <w:lsdException w:name="Medium Shading 1 Accent 2" w:semiHidden="0" w:uiPriority="63" w:unhideWhenUsed="0"/>
+    <w:lsdException w:name="Medium Shading 2 Accent 2" w:semiHidden="0" w:uiPriority="64" w:unhideWhenUsed="0"/>
+    <w:lsdException w:name="Medium List 1 Accent 2" w:semiHidden="0" w:uiPriority="65" w:unhideWhenUsed="0"/>
+    <w:lsdException w:name="Medium List 2 Accent 2" w:semiHidden="0" w:uiPriority="66" w:unhideWhenUsed="0"/>
+    <w:lsdException w:name="Medium Grid 1 Accent 2" w:semiHidden="0" w:uiPriority="67" w:unhideWhenUsed="0"/>
+    <w:lsdException w:name="Medium Grid 2 Accent 2" w:semiHidden="0" w:uiPriority="68" w:unhideWhenUsed="0"/>
+    <w:lsdException w:name="Medium Grid 3 Accent 2" w:semiHidden="0" w:uiPriority="69" w:unhideWhenUsed="0"/>
+    <w:lsdException w:name="Dark List Accent 2" w:semiHidden="0" w:uiPriority="70" w:unhideWhenUsed="0"/>
+    <w:lsdException w:name="Colorful Shading Accent 2" w:semiHidden="0" w:uiPriority="71" w:unhideWhenUsed="0"/>
+    <w:lsdException w:name="Colorful List Accent 2" w:semiHidden="0" w:uiPriority="72" w:unhideWhenUsed="0"/>
+    <w:lsdException w:name="Colorful Grid Accent 2" w:semiHidden="0" w:uiPriority="73" w:unhideWhenUsed="0"/>
+    <w:lsdException w:name="Light Shading Accent 3" w:semiHidden="0" w:uiPriority="60" w:unhideWhenUsed="0"/>
+    <w:lsdException w:name="Light List Accent 3" w:semiHidden="0" w:uiPriority="61" w:unhideWhenUsed="0"/>
+    <w:lsdException w:name="Light Grid Accent 3" w:semiHidden="0" w:uiPriority="62" w:unhideWhenUsed="0"/>
+    <w:lsdException w:name="Medium Shading 1 Accent 3" w:semiHidden="0" w:uiPriority="63" w:unhideWhenUsed="0"/>
+    <w:lsdException w:name="Medium Shading 2 Accent 3" w:semiHidden="0" w:uiPriority="64" w:unhideWhenUsed="0"/>
+    <w:lsdException w:name="Medium List 1 Accent 3" w:semiHidden="0" w:uiPriority="65" w:unhideWhenUsed="0"/>
+    <w:lsdException w:name="Medium List 2 Accent 3" w:semiHidden="0" w:uiPriority="66" w:unhideWhenUsed="0"/>
+    <w:lsdException w:name="Medium Grid 1 Accent 3" w:semiHidden="0" w:uiPriority="67" w:unhideWhenUsed="0"/>
+    <w:lsdException w:name="Medium Grid 2 Accent 3" w:semiHidden="0" w:uiPriority="68" w:unhideWhenUsed="0"/>
+    <w:lsdException w:name="Medium Grid 3 Accent 3" w:semiHidden="0" w:uiPriority="69" w:unhideWhenUsed="0"/>
+    <w:lsdException w:name="Dark List Accent 3" w:semiHidden="0" w:uiPriority="70" w:unhideWhenUsed="0"/>
+    <w:lsdException w:name="Colorful Shading Accent 3" w:semiHidden="0" w:uiPriority="71" w:unhideWhenUsed="0"/>
+    <w:lsdException w:name="Colorful List Accent 3" w:semiHidden="0" w:uiPriority="72" w:unhideWhenUsed="0"/>
+    <w:lsdException w:name="Colorful Grid Accent 3" w:semiHidden="0" w:uiPriority="73" w:unhideWhenUsed="0"/>
+    <w:lsdException w:name="Light Shading Accent 4" w:semiHidden="0" w:uiPriority="60" w:unhideWhenUsed="0"/>
+    <w:lsdException w:name="Light List Accent 4" w:semiHidden="0" w:uiPriority="61" w:unhideWhenUsed="0"/>
+    <w:lsdException w:name="Light Grid Accent 4" w:semiHidden="0" w:uiPriority="62" w:unhideWhenUsed="0"/>
+    <w:lsdException w:name="Medium Shading 1 Accent 4" w:semiHidden="0" w:uiPriority="63" w:unhideWhenUsed="0"/>
+    <w:lsdException w:name="Medium Shading 2 Accent 4" w:semiHidden="0" w:uiPriority="64" w:unhideWhenUsed="0"/>
+    <w:lsdException w:name="Medium List 1 Accent 4" w:semiHidden="0" w:uiPriority="65" w:unhideWhenUsed="0"/>
+    <w:lsdException w:name="Medium List 2 Accent 4" w:semiHidden="0" w:uiPriority="66" w:unhideWhenUsed="0"/>
+    <w:lsdException w:name="Medium Grid 1 Accent 4" w:semiHidden="0" w:uiPriority="67" w:unhideWhenUsed="0"/>
+    <w:lsdException w:name="Medium Grid 2 Accent 4" w:semiHidden="0" w:uiPriority="68" w:unhideWhenUsed="0"/>
+    <w:lsdException w:name="Medium Grid 3 Accent 4" w:semiHidden="0" w:uiPriority="69" w:unhideWhenUsed="0"/>
+    <w:lsdException w:name="Dark List Accent 4" w:semiHidden="0" w:uiPriority="70" w:unhideWhenUsed="0"/>
+    <w:lsdException w:name="Colorful Shading Accent 4" w:semiHidden="0" w:uiPriority="71" w:unhideWhenUsed="0"/>
+    <w:lsdException w:name="Colorful List Accent 4" w:semiHidden="0" w:uiPriority="72" w:unhideWhenUsed="0"/>
+    <w:lsdException w:name="Colorful Grid Accent 4" w:semiHidden="0" w:uiPriority="73" w:unhideWhenUsed="0"/>
+    <w:lsdException w:name="Light Shading Accent 5" w:semiHidden="0" w:uiPriority="60" w:unhideWhenUsed="0"/>
+    <w:lsdException w:name="Light List Accent 5" w:semiHidden="0" w:uiPriority="61" w:unhideWhenUsed="0"/>
+    <w:lsdException w:name="Light Grid Accent 5" w:semiHidden="0" w:uiPriority="62" w:unhideWhenUsed="0"/>
+    <w:lsdException w:name="Medium Shading 1 Accent 5" w:semiHidden="0" w:uiPriority="63" w:unhideWhenUsed="0"/>
+    <w:lsdException w:name="Medium Shading 2 Accent 5" w:semiHidden="0" w:uiPriority="64" w:unhideWhenUsed="0"/>
+    <w:lsdException w:name="Medium List 1 Accent 5" w:semiHidden="0" w:uiPriority="65" w:unhideWhenUsed="0"/>
+    <w:lsdException w:name="Medium List 2 Accent 5" w:semiHidden="0" w:uiPriority="66" w:unhideWhenUsed="0"/>
+    <w:lsdException w:name="Medium Grid 1 Accent 5" w:semiHidden="0" w:uiPriority="67" w:unhideWhenUsed="0"/>
+    <w:lsdException w:name="Medium Grid 2 Accent 5" w:semiHidden="0" w:uiPriority="68" w:unhideWhenUsed="0"/>
+    <w:lsdException w:name="Medium Grid 3 Accent 5" w:semiHidden="0" w:uiPriority="69" w:unhideWhenUsed="0"/>
+    <w:lsdException w:name="Dark List Accent 5" w:semiHidden="0" w:uiPriority="70" w:unhideWhenUsed="0"/>
+    <w:lsdException w:name="Colorful Shading Accent 5" w:semiHidden="0" w:uiPriority="71" w:unhideWhenUsed="0"/>
+    <w:lsdException w:name="Colorful List Accent 5" w:semiHidden="0" w:uiPriority="72" w:unhideWhenUsed="0"/>
+    <w:lsdException w:name="Colorful Grid Accent 5" w:semiHidden="0" w:uiPriority="73" w:unhideWhenUsed="0"/>
+    <w:lsdException w:name="Light Shading Accent 6" w:semiHidden="0" w:uiPriority="60" w:unhideWhenUsed="0"/>
+    <w:lsdException w:name="Light List Accent 6" w:semiHidden="0" w:uiPriority="61" w:unhideWhenUsed="0"/>
+    <w:lsdException w:name="Light Grid Accent 6" w:semiHidden="0" w:uiPriority="62" w:unhideWhenUsed="0"/>
+    <w:lsdException w:name="Medium Shading 1 Accent 6" w:semiHidden="0" w:uiPriority="63" w:unhideWhenUsed="0"/>
+    <w:lsdException w:name="Medium Shading 2 Accent 6" w:semiHidden="0" w:uiPriority="64" w:unhideWhenUsed="0"/>
+    <w:lsdException w:name="Medium List 1 Accent 6" w:semiHidden="0" w:uiPriority="65" w:unhideWhenUsed="0"/>
+    <w:lsdException w:name="Medium List 2 Accent 6" w:semiHidden="0" w:uiPriority="66" w:unhideWhenUsed="0"/>
+    <w:lsdException w:name="Medium Grid 1 Accent 6" w:semiHidden="0" w:uiPriority="67" w:unhideWhenUsed="0"/>
+    <w:lsdException w:name="Medium Grid 2 Accent 6" w:semiHidden="0" w:uiPriority="68" w:unhideWhenUsed="0"/>
+    <w:lsdException w:name="Medium Grid 3 Accent 6" w:semiHidden="0" w:uiPriority="69" w:unhideWhenUsed="0"/>
+    <w:lsdException w:name="Dark List Accent 6" w:semiHidden="0" w:uiPriority="70" w:unhideWhenUsed="0"/>
+    <w:lsdException w:name="Colorful Shading Accent 6" w:semiHidden="0" w:uiPriority="71" w:unhideWhenUsed="0"/>
+    <w:lsdException w:name="Colorful List Accent 6" w:semiHidden="0" w:uiPriority="72" w:unhideWhenUsed="0"/>
+    <w:lsdException w:name="Colorful Grid Accent 6" w:semiHidden="0" w:uiPriority="73" w:unhideWhenUsed="0"/>
+    <w:lsdException w:name="Subtle Emphasis" w:semiHidden="0" w:uiPriority="19" w:unhideWhenUsed="0" w:qFormat="1"/>
+    <w:lsdException w:name="Intense Emphasis" w:semiHidden="0" w:uiPriority="21" w:unhideWhenUsed="0" w:qFormat="1"/>
+    <w:lsdException w:name="Subtle Reference" w:semiHidden="0" w:uiPriority="31" w:unhideWhenUsed="0" w:qFormat="1"/>
+    <w:lsdException w:name="Intense Reference" w:semiHidden="0" w:uiPriority="32" w:unhideWhenUsed="0" w:qFormat="1"/>
+    <w:lsdException w:name="Book Title" w:semiHidden="0" w:uiPriority="33" w:unhideWhenUsed="0" w:qFormat="1"/>
+    <w:lsdException w:name="Bibliography" w:uiPriority="37"/>
+    <w:lsdException w:name="TOC Heading" w:uiPriority="39" w:qFormat="1"/>
+  </w:latentStyles>
+  <w:style w:type="paragraph" w:default="1" w:styleId="Normal">
+    <w:name w:val="Normal"/>
+    <w:qFormat/>
+  </w:style>
+  <w:style w:type="character" w:default="1" w:styleId="DefaultParagraphFont">
+    <w:name w:val="Default Paragraph Font"/>
+    <w:uiPriority w:val="1"/>
+    <w:semiHidden/>
+    <w:unhideWhenUsed/>
+  </w:style>
+  <w:style w:type="table" w:default="1" w:styleId="TableNormal">
+    <w:name w:val="Normal Table"/>
+    <w:uiPriority w:val="99"/>
+    <w:semiHidden/>
+    <w:unhideWhenUsed/>
+    <w:tblPr>
+      <w:tblInd w:w="0" w:type="dxa"/>
+      <w:tblCellMar>
+        <w:top w:w="0" w:type="dxa"/>
+        <w:left w:w="108" w:type="dxa"/>
+        <w:bottom w:w="0" w:type="dxa"/>
+        <w:right w:w="108" w:type="dxa"/>
+      </w:tblCellMar>
+    </w:tblPr>
+  </w:style>
+  <w:style w:type="numbering" w:default="1" w:styleId="NoList">
+    <w:name w:val="No List"/>
+    <w:uiPriority w:val="99"/>
+    <w:semiHidden/>
+    <w:unhideWhenUsed/>
   </w:style>
 </w:styles>
 </file>

</xml_diff>

<commit_message>
Revert "Revert "Add features: nChooseK courses, toString() improvements.""
This reverts commit 3c3a9dca1778a985647986cb6d63f7aac12634aa.
</commit_message>
<xml_diff>
--- a/Documentation/SEG2105A Assignment 5.docx
+++ b/Documentation/SEG2105A Assignment 5.docx
@@ -1,6 +1,6 @@
 
 <file path=word/document.xml><?xml version="1.0" encoding="utf-8"?>
-<w:document xmlns:wpc="http://schemas.microsoft.com/office/word/2010/wordprocessingCanvas" xmlns:mc="http://schemas.openxmlformats.org/markup-compatibility/2006" xmlns:o="urn:schemas-microsoft-com:office:office" xmlns:r="http://schemas.openxmlformats.org/officeDocument/2006/relationships" xmlns:m="http://schemas.openxmlformats.org/officeDocument/2006/math" xmlns:v="urn:schemas-microsoft-com:vml" xmlns:wp14="http://schemas.microsoft.com/office/word/2010/wordprocessingDrawing" xmlns:wp="http://schemas.openxmlformats.org/drawingml/2006/wordprocessingDrawing" xmlns:w10="urn:schemas-microsoft-com:office:word" xmlns:w="http://schemas.openxmlformats.org/wordprocessingml/2006/main" xmlns:w14="http://schemas.microsoft.com/office/word/2010/wordml" xmlns:wpg="http://schemas.microsoft.com/office/word/2010/wordprocessingGroup" xmlns:wpi="http://schemas.microsoft.com/office/word/2010/wordprocessingInk" xmlns:wne="http://schemas.microsoft.com/office/word/2006/wordml" xmlns:wps="http://schemas.microsoft.com/office/word/2010/wordprocessingShape" mc:Ignorable="w14 wp14">
+<w:document xmlns:wpc="http://schemas.microsoft.com/office/word/2010/wordprocessingCanvas" xmlns:mc="http://schemas.openxmlformats.org/markup-compatibility/2006" xmlns:o="urn:schemas-microsoft-com:office:office" xmlns:r="http://schemas.openxmlformats.org/officeDocument/2006/relationships" xmlns:m="http://schemas.openxmlformats.org/officeDocument/2006/math" xmlns:v="urn:schemas-microsoft-com:vml" xmlns:wp14="http://schemas.microsoft.com/office/word/2010/wordprocessingDrawing" xmlns:wp="http://schemas.openxmlformats.org/drawingml/2006/wordprocessingDrawing" xmlns:w10="urn:schemas-microsoft-com:office:word" xmlns:w="http://schemas.openxmlformats.org/wordprocessingml/2006/main" xmlns:w14="http://schemas.microsoft.com/office/word/2010/wordml" xmlns:w15="http://schemas.microsoft.com/office/word/2012/wordml" xmlns:wpg="http://schemas.microsoft.com/office/word/2010/wordprocessingGroup" xmlns:wpi="http://schemas.microsoft.com/office/word/2010/wordprocessingInk" xmlns:wne="http://schemas.microsoft.com/office/word/2006/wordml" xmlns:wps="http://schemas.microsoft.com/office/word/2010/wordprocessingShape" mc:Ignorable="w14 w15 wp14">
   <w:body>
     <w:p>
       <w:pPr>
@@ -1833,7 +1833,7 @@
           <w:lang w:val="en-US"/>
         </w:rPr>
       </w:pPr>
-      <w:hyperlink r:id="rId6" w:history="1">
+      <w:hyperlink r:id="rId5" w:history="1">
         <w:r>
           <w:rPr>
             <w:rStyle w:val="Hyperlink"/>
@@ -1879,7 +1879,6 @@
     <w:p>
       <w:pPr>
         <w:spacing w:after="0" w:line="240" w:lineRule="auto"/>
-        <w:ind w:left="720"/>
         <w:rPr>
           <w:rFonts w:ascii="Lucida Console" w:eastAsia="Times New Roman" w:hAnsi="Lucida Console" w:cs="Times New Roman"/>
           <w:sz w:val="18"/>
@@ -1911,7 +1910,6 @@
     <w:p>
       <w:pPr>
         <w:spacing w:after="0" w:line="240" w:lineRule="auto"/>
-        <w:ind w:left="720"/>
         <w:rPr>
           <w:rFonts w:ascii="Lucida Console" w:eastAsia="Times New Roman" w:hAnsi="Lucida Console" w:cs="Times New Roman"/>
           <w:sz w:val="18"/>
@@ -1932,7 +1930,6 @@
     <w:p>
       <w:pPr>
         <w:spacing w:after="0" w:line="240" w:lineRule="auto"/>
-        <w:ind w:left="720"/>
         <w:rPr>
           <w:rFonts w:ascii="Lucida Console" w:eastAsia="Times New Roman" w:hAnsi="Lucida Console" w:cs="Times New Roman"/>
           <w:sz w:val="18"/>
@@ -1973,7 +1970,6 @@
     <w:p>
       <w:pPr>
         <w:spacing w:after="0" w:line="240" w:lineRule="auto"/>
-        <w:ind w:left="720"/>
         <w:rPr>
           <w:rFonts w:ascii="Lucida Console" w:eastAsia="Times New Roman" w:hAnsi="Lucida Console" w:cs="Times New Roman"/>
           <w:sz w:val="18"/>
@@ -2014,7 +2010,6 @@
     <w:p>
       <w:pPr>
         <w:spacing w:after="0" w:line="240" w:lineRule="auto"/>
-        <w:ind w:left="720"/>
         <w:rPr>
           <w:rFonts w:ascii="Lucida Console" w:eastAsia="Times New Roman" w:hAnsi="Lucida Console" w:cs="Times New Roman"/>
           <w:sz w:val="18"/>
@@ -2035,19 +2030,17 @@
     <w:p>
       <w:pPr>
         <w:spacing w:after="0" w:line="240" w:lineRule="auto"/>
-        <w:ind w:left="720"/>
-        <w:rPr>
-          <w:rFonts w:ascii="Lucida Console" w:eastAsia="Times New Roman" w:hAnsi="Lucida Console" w:cs="Times New Roman"/>
-          <w:sz w:val="18"/>
-          <w:szCs w:val="18"/>
-          <w:lang w:val="en-US"/>
-        </w:rPr>
-      </w:pPr>
-    </w:p>
-    <w:p>
-      <w:pPr>
-        <w:spacing w:after="0" w:line="240" w:lineRule="auto"/>
-        <w:ind w:left="720"/>
+        <w:rPr>
+          <w:rFonts w:ascii="Lucida Console" w:eastAsia="Times New Roman" w:hAnsi="Lucida Console" w:cs="Times New Roman"/>
+          <w:sz w:val="18"/>
+          <w:szCs w:val="18"/>
+          <w:lang w:val="en-US"/>
+        </w:rPr>
+      </w:pPr>
+    </w:p>
+    <w:p>
+      <w:pPr>
+        <w:spacing w:after="0" w:line="240" w:lineRule="auto"/>
         <w:rPr>
           <w:rFonts w:ascii="Lucida Console" w:eastAsia="Times New Roman" w:hAnsi="Lucida Console" w:cs="Times New Roman"/>
           <w:sz w:val="18"/>
@@ -2079,7 +2072,6 @@
     <w:p>
       <w:pPr>
         <w:spacing w:after="0" w:line="240" w:lineRule="auto"/>
-        <w:ind w:left="720"/>
         <w:rPr>
           <w:rFonts w:ascii="Lucida Console" w:eastAsia="Times New Roman" w:hAnsi="Lucida Console" w:cs="Times New Roman"/>
           <w:sz w:val="18"/>
@@ -2100,7 +2092,6 @@
     <w:p>
       <w:pPr>
         <w:spacing w:after="0" w:line="240" w:lineRule="auto"/>
-        <w:ind w:left="720"/>
         <w:rPr>
           <w:rFonts w:ascii="Lucida Console" w:eastAsia="Times New Roman" w:hAnsi="Lucida Console" w:cs="Times New Roman"/>
           <w:sz w:val="18"/>
@@ -2141,7 +2132,6 @@
     <w:p>
       <w:pPr>
         <w:spacing w:after="0" w:line="240" w:lineRule="auto"/>
-        <w:ind w:left="720"/>
         <w:rPr>
           <w:rFonts w:ascii="Lucida Console" w:eastAsia="Times New Roman" w:hAnsi="Lucida Console" w:cs="Times New Roman"/>
           <w:sz w:val="18"/>
@@ -2182,7 +2172,6 @@
     <w:p>
       <w:pPr>
         <w:spacing w:after="0" w:line="240" w:lineRule="auto"/>
-        <w:ind w:left="720"/>
         <w:rPr>
           <w:rFonts w:ascii="Lucida Console" w:eastAsia="Times New Roman" w:hAnsi="Lucida Console" w:cs="Times New Roman"/>
           <w:sz w:val="18"/>
@@ -2217,13 +2206,12 @@
           <w:szCs w:val="18"/>
           <w:lang w:val="en-US"/>
         </w:rPr>
-        <w:t xml:space="preserve"> = 0;</w:t>
-      </w:r>
-    </w:p>
-    <w:p>
-      <w:pPr>
-        <w:spacing w:after="0" w:line="240" w:lineRule="auto"/>
-        <w:ind w:left="720"/>
+        <w:t>;</w:t>
+      </w:r>
+    </w:p>
+    <w:p>
+      <w:pPr>
+        <w:spacing w:after="0" w:line="240" w:lineRule="auto"/>
         <w:rPr>
           <w:rFonts w:ascii="Lucida Console" w:eastAsia="Times New Roman" w:hAnsi="Lucida Console" w:cs="Times New Roman"/>
           <w:sz w:val="18"/>
@@ -2258,13 +2246,12 @@
           <w:szCs w:val="18"/>
           <w:lang w:val="en-US"/>
         </w:rPr>
-        <w:t xml:space="preserve"> = 0;</w:t>
-      </w:r>
-    </w:p>
-    <w:p>
-      <w:pPr>
-        <w:spacing w:after="0" w:line="240" w:lineRule="auto"/>
-        <w:ind w:left="720"/>
+        <w:t>;</w:t>
+      </w:r>
+    </w:p>
+    <w:p>
+      <w:pPr>
+        <w:spacing w:after="0" w:line="240" w:lineRule="auto"/>
         <w:rPr>
           <w:rFonts w:ascii="Lucida Console" w:eastAsia="Times New Roman" w:hAnsi="Lucida Console" w:cs="Times New Roman"/>
           <w:sz w:val="18"/>
@@ -2299,13 +2286,12 @@
           <w:szCs w:val="18"/>
           <w:lang w:val="en-US"/>
         </w:rPr>
-        <w:t xml:space="preserve"> = 0;</w:t>
-      </w:r>
-    </w:p>
-    <w:p>
-      <w:pPr>
-        <w:spacing w:after="0" w:line="240" w:lineRule="auto"/>
-        <w:ind w:left="720"/>
+        <w:t>;</w:t>
+      </w:r>
+    </w:p>
+    <w:p>
+      <w:pPr>
+        <w:spacing w:after="0" w:line="240" w:lineRule="auto"/>
         <w:rPr>
           <w:rFonts w:ascii="Lucida Console" w:eastAsia="Times New Roman" w:hAnsi="Lucida Console" w:cs="Times New Roman"/>
           <w:sz w:val="18"/>
@@ -2346,7 +2332,6 @@
     <w:p>
       <w:pPr>
         <w:spacing w:after="0" w:line="240" w:lineRule="auto"/>
-        <w:ind w:left="720"/>
         <w:rPr>
           <w:rFonts w:ascii="Lucida Console" w:eastAsia="Times New Roman" w:hAnsi="Lucida Console" w:cs="Times New Roman"/>
           <w:sz w:val="18"/>
@@ -2367,7 +2352,6 @@
     <w:p>
       <w:pPr>
         <w:spacing w:after="0" w:line="240" w:lineRule="auto"/>
-        <w:ind w:left="720"/>
         <w:rPr>
           <w:rFonts w:ascii="Lucida Console" w:eastAsia="Times New Roman" w:hAnsi="Lucida Console" w:cs="Times New Roman"/>
           <w:sz w:val="18"/>
@@ -2388,19 +2372,17 @@
     <w:p>
       <w:pPr>
         <w:spacing w:after="0" w:line="240" w:lineRule="auto"/>
-        <w:ind w:left="720"/>
-        <w:rPr>
-          <w:rFonts w:ascii="Lucida Console" w:eastAsia="Times New Roman" w:hAnsi="Lucida Console" w:cs="Times New Roman"/>
-          <w:sz w:val="18"/>
-          <w:szCs w:val="18"/>
-          <w:lang w:val="en-US"/>
-        </w:rPr>
-      </w:pPr>
-    </w:p>
-    <w:p>
-      <w:pPr>
-        <w:spacing w:after="0" w:line="240" w:lineRule="auto"/>
-        <w:ind w:left="720"/>
+        <w:rPr>
+          <w:rFonts w:ascii="Lucida Console" w:eastAsia="Times New Roman" w:hAnsi="Lucida Console" w:cs="Times New Roman"/>
+          <w:sz w:val="18"/>
+          <w:szCs w:val="18"/>
+          <w:lang w:val="en-US"/>
+        </w:rPr>
+      </w:pPr>
+    </w:p>
+    <w:p>
+      <w:pPr>
+        <w:spacing w:after="0" w:line="240" w:lineRule="auto"/>
         <w:rPr>
           <w:rFonts w:ascii="Lucida Console" w:eastAsia="Times New Roman" w:hAnsi="Lucida Console" w:cs="Times New Roman"/>
           <w:sz w:val="18"/>
@@ -2432,7 +2414,6 @@
     <w:p>
       <w:pPr>
         <w:spacing w:after="0" w:line="240" w:lineRule="auto"/>
-        <w:ind w:left="720"/>
         <w:rPr>
           <w:rFonts w:ascii="Lucida Console" w:eastAsia="Times New Roman" w:hAnsi="Lucida Console" w:cs="Times New Roman"/>
           <w:sz w:val="18"/>
@@ -2453,7 +2434,6 @@
     <w:p>
       <w:pPr>
         <w:spacing w:after="0" w:line="240" w:lineRule="auto"/>
-        <w:ind w:left="720"/>
         <w:rPr>
           <w:rFonts w:ascii="Lucida Console" w:eastAsia="Times New Roman" w:hAnsi="Lucida Console" w:cs="Times New Roman"/>
           <w:sz w:val="18"/>
@@ -2494,7 +2474,6 @@
     <w:p>
       <w:pPr>
         <w:spacing w:after="0" w:line="240" w:lineRule="auto"/>
-        <w:ind w:left="720"/>
         <w:rPr>
           <w:rFonts w:ascii="Lucida Console" w:eastAsia="Times New Roman" w:hAnsi="Lucida Console" w:cs="Times New Roman"/>
           <w:sz w:val="18"/>
@@ -2515,7 +2494,106 @@
     <w:p>
       <w:pPr>
         <w:spacing w:after="0" w:line="240" w:lineRule="auto"/>
-        <w:ind w:left="720"/>
+        <w:rPr>
+          <w:rFonts w:ascii="Lucida Console" w:eastAsia="Times New Roman" w:hAnsi="Lucida Console" w:cs="Times New Roman"/>
+          <w:sz w:val="18"/>
+          <w:szCs w:val="18"/>
+          <w:lang w:val="en-US"/>
+        </w:rPr>
+      </w:pPr>
+      <w:r>
+        <w:rPr>
+          <w:rFonts w:ascii="Lucida Console" w:eastAsia="Times New Roman" w:hAnsi="Lucida Console" w:cs="Times New Roman"/>
+          <w:sz w:val="18"/>
+          <w:szCs w:val="18"/>
+          <w:lang w:val="en-US"/>
+        </w:rPr>
+        <w:t xml:space="preserve">  Integer day;</w:t>
+      </w:r>
+    </w:p>
+    <w:p>
+      <w:pPr>
+        <w:spacing w:after="0" w:line="240" w:lineRule="auto"/>
+        <w:rPr>
+          <w:rFonts w:ascii="Lucida Console" w:eastAsia="Times New Roman" w:hAnsi="Lucida Console" w:cs="Times New Roman"/>
+          <w:sz w:val="18"/>
+          <w:szCs w:val="18"/>
+          <w:lang w:val="en-US"/>
+        </w:rPr>
+      </w:pPr>
+      <w:r>
+        <w:rPr>
+          <w:rFonts w:ascii="Lucida Console" w:eastAsia="Times New Roman" w:hAnsi="Lucida Console" w:cs="Times New Roman"/>
+          <w:sz w:val="18"/>
+          <w:szCs w:val="18"/>
+          <w:lang w:val="en-US"/>
+        </w:rPr>
+        <w:t xml:space="preserve">  Date </w:t>
+      </w:r>
+      <w:proofErr w:type="spellStart"/>
+      <w:r>
+        <w:rPr>
+          <w:rFonts w:ascii="Lucida Console" w:eastAsia="Times New Roman" w:hAnsi="Lucida Console" w:cs="Times New Roman"/>
+          <w:sz w:val="18"/>
+          <w:szCs w:val="18"/>
+          <w:lang w:val="en-US"/>
+        </w:rPr>
+        <w:t>startTime</w:t>
+      </w:r>
+      <w:proofErr w:type="spellEnd"/>
+      <w:r>
+        <w:rPr>
+          <w:rFonts w:ascii="Lucida Console" w:eastAsia="Times New Roman" w:hAnsi="Lucida Console" w:cs="Times New Roman"/>
+          <w:sz w:val="18"/>
+          <w:szCs w:val="18"/>
+          <w:lang w:val="en-US"/>
+        </w:rPr>
+        <w:t>;</w:t>
+      </w:r>
+    </w:p>
+    <w:p>
+      <w:pPr>
+        <w:spacing w:after="0" w:line="240" w:lineRule="auto"/>
+        <w:rPr>
+          <w:rFonts w:ascii="Lucida Console" w:eastAsia="Times New Roman" w:hAnsi="Lucida Console" w:cs="Times New Roman"/>
+          <w:sz w:val="18"/>
+          <w:szCs w:val="18"/>
+          <w:lang w:val="en-US"/>
+        </w:rPr>
+      </w:pPr>
+      <w:r>
+        <w:rPr>
+          <w:rFonts w:ascii="Lucida Console" w:eastAsia="Times New Roman" w:hAnsi="Lucida Console" w:cs="Times New Roman"/>
+          <w:sz w:val="18"/>
+          <w:szCs w:val="18"/>
+          <w:lang w:val="en-US"/>
+        </w:rPr>
+        <w:t xml:space="preserve">  Date </w:t>
+      </w:r>
+      <w:proofErr w:type="spellStart"/>
+      <w:r>
+        <w:rPr>
+          <w:rFonts w:ascii="Lucida Console" w:eastAsia="Times New Roman" w:hAnsi="Lucida Console" w:cs="Times New Roman"/>
+          <w:sz w:val="18"/>
+          <w:szCs w:val="18"/>
+          <w:lang w:val="en-US"/>
+        </w:rPr>
+        <w:t>endTime</w:t>
+      </w:r>
+      <w:proofErr w:type="spellEnd"/>
+      <w:r>
+        <w:rPr>
+          <w:rFonts w:ascii="Lucida Console" w:eastAsia="Times New Roman" w:hAnsi="Lucida Console" w:cs="Times New Roman"/>
+          <w:sz w:val="18"/>
+          <w:szCs w:val="18"/>
+          <w:lang w:val="en-US"/>
+        </w:rPr>
+        <w:t>;</w:t>
+      </w:r>
+    </w:p>
+    <w:p>
+      <w:pPr>
+        <w:spacing w:after="0" w:line="240" w:lineRule="auto"/>
         <w:rPr>
           <w:rFonts w:ascii="Lucida Console" w:eastAsia="Times New Roman" w:hAnsi="Lucida Console" w:cs="Times New Roman"/>
           <w:sz w:val="18"/>
@@ -2540,7 +2618,7 @@
           <w:szCs w:val="18"/>
           <w:lang w:val="en-US"/>
         </w:rPr>
-        <w:t>day</w:t>
+        <w:t>place</w:t>
       </w:r>
       <w:proofErr w:type="gramEnd"/>
       <w:r>
@@ -2556,22 +2634,123 @@
     <w:p>
       <w:pPr>
         <w:spacing w:after="0" w:line="240" w:lineRule="auto"/>
-        <w:ind w:left="720"/>
-        <w:rPr>
-          <w:rFonts w:ascii="Lucida Console" w:eastAsia="Times New Roman" w:hAnsi="Lucida Console" w:cs="Times New Roman"/>
-          <w:sz w:val="18"/>
-          <w:szCs w:val="18"/>
-          <w:lang w:val="en-US"/>
-        </w:rPr>
-      </w:pPr>
-      <w:r>
-        <w:rPr>
-          <w:rFonts w:ascii="Lucida Console" w:eastAsia="Times New Roman" w:hAnsi="Lucida Console" w:cs="Times New Roman"/>
-          <w:sz w:val="18"/>
-          <w:szCs w:val="18"/>
-          <w:lang w:val="en-US"/>
-        </w:rPr>
-        <w:t xml:space="preserve">  Time </w:t>
+        <w:rPr>
+          <w:rFonts w:ascii="Lucida Console" w:eastAsia="Times New Roman" w:hAnsi="Lucida Console" w:cs="Times New Roman"/>
+          <w:sz w:val="18"/>
+          <w:szCs w:val="18"/>
+          <w:lang w:val="en-US"/>
+        </w:rPr>
+      </w:pPr>
+      <w:r>
+        <w:rPr>
+          <w:rFonts w:ascii="Lucida Console" w:eastAsia="Times New Roman" w:hAnsi="Lucida Console" w:cs="Times New Roman"/>
+          <w:sz w:val="18"/>
+          <w:szCs w:val="18"/>
+          <w:lang w:val="en-US"/>
+        </w:rPr>
+        <w:t xml:space="preserve">  </w:t>
+      </w:r>
+      <w:proofErr w:type="gramStart"/>
+      <w:r>
+        <w:rPr>
+          <w:rFonts w:ascii="Lucida Console" w:eastAsia="Times New Roman" w:hAnsi="Lucida Console" w:cs="Times New Roman"/>
+          <w:sz w:val="18"/>
+          <w:szCs w:val="18"/>
+          <w:lang w:val="en-US"/>
+        </w:rPr>
+        <w:t>professor</w:t>
+      </w:r>
+      <w:proofErr w:type="gramEnd"/>
+      <w:r>
+        <w:rPr>
+          <w:rFonts w:ascii="Lucida Console" w:eastAsia="Times New Roman" w:hAnsi="Lucida Console" w:cs="Times New Roman"/>
+          <w:sz w:val="18"/>
+          <w:szCs w:val="18"/>
+          <w:lang w:val="en-US"/>
+        </w:rPr>
+        <w:t>;</w:t>
+      </w:r>
+    </w:p>
+    <w:p>
+      <w:pPr>
+        <w:spacing w:after="0" w:line="240" w:lineRule="auto"/>
+        <w:rPr>
+          <w:rFonts w:ascii="Lucida Console" w:eastAsia="Times New Roman" w:hAnsi="Lucida Console" w:cs="Times New Roman"/>
+          <w:sz w:val="18"/>
+          <w:szCs w:val="18"/>
+          <w:lang w:val="en-US"/>
+        </w:rPr>
+      </w:pPr>
+      <w:r>
+        <w:rPr>
+          <w:rFonts w:ascii="Lucida Console" w:eastAsia="Times New Roman" w:hAnsi="Lucida Console" w:cs="Times New Roman"/>
+          <w:sz w:val="18"/>
+          <w:szCs w:val="18"/>
+          <w:lang w:val="en-US"/>
+        </w:rPr>
+        <w:t xml:space="preserve">  Boolean selected;</w:t>
+      </w:r>
+    </w:p>
+    <w:p>
+      <w:pPr>
+        <w:spacing w:after="0" w:line="240" w:lineRule="auto"/>
+        <w:rPr>
+          <w:rFonts w:ascii="Lucida Console" w:eastAsia="Times New Roman" w:hAnsi="Lucida Console" w:cs="Times New Roman"/>
+          <w:sz w:val="18"/>
+          <w:szCs w:val="18"/>
+          <w:lang w:val="en-US"/>
+        </w:rPr>
+      </w:pPr>
+      <w:r>
+        <w:rPr>
+          <w:rFonts w:ascii="Lucida Console" w:eastAsia="Times New Roman" w:hAnsi="Lucida Console" w:cs="Times New Roman"/>
+          <w:sz w:val="18"/>
+          <w:szCs w:val="18"/>
+          <w:lang w:val="en-US"/>
+        </w:rPr>
+        <w:t>}</w:t>
+      </w:r>
+    </w:p>
+    <w:p>
+      <w:pPr>
+        <w:spacing w:after="0" w:line="240" w:lineRule="auto"/>
+        <w:rPr>
+          <w:rFonts w:ascii="Lucida Console" w:eastAsia="Times New Roman" w:hAnsi="Lucida Console" w:cs="Times New Roman"/>
+          <w:sz w:val="18"/>
+          <w:szCs w:val="18"/>
+          <w:lang w:val="en-US"/>
+        </w:rPr>
+      </w:pPr>
+    </w:p>
+    <w:p>
+      <w:pPr>
+        <w:spacing w:after="0" w:line="240" w:lineRule="auto"/>
+        <w:rPr>
+          <w:rFonts w:ascii="Lucida Console" w:eastAsia="Times New Roman" w:hAnsi="Lucida Console" w:cs="Times New Roman"/>
+          <w:sz w:val="18"/>
+          <w:szCs w:val="18"/>
+          <w:lang w:val="en-US"/>
+        </w:rPr>
+      </w:pPr>
+      <w:proofErr w:type="gramStart"/>
+      <w:r>
+        <w:rPr>
+          <w:rFonts w:ascii="Lucida Console" w:eastAsia="Times New Roman" w:hAnsi="Lucida Console" w:cs="Times New Roman"/>
+          <w:sz w:val="18"/>
+          <w:szCs w:val="18"/>
+          <w:lang w:val="en-US"/>
+        </w:rPr>
+        <w:t>class</w:t>
+      </w:r>
+      <w:proofErr w:type="gramEnd"/>
+      <w:r>
+        <w:rPr>
+          <w:rFonts w:ascii="Lucida Console" w:eastAsia="Times New Roman" w:hAnsi="Lucida Console" w:cs="Times New Roman"/>
+          <w:sz w:val="18"/>
+          <w:szCs w:val="18"/>
+          <w:lang w:val="en-US"/>
+        </w:rPr>
+        <w:t xml:space="preserve"> </w:t>
       </w:r>
       <w:proofErr w:type="spellStart"/>
       <w:r>
@@ -2581,9 +2760,202 @@
           <w:szCs w:val="18"/>
           <w:lang w:val="en-US"/>
         </w:rPr>
-        <w:t>startTime</w:t>
+        <w:t>CourseSelection</w:t>
       </w:r>
       <w:proofErr w:type="spellEnd"/>
+    </w:p>
+    <w:p>
+      <w:pPr>
+        <w:spacing w:after="0" w:line="240" w:lineRule="auto"/>
+        <w:rPr>
+          <w:rFonts w:ascii="Lucida Console" w:eastAsia="Times New Roman" w:hAnsi="Lucida Console" w:cs="Times New Roman"/>
+          <w:sz w:val="18"/>
+          <w:szCs w:val="18"/>
+          <w:lang w:val="en-US"/>
+        </w:rPr>
+      </w:pPr>
+      <w:r>
+        <w:rPr>
+          <w:rFonts w:ascii="Lucida Console" w:eastAsia="Times New Roman" w:hAnsi="Lucida Console" w:cs="Times New Roman"/>
+          <w:sz w:val="18"/>
+          <w:szCs w:val="18"/>
+          <w:lang w:val="en-US"/>
+        </w:rPr>
+        <w:t>{</w:t>
+      </w:r>
+    </w:p>
+    <w:p>
+      <w:pPr>
+        <w:spacing w:after="0" w:line="240" w:lineRule="auto"/>
+        <w:rPr>
+          <w:rFonts w:ascii="Lucida Console" w:eastAsia="Times New Roman" w:hAnsi="Lucida Console" w:cs="Times New Roman"/>
+          <w:sz w:val="18"/>
+          <w:szCs w:val="18"/>
+          <w:lang w:val="en-US"/>
+        </w:rPr>
+      </w:pPr>
+      <w:r>
+        <w:rPr>
+          <w:rFonts w:ascii="Lucida Console" w:eastAsia="Times New Roman" w:hAnsi="Lucida Console" w:cs="Times New Roman"/>
+          <w:sz w:val="18"/>
+          <w:szCs w:val="18"/>
+          <w:lang w:val="en-US"/>
+        </w:rPr>
+        <w:t xml:space="preserve">  * -&gt; 1</w:t>
+      </w:r>
+      <w:proofErr w:type="gramStart"/>
+      <w:r>
+        <w:rPr>
+          <w:rFonts w:ascii="Lucida Console" w:eastAsia="Times New Roman" w:hAnsi="Lucida Console" w:cs="Times New Roman"/>
+          <w:sz w:val="18"/>
+          <w:szCs w:val="18"/>
+          <w:lang w:val="en-US"/>
+        </w:rPr>
+        <w:t>..*</w:t>
+      </w:r>
+      <w:proofErr w:type="gramEnd"/>
+      <w:r>
+        <w:rPr>
+          <w:rFonts w:ascii="Lucida Console" w:eastAsia="Times New Roman" w:hAnsi="Lucida Console" w:cs="Times New Roman"/>
+          <w:sz w:val="18"/>
+          <w:szCs w:val="18"/>
+          <w:lang w:val="en-US"/>
+        </w:rPr>
+        <w:t xml:space="preserve"> Activity;</w:t>
+      </w:r>
+    </w:p>
+    <w:p>
+      <w:pPr>
+        <w:spacing w:after="0" w:line="240" w:lineRule="auto"/>
+        <w:rPr>
+          <w:rFonts w:ascii="Lucida Console" w:eastAsia="Times New Roman" w:hAnsi="Lucida Console" w:cs="Times New Roman"/>
+          <w:sz w:val="18"/>
+          <w:szCs w:val="18"/>
+          <w:lang w:val="en-US"/>
+        </w:rPr>
+      </w:pPr>
+      <w:r>
+        <w:rPr>
+          <w:rFonts w:ascii="Lucida Console" w:eastAsia="Times New Roman" w:hAnsi="Lucida Console" w:cs="Times New Roman"/>
+          <w:sz w:val="18"/>
+          <w:szCs w:val="18"/>
+          <w:lang w:val="en-US"/>
+        </w:rPr>
+        <w:t>}</w:t>
+      </w:r>
+    </w:p>
+    <w:p>
+      <w:pPr>
+        <w:spacing w:after="0" w:line="240" w:lineRule="auto"/>
+        <w:rPr>
+          <w:rFonts w:ascii="Lucida Console" w:eastAsia="Times New Roman" w:hAnsi="Lucida Console" w:cs="Times New Roman"/>
+          <w:sz w:val="18"/>
+          <w:szCs w:val="18"/>
+          <w:lang w:val="en-US"/>
+        </w:rPr>
+      </w:pPr>
+    </w:p>
+    <w:p>
+      <w:pPr>
+        <w:spacing w:after="0" w:line="240" w:lineRule="auto"/>
+        <w:rPr>
+          <w:rFonts w:ascii="Lucida Console" w:eastAsia="Times New Roman" w:hAnsi="Lucida Console" w:cs="Times New Roman"/>
+          <w:sz w:val="18"/>
+          <w:szCs w:val="18"/>
+          <w:lang w:val="en-US"/>
+        </w:rPr>
+      </w:pPr>
+      <w:proofErr w:type="gramStart"/>
+      <w:r>
+        <w:rPr>
+          <w:rFonts w:ascii="Lucida Console" w:eastAsia="Times New Roman" w:hAnsi="Lucida Console" w:cs="Times New Roman"/>
+          <w:sz w:val="18"/>
+          <w:szCs w:val="18"/>
+          <w:lang w:val="en-US"/>
+        </w:rPr>
+        <w:t>class</w:t>
+      </w:r>
+      <w:proofErr w:type="gramEnd"/>
+      <w:r>
+        <w:rPr>
+          <w:rFonts w:ascii="Lucida Console" w:eastAsia="Times New Roman" w:hAnsi="Lucida Console" w:cs="Times New Roman"/>
+          <w:sz w:val="18"/>
+          <w:szCs w:val="18"/>
+          <w:lang w:val="en-US"/>
+        </w:rPr>
+        <w:t xml:space="preserve"> Schedule</w:t>
+      </w:r>
+    </w:p>
+    <w:p>
+      <w:pPr>
+        <w:spacing w:after="0" w:line="240" w:lineRule="auto"/>
+        <w:rPr>
+          <w:rFonts w:ascii="Lucida Console" w:eastAsia="Times New Roman" w:hAnsi="Lucida Console" w:cs="Times New Roman"/>
+          <w:sz w:val="18"/>
+          <w:szCs w:val="18"/>
+          <w:lang w:val="en-US"/>
+        </w:rPr>
+      </w:pPr>
+      <w:r>
+        <w:rPr>
+          <w:rFonts w:ascii="Lucida Console" w:eastAsia="Times New Roman" w:hAnsi="Lucida Console" w:cs="Times New Roman"/>
+          <w:sz w:val="18"/>
+          <w:szCs w:val="18"/>
+          <w:lang w:val="en-US"/>
+        </w:rPr>
+        <w:t>{</w:t>
+      </w:r>
+    </w:p>
+    <w:p>
+      <w:pPr>
+        <w:spacing w:after="0" w:line="240" w:lineRule="auto"/>
+        <w:rPr>
+          <w:rFonts w:ascii="Lucida Console" w:eastAsia="Times New Roman" w:hAnsi="Lucida Console" w:cs="Times New Roman"/>
+          <w:sz w:val="18"/>
+          <w:szCs w:val="18"/>
+          <w:lang w:val="en-US"/>
+        </w:rPr>
+      </w:pPr>
+      <w:r>
+        <w:rPr>
+          <w:rFonts w:ascii="Lucida Console" w:eastAsia="Times New Roman" w:hAnsi="Lucida Console" w:cs="Times New Roman"/>
+          <w:sz w:val="18"/>
+          <w:szCs w:val="18"/>
+          <w:lang w:val="en-US"/>
+        </w:rPr>
+        <w:t xml:space="preserve">  * -&gt; 1</w:t>
+      </w:r>
+      <w:proofErr w:type="gramStart"/>
+      <w:r>
+        <w:rPr>
+          <w:rFonts w:ascii="Lucida Console" w:eastAsia="Times New Roman" w:hAnsi="Lucida Console" w:cs="Times New Roman"/>
+          <w:sz w:val="18"/>
+          <w:szCs w:val="18"/>
+          <w:lang w:val="en-US"/>
+        </w:rPr>
+        <w:t>..*</w:t>
+      </w:r>
+      <w:proofErr w:type="gramEnd"/>
+      <w:r>
+        <w:rPr>
+          <w:rFonts w:ascii="Lucida Console" w:eastAsia="Times New Roman" w:hAnsi="Lucida Console" w:cs="Times New Roman"/>
+          <w:sz w:val="18"/>
+          <w:szCs w:val="18"/>
+          <w:lang w:val="en-US"/>
+        </w:rPr>
+        <w:t xml:space="preserve"> </w:t>
+      </w:r>
+      <w:proofErr w:type="spellStart"/>
+      <w:r>
+        <w:rPr>
+          <w:rFonts w:ascii="Lucida Console" w:eastAsia="Times New Roman" w:hAnsi="Lucida Console" w:cs="Times New Roman"/>
+          <w:sz w:val="18"/>
+          <w:szCs w:val="18"/>
+          <w:lang w:val="en-US"/>
+        </w:rPr>
+        <w:t>CourseSelection</w:t>
+      </w:r>
+      <w:proofErr w:type="spellEnd"/>
       <w:r>
         <w:rPr>
           <w:rFonts w:ascii="Lucida Console" w:eastAsia="Times New Roman" w:hAnsi="Lucida Console" w:cs="Times New Roman"/>
@@ -2597,22 +2969,21 @@
     <w:p>
       <w:pPr>
         <w:spacing w:after="0" w:line="240" w:lineRule="auto"/>
-        <w:ind w:left="720"/>
-        <w:rPr>
-          <w:rFonts w:ascii="Lucida Console" w:eastAsia="Times New Roman" w:hAnsi="Lucida Console" w:cs="Times New Roman"/>
-          <w:sz w:val="18"/>
-          <w:szCs w:val="18"/>
-          <w:lang w:val="en-US"/>
-        </w:rPr>
-      </w:pPr>
-      <w:r>
-        <w:rPr>
-          <w:rFonts w:ascii="Lucida Console" w:eastAsia="Times New Roman" w:hAnsi="Lucida Console" w:cs="Times New Roman"/>
-          <w:sz w:val="18"/>
-          <w:szCs w:val="18"/>
-          <w:lang w:val="en-US"/>
-        </w:rPr>
-        <w:t xml:space="preserve">  Time </w:t>
+        <w:rPr>
+          <w:rFonts w:ascii="Lucida Console" w:eastAsia="Times New Roman" w:hAnsi="Lucida Console" w:cs="Times New Roman"/>
+          <w:sz w:val="18"/>
+          <w:szCs w:val="18"/>
+          <w:lang w:val="en-US"/>
+        </w:rPr>
+      </w:pPr>
+      <w:r>
+        <w:rPr>
+          <w:rFonts w:ascii="Lucida Console" w:eastAsia="Times New Roman" w:hAnsi="Lucida Console" w:cs="Times New Roman"/>
+          <w:sz w:val="18"/>
+          <w:szCs w:val="18"/>
+          <w:lang w:val="en-US"/>
+        </w:rPr>
+        <w:t xml:space="preserve">  Date </w:t>
       </w:r>
       <w:proofErr w:type="spellStart"/>
       <w:r>
@@ -2622,7 +2993,7 @@
           <w:szCs w:val="18"/>
           <w:lang w:val="en-US"/>
         </w:rPr>
-        <w:t>endTime</w:t>
+        <w:t>avgStartingTime</w:t>
       </w:r>
       <w:proofErr w:type="spellEnd"/>
       <w:r>
@@ -2632,13 +3003,132 @@
           <w:szCs w:val="18"/>
           <w:lang w:val="en-US"/>
         </w:rPr>
-        <w:t>;</w:t>
-      </w:r>
-    </w:p>
-    <w:p>
-      <w:pPr>
-        <w:spacing w:after="0" w:line="240" w:lineRule="auto"/>
-        <w:ind w:left="720"/>
+        <w:t xml:space="preserve"> = null;</w:t>
+      </w:r>
+    </w:p>
+    <w:p>
+      <w:pPr>
+        <w:spacing w:after="0" w:line="240" w:lineRule="auto"/>
+        <w:rPr>
+          <w:rFonts w:ascii="Lucida Console" w:eastAsia="Times New Roman" w:hAnsi="Lucida Console" w:cs="Times New Roman"/>
+          <w:sz w:val="18"/>
+          <w:szCs w:val="18"/>
+          <w:lang w:val="en-US"/>
+        </w:rPr>
+      </w:pPr>
+      <w:r>
+        <w:rPr>
+          <w:rFonts w:ascii="Lucida Console" w:eastAsia="Times New Roman" w:hAnsi="Lucida Console" w:cs="Times New Roman"/>
+          <w:sz w:val="18"/>
+          <w:szCs w:val="18"/>
+          <w:lang w:val="en-US"/>
+        </w:rPr>
+        <w:t xml:space="preserve">  Date </w:t>
+      </w:r>
+      <w:proofErr w:type="spellStart"/>
+      <w:r>
+        <w:rPr>
+          <w:rFonts w:ascii="Lucida Console" w:eastAsia="Times New Roman" w:hAnsi="Lucida Console" w:cs="Times New Roman"/>
+          <w:sz w:val="18"/>
+          <w:szCs w:val="18"/>
+          <w:lang w:val="en-US"/>
+        </w:rPr>
+        <w:t>avgEndingTime</w:t>
+      </w:r>
+      <w:proofErr w:type="spellEnd"/>
+      <w:r>
+        <w:rPr>
+          <w:rFonts w:ascii="Lucida Console" w:eastAsia="Times New Roman" w:hAnsi="Lucida Console" w:cs="Times New Roman"/>
+          <w:sz w:val="18"/>
+          <w:szCs w:val="18"/>
+          <w:lang w:val="en-US"/>
+        </w:rPr>
+        <w:t xml:space="preserve"> = null;</w:t>
+      </w:r>
+    </w:p>
+    <w:p>
+      <w:pPr>
+        <w:spacing w:after="0" w:line="240" w:lineRule="auto"/>
+        <w:rPr>
+          <w:rFonts w:ascii="Lucida Console" w:eastAsia="Times New Roman" w:hAnsi="Lucida Console" w:cs="Times New Roman"/>
+          <w:sz w:val="18"/>
+          <w:szCs w:val="18"/>
+          <w:lang w:val="en-US"/>
+        </w:rPr>
+      </w:pPr>
+      <w:r>
+        <w:rPr>
+          <w:rFonts w:ascii="Lucida Console" w:eastAsia="Times New Roman" w:hAnsi="Lucida Console" w:cs="Times New Roman"/>
+          <w:sz w:val="18"/>
+          <w:szCs w:val="18"/>
+          <w:lang w:val="en-US"/>
+        </w:rPr>
+        <w:t xml:space="preserve">  Date </w:t>
+      </w:r>
+      <w:proofErr w:type="spellStart"/>
+      <w:r>
+        <w:rPr>
+          <w:rFonts w:ascii="Lucida Console" w:eastAsia="Times New Roman" w:hAnsi="Lucida Console" w:cs="Times New Roman"/>
+          <w:sz w:val="18"/>
+          <w:szCs w:val="18"/>
+          <w:lang w:val="en-US"/>
+        </w:rPr>
+        <w:t>avgLengthOfDay</w:t>
+      </w:r>
+      <w:proofErr w:type="spellEnd"/>
+      <w:r>
+        <w:rPr>
+          <w:rFonts w:ascii="Lucida Console" w:eastAsia="Times New Roman" w:hAnsi="Lucida Console" w:cs="Times New Roman"/>
+          <w:sz w:val="18"/>
+          <w:szCs w:val="18"/>
+          <w:lang w:val="en-US"/>
+        </w:rPr>
+        <w:t xml:space="preserve"> = null;</w:t>
+      </w:r>
+    </w:p>
+    <w:p>
+      <w:pPr>
+        <w:spacing w:after="0" w:line="240" w:lineRule="auto"/>
+        <w:rPr>
+          <w:rFonts w:ascii="Lucida Console" w:eastAsia="Times New Roman" w:hAnsi="Lucida Console" w:cs="Times New Roman"/>
+          <w:sz w:val="18"/>
+          <w:szCs w:val="18"/>
+          <w:lang w:val="en-US"/>
+        </w:rPr>
+      </w:pPr>
+      <w:r>
+        <w:rPr>
+          <w:rFonts w:ascii="Lucida Console" w:eastAsia="Times New Roman" w:hAnsi="Lucida Console" w:cs="Times New Roman"/>
+          <w:sz w:val="18"/>
+          <w:szCs w:val="18"/>
+          <w:lang w:val="en-US"/>
+        </w:rPr>
+        <w:t xml:space="preserve">  Integer </w:t>
+      </w:r>
+      <w:proofErr w:type="spellStart"/>
+      <w:r>
+        <w:rPr>
+          <w:rFonts w:ascii="Lucida Console" w:eastAsia="Times New Roman" w:hAnsi="Lucida Console" w:cs="Times New Roman"/>
+          <w:sz w:val="18"/>
+          <w:szCs w:val="18"/>
+          <w:lang w:val="en-US"/>
+        </w:rPr>
+        <w:t>numOfDaysOff</w:t>
+      </w:r>
+      <w:proofErr w:type="spellEnd"/>
+      <w:r>
+        <w:rPr>
+          <w:rFonts w:ascii="Lucida Console" w:eastAsia="Times New Roman" w:hAnsi="Lucida Console" w:cs="Times New Roman"/>
+          <w:sz w:val="18"/>
+          <w:szCs w:val="18"/>
+          <w:lang w:val="en-US"/>
+        </w:rPr>
+        <w:t xml:space="preserve"> = null;</w:t>
+      </w:r>
+    </w:p>
+    <w:p>
+      <w:pPr>
+        <w:spacing w:after="0" w:line="240" w:lineRule="auto"/>
         <w:rPr>
           <w:rFonts w:ascii="Lucida Console" w:eastAsia="Times New Roman" w:hAnsi="Lucida Console" w:cs="Times New Roman"/>
           <w:sz w:val="18"/>
@@ -2655,93 +3145,193 @@
         </w:rPr>
         <w:t xml:space="preserve">  </w:t>
       </w:r>
-      <w:proofErr w:type="gramStart"/>
-      <w:r>
-        <w:rPr>
-          <w:rFonts w:ascii="Lucida Console" w:eastAsia="Times New Roman" w:hAnsi="Lucida Console" w:cs="Times New Roman"/>
-          <w:sz w:val="18"/>
-          <w:szCs w:val="18"/>
-          <w:lang w:val="en-US"/>
-        </w:rPr>
-        <w:t>place</w:t>
-      </w:r>
-      <w:proofErr w:type="gramEnd"/>
-      <w:r>
-        <w:rPr>
-          <w:rFonts w:ascii="Lucida Console" w:eastAsia="Times New Roman" w:hAnsi="Lucida Console" w:cs="Times New Roman"/>
-          <w:sz w:val="18"/>
-          <w:szCs w:val="18"/>
-          <w:lang w:val="en-US"/>
-        </w:rPr>
-        <w:t>;</w:t>
-      </w:r>
-    </w:p>
-    <w:p>
-      <w:pPr>
-        <w:spacing w:after="0" w:line="240" w:lineRule="auto"/>
-        <w:ind w:left="720"/>
-        <w:rPr>
-          <w:rFonts w:ascii="Lucida Console" w:eastAsia="Times New Roman" w:hAnsi="Lucida Console" w:cs="Times New Roman"/>
-          <w:sz w:val="18"/>
-          <w:szCs w:val="18"/>
-          <w:lang w:val="en-US"/>
-        </w:rPr>
-      </w:pPr>
-      <w:r>
-        <w:rPr>
-          <w:rFonts w:ascii="Lucida Console" w:eastAsia="Times New Roman" w:hAnsi="Lucida Console" w:cs="Times New Roman"/>
-          <w:sz w:val="18"/>
-          <w:szCs w:val="18"/>
-          <w:lang w:val="en-US"/>
-        </w:rPr>
-        <w:t xml:space="preserve">  </w:t>
-      </w:r>
-      <w:proofErr w:type="gramStart"/>
-      <w:r>
-        <w:rPr>
-          <w:rFonts w:ascii="Lucida Console" w:eastAsia="Times New Roman" w:hAnsi="Lucida Console" w:cs="Times New Roman"/>
-          <w:sz w:val="18"/>
-          <w:szCs w:val="18"/>
-          <w:lang w:val="en-US"/>
-        </w:rPr>
-        <w:t>professor</w:t>
-      </w:r>
-      <w:proofErr w:type="gramEnd"/>
-      <w:r>
-        <w:rPr>
-          <w:rFonts w:ascii="Lucida Console" w:eastAsia="Times New Roman" w:hAnsi="Lucida Console" w:cs="Times New Roman"/>
-          <w:sz w:val="18"/>
-          <w:szCs w:val="18"/>
-          <w:lang w:val="en-US"/>
-        </w:rPr>
-        <w:t>;</w:t>
-      </w:r>
-    </w:p>
-    <w:p>
-      <w:pPr>
-        <w:spacing w:after="0" w:line="240" w:lineRule="auto"/>
-        <w:ind w:left="720"/>
-        <w:rPr>
-          <w:rFonts w:ascii="Lucida Console" w:eastAsia="Times New Roman" w:hAnsi="Lucida Console" w:cs="Times New Roman"/>
-          <w:sz w:val="18"/>
-          <w:szCs w:val="18"/>
-          <w:lang w:val="en-US"/>
-        </w:rPr>
-      </w:pPr>
-      <w:r>
-        <w:rPr>
-          <w:rFonts w:ascii="Lucida Console" w:eastAsia="Times New Roman" w:hAnsi="Lucida Console" w:cs="Times New Roman"/>
-          <w:sz w:val="18"/>
-          <w:szCs w:val="18"/>
-          <w:lang w:val="en-US"/>
-        </w:rPr>
-        <w:t xml:space="preserve">  Boolean selected;</w:t>
-      </w:r>
-    </w:p>
-    <w:p>
-      <w:pPr>
-        <w:spacing w:after="0" w:line="240" w:lineRule="auto"/>
-        <w:ind w:left="720"/>
+    </w:p>
+    <w:p>
+      <w:pPr>
+        <w:spacing w:after="0" w:line="240" w:lineRule="auto"/>
+        <w:rPr>
+          <w:rFonts w:ascii="Lucida Console" w:eastAsia="Times New Roman" w:hAnsi="Lucida Console" w:cs="Times New Roman"/>
+          <w:sz w:val="18"/>
+          <w:szCs w:val="18"/>
+          <w:lang w:val="en-US"/>
+        </w:rPr>
+      </w:pPr>
+      <w:r>
+        <w:rPr>
+          <w:rFonts w:ascii="Lucida Console" w:eastAsia="Times New Roman" w:hAnsi="Lucida Console" w:cs="Times New Roman"/>
+          <w:sz w:val="18"/>
+          <w:szCs w:val="18"/>
+          <w:lang w:val="en-US"/>
+        </w:rPr>
+        <w:t xml:space="preserve">  //Used when ignoring DGDs / TUTs in sorting order.</w:t>
+      </w:r>
+    </w:p>
+    <w:p>
+      <w:pPr>
+        <w:spacing w:after="0" w:line="240" w:lineRule="auto"/>
+        <w:rPr>
+          <w:rFonts w:ascii="Lucida Console" w:eastAsia="Times New Roman" w:hAnsi="Lucida Console" w:cs="Times New Roman"/>
+          <w:sz w:val="18"/>
+          <w:szCs w:val="18"/>
+          <w:lang w:val="en-US"/>
+        </w:rPr>
+      </w:pPr>
+      <w:r>
+        <w:rPr>
+          <w:rFonts w:ascii="Lucida Console" w:eastAsia="Times New Roman" w:hAnsi="Lucida Console" w:cs="Times New Roman"/>
+          <w:sz w:val="18"/>
+          <w:szCs w:val="18"/>
+          <w:lang w:val="en-US"/>
+        </w:rPr>
+        <w:t xml:space="preserve">  Date </w:t>
+      </w:r>
+      <w:proofErr w:type="spellStart"/>
+      <w:r>
+        <w:rPr>
+          <w:rFonts w:ascii="Lucida Console" w:eastAsia="Times New Roman" w:hAnsi="Lucida Console" w:cs="Times New Roman"/>
+          <w:sz w:val="18"/>
+          <w:szCs w:val="18"/>
+          <w:lang w:val="en-US"/>
+        </w:rPr>
+        <w:t>ignoreExtrasAvgStartingTime</w:t>
+      </w:r>
+      <w:proofErr w:type="spellEnd"/>
+      <w:r>
+        <w:rPr>
+          <w:rFonts w:ascii="Lucida Console" w:eastAsia="Times New Roman" w:hAnsi="Lucida Console" w:cs="Times New Roman"/>
+          <w:sz w:val="18"/>
+          <w:szCs w:val="18"/>
+          <w:lang w:val="en-US"/>
+        </w:rPr>
+        <w:t xml:space="preserve"> = null;</w:t>
+      </w:r>
+    </w:p>
+    <w:p>
+      <w:pPr>
+        <w:spacing w:after="0" w:line="240" w:lineRule="auto"/>
+        <w:rPr>
+          <w:rFonts w:ascii="Lucida Console" w:eastAsia="Times New Roman" w:hAnsi="Lucida Console" w:cs="Times New Roman"/>
+          <w:sz w:val="18"/>
+          <w:szCs w:val="18"/>
+          <w:lang w:val="en-US"/>
+        </w:rPr>
+      </w:pPr>
+      <w:r>
+        <w:rPr>
+          <w:rFonts w:ascii="Lucida Console" w:eastAsia="Times New Roman" w:hAnsi="Lucida Console" w:cs="Times New Roman"/>
+          <w:sz w:val="18"/>
+          <w:szCs w:val="18"/>
+          <w:lang w:val="en-US"/>
+        </w:rPr>
+        <w:t xml:space="preserve">  Date </w:t>
+      </w:r>
+      <w:proofErr w:type="spellStart"/>
+      <w:r>
+        <w:rPr>
+          <w:rFonts w:ascii="Lucida Console" w:eastAsia="Times New Roman" w:hAnsi="Lucida Console" w:cs="Times New Roman"/>
+          <w:sz w:val="18"/>
+          <w:szCs w:val="18"/>
+          <w:lang w:val="en-US"/>
+        </w:rPr>
+        <w:t>ignoreExtrasAvgEndingTime</w:t>
+      </w:r>
+      <w:proofErr w:type="spellEnd"/>
+      <w:r>
+        <w:rPr>
+          <w:rFonts w:ascii="Lucida Console" w:eastAsia="Times New Roman" w:hAnsi="Lucida Console" w:cs="Times New Roman"/>
+          <w:sz w:val="18"/>
+          <w:szCs w:val="18"/>
+          <w:lang w:val="en-US"/>
+        </w:rPr>
+        <w:t xml:space="preserve"> = null;</w:t>
+      </w:r>
+    </w:p>
+    <w:p>
+      <w:pPr>
+        <w:spacing w:after="0" w:line="240" w:lineRule="auto"/>
+        <w:rPr>
+          <w:rFonts w:ascii="Lucida Console" w:eastAsia="Times New Roman" w:hAnsi="Lucida Console" w:cs="Times New Roman"/>
+          <w:sz w:val="18"/>
+          <w:szCs w:val="18"/>
+          <w:lang w:val="en-US"/>
+        </w:rPr>
+      </w:pPr>
+      <w:r>
+        <w:rPr>
+          <w:rFonts w:ascii="Lucida Console" w:eastAsia="Times New Roman" w:hAnsi="Lucida Console" w:cs="Times New Roman"/>
+          <w:sz w:val="18"/>
+          <w:szCs w:val="18"/>
+          <w:lang w:val="en-US"/>
+        </w:rPr>
+        <w:t xml:space="preserve">  Date </w:t>
+      </w:r>
+      <w:proofErr w:type="spellStart"/>
+      <w:r>
+        <w:rPr>
+          <w:rFonts w:ascii="Lucida Console" w:eastAsia="Times New Roman" w:hAnsi="Lucida Console" w:cs="Times New Roman"/>
+          <w:sz w:val="18"/>
+          <w:szCs w:val="18"/>
+          <w:lang w:val="en-US"/>
+        </w:rPr>
+        <w:t>ignoreExtrasAvgLengthOfDay</w:t>
+      </w:r>
+      <w:proofErr w:type="spellEnd"/>
+      <w:r>
+        <w:rPr>
+          <w:rFonts w:ascii="Lucida Console" w:eastAsia="Times New Roman" w:hAnsi="Lucida Console" w:cs="Times New Roman"/>
+          <w:sz w:val="18"/>
+          <w:szCs w:val="18"/>
+          <w:lang w:val="en-US"/>
+        </w:rPr>
+        <w:t xml:space="preserve"> = null;</w:t>
+      </w:r>
+    </w:p>
+    <w:p>
+      <w:pPr>
+        <w:spacing w:after="0" w:line="240" w:lineRule="auto"/>
+        <w:rPr>
+          <w:rFonts w:ascii="Lucida Console" w:eastAsia="Times New Roman" w:hAnsi="Lucida Console" w:cs="Times New Roman"/>
+          <w:sz w:val="18"/>
+          <w:szCs w:val="18"/>
+          <w:lang w:val="en-US"/>
+        </w:rPr>
+      </w:pPr>
+      <w:r>
+        <w:rPr>
+          <w:rFonts w:ascii="Lucida Console" w:eastAsia="Times New Roman" w:hAnsi="Lucida Console" w:cs="Times New Roman"/>
+          <w:sz w:val="18"/>
+          <w:szCs w:val="18"/>
+          <w:lang w:val="en-US"/>
+        </w:rPr>
+        <w:lastRenderedPageBreak/>
+        <w:t xml:space="preserve">  Integer </w:t>
+      </w:r>
+      <w:proofErr w:type="spellStart"/>
+      <w:r>
+        <w:rPr>
+          <w:rFonts w:ascii="Lucida Console" w:eastAsia="Times New Roman" w:hAnsi="Lucida Console" w:cs="Times New Roman"/>
+          <w:sz w:val="18"/>
+          <w:szCs w:val="18"/>
+          <w:lang w:val="en-US"/>
+        </w:rPr>
+        <w:t>ignoreExtrasNumOfDaysOff</w:t>
+      </w:r>
+      <w:proofErr w:type="spellEnd"/>
+      <w:r>
+        <w:rPr>
+          <w:rFonts w:ascii="Lucida Console" w:eastAsia="Times New Roman" w:hAnsi="Lucida Console" w:cs="Times New Roman"/>
+          <w:sz w:val="18"/>
+          <w:szCs w:val="18"/>
+          <w:lang w:val="en-US"/>
+        </w:rPr>
+        <w:t xml:space="preserve"> = null;</w:t>
+      </w:r>
+      <w:bookmarkStart w:id="0" w:name="_GoBack"/>
+      <w:bookmarkEnd w:id="0"/>
+    </w:p>
+    <w:p>
+      <w:pPr>
+        <w:spacing w:after="0" w:line="240" w:lineRule="auto"/>
         <w:rPr>
           <w:rFonts w:ascii="Lucida Console" w:eastAsia="Times New Roman" w:hAnsi="Lucida Console" w:cs="Times New Roman"/>
           <w:sz w:val="18"/>
@@ -2762,455 +3352,6 @@
     <w:p>
       <w:pPr>
         <w:spacing w:after="0" w:line="240" w:lineRule="auto"/>
-        <w:ind w:left="720"/>
-        <w:rPr>
-          <w:rFonts w:ascii="Lucida Console" w:eastAsia="Times New Roman" w:hAnsi="Lucida Console" w:cs="Times New Roman"/>
-          <w:sz w:val="18"/>
-          <w:szCs w:val="18"/>
-          <w:lang w:val="en-US"/>
-        </w:rPr>
-      </w:pPr>
-    </w:p>
-    <w:p>
-      <w:pPr>
-        <w:spacing w:after="0" w:line="240" w:lineRule="auto"/>
-        <w:ind w:left="720"/>
-        <w:rPr>
-          <w:rFonts w:ascii="Lucida Console" w:eastAsia="Times New Roman" w:hAnsi="Lucida Console" w:cs="Times New Roman"/>
-          <w:sz w:val="18"/>
-          <w:szCs w:val="18"/>
-          <w:lang w:val="en-US"/>
-        </w:rPr>
-      </w:pPr>
-      <w:proofErr w:type="gramStart"/>
-      <w:r>
-        <w:rPr>
-          <w:rFonts w:ascii="Lucida Console" w:eastAsia="Times New Roman" w:hAnsi="Lucida Console" w:cs="Times New Roman"/>
-          <w:sz w:val="18"/>
-          <w:szCs w:val="18"/>
-          <w:lang w:val="en-US"/>
-        </w:rPr>
-        <w:t>class</w:t>
-      </w:r>
-      <w:proofErr w:type="gramEnd"/>
-      <w:r>
-        <w:rPr>
-          <w:rFonts w:ascii="Lucida Console" w:eastAsia="Times New Roman" w:hAnsi="Lucida Console" w:cs="Times New Roman"/>
-          <w:sz w:val="18"/>
-          <w:szCs w:val="18"/>
-          <w:lang w:val="en-US"/>
-        </w:rPr>
-        <w:t xml:space="preserve"> </w:t>
-      </w:r>
-      <w:proofErr w:type="spellStart"/>
-      <w:r>
-        <w:rPr>
-          <w:rFonts w:ascii="Lucida Console" w:eastAsia="Times New Roman" w:hAnsi="Lucida Console" w:cs="Times New Roman"/>
-          <w:sz w:val="18"/>
-          <w:szCs w:val="18"/>
-          <w:lang w:val="en-US"/>
-        </w:rPr>
-        <w:t>CourseSelection</w:t>
-      </w:r>
-      <w:proofErr w:type="spellEnd"/>
-    </w:p>
-    <w:p>
-      <w:pPr>
-        <w:spacing w:after="0" w:line="240" w:lineRule="auto"/>
-        <w:ind w:left="720"/>
-        <w:rPr>
-          <w:rFonts w:ascii="Lucida Console" w:eastAsia="Times New Roman" w:hAnsi="Lucida Console" w:cs="Times New Roman"/>
-          <w:sz w:val="18"/>
-          <w:szCs w:val="18"/>
-          <w:lang w:val="en-US"/>
-        </w:rPr>
-      </w:pPr>
-      <w:r>
-        <w:rPr>
-          <w:rFonts w:ascii="Lucida Console" w:eastAsia="Times New Roman" w:hAnsi="Lucida Console" w:cs="Times New Roman"/>
-          <w:sz w:val="18"/>
-          <w:szCs w:val="18"/>
-          <w:lang w:val="en-US"/>
-        </w:rPr>
-        <w:t>{</w:t>
-      </w:r>
-    </w:p>
-    <w:p>
-      <w:pPr>
-        <w:spacing w:after="0" w:line="240" w:lineRule="auto"/>
-        <w:ind w:left="720"/>
-        <w:rPr>
-          <w:rFonts w:ascii="Lucida Console" w:eastAsia="Times New Roman" w:hAnsi="Lucida Console" w:cs="Times New Roman"/>
-          <w:sz w:val="18"/>
-          <w:szCs w:val="18"/>
-          <w:lang w:val="en-US"/>
-        </w:rPr>
-      </w:pPr>
-      <w:r>
-        <w:rPr>
-          <w:rFonts w:ascii="Lucida Console" w:eastAsia="Times New Roman" w:hAnsi="Lucida Console" w:cs="Times New Roman"/>
-          <w:sz w:val="18"/>
-          <w:szCs w:val="18"/>
-          <w:lang w:val="en-US"/>
-        </w:rPr>
-        <w:t xml:space="preserve">  * -&gt; 1</w:t>
-      </w:r>
-      <w:proofErr w:type="gramStart"/>
-      <w:r>
-        <w:rPr>
-          <w:rFonts w:ascii="Lucida Console" w:eastAsia="Times New Roman" w:hAnsi="Lucida Console" w:cs="Times New Roman"/>
-          <w:sz w:val="18"/>
-          <w:szCs w:val="18"/>
-          <w:lang w:val="en-US"/>
-        </w:rPr>
-        <w:t>..*</w:t>
-      </w:r>
-      <w:proofErr w:type="gramEnd"/>
-      <w:r>
-        <w:rPr>
-          <w:rFonts w:ascii="Lucida Console" w:eastAsia="Times New Roman" w:hAnsi="Lucida Console" w:cs="Times New Roman"/>
-          <w:sz w:val="18"/>
-          <w:szCs w:val="18"/>
-          <w:lang w:val="en-US"/>
-        </w:rPr>
-        <w:t xml:space="preserve"> Activity;</w:t>
-      </w:r>
-    </w:p>
-    <w:p>
-      <w:pPr>
-        <w:spacing w:after="0" w:line="240" w:lineRule="auto"/>
-        <w:ind w:left="720"/>
-        <w:rPr>
-          <w:rFonts w:ascii="Lucida Console" w:eastAsia="Times New Roman" w:hAnsi="Lucida Console" w:cs="Times New Roman"/>
-          <w:sz w:val="18"/>
-          <w:szCs w:val="18"/>
-          <w:lang w:val="en-US"/>
-        </w:rPr>
-      </w:pPr>
-      <w:r>
-        <w:rPr>
-          <w:rFonts w:ascii="Lucida Console" w:eastAsia="Times New Roman" w:hAnsi="Lucida Console" w:cs="Times New Roman"/>
-          <w:sz w:val="18"/>
-          <w:szCs w:val="18"/>
-          <w:lang w:val="en-US"/>
-        </w:rPr>
-        <w:t>}</w:t>
-      </w:r>
-    </w:p>
-    <w:p>
-      <w:pPr>
-        <w:spacing w:after="0" w:line="240" w:lineRule="auto"/>
-        <w:ind w:left="720"/>
-        <w:rPr>
-          <w:rFonts w:ascii="Lucida Console" w:eastAsia="Times New Roman" w:hAnsi="Lucida Console" w:cs="Times New Roman"/>
-          <w:sz w:val="18"/>
-          <w:szCs w:val="18"/>
-          <w:lang w:val="en-US"/>
-        </w:rPr>
-      </w:pPr>
-    </w:p>
-    <w:p>
-      <w:pPr>
-        <w:spacing w:after="0" w:line="240" w:lineRule="auto"/>
-        <w:ind w:left="720"/>
-        <w:rPr>
-          <w:rFonts w:ascii="Lucida Console" w:eastAsia="Times New Roman" w:hAnsi="Lucida Console" w:cs="Times New Roman"/>
-          <w:sz w:val="18"/>
-          <w:szCs w:val="18"/>
-          <w:lang w:val="en-US"/>
-        </w:rPr>
-      </w:pPr>
-      <w:proofErr w:type="gramStart"/>
-      <w:r>
-        <w:rPr>
-          <w:rFonts w:ascii="Lucida Console" w:eastAsia="Times New Roman" w:hAnsi="Lucida Console" w:cs="Times New Roman"/>
-          <w:sz w:val="18"/>
-          <w:szCs w:val="18"/>
-          <w:lang w:val="en-US"/>
-        </w:rPr>
-        <w:t>class</w:t>
-      </w:r>
-      <w:proofErr w:type="gramEnd"/>
-      <w:r>
-        <w:rPr>
-          <w:rFonts w:ascii="Lucida Console" w:eastAsia="Times New Roman" w:hAnsi="Lucida Console" w:cs="Times New Roman"/>
-          <w:sz w:val="18"/>
-          <w:szCs w:val="18"/>
-          <w:lang w:val="en-US"/>
-        </w:rPr>
-        <w:t xml:space="preserve"> Schedule</w:t>
-      </w:r>
-    </w:p>
-    <w:p>
-      <w:pPr>
-        <w:spacing w:after="0" w:line="240" w:lineRule="auto"/>
-        <w:ind w:left="720"/>
-        <w:rPr>
-          <w:rFonts w:ascii="Lucida Console" w:eastAsia="Times New Roman" w:hAnsi="Lucida Console" w:cs="Times New Roman"/>
-          <w:sz w:val="18"/>
-          <w:szCs w:val="18"/>
-          <w:lang w:val="en-US"/>
-        </w:rPr>
-      </w:pPr>
-      <w:r>
-        <w:rPr>
-          <w:rFonts w:ascii="Lucida Console" w:eastAsia="Times New Roman" w:hAnsi="Lucida Console" w:cs="Times New Roman"/>
-          <w:sz w:val="18"/>
-          <w:szCs w:val="18"/>
-          <w:lang w:val="en-US"/>
-        </w:rPr>
-        <w:t>{</w:t>
-      </w:r>
-    </w:p>
-    <w:p>
-      <w:pPr>
-        <w:spacing w:after="0" w:line="240" w:lineRule="auto"/>
-        <w:ind w:left="720"/>
-        <w:rPr>
-          <w:rFonts w:ascii="Lucida Console" w:eastAsia="Times New Roman" w:hAnsi="Lucida Console" w:cs="Times New Roman"/>
-          <w:sz w:val="18"/>
-          <w:szCs w:val="18"/>
-          <w:lang w:val="en-US"/>
-        </w:rPr>
-      </w:pPr>
-      <w:r>
-        <w:rPr>
-          <w:rFonts w:ascii="Lucida Console" w:eastAsia="Times New Roman" w:hAnsi="Lucida Console" w:cs="Times New Roman"/>
-          <w:sz w:val="18"/>
-          <w:szCs w:val="18"/>
-          <w:lang w:val="en-US"/>
-        </w:rPr>
-        <w:t xml:space="preserve">  * -&gt; 1</w:t>
-      </w:r>
-      <w:proofErr w:type="gramStart"/>
-      <w:r>
-        <w:rPr>
-          <w:rFonts w:ascii="Lucida Console" w:eastAsia="Times New Roman" w:hAnsi="Lucida Console" w:cs="Times New Roman"/>
-          <w:sz w:val="18"/>
-          <w:szCs w:val="18"/>
-          <w:lang w:val="en-US"/>
-        </w:rPr>
-        <w:t>..*</w:t>
-      </w:r>
-      <w:proofErr w:type="gramEnd"/>
-      <w:r>
-        <w:rPr>
-          <w:rFonts w:ascii="Lucida Console" w:eastAsia="Times New Roman" w:hAnsi="Lucida Console" w:cs="Times New Roman"/>
-          <w:sz w:val="18"/>
-          <w:szCs w:val="18"/>
-          <w:lang w:val="en-US"/>
-        </w:rPr>
-        <w:t xml:space="preserve"> </w:t>
-      </w:r>
-      <w:proofErr w:type="spellStart"/>
-      <w:r>
-        <w:rPr>
-          <w:rFonts w:ascii="Lucida Console" w:eastAsia="Times New Roman" w:hAnsi="Lucida Console" w:cs="Times New Roman"/>
-          <w:sz w:val="18"/>
-          <w:szCs w:val="18"/>
-          <w:lang w:val="en-US"/>
-        </w:rPr>
-        <w:t>CourseSelection</w:t>
-      </w:r>
-      <w:proofErr w:type="spellEnd"/>
-      <w:r>
-        <w:rPr>
-          <w:rFonts w:ascii="Lucida Console" w:eastAsia="Times New Roman" w:hAnsi="Lucida Console" w:cs="Times New Roman"/>
-          <w:sz w:val="18"/>
-          <w:szCs w:val="18"/>
-          <w:lang w:val="en-US"/>
-        </w:rPr>
-        <w:t>;</w:t>
-      </w:r>
-    </w:p>
-    <w:p>
-      <w:pPr>
-        <w:spacing w:after="0" w:line="240" w:lineRule="auto"/>
-        <w:ind w:left="720"/>
-        <w:rPr>
-          <w:rFonts w:ascii="Lucida Console" w:eastAsia="Times New Roman" w:hAnsi="Lucida Console" w:cs="Times New Roman"/>
-          <w:sz w:val="18"/>
-          <w:szCs w:val="18"/>
-          <w:lang w:val="en-US"/>
-        </w:rPr>
-      </w:pPr>
-      <w:r>
-        <w:rPr>
-          <w:rFonts w:ascii="Lucida Console" w:eastAsia="Times New Roman" w:hAnsi="Lucida Console" w:cs="Times New Roman"/>
-          <w:sz w:val="18"/>
-          <w:szCs w:val="18"/>
-          <w:lang w:val="en-US"/>
-        </w:rPr>
-        <w:t xml:space="preserve">  Integer </w:t>
-      </w:r>
-      <w:proofErr w:type="spellStart"/>
-      <w:r>
-        <w:rPr>
-          <w:rFonts w:ascii="Lucida Console" w:eastAsia="Times New Roman" w:hAnsi="Lucida Console" w:cs="Times New Roman"/>
-          <w:sz w:val="18"/>
-          <w:szCs w:val="18"/>
-          <w:lang w:val="en-US"/>
-        </w:rPr>
-        <w:t>avgStartingTime</w:t>
-      </w:r>
-      <w:proofErr w:type="spellEnd"/>
-      <w:r>
-        <w:rPr>
-          <w:rFonts w:ascii="Lucida Console" w:eastAsia="Times New Roman" w:hAnsi="Lucida Console" w:cs="Times New Roman"/>
-          <w:sz w:val="18"/>
-          <w:szCs w:val="18"/>
-          <w:lang w:val="en-US"/>
-        </w:rPr>
-        <w:t>;</w:t>
-      </w:r>
-    </w:p>
-    <w:p>
-      <w:pPr>
-        <w:spacing w:after="0" w:line="240" w:lineRule="auto"/>
-        <w:ind w:left="720"/>
-        <w:rPr>
-          <w:rFonts w:ascii="Lucida Console" w:eastAsia="Times New Roman" w:hAnsi="Lucida Console" w:cs="Times New Roman"/>
-          <w:sz w:val="18"/>
-          <w:szCs w:val="18"/>
-          <w:lang w:val="en-US"/>
-        </w:rPr>
-      </w:pPr>
-      <w:r>
-        <w:rPr>
-          <w:rFonts w:ascii="Lucida Console" w:eastAsia="Times New Roman" w:hAnsi="Lucida Console" w:cs="Times New Roman"/>
-          <w:sz w:val="18"/>
-          <w:szCs w:val="18"/>
-          <w:lang w:val="en-US"/>
-        </w:rPr>
-        <w:t xml:space="preserve">  Integer </w:t>
-      </w:r>
-      <w:proofErr w:type="spellStart"/>
-      <w:r>
-        <w:rPr>
-          <w:rFonts w:ascii="Lucida Console" w:eastAsia="Times New Roman" w:hAnsi="Lucida Console" w:cs="Times New Roman"/>
-          <w:sz w:val="18"/>
-          <w:szCs w:val="18"/>
-          <w:lang w:val="en-US"/>
-        </w:rPr>
-        <w:t>avgEndingTime</w:t>
-      </w:r>
-      <w:proofErr w:type="spellEnd"/>
-      <w:r>
-        <w:rPr>
-          <w:rFonts w:ascii="Lucida Console" w:eastAsia="Times New Roman" w:hAnsi="Lucida Console" w:cs="Times New Roman"/>
-          <w:sz w:val="18"/>
-          <w:szCs w:val="18"/>
-          <w:lang w:val="en-US"/>
-        </w:rPr>
-        <w:t>;</w:t>
-      </w:r>
-    </w:p>
-    <w:p>
-      <w:pPr>
-        <w:spacing w:after="0" w:line="240" w:lineRule="auto"/>
-        <w:ind w:left="720"/>
-        <w:rPr>
-          <w:rFonts w:ascii="Lucida Console" w:eastAsia="Times New Roman" w:hAnsi="Lucida Console" w:cs="Times New Roman"/>
-          <w:sz w:val="18"/>
-          <w:szCs w:val="18"/>
-          <w:lang w:val="en-US"/>
-        </w:rPr>
-      </w:pPr>
-      <w:r>
-        <w:rPr>
-          <w:rFonts w:ascii="Lucida Console" w:eastAsia="Times New Roman" w:hAnsi="Lucida Console" w:cs="Times New Roman"/>
-          <w:sz w:val="18"/>
-          <w:szCs w:val="18"/>
-          <w:lang w:val="en-US"/>
-        </w:rPr>
-        <w:t xml:space="preserve">  Integer </w:t>
-      </w:r>
-      <w:proofErr w:type="spellStart"/>
-      <w:r>
-        <w:rPr>
-          <w:rFonts w:ascii="Lucida Console" w:eastAsia="Times New Roman" w:hAnsi="Lucida Console" w:cs="Times New Roman"/>
-          <w:sz w:val="18"/>
-          <w:szCs w:val="18"/>
-          <w:lang w:val="en-US"/>
-        </w:rPr>
-        <w:t>avgLengthOfDay</w:t>
-      </w:r>
-      <w:proofErr w:type="spellEnd"/>
-      <w:r>
-        <w:rPr>
-          <w:rFonts w:ascii="Lucida Console" w:eastAsia="Times New Roman" w:hAnsi="Lucida Console" w:cs="Times New Roman"/>
-          <w:sz w:val="18"/>
-          <w:szCs w:val="18"/>
-          <w:lang w:val="en-US"/>
-        </w:rPr>
-        <w:t>;</w:t>
-      </w:r>
-    </w:p>
-    <w:p>
-      <w:pPr>
-        <w:spacing w:after="0" w:line="240" w:lineRule="auto"/>
-        <w:ind w:left="720"/>
-        <w:rPr>
-          <w:rFonts w:ascii="Lucida Console" w:eastAsia="Times New Roman" w:hAnsi="Lucida Console" w:cs="Times New Roman"/>
-          <w:sz w:val="18"/>
-          <w:szCs w:val="18"/>
-          <w:lang w:val="en-US"/>
-        </w:rPr>
-      </w:pPr>
-      <w:r>
-        <w:rPr>
-          <w:rFonts w:ascii="Lucida Console" w:eastAsia="Times New Roman" w:hAnsi="Lucida Console" w:cs="Times New Roman"/>
-          <w:sz w:val="18"/>
-          <w:szCs w:val="18"/>
-          <w:lang w:val="en-US"/>
-        </w:rPr>
-        <w:t xml:space="preserve">  Integer </w:t>
-      </w:r>
-      <w:proofErr w:type="spellStart"/>
-      <w:r>
-        <w:rPr>
-          <w:rFonts w:ascii="Lucida Console" w:eastAsia="Times New Roman" w:hAnsi="Lucida Console" w:cs="Times New Roman"/>
-          <w:sz w:val="18"/>
-          <w:szCs w:val="18"/>
-          <w:lang w:val="en-US"/>
-        </w:rPr>
-        <w:t>numOfDaysOff</w:t>
-      </w:r>
-      <w:proofErr w:type="spellEnd"/>
-      <w:r>
-        <w:rPr>
-          <w:rFonts w:ascii="Lucida Console" w:eastAsia="Times New Roman" w:hAnsi="Lucida Console" w:cs="Times New Roman"/>
-          <w:sz w:val="18"/>
-          <w:szCs w:val="18"/>
-          <w:lang w:val="en-US"/>
-        </w:rPr>
-        <w:t>;</w:t>
-      </w:r>
-    </w:p>
-    <w:p>
-      <w:pPr>
-        <w:spacing w:after="0" w:line="240" w:lineRule="auto"/>
-        <w:ind w:left="720"/>
-        <w:rPr>
-          <w:rFonts w:ascii="Lucida Console" w:eastAsia="Times New Roman" w:hAnsi="Lucida Console" w:cs="Times New Roman"/>
-          <w:sz w:val="18"/>
-          <w:szCs w:val="18"/>
-          <w:lang w:val="en-US"/>
-        </w:rPr>
-      </w:pPr>
-      <w:r>
-        <w:rPr>
-          <w:rFonts w:ascii="Lucida Console" w:eastAsia="Times New Roman" w:hAnsi="Lucida Console" w:cs="Times New Roman"/>
-          <w:sz w:val="18"/>
-          <w:szCs w:val="18"/>
-          <w:lang w:val="en-US"/>
-        </w:rPr>
-        <w:t>}</w:t>
-      </w:r>
-    </w:p>
-    <w:p>
-      <w:pPr>
-        <w:spacing w:after="0" w:line="240" w:lineRule="auto"/>
         <w:rPr>
           <w:rFonts w:ascii="Arial" w:eastAsia="Times New Roman" w:hAnsi="Arial" w:cs="Arial"/>
           <w:color w:val="000000"/>
@@ -3222,9 +3363,8 @@
       <w:r>
         <w:rPr>
           <w:noProof/>
-          <w:lang w:eastAsia="en-CA"/>
-        </w:rPr>
-        <w:lastRenderedPageBreak/>
+          <w:lang w:val="en-US"/>
+        </w:rPr>
         <w:drawing>
           <wp:inline distT="0" distB="0" distL="0" distR="0" wp14:anchorId="2B0F6D7F" wp14:editId="34B1B24A">
             <wp:extent cx="5781675" cy="3390900"/>
@@ -3241,7 +3381,7 @@
                     <pic:cNvPicPr/>
                   </pic:nvPicPr>
                   <pic:blipFill>
-                    <a:blip r:embed="rId7"/>
+                    <a:blip r:embed="rId6"/>
                     <a:stretch>
                       <a:fillRect/>
                     </a:stretch>
@@ -3431,6 +3571,7 @@
     </w:p>
     <w:p>
       <w:r>
+        <w:lastRenderedPageBreak/>
         <w:t xml:space="preserve">Here is a sample console interface idea. User-entered words were </w:t>
       </w:r>
       <w:r>
@@ -3442,8 +3583,6 @@
       <w:r>
         <w:t xml:space="preserve">. </w:t>
       </w:r>
-      <w:bookmarkStart w:id="0" w:name="_GoBack"/>
-      <w:bookmarkEnd w:id="0"/>
     </w:p>
     <w:p>
       <w:pPr>
@@ -3453,937 +3592,876 @@
         </w:rPr>
       </w:pPr>
       <w:r>
+        <w:t xml:space="preserve">Client: </w:t>
+      </w:r>
+      <w:proofErr w:type="spellStart"/>
+      <w:r>
+        <w:rPr>
+          <w:b/>
+        </w:rPr>
+        <w:t>ClientConsole</w:t>
+      </w:r>
+      <w:proofErr w:type="spellEnd"/>
+      <w:r>
+        <w:rPr>
+          <w:b/>
+        </w:rPr>
+        <w:t xml:space="preserve"> 6860630</w:t>
+      </w:r>
+    </w:p>
+    <w:p>
+      <w:pPr>
+        <w:pStyle w:val="NoSpacing"/>
+      </w:pPr>
+      <w:r>
+        <w:t>Server: Client 6860630 connected.</w:t>
+      </w:r>
+    </w:p>
+    <w:p>
+      <w:pPr>
+        <w:pStyle w:val="NoSpacing"/>
+        <w:rPr>
+          <w:b/>
+        </w:rPr>
+      </w:pPr>
+      <w:r>
+        <w:t xml:space="preserve">Client: </w:t>
+      </w:r>
+      <w:proofErr w:type="spellStart"/>
+      <w:r>
+        <w:rPr>
+          <w:b/>
+        </w:rPr>
+        <w:t>listCourse</w:t>
+      </w:r>
+      <w:proofErr w:type="spellEnd"/>
+      <w:r>
+        <w:rPr>
+          <w:b/>
+        </w:rPr>
+        <w:t xml:space="preserve"> SEG21</w:t>
+      </w:r>
+    </w:p>
+    <w:p>
+      <w:pPr>
+        <w:pStyle w:val="NoSpacing"/>
+      </w:pPr>
+      <w:r>
+        <w:t>Server: SEG2105 – Intro to Software Engineering</w:t>
+      </w:r>
+    </w:p>
+    <w:p>
+      <w:pPr>
+        <w:pStyle w:val="NoSpacing"/>
+      </w:pPr>
+      <w:r>
+        <w:t>SEG2106 – Software Construction</w:t>
+      </w:r>
+    </w:p>
+    <w:p>
+      <w:pPr>
+        <w:pStyle w:val="NoSpacing"/>
+        <w:rPr>
+          <w:b/>
+        </w:rPr>
+      </w:pPr>
+      <w:r>
+        <w:t xml:space="preserve">Client: </w:t>
+      </w:r>
+      <w:proofErr w:type="spellStart"/>
+      <w:r>
+        <w:rPr>
+          <w:b/>
+        </w:rPr>
+        <w:t>listCourse</w:t>
+      </w:r>
+      <w:proofErr w:type="spellEnd"/>
+      <w:r>
+        <w:rPr>
+          <w:b/>
+        </w:rPr>
+        <w:t xml:space="preserve"> Yiddish</w:t>
+      </w:r>
+    </w:p>
+    <w:p>
+      <w:pPr>
+        <w:pStyle w:val="NoSpacing"/>
+      </w:pPr>
+      <w:r>
+        <w:t>Server: YDD2104 – Yiddish Literature and Film</w:t>
+      </w:r>
+    </w:p>
+    <w:p>
+      <w:pPr>
+        <w:pStyle w:val="NoSpacing"/>
+        <w:rPr>
+          <w:b/>
+        </w:rPr>
+      </w:pPr>
+      <w:r>
+        <w:t xml:space="preserve">Client: </w:t>
+      </w:r>
+      <w:r>
+        <w:rPr>
+          <w:b/>
+        </w:rPr>
+        <w:t>edit SEG2105</w:t>
+      </w:r>
+    </w:p>
+    <w:p>
+      <w:pPr>
+        <w:pStyle w:val="NoSpacing"/>
+      </w:pPr>
+      <w:r>
+        <w:t>Client: SEG2105 is not in the list of courses</w:t>
+      </w:r>
+    </w:p>
+    <w:p>
+      <w:pPr>
+        <w:pStyle w:val="NoSpacing"/>
+      </w:pPr>
+      <w:r>
+        <w:t xml:space="preserve">Client: </w:t>
+      </w:r>
+      <w:r>
+        <w:rPr>
+          <w:b/>
+        </w:rPr>
+        <w:t>add SEG2105</w:t>
+      </w:r>
+    </w:p>
+    <w:p>
+      <w:pPr>
+        <w:pStyle w:val="NoSpacing"/>
+      </w:pPr>
+      <w:r>
+        <w:t>Server: 6860630 requests SEG2105</w:t>
+      </w:r>
+    </w:p>
+    <w:p>
+      <w:pPr>
+        <w:pStyle w:val="NoSpacing"/>
+      </w:pPr>
+      <w:r>
+        <w:t>Client: SEG2105 added</w:t>
+      </w:r>
+    </w:p>
+    <w:p>
+      <w:pPr>
+        <w:pStyle w:val="NoSpacing"/>
+      </w:pPr>
+      <w:r>
+        <w:t xml:space="preserve">Client: </w:t>
+      </w:r>
+      <w:r>
+        <w:rPr>
+          <w:b/>
+        </w:rPr>
+        <w:t>edit SEG2105</w:t>
+      </w:r>
+    </w:p>
+    <w:p>
+      <w:pPr>
+        <w:pStyle w:val="NoSpacing"/>
+      </w:pPr>
+      <w:r>
+        <w:t>Client: List of sections: SEG2105A</w:t>
+      </w:r>
+    </w:p>
+    <w:p>
+      <w:pPr>
+        <w:pStyle w:val="NoSpacing"/>
+        <w:rPr>
+          <w:b/>
+        </w:rPr>
+      </w:pPr>
+      <w:r>
+        <w:t xml:space="preserve">Client: </w:t>
+      </w:r>
+      <w:r>
+        <w:rPr>
+          <w:b/>
+        </w:rPr>
+        <w:t>edit SEG2105A</w:t>
+      </w:r>
+    </w:p>
+    <w:p>
+      <w:pPr>
+        <w:pStyle w:val="NoSpacing"/>
+      </w:pPr>
+      <w:r>
+        <w:t>Client: Requirements: Select at least one laboratory</w:t>
+      </w:r>
+    </w:p>
+    <w:p>
+      <w:pPr>
+        <w:pStyle w:val="NoSpacing"/>
+      </w:pPr>
+      <w:r>
+        <w:t>LEC1: Wed 10:00-11:30 – Selected</w:t>
+      </w:r>
+    </w:p>
+    <w:p>
+      <w:pPr>
+        <w:pStyle w:val="NoSpacing"/>
+      </w:pPr>
+      <w:r>
+        <w:t>LEC2: Fri 8:30-10:00 – Selected</w:t>
+      </w:r>
+    </w:p>
+    <w:p>
+      <w:pPr>
+        <w:pStyle w:val="NoSpacing"/>
+      </w:pPr>
+      <w:r>
+        <w:t>LAB1: Mon 19:00-22:00 – Selected</w:t>
+      </w:r>
+    </w:p>
+    <w:p>
+      <w:pPr>
+        <w:pStyle w:val="NoSpacing"/>
+      </w:pPr>
+      <w:r>
+        <w:t>LAB2: Thu 14:30-17:30 – Selected</w:t>
+      </w:r>
+    </w:p>
+    <w:p>
+      <w:pPr>
+        <w:pStyle w:val="NoSpacing"/>
+      </w:pPr>
+      <w:r>
+        <w:t>LAB3: Mon 19:00-22:00 – Selected</w:t>
+      </w:r>
+    </w:p>
+    <w:p>
+      <w:pPr>
+        <w:pStyle w:val="NoSpacing"/>
+      </w:pPr>
+      <w:r>
+        <w:t>LAB4: Tue 19:00-22:00 – Selected</w:t>
+      </w:r>
+    </w:p>
+    <w:p>
+      <w:pPr>
+        <w:pStyle w:val="NoSpacing"/>
+        <w:rPr>
+          <w:b/>
+        </w:rPr>
+      </w:pPr>
+      <w:r>
+        <w:t xml:space="preserve">Client: </w:t>
+      </w:r>
+      <w:r>
+        <w:rPr>
+          <w:b/>
+        </w:rPr>
+        <w:t>deselect LAB2</w:t>
+      </w:r>
+    </w:p>
+    <w:p>
+      <w:pPr>
+        <w:pStyle w:val="NoSpacing"/>
+      </w:pPr>
+      <w:r>
+        <w:t>Client: Requirements: Select at least one laboratory</w:t>
+      </w:r>
+    </w:p>
+    <w:p>
+      <w:pPr>
+        <w:pStyle w:val="NoSpacing"/>
+      </w:pPr>
+      <w:r>
+        <w:t>LEC1: Wed 10:00-11:30 – Selected</w:t>
+      </w:r>
+    </w:p>
+    <w:p>
+      <w:pPr>
+        <w:pStyle w:val="NoSpacing"/>
+      </w:pPr>
+      <w:r>
+        <w:t>LEC2: Fri 8:30-10:00 – Selected</w:t>
+      </w:r>
+    </w:p>
+    <w:p>
+      <w:pPr>
+        <w:pStyle w:val="NoSpacing"/>
+      </w:pPr>
+      <w:r>
+        <w:t>LAB1: Mon 19:00-22:00 – Selected</w:t>
+      </w:r>
+    </w:p>
+    <w:p>
+      <w:pPr>
+        <w:pStyle w:val="NoSpacing"/>
+      </w:pPr>
+      <w:r>
+        <w:t>LAB2: Thu 14:30-17:30 – Not selected</w:t>
+      </w:r>
+    </w:p>
+    <w:p>
+      <w:pPr>
+        <w:pStyle w:val="NoSpacing"/>
+      </w:pPr>
+      <w:r>
+        <w:t>LAB3: Mon 19:00-22:00 – Selected</w:t>
+      </w:r>
+    </w:p>
+    <w:p>
+      <w:pPr>
+        <w:pStyle w:val="NoSpacing"/>
+      </w:pPr>
+      <w:r>
+        <w:t>LAB4: Tue 19:00-22:00 – Selected</w:t>
+      </w:r>
+    </w:p>
+    <w:p>
+      <w:pPr>
+        <w:pStyle w:val="NoSpacing"/>
+        <w:rPr>
+          <w:b/>
+        </w:rPr>
+      </w:pPr>
+      <w:r>
+        <w:t xml:space="preserve">Client: </w:t>
+      </w:r>
+      <w:r>
+        <w:rPr>
+          <w:b/>
+        </w:rPr>
+        <w:t>deselect LEC1</w:t>
+      </w:r>
+    </w:p>
+    <w:p>
+      <w:pPr>
+        <w:pStyle w:val="NoSpacing"/>
+      </w:pPr>
+      <w:r>
+        <w:t>Client: Invalid operation – LEC1 required</w:t>
+      </w:r>
+    </w:p>
+    <w:p>
+      <w:pPr>
+        <w:pStyle w:val="NoSpacing"/>
+        <w:rPr>
+          <w:b/>
+        </w:rPr>
+      </w:pPr>
+      <w:r>
+        <w:t xml:space="preserve">Client: </w:t>
+      </w:r>
+      <w:proofErr w:type="spellStart"/>
+      <w:r>
+        <w:rPr>
+          <w:b/>
+        </w:rPr>
+        <w:t>setSortOrder</w:t>
+      </w:r>
+      <w:proofErr w:type="spellEnd"/>
+    </w:p>
+    <w:p>
+      <w:pPr>
+        <w:pStyle w:val="NoSpacing"/>
+      </w:pPr>
+      <w:r>
+        <w:t xml:space="preserve">Client: usage </w:t>
+      </w:r>
+      <w:proofErr w:type="spellStart"/>
+      <w:r>
+        <w:t>setSortOrder</w:t>
+      </w:r>
+      <w:proofErr w:type="spellEnd"/>
+      <w:r>
+        <w:t xml:space="preserve"> x</w:t>
+      </w:r>
+    </w:p>
+    <w:p>
+      <w:pPr>
+        <w:pStyle w:val="NoSpacing"/>
+      </w:pPr>
+      <w:r>
+        <w:t>1/</w:t>
+      </w:r>
+      <w:proofErr w:type="spellStart"/>
+      <w:r>
+        <w:t>daysOff</w:t>
+      </w:r>
+      <w:proofErr w:type="spellEnd"/>
+    </w:p>
+    <w:p>
+      <w:pPr>
+        <w:pStyle w:val="NoSpacing"/>
+      </w:pPr>
+      <w:r>
+        <w:t>2/</w:t>
+      </w:r>
+      <w:proofErr w:type="spellStart"/>
+      <w:r>
+        <w:t>earlyEnd</w:t>
+      </w:r>
+      <w:proofErr w:type="spellEnd"/>
+    </w:p>
+    <w:p>
+      <w:pPr>
+        <w:pStyle w:val="NoSpacing"/>
+      </w:pPr>
+      <w:r>
+        <w:t>3/</w:t>
+      </w:r>
+      <w:proofErr w:type="spellStart"/>
+      <w:r>
+        <w:t>lateStart</w:t>
+      </w:r>
+      <w:proofErr w:type="spellEnd"/>
+    </w:p>
+    <w:p>
+      <w:pPr>
+        <w:pStyle w:val="NoSpacing"/>
+      </w:pPr>
+      <w:r>
+        <w:t>4/</w:t>
+      </w:r>
+      <w:proofErr w:type="spellStart"/>
+      <w:r>
+        <w:t>shortDays</w:t>
+      </w:r>
+      <w:proofErr w:type="spellEnd"/>
+    </w:p>
+    <w:p>
+      <w:pPr>
+        <w:pStyle w:val="NoSpacing"/>
+      </w:pPr>
+      <w:r>
+        <w:t>5/</w:t>
+      </w:r>
+      <w:proofErr w:type="spellStart"/>
+      <w:r>
+        <w:t>longBreaks</w:t>
+      </w:r>
+      <w:proofErr w:type="spellEnd"/>
+    </w:p>
+    <w:p>
+      <w:pPr>
+        <w:pStyle w:val="NoSpacing"/>
+        <w:rPr>
+          <w:b/>
+        </w:rPr>
+      </w:pPr>
+      <w:r>
+        <w:t xml:space="preserve">Client: </w:t>
+      </w:r>
+      <w:proofErr w:type="spellStart"/>
+      <w:r>
+        <w:rPr>
+          <w:b/>
+        </w:rPr>
+        <w:t>setSortOrder</w:t>
+      </w:r>
+      <w:proofErr w:type="spellEnd"/>
+      <w:r>
+        <w:rPr>
+          <w:b/>
+        </w:rPr>
+        <w:t xml:space="preserve"> 1</w:t>
+      </w:r>
+    </w:p>
+    <w:p>
+      <w:pPr>
+        <w:pStyle w:val="NoSpacing"/>
+      </w:pPr>
+      <w:r>
+        <w:t>Client: Days off is sort priority.</w:t>
+      </w:r>
+    </w:p>
+    <w:p>
+      <w:pPr>
+        <w:pStyle w:val="NoSpacing"/>
+        <w:rPr>
+          <w:b/>
+        </w:rPr>
+      </w:pPr>
+      <w:r>
+        <w:t xml:space="preserve">Client: </w:t>
+      </w:r>
+      <w:r>
+        <w:rPr>
+          <w:b/>
+        </w:rPr>
+        <w:t>generate</w:t>
+      </w:r>
+    </w:p>
+    <w:p>
+      <w:pPr>
+        <w:pStyle w:val="NoSpacing"/>
+      </w:pPr>
+      <w:r>
+        <w:t>Server: Received 1 course(s) from client 6860630</w:t>
+      </w:r>
+    </w:p>
+    <w:p>
+      <w:pPr>
+        <w:pStyle w:val="NoSpacing"/>
+      </w:pPr>
+      <w:r>
+        <w:t xml:space="preserve">Server: Generating all possible </w:t>
+      </w:r>
+      <w:proofErr w:type="spellStart"/>
+      <w:r>
+        <w:t>CourseSelections</w:t>
+      </w:r>
+      <w:proofErr w:type="spellEnd"/>
+    </w:p>
+    <w:p>
+      <w:pPr>
+        <w:pStyle w:val="NoSpacing"/>
+      </w:pPr>
+      <w:r>
+        <w:t>Server: Generating all possible Schedules</w:t>
+      </w:r>
+    </w:p>
+    <w:p>
+      <w:pPr>
+        <w:pStyle w:val="NoSpacing"/>
+      </w:pPr>
+      <w:r>
+        <w:t>Server: Created 3 schedules.</w:t>
+      </w:r>
+    </w:p>
+    <w:p>
+      <w:pPr>
+        <w:pStyle w:val="NoSpacing"/>
+      </w:pPr>
+      <w:r>
         <w:lastRenderedPageBreak/>
+        <w:t>Server: Sorting by days off.</w:t>
+      </w:r>
+    </w:p>
+    <w:p>
+      <w:pPr>
+        <w:pStyle w:val="NoSpacing"/>
+      </w:pPr>
+      <w:r>
+        <w:t>Server: Sending result to client.</w:t>
+      </w:r>
+    </w:p>
+    <w:p>
+      <w:pPr>
+        <w:pStyle w:val="NoSpacing"/>
+      </w:pPr>
+      <w:r>
+        <w:t>Client: Schedules received (3)</w:t>
+      </w:r>
+    </w:p>
+    <w:p>
+      <w:pPr>
+        <w:pStyle w:val="NoSpacing"/>
+        <w:rPr>
+          <w:b/>
+        </w:rPr>
+      </w:pPr>
+      <w:r>
         <w:t xml:space="preserve">Client: </w:t>
       </w:r>
+      <w:r>
+        <w:rPr>
+          <w:b/>
+        </w:rPr>
+        <w:t>show</w:t>
+      </w:r>
+    </w:p>
+    <w:p>
+      <w:pPr>
+        <w:pStyle w:val="NoSpacing"/>
+      </w:pPr>
+      <w:r>
+        <w:t>Client:</w:t>
+      </w:r>
+      <w:r>
+        <w:t xml:space="preserve"> Showing schedule 1/3:</w:t>
+      </w:r>
+    </w:p>
+    <w:p>
+      <w:pPr>
+        <w:pStyle w:val="NoSpacing"/>
+      </w:pPr>
+      <w:r>
+        <w:t xml:space="preserve"> LEC1: Wed 10:00-11:30 – TBT 333 – Timothy </w:t>
+      </w:r>
       <w:proofErr w:type="spellStart"/>
       <w:r>
+        <w:t>Lethbridge</w:t>
+      </w:r>
+      <w:proofErr w:type="spellEnd"/>
+    </w:p>
+    <w:p>
+      <w:pPr>
+        <w:pStyle w:val="NoSpacing"/>
+      </w:pPr>
+      <w:r>
+        <w:t xml:space="preserve">LEC2: Fri 8:30-10:00 – TBT 333 – Timothy </w:t>
+      </w:r>
+      <w:proofErr w:type="spellStart"/>
+      <w:r>
+        <w:t>Lethbridge</w:t>
+      </w:r>
+      <w:proofErr w:type="spellEnd"/>
+    </w:p>
+    <w:p>
+      <w:pPr>
+        <w:pStyle w:val="NoSpacing"/>
+      </w:pPr>
+      <w:r>
+        <w:t xml:space="preserve">LAB1: Mon 19:00-22:00 – </w:t>
+      </w:r>
+      <w:r>
+        <w:t>STE 0130 – N/A</w:t>
+      </w:r>
+    </w:p>
+    <w:p>
+      <w:pPr>
+        <w:pStyle w:val="NoSpacing"/>
         <w:rPr>
           <w:b/>
         </w:rPr>
-        <w:t>ClientConsole</w:t>
+      </w:pPr>
+      <w:r>
+        <w:t xml:space="preserve">Client: </w:t>
+      </w:r>
+      <w:r>
+        <w:rPr>
+          <w:b/>
+        </w:rPr>
+        <w:t>next</w:t>
+      </w:r>
+    </w:p>
+    <w:p>
+      <w:pPr>
+        <w:pStyle w:val="NoSpacing"/>
+      </w:pPr>
+      <w:r>
+        <w:t>Client: Showing schedule 2/3:</w:t>
+      </w:r>
+    </w:p>
+    <w:p>
+      <w:pPr>
+        <w:pStyle w:val="NoSpacing"/>
+      </w:pPr>
+      <w:r>
+        <w:t xml:space="preserve"> LEC1: Wed 10:00-11:30 – TBT 333 – Timothy </w:t>
+      </w:r>
+      <w:proofErr w:type="spellStart"/>
+      <w:r>
+        <w:t>Lethbridge</w:t>
       </w:r>
       <w:proofErr w:type="spellEnd"/>
-      <w:r>
+    </w:p>
+    <w:p>
+      <w:pPr>
+        <w:pStyle w:val="NoSpacing"/>
+      </w:pPr>
+      <w:r>
+        <w:t xml:space="preserve">LEC2: Fri 8:30-10:00 – TBT 333 – Timothy </w:t>
+      </w:r>
+      <w:proofErr w:type="spellStart"/>
+      <w:r>
+        <w:t>Lethbridge</w:t>
+      </w:r>
+      <w:proofErr w:type="spellEnd"/>
+    </w:p>
+    <w:p>
+      <w:pPr>
+        <w:pStyle w:val="NoSpacing"/>
+      </w:pPr>
+      <w:r>
+        <w:t>LAB3: Mon 19:00-22:00 – STE 0131 – N/A</w:t>
+      </w:r>
+    </w:p>
+    <w:p>
+      <w:pPr>
+        <w:pStyle w:val="NoSpacing"/>
         <w:rPr>
           <w:b/>
         </w:rPr>
-        <w:t xml:space="preserve"> 6860630</w:t>
-      </w:r>
-    </w:p>
-    <w:p>
-      <w:pPr>
-        <w:pStyle w:val="NoSpacing"/>
-      </w:pPr>
-      <w:r>
-        <w:t>Server: Client 6860630 connected.</w:t>
-      </w:r>
-    </w:p>
-    <w:p>
-      <w:pPr>
-        <w:pStyle w:val="NoSpacing"/>
+      </w:pPr>
+      <w:r>
+        <w:t xml:space="preserve">Client: </w:t>
+      </w:r>
+      <w:r>
         <w:rPr>
           <w:b/>
         </w:rPr>
+        <w:t>next</w:t>
+      </w:r>
+    </w:p>
+    <w:p>
+      <w:pPr>
+        <w:pStyle w:val="NoSpacing"/>
+      </w:pPr>
+      <w:r>
+        <w:t>Client: Showing schedule 3/3:</w:t>
+      </w:r>
+    </w:p>
+    <w:p>
+      <w:pPr>
+        <w:pStyle w:val="NoSpacing"/>
+      </w:pPr>
+      <w:r>
+        <w:t xml:space="preserve"> LEC1: Wed 10:00-11:30 – TBT 333 – Timothy </w:t>
+      </w:r>
+      <w:proofErr w:type="spellStart"/>
+      <w:r>
+        <w:t>Lethbridge</w:t>
+      </w:r>
+      <w:proofErr w:type="spellEnd"/>
+    </w:p>
+    <w:p>
+      <w:pPr>
+        <w:pStyle w:val="NoSpacing"/>
+      </w:pPr>
+      <w:r>
+        <w:t xml:space="preserve">LEC2: Fri 8:30-10:00 – TBT 333 – Timothy </w:t>
+      </w:r>
+      <w:proofErr w:type="spellStart"/>
+      <w:r>
+        <w:t>Lethbridge</w:t>
+      </w:r>
+      <w:proofErr w:type="spellEnd"/>
+    </w:p>
+    <w:p>
+      <w:pPr>
+        <w:pStyle w:val="NoSpacing"/>
+      </w:pPr>
+      <w:r>
+        <w:t>LAB4: Tue 19:00-22:00 – STE 0130 – N/A</w:t>
+      </w:r>
+    </w:p>
+    <w:p>
+      <w:pPr>
+        <w:pStyle w:val="NoSpacing"/>
+        <w:rPr>
+          <w:b/>
+        </w:rPr>
       </w:pPr>
       <w:r>
         <w:t xml:space="preserve">Client: </w:t>
       </w:r>
+      <w:r>
+        <w:rPr>
+          <w:b/>
+        </w:rPr>
+        <w:t>save</w:t>
+      </w:r>
+    </w:p>
+    <w:p>
+      <w:pPr>
+        <w:pStyle w:val="NoSpacing"/>
+      </w:pPr>
+      <w:r>
+        <w:t xml:space="preserve">Client: </w:t>
+      </w:r>
       <w:proofErr w:type="spellStart"/>
       <w:r>
+        <w:t>schedule.gen</w:t>
+      </w:r>
+      <w:proofErr w:type="spellEnd"/>
+      <w:r>
+        <w:t xml:space="preserve"> saved to current directory.</w:t>
+      </w:r>
+    </w:p>
+    <w:p>
+      <w:pPr>
+        <w:pStyle w:val="NoSpacing"/>
         <w:rPr>
           <w:b/>
         </w:rPr>
-        <w:t>listCourse</w:t>
+      </w:pPr>
+      <w:r>
+        <w:t xml:space="preserve">Client: </w:t>
+      </w:r>
+      <w:r>
+        <w:rPr>
+          <w:b/>
+        </w:rPr>
+        <w:t>save C:\Users\Hax0r\Desktop\</w:t>
+      </w:r>
+    </w:p>
+    <w:p>
+      <w:pPr>
+        <w:pStyle w:val="NoSpacing"/>
+      </w:pPr>
+      <w:r>
+        <w:t xml:space="preserve">Client: </w:t>
+      </w:r>
+      <w:proofErr w:type="spellStart"/>
+      <w:r>
+        <w:t>schedule.gen</w:t>
       </w:r>
       <w:proofErr w:type="spellEnd"/>
       <w:r>
+        <w:t xml:space="preserve"> saved to Desktop</w:t>
+      </w:r>
+    </w:p>
+    <w:p>
+      <w:pPr>
+        <w:pStyle w:val="NoSpacing"/>
         <w:rPr>
           <w:b/>
         </w:rPr>
-        <w:t xml:space="preserve"> SEG21</w:t>
-      </w:r>
-    </w:p>
-    <w:p>
-      <w:pPr>
-        <w:pStyle w:val="NoSpacing"/>
-      </w:pPr>
-      <w:r>
-        <w:t>Server: SEG2105 – Intro to Software Engineering</w:t>
-      </w:r>
-    </w:p>
-    <w:p>
-      <w:pPr>
-        <w:pStyle w:val="NoSpacing"/>
-      </w:pPr>
-      <w:r>
-        <w:t>SEG2106 – Software Construction</w:t>
-      </w:r>
-    </w:p>
-    <w:p>
-      <w:pPr>
-        <w:pStyle w:val="NoSpacing"/>
+      </w:pPr>
+      <w:r>
+        <w:t xml:space="preserve">Client: </w:t>
+      </w:r>
+      <w:r>
         <w:rPr>
           <w:b/>
         </w:rPr>
+        <w:t>new</w:t>
+      </w:r>
+    </w:p>
+    <w:p>
+      <w:pPr>
+        <w:pStyle w:val="NoSpacing"/>
+      </w:pPr>
+      <w:r>
+        <w:t>Client: All unsaved changes will be lost? (Y/N)</w:t>
+      </w:r>
+    </w:p>
+    <w:p>
+      <w:pPr>
+        <w:pStyle w:val="NoSpacing"/>
       </w:pPr>
       <w:r>
         <w:t xml:space="preserve">Client: </w:t>
       </w:r>
-      <w:proofErr w:type="spellStart"/>
       <w:r>
         <w:rPr>
           <w:b/>
         </w:rPr>
-        <w:t>listCourse</w:t>
-      </w:r>
-      <w:proofErr w:type="spellEnd"/>
-      <w:r>
+        <w:t>y</w:t>
+      </w:r>
+    </w:p>
+    <w:p>
+      <w:pPr>
+        <w:pStyle w:val="NoSpacing"/>
+      </w:pPr>
+      <w:r>
+        <w:t>Client: New file created.</w:t>
+      </w:r>
+    </w:p>
+    <w:p>
+      <w:pPr>
+        <w:pStyle w:val="NoSpacing"/>
         <w:rPr>
           <w:b/>
         </w:rPr>
-        <w:t xml:space="preserve"> Yiddish</w:t>
-      </w:r>
-    </w:p>
-    <w:p>
-      <w:pPr>
-        <w:pStyle w:val="NoSpacing"/>
-      </w:pPr>
-      <w:r>
-        <w:t>Server: YDD2104 – Yiddish Literature and Film</w:t>
-      </w:r>
-    </w:p>
-    <w:p>
-      <w:pPr>
-        <w:pStyle w:val="NoSpacing"/>
+      </w:pPr>
+      <w:r>
+        <w:t xml:space="preserve">Client: </w:t>
+      </w:r>
+      <w:r>
         <w:rPr>
           <w:b/>
         </w:rPr>
-      </w:pPr>
-      <w:r>
-        <w:t xml:space="preserve">Client: </w:t>
-      </w:r>
-      <w:r>
-        <w:rPr>
-          <w:b/>
-        </w:rPr>
-        <w:t>edit SEG2105</w:t>
-      </w:r>
-    </w:p>
-    <w:p>
-      <w:pPr>
-        <w:pStyle w:val="NoSpacing"/>
-      </w:pPr>
-      <w:r>
-        <w:t>Client: SEG2105 is not in the list of courses</w:t>
-      </w:r>
-    </w:p>
-    <w:p>
-      <w:pPr>
-        <w:pStyle w:val="NoSpacing"/>
-      </w:pPr>
-      <w:r>
-        <w:t xml:space="preserve">Client: </w:t>
-      </w:r>
-      <w:r>
-        <w:rPr>
-          <w:b/>
-        </w:rPr>
-        <w:t>add SEG2105</w:t>
-      </w:r>
-    </w:p>
-    <w:p>
-      <w:pPr>
-        <w:pStyle w:val="NoSpacing"/>
-      </w:pPr>
-      <w:r>
-        <w:t>Server: 6860630 requests SEG2105</w:t>
-      </w:r>
-    </w:p>
-    <w:p>
-      <w:pPr>
-        <w:pStyle w:val="NoSpacing"/>
-      </w:pPr>
-      <w:r>
-        <w:t>Client: SEG2105 added</w:t>
-      </w:r>
-    </w:p>
-    <w:p>
-      <w:pPr>
-        <w:pStyle w:val="NoSpacing"/>
-      </w:pPr>
-      <w:r>
-        <w:t xml:space="preserve">Client: </w:t>
-      </w:r>
-      <w:r>
-        <w:rPr>
-          <w:b/>
-        </w:rPr>
-        <w:t>edit SEG2105</w:t>
-      </w:r>
-    </w:p>
-    <w:p>
-      <w:pPr>
-        <w:pStyle w:val="NoSpacing"/>
-      </w:pPr>
-      <w:r>
-        <w:t>Client: List of sections: SEG2105A</w:t>
-      </w:r>
-    </w:p>
-    <w:p>
-      <w:pPr>
-        <w:pStyle w:val="NoSpacing"/>
-        <w:rPr>
-          <w:b/>
-        </w:rPr>
-      </w:pPr>
-      <w:r>
-        <w:t xml:space="preserve">Client: </w:t>
-      </w:r>
-      <w:r>
-        <w:rPr>
-          <w:b/>
-        </w:rPr>
-        <w:t>edit SEG2105A</w:t>
-      </w:r>
-    </w:p>
-    <w:p>
-      <w:pPr>
-        <w:pStyle w:val="NoSpacing"/>
-      </w:pPr>
-      <w:r>
-        <w:t>Client: Requirements: Select at least one laboratory</w:t>
-      </w:r>
-    </w:p>
-    <w:p>
-      <w:pPr>
-        <w:pStyle w:val="NoSpacing"/>
-      </w:pPr>
-      <w:r>
-        <w:t>LEC1: Wed 10:00-11:30 – Selected</w:t>
-      </w:r>
-    </w:p>
-    <w:p>
-      <w:pPr>
-        <w:pStyle w:val="NoSpacing"/>
-      </w:pPr>
-      <w:r>
-        <w:t>LEC2: Fri 8:30-10:00 – Selected</w:t>
-      </w:r>
-    </w:p>
-    <w:p>
-      <w:pPr>
-        <w:pStyle w:val="NoSpacing"/>
-      </w:pPr>
-      <w:r>
-        <w:t>LAB1: Mon 19:00-22:00 – Selected</w:t>
-      </w:r>
-    </w:p>
-    <w:p>
-      <w:pPr>
-        <w:pStyle w:val="NoSpacing"/>
-      </w:pPr>
-      <w:r>
-        <w:t>LAB2: Thu 14:30-17:30 – Selected</w:t>
-      </w:r>
-    </w:p>
-    <w:p>
-      <w:pPr>
-        <w:pStyle w:val="NoSpacing"/>
-      </w:pPr>
-      <w:r>
-        <w:t>LAB3: Mon 19:00-22:00 – Selected</w:t>
-      </w:r>
-    </w:p>
-    <w:p>
-      <w:pPr>
-        <w:pStyle w:val="NoSpacing"/>
-      </w:pPr>
-      <w:r>
-        <w:t>LAB4: Tue 19:00-22:00 – Selected</w:t>
-      </w:r>
-    </w:p>
-    <w:p>
-      <w:pPr>
-        <w:pStyle w:val="NoSpacing"/>
-        <w:rPr>
-          <w:b/>
-        </w:rPr>
-      </w:pPr>
-      <w:r>
-        <w:t xml:space="preserve">Client: </w:t>
-      </w:r>
-      <w:r>
-        <w:rPr>
-          <w:b/>
-        </w:rPr>
-        <w:t>deselect LAB2</w:t>
-      </w:r>
-    </w:p>
-    <w:p>
-      <w:pPr>
-        <w:pStyle w:val="NoSpacing"/>
-      </w:pPr>
-      <w:r>
-        <w:t>Client: Requirements: Select at least one laboratory</w:t>
-      </w:r>
-    </w:p>
-    <w:p>
-      <w:pPr>
-        <w:pStyle w:val="NoSpacing"/>
-      </w:pPr>
-      <w:r>
-        <w:t>LEC1: Wed 10:00-11:30 – Selected</w:t>
-      </w:r>
-    </w:p>
-    <w:p>
-      <w:pPr>
-        <w:pStyle w:val="NoSpacing"/>
-      </w:pPr>
-      <w:r>
-        <w:t>LEC2: Fri 8:30-10:00 – Selected</w:t>
-      </w:r>
-    </w:p>
-    <w:p>
-      <w:pPr>
-        <w:pStyle w:val="NoSpacing"/>
-      </w:pPr>
-      <w:r>
-        <w:t>LAB1: Mon 19:00-22:00 – Selected</w:t>
-      </w:r>
-    </w:p>
-    <w:p>
-      <w:pPr>
-        <w:pStyle w:val="NoSpacing"/>
-      </w:pPr>
-      <w:r>
-        <w:t>LAB2: Thu 14:30-17:30 – Not selected</w:t>
-      </w:r>
-    </w:p>
-    <w:p>
-      <w:pPr>
-        <w:pStyle w:val="NoSpacing"/>
-      </w:pPr>
-      <w:r>
-        <w:t>LAB3: Mon 19:00-22:00 – Selected</w:t>
-      </w:r>
-    </w:p>
-    <w:p>
-      <w:pPr>
-        <w:pStyle w:val="NoSpacing"/>
-      </w:pPr>
-      <w:r>
-        <w:t>LAB4: Tue 19:00-22:00 – Selected</w:t>
-      </w:r>
-    </w:p>
-    <w:p>
-      <w:pPr>
-        <w:pStyle w:val="NoSpacing"/>
-        <w:rPr>
-          <w:b/>
-        </w:rPr>
-      </w:pPr>
-      <w:r>
-        <w:t xml:space="preserve">Client: </w:t>
-      </w:r>
-      <w:r>
-        <w:rPr>
-          <w:b/>
-        </w:rPr>
-        <w:t>deselect LEC1</w:t>
-      </w:r>
-    </w:p>
-    <w:p>
-      <w:pPr>
-        <w:pStyle w:val="NoSpacing"/>
-      </w:pPr>
-      <w:r>
-        <w:t>Client: Invalid operation – LEC1 required</w:t>
-      </w:r>
-    </w:p>
-    <w:p>
-      <w:pPr>
-        <w:pStyle w:val="NoSpacing"/>
-        <w:rPr>
-          <w:b/>
-        </w:rPr>
-      </w:pPr>
-      <w:r>
-        <w:t xml:space="preserve">Client: </w:t>
-      </w:r>
-      <w:proofErr w:type="spellStart"/>
-      <w:r>
-        <w:rPr>
-          <w:b/>
-        </w:rPr>
-        <w:t>setSortOrder</w:t>
-      </w:r>
-      <w:proofErr w:type="spellEnd"/>
-    </w:p>
-    <w:p>
-      <w:pPr>
-        <w:pStyle w:val="NoSpacing"/>
-      </w:pPr>
-      <w:r>
-        <w:t xml:space="preserve">Client: usage </w:t>
-      </w:r>
-      <w:proofErr w:type="spellStart"/>
-      <w:r>
-        <w:t>setSortOrder</w:t>
-      </w:r>
-      <w:proofErr w:type="spellEnd"/>
-      <w:r>
-        <w:t xml:space="preserve"> x</w:t>
-      </w:r>
-    </w:p>
-    <w:p>
-      <w:pPr>
-        <w:pStyle w:val="NoSpacing"/>
-      </w:pPr>
-      <w:r>
-        <w:t>1/</w:t>
-      </w:r>
-      <w:proofErr w:type="spellStart"/>
-      <w:r>
-        <w:t>daysOff</w:t>
-      </w:r>
-      <w:proofErr w:type="spellEnd"/>
-    </w:p>
-    <w:p>
-      <w:pPr>
-        <w:pStyle w:val="NoSpacing"/>
-      </w:pPr>
-      <w:r>
-        <w:t>2/</w:t>
-      </w:r>
-      <w:proofErr w:type="spellStart"/>
-      <w:r>
-        <w:t>earlyEnd</w:t>
-      </w:r>
-      <w:proofErr w:type="spellEnd"/>
-    </w:p>
-    <w:p>
-      <w:pPr>
-        <w:pStyle w:val="NoSpacing"/>
-      </w:pPr>
-      <w:r>
-        <w:t>3/</w:t>
-      </w:r>
-      <w:proofErr w:type="spellStart"/>
-      <w:r>
-        <w:t>lateStart</w:t>
-      </w:r>
-      <w:proofErr w:type="spellEnd"/>
-    </w:p>
-    <w:p>
-      <w:pPr>
-        <w:pStyle w:val="NoSpacing"/>
-      </w:pPr>
-      <w:r>
-        <w:t>4/</w:t>
-      </w:r>
-      <w:proofErr w:type="spellStart"/>
-      <w:r>
-        <w:t>shortDays</w:t>
-      </w:r>
-      <w:proofErr w:type="spellEnd"/>
-    </w:p>
-    <w:p>
-      <w:pPr>
-        <w:pStyle w:val="NoSpacing"/>
-      </w:pPr>
-      <w:r>
-        <w:t>5/</w:t>
-      </w:r>
-      <w:proofErr w:type="spellStart"/>
-      <w:r>
-        <w:t>longBreaks</w:t>
-      </w:r>
-      <w:proofErr w:type="spellEnd"/>
-    </w:p>
-    <w:p>
-      <w:pPr>
-        <w:pStyle w:val="NoSpacing"/>
-        <w:rPr>
-          <w:b/>
-        </w:rPr>
-      </w:pPr>
-      <w:r>
-        <w:t xml:space="preserve">Client: </w:t>
-      </w:r>
-      <w:proofErr w:type="spellStart"/>
-      <w:r>
-        <w:rPr>
-          <w:b/>
-        </w:rPr>
-        <w:t>setSortOrder</w:t>
-      </w:r>
-      <w:proofErr w:type="spellEnd"/>
-      <w:r>
-        <w:rPr>
-          <w:b/>
-        </w:rPr>
-        <w:t xml:space="preserve"> 1</w:t>
-      </w:r>
-    </w:p>
-    <w:p>
-      <w:pPr>
-        <w:pStyle w:val="NoSpacing"/>
-      </w:pPr>
-      <w:r>
-        <w:t>Client: Days off is sort priority.</w:t>
-      </w:r>
-    </w:p>
-    <w:p>
-      <w:pPr>
-        <w:pStyle w:val="NoSpacing"/>
-        <w:rPr>
-          <w:b/>
-        </w:rPr>
-      </w:pPr>
-      <w:r>
-        <w:t xml:space="preserve">Client: </w:t>
-      </w:r>
-      <w:r>
-        <w:rPr>
-          <w:b/>
-        </w:rPr>
-        <w:t>generate</w:t>
-      </w:r>
-    </w:p>
-    <w:p>
-      <w:pPr>
-        <w:pStyle w:val="NoSpacing"/>
-      </w:pPr>
-      <w:r>
-        <w:t>Server: Received 1 course(s) from client 6860630</w:t>
-      </w:r>
-    </w:p>
-    <w:p>
-      <w:pPr>
-        <w:pStyle w:val="NoSpacing"/>
-      </w:pPr>
-      <w:r>
-        <w:t xml:space="preserve">Server: Generating all possible </w:t>
-      </w:r>
-      <w:proofErr w:type="spellStart"/>
-      <w:r>
-        <w:t>CourseSelections</w:t>
-      </w:r>
-      <w:proofErr w:type="spellEnd"/>
-    </w:p>
-    <w:p>
-      <w:pPr>
-        <w:pStyle w:val="NoSpacing"/>
-      </w:pPr>
-      <w:r>
-        <w:t>Server: Generating all possible Schedules</w:t>
-      </w:r>
-    </w:p>
-    <w:p>
-      <w:pPr>
-        <w:pStyle w:val="NoSpacing"/>
-      </w:pPr>
-      <w:r>
-        <w:t>Server: Created 3 schedules.</w:t>
-      </w:r>
-    </w:p>
-    <w:p>
-      <w:pPr>
-        <w:pStyle w:val="NoSpacing"/>
-      </w:pPr>
-      <w:r>
-        <w:t>Server: Sorting by days off.</w:t>
-      </w:r>
-    </w:p>
-    <w:p>
-      <w:pPr>
-        <w:pStyle w:val="NoSpacing"/>
-      </w:pPr>
-      <w:r>
-        <w:t>Server: Sending result to client.</w:t>
-      </w:r>
-    </w:p>
-    <w:p>
-      <w:pPr>
-        <w:pStyle w:val="NoSpacing"/>
-      </w:pPr>
-      <w:r>
-        <w:lastRenderedPageBreak/>
-        <w:t>Client: Schedules received (3)</w:t>
-      </w:r>
-    </w:p>
-    <w:p>
-      <w:pPr>
-        <w:pStyle w:val="NoSpacing"/>
-        <w:rPr>
-          <w:b/>
-        </w:rPr>
-      </w:pPr>
-      <w:r>
-        <w:t xml:space="preserve">Client: </w:t>
-      </w:r>
-      <w:r>
-        <w:rPr>
-          <w:b/>
-        </w:rPr>
-        <w:t>show</w:t>
-      </w:r>
-    </w:p>
-    <w:p>
-      <w:pPr>
-        <w:pStyle w:val="NoSpacing"/>
-      </w:pPr>
-      <w:r>
-        <w:t>Client:</w:t>
-      </w:r>
-      <w:r>
-        <w:t xml:space="preserve"> Showing schedule 1/3:</w:t>
-      </w:r>
-    </w:p>
-    <w:p>
-      <w:pPr>
-        <w:pStyle w:val="NoSpacing"/>
-      </w:pPr>
-      <w:r>
-        <w:t xml:space="preserve"> LEC1: Wed 10:00-11:30 – TBT 333 – Timothy </w:t>
-      </w:r>
-      <w:proofErr w:type="spellStart"/>
-      <w:r>
-        <w:t>Lethbridge</w:t>
-      </w:r>
-      <w:proofErr w:type="spellEnd"/>
-    </w:p>
-    <w:p>
-      <w:pPr>
-        <w:pStyle w:val="NoSpacing"/>
-      </w:pPr>
-      <w:r>
-        <w:t xml:space="preserve">LEC2: Fri 8:30-10:00 – TBT 333 – Timothy </w:t>
-      </w:r>
-      <w:proofErr w:type="spellStart"/>
-      <w:r>
-        <w:t>Lethbridge</w:t>
-      </w:r>
-      <w:proofErr w:type="spellEnd"/>
-    </w:p>
-    <w:p>
-      <w:pPr>
-        <w:pStyle w:val="NoSpacing"/>
-      </w:pPr>
-      <w:r>
-        <w:t xml:space="preserve">LAB1: Mon 19:00-22:00 – </w:t>
-      </w:r>
-      <w:r>
-        <w:t>STE 0130 – N/A</w:t>
-      </w:r>
-    </w:p>
-    <w:p>
-      <w:pPr>
-        <w:pStyle w:val="NoSpacing"/>
-        <w:rPr>
-          <w:b/>
-        </w:rPr>
-      </w:pPr>
-      <w:r>
-        <w:t xml:space="preserve">Client: </w:t>
-      </w:r>
-      <w:r>
-        <w:rPr>
-          <w:b/>
-        </w:rPr>
-        <w:t>next</w:t>
-      </w:r>
-    </w:p>
-    <w:p>
-      <w:pPr>
-        <w:pStyle w:val="NoSpacing"/>
-      </w:pPr>
-      <w:r>
-        <w:t xml:space="preserve">Client: Showing schedule </w:t>
-      </w:r>
-      <w:r>
-        <w:t>2</w:t>
-      </w:r>
-      <w:r>
-        <w:t>/3:</w:t>
-      </w:r>
-    </w:p>
-    <w:p>
-      <w:pPr>
-        <w:pStyle w:val="NoSpacing"/>
-      </w:pPr>
-      <w:r>
-        <w:t xml:space="preserve"> LEC1: Wed 10:00-11:30 – TBT 333 – Timothy </w:t>
-      </w:r>
-      <w:proofErr w:type="spellStart"/>
-      <w:r>
-        <w:t>Lethbridge</w:t>
-      </w:r>
-      <w:proofErr w:type="spellEnd"/>
-    </w:p>
-    <w:p>
-      <w:pPr>
-        <w:pStyle w:val="NoSpacing"/>
-      </w:pPr>
-      <w:r>
-        <w:t xml:space="preserve">LEC2: Fri 8:30-10:00 – TBT 333 – Timothy </w:t>
-      </w:r>
-      <w:proofErr w:type="spellStart"/>
-      <w:r>
-        <w:t>Lethbridge</w:t>
-      </w:r>
-      <w:proofErr w:type="spellEnd"/>
-    </w:p>
-    <w:p>
-      <w:pPr>
-        <w:pStyle w:val="NoSpacing"/>
-      </w:pPr>
-      <w:r>
-        <w:t>LAB</w:t>
-      </w:r>
-      <w:r>
-        <w:t>3</w:t>
-      </w:r>
-      <w:r>
-        <w:t xml:space="preserve">: </w:t>
-      </w:r>
-      <w:r>
-        <w:t>Mon</w:t>
-      </w:r>
-      <w:r>
-        <w:t xml:space="preserve"> 19:00-22:00 – STE 013</w:t>
-      </w:r>
-      <w:r>
-        <w:t xml:space="preserve">1 </w:t>
-      </w:r>
-      <w:r>
-        <w:t>– N/A</w:t>
-      </w:r>
-    </w:p>
-    <w:p>
-      <w:pPr>
-        <w:pStyle w:val="NoSpacing"/>
-        <w:rPr>
-          <w:b/>
-        </w:rPr>
-      </w:pPr>
-      <w:r>
-        <w:t xml:space="preserve">Client: </w:t>
-      </w:r>
-      <w:r>
-        <w:rPr>
-          <w:b/>
-        </w:rPr>
-        <w:t>next</w:t>
-      </w:r>
-    </w:p>
-    <w:p>
-      <w:pPr>
-        <w:pStyle w:val="NoSpacing"/>
-      </w:pPr>
-      <w:r>
-        <w:t xml:space="preserve">Client: Showing schedule </w:t>
-      </w:r>
-      <w:r>
-        <w:t>3</w:t>
-      </w:r>
-      <w:r>
-        <w:t>/3:</w:t>
-      </w:r>
-    </w:p>
-    <w:p>
-      <w:pPr>
-        <w:pStyle w:val="NoSpacing"/>
-      </w:pPr>
-      <w:r>
-        <w:t xml:space="preserve"> LEC1: Wed 10:00-11:30 – TBT 333 – Timothy </w:t>
-      </w:r>
-      <w:proofErr w:type="spellStart"/>
-      <w:r>
-        <w:t>Lethbridge</w:t>
-      </w:r>
-      <w:proofErr w:type="spellEnd"/>
-    </w:p>
-    <w:p>
-      <w:pPr>
-        <w:pStyle w:val="NoSpacing"/>
-      </w:pPr>
-      <w:r>
-        <w:t xml:space="preserve">LEC2: Fri 8:30-10:00 – TBT 333 – Timothy </w:t>
-      </w:r>
-      <w:proofErr w:type="spellStart"/>
-      <w:r>
-        <w:t>Lethbridge</w:t>
-      </w:r>
-      <w:proofErr w:type="spellEnd"/>
-    </w:p>
-    <w:p>
-      <w:pPr>
-        <w:pStyle w:val="NoSpacing"/>
-      </w:pPr>
-      <w:r>
-        <w:t>LAB</w:t>
-      </w:r>
-      <w:r>
-        <w:t>4</w:t>
-      </w:r>
-      <w:r>
-        <w:t xml:space="preserve">: </w:t>
-      </w:r>
-      <w:r>
-        <w:t>Tue</w:t>
-      </w:r>
-      <w:r>
-        <w:t xml:space="preserve"> 19:00-22:00 – STE 0</w:t>
-      </w:r>
-      <w:r>
-        <w:t>130</w:t>
-      </w:r>
-      <w:r>
-        <w:t xml:space="preserve"> – N/A</w:t>
-      </w:r>
-    </w:p>
-    <w:p>
-      <w:pPr>
-        <w:pStyle w:val="NoSpacing"/>
-        <w:rPr>
-          <w:b/>
-        </w:rPr>
-      </w:pPr>
-      <w:r>
-        <w:t xml:space="preserve">Client: </w:t>
-      </w:r>
-      <w:r>
-        <w:rPr>
-          <w:b/>
-        </w:rPr>
-        <w:t>save</w:t>
-      </w:r>
-    </w:p>
-    <w:p>
-      <w:pPr>
-        <w:pStyle w:val="NoSpacing"/>
-      </w:pPr>
-      <w:r>
-        <w:t xml:space="preserve">Client: </w:t>
-      </w:r>
-      <w:proofErr w:type="spellStart"/>
-      <w:r>
-        <w:t>schedule.gen</w:t>
-      </w:r>
-      <w:proofErr w:type="spellEnd"/>
-      <w:r>
-        <w:t xml:space="preserve"> saved to current directory.</w:t>
-      </w:r>
-    </w:p>
-    <w:p>
-      <w:pPr>
-        <w:pStyle w:val="NoSpacing"/>
-        <w:rPr>
-          <w:b/>
-        </w:rPr>
-      </w:pPr>
-      <w:r>
-        <w:t xml:space="preserve">Client: </w:t>
-      </w:r>
-      <w:r>
-        <w:rPr>
-          <w:b/>
-        </w:rPr>
-        <w:t>save C:\Users\Hax0r\Desktop\</w:t>
-      </w:r>
-    </w:p>
-    <w:p>
-      <w:pPr>
-        <w:pStyle w:val="NoSpacing"/>
-      </w:pPr>
-      <w:r>
-        <w:t xml:space="preserve">Client: </w:t>
-      </w:r>
-      <w:proofErr w:type="spellStart"/>
-      <w:r>
-        <w:t>schedule.gen</w:t>
-      </w:r>
-      <w:proofErr w:type="spellEnd"/>
-      <w:r>
-        <w:t xml:space="preserve"> saved to Desktop</w:t>
-      </w:r>
-    </w:p>
-    <w:p>
-      <w:pPr>
-        <w:pStyle w:val="NoSpacing"/>
-        <w:rPr>
-          <w:b/>
-        </w:rPr>
-      </w:pPr>
-      <w:r>
-        <w:t xml:space="preserve">Client: </w:t>
-      </w:r>
-      <w:r>
-        <w:rPr>
-          <w:b/>
-        </w:rPr>
-        <w:t>new</w:t>
-      </w:r>
-    </w:p>
-    <w:p>
-      <w:pPr>
-        <w:pStyle w:val="NoSpacing"/>
-      </w:pPr>
-      <w:r>
-        <w:t>Client: All unsaved changes will be lost? (Y/N)</w:t>
-      </w:r>
-    </w:p>
-    <w:p>
-      <w:pPr>
-        <w:pStyle w:val="NoSpacing"/>
-      </w:pPr>
-      <w:r>
-        <w:t xml:space="preserve">Client: </w:t>
-      </w:r>
-      <w:r>
-        <w:rPr>
-          <w:b/>
-        </w:rPr>
-        <w:t>y</w:t>
-      </w:r>
-    </w:p>
-    <w:p>
-      <w:pPr>
-        <w:pStyle w:val="NoSpacing"/>
-      </w:pPr>
-      <w:r>
-        <w:t>Client: New file created.</w:t>
-      </w:r>
-    </w:p>
-    <w:p>
-      <w:pPr>
-        <w:pStyle w:val="NoSpacing"/>
-        <w:rPr>
-          <w:b/>
-        </w:rPr>
-      </w:pPr>
-      <w:r>
-        <w:t xml:space="preserve">Client: </w:t>
-      </w:r>
-      <w:r>
-        <w:rPr>
-          <w:b/>
-        </w:rPr>
-        <w:t xml:space="preserve">open </w:t>
-      </w:r>
-      <w:r>
-        <w:rPr>
-          <w:b/>
-        </w:rPr>
-        <w:t>C:\Users\Hax0r\Desktop\</w:t>
-      </w:r>
-      <w:r>
-        <w:rPr>
-          <w:b/>
-        </w:rPr>
-        <w:t>schedule.gen</w:t>
+        <w:t>open C:\Users\Hax0r\Desktop\schedule.gen</w:t>
       </w:r>
     </w:p>
     <w:p>
@@ -4415,7 +4493,7 @@
 </file>
 
 <file path=word/numbering.xml><?xml version="1.0" encoding="utf-8"?>
-<w:numbering xmlns:wpc="http://schemas.microsoft.com/office/word/2010/wordprocessingCanvas" xmlns:mc="http://schemas.openxmlformats.org/markup-compatibility/2006" xmlns:o="urn:schemas-microsoft-com:office:office" xmlns:r="http://schemas.openxmlformats.org/officeDocument/2006/relationships" xmlns:m="http://schemas.openxmlformats.org/officeDocument/2006/math" xmlns:v="urn:schemas-microsoft-com:vml" xmlns:wp14="http://schemas.microsoft.com/office/word/2010/wordprocessingDrawing" xmlns:wp="http://schemas.openxmlformats.org/drawingml/2006/wordprocessingDrawing" xmlns:w10="urn:schemas-microsoft-com:office:word" xmlns:w="http://schemas.openxmlformats.org/wordprocessingml/2006/main" xmlns:w14="http://schemas.microsoft.com/office/word/2010/wordml" xmlns:wpg="http://schemas.microsoft.com/office/word/2010/wordprocessingGroup" xmlns:wpi="http://schemas.microsoft.com/office/word/2010/wordprocessingInk" xmlns:wne="http://schemas.microsoft.com/office/word/2006/wordml" xmlns:wps="http://schemas.microsoft.com/office/word/2010/wordprocessingShape" mc:Ignorable="w14 wp14">
+<w:numbering xmlns:wpc="http://schemas.microsoft.com/office/word/2010/wordprocessingCanvas" xmlns:mc="http://schemas.openxmlformats.org/markup-compatibility/2006" xmlns:o="urn:schemas-microsoft-com:office:office" xmlns:r="http://schemas.openxmlformats.org/officeDocument/2006/relationships" xmlns:m="http://schemas.openxmlformats.org/officeDocument/2006/math" xmlns:v="urn:schemas-microsoft-com:vml" xmlns:wp14="http://schemas.microsoft.com/office/word/2010/wordprocessingDrawing" xmlns:wp="http://schemas.openxmlformats.org/drawingml/2006/wordprocessingDrawing" xmlns:w10="urn:schemas-microsoft-com:office:word" xmlns:w="http://schemas.openxmlformats.org/wordprocessingml/2006/main" xmlns:w14="http://schemas.microsoft.com/office/word/2010/wordml" xmlns:w15="http://schemas.microsoft.com/office/word/2012/wordml" xmlns:wpg="http://schemas.microsoft.com/office/word/2010/wordprocessingGroup" xmlns:wpi="http://schemas.microsoft.com/office/word/2010/wordprocessingInk" xmlns:wne="http://schemas.microsoft.com/office/word/2006/wordml" xmlns:wps="http://schemas.microsoft.com/office/word/2010/wordprocessingShape" mc:Ignorable="w14 w15 wp14">
   <w:abstractNum w:abstractNumId="0">
     <w:nsid w:val="49340E7B"/>
     <w:multiLevelType w:val="hybridMultilevel"/>
@@ -4512,7 +4590,7 @@
 </file>
 
 <file path=word/styles.xml><?xml version="1.0" encoding="utf-8"?>
-<w:styles xmlns:mc="http://schemas.openxmlformats.org/markup-compatibility/2006" xmlns:r="http://schemas.openxmlformats.org/officeDocument/2006/relationships" xmlns:w="http://schemas.openxmlformats.org/wordprocessingml/2006/main" xmlns:w14="http://schemas.microsoft.com/office/word/2010/wordml" mc:Ignorable="w14">
+<w:styles xmlns:mc="http://schemas.openxmlformats.org/markup-compatibility/2006" xmlns:r="http://schemas.openxmlformats.org/officeDocument/2006/relationships" xmlns:w="http://schemas.openxmlformats.org/wordprocessingml/2006/main" xmlns:w14="http://schemas.microsoft.com/office/word/2010/wordml" xmlns:w15="http://schemas.microsoft.com/office/word/2012/wordml" mc:Ignorable="w14 w15">
   <w:docDefaults>
     <w:rPrDefault>
       <w:rPr>
@@ -4528,144 +4606,378 @@
       </w:pPr>
     </w:pPrDefault>
   </w:docDefaults>
-  <w:latentStyles w:defLockedState="0" w:defUIPriority="99" w:defSemiHidden="1" w:defUnhideWhenUsed="1" w:defQFormat="0" w:count="267">
-    <w:lsdException w:name="Normal" w:semiHidden="0" w:uiPriority="0" w:unhideWhenUsed="0" w:qFormat="1"/>
-    <w:lsdException w:name="heading 1" w:semiHidden="0" w:uiPriority="9" w:unhideWhenUsed="0" w:qFormat="1"/>
-    <w:lsdException w:name="heading 2" w:uiPriority="9" w:qFormat="1"/>
-    <w:lsdException w:name="heading 3" w:uiPriority="9" w:qFormat="1"/>
-    <w:lsdException w:name="heading 4" w:uiPriority="9" w:qFormat="1"/>
-    <w:lsdException w:name="heading 5" w:uiPriority="9" w:qFormat="1"/>
-    <w:lsdException w:name="heading 6" w:uiPriority="9" w:qFormat="1"/>
-    <w:lsdException w:name="heading 7" w:uiPriority="9" w:qFormat="1"/>
-    <w:lsdException w:name="heading 8" w:uiPriority="9" w:qFormat="1"/>
-    <w:lsdException w:name="heading 9" w:uiPriority="9" w:qFormat="1"/>
-    <w:lsdException w:name="toc 1" w:uiPriority="39"/>
-    <w:lsdException w:name="toc 2" w:uiPriority="39"/>
-    <w:lsdException w:name="toc 3" w:uiPriority="39"/>
-    <w:lsdException w:name="toc 4" w:uiPriority="39"/>
-    <w:lsdException w:name="toc 5" w:uiPriority="39"/>
-    <w:lsdException w:name="toc 6" w:uiPriority="39"/>
-    <w:lsdException w:name="toc 7" w:uiPriority="39"/>
-    <w:lsdException w:name="toc 8" w:uiPriority="39"/>
-    <w:lsdException w:name="toc 9" w:uiPriority="39"/>
-    <w:lsdException w:name="caption" w:uiPriority="35" w:qFormat="1"/>
-    <w:lsdException w:name="Title" w:semiHidden="0" w:uiPriority="10" w:unhideWhenUsed="0" w:qFormat="1"/>
-    <w:lsdException w:name="Default Paragraph Font" w:uiPriority="1"/>
-    <w:lsdException w:name="Subtitle" w:semiHidden="0" w:uiPriority="11" w:unhideWhenUsed="0" w:qFormat="1"/>
-    <w:lsdException w:name="Strong" w:semiHidden="0" w:uiPriority="22" w:unhideWhenUsed="0" w:qFormat="1"/>
-    <w:lsdException w:name="Emphasis" w:semiHidden="0" w:uiPriority="20" w:unhideWhenUsed="0" w:qFormat="1"/>
-    <w:lsdException w:name="Table Grid" w:semiHidden="0" w:uiPriority="59" w:unhideWhenUsed="0"/>
-    <w:lsdException w:name="Placeholder Text" w:unhideWhenUsed="0"/>
-    <w:lsdException w:name="No Spacing" w:semiHidden="0" w:uiPriority="1" w:unhideWhenUsed="0" w:qFormat="1"/>
-    <w:lsdException w:name="Light Shading" w:semiHidden="0" w:uiPriority="60" w:unhideWhenUsed="0"/>
-    <w:lsdException w:name="Light List" w:semiHidden="0" w:uiPriority="61" w:unhideWhenUsed="0"/>
-    <w:lsdException w:name="Light Grid" w:semiHidden="0" w:uiPriority="62" w:unhideWhenUsed="0"/>
-    <w:lsdException w:name="Medium Shading 1" w:semiHidden="0" w:uiPriority="63" w:unhideWhenUsed="0"/>
-    <w:lsdException w:name="Medium Shading 2" w:semiHidden="0" w:uiPriority="64" w:unhideWhenUsed="0"/>
-    <w:lsdException w:name="Medium List 1" w:semiHidden="0" w:uiPriority="65" w:unhideWhenUsed="0"/>
-    <w:lsdException w:name="Medium List 2" w:semiHidden="0" w:uiPriority="66" w:unhideWhenUsed="0"/>
-    <w:lsdException w:name="Medium Grid 1" w:semiHidden="0" w:uiPriority="67" w:unhideWhenUsed="0"/>
-    <w:lsdException w:name="Medium Grid 2" w:semiHidden="0" w:uiPriority="68" w:unhideWhenUsed="0"/>
-    <w:lsdException w:name="Medium Grid 3" w:semiHidden="0" w:uiPriority="69" w:unhideWhenUsed="0"/>
-    <w:lsdException w:name="Dark List" w:semiHidden="0" w:uiPriority="70" w:unhideWhenUsed="0"/>
-    <w:lsdException w:name="Colorful Shading" w:semiHidden="0" w:uiPriority="71" w:unhideWhenUsed="0"/>
-    <w:lsdException w:name="Colorful List" w:semiHidden="0" w:uiPriority="72" w:unhideWhenUsed="0"/>
-    <w:lsdException w:name="Colorful Grid" w:semiHidden="0" w:uiPriority="73" w:unhideWhenUsed="0"/>
-    <w:lsdException w:name="Light Shading Accent 1" w:semiHidden="0" w:uiPriority="60" w:unhideWhenUsed="0"/>
-    <w:lsdException w:name="Light List Accent 1" w:semiHidden="0" w:uiPriority="61" w:unhideWhenUsed="0"/>
-    <w:lsdException w:name="Light Grid Accent 1" w:semiHidden="0" w:uiPriority="62" w:unhideWhenUsed="0"/>
-    <w:lsdException w:name="Medium Shading 1 Accent 1" w:semiHidden="0" w:uiPriority="63" w:unhideWhenUsed="0"/>
-    <w:lsdException w:name="Medium Shading 2 Accent 1" w:semiHidden="0" w:uiPriority="64" w:unhideWhenUsed="0"/>
-    <w:lsdException w:name="Medium List 1 Accent 1" w:semiHidden="0" w:uiPriority="65" w:unhideWhenUsed="0"/>
-    <w:lsdException w:name="Revision" w:unhideWhenUsed="0"/>
-    <w:lsdException w:name="List Paragraph" w:semiHidden="0" w:uiPriority="34" w:unhideWhenUsed="0" w:qFormat="1"/>
-    <w:lsdException w:name="Quote" w:semiHidden="0" w:uiPriority="29" w:unhideWhenUsed="0" w:qFormat="1"/>
-    <w:lsdException w:name="Intense Quote" w:semiHidden="0" w:uiPriority="30" w:unhideWhenUsed="0" w:qFormat="1"/>
-    <w:lsdException w:name="Medium List 2 Accent 1" w:semiHidden="0" w:uiPriority="66" w:unhideWhenUsed="0"/>
-    <w:lsdException w:name="Medium Grid 1 Accent 1" w:semiHidden="0" w:uiPriority="67" w:unhideWhenUsed="0"/>
-    <w:lsdException w:name="Medium Grid 2 Accent 1" w:semiHidden="0" w:uiPriority="68" w:unhideWhenUsed="0"/>
-    <w:lsdException w:name="Medium Grid 3 Accent 1" w:semiHidden="0" w:uiPriority="69" w:unhideWhenUsed="0"/>
-    <w:lsdException w:name="Dark List Accent 1" w:semiHidden="0" w:uiPriority="70" w:unhideWhenUsed="0"/>
-    <w:lsdException w:name="Colorful Shading Accent 1" w:semiHidden="0" w:uiPriority="71" w:unhideWhenUsed="0"/>
-    <w:lsdException w:name="Colorful List Accent 1" w:semiHidden="0" w:uiPriority="72" w:unhideWhenUsed="0"/>
-    <w:lsdException w:name="Colorful Grid Accent 1" w:semiHidden="0" w:uiPriority="73" w:unhideWhenUsed="0"/>
-    <w:lsdException w:name="Light Shading Accent 2" w:semiHidden="0" w:uiPriority="60" w:unhideWhenUsed="0"/>
-    <w:lsdException w:name="Light List Accent 2" w:semiHidden="0" w:uiPriority="61" w:unhideWhenUsed="0"/>
-    <w:lsdException w:name="Light Grid Accent 2" w:semiHidden="0" w:uiPriority="62" w:unhideWhenUsed="0"/>
-    <w:lsdException w:name="Medium Shading 1 Accent 2" w:semiHidden="0" w:uiPriority="63" w:unhideWhenUsed="0"/>
-    <w:lsdException w:name="Medium Shading 2 Accent 2" w:semiHidden="0" w:uiPriority="64" w:unhideWhenUsed="0"/>
-    <w:lsdException w:name="Medium List 1 Accent 2" w:semiHidden="0" w:uiPriority="65" w:unhideWhenUsed="0"/>
-    <w:lsdException w:name="Medium List 2 Accent 2" w:semiHidden="0" w:uiPriority="66" w:unhideWhenUsed="0"/>
-    <w:lsdException w:name="Medium Grid 1 Accent 2" w:semiHidden="0" w:uiPriority="67" w:unhideWhenUsed="0"/>
-    <w:lsdException w:name="Medium Grid 2 Accent 2" w:semiHidden="0" w:uiPriority="68" w:unhideWhenUsed="0"/>
-    <w:lsdException w:name="Medium Grid 3 Accent 2" w:semiHidden="0" w:uiPriority="69" w:unhideWhenUsed="0"/>
-    <w:lsdException w:name="Dark List Accent 2" w:semiHidden="0" w:uiPriority="70" w:unhideWhenUsed="0"/>
-    <w:lsdException w:name="Colorful Shading Accent 2" w:semiHidden="0" w:uiPriority="71" w:unhideWhenUsed="0"/>
-    <w:lsdException w:name="Colorful List Accent 2" w:semiHidden="0" w:uiPriority="72" w:unhideWhenUsed="0"/>
-    <w:lsdException w:name="Colorful Grid Accent 2" w:semiHidden="0" w:uiPriority="73" w:unhideWhenUsed="0"/>
-    <w:lsdException w:name="Light Shading Accent 3" w:semiHidden="0" w:uiPriority="60" w:unhideWhenUsed="0"/>
-    <w:lsdException w:name="Light List Accent 3" w:semiHidden="0" w:uiPriority="61" w:unhideWhenUsed="0"/>
-    <w:lsdException w:name="Light Grid Accent 3" w:semiHidden="0" w:uiPriority="62" w:unhideWhenUsed="0"/>
-    <w:lsdException w:name="Medium Shading 1 Accent 3" w:semiHidden="0" w:uiPriority="63" w:unhideWhenUsed="0"/>
-    <w:lsdException w:name="Medium Shading 2 Accent 3" w:semiHidden="0" w:uiPriority="64" w:unhideWhenUsed="0"/>
-    <w:lsdException w:name="Medium List 1 Accent 3" w:semiHidden="0" w:uiPriority="65" w:unhideWhenUsed="0"/>
-    <w:lsdException w:name="Medium List 2 Accent 3" w:semiHidden="0" w:uiPriority="66" w:unhideWhenUsed="0"/>
-    <w:lsdException w:name="Medium Grid 1 Accent 3" w:semiHidden="0" w:uiPriority="67" w:unhideWhenUsed="0"/>
-    <w:lsdException w:name="Medium Grid 2 Accent 3" w:semiHidden="0" w:uiPriority="68" w:unhideWhenUsed="0"/>
-    <w:lsdException w:name="Medium Grid 3 Accent 3" w:semiHidden="0" w:uiPriority="69" w:unhideWhenUsed="0"/>
-    <w:lsdException w:name="Dark List Accent 3" w:semiHidden="0" w:uiPriority="70" w:unhideWhenUsed="0"/>
-    <w:lsdException w:name="Colorful Shading Accent 3" w:semiHidden="0" w:uiPriority="71" w:unhideWhenUsed="0"/>
-    <w:lsdException w:name="Colorful List Accent 3" w:semiHidden="0" w:uiPriority="72" w:unhideWhenUsed="0"/>
-    <w:lsdException w:name="Colorful Grid Accent 3" w:semiHidden="0" w:uiPriority="73" w:unhideWhenUsed="0"/>
-    <w:lsdException w:name="Light Shading Accent 4" w:semiHidden="0" w:uiPriority="60" w:unhideWhenUsed="0"/>
-    <w:lsdException w:name="Light List Accent 4" w:semiHidden="0" w:uiPriority="61" w:unhideWhenUsed="0"/>
-    <w:lsdException w:name="Light Grid Accent 4" w:semiHidden="0" w:uiPriority="62" w:unhideWhenUsed="0"/>
-    <w:lsdException w:name="Medium Shading 1 Accent 4" w:semiHidden="0" w:uiPriority="63" w:unhideWhenUsed="0"/>
-    <w:lsdException w:name="Medium Shading 2 Accent 4" w:semiHidden="0" w:uiPriority="64" w:unhideWhenUsed="0"/>
-    <w:lsdException w:name="Medium List 1 Accent 4" w:semiHidden="0" w:uiPriority="65" w:unhideWhenUsed="0"/>
-    <w:lsdException w:name="Medium List 2 Accent 4" w:semiHidden="0" w:uiPriority="66" w:unhideWhenUsed="0"/>
-    <w:lsdException w:name="Medium Grid 1 Accent 4" w:semiHidden="0" w:uiPriority="67" w:unhideWhenUsed="0"/>
-    <w:lsdException w:name="Medium Grid 2 Accent 4" w:semiHidden="0" w:uiPriority="68" w:unhideWhenUsed="0"/>
-    <w:lsdException w:name="Medium Grid 3 Accent 4" w:semiHidden="0" w:uiPriority="69" w:unhideWhenUsed="0"/>
-    <w:lsdException w:name="Dark List Accent 4" w:semiHidden="0" w:uiPriority="70" w:unhideWhenUsed="0"/>
-    <w:lsdException w:name="Colorful Shading Accent 4" w:semiHidden="0" w:uiPriority="71" w:unhideWhenUsed="0"/>
-    <w:lsdException w:name="Colorful List Accent 4" w:semiHidden="0" w:uiPriority="72" w:unhideWhenUsed="0"/>
-    <w:lsdException w:name="Colorful Grid Accent 4" w:semiHidden="0" w:uiPriority="73" w:unhideWhenUsed="0"/>
-    <w:lsdException w:name="Light Shading Accent 5" w:semiHidden="0" w:uiPriority="60" w:unhideWhenUsed="0"/>
-    <w:lsdException w:name="Light List Accent 5" w:semiHidden="0" w:uiPriority="61" w:unhideWhenUsed="0"/>
-    <w:lsdException w:name="Light Grid Accent 5" w:semiHidden="0" w:uiPriority="62" w:unhideWhenUsed="0"/>
-    <w:lsdException w:name="Medium Shading 1 Accent 5" w:semiHidden="0" w:uiPriority="63" w:unhideWhenUsed="0"/>
-    <w:lsdException w:name="Medium Shading 2 Accent 5" w:semiHidden="0" w:uiPriority="64" w:unhideWhenUsed="0"/>
-    <w:lsdException w:name="Medium List 1 Accent 5" w:semiHidden="0" w:uiPriority="65" w:unhideWhenUsed="0"/>
-    <w:lsdException w:name="Medium List 2 Accent 5" w:semiHidden="0" w:uiPriority="66" w:unhideWhenUsed="0"/>
-    <w:lsdException w:name="Medium Grid 1 Accent 5" w:semiHidden="0" w:uiPriority="67" w:unhideWhenUsed="0"/>
-    <w:lsdException w:name="Medium Grid 2 Accent 5" w:semiHidden="0" w:uiPriority="68" w:unhideWhenUsed="0"/>
-    <w:lsdException w:name="Medium Grid 3 Accent 5" w:semiHidden="0" w:uiPriority="69" w:unhideWhenUsed="0"/>
-    <w:lsdException w:name="Dark List Accent 5" w:semiHidden="0" w:uiPriority="70" w:unhideWhenUsed="0"/>
-    <w:lsdException w:name="Colorful Shading Accent 5" w:semiHidden="0" w:uiPriority="71" w:unhideWhenUsed="0"/>
-    <w:lsdException w:name="Colorful List Accent 5" w:semiHidden="0" w:uiPriority="72" w:unhideWhenUsed="0"/>
-    <w:lsdException w:name="Colorful Grid Accent 5" w:semiHidden="0" w:uiPriority="73" w:unhideWhenUsed="0"/>
-    <w:lsdException w:name="Light Shading Accent 6" w:semiHidden="0" w:uiPriority="60" w:unhideWhenUsed="0"/>
-    <w:lsdException w:name="Light List Accent 6" w:semiHidden="0" w:uiPriority="61" w:unhideWhenUsed="0"/>
-    <w:lsdException w:name="Light Grid Accent 6" w:semiHidden="0" w:uiPriority="62" w:unhideWhenUsed="0"/>
-    <w:lsdException w:name="Medium Shading 1 Accent 6" w:semiHidden="0" w:uiPriority="63" w:unhideWhenUsed="0"/>
-    <w:lsdException w:name="Medium Shading 2 Accent 6" w:semiHidden="0" w:uiPriority="64" w:unhideWhenUsed="0"/>
-    <w:lsdException w:name="Medium List 1 Accent 6" w:semiHidden="0" w:uiPriority="65" w:unhideWhenUsed="0"/>
-    <w:lsdException w:name="Medium List 2 Accent 6" w:semiHidden="0" w:uiPriority="66" w:unhideWhenUsed="0"/>
-    <w:lsdException w:name="Medium Grid 1 Accent 6" w:semiHidden="0" w:uiPriority="67" w:unhideWhenUsed="0"/>
-    <w:lsdException w:name="Medium Grid 2 Accent 6" w:semiHidden="0" w:uiPriority="68" w:unhideWhenUsed="0"/>
-    <w:lsdException w:name="Medium Grid 3 Accent 6" w:semiHidden="0" w:uiPriority="69" w:unhideWhenUsed="0"/>
-    <w:lsdException w:name="Dark List Accent 6" w:semiHidden="0" w:uiPriority="70" w:unhideWhenUsed="0"/>
-    <w:lsdException w:name="Colorful Shading Accent 6" w:semiHidden="0" w:uiPriority="71" w:unhideWhenUsed="0"/>
-    <w:lsdException w:name="Colorful List Accent 6" w:semiHidden="0" w:uiPriority="72" w:unhideWhenUsed="0"/>
-    <w:lsdException w:name="Colorful Grid Accent 6" w:semiHidden="0" w:uiPriority="73" w:unhideWhenUsed="0"/>
-    <w:lsdException w:name="Subtle Emphasis" w:semiHidden="0" w:uiPriority="19" w:unhideWhenUsed="0" w:qFormat="1"/>
-    <w:lsdException w:name="Intense Emphasis" w:semiHidden="0" w:uiPriority="21" w:unhideWhenUsed="0" w:qFormat="1"/>
-    <w:lsdException w:name="Subtle Reference" w:semiHidden="0" w:uiPriority="31" w:unhideWhenUsed="0" w:qFormat="1"/>
-    <w:lsdException w:name="Intense Reference" w:semiHidden="0" w:uiPriority="32" w:unhideWhenUsed="0" w:qFormat="1"/>
-    <w:lsdException w:name="Book Title" w:semiHidden="0" w:uiPriority="33" w:unhideWhenUsed="0" w:qFormat="1"/>
-    <w:lsdException w:name="Bibliography" w:uiPriority="37"/>
-    <w:lsdException w:name="TOC Heading" w:uiPriority="39" w:qFormat="1"/>
+  <w:latentStyles w:defLockedState="0" w:defUIPriority="99" w:defSemiHidden="0" w:defUnhideWhenUsed="0" w:defQFormat="0" w:count="371">
+    <w:lsdException w:name="Normal" w:uiPriority="0" w:qFormat="1"/>
+    <w:lsdException w:name="heading 1" w:uiPriority="9" w:qFormat="1"/>
+    <w:lsdException w:name="heading 2" w:semiHidden="1" w:uiPriority="9" w:unhideWhenUsed="1" w:qFormat="1"/>
+    <w:lsdException w:name="heading 3" w:semiHidden="1" w:uiPriority="9" w:unhideWhenUsed="1" w:qFormat="1"/>
+    <w:lsdException w:name="heading 4" w:semiHidden="1" w:uiPriority="9" w:unhideWhenUsed="1" w:qFormat="1"/>
+    <w:lsdException w:name="heading 5" w:semiHidden="1" w:uiPriority="9" w:unhideWhenUsed="1" w:qFormat="1"/>
+    <w:lsdException w:name="heading 6" w:semiHidden="1" w:uiPriority="9" w:unhideWhenUsed="1" w:qFormat="1"/>
+    <w:lsdException w:name="heading 7" w:semiHidden="1" w:uiPriority="9" w:unhideWhenUsed="1" w:qFormat="1"/>
+    <w:lsdException w:name="heading 8" w:semiHidden="1" w:uiPriority="9" w:unhideWhenUsed="1" w:qFormat="1"/>
+    <w:lsdException w:name="heading 9" w:semiHidden="1" w:uiPriority="9" w:unhideWhenUsed="1" w:qFormat="1"/>
+    <w:lsdException w:name="index 1" w:semiHidden="1" w:unhideWhenUsed="1"/>
+    <w:lsdException w:name="index 2" w:semiHidden="1" w:unhideWhenUsed="1"/>
+    <w:lsdException w:name="index 3" w:semiHidden="1" w:unhideWhenUsed="1"/>
+    <w:lsdException w:name="index 4" w:semiHidden="1" w:unhideWhenUsed="1"/>
+    <w:lsdException w:name="index 5" w:semiHidden="1" w:unhideWhenUsed="1"/>
+    <w:lsdException w:name="index 6" w:semiHidden="1" w:unhideWhenUsed="1"/>
+    <w:lsdException w:name="index 7" w:semiHidden="1" w:unhideWhenUsed="1"/>
+    <w:lsdException w:name="index 8" w:semiHidden="1" w:unhideWhenUsed="1"/>
+    <w:lsdException w:name="index 9" w:semiHidden="1" w:unhideWhenUsed="1"/>
+    <w:lsdException w:name="toc 1" w:semiHidden="1" w:uiPriority="39" w:unhideWhenUsed="1"/>
+    <w:lsdException w:name="toc 2" w:semiHidden="1" w:uiPriority="39" w:unhideWhenUsed="1"/>
+    <w:lsdException w:name="toc 3" w:semiHidden="1" w:uiPriority="39" w:unhideWhenUsed="1"/>
+    <w:lsdException w:name="toc 4" w:semiHidden="1" w:uiPriority="39" w:unhideWhenUsed="1"/>
+    <w:lsdException w:name="toc 5" w:semiHidden="1" w:uiPriority="39" w:unhideWhenUsed="1"/>
+    <w:lsdException w:name="toc 6" w:semiHidden="1" w:uiPriority="39" w:unhideWhenUsed="1"/>
+    <w:lsdException w:name="toc 7" w:semiHidden="1" w:uiPriority="39" w:unhideWhenUsed="1"/>
+    <w:lsdException w:name="toc 8" w:semiHidden="1" w:uiPriority="39" w:unhideWhenUsed="1"/>
+    <w:lsdException w:name="toc 9" w:semiHidden="1" w:uiPriority="39" w:unhideWhenUsed="1"/>
+    <w:lsdException w:name="Normal Indent" w:semiHidden="1" w:unhideWhenUsed="1"/>
+    <w:lsdException w:name="footnote text" w:semiHidden="1" w:unhideWhenUsed="1"/>
+    <w:lsdException w:name="annotation text" w:semiHidden="1" w:unhideWhenUsed="1"/>
+    <w:lsdException w:name="header" w:semiHidden="1" w:unhideWhenUsed="1"/>
+    <w:lsdException w:name="footer" w:semiHidden="1" w:unhideWhenUsed="1"/>
+    <w:lsdException w:name="index heading" w:semiHidden="1" w:unhideWhenUsed="1"/>
+    <w:lsdException w:name="caption" w:semiHidden="1" w:uiPriority="35" w:unhideWhenUsed="1" w:qFormat="1"/>
+    <w:lsdException w:name="table of figures" w:semiHidden="1" w:unhideWhenUsed="1"/>
+    <w:lsdException w:name="envelope address" w:semiHidden="1" w:unhideWhenUsed="1"/>
+    <w:lsdException w:name="envelope return" w:semiHidden="1" w:unhideWhenUsed="1"/>
+    <w:lsdException w:name="footnote reference" w:semiHidden="1" w:unhideWhenUsed="1"/>
+    <w:lsdException w:name="annotation reference" w:semiHidden="1" w:unhideWhenUsed="1"/>
+    <w:lsdException w:name="line number" w:semiHidden="1" w:unhideWhenUsed="1"/>
+    <w:lsdException w:name="page number" w:semiHidden="1" w:unhideWhenUsed="1"/>
+    <w:lsdException w:name="endnote reference" w:semiHidden="1" w:unhideWhenUsed="1"/>
+    <w:lsdException w:name="endnote text" w:semiHidden="1" w:unhideWhenUsed="1"/>
+    <w:lsdException w:name="table of authorities" w:semiHidden="1" w:unhideWhenUsed="1"/>
+    <w:lsdException w:name="macro" w:semiHidden="1" w:unhideWhenUsed="1"/>
+    <w:lsdException w:name="toa heading" w:semiHidden="1" w:unhideWhenUsed="1"/>
+    <w:lsdException w:name="List" w:semiHidden="1" w:unhideWhenUsed="1"/>
+    <w:lsdException w:name="List Bullet" w:semiHidden="1" w:unhideWhenUsed="1"/>
+    <w:lsdException w:name="List Number" w:semiHidden="1" w:unhideWhenUsed="1"/>
+    <w:lsdException w:name="List 2" w:semiHidden="1" w:unhideWhenUsed="1"/>
+    <w:lsdException w:name="List 3" w:semiHidden="1" w:unhideWhenUsed="1"/>
+    <w:lsdException w:name="List 4" w:semiHidden="1" w:unhideWhenUsed="1"/>
+    <w:lsdException w:name="List 5" w:semiHidden="1" w:unhideWhenUsed="1"/>
+    <w:lsdException w:name="List Bullet 2" w:semiHidden="1" w:unhideWhenUsed="1"/>
+    <w:lsdException w:name="List Bullet 3" w:semiHidden="1" w:unhideWhenUsed="1"/>
+    <w:lsdException w:name="List Bullet 4" w:semiHidden="1" w:unhideWhenUsed="1"/>
+    <w:lsdException w:name="List Bullet 5" w:semiHidden="1" w:unhideWhenUsed="1"/>
+    <w:lsdException w:name="List Number 2" w:semiHidden="1" w:unhideWhenUsed="1"/>
+    <w:lsdException w:name="List Number 3" w:semiHidden="1" w:unhideWhenUsed="1"/>
+    <w:lsdException w:name="List Number 4" w:semiHidden="1" w:unhideWhenUsed="1"/>
+    <w:lsdException w:name="List Number 5" w:semiHidden="1" w:unhideWhenUsed="1"/>
+    <w:lsdException w:name="Title" w:uiPriority="10" w:qFormat="1"/>
+    <w:lsdException w:name="Closing" w:semiHidden="1" w:unhideWhenUsed="1"/>
+    <w:lsdException w:name="Signature" w:semiHidden="1" w:unhideWhenUsed="1"/>
+    <w:lsdException w:name="Default Paragraph Font" w:semiHidden="1" w:uiPriority="1" w:unhideWhenUsed="1"/>
+    <w:lsdException w:name="Body Text" w:semiHidden="1" w:unhideWhenUsed="1"/>
+    <w:lsdException w:name="Body Text Indent" w:semiHidden="1" w:unhideWhenUsed="1"/>
+    <w:lsdException w:name="List Continue" w:semiHidden="1" w:unhideWhenUsed="1"/>
+    <w:lsdException w:name="List Continue 2" w:semiHidden="1" w:unhideWhenUsed="1"/>
+    <w:lsdException w:name="List Continue 3" w:semiHidden="1" w:unhideWhenUsed="1"/>
+    <w:lsdException w:name="List Continue 4" w:semiHidden="1" w:unhideWhenUsed="1"/>
+    <w:lsdException w:name="List Continue 5" w:semiHidden="1" w:unhideWhenUsed="1"/>
+    <w:lsdException w:name="Message Header" w:semiHidden="1" w:unhideWhenUsed="1"/>
+    <w:lsdException w:name="Subtitle" w:uiPriority="11" w:qFormat="1"/>
+    <w:lsdException w:name="Salutation" w:semiHidden="1" w:unhideWhenUsed="1"/>
+    <w:lsdException w:name="Date" w:semiHidden="1" w:unhideWhenUsed="1"/>
+    <w:lsdException w:name="Body Text First Indent" w:semiHidden="1" w:unhideWhenUsed="1"/>
+    <w:lsdException w:name="Body Text First Indent 2" w:semiHidden="1" w:unhideWhenUsed="1"/>
+    <w:lsdException w:name="Note Heading" w:semiHidden="1" w:unhideWhenUsed="1"/>
+    <w:lsdException w:name="Body Text 2" w:semiHidden="1" w:unhideWhenUsed="1"/>
+    <w:lsdException w:name="Body Text 3" w:semiHidden="1" w:unhideWhenUsed="1"/>
+    <w:lsdException w:name="Body Text Indent 2" w:semiHidden="1" w:unhideWhenUsed="1"/>
+    <w:lsdException w:name="Body Text Indent 3" w:semiHidden="1" w:unhideWhenUsed="1"/>
+    <w:lsdException w:name="Block Text" w:semiHidden="1" w:unhideWhenUsed="1"/>
+    <w:lsdException w:name="Hyperlink" w:semiHidden="1" w:unhideWhenUsed="1"/>
+    <w:lsdException w:name="FollowedHyperlink" w:semiHidden="1" w:unhideWhenUsed="1"/>
+    <w:lsdException w:name="Strong" w:uiPriority="22" w:qFormat="1"/>
+    <w:lsdException w:name="Emphasis" w:uiPriority="20" w:qFormat="1"/>
+    <w:lsdException w:name="Document Map" w:semiHidden="1" w:unhideWhenUsed="1"/>
+    <w:lsdException w:name="Plain Text" w:semiHidden="1" w:unhideWhenUsed="1"/>
+    <w:lsdException w:name="E-mail Signature" w:semiHidden="1" w:unhideWhenUsed="1"/>
+    <w:lsdException w:name="HTML Top of Form" w:semiHidden="1" w:unhideWhenUsed="1"/>
+    <w:lsdException w:name="HTML Bottom of Form" w:semiHidden="1" w:unhideWhenUsed="1"/>
+    <w:lsdException w:name="Normal (Web)" w:semiHidden="1" w:unhideWhenUsed="1"/>
+    <w:lsdException w:name="HTML Acronym" w:semiHidden="1" w:unhideWhenUsed="1"/>
+    <w:lsdException w:name="HTML Address" w:semiHidden="1" w:unhideWhenUsed="1"/>
+    <w:lsdException w:name="HTML Cite" w:semiHidden="1" w:unhideWhenUsed="1"/>
+    <w:lsdException w:name="HTML Code" w:semiHidden="1" w:unhideWhenUsed="1"/>
+    <w:lsdException w:name="HTML Definition" w:semiHidden="1" w:unhideWhenUsed="1"/>
+    <w:lsdException w:name="HTML Keyboard" w:semiHidden="1" w:unhideWhenUsed="1"/>
+    <w:lsdException w:name="HTML Preformatted" w:semiHidden="1" w:unhideWhenUsed="1"/>
+    <w:lsdException w:name="HTML Sample" w:semiHidden="1" w:unhideWhenUsed="1"/>
+    <w:lsdException w:name="HTML Typewriter" w:semiHidden="1" w:unhideWhenUsed="1"/>
+    <w:lsdException w:name="HTML Variable" w:semiHidden="1" w:unhideWhenUsed="1"/>
+    <w:lsdException w:name="Normal Table" w:semiHidden="1" w:unhideWhenUsed="1"/>
+    <w:lsdException w:name="annotation subject" w:semiHidden="1" w:unhideWhenUsed="1"/>
+    <w:lsdException w:name="No List" w:semiHidden="1" w:unhideWhenUsed="1"/>
+    <w:lsdException w:name="Outline List 1" w:semiHidden="1" w:unhideWhenUsed="1"/>
+    <w:lsdException w:name="Outline List 2" w:semiHidden="1" w:unhideWhenUsed="1"/>
+    <w:lsdException w:name="Outline List 3" w:semiHidden="1" w:unhideWhenUsed="1"/>
+    <w:lsdException w:name="Table Simple 1" w:semiHidden="1" w:unhideWhenUsed="1"/>
+    <w:lsdException w:name="Table Simple 2" w:semiHidden="1" w:unhideWhenUsed="1"/>
+    <w:lsdException w:name="Table Simple 3" w:semiHidden="1" w:unhideWhenUsed="1"/>
+    <w:lsdException w:name="Table Classic 1" w:semiHidden="1" w:unhideWhenUsed="1"/>
+    <w:lsdException w:name="Table Classic 2" w:semiHidden="1" w:unhideWhenUsed="1"/>
+    <w:lsdException w:name="Table Classic 3" w:semiHidden="1" w:unhideWhenUsed="1"/>
+    <w:lsdException w:name="Table Classic 4" w:semiHidden="1" w:unhideWhenUsed="1"/>
+    <w:lsdException w:name="Table Colorful 1" w:semiHidden="1" w:unhideWhenUsed="1"/>
+    <w:lsdException w:name="Table Colorful 2" w:semiHidden="1" w:unhideWhenUsed="1"/>
+    <w:lsdException w:name="Table Colorful 3" w:semiHidden="1" w:unhideWhenUsed="1"/>
+    <w:lsdException w:name="Table Columns 1" w:semiHidden="1" w:unhideWhenUsed="1"/>
+    <w:lsdException w:name="Table Columns 2" w:semiHidden="1" w:unhideWhenUsed="1"/>
+    <w:lsdException w:name="Table Columns 3" w:semiHidden="1" w:unhideWhenUsed="1"/>
+    <w:lsdException w:name="Table Columns 4" w:semiHidden="1" w:unhideWhenUsed="1"/>
+    <w:lsdException w:name="Table Columns 5" w:semiHidden="1" w:unhideWhenUsed="1"/>
+    <w:lsdException w:name="Table Grid 1" w:semiHidden="1" w:unhideWhenUsed="1"/>
+    <w:lsdException w:name="Table Grid 2" w:semiHidden="1" w:unhideWhenUsed="1"/>
+    <w:lsdException w:name="Table Grid 3" w:semiHidden="1" w:unhideWhenUsed="1"/>
+    <w:lsdException w:name="Table Grid 4" w:semiHidden="1" w:unhideWhenUsed="1"/>
+    <w:lsdException w:name="Table Grid 5" w:semiHidden="1" w:unhideWhenUsed="1"/>
+    <w:lsdException w:name="Table Grid 6" w:semiHidden="1" w:unhideWhenUsed="1"/>
+    <w:lsdException w:name="Table Grid 7" w:semiHidden="1" w:unhideWhenUsed="1"/>
+    <w:lsdException w:name="Table Grid 8" w:semiHidden="1" w:unhideWhenUsed="1"/>
+    <w:lsdException w:name="Table List 1" w:semiHidden="1" w:unhideWhenUsed="1"/>
+    <w:lsdException w:name="Table List 2" w:semiHidden="1" w:unhideWhenUsed="1"/>
+    <w:lsdException w:name="Table List 3" w:semiHidden="1" w:unhideWhenUsed="1"/>
+    <w:lsdException w:name="Table List 4" w:semiHidden="1" w:unhideWhenUsed="1"/>
+    <w:lsdException w:name="Table List 5" w:semiHidden="1" w:unhideWhenUsed="1"/>
+    <w:lsdException w:name="Table List 6" w:semiHidden="1" w:unhideWhenUsed="1"/>
+    <w:lsdException w:name="Table List 7" w:semiHidden="1" w:unhideWhenUsed="1"/>
+    <w:lsdException w:name="Table List 8" w:semiHidden="1" w:unhideWhenUsed="1"/>
+    <w:lsdException w:name="Table 3D effects 1" w:semiHidden="1" w:unhideWhenUsed="1"/>
+    <w:lsdException w:name="Table 3D effects 2" w:semiHidden="1" w:unhideWhenUsed="1"/>
+    <w:lsdException w:name="Table 3D effects 3" w:semiHidden="1" w:unhideWhenUsed="1"/>
+    <w:lsdException w:name="Table Contemporary" w:semiHidden="1" w:unhideWhenUsed="1"/>
+    <w:lsdException w:name="Table Elegant" w:semiHidden="1" w:unhideWhenUsed="1"/>
+    <w:lsdException w:name="Table Professional" w:semiHidden="1" w:unhideWhenUsed="1"/>
+    <w:lsdException w:name="Table Subtle 1" w:semiHidden="1" w:unhideWhenUsed="1"/>
+    <w:lsdException w:name="Table Subtle 2" w:semiHidden="1" w:unhideWhenUsed="1"/>
+    <w:lsdException w:name="Table Web 1" w:semiHidden="1" w:unhideWhenUsed="1"/>
+    <w:lsdException w:name="Table Web 2" w:semiHidden="1" w:unhideWhenUsed="1"/>
+    <w:lsdException w:name="Table Web 3" w:semiHidden="1" w:unhideWhenUsed="1"/>
+    <w:lsdException w:name="Balloon Text" w:semiHidden="1" w:unhideWhenUsed="1"/>
+    <w:lsdException w:name="Table Grid" w:uiPriority="59"/>
+    <w:lsdException w:name="Table Theme" w:semiHidden="1" w:unhideWhenUsed="1"/>
+    <w:lsdException w:name="Placeholder Text" w:semiHidden="1"/>
+    <w:lsdException w:name="No Spacing" w:uiPriority="1" w:qFormat="1"/>
+    <w:lsdException w:name="Light Shading" w:uiPriority="60"/>
+    <w:lsdException w:name="Light List" w:uiPriority="61"/>
+    <w:lsdException w:name="Light Grid" w:uiPriority="62"/>
+    <w:lsdException w:name="Medium Shading 1" w:uiPriority="63"/>
+    <w:lsdException w:name="Medium Shading 2" w:uiPriority="64"/>
+    <w:lsdException w:name="Medium List 1" w:uiPriority="65"/>
+    <w:lsdException w:name="Medium List 2" w:uiPriority="66"/>
+    <w:lsdException w:name="Medium Grid 1" w:uiPriority="67"/>
+    <w:lsdException w:name="Medium Grid 2" w:uiPriority="68"/>
+    <w:lsdException w:name="Medium Grid 3" w:uiPriority="69"/>
+    <w:lsdException w:name="Dark List" w:uiPriority="70"/>
+    <w:lsdException w:name="Colorful Shading" w:uiPriority="71"/>
+    <w:lsdException w:name="Colorful List" w:uiPriority="72"/>
+    <w:lsdException w:name="Colorful Grid" w:uiPriority="73"/>
+    <w:lsdException w:name="Light Shading Accent 1" w:uiPriority="60"/>
+    <w:lsdException w:name="Light List Accent 1" w:uiPriority="61"/>
+    <w:lsdException w:name="Light Grid Accent 1" w:uiPriority="62"/>
+    <w:lsdException w:name="Medium Shading 1 Accent 1" w:uiPriority="63"/>
+    <w:lsdException w:name="Medium Shading 2 Accent 1" w:uiPriority="64"/>
+    <w:lsdException w:name="Medium List 1 Accent 1" w:uiPriority="65"/>
+    <w:lsdException w:name="Revision" w:semiHidden="1"/>
+    <w:lsdException w:name="List Paragraph" w:uiPriority="34" w:qFormat="1"/>
+    <w:lsdException w:name="Quote" w:uiPriority="29" w:qFormat="1"/>
+    <w:lsdException w:name="Intense Quote" w:uiPriority="30" w:qFormat="1"/>
+    <w:lsdException w:name="Medium List 2 Accent 1" w:uiPriority="66"/>
+    <w:lsdException w:name="Medium Grid 1 Accent 1" w:uiPriority="67"/>
+    <w:lsdException w:name="Medium Grid 2 Accent 1" w:uiPriority="68"/>
+    <w:lsdException w:name="Medium Grid 3 Accent 1" w:uiPriority="69"/>
+    <w:lsdException w:name="Dark List Accent 1" w:uiPriority="70"/>
+    <w:lsdException w:name="Colorful Shading Accent 1" w:uiPriority="71"/>
+    <w:lsdException w:name="Colorful List Accent 1" w:uiPriority="72"/>
+    <w:lsdException w:name="Colorful Grid Accent 1" w:uiPriority="73"/>
+    <w:lsdException w:name="Light Shading Accent 2" w:uiPriority="60"/>
+    <w:lsdException w:name="Light List Accent 2" w:uiPriority="61"/>
+    <w:lsdException w:name="Light Grid Accent 2" w:uiPriority="62"/>
+    <w:lsdException w:name="Medium Shading 1 Accent 2" w:uiPriority="63"/>
+    <w:lsdException w:name="Medium Shading 2 Accent 2" w:uiPriority="64"/>
+    <w:lsdException w:name="Medium List 1 Accent 2" w:uiPriority="65"/>
+    <w:lsdException w:name="Medium List 2 Accent 2" w:uiPriority="66"/>
+    <w:lsdException w:name="Medium Grid 1 Accent 2" w:uiPriority="67"/>
+    <w:lsdException w:name="Medium Grid 2 Accent 2" w:uiPriority="68"/>
+    <w:lsdException w:name="Medium Grid 3 Accent 2" w:uiPriority="69"/>
+    <w:lsdException w:name="Dark List Accent 2" w:uiPriority="70"/>
+    <w:lsdException w:name="Colorful Shading Accent 2" w:uiPriority="71"/>
+    <w:lsdException w:name="Colorful List Accent 2" w:uiPriority="72"/>
+    <w:lsdException w:name="Colorful Grid Accent 2" w:uiPriority="73"/>
+    <w:lsdException w:name="Light Shading Accent 3" w:uiPriority="60"/>
+    <w:lsdException w:name="Light List Accent 3" w:uiPriority="61"/>
+    <w:lsdException w:name="Light Grid Accent 3" w:uiPriority="62"/>
+    <w:lsdException w:name="Medium Shading 1 Accent 3" w:uiPriority="63"/>
+    <w:lsdException w:name="Medium Shading 2 Accent 3" w:uiPriority="64"/>
+    <w:lsdException w:name="Medium List 1 Accent 3" w:uiPriority="65"/>
+    <w:lsdException w:name="Medium List 2 Accent 3" w:uiPriority="66"/>
+    <w:lsdException w:name="Medium Grid 1 Accent 3" w:uiPriority="67"/>
+    <w:lsdException w:name="Medium Grid 2 Accent 3" w:uiPriority="68"/>
+    <w:lsdException w:name="Medium Grid 3 Accent 3" w:uiPriority="69"/>
+    <w:lsdException w:name="Dark List Accent 3" w:uiPriority="70"/>
+    <w:lsdException w:name="Colorful Shading Accent 3" w:uiPriority="71"/>
+    <w:lsdException w:name="Colorful List Accent 3" w:uiPriority="72"/>
+    <w:lsdException w:name="Colorful Grid Accent 3" w:uiPriority="73"/>
+    <w:lsdException w:name="Light Shading Accent 4" w:uiPriority="60"/>
+    <w:lsdException w:name="Light List Accent 4" w:uiPriority="61"/>
+    <w:lsdException w:name="Light Grid Accent 4" w:uiPriority="62"/>
+    <w:lsdException w:name="Medium Shading 1 Accent 4" w:uiPriority="63"/>
+    <w:lsdException w:name="Medium Shading 2 Accent 4" w:uiPriority="64"/>
+    <w:lsdException w:name="Medium List 1 Accent 4" w:uiPriority="65"/>
+    <w:lsdException w:name="Medium List 2 Accent 4" w:uiPriority="66"/>
+    <w:lsdException w:name="Medium Grid 1 Accent 4" w:uiPriority="67"/>
+    <w:lsdException w:name="Medium Grid 2 Accent 4" w:uiPriority="68"/>
+    <w:lsdException w:name="Medium Grid 3 Accent 4" w:uiPriority="69"/>
+    <w:lsdException w:name="Dark List Accent 4" w:uiPriority="70"/>
+    <w:lsdException w:name="Colorful Shading Accent 4" w:uiPriority="71"/>
+    <w:lsdException w:name="Colorful List Accent 4" w:uiPriority="72"/>
+    <w:lsdException w:name="Colorful Grid Accent 4" w:uiPriority="73"/>
+    <w:lsdException w:name="Light Shading Accent 5" w:uiPriority="60"/>
+    <w:lsdException w:name="Light List Accent 5" w:uiPriority="61"/>
+    <w:lsdException w:name="Light Grid Accent 5" w:uiPriority="62"/>
+    <w:lsdException w:name="Medium Shading 1 Accent 5" w:uiPriority="63"/>
+    <w:lsdException w:name="Medium Shading 2 Accent 5" w:uiPriority="64"/>
+    <w:lsdException w:name="Medium List 1 Accent 5" w:uiPriority="65"/>
+    <w:lsdException w:name="Medium List 2 Accent 5" w:uiPriority="66"/>
+    <w:lsdException w:name="Medium Grid 1 Accent 5" w:uiPriority="67"/>
+    <w:lsdException w:name="Medium Grid 2 Accent 5" w:uiPriority="68"/>
+    <w:lsdException w:name="Medium Grid 3 Accent 5" w:uiPriority="69"/>
+    <w:lsdException w:name="Dark List Accent 5" w:uiPriority="70"/>
+    <w:lsdException w:name="Colorful Shading Accent 5" w:uiPriority="71"/>
+    <w:lsdException w:name="Colorful List Accent 5" w:uiPriority="72"/>
+    <w:lsdException w:name="Colorful Grid Accent 5" w:uiPriority="73"/>
+    <w:lsdException w:name="Light Shading Accent 6" w:uiPriority="60"/>
+    <w:lsdException w:name="Light List Accent 6" w:uiPriority="61"/>
+    <w:lsdException w:name="Light Grid Accent 6" w:uiPriority="62"/>
+    <w:lsdException w:name="Medium Shading 1 Accent 6" w:uiPriority="63"/>
+    <w:lsdException w:name="Medium Shading 2 Accent 6" w:uiPriority="64"/>
+    <w:lsdException w:name="Medium List 1 Accent 6" w:uiPriority="65"/>
+    <w:lsdException w:name="Medium List 2 Accent 6" w:uiPriority="66"/>
+    <w:lsdException w:name="Medium Grid 1 Accent 6" w:uiPriority="67"/>
+    <w:lsdException w:name="Medium Grid 2 Accent 6" w:uiPriority="68"/>
+    <w:lsdException w:name="Medium Grid 3 Accent 6" w:uiPriority="69"/>
+    <w:lsdException w:name="Dark List Accent 6" w:uiPriority="70"/>
+    <w:lsdException w:name="Colorful Shading Accent 6" w:uiPriority="71"/>
+    <w:lsdException w:name="Colorful List Accent 6" w:uiPriority="72"/>
+    <w:lsdException w:name="Colorful Grid Accent 6" w:uiPriority="73"/>
+    <w:lsdException w:name="Subtle Emphasis" w:uiPriority="19" w:qFormat="1"/>
+    <w:lsdException w:name="Intense Emphasis" w:uiPriority="21" w:qFormat="1"/>
+    <w:lsdException w:name="Subtle Reference" w:uiPriority="31" w:qFormat="1"/>
+    <w:lsdException w:name="Intense Reference" w:uiPriority="32" w:qFormat="1"/>
+    <w:lsdException w:name="Book Title" w:uiPriority="33" w:qFormat="1"/>
+    <w:lsdException w:name="Bibliography" w:semiHidden="1" w:uiPriority="37" w:unhideWhenUsed="1"/>
+    <w:lsdException w:name="TOC Heading" w:semiHidden="1" w:uiPriority="39" w:unhideWhenUsed="1" w:qFormat="1"/>
+    <w:lsdException w:name="Plain Table 1" w:uiPriority="41"/>
+    <w:lsdException w:name="Plain Table 2" w:uiPriority="42"/>
+    <w:lsdException w:name="Plain Table 3" w:uiPriority="43"/>
+    <w:lsdException w:name="Plain Table 4" w:uiPriority="44"/>
+    <w:lsdException w:name="Plain Table 5" w:uiPriority="45"/>
+    <w:lsdException w:name="Grid Table Light" w:uiPriority="40"/>
+    <w:lsdException w:name="Grid Table 1 Light" w:uiPriority="46"/>
+    <w:lsdException w:name="Grid Table 2" w:uiPriority="47"/>
+    <w:lsdException w:name="Grid Table 3" w:uiPriority="48"/>
+    <w:lsdException w:name="Grid Table 4" w:uiPriority="49"/>
+    <w:lsdException w:name="Grid Table 5 Dark" w:uiPriority="50"/>
+    <w:lsdException w:name="Grid Table 6 Colorful" w:uiPriority="51"/>
+    <w:lsdException w:name="Grid Table 7 Colorful" w:uiPriority="52"/>
+    <w:lsdException w:name="Grid Table 1 Light Accent 1" w:uiPriority="46"/>
+    <w:lsdException w:name="Grid Table 2 Accent 1" w:uiPriority="47"/>
+    <w:lsdException w:name="Grid Table 3 Accent 1" w:uiPriority="48"/>
+    <w:lsdException w:name="Grid Table 4 Accent 1" w:uiPriority="49"/>
+    <w:lsdException w:name="Grid Table 5 Dark Accent 1" w:uiPriority="50"/>
+    <w:lsdException w:name="Grid Table 6 Colorful Accent 1" w:uiPriority="51"/>
+    <w:lsdException w:name="Grid Table 7 Colorful Accent 1" w:uiPriority="52"/>
+    <w:lsdException w:name="Grid Table 1 Light Accent 2" w:uiPriority="46"/>
+    <w:lsdException w:name="Grid Table 2 Accent 2" w:uiPriority="47"/>
+    <w:lsdException w:name="Grid Table 3 Accent 2" w:uiPriority="48"/>
+    <w:lsdException w:name="Grid Table 4 Accent 2" w:uiPriority="49"/>
+    <w:lsdException w:name="Grid Table 5 Dark Accent 2" w:uiPriority="50"/>
+    <w:lsdException w:name="Grid Table 6 Colorful Accent 2" w:uiPriority="51"/>
+    <w:lsdException w:name="Grid Table 7 Colorful Accent 2" w:uiPriority="52"/>
+    <w:lsdException w:name="Grid Table 1 Light Accent 3" w:uiPriority="46"/>
+    <w:lsdException w:name="Grid Table 2 Accent 3" w:uiPriority="47"/>
+    <w:lsdException w:name="Grid Table 3 Accent 3" w:uiPriority="48"/>
+    <w:lsdException w:name="Grid Table 4 Accent 3" w:uiPriority="49"/>
+    <w:lsdException w:name="Grid Table 5 Dark Accent 3" w:uiPriority="50"/>
+    <w:lsdException w:name="Grid Table 6 Colorful Accent 3" w:uiPriority="51"/>
+    <w:lsdException w:name="Grid Table 7 Colorful Accent 3" w:uiPriority="52"/>
+    <w:lsdException w:name="Grid Table 1 Light Accent 4" w:uiPriority="46"/>
+    <w:lsdException w:name="Grid Table 2 Accent 4" w:uiPriority="47"/>
+    <w:lsdException w:name="Grid Table 3 Accent 4" w:uiPriority="48"/>
+    <w:lsdException w:name="Grid Table 4 Accent 4" w:uiPriority="49"/>
+    <w:lsdException w:name="Grid Table 5 Dark Accent 4" w:uiPriority="50"/>
+    <w:lsdException w:name="Grid Table 6 Colorful Accent 4" w:uiPriority="51"/>
+    <w:lsdException w:name="Grid Table 7 Colorful Accent 4" w:uiPriority="52"/>
+    <w:lsdException w:name="Grid Table 1 Light Accent 5" w:uiPriority="46"/>
+    <w:lsdException w:name="Grid Table 2 Accent 5" w:uiPriority="47"/>
+    <w:lsdException w:name="Grid Table 3 Accent 5" w:uiPriority="48"/>
+    <w:lsdException w:name="Grid Table 4 Accent 5" w:uiPriority="49"/>
+    <w:lsdException w:name="Grid Table 5 Dark Accent 5" w:uiPriority="50"/>
+    <w:lsdException w:name="Grid Table 6 Colorful Accent 5" w:uiPriority="51"/>
+    <w:lsdException w:name="Grid Table 7 Colorful Accent 5" w:uiPriority="52"/>
+    <w:lsdException w:name="Grid Table 1 Light Accent 6" w:uiPriority="46"/>
+    <w:lsdException w:name="Grid Table 2 Accent 6" w:uiPriority="47"/>
+    <w:lsdException w:name="Grid Table 3 Accent 6" w:uiPriority="48"/>
+    <w:lsdException w:name="Grid Table 4 Accent 6" w:uiPriority="49"/>
+    <w:lsdException w:name="Grid Table 5 Dark Accent 6" w:uiPriority="50"/>
+    <w:lsdException w:name="Grid Table 6 Colorful Accent 6" w:uiPriority="51"/>
+    <w:lsdException w:name="Grid Table 7 Colorful Accent 6" w:uiPriority="52"/>
+    <w:lsdException w:name="List Table 1 Light" w:uiPriority="46"/>
+    <w:lsdException w:name="List Table 2" w:uiPriority="47"/>
+    <w:lsdException w:name="List Table 3" w:uiPriority="48"/>
+    <w:lsdException w:name="List Table 4" w:uiPriority="49"/>
+    <w:lsdException w:name="List Table 5 Dark" w:uiPriority="50"/>
+    <w:lsdException w:name="List Table 6 Colorful" w:uiPriority="51"/>
+    <w:lsdException w:name="List Table 7 Colorful" w:uiPriority="52"/>
+    <w:lsdException w:name="List Table 1 Light Accent 1" w:uiPriority="46"/>
+    <w:lsdException w:name="List Table 2 Accent 1" w:uiPriority="47"/>
+    <w:lsdException w:name="List Table 3 Accent 1" w:uiPriority="48"/>
+    <w:lsdException w:name="List Table 4 Accent 1" w:uiPriority="49"/>
+    <w:lsdException w:name="List Table 5 Dark Accent 1" w:uiPriority="50"/>
+    <w:lsdException w:name="List Table 6 Colorful Accent 1" w:uiPriority="51"/>
+    <w:lsdException w:name="List Table 7 Colorful Accent 1" w:uiPriority="52"/>
+    <w:lsdException w:name="List Table 1 Light Accent 2" w:uiPriority="46"/>
+    <w:lsdException w:name="List Table 2 Accent 2" w:uiPriority="47"/>
+    <w:lsdException w:name="List Table 3 Accent 2" w:uiPriority="48"/>
+    <w:lsdException w:name="List Table 4 Accent 2" w:uiPriority="49"/>
+    <w:lsdException w:name="List Table 5 Dark Accent 2" w:uiPriority="50"/>
+    <w:lsdException w:name="List Table 6 Colorful Accent 2" w:uiPriority="51"/>
+    <w:lsdException w:name="List Table 7 Colorful Accent 2" w:uiPriority="52"/>
+    <w:lsdException w:name="List Table 1 Light Accent 3" w:uiPriority="46"/>
+    <w:lsdException w:name="List Table 2 Accent 3" w:uiPriority="47"/>
+    <w:lsdException w:name="List Table 3 Accent 3" w:uiPriority="48"/>
+    <w:lsdException w:name="List Table 4 Accent 3" w:uiPriority="49"/>
+    <w:lsdException w:name="List Table 5 Dark Accent 3" w:uiPriority="50"/>
+    <w:lsdException w:name="List Table 6 Colorful Accent 3" w:uiPriority="51"/>
+    <w:lsdException w:name="List Table 7 Colorful Accent 3" w:uiPriority="52"/>
+    <w:lsdException w:name="List Table 1 Light Accent 4" w:uiPriority="46"/>
+    <w:lsdException w:name="List Table 2 Accent 4" w:uiPriority="47"/>
+    <w:lsdException w:name="List Table 3 Accent 4" w:uiPriority="48"/>
+    <w:lsdException w:name="List Table 4 Accent 4" w:uiPriority="49"/>
+    <w:lsdException w:name="List Table 5 Dark Accent 4" w:uiPriority="50"/>
+    <w:lsdException w:name="List Table 6 Colorful Accent 4" w:uiPriority="51"/>
+    <w:lsdException w:name="List Table 7 Colorful Accent 4" w:uiPriority="52"/>
+    <w:lsdException w:name="List Table 1 Light Accent 5" w:uiPriority="46"/>
+    <w:lsdException w:name="List Table 2 Accent 5" w:uiPriority="47"/>
+    <w:lsdException w:name="List Table 3 Accent 5" w:uiPriority="48"/>
+    <w:lsdException w:name="List Table 4 Accent 5" w:uiPriority="49"/>
+    <w:lsdException w:name="List Table 5 Dark Accent 5" w:uiPriority="50"/>
+    <w:lsdException w:name="List Table 6 Colorful Accent 5" w:uiPriority="51"/>
+    <w:lsdException w:name="List Table 7 Colorful Accent 5" w:uiPriority="52"/>
+    <w:lsdException w:name="List Table 1 Light Accent 6" w:uiPriority="46"/>
+    <w:lsdException w:name="List Table 2 Accent 6" w:uiPriority="47"/>
+    <w:lsdException w:name="List Table 3 Accent 6" w:uiPriority="48"/>
+    <w:lsdException w:name="List Table 4 Accent 6" w:uiPriority="49"/>
+    <w:lsdException w:name="List Table 5 Dark Accent 6" w:uiPriority="50"/>
+    <w:lsdException w:name="List Table 6 Colorful Accent 6" w:uiPriority="51"/>
+    <w:lsdException w:name="List Table 7 Colorful Accent 6" w:uiPriority="52"/>
   </w:latentStyles>
   <w:style w:type="paragraph" w:default="1" w:styleId="Normal">
     <w:name w:val="Normal"/>
@@ -4794,196 +5106,6 @@
     <w:pPr>
       <w:spacing w:after="0" w:line="240" w:lineRule="auto"/>
     </w:pPr>
-  </w:style>
-</w:styles>
-</file>
-
-<file path=word/stylesWithEffects.xml><?xml version="1.0" encoding="utf-8"?>
-<w:styles xmlns:wpc="http://schemas.microsoft.com/office/word/2010/wordprocessingCanvas" xmlns:mc="http://schemas.openxmlformats.org/markup-compatibility/2006" xmlns:o="urn:schemas-microsoft-com:office:office" xmlns:r="http://schemas.openxmlformats.org/officeDocument/2006/relationships" xmlns:m="http://schemas.openxmlformats.org/officeDocument/2006/math" xmlns:v="urn:schemas-microsoft-com:vml" xmlns:wp14="http://schemas.microsoft.com/office/word/2010/wordprocessingDrawing" xmlns:wp="http://schemas.openxmlformats.org/drawingml/2006/wordprocessingDrawing" xmlns:w10="urn:schemas-microsoft-com:office:word" xmlns:w="http://schemas.openxmlformats.org/wordprocessingml/2006/main" xmlns:w14="http://schemas.microsoft.com/office/word/2010/wordml" xmlns:wpg="http://schemas.microsoft.com/office/word/2010/wordprocessingGroup" xmlns:wpi="http://schemas.microsoft.com/office/word/2010/wordprocessingInk" xmlns:wne="http://schemas.microsoft.com/office/word/2006/wordml" xmlns:wps="http://schemas.microsoft.com/office/word/2010/wordprocessingShape" mc:Ignorable="w14 wp14">
-  <w:docDefaults>
-    <w:rPrDefault>
-      <w:rPr>
-        <w:rFonts w:asciiTheme="minorHAnsi" w:eastAsiaTheme="minorEastAsia" w:hAnsiTheme="minorHAnsi" w:cstheme="minorBidi"/>
-        <w:sz w:val="22"/>
-        <w:szCs w:val="22"/>
-        <w:lang w:val="en-CA" w:eastAsia="en-CA" w:bidi="ar-SA"/>
-      </w:rPr>
-    </w:rPrDefault>
-    <w:pPrDefault>
-      <w:pPr>
-        <w:spacing w:after="200" w:line="276" w:lineRule="auto"/>
-      </w:pPr>
-    </w:pPrDefault>
-  </w:docDefaults>
-  <w:latentStyles w:defLockedState="0" w:defUIPriority="99" w:defSemiHidden="1" w:defUnhideWhenUsed="1" w:defQFormat="0" w:count="267">
-    <w:lsdException w:name="Normal" w:semiHidden="0" w:uiPriority="0" w:unhideWhenUsed="0" w:qFormat="1"/>
-    <w:lsdException w:name="heading 1" w:semiHidden="0" w:uiPriority="9" w:unhideWhenUsed="0" w:qFormat="1"/>
-    <w:lsdException w:name="heading 2" w:uiPriority="9" w:qFormat="1"/>
-    <w:lsdException w:name="heading 3" w:uiPriority="9" w:qFormat="1"/>
-    <w:lsdException w:name="heading 4" w:uiPriority="9" w:qFormat="1"/>
-    <w:lsdException w:name="heading 5" w:uiPriority="9" w:qFormat="1"/>
-    <w:lsdException w:name="heading 6" w:uiPriority="9" w:qFormat="1"/>
-    <w:lsdException w:name="heading 7" w:uiPriority="9" w:qFormat="1"/>
-    <w:lsdException w:name="heading 8" w:uiPriority="9" w:qFormat="1"/>
-    <w:lsdException w:name="heading 9" w:uiPriority="9" w:qFormat="1"/>
-    <w:lsdException w:name="toc 1" w:uiPriority="39"/>
-    <w:lsdException w:name="toc 2" w:uiPriority="39"/>
-    <w:lsdException w:name="toc 3" w:uiPriority="39"/>
-    <w:lsdException w:name="toc 4" w:uiPriority="39"/>
-    <w:lsdException w:name="toc 5" w:uiPriority="39"/>
-    <w:lsdException w:name="toc 6" w:uiPriority="39"/>
-    <w:lsdException w:name="toc 7" w:uiPriority="39"/>
-    <w:lsdException w:name="toc 8" w:uiPriority="39"/>
-    <w:lsdException w:name="toc 9" w:uiPriority="39"/>
-    <w:lsdException w:name="caption" w:uiPriority="35" w:qFormat="1"/>
-    <w:lsdException w:name="Title" w:semiHidden="0" w:uiPriority="10" w:unhideWhenUsed="0" w:qFormat="1"/>
-    <w:lsdException w:name="Default Paragraph Font" w:uiPriority="1"/>
-    <w:lsdException w:name="Subtitle" w:semiHidden="0" w:uiPriority="11" w:unhideWhenUsed="0" w:qFormat="1"/>
-    <w:lsdException w:name="Strong" w:semiHidden="0" w:uiPriority="22" w:unhideWhenUsed="0" w:qFormat="1"/>
-    <w:lsdException w:name="Emphasis" w:semiHidden="0" w:uiPriority="20" w:unhideWhenUsed="0" w:qFormat="1"/>
-    <w:lsdException w:name="Table Grid" w:semiHidden="0" w:uiPriority="59" w:unhideWhenUsed="0"/>
-    <w:lsdException w:name="Placeholder Text" w:unhideWhenUsed="0"/>
-    <w:lsdException w:name="No Spacing" w:semiHidden="0" w:uiPriority="1" w:unhideWhenUsed="0" w:qFormat="1"/>
-    <w:lsdException w:name="Light Shading" w:semiHidden="0" w:uiPriority="60" w:unhideWhenUsed="0"/>
-    <w:lsdException w:name="Light List" w:semiHidden="0" w:uiPriority="61" w:unhideWhenUsed="0"/>
-    <w:lsdException w:name="Light Grid" w:semiHidden="0" w:uiPriority="62" w:unhideWhenUsed="0"/>
-    <w:lsdException w:name="Medium Shading 1" w:semiHidden="0" w:uiPriority="63" w:unhideWhenUsed="0"/>
-    <w:lsdException w:name="Medium Shading 2" w:semiHidden="0" w:uiPriority="64" w:unhideWhenUsed="0"/>
-    <w:lsdException w:name="Medium List 1" w:semiHidden="0" w:uiPriority="65" w:unhideWhenUsed="0"/>
-    <w:lsdException w:name="Medium List 2" w:semiHidden="0" w:uiPriority="66" w:unhideWhenUsed="0"/>
-    <w:lsdException w:name="Medium Grid 1" w:semiHidden="0" w:uiPriority="67" w:unhideWhenUsed="0"/>
-    <w:lsdException w:name="Medium Grid 2" w:semiHidden="0" w:uiPriority="68" w:unhideWhenUsed="0"/>
-    <w:lsdException w:name="Medium Grid 3" w:semiHidden="0" w:uiPriority="69" w:unhideWhenUsed="0"/>
-    <w:lsdException w:name="Dark List" w:semiHidden="0" w:uiPriority="70" w:unhideWhenUsed="0"/>
-    <w:lsdException w:name="Colorful Shading" w:semiHidden="0" w:uiPriority="71" w:unhideWhenUsed="0"/>
-    <w:lsdException w:name="Colorful List" w:semiHidden="0" w:uiPriority="72" w:unhideWhenUsed="0"/>
-    <w:lsdException w:name="Colorful Grid" w:semiHidden="0" w:uiPriority="73" w:unhideWhenUsed="0"/>
-    <w:lsdException w:name="Light Shading Accent 1" w:semiHidden="0" w:uiPriority="60" w:unhideWhenUsed="0"/>
-    <w:lsdException w:name="Light List Accent 1" w:semiHidden="0" w:uiPriority="61" w:unhideWhenUsed="0"/>
-    <w:lsdException w:name="Light Grid Accent 1" w:semiHidden="0" w:uiPriority="62" w:unhideWhenUsed="0"/>
-    <w:lsdException w:name="Medium Shading 1 Accent 1" w:semiHidden="0" w:uiPriority="63" w:unhideWhenUsed="0"/>
-    <w:lsdException w:name="Medium Shading 2 Accent 1" w:semiHidden="0" w:uiPriority="64" w:unhideWhenUsed="0"/>
-    <w:lsdException w:name="Medium List 1 Accent 1" w:semiHidden="0" w:uiPriority="65" w:unhideWhenUsed="0"/>
-    <w:lsdException w:name="Revision" w:unhideWhenUsed="0"/>
-    <w:lsdException w:name="List Paragraph" w:semiHidden="0" w:uiPriority="34" w:unhideWhenUsed="0" w:qFormat="1"/>
-    <w:lsdException w:name="Quote" w:semiHidden="0" w:uiPriority="29" w:unhideWhenUsed="0" w:qFormat="1"/>
-    <w:lsdException w:name="Intense Quote" w:semiHidden="0" w:uiPriority="30" w:unhideWhenUsed="0" w:qFormat="1"/>
-    <w:lsdException w:name="Medium List 2 Accent 1" w:semiHidden="0" w:uiPriority="66" w:unhideWhenUsed="0"/>
-    <w:lsdException w:name="Medium Grid 1 Accent 1" w:semiHidden="0" w:uiPriority="67" w:unhideWhenUsed="0"/>
-    <w:lsdException w:name="Medium Grid 2 Accent 1" w:semiHidden="0" w:uiPriority="68" w:unhideWhenUsed="0"/>
-    <w:lsdException w:name="Medium Grid 3 Accent 1" w:semiHidden="0" w:uiPriority="69" w:unhideWhenUsed="0"/>
-    <w:lsdException w:name="Dark List Accent 1" w:semiHidden="0" w:uiPriority="70" w:unhideWhenUsed="0"/>
-    <w:lsdException w:name="Colorful Shading Accent 1" w:semiHidden="0" w:uiPriority="71" w:unhideWhenUsed="0"/>
-    <w:lsdException w:name="Colorful List Accent 1" w:semiHidden="0" w:uiPriority="72" w:unhideWhenUsed="0"/>
-    <w:lsdException w:name="Colorful Grid Accent 1" w:semiHidden="0" w:uiPriority="73" w:unhideWhenUsed="0"/>
-    <w:lsdException w:name="Light Shading Accent 2" w:semiHidden="0" w:uiPriority="60" w:unhideWhenUsed="0"/>
-    <w:lsdException w:name="Light List Accent 2" w:semiHidden="0" w:uiPriority="61" w:unhideWhenUsed="0"/>
-    <w:lsdException w:name="Light Grid Accent 2" w:semiHidden="0" w:uiPriority="62" w:unhideWhenUsed="0"/>
-    <w:lsdException w:name="Medium Shading 1 Accent 2" w:semiHidden="0" w:uiPriority="63" w:unhideWhenUsed="0"/>
-    <w:lsdException w:name="Medium Shading 2 Accent 2" w:semiHidden="0" w:uiPriority="64" w:unhideWhenUsed="0"/>
-    <w:lsdException w:name="Medium List 1 Accent 2" w:semiHidden="0" w:uiPriority="65" w:unhideWhenUsed="0"/>
-    <w:lsdException w:name="Medium List 2 Accent 2" w:semiHidden="0" w:uiPriority="66" w:unhideWhenUsed="0"/>
-    <w:lsdException w:name="Medium Grid 1 Accent 2" w:semiHidden="0" w:uiPriority="67" w:unhideWhenUsed="0"/>
-    <w:lsdException w:name="Medium Grid 2 Accent 2" w:semiHidden="0" w:uiPriority="68" w:unhideWhenUsed="0"/>
-    <w:lsdException w:name="Medium Grid 3 Accent 2" w:semiHidden="0" w:uiPriority="69" w:unhideWhenUsed="0"/>
-    <w:lsdException w:name="Dark List Accent 2" w:semiHidden="0" w:uiPriority="70" w:unhideWhenUsed="0"/>
-    <w:lsdException w:name="Colorful Shading Accent 2" w:semiHidden="0" w:uiPriority="71" w:unhideWhenUsed="0"/>
-    <w:lsdException w:name="Colorful List Accent 2" w:semiHidden="0" w:uiPriority="72" w:unhideWhenUsed="0"/>
-    <w:lsdException w:name="Colorful Grid Accent 2" w:semiHidden="0" w:uiPriority="73" w:unhideWhenUsed="0"/>
-    <w:lsdException w:name="Light Shading Accent 3" w:semiHidden="0" w:uiPriority="60" w:unhideWhenUsed="0"/>
-    <w:lsdException w:name="Light List Accent 3" w:semiHidden="0" w:uiPriority="61" w:unhideWhenUsed="0"/>
-    <w:lsdException w:name="Light Grid Accent 3" w:semiHidden="0" w:uiPriority="62" w:unhideWhenUsed="0"/>
-    <w:lsdException w:name="Medium Shading 1 Accent 3" w:semiHidden="0" w:uiPriority="63" w:unhideWhenUsed="0"/>
-    <w:lsdException w:name="Medium Shading 2 Accent 3" w:semiHidden="0" w:uiPriority="64" w:unhideWhenUsed="0"/>
-    <w:lsdException w:name="Medium List 1 Accent 3" w:semiHidden="0" w:uiPriority="65" w:unhideWhenUsed="0"/>
-    <w:lsdException w:name="Medium List 2 Accent 3" w:semiHidden="0" w:uiPriority="66" w:unhideWhenUsed="0"/>
-    <w:lsdException w:name="Medium Grid 1 Accent 3" w:semiHidden="0" w:uiPriority="67" w:unhideWhenUsed="0"/>
-    <w:lsdException w:name="Medium Grid 2 Accent 3" w:semiHidden="0" w:uiPriority="68" w:unhideWhenUsed="0"/>
-    <w:lsdException w:name="Medium Grid 3 Accent 3" w:semiHidden="0" w:uiPriority="69" w:unhideWhenUsed="0"/>
-    <w:lsdException w:name="Dark List Accent 3" w:semiHidden="0" w:uiPriority="70" w:unhideWhenUsed="0"/>
-    <w:lsdException w:name="Colorful Shading Accent 3" w:semiHidden="0" w:uiPriority="71" w:unhideWhenUsed="0"/>
-    <w:lsdException w:name="Colorful List Accent 3" w:semiHidden="0" w:uiPriority="72" w:unhideWhenUsed="0"/>
-    <w:lsdException w:name="Colorful Grid Accent 3" w:semiHidden="0" w:uiPriority="73" w:unhideWhenUsed="0"/>
-    <w:lsdException w:name="Light Shading Accent 4" w:semiHidden="0" w:uiPriority="60" w:unhideWhenUsed="0"/>
-    <w:lsdException w:name="Light List Accent 4" w:semiHidden="0" w:uiPriority="61" w:unhideWhenUsed="0"/>
-    <w:lsdException w:name="Light Grid Accent 4" w:semiHidden="0" w:uiPriority="62" w:unhideWhenUsed="0"/>
-    <w:lsdException w:name="Medium Shading 1 Accent 4" w:semiHidden="0" w:uiPriority="63" w:unhideWhenUsed="0"/>
-    <w:lsdException w:name="Medium Shading 2 Accent 4" w:semiHidden="0" w:uiPriority="64" w:unhideWhenUsed="0"/>
-    <w:lsdException w:name="Medium List 1 Accent 4" w:semiHidden="0" w:uiPriority="65" w:unhideWhenUsed="0"/>
-    <w:lsdException w:name="Medium List 2 Accent 4" w:semiHidden="0" w:uiPriority="66" w:unhideWhenUsed="0"/>
-    <w:lsdException w:name="Medium Grid 1 Accent 4" w:semiHidden="0" w:uiPriority="67" w:unhideWhenUsed="0"/>
-    <w:lsdException w:name="Medium Grid 2 Accent 4" w:semiHidden="0" w:uiPriority="68" w:unhideWhenUsed="0"/>
-    <w:lsdException w:name="Medium Grid 3 Accent 4" w:semiHidden="0" w:uiPriority="69" w:unhideWhenUsed="0"/>
-    <w:lsdException w:name="Dark List Accent 4" w:semiHidden="0" w:uiPriority="70" w:unhideWhenUsed="0"/>
-    <w:lsdException w:name="Colorful Shading Accent 4" w:semiHidden="0" w:uiPriority="71" w:unhideWhenUsed="0"/>
-    <w:lsdException w:name="Colorful List Accent 4" w:semiHidden="0" w:uiPriority="72" w:unhideWhenUsed="0"/>
-    <w:lsdException w:name="Colorful Grid Accent 4" w:semiHidden="0" w:uiPriority="73" w:unhideWhenUsed="0"/>
-    <w:lsdException w:name="Light Shading Accent 5" w:semiHidden="0" w:uiPriority="60" w:unhideWhenUsed="0"/>
-    <w:lsdException w:name="Light List Accent 5" w:semiHidden="0" w:uiPriority="61" w:unhideWhenUsed="0"/>
-    <w:lsdException w:name="Light Grid Accent 5" w:semiHidden="0" w:uiPriority="62" w:unhideWhenUsed="0"/>
-    <w:lsdException w:name="Medium Shading 1 Accent 5" w:semiHidden="0" w:uiPriority="63" w:unhideWhenUsed="0"/>
-    <w:lsdException w:name="Medium Shading 2 Accent 5" w:semiHidden="0" w:uiPriority="64" w:unhideWhenUsed="0"/>
-    <w:lsdException w:name="Medium List 1 Accent 5" w:semiHidden="0" w:uiPriority="65" w:unhideWhenUsed="0"/>
-    <w:lsdException w:name="Medium List 2 Accent 5" w:semiHidden="0" w:uiPriority="66" w:unhideWhenUsed="0"/>
-    <w:lsdException w:name="Medium Grid 1 Accent 5" w:semiHidden="0" w:uiPriority="67" w:unhideWhenUsed="0"/>
-    <w:lsdException w:name="Medium Grid 2 Accent 5" w:semiHidden="0" w:uiPriority="68" w:unhideWhenUsed="0"/>
-    <w:lsdException w:name="Medium Grid 3 Accent 5" w:semiHidden="0" w:uiPriority="69" w:unhideWhenUsed="0"/>
-    <w:lsdException w:name="Dark List Accent 5" w:semiHidden="0" w:uiPriority="70" w:unhideWhenUsed="0"/>
-    <w:lsdException w:name="Colorful Shading Accent 5" w:semiHidden="0" w:uiPriority="71" w:unhideWhenUsed="0"/>
-    <w:lsdException w:name="Colorful List Accent 5" w:semiHidden="0" w:uiPriority="72" w:unhideWhenUsed="0"/>
-    <w:lsdException w:name="Colorful Grid Accent 5" w:semiHidden="0" w:uiPriority="73" w:unhideWhenUsed="0"/>
-    <w:lsdException w:name="Light Shading Accent 6" w:semiHidden="0" w:uiPriority="60" w:unhideWhenUsed="0"/>
-    <w:lsdException w:name="Light List Accent 6" w:semiHidden="0" w:uiPriority="61" w:unhideWhenUsed="0"/>
-    <w:lsdException w:name="Light Grid Accent 6" w:semiHidden="0" w:uiPriority="62" w:unhideWhenUsed="0"/>
-    <w:lsdException w:name="Medium Shading 1 Accent 6" w:semiHidden="0" w:uiPriority="63" w:unhideWhenUsed="0"/>
-    <w:lsdException w:name="Medium Shading 2 Accent 6" w:semiHidden="0" w:uiPriority="64" w:unhideWhenUsed="0"/>
-    <w:lsdException w:name="Medium List 1 Accent 6" w:semiHidden="0" w:uiPriority="65" w:unhideWhenUsed="0"/>
-    <w:lsdException w:name="Medium List 2 Accent 6" w:semiHidden="0" w:uiPriority="66" w:unhideWhenUsed="0"/>
-    <w:lsdException w:name="Medium Grid 1 Accent 6" w:semiHidden="0" w:uiPriority="67" w:unhideWhenUsed="0"/>
-    <w:lsdException w:name="Medium Grid 2 Accent 6" w:semiHidden="0" w:uiPriority="68" w:unhideWhenUsed="0"/>
-    <w:lsdException w:name="Medium Grid 3 Accent 6" w:semiHidden="0" w:uiPriority="69" w:unhideWhenUsed="0"/>
-    <w:lsdException w:name="Dark List Accent 6" w:semiHidden="0" w:uiPriority="70" w:unhideWhenUsed="0"/>
-    <w:lsdException w:name="Colorful Shading Accent 6" w:semiHidden="0" w:uiPriority="71" w:unhideWhenUsed="0"/>
-    <w:lsdException w:name="Colorful List Accent 6" w:semiHidden="0" w:uiPriority="72" w:unhideWhenUsed="0"/>
-    <w:lsdException w:name="Colorful Grid Accent 6" w:semiHidden="0" w:uiPriority="73" w:unhideWhenUsed="0"/>
-    <w:lsdException w:name="Subtle Emphasis" w:semiHidden="0" w:uiPriority="19" w:unhideWhenUsed="0" w:qFormat="1"/>
-    <w:lsdException w:name="Intense Emphasis" w:semiHidden="0" w:uiPriority="21" w:unhideWhenUsed="0" w:qFormat="1"/>
-    <w:lsdException w:name="Subtle Reference" w:semiHidden="0" w:uiPriority="31" w:unhideWhenUsed="0" w:qFormat="1"/>
-    <w:lsdException w:name="Intense Reference" w:semiHidden="0" w:uiPriority="32" w:unhideWhenUsed="0" w:qFormat="1"/>
-    <w:lsdException w:name="Book Title" w:semiHidden="0" w:uiPriority="33" w:unhideWhenUsed="0" w:qFormat="1"/>
-    <w:lsdException w:name="Bibliography" w:uiPriority="37"/>
-    <w:lsdException w:name="TOC Heading" w:uiPriority="39" w:qFormat="1"/>
-  </w:latentStyles>
-  <w:style w:type="paragraph" w:default="1" w:styleId="Normal">
-    <w:name w:val="Normal"/>
-    <w:qFormat/>
-  </w:style>
-  <w:style w:type="character" w:default="1" w:styleId="DefaultParagraphFont">
-    <w:name w:val="Default Paragraph Font"/>
-    <w:uiPriority w:val="1"/>
-    <w:semiHidden/>
-    <w:unhideWhenUsed/>
-  </w:style>
-  <w:style w:type="table" w:default="1" w:styleId="TableNormal">
-    <w:name w:val="Normal Table"/>
-    <w:uiPriority w:val="99"/>
-    <w:semiHidden/>
-    <w:unhideWhenUsed/>
-    <w:tblPr>
-      <w:tblInd w:w="0" w:type="dxa"/>
-      <w:tblCellMar>
-        <w:top w:w="0" w:type="dxa"/>
-        <w:left w:w="108" w:type="dxa"/>
-        <w:bottom w:w="0" w:type="dxa"/>
-        <w:right w:w="108" w:type="dxa"/>
-      </w:tblCellMar>
-    </w:tblPr>
-  </w:style>
-  <w:style w:type="numbering" w:default="1" w:styleId="NoList">
-    <w:name w:val="No List"/>
-    <w:uiPriority w:val="99"/>
-    <w:semiHidden/>
-    <w:unhideWhenUsed/>
   </w:style>
 </w:styles>
 </file>

</xml_diff>

<commit_message>
Update Assignment 5 Umple Image to reflect change
</commit_message>
<xml_diff>
--- a/Documentation/SEG2105A Assignment 5.docx
+++ b/Documentation/SEG2105A Assignment 5.docx
@@ -3326,8 +3326,6 @@
         </w:rPr>
         <w:t xml:space="preserve"> = null;</w:t>
       </w:r>
-      <w:bookmarkStart w:id="0" w:name="_GoBack"/>
-      <w:bookmarkEnd w:id="0"/>
     </w:p>
     <w:p>
       <w:pPr>
@@ -3362,13 +3360,75 @@
       </w:pPr>
       <w:r>
         <w:rPr>
+          <w:rFonts w:ascii="Lucida Console" w:eastAsia="Times New Roman" w:hAnsi="Lucida Console" w:cs="Times New Roman"/>
+          <w:sz w:val="18"/>
+          <w:szCs w:val="18"/>
+          <w:lang w:val="en-US"/>
+        </w:rPr>
+        <w:tab/>
+      </w:r>
+      <w:r>
+        <w:rPr>
+          <w:rFonts w:ascii="Lucida Console" w:eastAsia="Times New Roman" w:hAnsi="Lucida Console" w:cs="Times New Roman"/>
+          <w:sz w:val="18"/>
+          <w:szCs w:val="18"/>
+          <w:lang w:val="en-US"/>
+        </w:rPr>
+        <w:tab/>
+      </w:r>
+    </w:p>
+    <w:p>
+      <w:pPr>
+        <w:spacing w:after="0" w:line="240" w:lineRule="auto"/>
+        <w:rPr>
+          <w:rFonts w:ascii="Times New Roman" w:eastAsia="Times New Roman" w:hAnsi="Times New Roman" w:cs="Times New Roman"/>
+          <w:sz w:val="24"/>
+          <w:szCs w:val="24"/>
+          <w:lang w:val="en-US"/>
+        </w:rPr>
+      </w:pPr>
+      <w:r>
+        <w:rPr>
+          <w:rFonts w:ascii="Arial" w:eastAsia="Times New Roman" w:hAnsi="Arial" w:cs="Arial"/>
+          <w:color w:val="000000"/>
+          <w:sz w:val="23"/>
+          <w:szCs w:val="23"/>
+          <w:lang w:val="en-US"/>
+        </w:rPr>
+        <w:t>6.</w:t>
+      </w:r>
+      <w:r>
+        <w:rPr>
+          <w:rFonts w:ascii="Arial" w:eastAsia="Times New Roman" w:hAnsi="Arial" w:cs="Arial"/>
+          <w:color w:val="000000"/>
+          <w:sz w:val="14"/>
+          <w:szCs w:val="14"/>
+          <w:lang w:val="en-US"/>
+        </w:rPr>
+        <w:t xml:space="preserve">       </w:t>
+      </w:r>
+      <w:r>
+        <w:rPr>
+          <w:rFonts w:ascii="Arial" w:eastAsia="Times New Roman" w:hAnsi="Arial" w:cs="Arial"/>
+          <w:i/>
+          <w:color w:val="000000"/>
+          <w:sz w:val="23"/>
+          <w:szCs w:val="23"/>
+          <w:lang w:val="en-US"/>
+        </w:rPr>
+        <w:t>Messages</w:t>
+      </w:r>
+    </w:p>
+    <w:p>
+      <w:r>
+        <w:rPr>
           <w:noProof/>
           <w:lang w:val="en-US"/>
         </w:rPr>
         <w:drawing>
-          <wp:inline distT="0" distB="0" distL="0" distR="0" wp14:anchorId="2B0F6D7F" wp14:editId="34B1B24A">
-            <wp:extent cx="5781675" cy="3390900"/>
-            <wp:effectExtent l="0" t="0" r="9525" b="0"/>
+          <wp:inline distT="0" distB="0" distL="0" distR="0" wp14:anchorId="6702EFEC" wp14:editId="016071C4">
+            <wp:extent cx="5848350" cy="4038600"/>
+            <wp:effectExtent l="0" t="0" r="0" b="0"/>
             <wp:docPr id="1" name="Picture 1"/>
             <wp:cNvGraphicFramePr>
               <a:graphicFrameLocks xmlns:a="http://schemas.openxmlformats.org/drawingml/2006/main" noChangeAspect="1"/>
@@ -3377,7 +3437,7 @@
               <a:graphicData uri="http://schemas.openxmlformats.org/drawingml/2006/picture">
                 <pic:pic xmlns:pic="http://schemas.openxmlformats.org/drawingml/2006/picture">
                   <pic:nvPicPr>
-                    <pic:cNvPr id="0" name=""/>
+                    <pic:cNvPr id="1" name=""/>
                     <pic:cNvPicPr/>
                   </pic:nvPicPr>
                   <pic:blipFill>
@@ -3389,7 +3449,7 @@
                   <pic:spPr>
                     <a:xfrm>
                       <a:off x="0" y="0"/>
-                      <a:ext cx="5781675" cy="3390900"/>
+                      <a:ext cx="5848350" cy="4038600"/>
                     </a:xfrm>
                     <a:prstGeom prst="rect">
                       <a:avLst/>
@@ -3401,68 +3461,9 @@
           </wp:inline>
         </w:drawing>
       </w:r>
-      <w:r>
-        <w:rPr>
-          <w:rFonts w:ascii="Lucida Console" w:eastAsia="Times New Roman" w:hAnsi="Lucida Console" w:cs="Times New Roman"/>
-          <w:sz w:val="18"/>
-          <w:szCs w:val="18"/>
-          <w:lang w:val="en-US"/>
-        </w:rPr>
-        <w:tab/>
-      </w:r>
-      <w:r>
-        <w:rPr>
-          <w:rFonts w:ascii="Lucida Console" w:eastAsia="Times New Roman" w:hAnsi="Lucida Console" w:cs="Times New Roman"/>
-          <w:sz w:val="18"/>
-          <w:szCs w:val="18"/>
-          <w:lang w:val="en-US"/>
-        </w:rPr>
-        <w:tab/>
-      </w:r>
-    </w:p>
-    <w:p>
-      <w:pPr>
-        <w:spacing w:after="0" w:line="240" w:lineRule="auto"/>
-        <w:rPr>
-          <w:rFonts w:ascii="Times New Roman" w:eastAsia="Times New Roman" w:hAnsi="Times New Roman" w:cs="Times New Roman"/>
-          <w:sz w:val="24"/>
-          <w:szCs w:val="24"/>
-          <w:lang w:val="en-US"/>
-        </w:rPr>
-      </w:pPr>
-      <w:r>
-        <w:rPr>
-          <w:rFonts w:ascii="Arial" w:eastAsia="Times New Roman" w:hAnsi="Arial" w:cs="Arial"/>
-          <w:color w:val="000000"/>
-          <w:sz w:val="23"/>
-          <w:szCs w:val="23"/>
-          <w:lang w:val="en-US"/>
-        </w:rPr>
-        <w:t>6.</w:t>
-      </w:r>
-      <w:r>
-        <w:rPr>
-          <w:rFonts w:ascii="Arial" w:eastAsia="Times New Roman" w:hAnsi="Arial" w:cs="Arial"/>
-          <w:color w:val="000000"/>
-          <w:sz w:val="14"/>
-          <w:szCs w:val="14"/>
-          <w:lang w:val="en-US"/>
-        </w:rPr>
-        <w:t xml:space="preserve">       </w:t>
-      </w:r>
-      <w:r>
-        <w:rPr>
-          <w:rFonts w:ascii="Arial" w:eastAsia="Times New Roman" w:hAnsi="Arial" w:cs="Arial"/>
-          <w:i/>
-          <w:color w:val="000000"/>
-          <w:sz w:val="23"/>
-          <w:szCs w:val="23"/>
-          <w:lang w:val="en-US"/>
-        </w:rPr>
-        <w:t>Messages</w:t>
-      </w:r>
-    </w:p>
-    <w:p/>
+      <w:bookmarkStart w:id="0" w:name="_GoBack"/>
+      <w:bookmarkEnd w:id="0"/>
+    </w:p>
     <w:p>
       <w:r>
         <w:rPr>
@@ -3552,6 +3553,7 @@
     </w:p>
     <w:p>
       <w:r>
+        <w:lastRenderedPageBreak/>
         <w:t xml:space="preserve">-Messages like this can be parsed by the </w:t>
       </w:r>
       <w:proofErr w:type="gramStart"/>
@@ -3571,544 +3573,544 @@
     </w:p>
     <w:p>
       <w:r>
+        <w:t xml:space="preserve">Here is a sample console interface idea. User-entered words were </w:t>
+      </w:r>
+      <w:r>
+        <w:rPr>
+          <w:b/>
+        </w:rPr>
+        <w:t>emboldened</w:t>
+      </w:r>
+      <w:r>
+        <w:t xml:space="preserve">. </w:t>
+      </w:r>
+    </w:p>
+    <w:p>
+      <w:pPr>
+        <w:pStyle w:val="NoSpacing"/>
+        <w:rPr>
+          <w:b/>
+        </w:rPr>
+      </w:pPr>
+      <w:r>
+        <w:t xml:space="preserve">Client: </w:t>
+      </w:r>
+      <w:proofErr w:type="spellStart"/>
+      <w:r>
+        <w:rPr>
+          <w:b/>
+        </w:rPr>
+        <w:t>ClientConsole</w:t>
+      </w:r>
+      <w:proofErr w:type="spellEnd"/>
+      <w:r>
+        <w:rPr>
+          <w:b/>
+        </w:rPr>
+        <w:t xml:space="preserve"> 6860630</w:t>
+      </w:r>
+    </w:p>
+    <w:p>
+      <w:pPr>
+        <w:pStyle w:val="NoSpacing"/>
+      </w:pPr>
+      <w:r>
+        <w:t>Server: Client 6860630 connected.</w:t>
+      </w:r>
+    </w:p>
+    <w:p>
+      <w:pPr>
+        <w:pStyle w:val="NoSpacing"/>
+        <w:rPr>
+          <w:b/>
+        </w:rPr>
+      </w:pPr>
+      <w:r>
+        <w:t xml:space="preserve">Client: </w:t>
+      </w:r>
+      <w:proofErr w:type="spellStart"/>
+      <w:r>
+        <w:rPr>
+          <w:b/>
+        </w:rPr>
+        <w:t>listCourse</w:t>
+      </w:r>
+      <w:proofErr w:type="spellEnd"/>
+      <w:r>
+        <w:rPr>
+          <w:b/>
+        </w:rPr>
+        <w:t xml:space="preserve"> SEG21</w:t>
+      </w:r>
+    </w:p>
+    <w:p>
+      <w:pPr>
+        <w:pStyle w:val="NoSpacing"/>
+      </w:pPr>
+      <w:r>
+        <w:t>Server: SEG2105 – Intro to Software Engineering</w:t>
+      </w:r>
+    </w:p>
+    <w:p>
+      <w:pPr>
+        <w:pStyle w:val="NoSpacing"/>
+      </w:pPr>
+      <w:r>
+        <w:t>SEG2106 – Software Construction</w:t>
+      </w:r>
+    </w:p>
+    <w:p>
+      <w:pPr>
+        <w:pStyle w:val="NoSpacing"/>
+        <w:rPr>
+          <w:b/>
+        </w:rPr>
+      </w:pPr>
+      <w:r>
+        <w:t xml:space="preserve">Client: </w:t>
+      </w:r>
+      <w:proofErr w:type="spellStart"/>
+      <w:r>
+        <w:rPr>
+          <w:b/>
+        </w:rPr>
+        <w:t>listCourse</w:t>
+      </w:r>
+      <w:proofErr w:type="spellEnd"/>
+      <w:r>
+        <w:rPr>
+          <w:b/>
+        </w:rPr>
+        <w:t xml:space="preserve"> Yiddish</w:t>
+      </w:r>
+    </w:p>
+    <w:p>
+      <w:pPr>
+        <w:pStyle w:val="NoSpacing"/>
+      </w:pPr>
+      <w:r>
+        <w:t>Server: YDD2104 – Yiddish Literature and Film</w:t>
+      </w:r>
+    </w:p>
+    <w:p>
+      <w:pPr>
+        <w:pStyle w:val="NoSpacing"/>
+        <w:rPr>
+          <w:b/>
+        </w:rPr>
+      </w:pPr>
+      <w:r>
+        <w:t xml:space="preserve">Client: </w:t>
+      </w:r>
+      <w:r>
+        <w:rPr>
+          <w:b/>
+        </w:rPr>
+        <w:t>edit SEG2105</w:t>
+      </w:r>
+    </w:p>
+    <w:p>
+      <w:pPr>
+        <w:pStyle w:val="NoSpacing"/>
+      </w:pPr>
+      <w:r>
+        <w:t>Client: SEG2105 is not in the list of courses</w:t>
+      </w:r>
+    </w:p>
+    <w:p>
+      <w:pPr>
+        <w:pStyle w:val="NoSpacing"/>
+      </w:pPr>
+      <w:r>
+        <w:t xml:space="preserve">Client: </w:t>
+      </w:r>
+      <w:r>
+        <w:rPr>
+          <w:b/>
+        </w:rPr>
+        <w:t>add SEG2105</w:t>
+      </w:r>
+    </w:p>
+    <w:p>
+      <w:pPr>
+        <w:pStyle w:val="NoSpacing"/>
+      </w:pPr>
+      <w:r>
+        <w:t>Server: 6860630 requests SEG2105</w:t>
+      </w:r>
+    </w:p>
+    <w:p>
+      <w:pPr>
+        <w:pStyle w:val="NoSpacing"/>
+      </w:pPr>
+      <w:r>
+        <w:t>Client: SEG2105 added</w:t>
+      </w:r>
+    </w:p>
+    <w:p>
+      <w:pPr>
+        <w:pStyle w:val="NoSpacing"/>
+      </w:pPr>
+      <w:r>
+        <w:t xml:space="preserve">Client: </w:t>
+      </w:r>
+      <w:r>
+        <w:rPr>
+          <w:b/>
+        </w:rPr>
+        <w:t>edit SEG2105</w:t>
+      </w:r>
+    </w:p>
+    <w:p>
+      <w:pPr>
+        <w:pStyle w:val="NoSpacing"/>
+      </w:pPr>
+      <w:r>
+        <w:t>Client: List of sections: SEG2105A</w:t>
+      </w:r>
+    </w:p>
+    <w:p>
+      <w:pPr>
+        <w:pStyle w:val="NoSpacing"/>
+        <w:rPr>
+          <w:b/>
+        </w:rPr>
+      </w:pPr>
+      <w:r>
+        <w:t xml:space="preserve">Client: </w:t>
+      </w:r>
+      <w:r>
+        <w:rPr>
+          <w:b/>
+        </w:rPr>
+        <w:t>edit SEG2105A</w:t>
+      </w:r>
+    </w:p>
+    <w:p>
+      <w:pPr>
+        <w:pStyle w:val="NoSpacing"/>
+      </w:pPr>
+      <w:r>
+        <w:t>Client: Requirements: Select at least one laboratory</w:t>
+      </w:r>
+    </w:p>
+    <w:p>
+      <w:pPr>
+        <w:pStyle w:val="NoSpacing"/>
+      </w:pPr>
+      <w:r>
+        <w:t>LEC1: Wed 10:00-11:30 – Selected</w:t>
+      </w:r>
+    </w:p>
+    <w:p>
+      <w:pPr>
+        <w:pStyle w:val="NoSpacing"/>
+      </w:pPr>
+      <w:r>
+        <w:t>LEC2: Fri 8:30-10:00 – Selected</w:t>
+      </w:r>
+    </w:p>
+    <w:p>
+      <w:pPr>
+        <w:pStyle w:val="NoSpacing"/>
+      </w:pPr>
+      <w:r>
+        <w:t>LAB1: Mon 19:00-22:00 – Selected</w:t>
+      </w:r>
+    </w:p>
+    <w:p>
+      <w:pPr>
+        <w:pStyle w:val="NoSpacing"/>
+      </w:pPr>
+      <w:r>
+        <w:t>LAB2: Thu 14:30-17:30 – Selected</w:t>
+      </w:r>
+    </w:p>
+    <w:p>
+      <w:pPr>
+        <w:pStyle w:val="NoSpacing"/>
+      </w:pPr>
+      <w:r>
+        <w:t>LAB3: Mon 19:00-22:00 – Selected</w:t>
+      </w:r>
+    </w:p>
+    <w:p>
+      <w:pPr>
+        <w:pStyle w:val="NoSpacing"/>
+      </w:pPr>
+      <w:r>
+        <w:t>LAB4: Tue 19:00-22:00 – Selected</w:t>
+      </w:r>
+    </w:p>
+    <w:p>
+      <w:pPr>
+        <w:pStyle w:val="NoSpacing"/>
+        <w:rPr>
+          <w:b/>
+        </w:rPr>
+      </w:pPr>
+      <w:r>
+        <w:t xml:space="preserve">Client: </w:t>
+      </w:r>
+      <w:r>
+        <w:rPr>
+          <w:b/>
+        </w:rPr>
+        <w:t>deselect LAB2</w:t>
+      </w:r>
+    </w:p>
+    <w:p>
+      <w:pPr>
+        <w:pStyle w:val="NoSpacing"/>
+      </w:pPr>
+      <w:r>
+        <w:t>Client: Requirements: Select at least one laboratory</w:t>
+      </w:r>
+    </w:p>
+    <w:p>
+      <w:pPr>
+        <w:pStyle w:val="NoSpacing"/>
+      </w:pPr>
+      <w:r>
+        <w:t>LEC1: Wed 10:00-11:30 – Selected</w:t>
+      </w:r>
+    </w:p>
+    <w:p>
+      <w:pPr>
+        <w:pStyle w:val="NoSpacing"/>
+      </w:pPr>
+      <w:r>
+        <w:t>LEC2: Fri 8:30-10:00 – Selected</w:t>
+      </w:r>
+    </w:p>
+    <w:p>
+      <w:pPr>
+        <w:pStyle w:val="NoSpacing"/>
+      </w:pPr>
+      <w:r>
+        <w:t>LAB1: Mon 19:00-22:00 – Selected</w:t>
+      </w:r>
+    </w:p>
+    <w:p>
+      <w:pPr>
+        <w:pStyle w:val="NoSpacing"/>
+      </w:pPr>
+      <w:r>
+        <w:t>LAB2: Thu 14:30-17:30 – Not selected</w:t>
+      </w:r>
+    </w:p>
+    <w:p>
+      <w:pPr>
+        <w:pStyle w:val="NoSpacing"/>
+      </w:pPr>
+      <w:r>
+        <w:t>LAB3: Mon 19:00-22:00 – Selected</w:t>
+      </w:r>
+    </w:p>
+    <w:p>
+      <w:pPr>
+        <w:pStyle w:val="NoSpacing"/>
+      </w:pPr>
+      <w:r>
+        <w:t>LAB4: Tue 19:00-22:00 – Selected</w:t>
+      </w:r>
+    </w:p>
+    <w:p>
+      <w:pPr>
+        <w:pStyle w:val="NoSpacing"/>
+        <w:rPr>
+          <w:b/>
+        </w:rPr>
+      </w:pPr>
+      <w:r>
+        <w:t xml:space="preserve">Client: </w:t>
+      </w:r>
+      <w:r>
+        <w:rPr>
+          <w:b/>
+        </w:rPr>
+        <w:t>deselect LEC1</w:t>
+      </w:r>
+    </w:p>
+    <w:p>
+      <w:pPr>
+        <w:pStyle w:val="NoSpacing"/>
+      </w:pPr>
+      <w:r>
+        <w:t>Client: Invalid operation – LEC1 required</w:t>
+      </w:r>
+    </w:p>
+    <w:p>
+      <w:pPr>
+        <w:pStyle w:val="NoSpacing"/>
+        <w:rPr>
+          <w:b/>
+        </w:rPr>
+      </w:pPr>
+      <w:r>
+        <w:t xml:space="preserve">Client: </w:t>
+      </w:r>
+      <w:proofErr w:type="spellStart"/>
+      <w:r>
+        <w:rPr>
+          <w:b/>
+        </w:rPr>
+        <w:t>setSortOrder</w:t>
+      </w:r>
+      <w:proofErr w:type="spellEnd"/>
+    </w:p>
+    <w:p>
+      <w:pPr>
+        <w:pStyle w:val="NoSpacing"/>
+      </w:pPr>
+      <w:r>
+        <w:t xml:space="preserve">Client: usage </w:t>
+      </w:r>
+      <w:proofErr w:type="spellStart"/>
+      <w:r>
+        <w:t>setSortOrder</w:t>
+      </w:r>
+      <w:proofErr w:type="spellEnd"/>
+      <w:r>
+        <w:t xml:space="preserve"> x</w:t>
+      </w:r>
+    </w:p>
+    <w:p>
+      <w:pPr>
+        <w:pStyle w:val="NoSpacing"/>
+      </w:pPr>
+      <w:r>
+        <w:t>1/</w:t>
+      </w:r>
+      <w:proofErr w:type="spellStart"/>
+      <w:r>
+        <w:t>daysOff</w:t>
+      </w:r>
+      <w:proofErr w:type="spellEnd"/>
+    </w:p>
+    <w:p>
+      <w:pPr>
+        <w:pStyle w:val="NoSpacing"/>
+      </w:pPr>
+      <w:r>
+        <w:t>2/</w:t>
+      </w:r>
+      <w:proofErr w:type="spellStart"/>
+      <w:r>
+        <w:t>earlyEnd</w:t>
+      </w:r>
+      <w:proofErr w:type="spellEnd"/>
+    </w:p>
+    <w:p>
+      <w:pPr>
+        <w:pStyle w:val="NoSpacing"/>
+      </w:pPr>
+      <w:r>
+        <w:t>3/</w:t>
+      </w:r>
+      <w:proofErr w:type="spellStart"/>
+      <w:r>
+        <w:t>lateStart</w:t>
+      </w:r>
+      <w:proofErr w:type="spellEnd"/>
+    </w:p>
+    <w:p>
+      <w:pPr>
+        <w:pStyle w:val="NoSpacing"/>
+      </w:pPr>
+      <w:r>
+        <w:t>4/</w:t>
+      </w:r>
+      <w:proofErr w:type="spellStart"/>
+      <w:r>
+        <w:t>shortDays</w:t>
+      </w:r>
+      <w:proofErr w:type="spellEnd"/>
+    </w:p>
+    <w:p>
+      <w:pPr>
+        <w:pStyle w:val="NoSpacing"/>
+      </w:pPr>
+      <w:r>
+        <w:t>5/</w:t>
+      </w:r>
+      <w:proofErr w:type="spellStart"/>
+      <w:r>
+        <w:t>longBreaks</w:t>
+      </w:r>
+      <w:proofErr w:type="spellEnd"/>
+    </w:p>
+    <w:p>
+      <w:pPr>
+        <w:pStyle w:val="NoSpacing"/>
+        <w:rPr>
+          <w:b/>
+        </w:rPr>
+      </w:pPr>
+      <w:r>
+        <w:t xml:space="preserve">Client: </w:t>
+      </w:r>
+      <w:proofErr w:type="spellStart"/>
+      <w:r>
+        <w:rPr>
+          <w:b/>
+        </w:rPr>
+        <w:t>setSortOrder</w:t>
+      </w:r>
+      <w:proofErr w:type="spellEnd"/>
+      <w:r>
+        <w:rPr>
+          <w:b/>
+        </w:rPr>
+        <w:t xml:space="preserve"> 1</w:t>
+      </w:r>
+    </w:p>
+    <w:p>
+      <w:pPr>
+        <w:pStyle w:val="NoSpacing"/>
+      </w:pPr>
+      <w:r>
+        <w:t>Client: Days off is sort priority.</w:t>
+      </w:r>
+    </w:p>
+    <w:p>
+      <w:pPr>
+        <w:pStyle w:val="NoSpacing"/>
+        <w:rPr>
+          <w:b/>
+        </w:rPr>
+      </w:pPr>
+      <w:r>
+        <w:t xml:space="preserve">Client: </w:t>
+      </w:r>
+      <w:r>
+        <w:rPr>
+          <w:b/>
+        </w:rPr>
+        <w:t>generate</w:t>
+      </w:r>
+    </w:p>
+    <w:p>
+      <w:pPr>
+        <w:pStyle w:val="NoSpacing"/>
+      </w:pPr>
+      <w:r>
         <w:lastRenderedPageBreak/>
-        <w:t xml:space="preserve">Here is a sample console interface idea. User-entered words were </w:t>
-      </w:r>
-      <w:r>
-        <w:rPr>
-          <w:b/>
-        </w:rPr>
-        <w:t>emboldened</w:t>
-      </w:r>
-      <w:r>
-        <w:t xml:space="preserve">. </w:t>
-      </w:r>
-    </w:p>
-    <w:p>
-      <w:pPr>
-        <w:pStyle w:val="NoSpacing"/>
-        <w:rPr>
-          <w:b/>
-        </w:rPr>
-      </w:pPr>
-      <w:r>
-        <w:t xml:space="preserve">Client: </w:t>
+        <w:t>Server: Received 1 course(s) from client 6860630</w:t>
+      </w:r>
+    </w:p>
+    <w:p>
+      <w:pPr>
+        <w:pStyle w:val="NoSpacing"/>
+      </w:pPr>
+      <w:r>
+        <w:t xml:space="preserve">Server: Generating all possible </w:t>
       </w:r>
       <w:proofErr w:type="spellStart"/>
       <w:r>
-        <w:rPr>
-          <w:b/>
-        </w:rPr>
-        <w:t>ClientConsole</w:t>
+        <w:t>CourseSelections</w:t>
       </w:r>
       <w:proofErr w:type="spellEnd"/>
-      <w:r>
-        <w:rPr>
-          <w:b/>
-        </w:rPr>
-        <w:t xml:space="preserve"> 6860630</w:t>
-      </w:r>
-    </w:p>
-    <w:p>
-      <w:pPr>
-        <w:pStyle w:val="NoSpacing"/>
-      </w:pPr>
-      <w:r>
-        <w:t>Server: Client 6860630 connected.</w:t>
-      </w:r>
-    </w:p>
-    <w:p>
-      <w:pPr>
-        <w:pStyle w:val="NoSpacing"/>
-        <w:rPr>
-          <w:b/>
-        </w:rPr>
-      </w:pPr>
-      <w:r>
-        <w:t xml:space="preserve">Client: </w:t>
-      </w:r>
-      <w:proofErr w:type="spellStart"/>
-      <w:r>
-        <w:rPr>
-          <w:b/>
-        </w:rPr>
-        <w:t>listCourse</w:t>
-      </w:r>
-      <w:proofErr w:type="spellEnd"/>
-      <w:r>
-        <w:rPr>
-          <w:b/>
-        </w:rPr>
-        <w:t xml:space="preserve"> SEG21</w:t>
-      </w:r>
-    </w:p>
-    <w:p>
-      <w:pPr>
-        <w:pStyle w:val="NoSpacing"/>
-      </w:pPr>
-      <w:r>
-        <w:t>Server: SEG2105 – Intro to Software Engineering</w:t>
-      </w:r>
-    </w:p>
-    <w:p>
-      <w:pPr>
-        <w:pStyle w:val="NoSpacing"/>
-      </w:pPr>
-      <w:r>
-        <w:t>SEG2106 – Software Construction</w:t>
-      </w:r>
-    </w:p>
-    <w:p>
-      <w:pPr>
-        <w:pStyle w:val="NoSpacing"/>
-        <w:rPr>
-          <w:b/>
-        </w:rPr>
-      </w:pPr>
-      <w:r>
-        <w:t xml:space="preserve">Client: </w:t>
-      </w:r>
-      <w:proofErr w:type="spellStart"/>
-      <w:r>
-        <w:rPr>
-          <w:b/>
-        </w:rPr>
-        <w:t>listCourse</w:t>
-      </w:r>
-      <w:proofErr w:type="spellEnd"/>
-      <w:r>
-        <w:rPr>
-          <w:b/>
-        </w:rPr>
-        <w:t xml:space="preserve"> Yiddish</w:t>
-      </w:r>
-    </w:p>
-    <w:p>
-      <w:pPr>
-        <w:pStyle w:val="NoSpacing"/>
-      </w:pPr>
-      <w:r>
-        <w:t>Server: YDD2104 – Yiddish Literature and Film</w:t>
-      </w:r>
-    </w:p>
-    <w:p>
-      <w:pPr>
-        <w:pStyle w:val="NoSpacing"/>
-        <w:rPr>
-          <w:b/>
-        </w:rPr>
-      </w:pPr>
-      <w:r>
-        <w:t xml:space="preserve">Client: </w:t>
-      </w:r>
-      <w:r>
-        <w:rPr>
-          <w:b/>
-        </w:rPr>
-        <w:t>edit SEG2105</w:t>
-      </w:r>
-    </w:p>
-    <w:p>
-      <w:pPr>
-        <w:pStyle w:val="NoSpacing"/>
-      </w:pPr>
-      <w:r>
-        <w:t>Client: SEG2105 is not in the list of courses</w:t>
-      </w:r>
-    </w:p>
-    <w:p>
-      <w:pPr>
-        <w:pStyle w:val="NoSpacing"/>
-      </w:pPr>
-      <w:r>
-        <w:t xml:space="preserve">Client: </w:t>
-      </w:r>
-      <w:r>
-        <w:rPr>
-          <w:b/>
-        </w:rPr>
-        <w:t>add SEG2105</w:t>
-      </w:r>
-    </w:p>
-    <w:p>
-      <w:pPr>
-        <w:pStyle w:val="NoSpacing"/>
-      </w:pPr>
-      <w:r>
-        <w:t>Server: 6860630 requests SEG2105</w:t>
-      </w:r>
-    </w:p>
-    <w:p>
-      <w:pPr>
-        <w:pStyle w:val="NoSpacing"/>
-      </w:pPr>
-      <w:r>
-        <w:t>Client: SEG2105 added</w:t>
-      </w:r>
-    </w:p>
-    <w:p>
-      <w:pPr>
-        <w:pStyle w:val="NoSpacing"/>
-      </w:pPr>
-      <w:r>
-        <w:t xml:space="preserve">Client: </w:t>
-      </w:r>
-      <w:r>
-        <w:rPr>
-          <w:b/>
-        </w:rPr>
-        <w:t>edit SEG2105</w:t>
-      </w:r>
-    </w:p>
-    <w:p>
-      <w:pPr>
-        <w:pStyle w:val="NoSpacing"/>
-      </w:pPr>
-      <w:r>
-        <w:t>Client: List of sections: SEG2105A</w:t>
-      </w:r>
-    </w:p>
-    <w:p>
-      <w:pPr>
-        <w:pStyle w:val="NoSpacing"/>
-        <w:rPr>
-          <w:b/>
-        </w:rPr>
-      </w:pPr>
-      <w:r>
-        <w:t xml:space="preserve">Client: </w:t>
-      </w:r>
-      <w:r>
-        <w:rPr>
-          <w:b/>
-        </w:rPr>
-        <w:t>edit SEG2105A</w:t>
-      </w:r>
-    </w:p>
-    <w:p>
-      <w:pPr>
-        <w:pStyle w:val="NoSpacing"/>
-      </w:pPr>
-      <w:r>
-        <w:t>Client: Requirements: Select at least one laboratory</w:t>
-      </w:r>
-    </w:p>
-    <w:p>
-      <w:pPr>
-        <w:pStyle w:val="NoSpacing"/>
-      </w:pPr>
-      <w:r>
-        <w:t>LEC1: Wed 10:00-11:30 – Selected</w:t>
-      </w:r>
-    </w:p>
-    <w:p>
-      <w:pPr>
-        <w:pStyle w:val="NoSpacing"/>
-      </w:pPr>
-      <w:r>
-        <w:t>LEC2: Fri 8:30-10:00 – Selected</w:t>
-      </w:r>
-    </w:p>
-    <w:p>
-      <w:pPr>
-        <w:pStyle w:val="NoSpacing"/>
-      </w:pPr>
-      <w:r>
-        <w:t>LAB1: Mon 19:00-22:00 – Selected</w:t>
-      </w:r>
-    </w:p>
-    <w:p>
-      <w:pPr>
-        <w:pStyle w:val="NoSpacing"/>
-      </w:pPr>
-      <w:r>
-        <w:t>LAB2: Thu 14:30-17:30 – Selected</w:t>
-      </w:r>
-    </w:p>
-    <w:p>
-      <w:pPr>
-        <w:pStyle w:val="NoSpacing"/>
-      </w:pPr>
-      <w:r>
-        <w:t>LAB3: Mon 19:00-22:00 – Selected</w:t>
-      </w:r>
-    </w:p>
-    <w:p>
-      <w:pPr>
-        <w:pStyle w:val="NoSpacing"/>
-      </w:pPr>
-      <w:r>
-        <w:t>LAB4: Tue 19:00-22:00 – Selected</w:t>
-      </w:r>
-    </w:p>
-    <w:p>
-      <w:pPr>
-        <w:pStyle w:val="NoSpacing"/>
-        <w:rPr>
-          <w:b/>
-        </w:rPr>
-      </w:pPr>
-      <w:r>
-        <w:t xml:space="preserve">Client: </w:t>
-      </w:r>
-      <w:r>
-        <w:rPr>
-          <w:b/>
-        </w:rPr>
-        <w:t>deselect LAB2</w:t>
-      </w:r>
-    </w:p>
-    <w:p>
-      <w:pPr>
-        <w:pStyle w:val="NoSpacing"/>
-      </w:pPr>
-      <w:r>
-        <w:t>Client: Requirements: Select at least one laboratory</w:t>
-      </w:r>
-    </w:p>
-    <w:p>
-      <w:pPr>
-        <w:pStyle w:val="NoSpacing"/>
-      </w:pPr>
-      <w:r>
-        <w:t>LEC1: Wed 10:00-11:30 – Selected</w:t>
-      </w:r>
-    </w:p>
-    <w:p>
-      <w:pPr>
-        <w:pStyle w:val="NoSpacing"/>
-      </w:pPr>
-      <w:r>
-        <w:t>LEC2: Fri 8:30-10:00 – Selected</w:t>
-      </w:r>
-    </w:p>
-    <w:p>
-      <w:pPr>
-        <w:pStyle w:val="NoSpacing"/>
-      </w:pPr>
-      <w:r>
-        <w:t>LAB1: Mon 19:00-22:00 – Selected</w:t>
-      </w:r>
-    </w:p>
-    <w:p>
-      <w:pPr>
-        <w:pStyle w:val="NoSpacing"/>
-      </w:pPr>
-      <w:r>
-        <w:t>LAB2: Thu 14:30-17:30 – Not selected</w:t>
-      </w:r>
-    </w:p>
-    <w:p>
-      <w:pPr>
-        <w:pStyle w:val="NoSpacing"/>
-      </w:pPr>
-      <w:r>
-        <w:t>LAB3: Mon 19:00-22:00 – Selected</w:t>
-      </w:r>
-    </w:p>
-    <w:p>
-      <w:pPr>
-        <w:pStyle w:val="NoSpacing"/>
-      </w:pPr>
-      <w:r>
-        <w:t>LAB4: Tue 19:00-22:00 – Selected</w:t>
-      </w:r>
-    </w:p>
-    <w:p>
-      <w:pPr>
-        <w:pStyle w:val="NoSpacing"/>
-        <w:rPr>
-          <w:b/>
-        </w:rPr>
-      </w:pPr>
-      <w:r>
-        <w:t xml:space="preserve">Client: </w:t>
-      </w:r>
-      <w:r>
-        <w:rPr>
-          <w:b/>
-        </w:rPr>
-        <w:t>deselect LEC1</w:t>
-      </w:r>
-    </w:p>
-    <w:p>
-      <w:pPr>
-        <w:pStyle w:val="NoSpacing"/>
-      </w:pPr>
-      <w:r>
-        <w:t>Client: Invalid operation – LEC1 required</w:t>
-      </w:r>
-    </w:p>
-    <w:p>
-      <w:pPr>
-        <w:pStyle w:val="NoSpacing"/>
-        <w:rPr>
-          <w:b/>
-        </w:rPr>
-      </w:pPr>
-      <w:r>
-        <w:t xml:space="preserve">Client: </w:t>
-      </w:r>
-      <w:proofErr w:type="spellStart"/>
-      <w:r>
-        <w:rPr>
-          <w:b/>
-        </w:rPr>
-        <w:t>setSortOrder</w:t>
-      </w:r>
-      <w:proofErr w:type="spellEnd"/>
-    </w:p>
-    <w:p>
-      <w:pPr>
-        <w:pStyle w:val="NoSpacing"/>
-      </w:pPr>
-      <w:r>
-        <w:t xml:space="preserve">Client: usage </w:t>
-      </w:r>
-      <w:proofErr w:type="spellStart"/>
-      <w:r>
-        <w:t>setSortOrder</w:t>
-      </w:r>
-      <w:proofErr w:type="spellEnd"/>
-      <w:r>
-        <w:t xml:space="preserve"> x</w:t>
-      </w:r>
-    </w:p>
-    <w:p>
-      <w:pPr>
-        <w:pStyle w:val="NoSpacing"/>
-      </w:pPr>
-      <w:r>
-        <w:t>1/</w:t>
-      </w:r>
-      <w:proofErr w:type="spellStart"/>
-      <w:r>
-        <w:t>daysOff</w:t>
-      </w:r>
-      <w:proofErr w:type="spellEnd"/>
-    </w:p>
-    <w:p>
-      <w:pPr>
-        <w:pStyle w:val="NoSpacing"/>
-      </w:pPr>
-      <w:r>
-        <w:t>2/</w:t>
-      </w:r>
-      <w:proofErr w:type="spellStart"/>
-      <w:r>
-        <w:t>earlyEnd</w:t>
-      </w:r>
-      <w:proofErr w:type="spellEnd"/>
-    </w:p>
-    <w:p>
-      <w:pPr>
-        <w:pStyle w:val="NoSpacing"/>
-      </w:pPr>
-      <w:r>
-        <w:t>3/</w:t>
-      </w:r>
-      <w:proofErr w:type="spellStart"/>
-      <w:r>
-        <w:t>lateStart</w:t>
-      </w:r>
-      <w:proofErr w:type="spellEnd"/>
-    </w:p>
-    <w:p>
-      <w:pPr>
-        <w:pStyle w:val="NoSpacing"/>
-      </w:pPr>
-      <w:r>
-        <w:t>4/</w:t>
-      </w:r>
-      <w:proofErr w:type="spellStart"/>
-      <w:r>
-        <w:t>shortDays</w:t>
-      </w:r>
-      <w:proofErr w:type="spellEnd"/>
-    </w:p>
-    <w:p>
-      <w:pPr>
-        <w:pStyle w:val="NoSpacing"/>
-      </w:pPr>
-      <w:r>
-        <w:t>5/</w:t>
-      </w:r>
-      <w:proofErr w:type="spellStart"/>
-      <w:r>
-        <w:t>longBreaks</w:t>
-      </w:r>
-      <w:proofErr w:type="spellEnd"/>
-    </w:p>
-    <w:p>
-      <w:pPr>
-        <w:pStyle w:val="NoSpacing"/>
-        <w:rPr>
-          <w:b/>
-        </w:rPr>
-      </w:pPr>
-      <w:r>
-        <w:t xml:space="preserve">Client: </w:t>
-      </w:r>
-      <w:proofErr w:type="spellStart"/>
-      <w:r>
-        <w:rPr>
-          <w:b/>
-        </w:rPr>
-        <w:t>setSortOrder</w:t>
-      </w:r>
-      <w:proofErr w:type="spellEnd"/>
-      <w:r>
-        <w:rPr>
-          <w:b/>
-        </w:rPr>
-        <w:t xml:space="preserve"> 1</w:t>
-      </w:r>
-    </w:p>
-    <w:p>
-      <w:pPr>
-        <w:pStyle w:val="NoSpacing"/>
-      </w:pPr>
-      <w:r>
-        <w:t>Client: Days off is sort priority.</w:t>
-      </w:r>
-    </w:p>
-    <w:p>
-      <w:pPr>
-        <w:pStyle w:val="NoSpacing"/>
-        <w:rPr>
-          <w:b/>
-        </w:rPr>
-      </w:pPr>
-      <w:r>
-        <w:t xml:space="preserve">Client: </w:t>
-      </w:r>
-      <w:r>
-        <w:rPr>
-          <w:b/>
-        </w:rPr>
-        <w:t>generate</w:t>
-      </w:r>
-    </w:p>
-    <w:p>
-      <w:pPr>
-        <w:pStyle w:val="NoSpacing"/>
-      </w:pPr>
-      <w:r>
-        <w:t>Server: Received 1 course(s) from client 6860630</w:t>
-      </w:r>
-    </w:p>
-    <w:p>
-      <w:pPr>
-        <w:pStyle w:val="NoSpacing"/>
-      </w:pPr>
-      <w:r>
-        <w:t xml:space="preserve">Server: Generating all possible </w:t>
-      </w:r>
-      <w:proofErr w:type="spellStart"/>
-      <w:r>
-        <w:t>CourseSelections</w:t>
-      </w:r>
-      <w:proofErr w:type="spellEnd"/>
     </w:p>
     <w:p>
       <w:pPr>
@@ -4131,7 +4133,6 @@
         <w:pStyle w:val="NoSpacing"/>
       </w:pPr>
       <w:r>
-        <w:lastRenderedPageBreak/>
         <w:t>Server: Sorting by days off.</w:t>
       </w:r>
     </w:p>

</xml_diff>